<commit_message>
nmv 14 05 2022
</commit_message>
<xml_diff>
--- a/Ghana Sandhi/GS-TS 7.1-7.5 Sanskrit.docx
+++ b/Ghana Sandhi/GS-TS 7.1-7.5 Sanskrit.docx
@@ -39204,19 +39204,14 @@
       <w:pPr>
         <w:pStyle w:val="Heading3"/>
       </w:pPr>
-      <w:bookmarkStart w:id="29" w:name="_Toc75262936"/>
+      <w:bookmarkStart w:id="29" w:name="_GoBack"/>
+      <w:bookmarkEnd w:id="29"/>
       <w:r>
         <w:lastRenderedPageBreak/>
-        <w:t xml:space="preserve">Three and Four </w:t>
-      </w:r>
-      <w:r>
-        <w:t>padam jata</w:t>
-      </w:r>
-      <w:r>
-        <w:t>i</w:t>
-      </w:r>
-      <w:bookmarkEnd w:id="29"/>
+        <w:t>Lopam and Alopam for same word</w:t>
+      </w:r>
     </w:p>
+    <w:p/>
     <w:p>
       <w:pPr>
         <w:autoSpaceDE w:val="0"/>
@@ -40888,8 +40883,6 @@
           <w:szCs w:val="36"/>
         </w:rPr>
       </w:pPr>
-      <w:bookmarkStart w:id="32" w:name="_GoBack"/>
-      <w:bookmarkEnd w:id="32"/>
       <w:r>
         <w:rPr>
           <w:rFonts w:ascii="BRH Devanagari Extra" w:hAnsi="BRH Devanagari Extra" w:cs="BRH Devanagari Extra"/>
@@ -48565,7 +48558,7 @@
 </file>
 
 <file path=customXml/itemProps1.xml><?xml version="1.0" encoding="utf-8"?>
-<ds:datastoreItem xmlns:ds="http://schemas.openxmlformats.org/officeDocument/2006/customXml" ds:itemID="{2644FF8D-FE22-4D5C-B9EB-657789EEE986}">
+<ds:datastoreItem xmlns:ds="http://schemas.openxmlformats.org/officeDocument/2006/customXml" ds:itemID="{8029499B-1C6A-4547-B084-3C155083B19A}">
   <ds:schemaRefs>
     <ds:schemaRef ds:uri="http://schemas.openxmlformats.org/officeDocument/2006/bibliography"/>
   </ds:schemaRefs>

</xml_diff>

<commit_message>
nmv 22 02 2024
</commit_message>
<xml_diff>
--- a/Ghana Sandhi/GS-TS 7.1-7.5 Sanskrit.docx
+++ b/Ghana Sandhi/GS-TS 7.1-7.5 Sanskrit.docx
@@ -4496,7 +4496,7 @@
           <w:szCs w:val="40"/>
           <w:lang w:bidi="ar-SA"/>
         </w:rPr>
-        <w:t>ÌlÉÈ | A</w:t>
+        <w:t>ÌlÉ | A</w:t>
       </w:r>
       <w:r>
         <w:rPr>
@@ -4594,24 +4594,55 @@
         <w:rPr>
           <w:rFonts w:ascii="BRH Devanagari" w:eastAsiaTheme="minorHAnsi" w:hAnsi="BRH Devanagari" w:cs="BRH Devanagari"/>
           <w:b/>
-          <w:color w:val="000000"/>
           <w:sz w:val="40"/>
           <w:szCs w:val="40"/>
           <w:highlight w:val="green"/>
           <w:lang w:eastAsia="en-US" w:bidi="ar-SA"/>
         </w:rPr>
-        <w:t>hÉç Íh</w:t>
+        <w:t>hÉ</w:t>
+      </w:r>
+      <w:r>
+        <w:rPr>
+          <w:rFonts w:ascii="BRH Devanagari Extra" w:hAnsi="BRH Devanagari Extra" w:cs="BRH Devanagari Extra"/>
+          <w:sz w:val="40"/>
+          <w:szCs w:val="40"/>
+          <w:lang w:bidi="ar-SA"/>
+        </w:rPr>
+        <w:t>ï</w:t>
       </w:r>
       <w:r>
         <w:rPr>
           <w:rFonts w:ascii="BRH Devanagari" w:eastAsiaTheme="minorHAnsi" w:hAnsi="BRH Devanagari" w:cs="BRH Devanagari"/>
           <w:b/>
+          <w:sz w:val="40"/>
+          <w:szCs w:val="40"/>
+          <w:highlight w:val="green"/>
+          <w:lang w:eastAsia="en-US" w:bidi="ar-SA"/>
+        </w:rPr>
+        <w:t xml:space="preserve">ç </w:t>
+      </w:r>
+      <w:r>
+        <w:rPr>
+          <w:rFonts w:ascii="BRH Devanagari" w:eastAsiaTheme="minorHAnsi" w:hAnsi="BRH Devanagari" w:cs="BRH Devanagari"/>
+          <w:b/>
           <w:color w:val="000000"/>
           <w:sz w:val="40"/>
           <w:szCs w:val="40"/>
+          <w:highlight w:val="green"/>
           <w:lang w:eastAsia="en-US" w:bidi="ar-SA"/>
         </w:rPr>
-        <w:t>ÉUç lrÉqÉÉOïèû)</w:t>
+        <w:t>Íh</w:t>
+      </w:r>
+      <w:r>
+        <w:rPr>
+          <w:rFonts w:ascii="BRH Devanagari" w:eastAsiaTheme="minorHAnsi" w:hAnsi="BRH Devanagari" w:cs="BRH Devanagari"/>
+          <w:b/>
+          <w:color w:val="000000"/>
+          <w:sz w:val="40"/>
+          <w:szCs w:val="40"/>
+          <w:lang w:eastAsia="en-US" w:bidi="ar-SA"/>
+        </w:rPr>
+        <w:t>ÉlrÉqÉÉOïèû)</w:t>
       </w:r>
     </w:p>
     <w:p>
@@ -4742,7 +4773,7 @@
           <w:szCs w:val="40"/>
           <w:lang w:bidi="ar-SA"/>
         </w:rPr>
-        <w:t>ÌlÉÈ | A</w:t>
+        <w:t>ÌlÉ | A</w:t>
       </w:r>
       <w:r>
         <w:rPr>
@@ -4834,30 +4865,72 @@
           <w:szCs w:val="40"/>
           <w:lang w:eastAsia="en-US" w:bidi="ar-SA"/>
         </w:rPr>
-        <w:t>(AqÉÉ</w:t>
+        <w:t>(</w:t>
       </w:r>
       <w:r>
         <w:rPr>
           <w:rFonts w:ascii="BRH Devanagari" w:eastAsiaTheme="minorHAnsi" w:hAnsi="BRH Devanagari" w:cs="BRH Devanagari"/>
           <w:b/>
           <w:color w:val="000000"/>
+          <w:sz w:val="40"/>
+          <w:szCs w:val="40"/>
+          <w:lang w:eastAsia="en-US" w:bidi="ar-SA"/>
+        </w:rPr>
+        <w:t>AqÉÉ</w:t>
+      </w:r>
+      <w:r>
+        <w:rPr>
+          <w:rFonts w:ascii="BRH Devanagari" w:eastAsiaTheme="minorHAnsi" w:hAnsi="BRH Devanagari" w:cs="BRH Devanagari"/>
+          <w:b/>
           <w:sz w:val="40"/>
           <w:szCs w:val="40"/>
           <w:highlight w:val="green"/>
           <w:lang w:eastAsia="en-US" w:bidi="ar-SA"/>
         </w:rPr>
-        <w:t>hÉç Íh</w:t>
+        <w:t>hÉ</w:t>
+      </w:r>
+      <w:r>
+        <w:rPr>
+          <w:rFonts w:ascii="BRH Devanagari Extra" w:hAnsi="BRH Devanagari Extra" w:cs="BRH Devanagari Extra"/>
+          <w:sz w:val="40"/>
+          <w:szCs w:val="40"/>
+          <w:lang w:bidi="ar-SA"/>
+        </w:rPr>
+        <w:t>ï</w:t>
       </w:r>
       <w:r>
         <w:rPr>
           <w:rFonts w:ascii="BRH Devanagari" w:eastAsiaTheme="minorHAnsi" w:hAnsi="BRH Devanagari" w:cs="BRH Devanagari"/>
           <w:b/>
+          <w:sz w:val="40"/>
+          <w:szCs w:val="40"/>
+          <w:highlight w:val="green"/>
+          <w:lang w:eastAsia="en-US" w:bidi="ar-SA"/>
+        </w:rPr>
+        <w:t xml:space="preserve">ç </w:t>
+      </w:r>
+      <w:r>
+        <w:rPr>
+          <w:rFonts w:ascii="BRH Devanagari" w:eastAsiaTheme="minorHAnsi" w:hAnsi="BRH Devanagari" w:cs="BRH Devanagari"/>
+          <w:b/>
           <w:color w:val="000000"/>
           <w:sz w:val="40"/>
           <w:szCs w:val="40"/>
+          <w:highlight w:val="green"/>
           <w:lang w:eastAsia="en-US" w:bidi="ar-SA"/>
         </w:rPr>
-        <w:t>ÉUç lrÉqÉÉOïèû)</w:t>
+        <w:t>Íh</w:t>
+      </w:r>
+      <w:r>
+        <w:rPr>
+          <w:rFonts w:ascii="BRH Devanagari" w:eastAsiaTheme="minorHAnsi" w:hAnsi="BRH Devanagari" w:cs="BRH Devanagari"/>
+          <w:b/>
+          <w:color w:val="000000"/>
+          <w:sz w:val="40"/>
+          <w:szCs w:val="40"/>
+          <w:lang w:eastAsia="en-US" w:bidi="ar-SA"/>
+        </w:rPr>
+        <w:t>ÉlrÉqÉÉOïèû)</w:t>
       </w:r>
     </w:p>
     <w:p>
@@ -9404,8 +9477,8 @@
         <w:rPr>
           <w:rFonts w:ascii="Segoe UI" w:eastAsiaTheme="minorHAnsi" w:hAnsi="Segoe UI" w:cs="Segoe UI"/>
           <w:b/>
-          <w:sz w:val="20"/>
-          <w:szCs w:val="20"/>
+          <w:sz w:val="24"/>
+          <w:szCs w:val="24"/>
           <w:lang w:eastAsia="en-US" w:bidi="ar-SA"/>
         </w:rPr>
       </w:pPr>
@@ -9451,6 +9524,43 @@
         </w:rPr>
         <w:t>[AÌuÉ²É(aaÉç) xiÉÉÇ iÉÉÇ]</w:t>
       </w:r>
+      <w:r>
+        <w:rPr>
+          <w:rFonts w:ascii="BRH Devanagari" w:eastAsiaTheme="minorHAnsi" w:hAnsi="BRH Devanagari" w:cs="BRH Devanagari"/>
+          <w:b/>
+          <w:color w:val="000000"/>
+          <w:sz w:val="40"/>
+          <w:szCs w:val="40"/>
+          <w:lang w:eastAsia="en-US" w:bidi="ar-SA"/>
+        </w:rPr>
+        <w:t xml:space="preserve"> </w:t>
+      </w:r>
+      <w:r>
+        <w:rPr>
+          <w:rFonts w:ascii="Arial" w:eastAsiaTheme="minorHAnsi" w:hAnsi="Arial" w:cs="Arial"/>
+          <w:b/>
+          <w:color w:val="000000"/>
+          <w:sz w:val="32"/>
+          <w:szCs w:val="32"/>
+          <w:highlight w:val="red"/>
+          <w:lang w:eastAsia="en-US" w:bidi="ar-SA"/>
+        </w:rPr>
+        <w:t xml:space="preserve">to </w:t>
+      </w:r>
+      <w:proofErr w:type="gramStart"/>
+      <w:r>
+        <w:rPr>
+          <w:rFonts w:ascii="Arial" w:eastAsiaTheme="minorHAnsi" w:hAnsi="Arial" w:cs="Arial"/>
+          <w:b/>
+          <w:color w:val="000000"/>
+          <w:sz w:val="32"/>
+          <w:szCs w:val="32"/>
+          <w:highlight w:val="red"/>
+          <w:lang w:eastAsia="en-US" w:bidi="ar-SA"/>
+        </w:rPr>
+        <w:t>check ???</w:t>
+      </w:r>
+      <w:proofErr w:type="gramEnd"/>
     </w:p>
     <w:p>
       <w:pPr>

</xml_diff>

<commit_message>
nmv 24 02 2024
</commit_message>
<xml_diff>
--- a/Ghana Sandhi/GS-TS 7.1-7.5 Sanskrit.docx
+++ b/Ghana Sandhi/GS-TS 7.1-7.5 Sanskrit.docx
@@ -1123,7 +1123,6 @@
         </w:rPr>
         <w:t xml:space="preserve"> </w:t>
       </w:r>
-      <w:proofErr w:type="gramStart"/>
       <w:r>
         <w:rPr>
           <w:rFonts w:ascii="Arial" w:hAnsi="Arial" w:cs="Arial"/>
@@ -1148,7 +1147,6 @@
         </w:rPr>
         <w:t>)</w:t>
       </w:r>
-      <w:proofErr w:type="gramEnd"/>
       <w:r>
         <w:rPr>
           <w:rFonts w:ascii="Arial" w:hAnsi="Arial" w:cs="Arial"/>
@@ -7354,20 +7352,8 @@
           <w:szCs w:val="40"/>
           <w:lang w:bidi="ar-SA"/>
         </w:rPr>
-        <w:t xml:space="preserve"> </w:t>
-      </w:r>
-      <w:proofErr w:type="gramStart"/>
-      <w:r>
-        <w:rPr>
-          <w:rFonts w:ascii="BRH Devanagari Extra" w:hAnsi="BRH Devanagari Extra" w:cs="BRH Devanagari Extra"/>
-          <w:b/>
-          <w:sz w:val="40"/>
-          <w:szCs w:val="40"/>
-          <w:lang w:bidi="ar-SA"/>
-        </w:rPr>
-        <w:t>WûÏ(</w:t>
-      </w:r>
-      <w:proofErr w:type="gramEnd"/>
+        <w:t xml:space="preserve"> WûÏ(</w:t>
+      </w:r>
       <w:r>
         <w:rPr>
           <w:rFonts w:ascii="Arial" w:hAnsi="Arial" w:cs="Arial"/>
@@ -8100,29 +8086,7 @@
           <w:szCs w:val="40"/>
           <w:lang w:eastAsia="en-US" w:bidi="ar-SA"/>
         </w:rPr>
-        <w:t xml:space="preserve">CÌiÉþ | AxiÉÑþ | </w:t>
-      </w:r>
-      <w:proofErr w:type="gramStart"/>
-      <w:r>
-        <w:rPr>
-          <w:rFonts w:ascii="BRH Devanagari Extra" w:eastAsiaTheme="minorHAnsi" w:hAnsi="BRH Devanagari Extra" w:cs="BRH Devanagari Extra"/>
-          <w:color w:val="000000"/>
-          <w:sz w:val="40"/>
-          <w:szCs w:val="40"/>
-          <w:lang w:eastAsia="en-US" w:bidi="ar-SA"/>
-        </w:rPr>
-        <w:t>WûÏ(</w:t>
-      </w:r>
-      <w:proofErr w:type="gramEnd"/>
-      <w:r>
-        <w:rPr>
-          <w:rFonts w:ascii="BRH Devanagari Extra" w:eastAsiaTheme="minorHAnsi" w:hAnsi="BRH Devanagari Extra" w:cs="BRH Devanagari Extra"/>
-          <w:color w:val="000000"/>
-          <w:sz w:val="40"/>
-          <w:szCs w:val="40"/>
-          <w:lang w:eastAsia="en-US" w:bidi="ar-SA"/>
-        </w:rPr>
-        <w:t>3) |</w:t>
+        <w:t>CÌiÉþ | AxiÉÑþ | WûÏ(3) |</w:t>
       </w:r>
       <w:r>
         <w:rPr>
@@ -8188,31 +8152,7 @@
           <w:szCs w:val="40"/>
           <w:lang w:eastAsia="en-US" w:bidi="ar-SA"/>
         </w:rPr>
-        <w:t xml:space="preserve">CirÉ xiuÉ ÎxiuÉiÉÏ irÉxiÉÑý </w:t>
-      </w:r>
-      <w:proofErr w:type="gramStart"/>
-      <w:r>
-        <w:rPr>
-          <w:rFonts w:ascii="BRH Devanagari Extra" w:eastAsiaTheme="minorHAnsi" w:hAnsi="BRH Devanagari Extra" w:cs="BRH Devanagari Extra"/>
-          <w:b/>
-          <w:color w:val="000000"/>
-          <w:sz w:val="40"/>
-          <w:szCs w:val="40"/>
-          <w:lang w:eastAsia="en-US" w:bidi="ar-SA"/>
-        </w:rPr>
-        <w:t>WûÏ(</w:t>
-      </w:r>
-      <w:proofErr w:type="gramEnd"/>
-      <w:r>
-        <w:rPr>
-          <w:rFonts w:ascii="BRH Devanagari Extra" w:eastAsiaTheme="minorHAnsi" w:hAnsi="BRH Devanagari Extra" w:cs="BRH Devanagari Extra"/>
-          <w:b/>
-          <w:color w:val="000000"/>
-          <w:sz w:val="40"/>
-          <w:szCs w:val="40"/>
-          <w:lang w:eastAsia="en-US" w:bidi="ar-SA"/>
-        </w:rPr>
-        <w:t xml:space="preserve">3) WûÏ(3) AÎxiuÉiÉÏirÉxiÉÑý WûÏ(3) | </w:t>
+        <w:t xml:space="preserve">CirÉ xiuÉ ÎxiuÉiÉÏ irÉxiÉÑý WûÏ(3) WûÏ(3) AÎxiuÉiÉÏirÉxiÉÑý WûÏ(3) | </w:t>
       </w:r>
     </w:p>
     <w:p>
@@ -8272,29 +8212,7 @@
           <w:szCs w:val="40"/>
           <w:lang w:eastAsia="en-US" w:bidi="ar-SA"/>
         </w:rPr>
-        <w:t xml:space="preserve">AxiÉÑþ | </w:t>
-      </w:r>
-      <w:proofErr w:type="gramStart"/>
-      <w:r>
-        <w:rPr>
-          <w:rFonts w:ascii="BRH Devanagari Extra" w:eastAsiaTheme="minorHAnsi" w:hAnsi="BRH Devanagari Extra" w:cs="BRH Devanagari Extra"/>
-          <w:color w:val="000000"/>
-          <w:sz w:val="40"/>
-          <w:szCs w:val="40"/>
-          <w:lang w:eastAsia="en-US" w:bidi="ar-SA"/>
-        </w:rPr>
-        <w:t>WûÏ(</w:t>
-      </w:r>
-      <w:proofErr w:type="gramEnd"/>
-      <w:r>
-        <w:rPr>
-          <w:rFonts w:ascii="BRH Devanagari Extra" w:eastAsiaTheme="minorHAnsi" w:hAnsi="BRH Devanagari Extra" w:cs="BRH Devanagari Extra"/>
-          <w:color w:val="000000"/>
-          <w:sz w:val="40"/>
-          <w:szCs w:val="40"/>
-          <w:lang w:eastAsia="en-US" w:bidi="ar-SA"/>
-        </w:rPr>
-        <w:t>3) | CÌiÉþ |</w:t>
+        <w:t>AxiÉÑþ | WûÏ(3) | CÌiÉþ |</w:t>
       </w:r>
       <w:r>
         <w:rPr>
@@ -8362,31 +8280,7 @@
           <w:szCs w:val="40"/>
           <w:lang w:eastAsia="en-US" w:bidi="ar-SA"/>
         </w:rPr>
-        <w:t xml:space="preserve">AxiÉÑý </w:t>
-      </w:r>
-      <w:proofErr w:type="gramStart"/>
-      <w:r>
-        <w:rPr>
-          <w:rFonts w:ascii="BRH Devanagari Extra" w:eastAsiaTheme="minorHAnsi" w:hAnsi="BRH Devanagari Extra" w:cs="BRH Devanagari Extra"/>
-          <w:b/>
-          <w:color w:val="000000"/>
-          <w:sz w:val="40"/>
-          <w:szCs w:val="40"/>
-          <w:lang w:eastAsia="en-US" w:bidi="ar-SA"/>
-        </w:rPr>
-        <w:t>WûÏ(</w:t>
-      </w:r>
-      <w:proofErr w:type="gramEnd"/>
-      <w:r>
-        <w:rPr>
-          <w:rFonts w:ascii="BRH Devanagari Extra" w:eastAsiaTheme="minorHAnsi" w:hAnsi="BRH Devanagari Extra" w:cs="BRH Devanagari Extra"/>
-          <w:b/>
-          <w:color w:val="000000"/>
-          <w:sz w:val="40"/>
-          <w:szCs w:val="40"/>
-          <w:lang w:eastAsia="en-US" w:bidi="ar-SA"/>
-        </w:rPr>
-        <w:t>3) WûÏ(3) AxiuÉxiÉÑý WûÏ(3) CiÉÏÌiÉý WûÏ(3) AxiuÉxiÉÑý WûÏ(3) CÌiÉþ |</w:t>
+        <w:t>AxiÉÑý WûÏ(3) WûÏ(3) AxiuÉxiÉÑý WûÏ(3) CiÉÏÌiÉý WûÏ(3) AxiuÉxiÉÑý WûÏ(3) CÌiÉþ |</w:t>
       </w:r>
     </w:p>
     <w:p>
@@ -9545,22 +9439,8 @@
           <w:highlight w:val="red"/>
           <w:lang w:eastAsia="en-US" w:bidi="ar-SA"/>
         </w:rPr>
-        <w:t xml:space="preserve">to </w:t>
-      </w:r>
-      <w:proofErr w:type="gramStart"/>
-      <w:r>
-        <w:rPr>
-          <w:rFonts w:ascii="Arial" w:eastAsiaTheme="minorHAnsi" w:hAnsi="Arial" w:cs="Arial"/>
-          <w:b/>
-          <w:color w:val="000000"/>
-          <w:sz w:val="32"/>
-          <w:szCs w:val="32"/>
-          <w:highlight w:val="red"/>
-          <w:lang w:eastAsia="en-US" w:bidi="ar-SA"/>
-        </w:rPr>
-        <w:t>check ???</w:t>
-      </w:r>
-      <w:proofErr w:type="gramEnd"/>
+        <w:t>to check ???</w:t>
+      </w:r>
     </w:p>
     <w:p>
       <w:pPr>
@@ -9880,9 +9760,21 @@
           <w:color w:val="FF0000"/>
           <w:sz w:val="40"/>
           <w:szCs w:val="40"/>
-          <w:lang w:bidi="ar-SA"/>
-        </w:rPr>
-        <w:t xml:space="preserve">qÉÉÅÅ ÌuÉþzÉ </w:t>
+          <w:highlight w:val="cyan"/>
+          <w:lang w:bidi="ar-SA"/>
+        </w:rPr>
+        <w:t>qÉÉÅÅ ÌuÉþzÉ</w:t>
+      </w:r>
+      <w:r>
+        <w:rPr>
+          <w:rFonts w:ascii="BRH Devanagari Extra" w:hAnsi="BRH Devanagari Extra" w:cs="BRH Devanagari Extra"/>
+          <w:b/>
+          <w:color w:val="FF0000"/>
+          <w:sz w:val="40"/>
+          <w:szCs w:val="40"/>
+          <w:lang w:bidi="ar-SA"/>
+        </w:rPr>
+        <w:t xml:space="preserve"> </w:t>
       </w:r>
       <w:r>
         <w:rPr>
@@ -9941,9 +9833,21 @@
           <w:color w:val="FF0000"/>
           <w:sz w:val="40"/>
           <w:szCs w:val="40"/>
-          <w:lang w:bidi="ar-SA"/>
-        </w:rPr>
-        <w:t xml:space="preserve">qÉÉÅÅ ÌuÉþzÉ </w:t>
+          <w:highlight w:val="cyan"/>
+          <w:lang w:bidi="ar-SA"/>
+        </w:rPr>
+        <w:t>qÉÉÅÅ ÌuÉþzÉ</w:t>
+      </w:r>
+      <w:r>
+        <w:rPr>
+          <w:rFonts w:ascii="BRH Devanagari Extra" w:hAnsi="BRH Devanagari Extra" w:cs="BRH Devanagari Extra"/>
+          <w:b/>
+          <w:color w:val="FF0000"/>
+          <w:sz w:val="40"/>
+          <w:szCs w:val="40"/>
+          <w:lang w:bidi="ar-SA"/>
+        </w:rPr>
+        <w:t xml:space="preserve"> </w:t>
       </w:r>
       <w:r>
         <w:rPr>
@@ -10001,6 +9905,7 @@
           <w:color w:val="FF0000"/>
           <w:sz w:val="40"/>
           <w:szCs w:val="40"/>
+          <w:highlight w:val="cyan"/>
           <w:lang w:bidi="ar-SA"/>
         </w:rPr>
         <w:t>qÉÉÅÅ</w:t>
@@ -10012,6 +9917,7 @@
           <w:color w:val="FF0000"/>
           <w:sz w:val="40"/>
           <w:szCs w:val="40"/>
+          <w:highlight w:val="cyan"/>
           <w:lang w:bidi="ar-SA"/>
         </w:rPr>
         <w:t xml:space="preserve"> </w:t>
@@ -10023,6 +9929,7 @@
           <w:color w:val="FF0000"/>
           <w:sz w:val="40"/>
           <w:szCs w:val="40"/>
+          <w:highlight w:val="cyan"/>
           <w:lang w:bidi="ar-SA"/>
         </w:rPr>
         <w:t>ÌuÉ</w:t>
@@ -10034,6 +9941,7 @@
           <w:color w:val="FF0000"/>
           <w:sz w:val="34"/>
           <w:szCs w:val="40"/>
+          <w:highlight w:val="cyan"/>
           <w:lang w:bidi="ar-SA"/>
         </w:rPr>
         <w:t>–</w:t>
@@ -10045,9 +9953,21 @@
           <w:color w:val="FF0000"/>
           <w:sz w:val="40"/>
           <w:szCs w:val="40"/>
-          <w:lang w:bidi="ar-SA"/>
-        </w:rPr>
-        <w:t xml:space="preserve">zÉåirÉÉþWû </w:t>
+          <w:highlight w:val="cyan"/>
+          <w:lang w:bidi="ar-SA"/>
+        </w:rPr>
+        <w:t>zÉåirÉÉþWû</w:t>
+      </w:r>
+      <w:r>
+        <w:rPr>
+          <w:rFonts w:ascii="BRH Devanagari Extra" w:hAnsi="BRH Devanagari Extra" w:cs="BRH Devanagari Extra"/>
+          <w:b/>
+          <w:color w:val="FF0000"/>
+          <w:sz w:val="40"/>
+          <w:szCs w:val="40"/>
+          <w:lang w:bidi="ar-SA"/>
+        </w:rPr>
+        <w:t xml:space="preserve"> </w:t>
       </w:r>
       <w:r>
         <w:rPr>
@@ -10215,11 +10135,9 @@
       <w:r>
         <w:rPr>
           <w:rFonts w:ascii="Arial" w:hAnsi="Arial" w:cs="Arial"/>
-          <w:b/>
           <w:bCs/>
           <w:sz w:val="32"/>
           <w:szCs w:val="32"/>
-          <w:u w:val="single"/>
           <w:lang w:val="en-US"/>
         </w:rPr>
         <w:t xml:space="preserve"> </w:t>
@@ -10246,7 +10164,7 @@
           <w:highlight w:val="yellow"/>
           <w:lang w:val="en-US"/>
         </w:rPr>
-        <w:t xml:space="preserve"> only at green highlighted area, </w:t>
+        <w:t xml:space="preserve"> </w:t>
       </w:r>
       <w:r>
         <w:rPr>
@@ -10258,7 +10176,7 @@
           <w:highlight w:val="yellow"/>
           <w:lang w:val="en-US"/>
         </w:rPr>
-        <w:t xml:space="preserve">not </w:t>
+        <w:t xml:space="preserve">is </w:t>
       </w:r>
       <w:r>
         <w:rPr>
@@ -10270,9 +10188,8 @@
           <w:highlight w:val="yellow"/>
           <w:lang w:val="en-US"/>
         </w:rPr>
-        <w:t xml:space="preserve">in </w:t>
-      </w:r>
-      <w:proofErr w:type="gramStart"/>
+        <w:t xml:space="preserve">only </w:t>
+      </w:r>
       <w:r>
         <w:rPr>
           <w:rFonts w:ascii="Arial" w:hAnsi="Arial" w:cs="Arial"/>
@@ -10283,9 +10200,80 @@
           <w:highlight w:val="yellow"/>
           <w:lang w:val="en-US"/>
         </w:rPr>
-        <w:t>others .</w:t>
-      </w:r>
-      <w:proofErr w:type="gramEnd"/>
+        <w:t xml:space="preserve">the one which is </w:t>
+      </w:r>
+      <w:r>
+        <w:rPr>
+          <w:rFonts w:ascii="Arial" w:hAnsi="Arial" w:cs="Arial"/>
+          <w:b/>
+          <w:bCs/>
+          <w:sz w:val="32"/>
+          <w:szCs w:val="32"/>
+          <w:highlight w:val="yellow"/>
+          <w:lang w:val="en-US"/>
+        </w:rPr>
+        <w:t xml:space="preserve">highlighted </w:t>
+      </w:r>
+      <w:r>
+        <w:rPr>
+          <w:rFonts w:ascii="Arial" w:hAnsi="Arial" w:cs="Arial"/>
+          <w:b/>
+          <w:bCs/>
+          <w:sz w:val="32"/>
+          <w:szCs w:val="32"/>
+          <w:highlight w:val="yellow"/>
+          <w:lang w:val="en-US"/>
+        </w:rPr>
+        <w:t xml:space="preserve">in green </w:t>
+      </w:r>
+      <w:r>
+        <w:rPr>
+          <w:rFonts w:ascii="Arial" w:hAnsi="Arial" w:cs="Arial"/>
+          <w:b/>
+          <w:bCs/>
+          <w:sz w:val="32"/>
+          <w:szCs w:val="32"/>
+          <w:highlight w:val="yellow"/>
+          <w:lang w:val="en-US"/>
+        </w:rPr>
+        <w:t xml:space="preserve">, </w:t>
+      </w:r>
+      <w:r>
+        <w:rPr>
+          <w:rFonts w:ascii="Arial" w:hAnsi="Arial" w:cs="Arial"/>
+          <w:b/>
+          <w:bCs/>
+          <w:sz w:val="32"/>
+          <w:szCs w:val="32"/>
+          <w:highlight w:val="yellow"/>
+          <w:lang w:val="en-US"/>
+        </w:rPr>
+        <w:t xml:space="preserve">not </w:t>
+      </w:r>
+      <w:r>
+        <w:rPr>
+          <w:rFonts w:ascii="Arial" w:hAnsi="Arial" w:cs="Arial"/>
+          <w:b/>
+          <w:bCs/>
+          <w:sz w:val="32"/>
+          <w:szCs w:val="32"/>
+          <w:highlight w:val="yellow"/>
+          <w:lang w:val="en-US"/>
+        </w:rPr>
+        <w:t>others</w:t>
+      </w:r>
+      <w:r>
+        <w:rPr>
+          <w:rFonts w:ascii="Arial" w:hAnsi="Arial" w:cs="Arial"/>
+          <w:b/>
+          <w:bCs/>
+          <w:sz w:val="32"/>
+          <w:szCs w:val="32"/>
+          <w:highlight w:val="yellow"/>
+          <w:lang w:val="en-US"/>
+        </w:rPr>
+        <w:t xml:space="preserve"> in blue </w:t>
+      </w:r>
       <w:r>
         <w:rPr>
           <w:rFonts w:ascii="Arial" w:hAnsi="Arial" w:cs="Arial"/>
@@ -11291,18 +11279,7 @@
           <w:szCs w:val="40"/>
           <w:lang w:bidi="ar-SA"/>
         </w:rPr>
-        <w:t xml:space="preserve"> </w:t>
-      </w:r>
-      <w:proofErr w:type="gramStart"/>
-      <w:r>
-        <w:rPr>
-          <w:rFonts w:ascii="BRH Devanagari Extra" w:hAnsi="BRH Devanagari Extra" w:cs="BRH Devanagari Extra"/>
-          <w:b/>
-          <w:sz w:val="40"/>
-          <w:szCs w:val="40"/>
-          <w:lang w:bidi="ar-SA"/>
-        </w:rPr>
-        <w:t xml:space="preserve">= </w:t>
+        <w:t xml:space="preserve"> = </w:t>
       </w:r>
       <w:r>
         <w:rPr>
@@ -11313,19 +11290,7 @@
           <w:szCs w:val="40"/>
           <w:lang w:eastAsia="en-US" w:bidi="ar-SA"/>
         </w:rPr>
-        <w:t xml:space="preserve"> (</w:t>
-      </w:r>
-      <w:proofErr w:type="gramEnd"/>
-      <w:r>
-        <w:rPr>
-          <w:rFonts w:ascii="BRH Devanagari" w:eastAsiaTheme="minorHAnsi" w:hAnsi="BRH Devanagari" w:cs="BRH Devanagari"/>
-          <w:b/>
-          <w:color w:val="000000"/>
-          <w:sz w:val="40"/>
-          <w:szCs w:val="40"/>
-          <w:lang w:eastAsia="en-US" w:bidi="ar-SA"/>
-        </w:rPr>
-        <w:t>UqÉiÉÏ UqÉÌiÉÈ)</w:t>
+        <w:t xml:space="preserve"> (UqÉiÉÏ UqÉÌiÉÈ)</w:t>
       </w:r>
     </w:p>
     <w:p>
@@ -14966,26 +14931,16 @@
           <w:sz w:val="40"/>
           <w:szCs w:val="40"/>
         </w:rPr>
-        <w:t xml:space="preserve">iÉÉlÉç | MüsmÉþqÉÉlÉÉlÉç </w:t>
-      </w:r>
-      <w:proofErr w:type="gramStart"/>
-      <w:r>
-        <w:rPr>
-          <w:rFonts w:ascii="BRH Devanagari Extra" w:hAnsi="BRH Devanagari Extra" w:cs="BRH Devanagari Extra"/>
+        <w:t>iÉÉlÉç | MüsmÉþqÉÉlÉÉlÉç |</w:t>
+      </w:r>
+      <w:r>
+        <w:rPr>
+          <w:rFonts w:ascii="BRH Devanagari Extra" w:hAnsi="BRH Devanagari Extra" w:cs="BRH Devanagari Extra"/>
+          <w:b/>
           <w:color w:val="FF0000"/>
           <w:sz w:val="40"/>
           <w:szCs w:val="40"/>
         </w:rPr>
-        <w:t>|</w:t>
-      </w:r>
-      <w:r>
-        <w:rPr>
-          <w:rFonts w:ascii="BRH Devanagari Extra" w:hAnsi="BRH Devanagari Extra" w:cs="BRH Devanagari Extra"/>
-          <w:b/>
-          <w:color w:val="FF0000"/>
-          <w:sz w:val="40"/>
-          <w:szCs w:val="40"/>
-        </w:rPr>
         <w:t xml:space="preserve">  </w:t>
       </w:r>
       <w:r>
@@ -14995,17 +14950,7 @@
           <w:sz w:val="40"/>
           <w:szCs w:val="40"/>
         </w:rPr>
-        <w:t>=</w:t>
-      </w:r>
-      <w:proofErr w:type="gramEnd"/>
-      <w:r>
-        <w:rPr>
-          <w:rFonts w:ascii="BRH Devanagari Extra" w:hAnsi="BRH Devanagari Extra" w:cs="BRH Devanagari Extra"/>
-          <w:b/>
-          <w:sz w:val="40"/>
-          <w:szCs w:val="40"/>
-        </w:rPr>
-        <w:t xml:space="preserve"> </w:t>
+        <w:t xml:space="preserve">= </w:t>
       </w:r>
       <w:r>
         <w:rPr>
@@ -21925,27 +21870,6 @@
           <w:szCs w:val="40"/>
           <w:lang w:val="it-IT" w:bidi="ar-SA"/>
         </w:rPr>
-        <w:t xml:space="preserve"> </w:t>
-      </w:r>
-      <w:r>
-        <w:rPr>
-          <w:rFonts w:ascii="BRH Devanagari Extra" w:hAnsi="BRH Devanagari Extra" w:cs="BRH Devanagari Extra"/>
-          <w:b/>
-          <w:bCs/>
-          <w:sz w:val="40"/>
-          <w:szCs w:val="40"/>
-          <w:lang w:val="it-IT" w:bidi="ar-SA"/>
-        </w:rPr>
-        <w:t>( )</w:t>
-      </w:r>
-      <w:r>
-        <w:rPr>
-          <w:rFonts w:ascii="BRH Devanagari Extra" w:hAnsi="BRH Devanagari Extra" w:cs="BRH Devanagari Extra"/>
-          <w:b/>
-          <w:sz w:val="40"/>
-          <w:szCs w:val="40"/>
-          <w:lang w:val="it-IT" w:bidi="ar-SA"/>
-        </w:rPr>
         <w:t xml:space="preserve"> YjrÉþ¶ÉÉÌiÉUÉ</w:t>
       </w:r>
       <w:r>
@@ -31462,29 +31386,7 @@
           <w:lang w:val="en-US"/>
         </w:rPr>
         <w:br/>
-        <w:t>(JM-</w:t>
-      </w:r>
-      <w:proofErr w:type="gramStart"/>
-      <w:r>
-        <w:rPr>
-          <w:rFonts w:ascii="Arial" w:hAnsi="Arial" w:cs="Arial"/>
-          <w:bCs/>
-          <w:sz w:val="32"/>
-          <w:szCs w:val="32"/>
-          <w:lang w:val="en-US"/>
-        </w:rPr>
-        <w:t>33)(</w:t>
-      </w:r>
-      <w:proofErr w:type="gramEnd"/>
-      <w:r>
-        <w:rPr>
-          <w:rFonts w:ascii="Arial" w:hAnsi="Arial" w:cs="Arial"/>
-          <w:bCs/>
-          <w:sz w:val="32"/>
-          <w:szCs w:val="32"/>
-          <w:lang w:val="en-US"/>
-        </w:rPr>
-        <w:t>GD-46)(GD-73)</w:t>
+        <w:t>(JM-33)(GD-46)(GD-73)</w:t>
       </w:r>
       <w:r>
         <w:rPr>
@@ -32576,7 +32478,6 @@
           <w:lang w:eastAsia="en-US" w:bidi="ar-SA"/>
         </w:rPr>
       </w:pPr>
-      <w:proofErr w:type="gramStart"/>
       <w:r>
         <w:rPr>
           <w:rFonts w:ascii="Times New Roman" w:eastAsiaTheme="minorHAnsi" w:hAnsi="Times New Roman" w:cs="Times New Roman"/>
@@ -32601,7 +32502,6 @@
         </w:rPr>
         <w:t xml:space="preserve"> hÉ</w:t>
       </w:r>
-      <w:proofErr w:type="gramEnd"/>
       <w:r>
         <w:rPr>
           <w:rFonts w:ascii="Times New Roman" w:eastAsiaTheme="minorHAnsi" w:hAnsi="Times New Roman" w:cs="Times New Roman"/>
@@ -33365,29 +33265,7 @@
           <w:lang w:val="en-US"/>
         </w:rPr>
         <w:br/>
-        <w:t>(JM-</w:t>
-      </w:r>
-      <w:proofErr w:type="gramStart"/>
-      <w:r>
-        <w:rPr>
-          <w:rFonts w:ascii="Arial" w:hAnsi="Arial" w:cs="Arial"/>
-          <w:bCs/>
-          <w:sz w:val="32"/>
-          <w:szCs w:val="32"/>
-          <w:lang w:val="en-US"/>
-        </w:rPr>
-        <w:t>33)(</w:t>
-      </w:r>
-      <w:proofErr w:type="gramEnd"/>
-      <w:r>
-        <w:rPr>
-          <w:rFonts w:ascii="Arial" w:hAnsi="Arial" w:cs="Arial"/>
-          <w:bCs/>
-          <w:sz w:val="32"/>
-          <w:szCs w:val="32"/>
-          <w:lang w:val="en-US"/>
-        </w:rPr>
-        <w:t>JD-25)</w:t>
+        <w:t>(JM-33)(JD-25)</w:t>
       </w:r>
     </w:p>
     <w:p>
@@ -33631,27 +33509,7 @@
           <w:sz w:val="28"/>
           <w:lang w:eastAsia="en-US" w:bidi="ar-SA"/>
         </w:rPr>
-        <w:t>(If “u” and “u” comes in succession after “tat</w:t>
-      </w:r>
-      <w:proofErr w:type="gramStart"/>
-      <w:r>
-        <w:rPr>
-          <w:rFonts w:ascii="Arial" w:eastAsiaTheme="minorHAnsi" w:hAnsi="Arial" w:cs="Arial"/>
-          <w:b/>
-          <w:sz w:val="28"/>
-          <w:lang w:eastAsia="en-US" w:bidi="ar-SA"/>
-        </w:rPr>
-        <w:t>” ,</w:t>
-      </w:r>
-      <w:proofErr w:type="gramEnd"/>
-      <w:r>
-        <w:rPr>
-          <w:rFonts w:ascii="Arial" w:eastAsiaTheme="minorHAnsi" w:hAnsi="Arial" w:cs="Arial"/>
-          <w:b/>
-          <w:sz w:val="28"/>
-          <w:lang w:eastAsia="en-US" w:bidi="ar-SA"/>
-        </w:rPr>
-        <w:t xml:space="preserve"> then “u” + “u” is not “vu”, but “U” in deergham) </w:t>
+        <w:t xml:space="preserve">(If “u” and “u” comes in succession after “tat” , then “u” + “u” is not “vu”, but “U” in deergham) </w:t>
       </w:r>
     </w:p>
     <w:p>
@@ -34474,7 +34332,6 @@
         </w:rPr>
         <w:t>–</w:t>
       </w:r>
-      <w:proofErr w:type="gramStart"/>
       <w:r>
         <w:rPr>
           <w:rFonts w:ascii="BRH Devanagari Extra" w:hAnsi="BRH Devanagari Extra" w:cs="BRH Devanagari Extra"/>
@@ -34494,18 +34351,7 @@
           <w:szCs w:val="40"/>
           <w:lang w:bidi="ar-SA"/>
         </w:rPr>
-        <w:t>hÉÉå</w:t>
-      </w:r>
-      <w:proofErr w:type="gramEnd"/>
-      <w:r>
-        <w:rPr>
-          <w:rFonts w:ascii="BRH Devanagari Extra" w:hAnsi="BRH Devanagari Extra" w:cs="BRH Devanagari Extra"/>
-          <w:b/>
-          <w:sz w:val="40"/>
-          <w:szCs w:val="40"/>
-          <w:lang w:bidi="ar-SA"/>
-        </w:rPr>
-        <w:t xml:space="preserve"> Å…¡ûÉþÌlÉ - </w:t>
+        <w:t xml:space="preserve">hÉÉå Å…¡ûÉþÌlÉ - </w:t>
       </w:r>
       <w:r>
         <w:rPr>
@@ -35389,29 +35235,7 @@
           <w:szCs w:val="32"/>
           <w:lang w:val="en-US"/>
         </w:rPr>
-        <w:t xml:space="preserve">TS </w:t>
-      </w:r>
-      <w:proofErr w:type="gramStart"/>
-      <w:r>
-        <w:rPr>
-          <w:rFonts w:ascii="Arial" w:hAnsi="Arial" w:cs="Arial"/>
-          <w:bCs/>
-          <w:sz w:val="32"/>
-          <w:szCs w:val="32"/>
-          <w:lang w:val="en-US"/>
-        </w:rPr>
-        <w:t>7.5.11.2  -</w:t>
-      </w:r>
-      <w:proofErr w:type="gramEnd"/>
-      <w:r>
-        <w:rPr>
-          <w:rFonts w:ascii="Arial" w:hAnsi="Arial" w:cs="Arial"/>
-          <w:bCs/>
-          <w:sz w:val="32"/>
-          <w:szCs w:val="32"/>
-          <w:lang w:val="en-US"/>
-        </w:rPr>
-        <w:t xml:space="preserve"> </w:t>
+        <w:t xml:space="preserve">TS 7.5.11.2  - </w:t>
       </w:r>
       <w:r>
         <w:rPr>
@@ -37431,7 +37255,6 @@
         </w:rPr>
         <w:t>jxÉ×erÉÉÇ(</w:t>
       </w:r>
-      <w:proofErr w:type="gramStart"/>
       <w:r>
         <w:rPr>
           <w:rFonts w:ascii="Arial" w:hAnsi="Arial" w:cs="Arial"/>
@@ -37450,18 +37273,7 @@
           <w:szCs w:val="40"/>
           <w:lang w:bidi="ar-SA"/>
         </w:rPr>
-        <w:t>)lÉÉåjxÉ</w:t>
-      </w:r>
-      <w:proofErr w:type="gramEnd"/>
-      <w:r>
-        <w:rPr>
-          <w:rFonts w:ascii="BRH Devanagari Extra" w:hAnsi="BRH Devanagari Extra" w:cs="BRH Devanagari Extra"/>
-          <w:b/>
-          <w:sz w:val="40"/>
-          <w:szCs w:val="40"/>
-          <w:lang w:bidi="ar-SA"/>
-        </w:rPr>
-        <w:t>×erÉÉ(</w:t>
+        <w:t>)lÉÉåjxÉ×erÉÉ(</w:t>
       </w:r>
       <w:r>
         <w:rPr>
@@ -39167,27 +38979,7 @@
           <w:sz w:val="36"/>
           <w:szCs w:val="36"/>
         </w:rPr>
-        <w:t>AÉ¢</w:t>
-      </w:r>
-      <w:proofErr w:type="gramStart"/>
-      <w:r>
-        <w:rPr>
-          <w:rFonts w:ascii="BRH Devanagari" w:hAnsi="BRH Devanagari" w:cs="BRH Devanagari"/>
-          <w:color w:val="000000"/>
-          <w:sz w:val="36"/>
-          <w:szCs w:val="36"/>
-        </w:rPr>
-        <w:t>üqrÉÉSèkuÉlÉÉå,  pÉuÉÌiÉ</w:t>
-      </w:r>
-      <w:proofErr w:type="gramEnd"/>
-      <w:r>
-        <w:rPr>
-          <w:rFonts w:ascii="BRH Devanagari" w:hAnsi="BRH Devanagari" w:cs="BRH Devanagari"/>
-          <w:color w:val="000000"/>
-          <w:sz w:val="36"/>
-          <w:szCs w:val="36"/>
-        </w:rPr>
-        <w:t xml:space="preserve"> AaÉëå,  mÉÉuÉMüÉå ÅmÉïrÉÌiÉ,  CÌiÉ cÉ || </w:t>
+        <w:t xml:space="preserve">AÉ¢üqrÉÉSèkuÉlÉÉå,  pÉuÉÌiÉ AaÉëå,  mÉÉuÉMüÉå ÅmÉïrÉÌiÉ,  CÌiÉ cÉ || </w:t>
       </w:r>
     </w:p>
     <w:p>
@@ -39380,27 +39172,7 @@
           <w:sz w:val="36"/>
           <w:szCs w:val="36"/>
         </w:rPr>
-        <w:t xml:space="preserve">(AÌ…¡ûUÉåprÉÈ </w:t>
-      </w:r>
-      <w:proofErr w:type="gramStart"/>
-      <w:r>
-        <w:rPr>
-          <w:rFonts w:ascii="BRH Devanagari" w:hAnsi="BRH Devanagari" w:cs="BRH Devanagari"/>
-          <w:color w:val="FF0000"/>
-          <w:sz w:val="36"/>
-          <w:szCs w:val="36"/>
-        </w:rPr>
-        <w:t>xuÉÉWûÉ  xuÉÉWûÉ</w:t>
-      </w:r>
-      <w:proofErr w:type="gramEnd"/>
-      <w:r>
-        <w:rPr>
-          <w:rFonts w:ascii="BRH Devanagari" w:hAnsi="BRH Devanagari" w:cs="BRH Devanagari"/>
-          <w:color w:val="FF0000"/>
-          <w:sz w:val="36"/>
-          <w:szCs w:val="36"/>
-        </w:rPr>
-        <w:t xml:space="preserve"> ÅÌ…¡ûUÉåprÉÉå AÌ…¡ûUÉåprÉÈ xuÉÉWûÉ |)</w:t>
+        <w:t>(AÌ…¡ûUÉåprÉÈ xuÉÉWûÉ  xuÉÉWûÉ ÅÌ…¡ûUÉåprÉÉå AÌ…¡ûUÉåprÉÈ xuÉÉWûÉ |)</w:t>
       </w:r>
     </w:p>
     <w:p>

</xml_diff>

<commit_message>
nmv 05 03 2023
</commit_message>
<xml_diff>
--- a/Ghana Sandhi/GS-TS 7.1-7.5 Sanskrit.docx
+++ b/Ghana Sandhi/GS-TS 7.1-7.5 Sanskrit.docx
@@ -6969,12 +6969,6 @@
     <w:p>
       <w:pPr>
         <w:widowControl w:val="0"/>
-        <w:pBdr>
-          <w:top w:val="single" w:sz="4" w:space="1" w:color="auto"/>
-          <w:bottom w:val="single" w:sz="4" w:space="1" w:color="auto"/>
-          <w:between w:val="single" w:sz="4" w:space="1" w:color="auto"/>
-          <w:bar w:val="single" w:sz="4" w:color="auto"/>
-        </w:pBdr>
         <w:autoSpaceDE w:val="0"/>
         <w:autoSpaceDN w:val="0"/>
         <w:adjustRightInd w:val="0"/>
@@ -7106,6 +7100,367 @@
           <w:lang w:val="en-US"/>
         </w:rPr>
         <w:t>TS 7.1.5.4</w:t>
+      </w:r>
+    </w:p>
+    <w:p>
+      <w:pPr>
+        <w:autoSpaceDE w:val="0"/>
+        <w:autoSpaceDN w:val="0"/>
+        <w:adjustRightInd w:val="0"/>
+        <w:rPr>
+          <w:rFonts w:ascii="BRH Devanagari Extra" w:eastAsiaTheme="minorHAnsi" w:hAnsi="BRH Devanagari Extra" w:cs="BRH Devanagari Extra"/>
+          <w:color w:val="FF0000"/>
+          <w:sz w:val="36"/>
+          <w:szCs w:val="36"/>
+          <w:lang w:eastAsia="en-US" w:bidi="hi-IN"/>
+        </w:rPr>
+      </w:pPr>
+      <w:r>
+        <w:rPr>
+          <w:rFonts w:ascii="Arial" w:hAnsi="Arial" w:cs="Arial"/>
+          <w:bCs/>
+          <w:color w:val="FF0000"/>
+          <w:sz w:val="28"/>
+          <w:szCs w:val="28"/>
+          <w:lang w:val="en-US"/>
+        </w:rPr>
+        <w:t>7.1.5.4(38)</w:t>
+      </w:r>
+      <w:proofErr w:type="gramStart"/>
+      <w:r>
+        <w:rPr>
+          <w:rFonts w:ascii="Arial" w:hAnsi="Arial" w:cs="Arial"/>
+          <w:bCs/>
+          <w:color w:val="FF0000"/>
+          <w:sz w:val="28"/>
+          <w:szCs w:val="28"/>
+          <w:lang w:val="en-US"/>
+        </w:rPr>
+        <w:t>-</w:t>
+      </w:r>
+      <w:r>
+        <w:rPr>
+          <w:rFonts w:ascii="BRH Devanagari Extra" w:eastAsiaTheme="minorHAnsi" w:hAnsi="BRH Devanagari Extra" w:cs="BRH Devanagari Extra"/>
+          <w:color w:val="FF0000"/>
+          <w:sz w:val="36"/>
+          <w:szCs w:val="36"/>
+          <w:lang w:eastAsia="en-US" w:bidi="hi-IN"/>
+        </w:rPr>
+        <w:t xml:space="preserve">  xrÉÉýiÉç</w:t>
+      </w:r>
+      <w:proofErr w:type="gramEnd"/>
+      <w:r>
+        <w:rPr>
+          <w:rFonts w:ascii="BRH Devanagari Extra" w:eastAsiaTheme="minorHAnsi" w:hAnsi="BRH Devanagari Extra" w:cs="BRH Devanagari Extra"/>
+          <w:color w:val="FF0000"/>
+          <w:sz w:val="36"/>
+          <w:szCs w:val="36"/>
+          <w:lang w:eastAsia="en-US" w:bidi="hi-IN"/>
+        </w:rPr>
+        <w:t xml:space="preserve"> | AjÉþ | EýYjrÉþÈ | </w:t>
+      </w:r>
+    </w:p>
+    <w:p>
+      <w:pPr>
+        <w:autoSpaceDE w:val="0"/>
+        <w:autoSpaceDN w:val="0"/>
+        <w:adjustRightInd w:val="0"/>
+        <w:rPr>
+          <w:rFonts w:ascii="BRH Devanagari Extra" w:eastAsiaTheme="minorHAnsi" w:hAnsi="BRH Devanagari Extra" w:cs="BRH Devanagari Extra"/>
+          <w:color w:val="FF0000"/>
+          <w:sz w:val="36"/>
+          <w:szCs w:val="36"/>
+          <w:lang w:eastAsia="en-US" w:bidi="hi-IN"/>
+        </w:rPr>
+      </w:pPr>
+      <w:r>
+        <w:rPr>
+          <w:rFonts w:ascii="BRH Devanagari Extra" w:eastAsiaTheme="minorHAnsi" w:hAnsi="BRH Devanagari Extra" w:cs="BRH Devanagari Extra"/>
+          <w:color w:val="FF0000"/>
+          <w:sz w:val="36"/>
+          <w:szCs w:val="36"/>
+          <w:lang w:eastAsia="en-US" w:bidi="hi-IN"/>
+        </w:rPr>
+        <w:t xml:space="preserve">xrÉÉý SjÉÉjÉþ xrÉÉjÉç xrÉÉý SjÉÉåýYjrÉþ EýYjrÉÉå ÅjÉþ xrÉÉjÉç xrÉÉý SjÉÉåýYjrÉþÈ | </w:t>
+      </w:r>
+    </w:p>
+    <w:p>
+      <w:pPr>
+        <w:autoSpaceDE w:val="0"/>
+        <w:autoSpaceDN w:val="0"/>
+        <w:adjustRightInd w:val="0"/>
+        <w:rPr>
+          <w:rFonts w:ascii="BRH Devanagari Extra" w:eastAsiaTheme="minorHAnsi" w:hAnsi="BRH Devanagari Extra" w:cs="BRH Devanagari Extra"/>
+          <w:color w:val="FF0000"/>
+          <w:sz w:val="36"/>
+          <w:szCs w:val="36"/>
+          <w:lang w:eastAsia="en-US" w:bidi="hi-IN"/>
+        </w:rPr>
+      </w:pPr>
+      <w:r>
+        <w:rPr>
+          <w:rFonts w:ascii="Arial" w:hAnsi="Arial" w:cs="Arial"/>
+          <w:bCs/>
+          <w:color w:val="FF0000"/>
+          <w:sz w:val="28"/>
+          <w:szCs w:val="28"/>
+          <w:lang w:val="en-US"/>
+        </w:rPr>
+        <w:t>7.1.5.4(39)</w:t>
+      </w:r>
+      <w:proofErr w:type="gramStart"/>
+      <w:r>
+        <w:rPr>
+          <w:rFonts w:ascii="Arial" w:hAnsi="Arial" w:cs="Arial"/>
+          <w:bCs/>
+          <w:color w:val="FF0000"/>
+          <w:sz w:val="28"/>
+          <w:szCs w:val="28"/>
+          <w:lang w:val="en-US"/>
+        </w:rPr>
+        <w:t>-</w:t>
+      </w:r>
+      <w:r>
+        <w:rPr>
+          <w:rFonts w:ascii="BRH Devanagari Extra" w:eastAsiaTheme="minorHAnsi" w:hAnsi="BRH Devanagari Extra" w:cs="BRH Devanagari Extra"/>
+          <w:color w:val="FF0000"/>
+          <w:sz w:val="36"/>
+          <w:szCs w:val="36"/>
+          <w:lang w:eastAsia="en-US" w:bidi="hi-IN"/>
+        </w:rPr>
+        <w:t xml:space="preserve">  AjÉþ</w:t>
+      </w:r>
+      <w:proofErr w:type="gramEnd"/>
+      <w:r>
+        <w:rPr>
+          <w:rFonts w:ascii="BRH Devanagari Extra" w:eastAsiaTheme="minorHAnsi" w:hAnsi="BRH Devanagari Extra" w:cs="BRH Devanagari Extra"/>
+          <w:color w:val="FF0000"/>
+          <w:sz w:val="36"/>
+          <w:szCs w:val="36"/>
+          <w:lang w:eastAsia="en-US" w:bidi="hi-IN"/>
+        </w:rPr>
+        <w:t xml:space="preserve"> | EýYjrÉþÈ | AjÉþ | </w:t>
+      </w:r>
+    </w:p>
+    <w:p>
+      <w:pPr>
+        <w:autoSpaceDE w:val="0"/>
+        <w:autoSpaceDN w:val="0"/>
+        <w:adjustRightInd w:val="0"/>
+        <w:rPr>
+          <w:rFonts w:ascii="BRH Devanagari Extra" w:eastAsiaTheme="minorHAnsi" w:hAnsi="BRH Devanagari Extra" w:cs="BRH Devanagari Extra"/>
+          <w:color w:val="FF0000"/>
+          <w:sz w:val="36"/>
+          <w:szCs w:val="36"/>
+          <w:lang w:eastAsia="en-US" w:bidi="hi-IN"/>
+        </w:rPr>
+      </w:pPr>
+      <w:r>
+        <w:rPr>
+          <w:rFonts w:ascii="BRH Devanagari Extra" w:eastAsiaTheme="minorHAnsi" w:hAnsi="BRH Devanagari Extra" w:cs="BRH Devanagari Extra"/>
+          <w:color w:val="FF0000"/>
+          <w:sz w:val="36"/>
+          <w:szCs w:val="36"/>
+          <w:lang w:eastAsia="en-US" w:bidi="hi-IN"/>
+        </w:rPr>
+        <w:t xml:space="preserve">AjÉÉåýYjrÉþ EýYjrÉÉå ÅjÉÉjÉÉåý YjrÉÉå ÅjÉÉjÉÉåý YjrÉÉå ÅjÉÉjÉÉåý YjrÉÉå ÅjÉþ | </w:t>
+      </w:r>
+    </w:p>
+    <w:p>
+      <w:pPr>
+        <w:autoSpaceDE w:val="0"/>
+        <w:autoSpaceDN w:val="0"/>
+        <w:adjustRightInd w:val="0"/>
+        <w:rPr>
+          <w:rFonts w:ascii="Arial" w:hAnsi="Arial" w:cs="Arial"/>
+          <w:bCs/>
+          <w:color w:val="FF0000"/>
+          <w:sz w:val="28"/>
+          <w:szCs w:val="28"/>
+          <w:lang w:val="en-US"/>
+        </w:rPr>
+      </w:pPr>
+    </w:p>
+    <w:p>
+      <w:pPr>
+        <w:autoSpaceDE w:val="0"/>
+        <w:autoSpaceDN w:val="0"/>
+        <w:adjustRightInd w:val="0"/>
+        <w:rPr>
+          <w:rFonts w:ascii="Arial" w:hAnsi="Arial" w:cs="Arial"/>
+          <w:bCs/>
+          <w:color w:val="FF0000"/>
+          <w:sz w:val="28"/>
+          <w:szCs w:val="28"/>
+          <w:lang w:val="en-US"/>
+        </w:rPr>
+      </w:pPr>
+    </w:p>
+    <w:p>
+      <w:pPr>
+        <w:autoSpaceDE w:val="0"/>
+        <w:autoSpaceDN w:val="0"/>
+        <w:adjustRightInd w:val="0"/>
+        <w:rPr>
+          <w:rFonts w:ascii="BRH Devanagari Extra" w:eastAsiaTheme="minorHAnsi" w:hAnsi="BRH Devanagari Extra" w:cs="BRH Devanagari Extra"/>
+          <w:color w:val="FF0000"/>
+          <w:sz w:val="36"/>
+          <w:szCs w:val="36"/>
+          <w:lang w:eastAsia="en-US" w:bidi="hi-IN"/>
+        </w:rPr>
+      </w:pPr>
+      <w:r>
+        <w:rPr>
+          <w:rFonts w:ascii="Arial" w:hAnsi="Arial" w:cs="Arial"/>
+          <w:bCs/>
+          <w:color w:val="FF0000"/>
+          <w:sz w:val="28"/>
+          <w:szCs w:val="28"/>
+          <w:lang w:val="en-US"/>
+        </w:rPr>
+        <w:lastRenderedPageBreak/>
+        <w:t>7.1.5.4(40)</w:t>
+      </w:r>
+      <w:proofErr w:type="gramStart"/>
+      <w:r>
+        <w:rPr>
+          <w:rFonts w:ascii="Arial" w:hAnsi="Arial" w:cs="Arial"/>
+          <w:bCs/>
+          <w:color w:val="FF0000"/>
+          <w:sz w:val="28"/>
+          <w:szCs w:val="28"/>
+          <w:lang w:val="en-US"/>
+        </w:rPr>
+        <w:t>-</w:t>
+      </w:r>
+      <w:r>
+        <w:rPr>
+          <w:rFonts w:ascii="BRH Devanagari Extra" w:eastAsiaTheme="minorHAnsi" w:hAnsi="BRH Devanagari Extra" w:cs="BRH Devanagari Extra"/>
+          <w:color w:val="FF0000"/>
+          <w:sz w:val="36"/>
+          <w:szCs w:val="36"/>
+          <w:lang w:eastAsia="en-US" w:bidi="hi-IN"/>
+        </w:rPr>
+        <w:t xml:space="preserve">  EýYjrÉþÈ</w:t>
+      </w:r>
+      <w:proofErr w:type="gramEnd"/>
+      <w:r>
+        <w:rPr>
+          <w:rFonts w:ascii="BRH Devanagari Extra" w:eastAsiaTheme="minorHAnsi" w:hAnsi="BRH Devanagari Extra" w:cs="BRH Devanagari Extra"/>
+          <w:color w:val="FF0000"/>
+          <w:sz w:val="36"/>
+          <w:szCs w:val="36"/>
+          <w:lang w:eastAsia="en-US" w:bidi="hi-IN"/>
+        </w:rPr>
+        <w:t xml:space="preserve"> | AjÉþ | AýÌiÉýUÉý§ÉÈ | </w:t>
+      </w:r>
+    </w:p>
+    <w:p>
+      <w:pPr>
+        <w:autoSpaceDE w:val="0"/>
+        <w:autoSpaceDN w:val="0"/>
+        <w:adjustRightInd w:val="0"/>
+        <w:rPr>
+          <w:rFonts w:ascii="Arial" w:hAnsi="Arial" w:cs="Arial"/>
+          <w:bCs/>
+          <w:color w:val="FF0000"/>
+          <w:sz w:val="28"/>
+          <w:szCs w:val="28"/>
+          <w:lang w:val="en-US"/>
+        </w:rPr>
+      </w:pPr>
+      <w:r>
+        <w:rPr>
+          <w:rFonts w:ascii="BRH Devanagari Extra" w:eastAsiaTheme="minorHAnsi" w:hAnsi="BRH Devanagari Extra" w:cs="BRH Devanagari Extra"/>
+          <w:color w:val="FF0000"/>
+          <w:sz w:val="36"/>
+          <w:szCs w:val="36"/>
+          <w:lang w:eastAsia="en-US" w:bidi="hi-IN"/>
+        </w:rPr>
+        <w:t xml:space="preserve">EýYjrÉÉå ÅjÉÉjÉÉåý YjrÉþ EýYjrÉÉå ÅjÉÉþ ÌiÉUÉý§ÉÉåþ ÅÌiÉUÉý§ÉÉå ÅjÉÉåýYjrÉþ EýYjrÉÉå ÅjÉÉþ ÌiÉUÉý§ÉÈ | </w:t>
+      </w:r>
+    </w:p>
+    <w:p>
+      <w:pPr>
+        <w:widowControl w:val="0"/>
+        <w:autoSpaceDE w:val="0"/>
+        <w:autoSpaceDN w:val="0"/>
+        <w:adjustRightInd w:val="0"/>
+        <w:spacing w:line="252" w:lineRule="auto"/>
+        <w:jc w:val="both"/>
+        <w:rPr>
+          <w:rFonts w:ascii="Arial" w:hAnsi="Arial" w:cs="Arial"/>
+          <w:bCs/>
+          <w:sz w:val="32"/>
+          <w:szCs w:val="32"/>
+          <w:lang w:val="en-US"/>
+        </w:rPr>
+      </w:pPr>
+      <w:r>
+        <w:rPr>
+          <w:rFonts w:ascii="Arial" w:hAnsi="Arial" w:cs="Arial"/>
+          <w:bCs/>
+          <w:sz w:val="32"/>
+          <w:szCs w:val="32"/>
+          <w:highlight w:val="green"/>
+          <w:lang w:val="en-US"/>
+        </w:rPr>
+        <w:t xml:space="preserve">(kampam is not formed here in </w:t>
+      </w:r>
+      <w:r>
+        <w:rPr>
+          <w:rFonts w:ascii="BRH Devanagari Extra" w:eastAsiaTheme="minorHAnsi" w:hAnsi="BRH Devanagari Extra" w:cs="BRH Devanagari Extra"/>
+          <w:color w:val="000000"/>
+          <w:sz w:val="36"/>
+          <w:szCs w:val="36"/>
+          <w:highlight w:val="green"/>
+          <w:lang w:eastAsia="en-US" w:bidi="hi-IN"/>
+        </w:rPr>
+        <w:t xml:space="preserve">EýYjrÉþÈ </w:t>
+      </w:r>
+      <w:r>
+        <w:rPr>
+          <w:rFonts w:ascii="BRH Devanagari Extra" w:eastAsiaTheme="minorHAnsi" w:hAnsi="BRH Devanagari Extra" w:cs="BRH Devanagari Extra"/>
+          <w:color w:val="000000"/>
+          <w:sz w:val="36"/>
+          <w:szCs w:val="36"/>
+          <w:highlight w:val="green"/>
+          <w:lang w:eastAsia="en-US" w:bidi="hi-IN"/>
+        </w:rPr>
+        <w:t>+</w:t>
+      </w:r>
+      <w:r>
+        <w:rPr>
+          <w:rFonts w:ascii="BRH Devanagari Extra" w:eastAsiaTheme="minorHAnsi" w:hAnsi="BRH Devanagari Extra" w:cs="BRH Devanagari Extra"/>
+          <w:color w:val="000000"/>
+          <w:sz w:val="36"/>
+          <w:szCs w:val="36"/>
+          <w:highlight w:val="green"/>
+          <w:lang w:eastAsia="en-US" w:bidi="hi-IN"/>
+        </w:rPr>
+        <w:t xml:space="preserve"> AjÉþ </w:t>
+      </w:r>
+      <w:r>
+        <w:rPr>
+          <w:rFonts w:ascii="Arial" w:hAnsi="Arial" w:cs="Arial"/>
+          <w:bCs/>
+          <w:sz w:val="32"/>
+          <w:szCs w:val="32"/>
+          <w:highlight w:val="green"/>
+          <w:lang w:val="en-US"/>
+        </w:rPr>
+        <w:t>sandhi</w:t>
+      </w:r>
+      <w:r>
+        <w:rPr>
+          <w:rFonts w:ascii="Arial" w:hAnsi="Arial" w:cs="Arial"/>
+          <w:bCs/>
+          <w:sz w:val="32"/>
+          <w:szCs w:val="32"/>
+          <w:highlight w:val="green"/>
+          <w:lang w:val="en-US"/>
+        </w:rPr>
+        <w:t>)</w:t>
       </w:r>
     </w:p>
     <w:p>
@@ -7567,7 +7922,6 @@
           <w:sz w:val="36"/>
           <w:szCs w:val="40"/>
         </w:rPr>
-        <w:lastRenderedPageBreak/>
         <w:t xml:space="preserve">19.2 </w:t>
       </w:r>
       <w:r>
@@ -7856,62 +8210,6 @@
         <w:tab/>
         <w:t xml:space="preserve"> </w:t>
       </w:r>
-      <w:r>
-        <w:rPr>
-          <w:rFonts w:ascii="BRH Devanagari Extra" w:eastAsiaTheme="minorHAnsi" w:hAnsi="BRH Devanagari Extra" w:cs="BRH Devanagari Extra"/>
-          <w:b/>
-          <w:color w:val="000000"/>
-          <w:sz w:val="40"/>
-          <w:szCs w:val="40"/>
-          <w:lang w:eastAsia="en-US" w:bidi="ar-SA"/>
-        </w:rPr>
-        <w:tab/>
-        <w:t xml:space="preserve"> </w:t>
-      </w:r>
-      <w:r>
-        <w:rPr>
-          <w:rFonts w:ascii="BRH Devanagari Extra" w:eastAsiaTheme="minorHAnsi" w:hAnsi="BRH Devanagari Extra" w:cs="BRH Devanagari Extra"/>
-          <w:b/>
-          <w:color w:val="000000"/>
-          <w:sz w:val="40"/>
-          <w:szCs w:val="40"/>
-          <w:lang w:eastAsia="en-US" w:bidi="ar-SA"/>
-        </w:rPr>
-        <w:tab/>
-        <w:t xml:space="preserve"> </w:t>
-      </w:r>
-      <w:r>
-        <w:rPr>
-          <w:rStyle w:val="NoSpacingChar"/>
-          <w:rFonts w:eastAsiaTheme="minorHAnsi"/>
-          <w:b/>
-        </w:rPr>
-        <w:tab/>
-      </w:r>
-      <w:r>
-        <w:rPr>
-          <w:rStyle w:val="NoSpacingChar"/>
-          <w:rFonts w:eastAsiaTheme="minorHAnsi"/>
-          <w:b/>
-        </w:rPr>
-        <w:tab/>
-      </w:r>
-      <w:r>
-        <w:rPr>
-          <w:rStyle w:val="NoSpacingChar"/>
-          <w:rFonts w:eastAsiaTheme="minorHAnsi"/>
-          <w:b/>
-        </w:rPr>
-        <w:tab/>
-      </w:r>
-      <w:r>
-        <w:rPr>
-          <w:rStyle w:val="NoSpacingChar"/>
-          <w:rFonts w:eastAsiaTheme="minorHAnsi"/>
-          <w:b/>
-        </w:rPr>
-        <w:tab/>
-      </w:r>
     </w:p>
     <w:p>
       <w:pPr>
@@ -8044,16 +8342,6 @@
     </w:p>
     <w:p>
       <w:pPr>
-        <w:pStyle w:val="NoSpacing"/>
-        <w:rPr>
-          <w:rFonts w:eastAsiaTheme="minorHAnsi"/>
-          <w:b/>
-          <w:lang w:eastAsia="en-US" w:bidi="ar-SA"/>
-        </w:rPr>
-      </w:pPr>
-    </w:p>
-    <w:p>
-      <w:pPr>
         <w:autoSpaceDE w:val="0"/>
         <w:autoSpaceDN w:val="0"/>
         <w:adjustRightInd w:val="0"/>
@@ -8217,15 +8505,6 @@
     </w:p>
     <w:p>
       <w:pPr>
-        <w:pStyle w:val="NoSpacing"/>
-        <w:rPr>
-          <w:rFonts w:eastAsiaTheme="minorHAnsi"/>
-          <w:lang w:eastAsia="en-US" w:bidi="ar-SA"/>
-        </w:rPr>
-      </w:pPr>
-    </w:p>
-    <w:p>
-      <w:pPr>
         <w:autoSpaceDE w:val="0"/>
         <w:autoSpaceDN w:val="0"/>
         <w:adjustRightInd w:val="0"/>
@@ -8244,6 +8523,7 @@
           <w:sz w:val="36"/>
           <w:szCs w:val="40"/>
         </w:rPr>
+        <w:lastRenderedPageBreak/>
         <w:t xml:space="preserve">19.6 </w:t>
       </w:r>
       <w:r>
@@ -8320,7 +8600,7 @@
     <w:p>
       <w:pPr>
         <w:pBdr>
-          <w:bottom w:val="single" w:sz="4" w:space="1" w:color="auto"/>
+          <w:bottom w:val="single" w:sz="4" w:space="8" w:color="auto"/>
         </w:pBdr>
         <w:autoSpaceDE w:val="0"/>
         <w:autoSpaceDN w:val="0"/>
@@ -8999,7 +9279,6 @@
           <w:szCs w:val="40"/>
           <w:lang w:bidi="ar-SA"/>
         </w:rPr>
-        <w:lastRenderedPageBreak/>
         <w:t>24</w:t>
       </w:r>
       <w:r>
@@ -10250,6 +10529,7 @@
           <w:szCs w:val="32"/>
           <w:lang w:val="en-US"/>
         </w:rPr>
+        <w:lastRenderedPageBreak/>
         <w:t>TS 7.1.7.3 &amp; 7.4</w:t>
       </w:r>
       <w:r>
@@ -10986,7 +11266,6 @@
           <w:szCs w:val="40"/>
           <w:lang w:bidi="ar-SA"/>
         </w:rPr>
-        <w:lastRenderedPageBreak/>
         <w:t>32.</w:t>
       </w:r>
       <w:r>
@@ -11837,6 +12116,7 @@
           <w:szCs w:val="40"/>
           <w:lang w:bidi="ar-SA"/>
         </w:rPr>
+        <w:lastRenderedPageBreak/>
         <w:t>G</w:t>
       </w:r>
       <w:r>
@@ -12503,7 +12783,6 @@
           <w:sz w:val="36"/>
           <w:szCs w:val="40"/>
         </w:rPr>
-        <w:lastRenderedPageBreak/>
         <w:t xml:space="preserve">38.2 </w:t>
       </w:r>
       <w:r>
@@ -13331,6 +13610,7 @@
         <w:rPr>
           <w:highlight w:val="lightGray"/>
         </w:rPr>
+        <w:lastRenderedPageBreak/>
         <w:t>Section 2 - Katina Ghana panchaati</w:t>
       </w:r>
       <w:bookmarkEnd w:id="5"/>
@@ -14101,7 +14381,6 @@
           <w:szCs w:val="40"/>
           <w:lang w:bidi="ar-SA"/>
         </w:rPr>
-        <w:lastRenderedPageBreak/>
         <w:t>48</w:t>
       </w:r>
       <w:r>
@@ -24966,7 +25245,7 @@
           <w:color w:val="FF0000"/>
           <w:sz w:val="20"/>
           <w:szCs w:val="20"/>
-          <w:lang w:eastAsia="en-US" w:bidi="hi-IN"/>
+          <w:lang w:val="it-IT" w:eastAsia="en-US" w:bidi="hi-IN"/>
         </w:rPr>
       </w:pPr>
       <w:r>
@@ -24975,7 +25254,7 @@
           <w:color w:val="FF0000"/>
           <w:sz w:val="40"/>
           <w:szCs w:val="40"/>
-          <w:lang w:eastAsia="en-US" w:bidi="hi-IN"/>
+          <w:lang w:val="it-IT" w:eastAsia="en-US" w:bidi="hi-IN"/>
         </w:rPr>
         <w:t>mÉë | AlÉÑ | = mÉë mÉëÉhÉÑ</w:t>
       </w:r>
@@ -38910,17 +39189,7 @@
           <w:szCs w:val="40"/>
           <w:lang w:eastAsia="en-US" w:bidi="hi-IN"/>
         </w:rPr>
-        <w:t xml:space="preserve">ÉxrÉ </w:t>
-      </w:r>
-      <w:r>
-        <w:rPr>
-          <w:rFonts w:ascii="BRH Devanagari" w:eastAsiaTheme="minorHAnsi" w:hAnsi="BRH Devanagari" w:cs="BRH Devanagari"/>
-          <w:color w:val="FF0000"/>
-          <w:sz w:val="40"/>
-          <w:szCs w:val="40"/>
-          <w:lang w:eastAsia="en-US" w:bidi="hi-IN"/>
-        </w:rPr>
-        <w:t xml:space="preserve"> </w:t>
+        <w:t xml:space="preserve">ÉxrÉ  </w:t>
       </w:r>
       <w:r>
         <w:rPr>
@@ -40687,16 +40956,7 @@
           <w:sz w:val="36"/>
           <w:szCs w:val="36"/>
         </w:rPr>
-        <w:t>7.4.</w:t>
-      </w:r>
-      <w:r>
-        <w:rPr>
-          <w:rFonts w:ascii="Arial" w:hAnsi="Arial" w:cs="Arial"/>
-          <w:color w:val="000000"/>
-          <w:sz w:val="36"/>
-          <w:szCs w:val="36"/>
-        </w:rPr>
-        <w:t>11.2</w:t>
+        <w:t>7.4.11.2</w:t>
       </w:r>
     </w:p>
     <w:p>

</xml_diff>

<commit_message>
nmv 10 03 2024
</commit_message>
<xml_diff>
--- a/Ghana Sandhi/GS-TS 7.1-7.5 Sanskrit.docx
+++ b/Ghana Sandhi/GS-TS 7.1-7.5 Sanskrit.docx
@@ -1123,7 +1123,6 @@
         </w:rPr>
         <w:t xml:space="preserve"> </w:t>
       </w:r>
-      <w:proofErr w:type="gramStart"/>
       <w:r>
         <w:rPr>
           <w:rFonts w:ascii="Arial" w:hAnsi="Arial" w:cs="Arial"/>
@@ -1148,7 +1147,6 @@
         </w:rPr>
         <w:t>)</w:t>
       </w:r>
-      <w:proofErr w:type="gramEnd"/>
       <w:r>
         <w:rPr>
           <w:rFonts w:ascii="Arial" w:hAnsi="Arial" w:cs="Arial"/>
@@ -7124,19 +7122,7 @@
           <w:szCs w:val="28"/>
           <w:lang w:val="en-US"/>
         </w:rPr>
-        <w:t>7.1.5.4(38)</w:t>
-      </w:r>
-      <w:proofErr w:type="gramStart"/>
-      <w:r>
-        <w:rPr>
-          <w:rFonts w:ascii="Arial" w:hAnsi="Arial" w:cs="Arial"/>
-          <w:bCs/>
-          <w:color w:val="FF0000"/>
-          <w:sz w:val="28"/>
-          <w:szCs w:val="28"/>
-          <w:lang w:val="en-US"/>
-        </w:rPr>
-        <w:t>-</w:t>
+        <w:t>7.1.5.4(38)-</w:t>
       </w:r>
       <w:r>
         <w:rPr>
@@ -7146,10 +7132,14 @@
           <w:szCs w:val="36"/>
           <w:lang w:eastAsia="en-US" w:bidi="hi-IN"/>
         </w:rPr>
-        <w:t xml:space="preserve">  xrÉÉýiÉç</w:t>
-      </w:r>
-      <w:proofErr w:type="gramEnd"/>
-      <w:r>
+        <w:t xml:space="preserve">  xrÉÉýiÉç | AjÉþ | EýYjrÉþÈ | </w:t>
+      </w:r>
+    </w:p>
+    <w:p>
+      <w:pPr>
+        <w:autoSpaceDE w:val="0"/>
+        <w:autoSpaceDN w:val="0"/>
+        <w:adjustRightInd w:val="0"/>
         <w:rPr>
           <w:rFonts w:ascii="BRH Devanagari Extra" w:eastAsiaTheme="minorHAnsi" w:hAnsi="BRH Devanagari Extra" w:cs="BRH Devanagari Extra"/>
           <w:color w:val="FF0000"/>
@@ -7157,14 +7147,8 @@
           <w:szCs w:val="36"/>
           <w:lang w:eastAsia="en-US" w:bidi="hi-IN"/>
         </w:rPr>
-        <w:t xml:space="preserve"> | AjÉþ | EýYjrÉþÈ | </w:t>
-      </w:r>
-    </w:p>
-    <w:p>
-      <w:pPr>
-        <w:autoSpaceDE w:val="0"/>
-        <w:autoSpaceDN w:val="0"/>
-        <w:adjustRightInd w:val="0"/>
+      </w:pPr>
+      <w:r>
         <w:rPr>
           <w:rFonts w:ascii="BRH Devanagari Extra" w:eastAsiaTheme="minorHAnsi" w:hAnsi="BRH Devanagari Extra" w:cs="BRH Devanagari Extra"/>
           <w:color w:val="FF0000"/>
@@ -7172,8 +7156,14 @@
           <w:szCs w:val="36"/>
           <w:lang w:eastAsia="en-US" w:bidi="hi-IN"/>
         </w:rPr>
-      </w:pPr>
-      <w:r>
+        <w:t xml:space="preserve">xrÉÉý SjÉÉjÉþ xrÉÉjÉç xrÉÉý SjÉÉåýYjrÉþ EýYjrÉÉå ÅjÉþ xrÉÉjÉç xrÉÉý SjÉÉåýYjrÉþÈ | </w:t>
+      </w:r>
+    </w:p>
+    <w:p>
+      <w:pPr>
+        <w:autoSpaceDE w:val="0"/>
+        <w:autoSpaceDN w:val="0"/>
+        <w:adjustRightInd w:val="0"/>
         <w:rPr>
           <w:rFonts w:ascii="BRH Devanagari Extra" w:eastAsiaTheme="minorHAnsi" w:hAnsi="BRH Devanagari Extra" w:cs="BRH Devanagari Extra"/>
           <w:color w:val="FF0000"/>
@@ -7181,14 +7171,19 @@
           <w:szCs w:val="36"/>
           <w:lang w:eastAsia="en-US" w:bidi="hi-IN"/>
         </w:rPr>
-        <w:t xml:space="preserve">xrÉÉý SjÉÉjÉþ xrÉÉjÉç xrÉÉý SjÉÉåýYjrÉþ EýYjrÉÉå ÅjÉþ xrÉÉjÉç xrÉÉý SjÉÉåýYjrÉþÈ | </w:t>
-      </w:r>
-    </w:p>
-    <w:p>
-      <w:pPr>
-        <w:autoSpaceDE w:val="0"/>
-        <w:autoSpaceDN w:val="0"/>
-        <w:adjustRightInd w:val="0"/>
+      </w:pPr>
+      <w:r>
+        <w:rPr>
+          <w:rFonts w:ascii="Arial" w:hAnsi="Arial" w:cs="Arial"/>
+          <w:bCs/>
+          <w:color w:val="FF0000"/>
+          <w:sz w:val="28"/>
+          <w:szCs w:val="28"/>
+          <w:lang w:val="en-US"/>
+        </w:rPr>
+        <w:t>7.1.5.4(39)-</w:t>
+      </w:r>
+      <w:r>
         <w:rPr>
           <w:rFonts w:ascii="BRH Devanagari Extra" w:eastAsiaTheme="minorHAnsi" w:hAnsi="BRH Devanagari Extra" w:cs="BRH Devanagari Extra"/>
           <w:color w:val="FF0000"/>
@@ -7196,31 +7191,14 @@
           <w:szCs w:val="36"/>
           <w:lang w:eastAsia="en-US" w:bidi="hi-IN"/>
         </w:rPr>
-      </w:pPr>
-      <w:r>
-        <w:rPr>
-          <w:rFonts w:ascii="Arial" w:hAnsi="Arial" w:cs="Arial"/>
-          <w:bCs/>
-          <w:color w:val="FF0000"/>
-          <w:sz w:val="28"/>
-          <w:szCs w:val="28"/>
-          <w:lang w:val="en-US"/>
-        </w:rPr>
-        <w:t>7.1.5.4(39)</w:t>
-      </w:r>
-      <w:proofErr w:type="gramStart"/>
-      <w:r>
-        <w:rPr>
-          <w:rFonts w:ascii="Arial" w:hAnsi="Arial" w:cs="Arial"/>
-          <w:bCs/>
-          <w:color w:val="FF0000"/>
-          <w:sz w:val="28"/>
-          <w:szCs w:val="28"/>
-          <w:lang w:val="en-US"/>
-        </w:rPr>
-        <w:t>-</w:t>
-      </w:r>
-      <w:r>
+        <w:t xml:space="preserve">  AjÉþ | EýYjrÉþÈ | AjÉþ | </w:t>
+      </w:r>
+    </w:p>
+    <w:p>
+      <w:pPr>
+        <w:autoSpaceDE w:val="0"/>
+        <w:autoSpaceDN w:val="0"/>
+        <w:adjustRightInd w:val="0"/>
         <w:rPr>
           <w:rFonts w:ascii="BRH Devanagari Extra" w:eastAsiaTheme="minorHAnsi" w:hAnsi="BRH Devanagari Extra" w:cs="BRH Devanagari Extra"/>
           <w:color w:val="FF0000"/>
@@ -7228,9 +7206,7 @@
           <w:szCs w:val="36"/>
           <w:lang w:eastAsia="en-US" w:bidi="hi-IN"/>
         </w:rPr>
-        <w:t xml:space="preserve">  AjÉþ</w:t>
-      </w:r>
-      <w:proofErr w:type="gramEnd"/>
+      </w:pPr>
       <w:r>
         <w:rPr>
           <w:rFonts w:ascii="BRH Devanagari Extra" w:eastAsiaTheme="minorHAnsi" w:hAnsi="BRH Devanagari Extra" w:cs="BRH Devanagari Extra"/>
@@ -7239,8 +7215,38 @@
           <w:szCs w:val="36"/>
           <w:lang w:eastAsia="en-US" w:bidi="hi-IN"/>
         </w:rPr>
-        <w:t xml:space="preserve"> | EýYjrÉþÈ | AjÉþ | </w:t>
-      </w:r>
+        <w:t xml:space="preserve">AjÉÉåýYjrÉþ EýYjrÉÉå ÅjÉÉjÉÉåý YjrÉÉå ÅjÉÉjÉÉåý YjrÉÉå ÅjÉÉjÉÉåý YjrÉÉå ÅjÉþ | </w:t>
+      </w:r>
+    </w:p>
+    <w:p>
+      <w:pPr>
+        <w:autoSpaceDE w:val="0"/>
+        <w:autoSpaceDN w:val="0"/>
+        <w:adjustRightInd w:val="0"/>
+        <w:rPr>
+          <w:rFonts w:ascii="Arial" w:hAnsi="Arial" w:cs="Arial"/>
+          <w:bCs/>
+          <w:color w:val="FF0000"/>
+          <w:sz w:val="28"/>
+          <w:szCs w:val="28"/>
+          <w:lang w:val="en-US"/>
+        </w:rPr>
+      </w:pPr>
+    </w:p>
+    <w:p>
+      <w:pPr>
+        <w:autoSpaceDE w:val="0"/>
+        <w:autoSpaceDN w:val="0"/>
+        <w:adjustRightInd w:val="0"/>
+        <w:rPr>
+          <w:rFonts w:ascii="Arial" w:hAnsi="Arial" w:cs="Arial"/>
+          <w:bCs/>
+          <w:color w:val="FF0000"/>
+          <w:sz w:val="28"/>
+          <w:szCs w:val="28"/>
+          <w:lang w:val="en-US"/>
+        </w:rPr>
+      </w:pPr>
     </w:p>
     <w:p>
       <w:pPr>
@@ -7257,102 +7263,25 @@
       </w:pPr>
       <w:r>
         <w:rPr>
+          <w:rFonts w:ascii="Arial" w:hAnsi="Arial" w:cs="Arial"/>
+          <w:bCs/>
+          <w:color w:val="FF0000"/>
+          <w:sz w:val="28"/>
+          <w:szCs w:val="28"/>
+          <w:lang w:val="en-US"/>
+        </w:rPr>
+        <w:lastRenderedPageBreak/>
+        <w:t>7.1.5.4(40)-</w:t>
+      </w:r>
+      <w:r>
+        <w:rPr>
           <w:rFonts w:ascii="BRH Devanagari Extra" w:eastAsiaTheme="minorHAnsi" w:hAnsi="BRH Devanagari Extra" w:cs="BRH Devanagari Extra"/>
           <w:color w:val="FF0000"/>
           <w:sz w:val="36"/>
           <w:szCs w:val="36"/>
           <w:lang w:eastAsia="en-US" w:bidi="hi-IN"/>
         </w:rPr>
-        <w:t xml:space="preserve">AjÉÉåýYjrÉþ EýYjrÉÉå ÅjÉÉjÉÉåý YjrÉÉå ÅjÉÉjÉÉåý YjrÉÉå ÅjÉÉjÉÉåý YjrÉÉå ÅjÉþ | </w:t>
-      </w:r>
-    </w:p>
-    <w:p>
-      <w:pPr>
-        <w:autoSpaceDE w:val="0"/>
-        <w:autoSpaceDN w:val="0"/>
-        <w:adjustRightInd w:val="0"/>
-        <w:rPr>
-          <w:rFonts w:ascii="Arial" w:hAnsi="Arial" w:cs="Arial"/>
-          <w:bCs/>
-          <w:color w:val="FF0000"/>
-          <w:sz w:val="28"/>
-          <w:szCs w:val="28"/>
-          <w:lang w:val="en-US"/>
-        </w:rPr>
-      </w:pPr>
-    </w:p>
-    <w:p>
-      <w:pPr>
-        <w:autoSpaceDE w:val="0"/>
-        <w:autoSpaceDN w:val="0"/>
-        <w:adjustRightInd w:val="0"/>
-        <w:rPr>
-          <w:rFonts w:ascii="Arial" w:hAnsi="Arial" w:cs="Arial"/>
-          <w:bCs/>
-          <w:color w:val="FF0000"/>
-          <w:sz w:val="28"/>
-          <w:szCs w:val="28"/>
-          <w:lang w:val="en-US"/>
-        </w:rPr>
-      </w:pPr>
-    </w:p>
-    <w:p>
-      <w:pPr>
-        <w:autoSpaceDE w:val="0"/>
-        <w:autoSpaceDN w:val="0"/>
-        <w:adjustRightInd w:val="0"/>
-        <w:rPr>
-          <w:rFonts w:ascii="BRH Devanagari Extra" w:eastAsiaTheme="minorHAnsi" w:hAnsi="BRH Devanagari Extra" w:cs="BRH Devanagari Extra"/>
-          <w:color w:val="FF0000"/>
-          <w:sz w:val="36"/>
-          <w:szCs w:val="36"/>
-          <w:lang w:eastAsia="en-US" w:bidi="hi-IN"/>
-        </w:rPr>
-      </w:pPr>
-      <w:r>
-        <w:rPr>
-          <w:rFonts w:ascii="Arial" w:hAnsi="Arial" w:cs="Arial"/>
-          <w:bCs/>
-          <w:color w:val="FF0000"/>
-          <w:sz w:val="28"/>
-          <w:szCs w:val="28"/>
-          <w:lang w:val="en-US"/>
-        </w:rPr>
-        <w:lastRenderedPageBreak/>
-        <w:t>7.1.5.4(40)</w:t>
-      </w:r>
-      <w:proofErr w:type="gramStart"/>
-      <w:r>
-        <w:rPr>
-          <w:rFonts w:ascii="Arial" w:hAnsi="Arial" w:cs="Arial"/>
-          <w:bCs/>
-          <w:color w:val="FF0000"/>
-          <w:sz w:val="28"/>
-          <w:szCs w:val="28"/>
-          <w:lang w:val="en-US"/>
-        </w:rPr>
-        <w:t>-</w:t>
-      </w:r>
-      <w:r>
-        <w:rPr>
-          <w:rFonts w:ascii="BRH Devanagari Extra" w:eastAsiaTheme="minorHAnsi" w:hAnsi="BRH Devanagari Extra" w:cs="BRH Devanagari Extra"/>
-          <w:color w:val="FF0000"/>
-          <w:sz w:val="36"/>
-          <w:szCs w:val="36"/>
-          <w:lang w:eastAsia="en-US" w:bidi="hi-IN"/>
-        </w:rPr>
-        <w:t xml:space="preserve">  EýYjrÉþÈ</w:t>
-      </w:r>
-      <w:proofErr w:type="gramEnd"/>
-      <w:r>
-        <w:rPr>
-          <w:rFonts w:ascii="BRH Devanagari Extra" w:eastAsiaTheme="minorHAnsi" w:hAnsi="BRH Devanagari Extra" w:cs="BRH Devanagari Extra"/>
-          <w:color w:val="FF0000"/>
-          <w:sz w:val="36"/>
-          <w:szCs w:val="36"/>
-          <w:lang w:eastAsia="en-US" w:bidi="hi-IN"/>
-        </w:rPr>
-        <w:t xml:space="preserve"> | AjÉþ | AýÌiÉýUÉý§ÉÈ | </w:t>
+        <w:t xml:space="preserve">  EýYjrÉþÈ | AjÉþ | AýÌiÉýUÉý§ÉÈ | </w:t>
       </w:r>
     </w:p>
     <w:p>
@@ -7416,29 +7345,7 @@
           <w:highlight w:val="green"/>
           <w:lang w:eastAsia="en-US" w:bidi="hi-IN"/>
         </w:rPr>
-        <w:t xml:space="preserve">EýYjrÉþÈ </w:t>
-      </w:r>
-      <w:r>
-        <w:rPr>
-          <w:rFonts w:ascii="BRH Devanagari Extra" w:eastAsiaTheme="minorHAnsi" w:hAnsi="BRH Devanagari Extra" w:cs="BRH Devanagari Extra"/>
-          <w:color w:val="000000"/>
-          <w:sz w:val="36"/>
-          <w:szCs w:val="36"/>
-          <w:highlight w:val="green"/>
-          <w:lang w:eastAsia="en-US" w:bidi="hi-IN"/>
-        </w:rPr>
-        <w:t>+</w:t>
-      </w:r>
-      <w:r>
-        <w:rPr>
-          <w:rFonts w:ascii="BRH Devanagari Extra" w:eastAsiaTheme="minorHAnsi" w:hAnsi="BRH Devanagari Extra" w:cs="BRH Devanagari Extra"/>
-          <w:color w:val="000000"/>
-          <w:sz w:val="36"/>
-          <w:szCs w:val="36"/>
-          <w:highlight w:val="green"/>
-          <w:lang w:eastAsia="en-US" w:bidi="hi-IN"/>
-        </w:rPr>
-        <w:t xml:space="preserve"> AjÉþ </w:t>
+        <w:t xml:space="preserve">EýYjrÉþÈ + AjÉþ </w:t>
       </w:r>
       <w:r>
         <w:rPr>
@@ -7709,20 +7616,8 @@
           <w:szCs w:val="40"/>
           <w:lang w:bidi="ar-SA"/>
         </w:rPr>
-        <w:t xml:space="preserve"> </w:t>
-      </w:r>
-      <w:proofErr w:type="gramStart"/>
-      <w:r>
-        <w:rPr>
-          <w:rFonts w:ascii="BRH Devanagari Extra" w:hAnsi="BRH Devanagari Extra" w:cs="BRH Devanagari Extra"/>
-          <w:b/>
-          <w:sz w:val="40"/>
-          <w:szCs w:val="40"/>
-          <w:lang w:bidi="ar-SA"/>
-        </w:rPr>
-        <w:t>WûÏ(</w:t>
-      </w:r>
-      <w:proofErr w:type="gramEnd"/>
+        <w:t xml:space="preserve"> WûÏ(</w:t>
+      </w:r>
       <w:r>
         <w:rPr>
           <w:rFonts w:ascii="Arial" w:hAnsi="Arial" w:cs="Arial"/>
@@ -8388,29 +8283,7 @@
           <w:szCs w:val="40"/>
           <w:lang w:eastAsia="en-US" w:bidi="ar-SA"/>
         </w:rPr>
-        <w:t xml:space="preserve">CÌiÉþ | AxiÉÑþ | </w:t>
-      </w:r>
-      <w:proofErr w:type="gramStart"/>
-      <w:r>
-        <w:rPr>
-          <w:rFonts w:ascii="BRH Devanagari Extra" w:eastAsiaTheme="minorHAnsi" w:hAnsi="BRH Devanagari Extra" w:cs="BRH Devanagari Extra"/>
-          <w:color w:val="000000"/>
-          <w:sz w:val="40"/>
-          <w:szCs w:val="40"/>
-          <w:lang w:eastAsia="en-US" w:bidi="ar-SA"/>
-        </w:rPr>
-        <w:t>WûÏ(</w:t>
-      </w:r>
-      <w:proofErr w:type="gramEnd"/>
-      <w:r>
-        <w:rPr>
-          <w:rFonts w:ascii="BRH Devanagari Extra" w:eastAsiaTheme="minorHAnsi" w:hAnsi="BRH Devanagari Extra" w:cs="BRH Devanagari Extra"/>
-          <w:color w:val="000000"/>
-          <w:sz w:val="40"/>
-          <w:szCs w:val="40"/>
-          <w:lang w:eastAsia="en-US" w:bidi="ar-SA"/>
-        </w:rPr>
-        <w:t>3) |</w:t>
+        <w:t>CÌiÉþ | AxiÉÑþ | WûÏ(3) |</w:t>
       </w:r>
       <w:r>
         <w:rPr>
@@ -8476,31 +8349,7 @@
           <w:szCs w:val="40"/>
           <w:lang w:eastAsia="en-US" w:bidi="ar-SA"/>
         </w:rPr>
-        <w:t xml:space="preserve">CirÉ xiuÉ ÎxiuÉiÉÏ irÉxiÉÑý </w:t>
-      </w:r>
-      <w:proofErr w:type="gramStart"/>
-      <w:r>
-        <w:rPr>
-          <w:rFonts w:ascii="BRH Devanagari Extra" w:eastAsiaTheme="minorHAnsi" w:hAnsi="BRH Devanagari Extra" w:cs="BRH Devanagari Extra"/>
-          <w:b/>
-          <w:color w:val="000000"/>
-          <w:sz w:val="40"/>
-          <w:szCs w:val="40"/>
-          <w:lang w:eastAsia="en-US" w:bidi="ar-SA"/>
-        </w:rPr>
-        <w:t>WûÏ(</w:t>
-      </w:r>
-      <w:proofErr w:type="gramEnd"/>
-      <w:r>
-        <w:rPr>
-          <w:rFonts w:ascii="BRH Devanagari Extra" w:eastAsiaTheme="minorHAnsi" w:hAnsi="BRH Devanagari Extra" w:cs="BRH Devanagari Extra"/>
-          <w:b/>
-          <w:color w:val="000000"/>
-          <w:sz w:val="40"/>
-          <w:szCs w:val="40"/>
-          <w:lang w:eastAsia="en-US" w:bidi="ar-SA"/>
-        </w:rPr>
-        <w:t xml:space="preserve">3) WûÏ(3) AÎxiuÉiÉÏirÉxiÉÑý WûÏ(3) | </w:t>
+        <w:t xml:space="preserve">CirÉ xiuÉ ÎxiuÉiÉÏ irÉxiÉÑý WûÏ(3) WûÏ(3) AÎxiuÉiÉÏirÉxiÉÑý WûÏ(3) | </w:t>
       </w:r>
     </w:p>
     <w:p>
@@ -8552,29 +8401,7 @@
           <w:szCs w:val="40"/>
           <w:lang w:eastAsia="en-US" w:bidi="ar-SA"/>
         </w:rPr>
-        <w:t xml:space="preserve">AxiÉÑþ | </w:t>
-      </w:r>
-      <w:proofErr w:type="gramStart"/>
-      <w:r>
-        <w:rPr>
-          <w:rFonts w:ascii="BRH Devanagari Extra" w:eastAsiaTheme="minorHAnsi" w:hAnsi="BRH Devanagari Extra" w:cs="BRH Devanagari Extra"/>
-          <w:color w:val="000000"/>
-          <w:sz w:val="40"/>
-          <w:szCs w:val="40"/>
-          <w:lang w:eastAsia="en-US" w:bidi="ar-SA"/>
-        </w:rPr>
-        <w:t>WûÏ(</w:t>
-      </w:r>
-      <w:proofErr w:type="gramEnd"/>
-      <w:r>
-        <w:rPr>
-          <w:rFonts w:ascii="BRH Devanagari Extra" w:eastAsiaTheme="minorHAnsi" w:hAnsi="BRH Devanagari Extra" w:cs="BRH Devanagari Extra"/>
-          <w:color w:val="000000"/>
-          <w:sz w:val="40"/>
-          <w:szCs w:val="40"/>
-          <w:lang w:eastAsia="en-US" w:bidi="ar-SA"/>
-        </w:rPr>
-        <w:t>3) | CÌiÉþ |</w:t>
+        <w:t>AxiÉÑþ | WûÏ(3) | CÌiÉþ |</w:t>
       </w:r>
       <w:r>
         <w:rPr>
@@ -8642,31 +8469,7 @@
           <w:szCs w:val="40"/>
           <w:lang w:eastAsia="en-US" w:bidi="ar-SA"/>
         </w:rPr>
-        <w:t xml:space="preserve">AxiÉÑý </w:t>
-      </w:r>
-      <w:proofErr w:type="gramStart"/>
-      <w:r>
-        <w:rPr>
-          <w:rFonts w:ascii="BRH Devanagari Extra" w:eastAsiaTheme="minorHAnsi" w:hAnsi="BRH Devanagari Extra" w:cs="BRH Devanagari Extra"/>
-          <w:b/>
-          <w:color w:val="000000"/>
-          <w:sz w:val="40"/>
-          <w:szCs w:val="40"/>
-          <w:lang w:eastAsia="en-US" w:bidi="ar-SA"/>
-        </w:rPr>
-        <w:t>WûÏ(</w:t>
-      </w:r>
-      <w:proofErr w:type="gramEnd"/>
-      <w:r>
-        <w:rPr>
-          <w:rFonts w:ascii="BRH Devanagari Extra" w:eastAsiaTheme="minorHAnsi" w:hAnsi="BRH Devanagari Extra" w:cs="BRH Devanagari Extra"/>
-          <w:b/>
-          <w:color w:val="000000"/>
-          <w:sz w:val="40"/>
-          <w:szCs w:val="40"/>
-          <w:lang w:eastAsia="en-US" w:bidi="ar-SA"/>
-        </w:rPr>
-        <w:t>3) WûÏ(3) AxiuÉxiÉÑý WûÏ(3) CiÉÏÌiÉý WûÏ(3) AxiuÉxiÉÑý WûÏ(3) CÌiÉþ |</w:t>
+        <w:t>AxiÉÑý WûÏ(3) WûÏ(3) AxiuÉxiÉÑý WûÏ(3) CiÉÏÌiÉý WûÏ(3) AxiuÉxiÉÑý WûÏ(3) CÌiÉþ |</w:t>
       </w:r>
     </w:p>
     <w:p>
@@ -9754,10 +9557,11 @@
         <w:adjustRightInd w:val="0"/>
         <w:spacing w:line="252" w:lineRule="auto"/>
         <w:rPr>
-          <w:rFonts w:ascii="Segoe UI" w:eastAsiaTheme="minorHAnsi" w:hAnsi="Segoe UI" w:cs="Segoe UI"/>
-          <w:b/>
-          <w:sz w:val="24"/>
-          <w:szCs w:val="24"/>
+          <w:rFonts w:ascii="BRH Devanagari" w:eastAsiaTheme="minorHAnsi" w:hAnsi="BRH Devanagari" w:cs="BRH Devanagari"/>
+          <w:b/>
+          <w:color w:val="000000"/>
+          <w:sz w:val="40"/>
+          <w:szCs w:val="40"/>
           <w:lang w:eastAsia="en-US" w:bidi="ar-SA"/>
         </w:rPr>
       </w:pPr>
@@ -9801,7 +9605,7 @@
           <w:szCs w:val="40"/>
           <w:lang w:eastAsia="en-US" w:bidi="ar-SA"/>
         </w:rPr>
-        <w:t>[AÌuÉ²É(aaÉç) xiÉÉÇ iÉÉÇ]</w:t>
+        <w:t>[AÌuÉ²É</w:t>
       </w:r>
       <w:r>
         <w:rPr>
@@ -9810,36 +9614,64 @@
           <w:color w:val="000000"/>
           <w:sz w:val="40"/>
           <w:szCs w:val="40"/>
+          <w:highlight w:val="yellow"/>
           <w:lang w:eastAsia="en-US" w:bidi="ar-SA"/>
         </w:rPr>
+        <w:t>(aaÉç)</w:t>
+      </w:r>
+      <w:r>
+        <w:rPr>
+          <w:rFonts w:ascii="BRH Devanagari" w:eastAsiaTheme="minorHAnsi" w:hAnsi="BRH Devanagari" w:cs="BRH Devanagari"/>
+          <w:b/>
+          <w:color w:val="000000"/>
+          <w:sz w:val="40"/>
+          <w:szCs w:val="40"/>
+          <w:lang w:eastAsia="en-US" w:bidi="ar-SA"/>
+        </w:rPr>
+        <w:t xml:space="preserve"> xiÉÉÇ iÉÉÇ]</w:t>
+      </w:r>
+      <w:r>
+        <w:rPr>
+          <w:rFonts w:ascii="BRH Devanagari" w:eastAsiaTheme="minorHAnsi" w:hAnsi="BRH Devanagari" w:cs="BRH Devanagari"/>
+          <w:b/>
+          <w:color w:val="000000"/>
+          <w:sz w:val="40"/>
+          <w:szCs w:val="40"/>
+          <w:lang w:eastAsia="en-US" w:bidi="ar-SA"/>
+        </w:rPr>
         <w:t xml:space="preserve"> </w:t>
       </w:r>
-      <w:r>
+    </w:p>
+    <w:p>
+      <w:pPr>
+        <w:pBdr>
+          <w:bottom w:val="single" w:sz="4" w:space="1" w:color="auto"/>
+        </w:pBdr>
+        <w:autoSpaceDE w:val="0"/>
+        <w:autoSpaceDN w:val="0"/>
+        <w:adjustRightInd w:val="0"/>
+        <w:spacing w:line="252" w:lineRule="auto"/>
         <w:rPr>
           <w:rFonts w:ascii="Arial" w:eastAsiaTheme="minorHAnsi" w:hAnsi="Arial" w:cs="Arial"/>
-          <w:b/>
+          <w:bCs/>
           <w:color w:val="000000"/>
           <w:sz w:val="32"/>
           <w:szCs w:val="32"/>
-          <w:highlight w:val="red"/>
           <w:lang w:eastAsia="en-US" w:bidi="ar-SA"/>
         </w:rPr>
-        <w:t xml:space="preserve">to </w:t>
-      </w:r>
-      <w:proofErr w:type="gramStart"/>
+      </w:pPr>
       <w:r>
         <w:rPr>
           <w:rFonts w:ascii="Arial" w:eastAsiaTheme="minorHAnsi" w:hAnsi="Arial" w:cs="Arial"/>
-          <w:b/>
+          <w:bCs/>
           <w:color w:val="000000"/>
           <w:sz w:val="32"/>
           <w:szCs w:val="32"/>
-          <w:highlight w:val="red"/>
+          <w:highlight w:val="green"/>
           <w:lang w:eastAsia="en-US" w:bidi="ar-SA"/>
         </w:rPr>
-        <w:t>check ???</w:t>
-      </w:r>
-      <w:proofErr w:type="gramEnd"/>
+        <w:t>it is only “advidvaan taam” as per some, which please note</w:t>
+      </w:r>
     </w:p>
     <w:p>
       <w:pPr>
@@ -10307,6 +10139,7 @@
           <w:highlight w:val="cyan"/>
           <w:lang w:bidi="ar-SA"/>
         </w:rPr>
+        <w:lastRenderedPageBreak/>
         <w:t>qÉÉÅÅ</w:t>
       </w:r>
       <w:r>
@@ -10529,7 +10362,6 @@
           <w:szCs w:val="32"/>
           <w:lang w:val="en-US"/>
         </w:rPr>
-        <w:lastRenderedPageBreak/>
         <w:t>TS 7.1.7.3 &amp; 7.4</w:t>
       </w:r>
       <w:r>
@@ -10624,9 +10456,8 @@
           <w:highlight w:val="yellow"/>
           <w:lang w:val="en-US"/>
         </w:rPr>
-        <w:t xml:space="preserve">in </w:t>
-      </w:r>
-      <w:proofErr w:type="gramStart"/>
+        <w:t xml:space="preserve">in green </w:t>
+      </w:r>
       <w:r>
         <w:rPr>
           <w:rFonts w:ascii="Arial" w:hAnsi="Arial" w:cs="Arial"/>
@@ -10637,32 +10468,7 @@
           <w:highlight w:val="yellow"/>
           <w:lang w:val="en-US"/>
         </w:rPr>
-        <w:t xml:space="preserve">green </w:t>
-      </w:r>
-      <w:r>
-        <w:rPr>
-          <w:rFonts w:ascii="Arial" w:hAnsi="Arial" w:cs="Arial"/>
-          <w:b/>
-          <w:bCs/>
-          <w:sz w:val="32"/>
-          <w:szCs w:val="32"/>
-          <w:highlight w:val="yellow"/>
-          <w:lang w:val="en-US"/>
-        </w:rPr>
-        <w:t>,</w:t>
-      </w:r>
-      <w:proofErr w:type="gramEnd"/>
-      <w:r>
-        <w:rPr>
-          <w:rFonts w:ascii="Arial" w:hAnsi="Arial" w:cs="Arial"/>
-          <w:b/>
-          <w:bCs/>
-          <w:sz w:val="32"/>
-          <w:szCs w:val="32"/>
-          <w:highlight w:val="yellow"/>
-          <w:lang w:val="en-US"/>
-        </w:rPr>
-        <w:t xml:space="preserve"> </w:t>
+        <w:t xml:space="preserve">, </w:t>
       </w:r>
       <w:r>
         <w:rPr>
@@ -11219,38 +11025,6 @@
         <w:jc w:val="both"/>
         <w:rPr>
           <w:rFonts w:ascii="Arial" w:hAnsi="Arial" w:cs="Arial"/>
-          <w:sz w:val="32"/>
-          <w:szCs w:val="40"/>
-          <w:lang w:bidi="ar-SA"/>
-        </w:rPr>
-      </w:pPr>
-    </w:p>
-    <w:p>
-      <w:pPr>
-        <w:widowControl w:val="0"/>
-        <w:autoSpaceDE w:val="0"/>
-        <w:autoSpaceDN w:val="0"/>
-        <w:adjustRightInd w:val="0"/>
-        <w:spacing w:line="252" w:lineRule="auto"/>
-        <w:jc w:val="both"/>
-        <w:rPr>
-          <w:rFonts w:ascii="Arial" w:hAnsi="Arial" w:cs="Arial"/>
-          <w:sz w:val="32"/>
-          <w:szCs w:val="40"/>
-          <w:lang w:bidi="ar-SA"/>
-        </w:rPr>
-      </w:pPr>
-    </w:p>
-    <w:p>
-      <w:pPr>
-        <w:widowControl w:val="0"/>
-        <w:autoSpaceDE w:val="0"/>
-        <w:autoSpaceDN w:val="0"/>
-        <w:adjustRightInd w:val="0"/>
-        <w:spacing w:line="252" w:lineRule="auto"/>
-        <w:jc w:val="both"/>
-        <w:rPr>
-          <w:rFonts w:ascii="Arial" w:hAnsi="Arial" w:cs="Arial"/>
           <w:b/>
           <w:bCs/>
           <w:sz w:val="32"/>
@@ -11704,18 +11478,7 @@
           <w:szCs w:val="40"/>
           <w:lang w:bidi="ar-SA"/>
         </w:rPr>
-        <w:t xml:space="preserve"> </w:t>
-      </w:r>
-      <w:proofErr w:type="gramStart"/>
-      <w:r>
-        <w:rPr>
-          <w:rFonts w:ascii="BRH Devanagari Extra" w:hAnsi="BRH Devanagari Extra" w:cs="BRH Devanagari Extra"/>
-          <w:b/>
-          <w:sz w:val="40"/>
-          <w:szCs w:val="40"/>
-          <w:lang w:bidi="ar-SA"/>
-        </w:rPr>
-        <w:t xml:space="preserve">= </w:t>
+        <w:t xml:space="preserve"> = </w:t>
       </w:r>
       <w:r>
         <w:rPr>
@@ -11726,19 +11489,7 @@
           <w:szCs w:val="40"/>
           <w:lang w:eastAsia="en-US" w:bidi="ar-SA"/>
         </w:rPr>
-        <w:t xml:space="preserve"> (</w:t>
-      </w:r>
-      <w:proofErr w:type="gramEnd"/>
-      <w:r>
-        <w:rPr>
-          <w:rFonts w:ascii="BRH Devanagari" w:eastAsiaTheme="minorHAnsi" w:hAnsi="BRH Devanagari" w:cs="BRH Devanagari"/>
-          <w:b/>
-          <w:color w:val="000000"/>
-          <w:sz w:val="40"/>
-          <w:szCs w:val="40"/>
-          <w:lang w:eastAsia="en-US" w:bidi="ar-SA"/>
-        </w:rPr>
-        <w:t>UqÉiÉÏ UqÉÌiÉÈ)</w:t>
+        <w:t xml:space="preserve"> (UqÉiÉÏ UqÉÌiÉÈ)</w:t>
       </w:r>
     </w:p>
     <w:p>
@@ -14875,18 +14626,7 @@
           <w:szCs w:val="40"/>
           <w:lang w:bidi="ar-SA"/>
         </w:rPr>
-        <w:t xml:space="preserve">rÉuÉåÿ </w:t>
-      </w:r>
-      <w:proofErr w:type="gramStart"/>
-      <w:r>
-        <w:rPr>
-          <w:rFonts w:ascii="BRH Devanagari Extra" w:hAnsi="BRH Devanagari Extra" w:cs="BRH Devanagari Extra"/>
-          <w:b/>
-          <w:sz w:val="40"/>
-          <w:szCs w:val="40"/>
-          <w:lang w:bidi="ar-SA"/>
-        </w:rPr>
-        <w:t xml:space="preserve">-  </w:t>
+        <w:t xml:space="preserve">rÉuÉåÿ -  </w:t>
       </w:r>
       <w:r>
         <w:rPr>
@@ -14896,18 +14636,7 @@
           <w:szCs w:val="32"/>
           <w:lang w:val="en-US"/>
         </w:rPr>
-        <w:t>TS</w:t>
-      </w:r>
-      <w:proofErr w:type="gramEnd"/>
-      <w:r>
-        <w:rPr>
-          <w:rFonts w:ascii="Arial" w:hAnsi="Arial" w:cs="Arial"/>
-          <w:bCs/>
-          <w:sz w:val="32"/>
-          <w:szCs w:val="32"/>
-          <w:lang w:val="en-US"/>
-        </w:rPr>
-        <w:t xml:space="preserve"> 7.1.20.1</w:t>
+        <w:t>TS 7.1.20.1</w:t>
       </w:r>
     </w:p>
     <w:p>
@@ -15401,26 +15130,16 @@
           <w:sz w:val="40"/>
           <w:szCs w:val="40"/>
         </w:rPr>
-        <w:t xml:space="preserve">iÉÉlÉç | MüsmÉþqÉÉlÉÉlÉç </w:t>
-      </w:r>
-      <w:proofErr w:type="gramStart"/>
-      <w:r>
-        <w:rPr>
-          <w:rFonts w:ascii="BRH Devanagari Extra" w:hAnsi="BRH Devanagari Extra" w:cs="BRH Devanagari Extra"/>
+        <w:t>iÉÉlÉç | MüsmÉþqÉÉlÉÉlÉç |</w:t>
+      </w:r>
+      <w:r>
+        <w:rPr>
+          <w:rFonts w:ascii="BRH Devanagari Extra" w:hAnsi="BRH Devanagari Extra" w:cs="BRH Devanagari Extra"/>
+          <w:b/>
           <w:color w:val="FF0000"/>
           <w:sz w:val="40"/>
           <w:szCs w:val="40"/>
         </w:rPr>
-        <w:t>|</w:t>
-      </w:r>
-      <w:r>
-        <w:rPr>
-          <w:rFonts w:ascii="BRH Devanagari Extra" w:hAnsi="BRH Devanagari Extra" w:cs="BRH Devanagari Extra"/>
-          <w:b/>
-          <w:color w:val="FF0000"/>
-          <w:sz w:val="40"/>
-          <w:szCs w:val="40"/>
-        </w:rPr>
         <w:t xml:space="preserve">  </w:t>
       </w:r>
       <w:r>
@@ -15430,17 +15149,7 @@
           <w:sz w:val="40"/>
           <w:szCs w:val="40"/>
         </w:rPr>
-        <w:t>=</w:t>
-      </w:r>
-      <w:proofErr w:type="gramEnd"/>
-      <w:r>
-        <w:rPr>
-          <w:rFonts w:ascii="BRH Devanagari Extra" w:hAnsi="BRH Devanagari Extra" w:cs="BRH Devanagari Extra"/>
-          <w:b/>
-          <w:sz w:val="40"/>
-          <w:szCs w:val="40"/>
-        </w:rPr>
-        <w:t xml:space="preserve"> </w:t>
+        <w:t xml:space="preserve">= </w:t>
       </w:r>
       <w:r>
         <w:rPr>
@@ -31908,29 +31617,7 @@
           <w:lang w:val="en-US"/>
         </w:rPr>
         <w:br/>
-        <w:t>(JM-</w:t>
-      </w:r>
-      <w:proofErr w:type="gramStart"/>
-      <w:r>
-        <w:rPr>
-          <w:rFonts w:ascii="Arial" w:hAnsi="Arial" w:cs="Arial"/>
-          <w:bCs/>
-          <w:sz w:val="32"/>
-          <w:szCs w:val="32"/>
-          <w:lang w:val="en-US"/>
-        </w:rPr>
-        <w:t>33)(</w:t>
-      </w:r>
-      <w:proofErr w:type="gramEnd"/>
-      <w:r>
-        <w:rPr>
-          <w:rFonts w:ascii="Arial" w:hAnsi="Arial" w:cs="Arial"/>
-          <w:bCs/>
-          <w:sz w:val="32"/>
-          <w:szCs w:val="32"/>
-          <w:lang w:val="en-US"/>
-        </w:rPr>
-        <w:t>GD-46)(GD-73)</w:t>
+        <w:t>(JM-33)(GD-46)(GD-73)</w:t>
       </w:r>
       <w:r>
         <w:rPr>
@@ -33022,7 +32709,6 @@
           <w:lang w:eastAsia="en-US" w:bidi="ar-SA"/>
         </w:rPr>
       </w:pPr>
-      <w:proofErr w:type="gramStart"/>
       <w:r>
         <w:rPr>
           <w:rFonts w:ascii="Times New Roman" w:eastAsiaTheme="minorHAnsi" w:hAnsi="Times New Roman" w:cs="Times New Roman"/>
@@ -33047,7 +32733,6 @@
         </w:rPr>
         <w:t xml:space="preserve"> hÉ</w:t>
       </w:r>
-      <w:proofErr w:type="gramEnd"/>
       <w:r>
         <w:rPr>
           <w:rFonts w:ascii="Times New Roman" w:eastAsiaTheme="minorHAnsi" w:hAnsi="Times New Roman" w:cs="Times New Roman"/>
@@ -33811,29 +33496,7 @@
           <w:lang w:val="en-US"/>
         </w:rPr>
         <w:br/>
-        <w:t>(JM-</w:t>
-      </w:r>
-      <w:proofErr w:type="gramStart"/>
-      <w:r>
-        <w:rPr>
-          <w:rFonts w:ascii="Arial" w:hAnsi="Arial" w:cs="Arial"/>
-          <w:bCs/>
-          <w:sz w:val="32"/>
-          <w:szCs w:val="32"/>
-          <w:lang w:val="en-US"/>
-        </w:rPr>
-        <w:t>33)(</w:t>
-      </w:r>
-      <w:proofErr w:type="gramEnd"/>
-      <w:r>
-        <w:rPr>
-          <w:rFonts w:ascii="Arial" w:hAnsi="Arial" w:cs="Arial"/>
-          <w:bCs/>
-          <w:sz w:val="32"/>
-          <w:szCs w:val="32"/>
-          <w:lang w:val="en-US"/>
-        </w:rPr>
-        <w:t>JD-25)</w:t>
+        <w:t>(JM-33)(JD-25)</w:t>
       </w:r>
     </w:p>
     <w:p>
@@ -34077,27 +33740,7 @@
           <w:sz w:val="28"/>
           <w:lang w:eastAsia="en-US" w:bidi="ar-SA"/>
         </w:rPr>
-        <w:t>(If “u” and “u” comes in succession after “tat</w:t>
-      </w:r>
-      <w:proofErr w:type="gramStart"/>
-      <w:r>
-        <w:rPr>
-          <w:rFonts w:ascii="Arial" w:eastAsiaTheme="minorHAnsi" w:hAnsi="Arial" w:cs="Arial"/>
-          <w:b/>
-          <w:sz w:val="28"/>
-          <w:lang w:eastAsia="en-US" w:bidi="ar-SA"/>
-        </w:rPr>
-        <w:t>” ,</w:t>
-      </w:r>
-      <w:proofErr w:type="gramEnd"/>
-      <w:r>
-        <w:rPr>
-          <w:rFonts w:ascii="Arial" w:eastAsiaTheme="minorHAnsi" w:hAnsi="Arial" w:cs="Arial"/>
-          <w:b/>
-          <w:sz w:val="28"/>
-          <w:lang w:eastAsia="en-US" w:bidi="ar-SA"/>
-        </w:rPr>
-        <w:t xml:space="preserve"> then “u” + “u” is not “vu”, but “U” in deergham) </w:t>
+        <w:t xml:space="preserve">(If “u” and “u” comes in succession after “tat” , then “u” + “u” is not “vu”, but “U” in deergham) </w:t>
       </w:r>
     </w:p>
     <w:p>
@@ -34920,7 +34563,6 @@
         </w:rPr>
         <w:t>–</w:t>
       </w:r>
-      <w:proofErr w:type="gramStart"/>
       <w:r>
         <w:rPr>
           <w:rFonts w:ascii="BRH Devanagari Extra" w:hAnsi="BRH Devanagari Extra" w:cs="BRH Devanagari Extra"/>
@@ -34940,18 +34582,7 @@
           <w:szCs w:val="40"/>
           <w:lang w:bidi="ar-SA"/>
         </w:rPr>
-        <w:t>hÉÉå</w:t>
-      </w:r>
-      <w:proofErr w:type="gramEnd"/>
-      <w:r>
-        <w:rPr>
-          <w:rFonts w:ascii="BRH Devanagari Extra" w:hAnsi="BRH Devanagari Extra" w:cs="BRH Devanagari Extra"/>
-          <w:b/>
-          <w:sz w:val="40"/>
-          <w:szCs w:val="40"/>
-          <w:lang w:bidi="ar-SA"/>
-        </w:rPr>
-        <w:t xml:space="preserve"> Å…¡ûÉþÌlÉ - </w:t>
+        <w:t xml:space="preserve">hÉÉå Å…¡ûÉþÌlÉ - </w:t>
       </w:r>
       <w:r>
         <w:rPr>
@@ -35835,29 +35466,7 @@
           <w:szCs w:val="32"/>
           <w:lang w:val="en-US"/>
         </w:rPr>
-        <w:t xml:space="preserve">TS </w:t>
-      </w:r>
-      <w:proofErr w:type="gramStart"/>
-      <w:r>
-        <w:rPr>
-          <w:rFonts w:ascii="Arial" w:hAnsi="Arial" w:cs="Arial"/>
-          <w:bCs/>
-          <w:sz w:val="32"/>
-          <w:szCs w:val="32"/>
-          <w:lang w:val="en-US"/>
-        </w:rPr>
-        <w:t>7.5.11.2  -</w:t>
-      </w:r>
-      <w:proofErr w:type="gramEnd"/>
-      <w:r>
-        <w:rPr>
-          <w:rFonts w:ascii="Arial" w:hAnsi="Arial" w:cs="Arial"/>
-          <w:bCs/>
-          <w:sz w:val="32"/>
-          <w:szCs w:val="32"/>
-          <w:lang w:val="en-US"/>
-        </w:rPr>
-        <w:t xml:space="preserve"> </w:t>
+        <w:t xml:space="preserve">TS 7.5.11.2  - </w:t>
       </w:r>
       <w:r>
         <w:rPr>
@@ -37877,7 +37486,6 @@
         </w:rPr>
         <w:t>jxÉ×erÉÉÇ(</w:t>
       </w:r>
-      <w:proofErr w:type="gramStart"/>
       <w:r>
         <w:rPr>
           <w:rFonts w:ascii="Arial" w:hAnsi="Arial" w:cs="Arial"/>
@@ -37896,18 +37504,7 @@
           <w:szCs w:val="40"/>
           <w:lang w:bidi="ar-SA"/>
         </w:rPr>
-        <w:t>)lÉÉåjxÉ</w:t>
-      </w:r>
-      <w:proofErr w:type="gramEnd"/>
-      <w:r>
-        <w:rPr>
-          <w:rFonts w:ascii="BRH Devanagari Extra" w:hAnsi="BRH Devanagari Extra" w:cs="BRH Devanagari Extra"/>
-          <w:b/>
-          <w:sz w:val="40"/>
-          <w:szCs w:val="40"/>
-          <w:lang w:bidi="ar-SA"/>
-        </w:rPr>
-        <w:t>×erÉÉ(</w:t>
+        <w:t>)lÉÉåjxÉ×erÉÉ(</w:t>
       </w:r>
       <w:r>
         <w:rPr>
@@ -39178,37 +38775,16 @@
           <w:szCs w:val="40"/>
           <w:lang w:eastAsia="en-US" w:bidi="hi-IN"/>
         </w:rPr>
-        <w:t xml:space="preserve"> Aµ</w:t>
-      </w:r>
-      <w:proofErr w:type="gramStart"/>
-      <w:r>
-        <w:rPr>
-          <w:rFonts w:ascii="BRH Devanagari" w:eastAsiaTheme="minorHAnsi" w:hAnsi="BRH Devanagari" w:cs="BRH Devanagari"/>
+        <w:t xml:space="preserve"> AµÉxrÉ  </w:t>
+      </w:r>
+      <w:r>
+        <w:rPr>
+          <w:rFonts w:ascii="BRH Devanagari Extra" w:hAnsi="BRH Devanagari Extra" w:cs="BRH Devanagari Extra"/>
           <w:color w:val="FF0000"/>
           <w:sz w:val="40"/>
           <w:szCs w:val="40"/>
-          <w:lang w:eastAsia="en-US" w:bidi="hi-IN"/>
-        </w:rPr>
-        <w:t xml:space="preserve">ÉxrÉ  </w:t>
-      </w:r>
-      <w:r>
-        <w:rPr>
-          <w:rFonts w:ascii="BRH Devanagari Extra" w:hAnsi="BRH Devanagari Extra" w:cs="BRH Devanagari Extra"/>
-          <w:color w:val="FF0000"/>
-          <w:sz w:val="40"/>
-          <w:szCs w:val="40"/>
-        </w:rPr>
-        <w:t>-</w:t>
-      </w:r>
-      <w:proofErr w:type="gramEnd"/>
-      <w:r>
-        <w:rPr>
-          <w:rFonts w:ascii="BRH Devanagari Extra" w:hAnsi="BRH Devanagari Extra" w:cs="BRH Devanagari Extra"/>
-          <w:color w:val="FF0000"/>
-          <w:sz w:val="40"/>
-          <w:szCs w:val="40"/>
-        </w:rPr>
-        <w:t xml:space="preserve"> </w:t>
+        </w:rPr>
+        <w:t xml:space="preserve">- </w:t>
       </w:r>
       <w:r>
         <w:rPr>
@@ -39576,27 +39152,7 @@
           <w:sz w:val="36"/>
           <w:szCs w:val="36"/>
         </w:rPr>
-        <w:t>AÉ¢</w:t>
-      </w:r>
-      <w:proofErr w:type="gramStart"/>
-      <w:r>
-        <w:rPr>
-          <w:rFonts w:ascii="BRH Devanagari" w:hAnsi="BRH Devanagari" w:cs="BRH Devanagari"/>
-          <w:color w:val="000000"/>
-          <w:sz w:val="36"/>
-          <w:szCs w:val="36"/>
-        </w:rPr>
-        <w:t>üqrÉÉSèkuÉlÉÉå,  pÉuÉÌiÉ</w:t>
-      </w:r>
-      <w:proofErr w:type="gramEnd"/>
-      <w:r>
-        <w:rPr>
-          <w:rFonts w:ascii="BRH Devanagari" w:hAnsi="BRH Devanagari" w:cs="BRH Devanagari"/>
-          <w:color w:val="000000"/>
-          <w:sz w:val="36"/>
-          <w:szCs w:val="36"/>
-        </w:rPr>
-        <w:t xml:space="preserve"> AaÉëå,  mÉÉuÉMüÉå ÅmÉïrÉÌiÉ,  CÌiÉ cÉ || </w:t>
+        <w:t xml:space="preserve">AÉ¢üqrÉÉSèkuÉlÉÉå,  pÉuÉÌiÉ AaÉëå,  mÉÉuÉMüÉå ÅmÉïrÉÌiÉ,  CÌiÉ cÉ || </w:t>
       </w:r>
     </w:p>
     <w:p>
@@ -39789,27 +39345,7 @@
           <w:sz w:val="36"/>
           <w:szCs w:val="36"/>
         </w:rPr>
-        <w:t xml:space="preserve">(AÌ…¡ûUÉåprÉÈ </w:t>
-      </w:r>
-      <w:proofErr w:type="gramStart"/>
-      <w:r>
-        <w:rPr>
-          <w:rFonts w:ascii="BRH Devanagari" w:hAnsi="BRH Devanagari" w:cs="BRH Devanagari"/>
-          <w:color w:val="FF0000"/>
-          <w:sz w:val="36"/>
-          <w:szCs w:val="36"/>
-        </w:rPr>
-        <w:t>xuÉÉWûÉ  xuÉÉWûÉ</w:t>
-      </w:r>
-      <w:proofErr w:type="gramEnd"/>
-      <w:r>
-        <w:rPr>
-          <w:rFonts w:ascii="BRH Devanagari" w:hAnsi="BRH Devanagari" w:cs="BRH Devanagari"/>
-          <w:color w:val="FF0000"/>
-          <w:sz w:val="36"/>
-          <w:szCs w:val="36"/>
-        </w:rPr>
-        <w:t xml:space="preserve"> ÅÌ…¡ûUÉåprÉÉå AÌ…¡ûUÉåprÉÈ xuÉÉWûÉ |)</w:t>
+        <w:t>(AÌ…¡ûUÉåprÉÈ xuÉÉWûÉ  xuÉÉWûÉ ÅÌ…¡ûUÉåprÉÉå AÌ…¡ûUÉåprÉÈ xuÉÉWûÉ |)</w:t>
       </w:r>
     </w:p>
     <w:p>

</xml_diff>

<commit_message>
nmv 19 03 2024
</commit_message>
<xml_diff>
--- a/Ghana Sandhi/GS-TS 7.1-7.5 Sanskrit.docx
+++ b/Ghana Sandhi/GS-TS 7.1-7.5 Sanskrit.docx
@@ -34959,6 +34959,7 @@
         <w:adjustRightInd w:val="0"/>
         <w:rPr>
           <w:rFonts w:ascii="BRH Devanagari" w:eastAsiaTheme="minorHAnsi" w:hAnsi="BRH Devanagari" w:cs="BRH Devanagari"/>
+          <w:b/>
           <w:color w:val="000000"/>
           <w:sz w:val="40"/>
           <w:szCs w:val="40"/>
@@ -34968,15 +34969,17 @@
       <w:r>
         <w:rPr>
           <w:rFonts w:ascii="BRH Devanagari Extra" w:hAnsi="BRH Devanagari Extra" w:cs="BRH Devanagari Extra"/>
+          <w:b/>
           <w:color w:val="FF0000"/>
           <w:sz w:val="36"/>
           <w:szCs w:val="40"/>
         </w:rPr>
-        <w:t>bÉlÉmÉÔuÉï mÉSÉÌlÉ -</w:t>
-      </w:r>
-      <w:r>
-        <w:rPr>
-          <w:rFonts w:ascii="BRH Devanagari Extra" w:hAnsi="BRH Devanagari Extra" w:cs="BRH Devanagari Extra"/>
+        <w:t>bÉlÉ uÉÉYrÉqÉç -</w:t>
+      </w:r>
+      <w:r>
+        <w:rPr>
+          <w:rFonts w:ascii="BRH Devanagari Extra" w:hAnsi="BRH Devanagari Extra" w:cs="BRH Devanagari Extra"/>
+          <w:b/>
           <w:color w:val="FF0000"/>
           <w:sz w:val="36"/>
           <w:szCs w:val="40"/>
@@ -34986,12 +34989,13 @@
       <w:r>
         <w:rPr>
           <w:rFonts w:ascii="BRH Devanagari" w:eastAsiaTheme="minorHAnsi" w:hAnsi="BRH Devanagari" w:cs="BRH Devanagari"/>
+          <w:b/>
           <w:color w:val="000000"/>
           <w:sz w:val="40"/>
           <w:szCs w:val="40"/>
           <w:lang w:eastAsia="en-US" w:bidi="ar-SA"/>
         </w:rPr>
-        <w:t xml:space="preserve">iÉÉxÉÉqÉç E E iÉÉxÉÉqÉç iÉÉxÉÉqÉç E iÉÑ iÉÑ E iÉÉxÉÉqÉç iÉÉxÉÉqÉç E iÉÑ |  </w:t>
+        <w:t xml:space="preserve">iÉÉxÉÉ qÉÑ uÉÑ iÉÉxÉÉqÉç iÉÉxÉÉqÉÑ iÉÑ iÉÔ iÉÉxÉÉqÉç </w:t>
       </w:r>
     </w:p>
     <w:p>
@@ -35010,26 +35014,6 @@
       </w:pPr>
       <w:r>
         <w:rPr>
-          <w:rFonts w:ascii="BRH Devanagari Extra" w:hAnsi="BRH Devanagari Extra" w:cs="BRH Devanagari Extra"/>
-          <w:b/>
-          <w:color w:val="FF0000"/>
-          <w:sz w:val="36"/>
-          <w:szCs w:val="40"/>
-        </w:rPr>
-        <w:t>bÉlÉ uÉÉYrÉqÉç -</w:t>
-      </w:r>
-      <w:r>
-        <w:rPr>
-          <w:rFonts w:ascii="BRH Devanagari Extra" w:hAnsi="BRH Devanagari Extra" w:cs="BRH Devanagari Extra"/>
-          <w:b/>
-          <w:color w:val="FF0000"/>
-          <w:sz w:val="36"/>
-          <w:szCs w:val="40"/>
-        </w:rPr>
-        <w:t xml:space="preserve"> </w:t>
-      </w:r>
-      <w:r>
-        <w:rPr>
           <w:rFonts w:ascii="BRH Devanagari" w:eastAsiaTheme="minorHAnsi" w:hAnsi="BRH Devanagari" w:cs="BRH Devanagari"/>
           <w:b/>
           <w:color w:val="000000"/>
@@ -35037,8 +35021,13 @@
           <w:szCs w:val="40"/>
           <w:lang w:eastAsia="en-US" w:bidi="ar-SA"/>
         </w:rPr>
-        <w:t xml:space="preserve">iÉÉxÉÉ qÉÑ uÉÑ iÉÉxÉÉqÉç iÉÉxÉÉqÉÑ iÉÑ iÉÔ iÉÉxÉÉqÉç </w:t>
-      </w:r>
+        <w:t xml:space="preserve">iÉÉxÉÉqÉÑ iÉÑ |  </w:t>
+      </w:r>
+    </w:p>
+    <w:p>
+      <w:pPr>
+        <w:pStyle w:val="NoSpacing"/>
+      </w:pPr>
     </w:p>
     <w:p>
       <w:pPr>
@@ -35047,7 +35036,6 @@
         <w:adjustRightInd w:val="0"/>
         <w:rPr>
           <w:rFonts w:ascii="BRH Devanagari" w:eastAsiaTheme="minorHAnsi" w:hAnsi="BRH Devanagari" w:cs="BRH Devanagari"/>
-          <w:b/>
           <w:color w:val="000000"/>
           <w:sz w:val="40"/>
           <w:szCs w:val="40"/>
@@ -35056,21 +35044,32 @@
       </w:pPr>
       <w:r>
         <w:rPr>
-          <w:rFonts w:ascii="BRH Devanagari" w:eastAsiaTheme="minorHAnsi" w:hAnsi="BRH Devanagari" w:cs="BRH Devanagari"/>
-          <w:b/>
-          <w:color w:val="000000"/>
-          <w:sz w:val="40"/>
-          <w:szCs w:val="40"/>
-          <w:lang w:eastAsia="en-US" w:bidi="ar-SA"/>
-        </w:rPr>
-        <w:t xml:space="preserve">iÉÉxÉÉqÉÑ iÉÑ |  </w:t>
-      </w:r>
-    </w:p>
-    <w:p>
-      <w:pPr>
-        <w:autoSpaceDE w:val="0"/>
-        <w:autoSpaceDN w:val="0"/>
-        <w:adjustRightInd w:val="0"/>
+          <w:rFonts w:ascii="BRH Devanagari RN" w:hAnsi="BRH Devanagari RN" w:cs="BRH Devanagari Extra"/>
+          <w:color w:val="FF0000"/>
+          <w:sz w:val="36"/>
+          <w:szCs w:val="40"/>
+        </w:rPr>
+        <w:t xml:space="preserve">4.2 </w:t>
+      </w:r>
+      <w:r>
+        <w:rPr>
+          <w:rFonts w:ascii="BRH Devanagari RN" w:hAnsi="BRH Devanagari RN" w:cs="BRH Devanagari Extra"/>
+          <w:color w:val="FF0000"/>
+          <w:sz w:val="36"/>
+          <w:szCs w:val="40"/>
+        </w:rPr>
+        <w:t xml:space="preserve">mÉSÉÌlÉ </w:t>
+      </w:r>
+      <w:r>
+        <w:rPr>
+          <w:rFonts w:ascii="BRH Devanagari RN" w:hAnsi="BRH Devanagari RN" w:cs="BRH Devanagari Extra"/>
+          <w:color w:val="FF0000"/>
+          <w:sz w:val="36"/>
+          <w:szCs w:val="40"/>
+        </w:rPr>
+        <w:t xml:space="preserve">- </w:t>
+      </w:r>
+      <w:r>
         <w:rPr>
           <w:rFonts w:ascii="BRH Devanagari" w:eastAsiaTheme="minorHAnsi" w:hAnsi="BRH Devanagari" w:cs="BRH Devanagari"/>
           <w:color w:val="000000"/>
@@ -35078,86 +35077,7 @@
           <w:szCs w:val="40"/>
           <w:lang w:eastAsia="en-US" w:bidi="ar-SA"/>
         </w:rPr>
-      </w:pPr>
-      <w:r>
-        <w:rPr>
-          <w:rFonts w:ascii="BRH Devanagari RN" w:hAnsi="BRH Devanagari RN" w:cs="BRH Devanagari Extra"/>
-          <w:color w:val="FF0000"/>
-          <w:sz w:val="36"/>
-          <w:szCs w:val="40"/>
-        </w:rPr>
-        <w:lastRenderedPageBreak/>
-        <w:t xml:space="preserve">4.2 </w:t>
-      </w:r>
-      <w:r>
-        <w:rPr>
-          <w:rFonts w:ascii="BRH Devanagari RN" w:hAnsi="BRH Devanagari RN" w:cs="BRH Devanagari Extra"/>
-          <w:color w:val="FF0000"/>
-          <w:sz w:val="36"/>
-          <w:szCs w:val="40"/>
-        </w:rPr>
-        <w:t xml:space="preserve">mÉSÉÌlÉ </w:t>
-      </w:r>
-      <w:r>
-        <w:rPr>
-          <w:rFonts w:ascii="BRH Devanagari RN" w:hAnsi="BRH Devanagari RN" w:cs="BRH Devanagari Extra"/>
-          <w:color w:val="FF0000"/>
-          <w:sz w:val="36"/>
-          <w:szCs w:val="40"/>
-        </w:rPr>
-        <w:t xml:space="preserve">- </w:t>
-      </w:r>
-      <w:r>
-        <w:rPr>
-          <w:rFonts w:ascii="BRH Devanagari" w:eastAsiaTheme="minorHAnsi" w:hAnsi="BRH Devanagari" w:cs="BRH Devanagari"/>
-          <w:color w:val="000000"/>
-          <w:sz w:val="40"/>
-          <w:szCs w:val="40"/>
-          <w:lang w:eastAsia="en-US" w:bidi="ar-SA"/>
-        </w:rPr>
         <w:t>E | iÉÑ | uÉæ |</w:t>
-      </w:r>
-    </w:p>
-    <w:p>
-      <w:pPr>
-        <w:autoSpaceDE w:val="0"/>
-        <w:autoSpaceDN w:val="0"/>
-        <w:adjustRightInd w:val="0"/>
-        <w:rPr>
-          <w:rFonts w:ascii="BRH Devanagari" w:eastAsiaTheme="minorHAnsi" w:hAnsi="BRH Devanagari" w:cs="BRH Devanagari"/>
-          <w:color w:val="000000"/>
-          <w:sz w:val="40"/>
-          <w:szCs w:val="40"/>
-          <w:lang w:eastAsia="en-US" w:bidi="ar-SA"/>
-        </w:rPr>
-      </w:pPr>
-      <w:r>
-        <w:rPr>
-          <w:rFonts w:ascii="BRH Devanagari Extra" w:hAnsi="BRH Devanagari Extra" w:cs="BRH Devanagari Extra"/>
-          <w:color w:val="FF0000"/>
-          <w:sz w:val="36"/>
-          <w:szCs w:val="40"/>
-        </w:rPr>
-        <w:t>bÉlÉmÉÔuÉï mÉSÉÌlÉ -</w:t>
-      </w:r>
-      <w:r>
-        <w:rPr>
-          <w:rFonts w:ascii="BRH Devanagari Extra" w:hAnsi="BRH Devanagari Extra" w:cs="BRH Devanagari Extra"/>
-          <w:color w:val="FF0000"/>
-          <w:sz w:val="36"/>
-          <w:szCs w:val="40"/>
-        </w:rPr>
-        <w:t xml:space="preserve"> </w:t>
-      </w:r>
-      <w:r>
-        <w:rPr>
-          <w:rFonts w:ascii="BRH Devanagari" w:eastAsiaTheme="minorHAnsi" w:hAnsi="BRH Devanagari" w:cs="BRH Devanagari"/>
-          <w:color w:val="000000"/>
-          <w:sz w:val="40"/>
-          <w:szCs w:val="40"/>
-          <w:lang w:eastAsia="en-US" w:bidi="ar-SA"/>
-        </w:rPr>
-        <w:t>E iÉÑ iÉÑ E E iÉÑ uÉæ uÉæ iÉÑ E E iÉÑ uÉæ |</w:t>
       </w:r>
     </w:p>
     <w:p>
@@ -35273,6 +35193,7 @@
           <w:szCs w:val="40"/>
           <w:lang w:bidi="ar-SA"/>
         </w:rPr>
+        <w:lastRenderedPageBreak/>
         <w:t>5.</w:t>
       </w:r>
       <w:r>
@@ -36858,6 +36779,7 @@
         <w:ind w:right="-187"/>
         <w:rPr>
           <w:rFonts w:ascii="BRH Devanagari Extra" w:eastAsiaTheme="minorHAnsi" w:hAnsi="BRH Devanagari Extra" w:cs="BRH Devanagari Extra"/>
+          <w:b/>
           <w:color w:val="000000"/>
           <w:sz w:val="40"/>
           <w:szCs w:val="40"/>
@@ -36867,15 +36789,17 @@
       <w:r>
         <w:rPr>
           <w:rFonts w:ascii="BRH Devanagari Extra" w:hAnsi="BRH Devanagari Extra" w:cs="BRH Devanagari Extra"/>
+          <w:b/>
           <w:color w:val="FF0000"/>
           <w:sz w:val="36"/>
           <w:szCs w:val="40"/>
         </w:rPr>
-        <w:t>bÉlÉmÉÔuÉï mÉSÉÌlÉ -</w:t>
-      </w:r>
-      <w:r>
-        <w:rPr>
-          <w:rFonts w:ascii="BRH Devanagari Extra" w:hAnsi="BRH Devanagari Extra" w:cs="BRH Devanagari Extra"/>
+        <w:t>bÉlÉ uÉÉYrÉqÉç -</w:t>
+      </w:r>
+      <w:r>
+        <w:rPr>
+          <w:rFonts w:ascii="BRH Devanagari Extra" w:hAnsi="BRH Devanagari Extra" w:cs="BRH Devanagari Extra"/>
+          <w:b/>
           <w:color w:val="FF0000"/>
           <w:sz w:val="36"/>
           <w:szCs w:val="40"/>
@@ -36885,54 +36809,134 @@
       <w:r>
         <w:rPr>
           <w:rFonts w:ascii="BRH Devanagari Extra" w:eastAsiaTheme="minorHAnsi" w:hAnsi="BRH Devanagari Extra" w:cs="BRH Devanagari Extra"/>
+          <w:b/>
           <w:color w:val="000000"/>
-          <w:sz w:val="36"/>
+          <w:sz w:val="40"/>
           <w:szCs w:val="40"/>
           <w:lang w:eastAsia="en-US" w:bidi="ar-SA"/>
         </w:rPr>
-        <w:t>iÉiÉç Eý Eý iÉiÉç iÉiÉç Eý AÉýWÒûýÈ AÉýWÒûýÈ Eý iÉiÉç iÉiÉç Eý AÉýWÒûýÈ</w:t>
+        <w:t xml:space="preserve">iÉiÉç </w:t>
       </w:r>
       <w:r>
         <w:rPr>
           <w:rFonts w:ascii="BRH Devanagari Extra" w:eastAsiaTheme="minorHAnsi" w:hAnsi="BRH Devanagari Extra" w:cs="BRH Devanagari Extra"/>
+          <w:b/>
           <w:color w:val="000000"/>
-          <w:sz w:val="36"/>
-          <w:szCs w:val="40"/>
+          <w:sz w:val="40"/>
+          <w:szCs w:val="40"/>
+          <w:highlight w:val="green"/>
           <w:lang w:eastAsia="en-US" w:bidi="ar-SA"/>
         </w:rPr>
-        <w:t xml:space="preserve"> |</w:t>
+        <w:t>Fý</w:t>
       </w:r>
       <w:r>
         <w:rPr>
           <w:rFonts w:ascii="BRH Devanagari Extra" w:eastAsiaTheme="minorHAnsi" w:hAnsi="BRH Devanagari Extra" w:cs="BRH Devanagari Extra"/>
+          <w:b/>
           <w:color w:val="000000"/>
-          <w:sz w:val="36"/>
+          <w:sz w:val="40"/>
           <w:szCs w:val="40"/>
           <w:lang w:eastAsia="en-US" w:bidi="ar-SA"/>
         </w:rPr>
+        <w:t xml:space="preserve"> iÉiÉç iÉ²ÉþWÒû UÉWÒû Âý iÉiÉç iÉ²ÉþWÒûÈ |</w:t>
+      </w:r>
+      <w:r>
+        <w:rPr>
+          <w:rFonts w:ascii="BRH Devanagari Extra" w:eastAsiaTheme="minorHAnsi" w:hAnsi="BRH Devanagari Extra" w:cs="BRH Devanagari Extra"/>
+          <w:b/>
+          <w:color w:val="000000"/>
+          <w:sz w:val="40"/>
+          <w:szCs w:val="40"/>
+          <w:lang w:eastAsia="en-US" w:bidi="ar-SA"/>
+        </w:rPr>
+        <w:tab/>
         <w:t xml:space="preserve"> </w:t>
       </w:r>
-      <w:r>
-        <w:rPr>
-          <w:rFonts w:ascii="BRH Devanagari Extra" w:eastAsiaTheme="minorHAnsi" w:hAnsi="BRH Devanagari Extra" w:cs="BRH Devanagari Extra"/>
-          <w:color w:val="000000"/>
-          <w:sz w:val="40"/>
-          <w:szCs w:val="40"/>
+    </w:p>
+    <w:p>
+      <w:pPr>
+        <w:spacing w:line="252" w:lineRule="auto"/>
+        <w:ind w:right="-187"/>
+        <w:rPr>
+          <w:rFonts w:ascii="Arial" w:eastAsiaTheme="minorHAnsi" w:hAnsi="Arial" w:cs="Arial"/>
+          <w:b/>
+          <w:sz w:val="28"/>
           <w:lang w:eastAsia="en-US" w:bidi="ar-SA"/>
         </w:rPr>
-        <w:t xml:space="preserve"> </w:t>
-      </w:r>
+      </w:pPr>
+      <w:r>
+        <w:rPr>
+          <w:rFonts w:ascii="Arial" w:eastAsiaTheme="minorHAnsi" w:hAnsi="Arial" w:cs="Arial"/>
+          <w:b/>
+          <w:sz w:val="28"/>
+          <w:lang w:eastAsia="en-US" w:bidi="ar-SA"/>
+        </w:rPr>
+        <w:t>(If “u” and “u” comes in succession after “tat</w:t>
+      </w:r>
+      <w:proofErr w:type="gramStart"/>
+      <w:r>
+        <w:rPr>
+          <w:rFonts w:ascii="Arial" w:eastAsiaTheme="minorHAnsi" w:hAnsi="Arial" w:cs="Arial"/>
+          <w:b/>
+          <w:sz w:val="28"/>
+          <w:lang w:eastAsia="en-US" w:bidi="ar-SA"/>
+        </w:rPr>
+        <w:t>” ,</w:t>
+      </w:r>
+      <w:proofErr w:type="gramEnd"/>
+      <w:r>
+        <w:rPr>
+          <w:rFonts w:ascii="Arial" w:eastAsiaTheme="minorHAnsi" w:hAnsi="Arial" w:cs="Arial"/>
+          <w:b/>
+          <w:sz w:val="28"/>
+          <w:lang w:eastAsia="en-US" w:bidi="ar-SA"/>
+        </w:rPr>
+        <w:t xml:space="preserve"> then “u” + “u” is not “vu”, but “U” in deergham) </w:t>
+      </w:r>
+    </w:p>
+    <w:p>
+      <w:pPr>
+        <w:spacing w:line="252" w:lineRule="auto"/>
+        <w:ind w:right="-187"/>
+        <w:rPr>
+          <w:rFonts w:ascii="Arial" w:eastAsiaTheme="minorHAnsi" w:hAnsi="Arial" w:cs="Arial"/>
+          <w:b/>
+          <w:sz w:val="28"/>
+          <w:lang w:eastAsia="en-US" w:bidi="ar-SA"/>
+        </w:rPr>
+      </w:pPr>
+    </w:p>
+    <w:p>
+      <w:pPr>
+        <w:spacing w:line="252" w:lineRule="auto"/>
+        <w:ind w:right="-187"/>
+        <w:rPr>
+          <w:rFonts w:ascii="Arial" w:eastAsiaTheme="minorHAnsi" w:hAnsi="Arial" w:cs="Arial"/>
+          <w:b/>
+          <w:sz w:val="28"/>
+          <w:lang w:eastAsia="en-US" w:bidi="ar-SA"/>
+        </w:rPr>
+      </w:pPr>
+    </w:p>
+    <w:p>
+      <w:pPr>
+        <w:spacing w:line="252" w:lineRule="auto"/>
+        <w:ind w:right="-187"/>
+        <w:rPr>
+          <w:rFonts w:ascii="Arial" w:eastAsiaTheme="minorHAnsi" w:hAnsi="Arial" w:cs="Arial"/>
+          <w:b/>
+          <w:sz w:val="28"/>
+          <w:lang w:eastAsia="en-US" w:bidi="ar-SA"/>
+        </w:rPr>
+      </w:pPr>
     </w:p>
     <w:p>
       <w:pPr>
         <w:autoSpaceDE w:val="0"/>
         <w:autoSpaceDN w:val="0"/>
         <w:adjustRightInd w:val="0"/>
-        <w:spacing w:line="252" w:lineRule="auto"/>
-        <w:ind w:right="-187"/>
         <w:rPr>
           <w:rFonts w:ascii="BRH Devanagari Extra" w:eastAsiaTheme="minorHAnsi" w:hAnsi="BRH Devanagari Extra" w:cs="BRH Devanagari Extra"/>
-          <w:b/>
           <w:color w:val="000000"/>
           <w:sz w:val="40"/>
           <w:szCs w:val="40"/>
@@ -36941,63 +36945,45 @@
       </w:pPr>
       <w:r>
         <w:rPr>
-          <w:rFonts w:ascii="BRH Devanagari Extra" w:hAnsi="BRH Devanagari Extra" w:cs="BRH Devanagari Extra"/>
-          <w:b/>
+          <w:rFonts w:ascii="BRH Devanagari RN" w:hAnsi="BRH Devanagari RN" w:cs="BRH Devanagari Extra"/>
           <w:color w:val="FF0000"/>
           <w:sz w:val="36"/>
           <w:szCs w:val="40"/>
         </w:rPr>
         <w:lastRenderedPageBreak/>
-        <w:t>bÉlÉ uÉÉYrÉqÉç -</w:t>
-      </w:r>
-      <w:r>
-        <w:rPr>
-          <w:rFonts w:ascii="BRH Devanagari Extra" w:hAnsi="BRH Devanagari Extra" w:cs="BRH Devanagari Extra"/>
-          <w:b/>
+        <w:t xml:space="preserve">11.2 </w:t>
+      </w:r>
+      <w:r>
+        <w:rPr>
+          <w:rFonts w:ascii="BRH Devanagari RN" w:hAnsi="BRH Devanagari RN" w:cs="BRH Devanagari Extra"/>
           <w:color w:val="FF0000"/>
           <w:sz w:val="36"/>
           <w:szCs w:val="40"/>
         </w:rPr>
-        <w:t xml:space="preserve"> </w:t>
+        <w:t xml:space="preserve">mÉSÉÌlÉ </w:t>
+      </w:r>
+      <w:r>
+        <w:rPr>
+          <w:rFonts w:ascii="BRH Devanagari RN" w:hAnsi="BRH Devanagari RN" w:cs="BRH Devanagari Extra"/>
+          <w:color w:val="FF0000"/>
+          <w:sz w:val="36"/>
+          <w:szCs w:val="40"/>
+        </w:rPr>
+        <w:t xml:space="preserve">- </w:t>
       </w:r>
       <w:r>
         <w:rPr>
           <w:rFonts w:ascii="BRH Devanagari Extra" w:eastAsiaTheme="minorHAnsi" w:hAnsi="BRH Devanagari Extra" w:cs="BRH Devanagari Extra"/>
-          <w:b/>
           <w:color w:val="000000"/>
           <w:sz w:val="40"/>
           <w:szCs w:val="40"/>
           <w:lang w:eastAsia="en-US" w:bidi="ar-SA"/>
         </w:rPr>
-        <w:t xml:space="preserve">iÉiÉç </w:t>
+        <w:t>Eý | AÉýWÒûýÈ | EýjxÉ×erÉÿqÉç |</w:t>
       </w:r>
       <w:r>
         <w:rPr>
           <w:rFonts w:ascii="BRH Devanagari Extra" w:eastAsiaTheme="minorHAnsi" w:hAnsi="BRH Devanagari Extra" w:cs="BRH Devanagari Extra"/>
-          <w:b/>
-          <w:color w:val="000000"/>
-          <w:sz w:val="40"/>
-          <w:szCs w:val="40"/>
-          <w:highlight w:val="green"/>
-          <w:lang w:eastAsia="en-US" w:bidi="ar-SA"/>
-        </w:rPr>
-        <w:t>Fý</w:t>
-      </w:r>
-      <w:r>
-        <w:rPr>
-          <w:rFonts w:ascii="BRH Devanagari Extra" w:eastAsiaTheme="minorHAnsi" w:hAnsi="BRH Devanagari Extra" w:cs="BRH Devanagari Extra"/>
-          <w:b/>
-          <w:color w:val="000000"/>
-          <w:sz w:val="40"/>
-          <w:szCs w:val="40"/>
-          <w:lang w:eastAsia="en-US" w:bidi="ar-SA"/>
-        </w:rPr>
-        <w:t xml:space="preserve"> iÉiÉç iÉ²ÉþWÒû UÉWÒû Âý iÉiÉç iÉ²ÉþWÒûÈ |</w:t>
-      </w:r>
-      <w:r>
-        <w:rPr>
-          <w:rFonts w:ascii="BRH Devanagari Extra" w:eastAsiaTheme="minorHAnsi" w:hAnsi="BRH Devanagari Extra" w:cs="BRH Devanagari Extra"/>
-          <w:b/>
           <w:color w:val="000000"/>
           <w:sz w:val="40"/>
           <w:szCs w:val="40"/>
@@ -37005,161 +36991,6 @@
         </w:rPr>
         <w:tab/>
         <w:t xml:space="preserve"> </w:t>
-      </w:r>
-    </w:p>
-    <w:p>
-      <w:pPr>
-        <w:spacing w:line="252" w:lineRule="auto"/>
-        <w:ind w:right="-187"/>
-        <w:rPr>
-          <w:rFonts w:ascii="Arial" w:eastAsiaTheme="minorHAnsi" w:hAnsi="Arial" w:cs="Arial"/>
-          <w:b/>
-          <w:sz w:val="28"/>
-          <w:lang w:eastAsia="en-US" w:bidi="ar-SA"/>
-        </w:rPr>
-      </w:pPr>
-      <w:r>
-        <w:rPr>
-          <w:rFonts w:ascii="Arial" w:eastAsiaTheme="minorHAnsi" w:hAnsi="Arial" w:cs="Arial"/>
-          <w:b/>
-          <w:sz w:val="28"/>
-          <w:lang w:eastAsia="en-US" w:bidi="ar-SA"/>
-        </w:rPr>
-        <w:t>(If “u” and “u” comes in succession after “tat</w:t>
-      </w:r>
-      <w:proofErr w:type="gramStart"/>
-      <w:r>
-        <w:rPr>
-          <w:rFonts w:ascii="Arial" w:eastAsiaTheme="minorHAnsi" w:hAnsi="Arial" w:cs="Arial"/>
-          <w:b/>
-          <w:sz w:val="28"/>
-          <w:lang w:eastAsia="en-US" w:bidi="ar-SA"/>
-        </w:rPr>
-        <w:t>” ,</w:t>
-      </w:r>
-      <w:proofErr w:type="gramEnd"/>
-      <w:r>
-        <w:rPr>
-          <w:rFonts w:ascii="Arial" w:eastAsiaTheme="minorHAnsi" w:hAnsi="Arial" w:cs="Arial"/>
-          <w:b/>
-          <w:sz w:val="28"/>
-          <w:lang w:eastAsia="en-US" w:bidi="ar-SA"/>
-        </w:rPr>
-        <w:t xml:space="preserve"> then “u” + “u” is not “vu”, but “U” in deergham) </w:t>
-      </w:r>
-    </w:p>
-    <w:p>
-      <w:pPr>
-        <w:autoSpaceDE w:val="0"/>
-        <w:autoSpaceDN w:val="0"/>
-        <w:adjustRightInd w:val="0"/>
-        <w:rPr>
-          <w:rFonts w:ascii="BRH Devanagari Extra" w:eastAsiaTheme="minorHAnsi" w:hAnsi="BRH Devanagari Extra" w:cs="BRH Devanagari Extra"/>
-          <w:color w:val="000000"/>
-          <w:sz w:val="40"/>
-          <w:szCs w:val="40"/>
-          <w:lang w:eastAsia="en-US" w:bidi="ar-SA"/>
-        </w:rPr>
-      </w:pPr>
-      <w:r>
-        <w:rPr>
-          <w:rFonts w:ascii="BRH Devanagari RN" w:hAnsi="BRH Devanagari RN" w:cs="BRH Devanagari Extra"/>
-          <w:color w:val="FF0000"/>
-          <w:sz w:val="36"/>
-          <w:szCs w:val="40"/>
-        </w:rPr>
-        <w:t xml:space="preserve">11.2 </w:t>
-      </w:r>
-      <w:r>
-        <w:rPr>
-          <w:rFonts w:ascii="BRH Devanagari RN" w:hAnsi="BRH Devanagari RN" w:cs="BRH Devanagari Extra"/>
-          <w:color w:val="FF0000"/>
-          <w:sz w:val="36"/>
-          <w:szCs w:val="40"/>
-        </w:rPr>
-        <w:t xml:space="preserve">mÉSÉÌlÉ </w:t>
-      </w:r>
-      <w:r>
-        <w:rPr>
-          <w:rFonts w:ascii="BRH Devanagari RN" w:hAnsi="BRH Devanagari RN" w:cs="BRH Devanagari Extra"/>
-          <w:color w:val="FF0000"/>
-          <w:sz w:val="36"/>
-          <w:szCs w:val="40"/>
-        </w:rPr>
-        <w:t xml:space="preserve">- </w:t>
-      </w:r>
-      <w:r>
-        <w:rPr>
-          <w:rFonts w:ascii="BRH Devanagari Extra" w:eastAsiaTheme="minorHAnsi" w:hAnsi="BRH Devanagari Extra" w:cs="BRH Devanagari Extra"/>
-          <w:color w:val="000000"/>
-          <w:sz w:val="40"/>
-          <w:szCs w:val="40"/>
-          <w:lang w:eastAsia="en-US" w:bidi="ar-SA"/>
-        </w:rPr>
-        <w:t>Eý | AÉýWÒûýÈ | EýjxÉ×erÉÿqÉç |</w:t>
-      </w:r>
-      <w:r>
-        <w:rPr>
-          <w:rFonts w:ascii="BRH Devanagari Extra" w:eastAsiaTheme="minorHAnsi" w:hAnsi="BRH Devanagari Extra" w:cs="BRH Devanagari Extra"/>
-          <w:color w:val="000000"/>
-          <w:sz w:val="40"/>
-          <w:szCs w:val="40"/>
-          <w:lang w:eastAsia="en-US" w:bidi="ar-SA"/>
-        </w:rPr>
-        <w:tab/>
-        <w:t xml:space="preserve"> </w:t>
-      </w:r>
-    </w:p>
-    <w:p>
-      <w:pPr>
-        <w:autoSpaceDE w:val="0"/>
-        <w:autoSpaceDN w:val="0"/>
-        <w:adjustRightInd w:val="0"/>
-        <w:rPr>
-          <w:rFonts w:ascii="BRH Devanagari Extra" w:eastAsiaTheme="minorHAnsi" w:hAnsi="BRH Devanagari Extra" w:cs="BRH Devanagari Extra"/>
-          <w:color w:val="000000"/>
-          <w:sz w:val="40"/>
-          <w:szCs w:val="40"/>
-          <w:lang w:eastAsia="en-US" w:bidi="ar-SA"/>
-        </w:rPr>
-      </w:pPr>
-      <w:r>
-        <w:rPr>
-          <w:rFonts w:ascii="BRH Devanagari Extra" w:hAnsi="BRH Devanagari Extra" w:cs="BRH Devanagari Extra"/>
-          <w:color w:val="FF0000"/>
-          <w:sz w:val="36"/>
-          <w:szCs w:val="40"/>
-        </w:rPr>
-        <w:t>bÉlÉmÉÔuÉï mÉSÉÌlÉ -</w:t>
-      </w:r>
-      <w:r>
-        <w:rPr>
-          <w:rFonts w:ascii="BRH Devanagari Extra" w:hAnsi="BRH Devanagari Extra" w:cs="BRH Devanagari Extra"/>
-          <w:color w:val="FF0000"/>
-          <w:sz w:val="36"/>
-          <w:szCs w:val="40"/>
-        </w:rPr>
-        <w:t xml:space="preserve"> </w:t>
-      </w:r>
-      <w:r>
-        <w:rPr>
-          <w:rFonts w:ascii="BRH Devanagari Extra" w:eastAsiaTheme="minorHAnsi" w:hAnsi="BRH Devanagari Extra" w:cs="BRH Devanagari Extra"/>
-          <w:color w:val="000000"/>
-          <w:sz w:val="40"/>
-          <w:szCs w:val="40"/>
-          <w:lang w:eastAsia="en-US" w:bidi="ar-SA"/>
-        </w:rPr>
-        <w:t>Eý AÉýWÒûýÈ AÉýWÒûýÈ Eý Eý AÉýWÒûýÈ EýjxÉ×erÉÿqÉç EýjxÉ×erÉÿqÉç AÉýWÒûýÈ Eý Eý AÉýWÒûýÈ EýjxÉ×erÉÿqÉç |</w:t>
-      </w:r>
-      <w:r>
-        <w:rPr>
-          <w:rFonts w:ascii="BRH Devanagari Extra" w:eastAsiaTheme="minorHAnsi" w:hAnsi="BRH Devanagari Extra" w:cs="BRH Devanagari Extra"/>
-          <w:color w:val="000000"/>
-          <w:sz w:val="40"/>
-          <w:szCs w:val="40"/>
-          <w:lang w:eastAsia="en-US" w:bidi="ar-SA"/>
-        </w:rPr>
-        <w:tab/>
       </w:r>
     </w:p>
     <w:p>
@@ -37208,7 +37039,36 @@
           <w:szCs w:val="40"/>
           <w:lang w:eastAsia="en-US" w:bidi="ar-SA"/>
         </w:rPr>
-        <w:t>Eý uÉÉýWÒûý UÉýWÒûý Âý uÉÑý uÉÉýWÒûý ÂýjxÉ×erÉþ qÉÑýjxÉ×erÉþ qÉÉWÒû Â uÉÑ uÉÉWÒû ÂýjxÉ×erÉÿqÉç |</w:t>
+        <w:t xml:space="preserve">Eý uÉÉýWÒûý UÉýWÒûý Âý uÉÑý uÉÉýWÒûý ÂýjxÉ×erÉþ qÉÑýjxÉ×erÉþ qÉÉWÒû </w:t>
+      </w:r>
+    </w:p>
+    <w:p>
+      <w:pPr>
+        <w:pBdr>
+          <w:bottom w:val="single" w:sz="4" w:space="1" w:color="auto"/>
+        </w:pBdr>
+        <w:autoSpaceDE w:val="0"/>
+        <w:autoSpaceDN w:val="0"/>
+        <w:adjustRightInd w:val="0"/>
+        <w:rPr>
+          <w:rFonts w:ascii="BRH Devanagari Extra" w:eastAsiaTheme="minorHAnsi" w:hAnsi="BRH Devanagari Extra" w:cs="BRH Devanagari Extra"/>
+          <w:b/>
+          <w:color w:val="000000"/>
+          <w:sz w:val="40"/>
+          <w:szCs w:val="40"/>
+          <w:lang w:eastAsia="en-US" w:bidi="ar-SA"/>
+        </w:rPr>
+      </w:pPr>
+      <w:r>
+        <w:rPr>
+          <w:rFonts w:ascii="BRH Devanagari Extra" w:eastAsiaTheme="minorHAnsi" w:hAnsi="BRH Devanagari Extra" w:cs="BRH Devanagari Extra"/>
+          <w:b/>
+          <w:color w:val="000000"/>
+          <w:sz w:val="40"/>
+          <w:szCs w:val="40"/>
+          <w:lang w:eastAsia="en-US" w:bidi="ar-SA"/>
+        </w:rPr>
+        <w:t>Â uÉÑ uÉÉWÒû ÂýjxÉ×erÉÿqÉç |</w:t>
       </w:r>
       <w:r>
         <w:rPr>
@@ -38045,40 +37905,6 @@
         <w:spacing w:line="264" w:lineRule="auto"/>
         <w:ind w:right="-279"/>
         <w:rPr>
-          <w:rFonts w:ascii="BRH Devanagari Extra" w:hAnsi="BRH Devanagari Extra" w:cs="BRH Devanagari Extra"/>
-          <w:b/>
-          <w:sz w:val="40"/>
-          <w:szCs w:val="40"/>
-          <w:lang w:bidi="ar-SA"/>
-        </w:rPr>
-      </w:pPr>
-    </w:p>
-    <w:p>
-      <w:pPr>
-        <w:widowControl w:val="0"/>
-        <w:autoSpaceDE w:val="0"/>
-        <w:autoSpaceDN w:val="0"/>
-        <w:adjustRightInd w:val="0"/>
-        <w:spacing w:line="264" w:lineRule="auto"/>
-        <w:ind w:right="-279"/>
-        <w:rPr>
-          <w:rFonts w:ascii="BRH Devanagari Extra" w:hAnsi="BRH Devanagari Extra" w:cs="BRH Devanagari Extra"/>
-          <w:b/>
-          <w:sz w:val="40"/>
-          <w:szCs w:val="40"/>
-          <w:lang w:bidi="ar-SA"/>
-        </w:rPr>
-      </w:pPr>
-    </w:p>
-    <w:p>
-      <w:pPr>
-        <w:widowControl w:val="0"/>
-        <w:autoSpaceDE w:val="0"/>
-        <w:autoSpaceDN w:val="0"/>
-        <w:adjustRightInd w:val="0"/>
-        <w:spacing w:line="264" w:lineRule="auto"/>
-        <w:ind w:right="-279"/>
-        <w:rPr>
           <w:rFonts w:ascii="Arial" w:hAnsi="Arial" w:cs="Arial"/>
           <w:b/>
           <w:bCs/>
@@ -38094,7 +37920,6 @@
           <w:szCs w:val="40"/>
           <w:lang w:bidi="ar-SA"/>
         </w:rPr>
-        <w:lastRenderedPageBreak/>
         <w:t>17</w:t>
       </w:r>
       <w:r>
@@ -38733,6 +38558,7 @@
           <w:szCs w:val="40"/>
           <w:lang w:bidi="ar-SA"/>
         </w:rPr>
+        <w:lastRenderedPageBreak/>
         <w:t>20.</w:t>
       </w:r>
       <w:r>
@@ -39950,21 +39776,6 @@
         <w:jc w:val="both"/>
         <w:rPr>
           <w:rFonts w:ascii="Arial" w:hAnsi="Arial" w:cs="Arial"/>
-          <w:sz w:val="32"/>
-          <w:szCs w:val="40"/>
-          <w:lang w:bidi="ar-SA"/>
-        </w:rPr>
-      </w:pPr>
-    </w:p>
-    <w:p>
-      <w:pPr>
-        <w:widowControl w:val="0"/>
-        <w:autoSpaceDE w:val="0"/>
-        <w:autoSpaceDN w:val="0"/>
-        <w:adjustRightInd w:val="0"/>
-        <w:jc w:val="both"/>
-        <w:rPr>
-          <w:rFonts w:ascii="Arial" w:hAnsi="Arial" w:cs="Arial"/>
           <w:bCs/>
           <w:sz w:val="32"/>
           <w:szCs w:val="32"/>
@@ -39978,7 +39789,6 @@
           <w:szCs w:val="40"/>
           <w:lang w:bidi="ar-SA"/>
         </w:rPr>
-        <w:lastRenderedPageBreak/>
         <w:t>26.</w:t>
       </w:r>
       <w:r>
@@ -40598,6 +40408,7 @@
           <w:szCs w:val="40"/>
           <w:lang w:bidi="ar-SA"/>
         </w:rPr>
+        <w:lastRenderedPageBreak/>
         <w:t>30.</w:t>
       </w:r>
       <w:r>

</xml_diff>

<commit_message>
nmv 21 03 2024
</commit_message>
<xml_diff>
--- a/Ghana Sandhi/GS-TS 7.1-7.5 Sanskrit.docx
+++ b/Ghana Sandhi/GS-TS 7.1-7.5 Sanskrit.docx
@@ -1123,7 +1123,6 @@
         </w:rPr>
         <w:t xml:space="preserve"> </w:t>
       </w:r>
-      <w:proofErr w:type="gramStart"/>
       <w:r>
         <w:rPr>
           <w:rFonts w:ascii="Arial" w:hAnsi="Arial" w:cs="Arial"/>
@@ -1148,7 +1147,6 @@
         </w:rPr>
         <w:t>)</w:t>
       </w:r>
-      <w:proofErr w:type="gramEnd"/>
       <w:r>
         <w:rPr>
           <w:rFonts w:ascii="Arial" w:hAnsi="Arial" w:cs="Arial"/>
@@ -4384,19 +4382,7 @@
           <w:szCs w:val="28"/>
           <w:lang w:val="en-US"/>
         </w:rPr>
-        <w:t>7.1.1.2(4)</w:t>
-      </w:r>
-      <w:proofErr w:type="gramStart"/>
-      <w:r>
-        <w:rPr>
-          <w:rFonts w:ascii="Arial" w:hAnsi="Arial" w:cs="Arial"/>
-          <w:bCs/>
-          <w:color w:val="FF0000"/>
-          <w:sz w:val="28"/>
-          <w:szCs w:val="28"/>
-          <w:lang w:val="en-US"/>
-        </w:rPr>
-        <w:t>-</w:t>
+        <w:t>7.1.1.2(4)-</w:t>
       </w:r>
       <w:r>
         <w:rPr>
@@ -4416,18 +4402,7 @@
           <w:szCs w:val="40"/>
           <w:lang w:eastAsia="en-US" w:bidi="hi-IN"/>
         </w:rPr>
-        <w:t>iÉqÉç</w:t>
-      </w:r>
-      <w:proofErr w:type="gramEnd"/>
-      <w:r>
-        <w:rPr>
-          <w:rFonts w:ascii="BRH Devanagari Extra" w:eastAsiaTheme="minorHAnsi" w:hAnsi="BRH Devanagari Extra" w:cs="BRH Devanagari Extra"/>
-          <w:color w:val="FF0000"/>
-          <w:sz w:val="40"/>
-          <w:szCs w:val="40"/>
-          <w:lang w:eastAsia="en-US" w:bidi="hi-IN"/>
-        </w:rPr>
-        <w:t xml:space="preserve"> | LýiÉålÉþ | AýÍpÉ | </w:t>
+        <w:t xml:space="preserve">iÉqÉç | LýiÉålÉþ | AýÍpÉ | </w:t>
       </w:r>
     </w:p>
     <w:p>
@@ -4454,29 +4429,7 @@
           <w:szCs w:val="40"/>
           <w:lang w:eastAsia="en-US" w:bidi="hi-IN"/>
         </w:rPr>
-        <w:t>iÉ qÉåýiÉå lÉæýiÉålÉý iÉqÉç iÉ qÉåýiÉå lÉÉýprÉÉÿ(1</w:t>
-      </w:r>
-      <w:proofErr w:type="gramStart"/>
-      <w:r>
-        <w:rPr>
-          <w:rFonts w:ascii="BRH Devanagari Extra" w:eastAsiaTheme="minorHAnsi" w:hAnsi="BRH Devanagari Extra" w:cs="BRH Devanagari Extra"/>
-          <w:color w:val="FF0000"/>
-          <w:sz w:val="40"/>
-          <w:szCs w:val="40"/>
-          <w:lang w:eastAsia="en-US" w:bidi="hi-IN"/>
-        </w:rPr>
-        <w:t>ý)prÉåþiÉålÉý</w:t>
-      </w:r>
-      <w:proofErr w:type="gramEnd"/>
-      <w:r>
-        <w:rPr>
-          <w:rFonts w:ascii="BRH Devanagari Extra" w:eastAsiaTheme="minorHAnsi" w:hAnsi="BRH Devanagari Extra" w:cs="BRH Devanagari Extra"/>
-          <w:color w:val="FF0000"/>
-          <w:sz w:val="40"/>
-          <w:szCs w:val="40"/>
-          <w:lang w:eastAsia="en-US" w:bidi="hi-IN"/>
-        </w:rPr>
-        <w:t xml:space="preserve"> iÉqÉç iÉ qÉåýiÉålÉÉýÍpÉ | </w:t>
+        <w:t xml:space="preserve">iÉ qÉåýiÉå lÉæýiÉålÉý iÉqÉç iÉ qÉåýiÉå lÉÉýprÉÉÿ(1ý)prÉåþiÉålÉý iÉqÉç iÉ qÉåýiÉålÉÉýÍpÉ | </w:t>
       </w:r>
     </w:p>
     <w:p>
@@ -6557,49 +6510,27 @@
           <w:szCs w:val="32"/>
           <w:lang w:eastAsia="en-US" w:bidi="hi-IN"/>
         </w:rPr>
-        <w:t>7.1.5.1(15)</w:t>
-      </w:r>
-      <w:proofErr w:type="gramStart"/>
-      <w:r>
-        <w:rPr>
-          <w:rFonts w:ascii="Arial" w:eastAsiaTheme="minorHAnsi" w:hAnsi="Arial" w:cs="Arial"/>
+        <w:t>7.1.5.1(15)-</w:t>
+      </w:r>
+      <w:r>
+        <w:rPr>
+          <w:rFonts w:ascii="BRH Devanagari Extra" w:eastAsiaTheme="minorHAnsi" w:hAnsi="BRH Devanagari Extra" w:cs="BRH Devanagari Extra"/>
           <w:color w:val="FF0000"/>
           <w:sz w:val="32"/>
           <w:szCs w:val="32"/>
           <w:lang w:eastAsia="en-US" w:bidi="hi-IN"/>
         </w:rPr>
-        <w:t>-</w:t>
+        <w:t xml:space="preserve">  </w:t>
       </w:r>
       <w:r>
         <w:rPr>
           <w:rFonts w:ascii="BRH Devanagari Extra" w:eastAsiaTheme="minorHAnsi" w:hAnsi="BRH Devanagari Extra" w:cs="BRH Devanagari Extra"/>
           <w:color w:val="FF0000"/>
-          <w:sz w:val="32"/>
-          <w:szCs w:val="32"/>
+          <w:sz w:val="40"/>
+          <w:szCs w:val="40"/>
           <w:lang w:eastAsia="en-US" w:bidi="hi-IN"/>
         </w:rPr>
-        <w:t xml:space="preserve">  </w:t>
-      </w:r>
-      <w:r>
-        <w:rPr>
-          <w:rFonts w:ascii="BRH Devanagari Extra" w:eastAsiaTheme="minorHAnsi" w:hAnsi="BRH Devanagari Extra" w:cs="BRH Devanagari Extra"/>
-          <w:color w:val="FF0000"/>
-          <w:sz w:val="40"/>
-          <w:szCs w:val="40"/>
-          <w:lang w:eastAsia="en-US" w:bidi="hi-IN"/>
-        </w:rPr>
-        <w:t>iÉÉqÉç</w:t>
-      </w:r>
-      <w:proofErr w:type="gramEnd"/>
-      <w:r>
-        <w:rPr>
-          <w:rFonts w:ascii="BRH Devanagari Extra" w:eastAsiaTheme="minorHAnsi" w:hAnsi="BRH Devanagari Extra" w:cs="BRH Devanagari Extra"/>
-          <w:color w:val="FF0000"/>
-          <w:sz w:val="40"/>
-          <w:szCs w:val="40"/>
-          <w:lang w:eastAsia="en-US" w:bidi="hi-IN"/>
-        </w:rPr>
-        <w:t xml:space="preserve"> | uÉýUÉýWûÈ | pÉÔýiuÉÉ |</w:t>
+        <w:t>iÉÉqÉç | uÉýUÉýWûÈ | pÉÔýiuÉÉ |</w:t>
       </w:r>
     </w:p>
     <w:p>
@@ -6657,39 +6588,17 @@
           <w:szCs w:val="32"/>
           <w:lang w:eastAsia="en-US" w:bidi="hi-IN"/>
         </w:rPr>
-        <w:t>7.1.5.1(16)</w:t>
-      </w:r>
-      <w:proofErr w:type="gramStart"/>
-      <w:r>
-        <w:rPr>
-          <w:rFonts w:ascii="Arial" w:eastAsiaTheme="minorHAnsi" w:hAnsi="Arial" w:cs="Arial"/>
-          <w:color w:val="FF0000"/>
-          <w:sz w:val="32"/>
-          <w:szCs w:val="32"/>
+        <w:t>7.1.5.1(16)-</w:t>
+      </w:r>
+      <w:r>
+        <w:rPr>
+          <w:rFonts w:ascii="BRH Devanagari Extra" w:eastAsiaTheme="minorHAnsi" w:hAnsi="BRH Devanagari Extra" w:cs="BRH Devanagari Extra"/>
+          <w:color w:val="FF0000"/>
+          <w:sz w:val="40"/>
+          <w:szCs w:val="40"/>
           <w:lang w:eastAsia="en-US" w:bidi="hi-IN"/>
         </w:rPr>
-        <w:t>-</w:t>
-      </w:r>
-      <w:r>
-        <w:rPr>
-          <w:rFonts w:ascii="BRH Devanagari Extra" w:eastAsiaTheme="minorHAnsi" w:hAnsi="BRH Devanagari Extra" w:cs="BRH Devanagari Extra"/>
-          <w:color w:val="FF0000"/>
-          <w:sz w:val="40"/>
-          <w:szCs w:val="40"/>
-          <w:lang w:eastAsia="en-US" w:bidi="hi-IN"/>
-        </w:rPr>
-        <w:t xml:space="preserve">  uÉýUÉýWûÈ</w:t>
-      </w:r>
-      <w:proofErr w:type="gramEnd"/>
-      <w:r>
-        <w:rPr>
-          <w:rFonts w:ascii="BRH Devanagari Extra" w:eastAsiaTheme="minorHAnsi" w:hAnsi="BRH Devanagari Extra" w:cs="BRH Devanagari Extra"/>
-          <w:color w:val="FF0000"/>
-          <w:sz w:val="40"/>
-          <w:szCs w:val="40"/>
-          <w:lang w:eastAsia="en-US" w:bidi="hi-IN"/>
-        </w:rPr>
-        <w:t xml:space="preserve"> | pÉÔýiuÉÉ | AÉ | AýWûýUýiÉç | </w:t>
+        <w:t xml:space="preserve">  uÉýUÉýWûÈ | pÉÔýiuÉÉ | AÉ | AýWûýUýiÉç | </w:t>
       </w:r>
     </w:p>
     <w:p>
@@ -6776,39 +6685,17 @@
           <w:lang w:eastAsia="en-US" w:bidi="hi-IN"/>
         </w:rPr>
         <w:lastRenderedPageBreak/>
-        <w:t>7.1.5.1(17)</w:t>
-      </w:r>
-      <w:proofErr w:type="gramStart"/>
-      <w:r>
-        <w:rPr>
-          <w:rFonts w:ascii="Arial" w:eastAsiaTheme="minorHAnsi" w:hAnsi="Arial" w:cs="Arial"/>
-          <w:color w:val="FF0000"/>
-          <w:sz w:val="32"/>
-          <w:szCs w:val="32"/>
+        <w:t>7.1.5.1(17)-</w:t>
+      </w:r>
+      <w:r>
+        <w:rPr>
+          <w:rFonts w:ascii="BRH Devanagari Extra" w:eastAsiaTheme="minorHAnsi" w:hAnsi="BRH Devanagari Extra" w:cs="BRH Devanagari Extra"/>
+          <w:color w:val="FF0000"/>
+          <w:sz w:val="40"/>
+          <w:szCs w:val="40"/>
           <w:lang w:eastAsia="en-US" w:bidi="hi-IN"/>
         </w:rPr>
-        <w:t>-</w:t>
-      </w:r>
-      <w:r>
-        <w:rPr>
-          <w:rFonts w:ascii="BRH Devanagari Extra" w:eastAsiaTheme="minorHAnsi" w:hAnsi="BRH Devanagari Extra" w:cs="BRH Devanagari Extra"/>
-          <w:color w:val="FF0000"/>
-          <w:sz w:val="40"/>
-          <w:szCs w:val="40"/>
-          <w:lang w:eastAsia="en-US" w:bidi="hi-IN"/>
-        </w:rPr>
-        <w:t xml:space="preserve">  pÉÔýiuÉÉ</w:t>
-      </w:r>
-      <w:proofErr w:type="gramEnd"/>
-      <w:r>
-        <w:rPr>
-          <w:rFonts w:ascii="BRH Devanagari Extra" w:eastAsiaTheme="minorHAnsi" w:hAnsi="BRH Devanagari Extra" w:cs="BRH Devanagari Extra"/>
-          <w:color w:val="FF0000"/>
-          <w:sz w:val="40"/>
-          <w:szCs w:val="40"/>
-          <w:lang w:eastAsia="en-US" w:bidi="hi-IN"/>
-        </w:rPr>
-        <w:t xml:space="preserve"> | AÉ | AýWûýUýiÉç | iÉÉqÉç |</w:t>
+        <w:t xml:space="preserve">  pÉÔýiuÉÉ | AÉ | AýWûýUýiÉç | iÉÉqÉç |</w:t>
       </w:r>
     </w:p>
     <w:p>
@@ -6866,39 +6753,17 @@
           <w:szCs w:val="32"/>
           <w:lang w:eastAsia="en-US" w:bidi="hi-IN"/>
         </w:rPr>
-        <w:t>7.1.5.1(18)</w:t>
-      </w:r>
-      <w:proofErr w:type="gramStart"/>
-      <w:r>
-        <w:rPr>
-          <w:rFonts w:ascii="Arial" w:eastAsiaTheme="minorHAnsi" w:hAnsi="Arial" w:cs="Arial"/>
-          <w:color w:val="FF0000"/>
-          <w:sz w:val="32"/>
-          <w:szCs w:val="32"/>
+        <w:t>7.1.5.1(18)-</w:t>
+      </w:r>
+      <w:r>
+        <w:rPr>
+          <w:rFonts w:ascii="BRH Devanagari Extra" w:eastAsiaTheme="minorHAnsi" w:hAnsi="BRH Devanagari Extra" w:cs="BRH Devanagari Extra"/>
+          <w:color w:val="FF0000"/>
+          <w:sz w:val="40"/>
+          <w:szCs w:val="40"/>
           <w:lang w:eastAsia="en-US" w:bidi="hi-IN"/>
         </w:rPr>
-        <w:t>-</w:t>
-      </w:r>
-      <w:r>
-        <w:rPr>
-          <w:rFonts w:ascii="BRH Devanagari Extra" w:eastAsiaTheme="minorHAnsi" w:hAnsi="BRH Devanagari Extra" w:cs="BRH Devanagari Extra"/>
-          <w:color w:val="FF0000"/>
-          <w:sz w:val="40"/>
-          <w:szCs w:val="40"/>
-          <w:lang w:eastAsia="en-US" w:bidi="hi-IN"/>
-        </w:rPr>
-        <w:t xml:space="preserve">  AÉ</w:t>
-      </w:r>
-      <w:proofErr w:type="gramEnd"/>
-      <w:r>
-        <w:rPr>
-          <w:rFonts w:ascii="BRH Devanagari Extra" w:eastAsiaTheme="minorHAnsi" w:hAnsi="BRH Devanagari Extra" w:cs="BRH Devanagari Extra"/>
-          <w:color w:val="FF0000"/>
-          <w:sz w:val="40"/>
-          <w:szCs w:val="40"/>
-          <w:lang w:eastAsia="en-US" w:bidi="hi-IN"/>
-        </w:rPr>
-        <w:t xml:space="preserve"> | AýWûýUýiÉç | iÉÉqÉç | </w:t>
+        <w:t xml:space="preserve">  AÉ | AýWûýUýiÉç | iÉÉqÉç | </w:t>
       </w:r>
     </w:p>
     <w:p>
@@ -7639,9 +7504,56 @@
           <w:szCs w:val="28"/>
           <w:lang w:val="en-US"/>
         </w:rPr>
-        <w:t>7.1.5.4(38)</w:t>
-      </w:r>
-      <w:proofErr w:type="gramStart"/>
+        <w:t>7.1.5.4(38)-</w:t>
+      </w:r>
+      <w:r>
+        <w:rPr>
+          <w:rFonts w:ascii="BRH Devanagari Extra" w:eastAsiaTheme="minorHAnsi" w:hAnsi="BRH Devanagari Extra" w:cs="BRH Devanagari Extra"/>
+          <w:color w:val="FF0000"/>
+          <w:sz w:val="36"/>
+          <w:szCs w:val="36"/>
+          <w:lang w:eastAsia="en-US" w:bidi="hi-IN"/>
+        </w:rPr>
+        <w:t xml:space="preserve">  xrÉÉýiÉç | AjÉþ | EýYjrÉþÈ | </w:t>
+      </w:r>
+    </w:p>
+    <w:p>
+      <w:pPr>
+        <w:autoSpaceDE w:val="0"/>
+        <w:autoSpaceDN w:val="0"/>
+        <w:adjustRightInd w:val="0"/>
+        <w:rPr>
+          <w:rFonts w:ascii="BRH Devanagari Extra" w:eastAsiaTheme="minorHAnsi" w:hAnsi="BRH Devanagari Extra" w:cs="BRH Devanagari Extra"/>
+          <w:color w:val="FF0000"/>
+          <w:sz w:val="36"/>
+          <w:szCs w:val="36"/>
+          <w:lang w:eastAsia="en-US" w:bidi="hi-IN"/>
+        </w:rPr>
+      </w:pPr>
+      <w:r>
+        <w:rPr>
+          <w:rFonts w:ascii="BRH Devanagari Extra" w:eastAsiaTheme="minorHAnsi" w:hAnsi="BRH Devanagari Extra" w:cs="BRH Devanagari Extra"/>
+          <w:color w:val="FF0000"/>
+          <w:sz w:val="36"/>
+          <w:szCs w:val="36"/>
+          <w:lang w:eastAsia="en-US" w:bidi="hi-IN"/>
+        </w:rPr>
+        <w:t xml:space="preserve">xrÉÉý SjÉÉjÉþ xrÉÉjÉç xrÉÉý SjÉÉåýYjrÉþ EýYjrÉÉå ÅjÉþ xrÉÉjÉç xrÉÉý SjÉÉåýYjrÉþÈ | </w:t>
+      </w:r>
+    </w:p>
+    <w:p>
+      <w:pPr>
+        <w:autoSpaceDE w:val="0"/>
+        <w:autoSpaceDN w:val="0"/>
+        <w:adjustRightInd w:val="0"/>
+        <w:rPr>
+          <w:rFonts w:ascii="BRH Devanagari Extra" w:eastAsiaTheme="minorHAnsi" w:hAnsi="BRH Devanagari Extra" w:cs="BRH Devanagari Extra"/>
+          <w:color w:val="FF0000"/>
+          <w:sz w:val="36"/>
+          <w:szCs w:val="36"/>
+          <w:lang w:eastAsia="en-US" w:bidi="hi-IN"/>
+        </w:rPr>
+      </w:pPr>
       <w:r>
         <w:rPr>
           <w:rFonts w:ascii="Arial" w:hAnsi="Arial" w:cs="Arial"/>
@@ -7651,7 +7563,7 @@
           <w:szCs w:val="28"/>
           <w:lang w:val="en-US"/>
         </w:rPr>
-        <w:t>-</w:t>
+        <w:t>7.1.5.4(39)-</w:t>
       </w:r>
       <w:r>
         <w:rPr>
@@ -7661,10 +7573,14 @@
           <w:szCs w:val="36"/>
           <w:lang w:eastAsia="en-US" w:bidi="hi-IN"/>
         </w:rPr>
-        <w:t xml:space="preserve">  xrÉÉýiÉç</w:t>
-      </w:r>
-      <w:proofErr w:type="gramEnd"/>
-      <w:r>
+        <w:t xml:space="preserve">  AjÉþ | EýYjrÉþÈ | AjÉþ | </w:t>
+      </w:r>
+    </w:p>
+    <w:p>
+      <w:pPr>
+        <w:autoSpaceDE w:val="0"/>
+        <w:autoSpaceDN w:val="0"/>
+        <w:adjustRightInd w:val="0"/>
         <w:rPr>
           <w:rFonts w:ascii="BRH Devanagari Extra" w:eastAsiaTheme="minorHAnsi" w:hAnsi="BRH Devanagari Extra" w:cs="BRH Devanagari Extra"/>
           <w:color w:val="FF0000"/>
@@ -7672,7 +7588,16 @@
           <w:szCs w:val="36"/>
           <w:lang w:eastAsia="en-US" w:bidi="hi-IN"/>
         </w:rPr>
-        <w:t xml:space="preserve"> | AjÉþ | EýYjrÉþÈ | </w:t>
+      </w:pPr>
+      <w:r>
+        <w:rPr>
+          <w:rFonts w:ascii="BRH Devanagari Extra" w:eastAsiaTheme="minorHAnsi" w:hAnsi="BRH Devanagari Extra" w:cs="BRH Devanagari Extra"/>
+          <w:color w:val="FF0000"/>
+          <w:sz w:val="36"/>
+          <w:szCs w:val="36"/>
+          <w:lang w:eastAsia="en-US" w:bidi="hi-IN"/>
+        </w:rPr>
+        <w:t xml:space="preserve">AjÉÉåýYjrÉþ EýYjrÉÉå ÅjÉÉjÉÉåý YjrÉÉå ÅjÉÉjÉÉåý YjrÉÉå ÅjÉÉjÉÉåý YjrÉÉå ÅjÉþ | </w:t>
       </w:r>
     </w:p>
     <w:p>
@@ -7690,153 +7615,24 @@
       </w:pPr>
       <w:r>
         <w:rPr>
+          <w:rFonts w:ascii="Arial" w:hAnsi="Arial" w:cs="Arial"/>
+          <w:bCs/>
+          <w:color w:val="FF0000"/>
+          <w:sz w:val="28"/>
+          <w:szCs w:val="28"/>
+          <w:lang w:val="en-US"/>
+        </w:rPr>
+        <w:t>7.1.5.4(40)-</w:t>
+      </w:r>
+      <w:r>
+        <w:rPr>
           <w:rFonts w:ascii="BRH Devanagari Extra" w:eastAsiaTheme="minorHAnsi" w:hAnsi="BRH Devanagari Extra" w:cs="BRH Devanagari Extra"/>
           <w:color w:val="FF0000"/>
           <w:sz w:val="36"/>
           <w:szCs w:val="36"/>
           <w:lang w:eastAsia="en-US" w:bidi="hi-IN"/>
         </w:rPr>
-        <w:t xml:space="preserve">xrÉÉý SjÉÉjÉþ xrÉÉjÉç xrÉÉý SjÉÉåýYjrÉþ EýYjrÉÉå ÅjÉþ xrÉÉjÉç xrÉÉý SjÉÉåýYjrÉþÈ | </w:t>
-      </w:r>
-    </w:p>
-    <w:p>
-      <w:pPr>
-        <w:autoSpaceDE w:val="0"/>
-        <w:autoSpaceDN w:val="0"/>
-        <w:adjustRightInd w:val="0"/>
-        <w:rPr>
-          <w:rFonts w:ascii="BRH Devanagari Extra" w:eastAsiaTheme="minorHAnsi" w:hAnsi="BRH Devanagari Extra" w:cs="BRH Devanagari Extra"/>
-          <w:color w:val="FF0000"/>
-          <w:sz w:val="36"/>
-          <w:szCs w:val="36"/>
-          <w:lang w:eastAsia="en-US" w:bidi="hi-IN"/>
-        </w:rPr>
-      </w:pPr>
-      <w:r>
-        <w:rPr>
-          <w:rFonts w:ascii="Arial" w:hAnsi="Arial" w:cs="Arial"/>
-          <w:bCs/>
-          <w:color w:val="FF0000"/>
-          <w:sz w:val="28"/>
-          <w:szCs w:val="28"/>
-          <w:lang w:val="en-US"/>
-        </w:rPr>
-        <w:t>7.1.5.4(39)</w:t>
-      </w:r>
-      <w:proofErr w:type="gramStart"/>
-      <w:r>
-        <w:rPr>
-          <w:rFonts w:ascii="Arial" w:hAnsi="Arial" w:cs="Arial"/>
-          <w:bCs/>
-          <w:color w:val="FF0000"/>
-          <w:sz w:val="28"/>
-          <w:szCs w:val="28"/>
-          <w:lang w:val="en-US"/>
-        </w:rPr>
-        <w:t>-</w:t>
-      </w:r>
-      <w:r>
-        <w:rPr>
-          <w:rFonts w:ascii="BRH Devanagari Extra" w:eastAsiaTheme="minorHAnsi" w:hAnsi="BRH Devanagari Extra" w:cs="BRH Devanagari Extra"/>
-          <w:color w:val="FF0000"/>
-          <w:sz w:val="36"/>
-          <w:szCs w:val="36"/>
-          <w:lang w:eastAsia="en-US" w:bidi="hi-IN"/>
-        </w:rPr>
-        <w:t xml:space="preserve">  AjÉþ</w:t>
-      </w:r>
-      <w:proofErr w:type="gramEnd"/>
-      <w:r>
-        <w:rPr>
-          <w:rFonts w:ascii="BRH Devanagari Extra" w:eastAsiaTheme="minorHAnsi" w:hAnsi="BRH Devanagari Extra" w:cs="BRH Devanagari Extra"/>
-          <w:color w:val="FF0000"/>
-          <w:sz w:val="36"/>
-          <w:szCs w:val="36"/>
-          <w:lang w:eastAsia="en-US" w:bidi="hi-IN"/>
-        </w:rPr>
-        <w:t xml:space="preserve"> | EýYjrÉþÈ | AjÉþ | </w:t>
-      </w:r>
-    </w:p>
-    <w:p>
-      <w:pPr>
-        <w:autoSpaceDE w:val="0"/>
-        <w:autoSpaceDN w:val="0"/>
-        <w:adjustRightInd w:val="0"/>
-        <w:rPr>
-          <w:rFonts w:ascii="BRH Devanagari Extra" w:eastAsiaTheme="minorHAnsi" w:hAnsi="BRH Devanagari Extra" w:cs="BRH Devanagari Extra"/>
-          <w:color w:val="FF0000"/>
-          <w:sz w:val="36"/>
-          <w:szCs w:val="36"/>
-          <w:lang w:eastAsia="en-US" w:bidi="hi-IN"/>
-        </w:rPr>
-      </w:pPr>
-      <w:r>
-        <w:rPr>
-          <w:rFonts w:ascii="BRH Devanagari Extra" w:eastAsiaTheme="minorHAnsi" w:hAnsi="BRH Devanagari Extra" w:cs="BRH Devanagari Extra"/>
-          <w:color w:val="FF0000"/>
-          <w:sz w:val="36"/>
-          <w:szCs w:val="36"/>
-          <w:lang w:eastAsia="en-US" w:bidi="hi-IN"/>
-        </w:rPr>
-        <w:t xml:space="preserve">AjÉÉåýYjrÉþ EýYjrÉÉå ÅjÉÉjÉÉåý YjrÉÉå ÅjÉÉjÉÉåý YjrÉÉå ÅjÉÉjÉÉåý YjrÉÉå ÅjÉþ | </w:t>
-      </w:r>
-    </w:p>
-    <w:p>
-      <w:pPr>
-        <w:autoSpaceDE w:val="0"/>
-        <w:autoSpaceDN w:val="0"/>
-        <w:adjustRightInd w:val="0"/>
-        <w:rPr>
-          <w:rFonts w:ascii="BRH Devanagari Extra" w:eastAsiaTheme="minorHAnsi" w:hAnsi="BRH Devanagari Extra" w:cs="BRH Devanagari Extra"/>
-          <w:color w:val="FF0000"/>
-          <w:sz w:val="36"/>
-          <w:szCs w:val="36"/>
-          <w:lang w:eastAsia="en-US" w:bidi="hi-IN"/>
-        </w:rPr>
-      </w:pPr>
-      <w:r>
-        <w:rPr>
-          <w:rFonts w:ascii="Arial" w:hAnsi="Arial" w:cs="Arial"/>
-          <w:bCs/>
-          <w:color w:val="FF0000"/>
-          <w:sz w:val="28"/>
-          <w:szCs w:val="28"/>
-          <w:lang w:val="en-US"/>
-        </w:rPr>
-        <w:t>7.1.5.4(40)</w:t>
-      </w:r>
-      <w:proofErr w:type="gramStart"/>
-      <w:r>
-        <w:rPr>
-          <w:rFonts w:ascii="Arial" w:hAnsi="Arial" w:cs="Arial"/>
-          <w:bCs/>
-          <w:color w:val="FF0000"/>
-          <w:sz w:val="28"/>
-          <w:szCs w:val="28"/>
-          <w:lang w:val="en-US"/>
-        </w:rPr>
-        <w:t>-</w:t>
-      </w:r>
-      <w:r>
-        <w:rPr>
-          <w:rFonts w:ascii="BRH Devanagari Extra" w:eastAsiaTheme="minorHAnsi" w:hAnsi="BRH Devanagari Extra" w:cs="BRH Devanagari Extra"/>
-          <w:color w:val="FF0000"/>
-          <w:sz w:val="36"/>
-          <w:szCs w:val="36"/>
-          <w:lang w:eastAsia="en-US" w:bidi="hi-IN"/>
-        </w:rPr>
-        <w:t xml:space="preserve">  EýYjrÉþÈ</w:t>
-      </w:r>
-      <w:proofErr w:type="gramEnd"/>
-      <w:r>
-        <w:rPr>
-          <w:rFonts w:ascii="BRH Devanagari Extra" w:eastAsiaTheme="minorHAnsi" w:hAnsi="BRH Devanagari Extra" w:cs="BRH Devanagari Extra"/>
-          <w:color w:val="FF0000"/>
-          <w:sz w:val="36"/>
-          <w:szCs w:val="36"/>
-          <w:lang w:eastAsia="en-US" w:bidi="hi-IN"/>
-        </w:rPr>
-        <w:t xml:space="preserve"> | AjÉþ | AýÌiÉýUÉý§ÉÈ | </w:t>
+        <w:t xml:space="preserve">  EýYjrÉþÈ | AjÉþ | AýÌiÉýUÉý§ÉÈ | </w:t>
       </w:r>
     </w:p>
     <w:p>
@@ -8172,20 +7968,8 @@
           <w:szCs w:val="40"/>
           <w:lang w:bidi="ar-SA"/>
         </w:rPr>
-        <w:t xml:space="preserve"> </w:t>
-      </w:r>
-      <w:proofErr w:type="gramStart"/>
-      <w:r>
-        <w:rPr>
-          <w:rFonts w:ascii="BRH Devanagari Extra" w:hAnsi="BRH Devanagari Extra" w:cs="BRH Devanagari Extra"/>
-          <w:b/>
-          <w:sz w:val="40"/>
-          <w:szCs w:val="40"/>
-          <w:lang w:bidi="ar-SA"/>
-        </w:rPr>
-        <w:t>WûÏ(</w:t>
-      </w:r>
-      <w:proofErr w:type="gramEnd"/>
+        <w:t xml:space="preserve"> WûÏ(</w:t>
+      </w:r>
       <w:r>
         <w:rPr>
           <w:rFonts w:ascii="Arial" w:hAnsi="Arial" w:cs="Arial"/>
@@ -8855,29 +8639,7 @@
           <w:szCs w:val="40"/>
           <w:lang w:eastAsia="en-US" w:bidi="ar-SA"/>
         </w:rPr>
-        <w:t xml:space="preserve">CÌiÉþ | AxiÉÑþ | </w:t>
-      </w:r>
-      <w:proofErr w:type="gramStart"/>
-      <w:r>
-        <w:rPr>
-          <w:rFonts w:ascii="BRH Devanagari Extra" w:eastAsiaTheme="minorHAnsi" w:hAnsi="BRH Devanagari Extra" w:cs="BRH Devanagari Extra"/>
-          <w:color w:val="000000"/>
-          <w:sz w:val="40"/>
-          <w:szCs w:val="40"/>
-          <w:lang w:eastAsia="en-US" w:bidi="ar-SA"/>
-        </w:rPr>
-        <w:t>WûÏ(</w:t>
-      </w:r>
-      <w:proofErr w:type="gramEnd"/>
-      <w:r>
-        <w:rPr>
-          <w:rFonts w:ascii="BRH Devanagari Extra" w:eastAsiaTheme="minorHAnsi" w:hAnsi="BRH Devanagari Extra" w:cs="BRH Devanagari Extra"/>
-          <w:color w:val="000000"/>
-          <w:sz w:val="40"/>
-          <w:szCs w:val="40"/>
-          <w:lang w:eastAsia="en-US" w:bidi="ar-SA"/>
-        </w:rPr>
-        <w:t>3) |</w:t>
+        <w:t>CÌiÉþ | AxiÉÑþ | WûÏ(3) |</w:t>
       </w:r>
       <w:r>
         <w:rPr>
@@ -8943,31 +8705,7 @@
           <w:szCs w:val="40"/>
           <w:lang w:eastAsia="en-US" w:bidi="ar-SA"/>
         </w:rPr>
-        <w:t xml:space="preserve">CirÉ xiuÉ ÎxiuÉiÉÏ irÉxiÉÑý </w:t>
-      </w:r>
-      <w:proofErr w:type="gramStart"/>
-      <w:r>
-        <w:rPr>
-          <w:rFonts w:ascii="BRH Devanagari Extra" w:eastAsiaTheme="minorHAnsi" w:hAnsi="BRH Devanagari Extra" w:cs="BRH Devanagari Extra"/>
-          <w:b/>
-          <w:color w:val="000000"/>
-          <w:sz w:val="40"/>
-          <w:szCs w:val="40"/>
-          <w:lang w:eastAsia="en-US" w:bidi="ar-SA"/>
-        </w:rPr>
-        <w:t>WûÏ(</w:t>
-      </w:r>
-      <w:proofErr w:type="gramEnd"/>
-      <w:r>
-        <w:rPr>
-          <w:rFonts w:ascii="BRH Devanagari Extra" w:eastAsiaTheme="minorHAnsi" w:hAnsi="BRH Devanagari Extra" w:cs="BRH Devanagari Extra"/>
-          <w:b/>
-          <w:color w:val="000000"/>
-          <w:sz w:val="40"/>
-          <w:szCs w:val="40"/>
-          <w:lang w:eastAsia="en-US" w:bidi="ar-SA"/>
-        </w:rPr>
-        <w:t>3) WûÏ(3) AÎxiuÉiÉÏ</w:t>
+        <w:t>CirÉ xiuÉ ÎxiuÉiÉÏ irÉxiÉÑý WûÏ(3) WûÏ(3) AÎxiuÉiÉÏ</w:t>
       </w:r>
       <w:r>
         <w:rPr>
@@ -9081,29 +8819,7 @@
           <w:szCs w:val="40"/>
           <w:lang w:eastAsia="en-US" w:bidi="ar-SA"/>
         </w:rPr>
-        <w:t xml:space="preserve">AxiÉÑþ | </w:t>
-      </w:r>
-      <w:proofErr w:type="gramStart"/>
-      <w:r>
-        <w:rPr>
-          <w:rFonts w:ascii="BRH Devanagari Extra" w:eastAsiaTheme="minorHAnsi" w:hAnsi="BRH Devanagari Extra" w:cs="BRH Devanagari Extra"/>
-          <w:color w:val="000000"/>
-          <w:sz w:val="40"/>
-          <w:szCs w:val="40"/>
-          <w:lang w:eastAsia="en-US" w:bidi="ar-SA"/>
-        </w:rPr>
-        <w:t>WûÏ(</w:t>
-      </w:r>
-      <w:proofErr w:type="gramEnd"/>
-      <w:r>
-        <w:rPr>
-          <w:rFonts w:ascii="BRH Devanagari Extra" w:eastAsiaTheme="minorHAnsi" w:hAnsi="BRH Devanagari Extra" w:cs="BRH Devanagari Extra"/>
-          <w:color w:val="000000"/>
-          <w:sz w:val="40"/>
-          <w:szCs w:val="40"/>
-          <w:lang w:eastAsia="en-US" w:bidi="ar-SA"/>
-        </w:rPr>
-        <w:t>3) | CÌiÉþ |</w:t>
+        <w:t>AxiÉÑþ | WûÏ(3) | CÌiÉþ |</w:t>
       </w:r>
       <w:r>
         <w:rPr>
@@ -9172,31 +8888,7 @@
           <w:szCs w:val="40"/>
           <w:lang w:eastAsia="en-US" w:bidi="ar-SA"/>
         </w:rPr>
-        <w:t xml:space="preserve">AxiÉÑý </w:t>
-      </w:r>
-      <w:proofErr w:type="gramStart"/>
-      <w:r>
-        <w:rPr>
-          <w:rFonts w:ascii="BRH Devanagari Extra" w:eastAsiaTheme="minorHAnsi" w:hAnsi="BRH Devanagari Extra" w:cs="BRH Devanagari Extra"/>
-          <w:b/>
-          <w:color w:val="000000"/>
-          <w:sz w:val="40"/>
-          <w:szCs w:val="40"/>
-          <w:lang w:eastAsia="en-US" w:bidi="ar-SA"/>
-        </w:rPr>
-        <w:t>WûÏ(</w:t>
-      </w:r>
-      <w:proofErr w:type="gramEnd"/>
-      <w:r>
-        <w:rPr>
-          <w:rFonts w:ascii="BRH Devanagari Extra" w:eastAsiaTheme="minorHAnsi" w:hAnsi="BRH Devanagari Extra" w:cs="BRH Devanagari Extra"/>
-          <w:b/>
-          <w:color w:val="000000"/>
-          <w:sz w:val="40"/>
-          <w:szCs w:val="40"/>
-          <w:lang w:eastAsia="en-US" w:bidi="ar-SA"/>
-        </w:rPr>
-        <w:t>3) WûÏ(3) AxiuÉxiÉÑý WûÏ(3) CiÉÏÌiÉý WûÏ(3) AxiuÉxiÉÑý WûÏ(3) CÌiÉþ |</w:t>
+        <w:t>AxiÉÑý WûÏ(3) WûÏ(3) AxiuÉxiÉÑý WûÏ(3) CiÉÏÌiÉý WûÏ(3) AxiuÉxiÉÑý WûÏ(3) CÌiÉþ |</w:t>
       </w:r>
     </w:p>
     <w:p>
@@ -10721,19 +10413,7 @@
           <w:lang w:val="en-US"/>
         </w:rPr>
         <w:lastRenderedPageBreak/>
-        <w:t>7.1.7.3(16)</w:t>
-      </w:r>
-      <w:proofErr w:type="gramStart"/>
-      <w:r>
-        <w:rPr>
-          <w:rFonts w:ascii="Arial" w:hAnsi="Arial" w:cs="Arial"/>
-          <w:bCs/>
-          <w:color w:val="FF0000"/>
-          <w:sz w:val="32"/>
-          <w:szCs w:val="32"/>
-          <w:lang w:val="en-US"/>
-        </w:rPr>
-        <w:t>-</w:t>
+        <w:t>7.1.7.3(16)-</w:t>
       </w:r>
       <w:r>
         <w:rPr>
@@ -10743,18 +10423,7 @@
           <w:szCs w:val="40"/>
           <w:lang w:eastAsia="en-US" w:bidi="hi-IN"/>
         </w:rPr>
-        <w:t xml:space="preserve">  LMüÉÿ</w:t>
-      </w:r>
-      <w:proofErr w:type="gramEnd"/>
-      <w:r>
-        <w:rPr>
-          <w:rFonts w:ascii="BRH Devanagari Extra" w:eastAsiaTheme="minorHAnsi" w:hAnsi="BRH Devanagari Extra" w:cs="BRH Devanagari Extra"/>
-          <w:color w:val="FF0000"/>
-          <w:sz w:val="40"/>
-          <w:szCs w:val="40"/>
-          <w:lang w:eastAsia="en-US" w:bidi="hi-IN"/>
-        </w:rPr>
-        <w:t xml:space="preserve"> | qÉÉý | pÉÔýiÉÉ |</w:t>
+        <w:t xml:space="preserve">  LMüÉÿ | qÉÉý | pÉÔýiÉÉ |</w:t>
       </w:r>
     </w:p>
     <w:p>
@@ -10812,19 +10481,7 @@
           <w:szCs w:val="32"/>
           <w:lang w:val="en-US"/>
         </w:rPr>
-        <w:t>7.1.7.3(17)</w:t>
-      </w:r>
-      <w:proofErr w:type="gramStart"/>
-      <w:r>
-        <w:rPr>
-          <w:rFonts w:ascii="Arial" w:hAnsi="Arial" w:cs="Arial"/>
-          <w:bCs/>
-          <w:color w:val="FF0000"/>
-          <w:sz w:val="32"/>
-          <w:szCs w:val="32"/>
-          <w:lang w:val="en-US"/>
-        </w:rPr>
-        <w:t>-</w:t>
+        <w:t>7.1.7.3(17)-</w:t>
       </w:r>
       <w:r>
         <w:rPr>
@@ -10834,18 +10491,7 @@
           <w:szCs w:val="40"/>
           <w:lang w:eastAsia="en-US" w:bidi="hi-IN"/>
         </w:rPr>
-        <w:t xml:space="preserve">  qÉÉý</w:t>
-      </w:r>
-      <w:proofErr w:type="gramEnd"/>
-      <w:r>
-        <w:rPr>
-          <w:rFonts w:ascii="BRH Devanagari Extra" w:eastAsiaTheme="minorHAnsi" w:hAnsi="BRH Devanagari Extra" w:cs="BRH Devanagari Extra"/>
-          <w:color w:val="FF0000"/>
-          <w:sz w:val="40"/>
-          <w:szCs w:val="40"/>
-          <w:lang w:eastAsia="en-US" w:bidi="hi-IN"/>
-        </w:rPr>
-        <w:t xml:space="preserve"> | pÉÔýiÉÉ | AÉ | ÌuÉýzÉý | </w:t>
+        <w:t xml:space="preserve">  qÉÉý | pÉÔýiÉÉ | AÉ | ÌuÉýzÉý | </w:t>
       </w:r>
     </w:p>
     <w:p>
@@ -10904,19 +10550,7 @@
           <w:szCs w:val="32"/>
           <w:lang w:val="en-US"/>
         </w:rPr>
-        <w:t>7.1.7.3(18)</w:t>
-      </w:r>
-      <w:proofErr w:type="gramStart"/>
-      <w:r>
-        <w:rPr>
-          <w:rFonts w:ascii="Arial" w:hAnsi="Arial" w:cs="Arial"/>
-          <w:bCs/>
-          <w:color w:val="FF0000"/>
-          <w:sz w:val="32"/>
-          <w:szCs w:val="32"/>
-          <w:lang w:val="en-US"/>
-        </w:rPr>
-        <w:t>-</w:t>
+        <w:t>7.1.7.3(18)-</w:t>
       </w:r>
       <w:r>
         <w:rPr>
@@ -10926,18 +10560,7 @@
           <w:szCs w:val="40"/>
           <w:lang w:eastAsia="en-US" w:bidi="hi-IN"/>
         </w:rPr>
-        <w:t xml:space="preserve">  pÉÔýiÉÉ</w:t>
-      </w:r>
-      <w:proofErr w:type="gramEnd"/>
-      <w:r>
-        <w:rPr>
-          <w:rFonts w:ascii="BRH Devanagari Extra" w:eastAsiaTheme="minorHAnsi" w:hAnsi="BRH Devanagari Extra" w:cs="BRH Devanagari Extra"/>
-          <w:color w:val="FF0000"/>
-          <w:sz w:val="40"/>
-          <w:szCs w:val="40"/>
-          <w:lang w:eastAsia="en-US" w:bidi="hi-IN"/>
-        </w:rPr>
-        <w:t xml:space="preserve"> | AÉ | ÌuÉýzÉý | qÉÉ |</w:t>
+        <w:t xml:space="preserve">  pÉÔýiÉÉ | AÉ | ÌuÉýzÉý | qÉÉ |</w:t>
       </w:r>
     </w:p>
     <w:p>
@@ -10995,19 +10618,7 @@
           <w:szCs w:val="32"/>
           <w:lang w:val="en-US"/>
         </w:rPr>
-        <w:t>7.1.7.3(19)</w:t>
-      </w:r>
-      <w:proofErr w:type="gramStart"/>
-      <w:r>
-        <w:rPr>
-          <w:rFonts w:ascii="Arial" w:hAnsi="Arial" w:cs="Arial"/>
-          <w:bCs/>
-          <w:color w:val="FF0000"/>
-          <w:sz w:val="32"/>
-          <w:szCs w:val="32"/>
-          <w:lang w:val="en-US"/>
-        </w:rPr>
-        <w:t>-</w:t>
+        <w:t>7.1.7.3(19)-</w:t>
       </w:r>
       <w:r>
         <w:rPr>
@@ -11017,18 +10628,7 @@
           <w:szCs w:val="40"/>
           <w:lang w:eastAsia="en-US" w:bidi="hi-IN"/>
         </w:rPr>
-        <w:t xml:space="preserve">  AÉ</w:t>
-      </w:r>
-      <w:proofErr w:type="gramEnd"/>
-      <w:r>
-        <w:rPr>
-          <w:rFonts w:ascii="BRH Devanagari Extra" w:eastAsiaTheme="minorHAnsi" w:hAnsi="BRH Devanagari Extra" w:cs="BRH Devanagari Extra"/>
-          <w:color w:val="FF0000"/>
-          <w:sz w:val="40"/>
-          <w:szCs w:val="40"/>
-          <w:lang w:eastAsia="en-US" w:bidi="hi-IN"/>
-        </w:rPr>
-        <w:t xml:space="preserve"> | ÌuÉýzÉý | qÉÉ | </w:t>
+        <w:t xml:space="preserve">  AÉ | ÌuÉýzÉý | qÉÉ | </w:t>
       </w:r>
     </w:p>
     <w:p>
@@ -11606,9 +11206,8 @@
           <w:highlight w:val="yellow"/>
           <w:lang w:val="en-US"/>
         </w:rPr>
-        <w:t xml:space="preserve">in </w:t>
-      </w:r>
-      <w:proofErr w:type="gramStart"/>
+        <w:t xml:space="preserve">in green </w:t>
+      </w:r>
       <w:r>
         <w:rPr>
           <w:rFonts w:ascii="Arial" w:hAnsi="Arial" w:cs="Arial"/>
@@ -11619,7 +11218,7 @@
           <w:highlight w:val="yellow"/>
           <w:lang w:val="en-US"/>
         </w:rPr>
-        <w:t xml:space="preserve">green </w:t>
+        <w:t xml:space="preserve">, </w:t>
       </w:r>
       <w:r>
         <w:rPr>
@@ -11631,9 +11230,8 @@
           <w:highlight w:val="yellow"/>
           <w:lang w:val="en-US"/>
         </w:rPr>
-        <w:t>,</w:t>
-      </w:r>
-      <w:proofErr w:type="gramEnd"/>
+        <w:t xml:space="preserve">not </w:t>
+      </w:r>
       <w:r>
         <w:rPr>
           <w:rFonts w:ascii="Arial" w:hAnsi="Arial" w:cs="Arial"/>
@@ -11644,7 +11242,7 @@
           <w:highlight w:val="yellow"/>
           <w:lang w:val="en-US"/>
         </w:rPr>
-        <w:t xml:space="preserve"> </w:t>
+        <w:t xml:space="preserve">the </w:t>
       </w:r>
       <w:r>
         <w:rPr>
@@ -11656,7 +11254,7 @@
           <w:highlight w:val="yellow"/>
           <w:lang w:val="en-US"/>
         </w:rPr>
-        <w:t xml:space="preserve">not </w:t>
+        <w:t>others</w:t>
       </w:r>
       <w:r>
         <w:rPr>
@@ -11668,7 +11266,7 @@
           <w:highlight w:val="yellow"/>
           <w:lang w:val="en-US"/>
         </w:rPr>
-        <w:t xml:space="preserve">the </w:t>
+        <w:t xml:space="preserve"> in blue </w:t>
       </w:r>
       <w:r>
         <w:rPr>
@@ -11680,7 +11278,7 @@
           <w:highlight w:val="yellow"/>
           <w:lang w:val="en-US"/>
         </w:rPr>
-        <w:t>others</w:t>
+        <w:t>)</w:t>
       </w:r>
       <w:r>
         <w:rPr>
@@ -11692,30 +11290,6 @@
           <w:highlight w:val="yellow"/>
           <w:lang w:val="en-US"/>
         </w:rPr>
-        <w:t xml:space="preserve"> in blue </w:t>
-      </w:r>
-      <w:r>
-        <w:rPr>
-          <w:rFonts w:ascii="Arial" w:hAnsi="Arial" w:cs="Arial"/>
-          <w:b/>
-          <w:bCs/>
-          <w:sz w:val="32"/>
-          <w:szCs w:val="32"/>
-          <w:highlight w:val="yellow"/>
-          <w:lang w:val="en-US"/>
-        </w:rPr>
-        <w:t>)</w:t>
-      </w:r>
-      <w:r>
-        <w:rPr>
-          <w:rFonts w:ascii="Arial" w:hAnsi="Arial" w:cs="Arial"/>
-          <w:b/>
-          <w:bCs/>
-          <w:sz w:val="32"/>
-          <w:szCs w:val="32"/>
-          <w:highlight w:val="yellow"/>
-          <w:lang w:val="en-US"/>
-        </w:rPr>
         <w:t xml:space="preserve"> </w:t>
       </w:r>
       <w:r>
@@ -11763,7 +11337,6 @@
         </w:rPr>
         <w:t xml:space="preserve"> </w:t>
       </w:r>
-      <w:proofErr w:type="gramStart"/>
       <w:r>
         <w:rPr>
           <w:rFonts w:ascii="BRH Devanagari Extra" w:eastAsiaTheme="minorHAnsi" w:hAnsi="BRH Devanagari Extra" w:cs="BRH Devanagari Extra"/>
@@ -11772,10 +11345,14 @@
           <w:szCs w:val="36"/>
           <w:lang w:eastAsia="en-US" w:bidi="hi-IN"/>
         </w:rPr>
-        <w:t>xrÉÉåýlÉÉ  |</w:t>
-      </w:r>
-      <w:proofErr w:type="gramEnd"/>
-      <w:r>
+        <w:t xml:space="preserve">xrÉÉåýlÉÉ  | qÉÉý | AÉ | </w:t>
+      </w:r>
+    </w:p>
+    <w:p>
+      <w:pPr>
+        <w:autoSpaceDE w:val="0"/>
+        <w:autoSpaceDN w:val="0"/>
+        <w:adjustRightInd w:val="0"/>
         <w:rPr>
           <w:rFonts w:ascii="BRH Devanagari Extra" w:eastAsiaTheme="minorHAnsi" w:hAnsi="BRH Devanagari Extra" w:cs="BRH Devanagari Extra"/>
           <w:color w:val="FF0000"/>
@@ -11783,8 +11360,29 @@
           <w:szCs w:val="36"/>
           <w:lang w:eastAsia="en-US" w:bidi="hi-IN"/>
         </w:rPr>
-        <w:t xml:space="preserve"> qÉÉý | AÉ | </w:t>
-      </w:r>
+      </w:pPr>
+      <w:r>
+        <w:rPr>
+          <w:rFonts w:ascii="BRH Devanagari Extra" w:eastAsiaTheme="minorHAnsi" w:hAnsi="BRH Devanagari Extra" w:cs="BRH Devanagari Extra"/>
+          <w:color w:val="FF0000"/>
+          <w:sz w:val="36"/>
+          <w:szCs w:val="36"/>
+          <w:lang w:eastAsia="en-US" w:bidi="hi-IN"/>
+        </w:rPr>
+        <w:t>xrÉÉåýlÉÉ qÉÉý qÉÉý xrÉÉåýlÉÉ xrÉÉåýlÉÉ qÉÉÅÅ qÉÉÿ xrÉÉåýlÉÉ xrÉÉåýlÉÉ qÉÉ |</w:t>
+      </w:r>
+    </w:p>
+    <w:p>
+      <w:pPr>
+        <w:pStyle w:val="NoSpacing"/>
+        <w:rPr>
+          <w:rFonts w:eastAsiaTheme="minorHAnsi"/>
+          <w:color w:val="FF0000"/>
+          <w:sz w:val="20"/>
+          <w:szCs w:val="20"/>
+          <w:lang w:eastAsia="en-US" w:bidi="hi-IN"/>
+        </w:rPr>
+      </w:pPr>
     </w:p>
     <w:p>
       <w:pPr>
@@ -11801,13 +11399,106 @@
       </w:pPr>
       <w:r>
         <w:rPr>
+          <w:rFonts w:ascii="Arial" w:eastAsiaTheme="minorHAnsi" w:hAnsi="Arial" w:cs="Arial"/>
+          <w:color w:val="FF0000"/>
+          <w:sz w:val="28"/>
+          <w:szCs w:val="28"/>
+          <w:lang w:eastAsia="en-US" w:bidi="hi-IN"/>
+        </w:rPr>
+        <w:t>(7.1.7.3(40)-</w:t>
+      </w:r>
+      <w:r>
+        <w:rPr>
           <w:rFonts w:ascii="BRH Devanagari Extra" w:eastAsiaTheme="minorHAnsi" w:hAnsi="BRH Devanagari Extra" w:cs="BRH Devanagari Extra"/>
           <w:color w:val="FF0000"/>
           <w:sz w:val="36"/>
           <w:szCs w:val="36"/>
           <w:lang w:eastAsia="en-US" w:bidi="hi-IN"/>
         </w:rPr>
-        <w:t>xrÉÉåýlÉÉ qÉÉý qÉÉý xrÉÉåýlÉÉ xrÉÉåýlÉÉ qÉÉÅÅ qÉÉÿ xrÉÉåýlÉÉ xrÉÉåýlÉÉ qÉÉ |</w:t>
+        <w:t xml:space="preserve">  qÉÉý | AÉ | ÌuÉýzÉý | </w:t>
+      </w:r>
+    </w:p>
+    <w:p>
+      <w:pPr>
+        <w:autoSpaceDE w:val="0"/>
+        <w:autoSpaceDN w:val="0"/>
+        <w:adjustRightInd w:val="0"/>
+        <w:rPr>
+          <w:rFonts w:ascii="BRH Devanagari Extra" w:eastAsiaTheme="minorHAnsi" w:hAnsi="BRH Devanagari Extra" w:cs="BRH Devanagari Extra"/>
+          <w:color w:val="FF0000"/>
+          <w:sz w:val="36"/>
+          <w:szCs w:val="36"/>
+          <w:lang w:eastAsia="en-US" w:bidi="hi-IN"/>
+        </w:rPr>
+      </w:pPr>
+      <w:r>
+        <w:rPr>
+          <w:rFonts w:ascii="BRH Devanagari Extra" w:eastAsiaTheme="minorHAnsi" w:hAnsi="BRH Devanagari Extra" w:cs="BRH Devanagari Extra"/>
+          <w:color w:val="FF0000"/>
+          <w:sz w:val="36"/>
+          <w:szCs w:val="36"/>
+          <w:lang w:eastAsia="en-US" w:bidi="hi-IN"/>
+        </w:rPr>
+        <w:t>qÉÉÅÅ qÉÉý qÉÉÅÅ ÌuÉþzÉ ÌuÉýzÉÉ qÉÉý qÉÉÅÅ ÌuÉþzÉ |</w:t>
+      </w:r>
+    </w:p>
+    <w:p>
+      <w:pPr>
+        <w:autoSpaceDE w:val="0"/>
+        <w:autoSpaceDN w:val="0"/>
+        <w:adjustRightInd w:val="0"/>
+        <w:rPr>
+          <w:rFonts w:ascii="BRH Devanagari Extra" w:eastAsiaTheme="minorHAnsi" w:hAnsi="BRH Devanagari Extra" w:cs="BRH Devanagari Extra"/>
+          <w:color w:val="FF0000"/>
+          <w:sz w:val="36"/>
+          <w:szCs w:val="36"/>
+          <w:lang w:eastAsia="en-US" w:bidi="hi-IN"/>
+        </w:rPr>
+      </w:pPr>
+      <w:r>
+        <w:rPr>
+          <w:rFonts w:ascii="Arial" w:eastAsiaTheme="minorHAnsi" w:hAnsi="Arial" w:cs="Arial"/>
+          <w:color w:val="FF0000"/>
+          <w:sz w:val="28"/>
+          <w:szCs w:val="28"/>
+          <w:lang w:eastAsia="en-US" w:bidi="hi-IN"/>
+        </w:rPr>
+        <w:lastRenderedPageBreak/>
+        <w:t>7.1.7.3(41)-</w:t>
+      </w:r>
+      <w:r>
+        <w:rPr>
+          <w:rFonts w:ascii="BRH Devanagari Extra" w:eastAsiaTheme="minorHAnsi" w:hAnsi="BRH Devanagari Extra" w:cs="BRH Devanagari Extra"/>
+          <w:color w:val="FF0000"/>
+          <w:sz w:val="36"/>
+          <w:szCs w:val="36"/>
+          <w:lang w:eastAsia="en-US" w:bidi="hi-IN"/>
+        </w:rPr>
+        <w:t xml:space="preserve">  AÉ | ÌuÉýzÉý | xÉÑýwÉSÉÿ | </w:t>
+      </w:r>
+    </w:p>
+    <w:p>
+      <w:pPr>
+        <w:autoSpaceDE w:val="0"/>
+        <w:autoSpaceDN w:val="0"/>
+        <w:adjustRightInd w:val="0"/>
+        <w:rPr>
+          <w:rFonts w:ascii="BRH Devanagari Extra" w:eastAsiaTheme="minorHAnsi" w:hAnsi="BRH Devanagari Extra" w:cs="BRH Devanagari Extra"/>
+          <w:color w:val="FF0000"/>
+          <w:sz w:val="36"/>
+          <w:szCs w:val="36"/>
+          <w:lang w:eastAsia="en-US" w:bidi="hi-IN"/>
+        </w:rPr>
+      </w:pPr>
+      <w:r>
+        <w:rPr>
+          <w:rFonts w:ascii="BRH Devanagari Extra" w:eastAsiaTheme="minorHAnsi" w:hAnsi="BRH Devanagari Extra" w:cs="BRH Devanagari Extra"/>
+          <w:color w:val="FF0000"/>
+          <w:sz w:val="36"/>
+          <w:szCs w:val="36"/>
+          <w:lang w:eastAsia="en-US" w:bidi="hi-IN"/>
+        </w:rPr>
+        <w:t xml:space="preserve">AÉ ÌuÉþzÉ ÌuÉýzÉÉ ÌuÉþzÉ xÉÑýwÉSÉþ xÉÑýwÉSÉþ ÌuÉýzÉÉ ÌuÉþzÉ xÉÑýwÉSÉÿ | </w:t>
       </w:r>
     </w:p>
     <w:p>
@@ -11843,18 +11534,7 @@
           <w:szCs w:val="28"/>
           <w:lang w:eastAsia="en-US" w:bidi="hi-IN"/>
         </w:rPr>
-        <w:t>(7.1.7.3(40)</w:t>
-      </w:r>
-      <w:proofErr w:type="gramStart"/>
-      <w:r>
-        <w:rPr>
-          <w:rFonts w:ascii="Arial" w:eastAsiaTheme="minorHAnsi" w:hAnsi="Arial" w:cs="Arial"/>
-          <w:color w:val="FF0000"/>
-          <w:sz w:val="28"/>
-          <w:szCs w:val="28"/>
-          <w:lang w:eastAsia="en-US" w:bidi="hi-IN"/>
-        </w:rPr>
-        <w:t>-</w:t>
+        <w:t>7.1.7.3(42)-</w:t>
       </w:r>
       <w:r>
         <w:rPr>
@@ -11864,191 +11544,7 @@
           <w:szCs w:val="36"/>
           <w:lang w:eastAsia="en-US" w:bidi="hi-IN"/>
         </w:rPr>
-        <w:t xml:space="preserve">  qÉÉý</w:t>
-      </w:r>
-      <w:proofErr w:type="gramEnd"/>
-      <w:r>
-        <w:rPr>
-          <w:rFonts w:ascii="BRH Devanagari Extra" w:eastAsiaTheme="minorHAnsi" w:hAnsi="BRH Devanagari Extra" w:cs="BRH Devanagari Extra"/>
-          <w:color w:val="FF0000"/>
-          <w:sz w:val="36"/>
-          <w:szCs w:val="36"/>
-          <w:lang w:eastAsia="en-US" w:bidi="hi-IN"/>
-        </w:rPr>
-        <w:t xml:space="preserve"> | AÉ | ÌuÉýzÉý | </w:t>
-      </w:r>
-    </w:p>
-    <w:p>
-      <w:pPr>
-        <w:autoSpaceDE w:val="0"/>
-        <w:autoSpaceDN w:val="0"/>
-        <w:adjustRightInd w:val="0"/>
-        <w:rPr>
-          <w:rFonts w:ascii="BRH Devanagari Extra" w:eastAsiaTheme="minorHAnsi" w:hAnsi="BRH Devanagari Extra" w:cs="BRH Devanagari Extra"/>
-          <w:color w:val="FF0000"/>
-          <w:sz w:val="36"/>
-          <w:szCs w:val="36"/>
-          <w:lang w:eastAsia="en-US" w:bidi="hi-IN"/>
-        </w:rPr>
-      </w:pPr>
-      <w:r>
-        <w:rPr>
-          <w:rFonts w:ascii="BRH Devanagari Extra" w:eastAsiaTheme="minorHAnsi" w:hAnsi="BRH Devanagari Extra" w:cs="BRH Devanagari Extra"/>
-          <w:color w:val="FF0000"/>
-          <w:sz w:val="36"/>
-          <w:szCs w:val="36"/>
-          <w:lang w:eastAsia="en-US" w:bidi="hi-IN"/>
-        </w:rPr>
-        <w:t>qÉÉÅÅ qÉÉý qÉÉÅÅ ÌuÉþzÉ ÌuÉýzÉÉ qÉÉý qÉÉÅÅ ÌuÉþzÉ |</w:t>
-      </w:r>
-    </w:p>
-    <w:p>
-      <w:pPr>
-        <w:autoSpaceDE w:val="0"/>
-        <w:autoSpaceDN w:val="0"/>
-        <w:adjustRightInd w:val="0"/>
-        <w:rPr>
-          <w:rFonts w:ascii="BRH Devanagari Extra" w:eastAsiaTheme="minorHAnsi" w:hAnsi="BRH Devanagari Extra" w:cs="BRH Devanagari Extra"/>
-          <w:color w:val="FF0000"/>
-          <w:sz w:val="36"/>
-          <w:szCs w:val="36"/>
-          <w:lang w:eastAsia="en-US" w:bidi="hi-IN"/>
-        </w:rPr>
-      </w:pPr>
-      <w:r>
-        <w:rPr>
-          <w:rFonts w:ascii="Arial" w:eastAsiaTheme="minorHAnsi" w:hAnsi="Arial" w:cs="Arial"/>
-          <w:color w:val="FF0000"/>
-          <w:sz w:val="28"/>
-          <w:szCs w:val="28"/>
-          <w:lang w:eastAsia="en-US" w:bidi="hi-IN"/>
-        </w:rPr>
-        <w:lastRenderedPageBreak/>
-        <w:t>7.1.7.3(41)</w:t>
-      </w:r>
-      <w:proofErr w:type="gramStart"/>
-      <w:r>
-        <w:rPr>
-          <w:rFonts w:ascii="Arial" w:eastAsiaTheme="minorHAnsi" w:hAnsi="Arial" w:cs="Arial"/>
-          <w:color w:val="FF0000"/>
-          <w:sz w:val="28"/>
-          <w:szCs w:val="28"/>
-          <w:lang w:eastAsia="en-US" w:bidi="hi-IN"/>
-        </w:rPr>
-        <w:t>-</w:t>
-      </w:r>
-      <w:r>
-        <w:rPr>
-          <w:rFonts w:ascii="BRH Devanagari Extra" w:eastAsiaTheme="minorHAnsi" w:hAnsi="BRH Devanagari Extra" w:cs="BRH Devanagari Extra"/>
-          <w:color w:val="FF0000"/>
-          <w:sz w:val="36"/>
-          <w:szCs w:val="36"/>
-          <w:lang w:eastAsia="en-US" w:bidi="hi-IN"/>
-        </w:rPr>
-        <w:t xml:space="preserve">  AÉ</w:t>
-      </w:r>
-      <w:proofErr w:type="gramEnd"/>
-      <w:r>
-        <w:rPr>
-          <w:rFonts w:ascii="BRH Devanagari Extra" w:eastAsiaTheme="minorHAnsi" w:hAnsi="BRH Devanagari Extra" w:cs="BRH Devanagari Extra"/>
-          <w:color w:val="FF0000"/>
-          <w:sz w:val="36"/>
-          <w:szCs w:val="36"/>
-          <w:lang w:eastAsia="en-US" w:bidi="hi-IN"/>
-        </w:rPr>
-        <w:t xml:space="preserve"> | ÌuÉýzÉý | xÉÑýwÉSÉÿ | </w:t>
-      </w:r>
-    </w:p>
-    <w:p>
-      <w:pPr>
-        <w:autoSpaceDE w:val="0"/>
-        <w:autoSpaceDN w:val="0"/>
-        <w:adjustRightInd w:val="0"/>
-        <w:rPr>
-          <w:rFonts w:ascii="BRH Devanagari Extra" w:eastAsiaTheme="minorHAnsi" w:hAnsi="BRH Devanagari Extra" w:cs="BRH Devanagari Extra"/>
-          <w:color w:val="FF0000"/>
-          <w:sz w:val="36"/>
-          <w:szCs w:val="36"/>
-          <w:lang w:eastAsia="en-US" w:bidi="hi-IN"/>
-        </w:rPr>
-      </w:pPr>
-      <w:r>
-        <w:rPr>
-          <w:rFonts w:ascii="BRH Devanagari Extra" w:eastAsiaTheme="minorHAnsi" w:hAnsi="BRH Devanagari Extra" w:cs="BRH Devanagari Extra"/>
-          <w:color w:val="FF0000"/>
-          <w:sz w:val="36"/>
-          <w:szCs w:val="36"/>
-          <w:lang w:eastAsia="en-US" w:bidi="hi-IN"/>
-        </w:rPr>
-        <w:t xml:space="preserve">AÉ ÌuÉþzÉ ÌuÉýzÉÉ ÌuÉþzÉ xÉÑýwÉSÉþ xÉÑýwÉSÉþ ÌuÉýzÉÉ ÌuÉþzÉ xÉÑýwÉSÉÿ | </w:t>
-      </w:r>
-    </w:p>
-    <w:p>
-      <w:pPr>
-        <w:pStyle w:val="NoSpacing"/>
-        <w:rPr>
-          <w:rFonts w:eastAsiaTheme="minorHAnsi"/>
-          <w:color w:val="FF0000"/>
-          <w:sz w:val="20"/>
-          <w:szCs w:val="20"/>
-          <w:lang w:eastAsia="en-US" w:bidi="hi-IN"/>
-        </w:rPr>
-      </w:pPr>
-    </w:p>
-    <w:p>
-      <w:pPr>
-        <w:autoSpaceDE w:val="0"/>
-        <w:autoSpaceDN w:val="0"/>
-        <w:adjustRightInd w:val="0"/>
-        <w:rPr>
-          <w:rFonts w:ascii="BRH Devanagari Extra" w:eastAsiaTheme="minorHAnsi" w:hAnsi="BRH Devanagari Extra" w:cs="BRH Devanagari Extra"/>
-          <w:color w:val="FF0000"/>
-          <w:sz w:val="36"/>
-          <w:szCs w:val="36"/>
-          <w:lang w:eastAsia="en-US" w:bidi="hi-IN"/>
-        </w:rPr>
-      </w:pPr>
-      <w:r>
-        <w:rPr>
-          <w:rFonts w:ascii="Arial" w:eastAsiaTheme="minorHAnsi" w:hAnsi="Arial" w:cs="Arial"/>
-          <w:color w:val="FF0000"/>
-          <w:sz w:val="28"/>
-          <w:szCs w:val="28"/>
-          <w:lang w:eastAsia="en-US" w:bidi="hi-IN"/>
-        </w:rPr>
-        <w:t>7.1.7.3(42)</w:t>
-      </w:r>
-      <w:proofErr w:type="gramStart"/>
-      <w:r>
-        <w:rPr>
-          <w:rFonts w:ascii="Arial" w:eastAsiaTheme="minorHAnsi" w:hAnsi="Arial" w:cs="Arial"/>
-          <w:color w:val="FF0000"/>
-          <w:sz w:val="28"/>
-          <w:szCs w:val="28"/>
-          <w:lang w:eastAsia="en-US" w:bidi="hi-IN"/>
-        </w:rPr>
-        <w:t>-</w:t>
-      </w:r>
-      <w:r>
-        <w:rPr>
-          <w:rFonts w:ascii="BRH Devanagari Extra" w:eastAsiaTheme="minorHAnsi" w:hAnsi="BRH Devanagari Extra" w:cs="BRH Devanagari Extra"/>
-          <w:color w:val="FF0000"/>
-          <w:sz w:val="36"/>
-          <w:szCs w:val="36"/>
-          <w:lang w:eastAsia="en-US" w:bidi="hi-IN"/>
-        </w:rPr>
-        <w:t xml:space="preserve">  ÌuÉýzÉý</w:t>
-      </w:r>
-      <w:proofErr w:type="gramEnd"/>
-      <w:r>
-        <w:rPr>
-          <w:rFonts w:ascii="BRH Devanagari Extra" w:eastAsiaTheme="minorHAnsi" w:hAnsi="BRH Devanagari Extra" w:cs="BRH Devanagari Extra"/>
-          <w:color w:val="FF0000"/>
-          <w:sz w:val="36"/>
-          <w:szCs w:val="36"/>
-          <w:lang w:eastAsia="en-US" w:bidi="hi-IN"/>
-        </w:rPr>
-        <w:t xml:space="preserve"> | xÉÑýwÉSÉÿ | qÉÉý |</w:t>
+        <w:t xml:space="preserve">  ÌuÉýzÉý | xÉÑýwÉSÉÿ | qÉÉý |</w:t>
       </w:r>
     </w:p>
     <w:p>
@@ -12109,9 +11605,68 @@
           <w:szCs w:val="28"/>
           <w:lang w:eastAsia="en-US" w:bidi="hi-IN"/>
         </w:rPr>
-        <w:t>7.1.7.3(43)</w:t>
-      </w:r>
-      <w:proofErr w:type="gramStart"/>
+        <w:t>7.1.7.3(43)-</w:t>
+      </w:r>
+      <w:r>
+        <w:rPr>
+          <w:rFonts w:ascii="BRH Devanagari Extra" w:eastAsiaTheme="minorHAnsi" w:hAnsi="BRH Devanagari Extra" w:cs="BRH Devanagari Extra"/>
+          <w:color w:val="FF0000"/>
+          <w:sz w:val="36"/>
+          <w:szCs w:val="36"/>
+          <w:lang w:eastAsia="en-US" w:bidi="hi-IN"/>
+        </w:rPr>
+        <w:t xml:space="preserve">  xÉÑýwÉSÉÿ | qÉÉý | AÉ | </w:t>
+      </w:r>
+    </w:p>
+    <w:p>
+      <w:pPr>
+        <w:autoSpaceDE w:val="0"/>
+        <w:autoSpaceDN w:val="0"/>
+        <w:adjustRightInd w:val="0"/>
+        <w:rPr>
+          <w:rFonts w:ascii="BRH Devanagari Extra" w:eastAsiaTheme="minorHAnsi" w:hAnsi="BRH Devanagari Extra" w:cs="BRH Devanagari Extra"/>
+          <w:color w:val="FF0000"/>
+          <w:sz w:val="36"/>
+          <w:szCs w:val="36"/>
+          <w:lang w:eastAsia="en-US" w:bidi="hi-IN"/>
+        </w:rPr>
+      </w:pPr>
+      <w:r>
+        <w:rPr>
+          <w:rFonts w:ascii="BRH Devanagari Extra" w:eastAsiaTheme="minorHAnsi" w:hAnsi="BRH Devanagari Extra" w:cs="BRH Devanagari Extra"/>
+          <w:color w:val="FF0000"/>
+          <w:sz w:val="36"/>
+          <w:szCs w:val="36"/>
+          <w:lang w:eastAsia="en-US" w:bidi="hi-IN"/>
+        </w:rPr>
+        <w:t>xÉÑýwÉSÉþ qÉÉ qÉÉ xÉÑýwÉSÉþ xÉÑýwÉSÉý qÉÉÅÅ qÉÉþ xÉÑýwÉSÉþ xÉÑýwÉSÉý qÉÉ |</w:t>
+      </w:r>
+    </w:p>
+    <w:p>
+      <w:pPr>
+        <w:pStyle w:val="NoSpacing"/>
+        <w:rPr>
+          <w:rFonts w:eastAsiaTheme="minorHAnsi"/>
+          <w:color w:val="FF0000"/>
+          <w:sz w:val="20"/>
+          <w:szCs w:val="20"/>
+          <w:lang w:eastAsia="en-US" w:bidi="hi-IN"/>
+        </w:rPr>
+      </w:pPr>
+    </w:p>
+    <w:p>
+      <w:pPr>
+        <w:autoSpaceDE w:val="0"/>
+        <w:autoSpaceDN w:val="0"/>
+        <w:adjustRightInd w:val="0"/>
+        <w:rPr>
+          <w:rFonts w:ascii="BRH Devanagari Extra" w:eastAsiaTheme="minorHAnsi" w:hAnsi="BRH Devanagari Extra" w:cs="BRH Devanagari Extra"/>
+          <w:color w:val="FF0000"/>
+          <w:sz w:val="36"/>
+          <w:szCs w:val="36"/>
+          <w:lang w:eastAsia="en-US" w:bidi="hi-IN"/>
+        </w:rPr>
+      </w:pPr>
       <w:r>
         <w:rPr>
           <w:rFonts w:ascii="Arial" w:eastAsiaTheme="minorHAnsi" w:hAnsi="Arial" w:cs="Arial"/>
@@ -12120,7 +11675,7 @@
           <w:szCs w:val="28"/>
           <w:lang w:eastAsia="en-US" w:bidi="hi-IN"/>
         </w:rPr>
-        <w:t>-</w:t>
+        <w:t>7.1.7.3(44)-</w:t>
       </w:r>
       <w:r>
         <w:rPr>
@@ -12130,10 +11685,14 @@
           <w:szCs w:val="36"/>
           <w:lang w:eastAsia="en-US" w:bidi="hi-IN"/>
         </w:rPr>
-        <w:t xml:space="preserve">  xÉÑýwÉSÉÿ</w:t>
-      </w:r>
-      <w:proofErr w:type="gramEnd"/>
-      <w:r>
+        <w:t xml:space="preserve">  qÉÉý | AÉ | ÌuÉýzÉý |  </w:t>
+      </w:r>
+    </w:p>
+    <w:p>
+      <w:pPr>
+        <w:autoSpaceDE w:val="0"/>
+        <w:autoSpaceDN w:val="0"/>
+        <w:adjustRightInd w:val="0"/>
         <w:rPr>
           <w:rFonts w:ascii="BRH Devanagari Extra" w:eastAsiaTheme="minorHAnsi" w:hAnsi="BRH Devanagari Extra" w:cs="BRH Devanagari Extra"/>
           <w:color w:val="FF0000"/>
@@ -12141,8 +11700,29 @@
           <w:szCs w:val="36"/>
           <w:lang w:eastAsia="en-US" w:bidi="hi-IN"/>
         </w:rPr>
-        <w:t xml:space="preserve"> | qÉÉý | AÉ | </w:t>
-      </w:r>
+      </w:pPr>
+      <w:r>
+        <w:rPr>
+          <w:rFonts w:ascii="BRH Devanagari Extra" w:eastAsiaTheme="minorHAnsi" w:hAnsi="BRH Devanagari Extra" w:cs="BRH Devanagari Extra"/>
+          <w:color w:val="FF0000"/>
+          <w:sz w:val="36"/>
+          <w:szCs w:val="36"/>
+          <w:lang w:eastAsia="en-US" w:bidi="hi-IN"/>
+        </w:rPr>
+        <w:t>qÉÉÅÅ qÉÉý qÉÉÅÅ ÌuÉþzÉ ÌuÉýzÉÉ qÉÉý qÉÉÅÅ ÌuÉþzÉ |</w:t>
+      </w:r>
+    </w:p>
+    <w:p>
+      <w:pPr>
+        <w:pStyle w:val="NoSpacing"/>
+        <w:rPr>
+          <w:rFonts w:eastAsiaTheme="minorHAnsi"/>
+          <w:color w:val="FF0000"/>
+          <w:sz w:val="20"/>
+          <w:szCs w:val="20"/>
+          <w:lang w:eastAsia="en-US" w:bidi="hi-IN"/>
+        </w:rPr>
+      </w:pPr>
     </w:p>
     <w:p>
       <w:pPr>
@@ -12159,13 +11739,47 @@
       </w:pPr>
       <w:r>
         <w:rPr>
+          <w:rFonts w:ascii="Arial" w:eastAsiaTheme="minorHAnsi" w:hAnsi="Arial" w:cs="Arial"/>
+          <w:color w:val="FF0000"/>
+          <w:sz w:val="28"/>
+          <w:szCs w:val="28"/>
+          <w:lang w:eastAsia="en-US" w:bidi="hi-IN"/>
+        </w:rPr>
+        <w:t>7.1.7.3(45)-</w:t>
+      </w:r>
+      <w:r>
+        <w:rPr>
           <w:rFonts w:ascii="BRH Devanagari Extra" w:eastAsiaTheme="minorHAnsi" w:hAnsi="BRH Devanagari Extra" w:cs="BRH Devanagari Extra"/>
           <w:color w:val="FF0000"/>
           <w:sz w:val="36"/>
           <w:szCs w:val="36"/>
           <w:lang w:eastAsia="en-US" w:bidi="hi-IN"/>
         </w:rPr>
-        <w:t>xÉÑýwÉSÉþ qÉÉ qÉÉ xÉÑýwÉSÉþ xÉÑýwÉSÉý qÉÉÅÅ qÉÉþ xÉÑýwÉSÉþ xÉÑýwÉSÉý qÉÉ |</w:t>
+        <w:t xml:space="preserve">  AÉ | ÌuÉýzÉý | xÉÑýzÉåuÉÉÿ | </w:t>
+      </w:r>
+    </w:p>
+    <w:p>
+      <w:pPr>
+        <w:autoSpaceDE w:val="0"/>
+        <w:autoSpaceDN w:val="0"/>
+        <w:adjustRightInd w:val="0"/>
+        <w:rPr>
+          <w:rFonts w:ascii="BRH Devanagari Extra" w:eastAsiaTheme="minorHAnsi" w:hAnsi="BRH Devanagari Extra" w:cs="BRH Devanagari Extra"/>
+          <w:color w:val="FF0000"/>
+          <w:sz w:val="36"/>
+          <w:szCs w:val="36"/>
+          <w:lang w:eastAsia="en-US" w:bidi="hi-IN"/>
+        </w:rPr>
+      </w:pPr>
+      <w:r>
+        <w:rPr>
+          <w:rFonts w:ascii="BRH Devanagari Extra" w:eastAsiaTheme="minorHAnsi" w:hAnsi="BRH Devanagari Extra" w:cs="BRH Devanagari Extra"/>
+          <w:color w:val="FF0000"/>
+          <w:sz w:val="36"/>
+          <w:szCs w:val="36"/>
+          <w:lang w:eastAsia="en-US" w:bidi="hi-IN"/>
+        </w:rPr>
+        <w:t xml:space="preserve">AÉ ÌuÉþzÉ ÌuÉýzÉÉ ÌuÉþzÉ xÉÑýzÉåuÉÉþ xÉÑýzÉåuÉÉþ ÌuÉýzÉÉ ÌuÉþzÉ xÉÑýzÉåuÉÉÿ | </w:t>
       </w:r>
     </w:p>
     <w:p>
@@ -12201,9 +11815,68 @@
           <w:szCs w:val="28"/>
           <w:lang w:eastAsia="en-US" w:bidi="hi-IN"/>
         </w:rPr>
-        <w:t>7.1.7.3(44)</w:t>
-      </w:r>
-      <w:proofErr w:type="gramStart"/>
+        <w:t>7.1.7.3(46)-</w:t>
+      </w:r>
+      <w:r>
+        <w:rPr>
+          <w:rFonts w:ascii="BRH Devanagari Extra" w:eastAsiaTheme="minorHAnsi" w:hAnsi="BRH Devanagari Extra" w:cs="BRH Devanagari Extra"/>
+          <w:color w:val="FF0000"/>
+          <w:sz w:val="36"/>
+          <w:szCs w:val="36"/>
+          <w:lang w:eastAsia="en-US" w:bidi="hi-IN"/>
+        </w:rPr>
+        <w:t xml:space="preserve">  ÌuÉýzÉý | xÉÑýzÉåuÉÉÿ | qÉÉý | </w:t>
+      </w:r>
+    </w:p>
+    <w:p>
+      <w:pPr>
+        <w:autoSpaceDE w:val="0"/>
+        <w:autoSpaceDN w:val="0"/>
+        <w:adjustRightInd w:val="0"/>
+        <w:rPr>
+          <w:rFonts w:ascii="BRH Devanagari Extra" w:eastAsiaTheme="minorHAnsi" w:hAnsi="BRH Devanagari Extra" w:cs="BRH Devanagari Extra"/>
+          <w:color w:val="FF0000"/>
+          <w:sz w:val="36"/>
+          <w:szCs w:val="36"/>
+          <w:lang w:eastAsia="en-US" w:bidi="hi-IN"/>
+        </w:rPr>
+      </w:pPr>
+      <w:r>
+        <w:rPr>
+          <w:rFonts w:ascii="BRH Devanagari Extra" w:eastAsiaTheme="minorHAnsi" w:hAnsi="BRH Devanagari Extra" w:cs="BRH Devanagari Extra"/>
+          <w:color w:val="FF0000"/>
+          <w:sz w:val="36"/>
+          <w:szCs w:val="36"/>
+          <w:lang w:eastAsia="en-US" w:bidi="hi-IN"/>
+        </w:rPr>
+        <w:t xml:space="preserve">ÌuÉýzÉý xÉÑýzÉåuÉÉþ xÉÑýzÉåuÉÉþ ÌuÉzÉ ÌuÉzÉ xÉÑýzÉåuÉÉþ qÉÉ qÉÉ xÉÑýzÉåuÉÉþ ÌuÉzÉ ÌuÉzÉ xÉÑýzÉåuÉÉþ qÉÉ | </w:t>
+      </w:r>
+    </w:p>
+    <w:p>
+      <w:pPr>
+        <w:pStyle w:val="NoSpacing"/>
+        <w:rPr>
+          <w:rFonts w:eastAsiaTheme="minorHAnsi"/>
+          <w:color w:val="FF0000"/>
+          <w:sz w:val="20"/>
+          <w:szCs w:val="20"/>
+          <w:lang w:eastAsia="en-US" w:bidi="hi-IN"/>
+        </w:rPr>
+      </w:pPr>
+    </w:p>
+    <w:p>
+      <w:pPr>
+        <w:autoSpaceDE w:val="0"/>
+        <w:autoSpaceDN w:val="0"/>
+        <w:adjustRightInd w:val="0"/>
+        <w:rPr>
+          <w:rFonts w:ascii="BRH Devanagari Extra" w:eastAsiaTheme="minorHAnsi" w:hAnsi="BRH Devanagari Extra" w:cs="BRH Devanagari Extra"/>
+          <w:color w:val="FF0000"/>
+          <w:sz w:val="36"/>
+          <w:szCs w:val="36"/>
+          <w:lang w:eastAsia="en-US" w:bidi="hi-IN"/>
+        </w:rPr>
+      </w:pPr>
       <w:r>
         <w:rPr>
           <w:rFonts w:ascii="Arial" w:eastAsiaTheme="minorHAnsi" w:hAnsi="Arial" w:cs="Arial"/>
@@ -12212,7 +11885,7 @@
           <w:szCs w:val="28"/>
           <w:lang w:eastAsia="en-US" w:bidi="hi-IN"/>
         </w:rPr>
-        <w:t>-</w:t>
+        <w:t>7.1.7.3(47)-</w:t>
       </w:r>
       <w:r>
         <w:rPr>
@@ -12222,10 +11895,14 @@
           <w:szCs w:val="36"/>
           <w:lang w:eastAsia="en-US" w:bidi="hi-IN"/>
         </w:rPr>
-        <w:t xml:space="preserve">  qÉÉý</w:t>
-      </w:r>
-      <w:proofErr w:type="gramEnd"/>
-      <w:r>
+        <w:t xml:space="preserve">  xÉÑýzÉåuÉÉÿ | qÉÉý | AÉ | </w:t>
+      </w:r>
+    </w:p>
+    <w:p>
+      <w:pPr>
+        <w:autoSpaceDE w:val="0"/>
+        <w:autoSpaceDN w:val="0"/>
+        <w:adjustRightInd w:val="0"/>
         <w:rPr>
           <w:rFonts w:ascii="BRH Devanagari Extra" w:eastAsiaTheme="minorHAnsi" w:hAnsi="BRH Devanagari Extra" w:cs="BRH Devanagari Extra"/>
           <w:color w:val="FF0000"/>
@@ -12233,8 +11910,29 @@
           <w:szCs w:val="36"/>
           <w:lang w:eastAsia="en-US" w:bidi="hi-IN"/>
         </w:rPr>
-        <w:t xml:space="preserve"> | AÉ | ÌuÉýzÉý |  </w:t>
-      </w:r>
+      </w:pPr>
+      <w:r>
+        <w:rPr>
+          <w:rFonts w:ascii="BRH Devanagari Extra" w:eastAsiaTheme="minorHAnsi" w:hAnsi="BRH Devanagari Extra" w:cs="BRH Devanagari Extra"/>
+          <w:color w:val="FF0000"/>
+          <w:sz w:val="36"/>
+          <w:szCs w:val="36"/>
+          <w:lang w:eastAsia="en-US" w:bidi="hi-IN"/>
+        </w:rPr>
+        <w:t>xÉÑýzÉåuÉÉþ qÉÉ qÉÉ xÉÑýzÉåuÉÉþ xÉÑýzÉåuÉÉý qÉÉÅÅ qÉÉþ xÉÑýzÉåuÉÉþ xÉÑýzÉåuÉÉý qÉÉ |</w:t>
+      </w:r>
+    </w:p>
+    <w:p>
+      <w:pPr>
+        <w:pStyle w:val="NoSpacing"/>
+        <w:rPr>
+          <w:rFonts w:eastAsiaTheme="minorHAnsi"/>
+          <w:color w:val="FF0000"/>
+          <w:sz w:val="20"/>
+          <w:szCs w:val="20"/>
+          <w:lang w:eastAsia="en-US" w:bidi="hi-IN"/>
+        </w:rPr>
+      </w:pPr>
     </w:p>
     <w:p>
       <w:pPr>
@@ -12251,12 +11949,46 @@
       </w:pPr>
       <w:r>
         <w:rPr>
+          <w:rFonts w:ascii="Arial" w:eastAsiaTheme="minorHAnsi" w:hAnsi="Arial" w:cs="Arial"/>
+          <w:color w:val="FF0000"/>
+          <w:sz w:val="28"/>
+          <w:szCs w:val="28"/>
+          <w:lang w:eastAsia="en-US" w:bidi="hi-IN"/>
+        </w:rPr>
+        <w:t>7.1.7.3(48)-</w:t>
+      </w:r>
+      <w:r>
+        <w:rPr>
           <w:rFonts w:ascii="BRH Devanagari Extra" w:eastAsiaTheme="minorHAnsi" w:hAnsi="BRH Devanagari Extra" w:cs="BRH Devanagari Extra"/>
           <w:color w:val="FF0000"/>
           <w:sz w:val="36"/>
           <w:szCs w:val="36"/>
           <w:lang w:eastAsia="en-US" w:bidi="hi-IN"/>
         </w:rPr>
+        <w:t xml:space="preserve">  qÉÉý | AÉ | ÌuÉýzÉý | </w:t>
+      </w:r>
+    </w:p>
+    <w:p>
+      <w:pPr>
+        <w:autoSpaceDE w:val="0"/>
+        <w:autoSpaceDN w:val="0"/>
+        <w:adjustRightInd w:val="0"/>
+        <w:rPr>
+          <w:rFonts w:ascii="BRH Devanagari Extra" w:eastAsiaTheme="minorHAnsi" w:hAnsi="BRH Devanagari Extra" w:cs="BRH Devanagari Extra"/>
+          <w:color w:val="FF0000"/>
+          <w:sz w:val="36"/>
+          <w:szCs w:val="36"/>
+          <w:lang w:eastAsia="en-US" w:bidi="hi-IN"/>
+        </w:rPr>
+      </w:pPr>
+      <w:r>
+        <w:rPr>
+          <w:rFonts w:ascii="BRH Devanagari Extra" w:eastAsiaTheme="minorHAnsi" w:hAnsi="BRH Devanagari Extra" w:cs="BRH Devanagari Extra"/>
+          <w:color w:val="FF0000"/>
+          <w:sz w:val="36"/>
+          <w:szCs w:val="36"/>
+          <w:lang w:eastAsia="en-US" w:bidi="hi-IN"/>
+        </w:rPr>
         <w:t>qÉÉÅÅ qÉÉý qÉÉÅÅ ÌuÉþzÉ ÌuÉýzÉÉ qÉÉý qÉÉÅÅ ÌuÉþzÉ |</w:t>
       </w:r>
     </w:p>
@@ -12293,9 +12025,68 @@
           <w:szCs w:val="28"/>
           <w:lang w:eastAsia="en-US" w:bidi="hi-IN"/>
         </w:rPr>
-        <w:t>7.1.7.3(45)</w:t>
-      </w:r>
-      <w:proofErr w:type="gramStart"/>
+        <w:t>7.1.7.3(49)-</w:t>
+      </w:r>
+      <w:r>
+        <w:rPr>
+          <w:rFonts w:ascii="BRH Devanagari Extra" w:eastAsiaTheme="minorHAnsi" w:hAnsi="BRH Devanagari Extra" w:cs="BRH Devanagari Extra"/>
+          <w:color w:val="FF0000"/>
+          <w:sz w:val="36"/>
+          <w:szCs w:val="36"/>
+          <w:lang w:eastAsia="en-US" w:bidi="hi-IN"/>
+        </w:rPr>
+        <w:t xml:space="preserve">  AÉ | ÌuÉýzÉý | CÌiÉþ | </w:t>
+      </w:r>
+    </w:p>
+    <w:p>
+      <w:pPr>
+        <w:autoSpaceDE w:val="0"/>
+        <w:autoSpaceDN w:val="0"/>
+        <w:adjustRightInd w:val="0"/>
+        <w:rPr>
+          <w:rFonts w:ascii="BRH Devanagari Extra" w:eastAsiaTheme="minorHAnsi" w:hAnsi="BRH Devanagari Extra" w:cs="BRH Devanagari Extra"/>
+          <w:color w:val="FF0000"/>
+          <w:sz w:val="36"/>
+          <w:szCs w:val="36"/>
+          <w:lang w:eastAsia="en-US" w:bidi="hi-IN"/>
+        </w:rPr>
+      </w:pPr>
+      <w:r>
+        <w:rPr>
+          <w:rFonts w:ascii="BRH Devanagari Extra" w:eastAsiaTheme="minorHAnsi" w:hAnsi="BRH Devanagari Extra" w:cs="BRH Devanagari Extra"/>
+          <w:color w:val="FF0000"/>
+          <w:sz w:val="36"/>
+          <w:szCs w:val="36"/>
+          <w:lang w:eastAsia="en-US" w:bidi="hi-IN"/>
+        </w:rPr>
+        <w:t xml:space="preserve">AÉ ÌuÉþzÉ ÌuÉýzÉÉ ÌuÉýzÉåiÉÏÌiÉþ ÌuÉýzÉÉ ÌuÉýzÉåÌiÉþ | </w:t>
+      </w:r>
+    </w:p>
+    <w:p>
+      <w:pPr>
+        <w:pStyle w:val="NoSpacing"/>
+        <w:rPr>
+          <w:rFonts w:eastAsiaTheme="minorHAnsi"/>
+          <w:color w:val="FF0000"/>
+          <w:sz w:val="20"/>
+          <w:szCs w:val="20"/>
+          <w:lang w:eastAsia="en-US" w:bidi="hi-IN"/>
+        </w:rPr>
+      </w:pPr>
+    </w:p>
+    <w:p>
+      <w:pPr>
+        <w:autoSpaceDE w:val="0"/>
+        <w:autoSpaceDN w:val="0"/>
+        <w:adjustRightInd w:val="0"/>
+        <w:rPr>
+          <w:rFonts w:ascii="BRH Devanagari Extra" w:eastAsiaTheme="minorHAnsi" w:hAnsi="BRH Devanagari Extra" w:cs="BRH Devanagari Extra"/>
+          <w:color w:val="FF0000"/>
+          <w:sz w:val="36"/>
+          <w:szCs w:val="36"/>
+          <w:lang w:eastAsia="en-US" w:bidi="hi-IN"/>
+        </w:rPr>
+      </w:pPr>
       <w:r>
         <w:rPr>
           <w:rFonts w:ascii="Arial" w:eastAsiaTheme="minorHAnsi" w:hAnsi="Arial" w:cs="Arial"/>
@@ -12304,7 +12095,7 @@
           <w:szCs w:val="28"/>
           <w:lang w:eastAsia="en-US" w:bidi="hi-IN"/>
         </w:rPr>
-        <w:t>-</w:t>
+        <w:t>7.1.7.3(50)-</w:t>
       </w:r>
       <w:r>
         <w:rPr>
@@ -12314,10 +12105,14 @@
           <w:szCs w:val="36"/>
           <w:lang w:eastAsia="en-US" w:bidi="hi-IN"/>
         </w:rPr>
-        <w:t xml:space="preserve">  AÉ</w:t>
-      </w:r>
-      <w:proofErr w:type="gramEnd"/>
-      <w:r>
+        <w:t xml:space="preserve">  ÌuÉýzÉý | CÌiÉþ | AÉýWûý | </w:t>
+      </w:r>
+    </w:p>
+    <w:p>
+      <w:pPr>
+        <w:autoSpaceDE w:val="0"/>
+        <w:autoSpaceDN w:val="0"/>
+        <w:adjustRightInd w:val="0"/>
         <w:rPr>
           <w:rFonts w:ascii="BRH Devanagari Extra" w:eastAsiaTheme="minorHAnsi" w:hAnsi="BRH Devanagari Extra" w:cs="BRH Devanagari Extra"/>
           <w:color w:val="FF0000"/>
@@ -12325,8 +12120,29 @@
           <w:szCs w:val="36"/>
           <w:lang w:eastAsia="en-US" w:bidi="hi-IN"/>
         </w:rPr>
-        <w:t xml:space="preserve"> | ÌuÉýzÉý | xÉÑýzÉåuÉÉÿ | </w:t>
-      </w:r>
+      </w:pPr>
+      <w:r>
+        <w:rPr>
+          <w:rFonts w:ascii="BRH Devanagari Extra" w:eastAsiaTheme="minorHAnsi" w:hAnsi="BRH Devanagari Extra" w:cs="BRH Devanagari Extra"/>
+          <w:color w:val="FF0000"/>
+          <w:sz w:val="36"/>
+          <w:szCs w:val="36"/>
+          <w:lang w:eastAsia="en-US" w:bidi="hi-IN"/>
+        </w:rPr>
+        <w:t xml:space="preserve">ÌuÉýzÉåiÉÏÌiÉþ ÌuÉzÉ ÌuÉýzÉå irÉÉþWûÉý WåûÌiÉþ ÌuÉzÉ ÌuÉýzÉå irÉÉþWû | </w:t>
+      </w:r>
+    </w:p>
+    <w:p>
+      <w:pPr>
+        <w:pStyle w:val="NoSpacing"/>
+        <w:rPr>
+          <w:rFonts w:eastAsiaTheme="minorHAnsi"/>
+          <w:color w:val="FF0000"/>
+          <w:sz w:val="20"/>
+          <w:szCs w:val="20"/>
+          <w:lang w:eastAsia="en-US" w:bidi="hi-IN"/>
+        </w:rPr>
+      </w:pPr>
     </w:p>
     <w:p>
       <w:pPr>
@@ -12343,13 +12159,47 @@
       </w:pPr>
       <w:r>
         <w:rPr>
+          <w:rFonts w:ascii="Arial" w:eastAsiaTheme="minorHAnsi" w:hAnsi="Arial" w:cs="Arial"/>
+          <w:color w:val="FF0000"/>
+          <w:sz w:val="28"/>
+          <w:szCs w:val="28"/>
+          <w:lang w:eastAsia="en-US" w:bidi="hi-IN"/>
+        </w:rPr>
+        <w:t>7.4(6)-</w:t>
+      </w:r>
+      <w:r>
+        <w:rPr>
           <w:rFonts w:ascii="BRH Devanagari Extra" w:eastAsiaTheme="minorHAnsi" w:hAnsi="BRH Devanagari Extra" w:cs="BRH Devanagari Extra"/>
           <w:color w:val="FF0000"/>
           <w:sz w:val="36"/>
           <w:szCs w:val="36"/>
           <w:lang w:eastAsia="en-US" w:bidi="hi-IN"/>
         </w:rPr>
-        <w:t xml:space="preserve">AÉ ÌuÉþzÉ ÌuÉýzÉÉ ÌuÉþzÉ xÉÑýzÉåuÉÉþ xÉÑýzÉåuÉÉþ ÌuÉýzÉÉ ÌuÉþzÉ xÉÑýzÉåuÉÉÿ | </w:t>
+        <w:t xml:space="preserve">  xÉÑýwÉSÉÿ | xÉÑýzÉåuÉÉÿ | pÉÔýiÉÉ | </w:t>
+      </w:r>
+    </w:p>
+    <w:p>
+      <w:pPr>
+        <w:autoSpaceDE w:val="0"/>
+        <w:autoSpaceDN w:val="0"/>
+        <w:adjustRightInd w:val="0"/>
+        <w:rPr>
+          <w:rFonts w:ascii="BRH Devanagari Extra" w:eastAsiaTheme="minorHAnsi" w:hAnsi="BRH Devanagari Extra" w:cs="BRH Devanagari Extra"/>
+          <w:color w:val="FF0000"/>
+          <w:sz w:val="36"/>
+          <w:szCs w:val="36"/>
+          <w:lang w:eastAsia="en-US" w:bidi="hi-IN"/>
+        </w:rPr>
+      </w:pPr>
+      <w:r>
+        <w:rPr>
+          <w:rFonts w:ascii="BRH Devanagari Extra" w:eastAsiaTheme="minorHAnsi" w:hAnsi="BRH Devanagari Extra" w:cs="BRH Devanagari Extra"/>
+          <w:color w:val="FF0000"/>
+          <w:sz w:val="36"/>
+          <w:szCs w:val="36"/>
+          <w:lang w:eastAsia="en-US" w:bidi="hi-IN"/>
+        </w:rPr>
+        <w:t xml:space="preserve">xÉÑýwÉSÉþ xÉÑýzÉåuÉÉþ xÉÑýzÉåuÉÉþ xÉÑýwÉSÉþ xÉÑýwÉSÉþ xÉÑýzÉåuÉÉþ pÉÔýiÉÉ pÉÔýiÉÉ xÉÑýzÉåuÉÉþ xÉÑýwÉSÉþ xÉÑýwÉSÉþ xÉÑýzÉåuÉÉþ pÉÔýiÉÉ | </w:t>
       </w:r>
     </w:p>
     <w:p>
@@ -12370,7 +12220,7 @@
         <w:autoSpaceDN w:val="0"/>
         <w:adjustRightInd w:val="0"/>
         <w:rPr>
-          <w:rFonts w:ascii="BRH Devanagari Extra" w:eastAsiaTheme="minorHAnsi" w:hAnsi="BRH Devanagari Extra" w:cs="BRH Devanagari Extra"/>
+          <w:rFonts w:ascii="Arial" w:eastAsiaTheme="minorHAnsi" w:hAnsi="Arial" w:cs="Arial"/>
           <w:color w:val="FF0000"/>
           <w:sz w:val="36"/>
           <w:szCs w:val="36"/>
@@ -12385,18 +12235,7 @@
           <w:szCs w:val="28"/>
           <w:lang w:eastAsia="en-US" w:bidi="hi-IN"/>
         </w:rPr>
-        <w:t>7.1.7.3(46)</w:t>
-      </w:r>
-      <w:proofErr w:type="gramStart"/>
-      <w:r>
-        <w:rPr>
-          <w:rFonts w:ascii="Arial" w:eastAsiaTheme="minorHAnsi" w:hAnsi="Arial" w:cs="Arial"/>
-          <w:color w:val="FF0000"/>
-          <w:sz w:val="28"/>
-          <w:szCs w:val="28"/>
-          <w:lang w:eastAsia="en-US" w:bidi="hi-IN"/>
-        </w:rPr>
-        <w:t>-</w:t>
+        <w:t>7.1.7.4(7)-</w:t>
       </w:r>
       <w:r>
         <w:rPr>
@@ -12406,570 +12245,7 @@
           <w:szCs w:val="36"/>
           <w:lang w:eastAsia="en-US" w:bidi="hi-IN"/>
         </w:rPr>
-        <w:t xml:space="preserve">  ÌuÉýzÉý</w:t>
-      </w:r>
-      <w:proofErr w:type="gramEnd"/>
-      <w:r>
-        <w:rPr>
-          <w:rFonts w:ascii="BRH Devanagari Extra" w:eastAsiaTheme="minorHAnsi" w:hAnsi="BRH Devanagari Extra" w:cs="BRH Devanagari Extra"/>
-          <w:color w:val="FF0000"/>
-          <w:sz w:val="36"/>
-          <w:szCs w:val="36"/>
-          <w:lang w:eastAsia="en-US" w:bidi="hi-IN"/>
-        </w:rPr>
-        <w:t xml:space="preserve"> | xÉÑýzÉåuÉÉÿ | qÉÉý | </w:t>
-      </w:r>
-    </w:p>
-    <w:p>
-      <w:pPr>
-        <w:autoSpaceDE w:val="0"/>
-        <w:autoSpaceDN w:val="0"/>
-        <w:adjustRightInd w:val="0"/>
-        <w:rPr>
-          <w:rFonts w:ascii="BRH Devanagari Extra" w:eastAsiaTheme="minorHAnsi" w:hAnsi="BRH Devanagari Extra" w:cs="BRH Devanagari Extra"/>
-          <w:color w:val="FF0000"/>
-          <w:sz w:val="36"/>
-          <w:szCs w:val="36"/>
-          <w:lang w:eastAsia="en-US" w:bidi="hi-IN"/>
-        </w:rPr>
-      </w:pPr>
-      <w:r>
-        <w:rPr>
-          <w:rFonts w:ascii="BRH Devanagari Extra" w:eastAsiaTheme="minorHAnsi" w:hAnsi="BRH Devanagari Extra" w:cs="BRH Devanagari Extra"/>
-          <w:color w:val="FF0000"/>
-          <w:sz w:val="36"/>
-          <w:szCs w:val="36"/>
-          <w:lang w:eastAsia="en-US" w:bidi="hi-IN"/>
-        </w:rPr>
-        <w:t xml:space="preserve">ÌuÉýzÉý xÉÑýzÉåuÉÉþ xÉÑýzÉåuÉÉþ ÌuÉzÉ ÌuÉzÉ xÉÑýzÉåuÉÉþ qÉÉ qÉÉ xÉÑýzÉåuÉÉþ ÌuÉzÉ ÌuÉzÉ xÉÑýzÉåuÉÉþ qÉÉ | </w:t>
-      </w:r>
-    </w:p>
-    <w:p>
-      <w:pPr>
-        <w:pStyle w:val="NoSpacing"/>
-        <w:rPr>
-          <w:rFonts w:eastAsiaTheme="minorHAnsi"/>
-          <w:color w:val="FF0000"/>
-          <w:sz w:val="20"/>
-          <w:szCs w:val="20"/>
-          <w:lang w:eastAsia="en-US" w:bidi="hi-IN"/>
-        </w:rPr>
-      </w:pPr>
-    </w:p>
-    <w:p>
-      <w:pPr>
-        <w:autoSpaceDE w:val="0"/>
-        <w:autoSpaceDN w:val="0"/>
-        <w:adjustRightInd w:val="0"/>
-        <w:rPr>
-          <w:rFonts w:ascii="BRH Devanagari Extra" w:eastAsiaTheme="minorHAnsi" w:hAnsi="BRH Devanagari Extra" w:cs="BRH Devanagari Extra"/>
-          <w:color w:val="FF0000"/>
-          <w:sz w:val="36"/>
-          <w:szCs w:val="36"/>
-          <w:lang w:eastAsia="en-US" w:bidi="hi-IN"/>
-        </w:rPr>
-      </w:pPr>
-      <w:r>
-        <w:rPr>
-          <w:rFonts w:ascii="Arial" w:eastAsiaTheme="minorHAnsi" w:hAnsi="Arial" w:cs="Arial"/>
-          <w:color w:val="FF0000"/>
-          <w:sz w:val="28"/>
-          <w:szCs w:val="28"/>
-          <w:lang w:eastAsia="en-US" w:bidi="hi-IN"/>
-        </w:rPr>
-        <w:t>7.1.7.3(47)</w:t>
-      </w:r>
-      <w:proofErr w:type="gramStart"/>
-      <w:r>
-        <w:rPr>
-          <w:rFonts w:ascii="Arial" w:eastAsiaTheme="minorHAnsi" w:hAnsi="Arial" w:cs="Arial"/>
-          <w:color w:val="FF0000"/>
-          <w:sz w:val="28"/>
-          <w:szCs w:val="28"/>
-          <w:lang w:eastAsia="en-US" w:bidi="hi-IN"/>
-        </w:rPr>
-        <w:t>-</w:t>
-      </w:r>
-      <w:r>
-        <w:rPr>
-          <w:rFonts w:ascii="BRH Devanagari Extra" w:eastAsiaTheme="minorHAnsi" w:hAnsi="BRH Devanagari Extra" w:cs="BRH Devanagari Extra"/>
-          <w:color w:val="FF0000"/>
-          <w:sz w:val="36"/>
-          <w:szCs w:val="36"/>
-          <w:lang w:eastAsia="en-US" w:bidi="hi-IN"/>
-        </w:rPr>
-        <w:t xml:space="preserve">  xÉÑýzÉåuÉÉÿ</w:t>
-      </w:r>
-      <w:proofErr w:type="gramEnd"/>
-      <w:r>
-        <w:rPr>
-          <w:rFonts w:ascii="BRH Devanagari Extra" w:eastAsiaTheme="minorHAnsi" w:hAnsi="BRH Devanagari Extra" w:cs="BRH Devanagari Extra"/>
-          <w:color w:val="FF0000"/>
-          <w:sz w:val="36"/>
-          <w:szCs w:val="36"/>
-          <w:lang w:eastAsia="en-US" w:bidi="hi-IN"/>
-        </w:rPr>
-        <w:t xml:space="preserve"> | qÉÉý | AÉ | </w:t>
-      </w:r>
-    </w:p>
-    <w:p>
-      <w:pPr>
-        <w:autoSpaceDE w:val="0"/>
-        <w:autoSpaceDN w:val="0"/>
-        <w:adjustRightInd w:val="0"/>
-        <w:rPr>
-          <w:rFonts w:ascii="BRH Devanagari Extra" w:eastAsiaTheme="minorHAnsi" w:hAnsi="BRH Devanagari Extra" w:cs="BRH Devanagari Extra"/>
-          <w:color w:val="FF0000"/>
-          <w:sz w:val="36"/>
-          <w:szCs w:val="36"/>
-          <w:lang w:eastAsia="en-US" w:bidi="hi-IN"/>
-        </w:rPr>
-      </w:pPr>
-      <w:r>
-        <w:rPr>
-          <w:rFonts w:ascii="BRH Devanagari Extra" w:eastAsiaTheme="minorHAnsi" w:hAnsi="BRH Devanagari Extra" w:cs="BRH Devanagari Extra"/>
-          <w:color w:val="FF0000"/>
-          <w:sz w:val="36"/>
-          <w:szCs w:val="36"/>
-          <w:lang w:eastAsia="en-US" w:bidi="hi-IN"/>
-        </w:rPr>
-        <w:t>xÉÑýzÉåuÉÉþ qÉÉ qÉÉ xÉÑýzÉåuÉÉþ xÉÑýzÉåuÉÉý qÉÉÅÅ qÉÉþ xÉÑýzÉåuÉÉþ xÉÑýzÉåuÉÉý qÉÉ |</w:t>
-      </w:r>
-    </w:p>
-    <w:p>
-      <w:pPr>
-        <w:pStyle w:val="NoSpacing"/>
-        <w:rPr>
-          <w:rFonts w:eastAsiaTheme="minorHAnsi"/>
-          <w:color w:val="FF0000"/>
-          <w:sz w:val="20"/>
-          <w:szCs w:val="20"/>
-          <w:lang w:eastAsia="en-US" w:bidi="hi-IN"/>
-        </w:rPr>
-      </w:pPr>
-    </w:p>
-    <w:p>
-      <w:pPr>
-        <w:autoSpaceDE w:val="0"/>
-        <w:autoSpaceDN w:val="0"/>
-        <w:adjustRightInd w:val="0"/>
-        <w:rPr>
-          <w:rFonts w:ascii="BRH Devanagari Extra" w:eastAsiaTheme="minorHAnsi" w:hAnsi="BRH Devanagari Extra" w:cs="BRH Devanagari Extra"/>
-          <w:color w:val="FF0000"/>
-          <w:sz w:val="36"/>
-          <w:szCs w:val="36"/>
-          <w:lang w:eastAsia="en-US" w:bidi="hi-IN"/>
-        </w:rPr>
-      </w:pPr>
-      <w:r>
-        <w:rPr>
-          <w:rFonts w:ascii="Arial" w:eastAsiaTheme="minorHAnsi" w:hAnsi="Arial" w:cs="Arial"/>
-          <w:color w:val="FF0000"/>
-          <w:sz w:val="28"/>
-          <w:szCs w:val="28"/>
-          <w:lang w:eastAsia="en-US" w:bidi="hi-IN"/>
-        </w:rPr>
-        <w:t>7.1.7.3(48)</w:t>
-      </w:r>
-      <w:proofErr w:type="gramStart"/>
-      <w:r>
-        <w:rPr>
-          <w:rFonts w:ascii="Arial" w:eastAsiaTheme="minorHAnsi" w:hAnsi="Arial" w:cs="Arial"/>
-          <w:color w:val="FF0000"/>
-          <w:sz w:val="28"/>
-          <w:szCs w:val="28"/>
-          <w:lang w:eastAsia="en-US" w:bidi="hi-IN"/>
-        </w:rPr>
-        <w:t>-</w:t>
-      </w:r>
-      <w:r>
-        <w:rPr>
-          <w:rFonts w:ascii="BRH Devanagari Extra" w:eastAsiaTheme="minorHAnsi" w:hAnsi="BRH Devanagari Extra" w:cs="BRH Devanagari Extra"/>
-          <w:color w:val="FF0000"/>
-          <w:sz w:val="36"/>
-          <w:szCs w:val="36"/>
-          <w:lang w:eastAsia="en-US" w:bidi="hi-IN"/>
-        </w:rPr>
-        <w:t xml:space="preserve">  qÉÉý</w:t>
-      </w:r>
-      <w:proofErr w:type="gramEnd"/>
-      <w:r>
-        <w:rPr>
-          <w:rFonts w:ascii="BRH Devanagari Extra" w:eastAsiaTheme="minorHAnsi" w:hAnsi="BRH Devanagari Extra" w:cs="BRH Devanagari Extra"/>
-          <w:color w:val="FF0000"/>
-          <w:sz w:val="36"/>
-          <w:szCs w:val="36"/>
-          <w:lang w:eastAsia="en-US" w:bidi="hi-IN"/>
-        </w:rPr>
-        <w:t xml:space="preserve"> | AÉ | ÌuÉýzÉý | </w:t>
-      </w:r>
-    </w:p>
-    <w:p>
-      <w:pPr>
-        <w:autoSpaceDE w:val="0"/>
-        <w:autoSpaceDN w:val="0"/>
-        <w:adjustRightInd w:val="0"/>
-        <w:rPr>
-          <w:rFonts w:ascii="BRH Devanagari Extra" w:eastAsiaTheme="minorHAnsi" w:hAnsi="BRH Devanagari Extra" w:cs="BRH Devanagari Extra"/>
-          <w:color w:val="FF0000"/>
-          <w:sz w:val="36"/>
-          <w:szCs w:val="36"/>
-          <w:lang w:eastAsia="en-US" w:bidi="hi-IN"/>
-        </w:rPr>
-      </w:pPr>
-      <w:r>
-        <w:rPr>
-          <w:rFonts w:ascii="BRH Devanagari Extra" w:eastAsiaTheme="minorHAnsi" w:hAnsi="BRH Devanagari Extra" w:cs="BRH Devanagari Extra"/>
-          <w:color w:val="FF0000"/>
-          <w:sz w:val="36"/>
-          <w:szCs w:val="36"/>
-          <w:lang w:eastAsia="en-US" w:bidi="hi-IN"/>
-        </w:rPr>
-        <w:t>qÉÉÅÅ qÉÉý qÉÉÅÅ ÌuÉþzÉ ÌuÉýzÉÉ qÉÉý qÉÉÅÅ ÌuÉþzÉ |</w:t>
-      </w:r>
-    </w:p>
-    <w:p>
-      <w:pPr>
-        <w:pStyle w:val="NoSpacing"/>
-        <w:rPr>
-          <w:rFonts w:eastAsiaTheme="minorHAnsi"/>
-          <w:color w:val="FF0000"/>
-          <w:sz w:val="20"/>
-          <w:szCs w:val="20"/>
-          <w:lang w:eastAsia="en-US" w:bidi="hi-IN"/>
-        </w:rPr>
-      </w:pPr>
-    </w:p>
-    <w:p>
-      <w:pPr>
-        <w:autoSpaceDE w:val="0"/>
-        <w:autoSpaceDN w:val="0"/>
-        <w:adjustRightInd w:val="0"/>
-        <w:rPr>
-          <w:rFonts w:ascii="BRH Devanagari Extra" w:eastAsiaTheme="minorHAnsi" w:hAnsi="BRH Devanagari Extra" w:cs="BRH Devanagari Extra"/>
-          <w:color w:val="FF0000"/>
-          <w:sz w:val="36"/>
-          <w:szCs w:val="36"/>
-          <w:lang w:eastAsia="en-US" w:bidi="hi-IN"/>
-        </w:rPr>
-      </w:pPr>
-      <w:r>
-        <w:rPr>
-          <w:rFonts w:ascii="Arial" w:eastAsiaTheme="minorHAnsi" w:hAnsi="Arial" w:cs="Arial"/>
-          <w:color w:val="FF0000"/>
-          <w:sz w:val="28"/>
-          <w:szCs w:val="28"/>
-          <w:lang w:eastAsia="en-US" w:bidi="hi-IN"/>
-        </w:rPr>
-        <w:t>7.1.7.3(49)</w:t>
-      </w:r>
-      <w:proofErr w:type="gramStart"/>
-      <w:r>
-        <w:rPr>
-          <w:rFonts w:ascii="Arial" w:eastAsiaTheme="minorHAnsi" w:hAnsi="Arial" w:cs="Arial"/>
-          <w:color w:val="FF0000"/>
-          <w:sz w:val="28"/>
-          <w:szCs w:val="28"/>
-          <w:lang w:eastAsia="en-US" w:bidi="hi-IN"/>
-        </w:rPr>
-        <w:t>-</w:t>
-      </w:r>
-      <w:r>
-        <w:rPr>
-          <w:rFonts w:ascii="BRH Devanagari Extra" w:eastAsiaTheme="minorHAnsi" w:hAnsi="BRH Devanagari Extra" w:cs="BRH Devanagari Extra"/>
-          <w:color w:val="FF0000"/>
-          <w:sz w:val="36"/>
-          <w:szCs w:val="36"/>
-          <w:lang w:eastAsia="en-US" w:bidi="hi-IN"/>
-        </w:rPr>
-        <w:t xml:space="preserve">  AÉ</w:t>
-      </w:r>
-      <w:proofErr w:type="gramEnd"/>
-      <w:r>
-        <w:rPr>
-          <w:rFonts w:ascii="BRH Devanagari Extra" w:eastAsiaTheme="minorHAnsi" w:hAnsi="BRH Devanagari Extra" w:cs="BRH Devanagari Extra"/>
-          <w:color w:val="FF0000"/>
-          <w:sz w:val="36"/>
-          <w:szCs w:val="36"/>
-          <w:lang w:eastAsia="en-US" w:bidi="hi-IN"/>
-        </w:rPr>
-        <w:t xml:space="preserve"> | ÌuÉýzÉý | CÌiÉþ | </w:t>
-      </w:r>
-    </w:p>
-    <w:p>
-      <w:pPr>
-        <w:autoSpaceDE w:val="0"/>
-        <w:autoSpaceDN w:val="0"/>
-        <w:adjustRightInd w:val="0"/>
-        <w:rPr>
-          <w:rFonts w:ascii="BRH Devanagari Extra" w:eastAsiaTheme="minorHAnsi" w:hAnsi="BRH Devanagari Extra" w:cs="BRH Devanagari Extra"/>
-          <w:color w:val="FF0000"/>
-          <w:sz w:val="36"/>
-          <w:szCs w:val="36"/>
-          <w:lang w:eastAsia="en-US" w:bidi="hi-IN"/>
-        </w:rPr>
-      </w:pPr>
-      <w:r>
-        <w:rPr>
-          <w:rFonts w:ascii="BRH Devanagari Extra" w:eastAsiaTheme="minorHAnsi" w:hAnsi="BRH Devanagari Extra" w:cs="BRH Devanagari Extra"/>
-          <w:color w:val="FF0000"/>
-          <w:sz w:val="36"/>
-          <w:szCs w:val="36"/>
-          <w:lang w:eastAsia="en-US" w:bidi="hi-IN"/>
-        </w:rPr>
-        <w:t xml:space="preserve">AÉ ÌuÉþzÉ ÌuÉýzÉÉ ÌuÉýzÉåiÉÏÌiÉþ ÌuÉýzÉÉ ÌuÉýzÉåÌiÉþ | </w:t>
-      </w:r>
-    </w:p>
-    <w:p>
-      <w:pPr>
-        <w:pStyle w:val="NoSpacing"/>
-        <w:rPr>
-          <w:rFonts w:eastAsiaTheme="minorHAnsi"/>
-          <w:color w:val="FF0000"/>
-          <w:sz w:val="20"/>
-          <w:szCs w:val="20"/>
-          <w:lang w:eastAsia="en-US" w:bidi="hi-IN"/>
-        </w:rPr>
-      </w:pPr>
-    </w:p>
-    <w:p>
-      <w:pPr>
-        <w:autoSpaceDE w:val="0"/>
-        <w:autoSpaceDN w:val="0"/>
-        <w:adjustRightInd w:val="0"/>
-        <w:rPr>
-          <w:rFonts w:ascii="BRH Devanagari Extra" w:eastAsiaTheme="minorHAnsi" w:hAnsi="BRH Devanagari Extra" w:cs="BRH Devanagari Extra"/>
-          <w:color w:val="FF0000"/>
-          <w:sz w:val="36"/>
-          <w:szCs w:val="36"/>
-          <w:lang w:eastAsia="en-US" w:bidi="hi-IN"/>
-        </w:rPr>
-      </w:pPr>
-      <w:r>
-        <w:rPr>
-          <w:rFonts w:ascii="Arial" w:eastAsiaTheme="minorHAnsi" w:hAnsi="Arial" w:cs="Arial"/>
-          <w:color w:val="FF0000"/>
-          <w:sz w:val="28"/>
-          <w:szCs w:val="28"/>
-          <w:lang w:eastAsia="en-US" w:bidi="hi-IN"/>
-        </w:rPr>
-        <w:t>7.1.7.3(50)</w:t>
-      </w:r>
-      <w:proofErr w:type="gramStart"/>
-      <w:r>
-        <w:rPr>
-          <w:rFonts w:ascii="Arial" w:eastAsiaTheme="minorHAnsi" w:hAnsi="Arial" w:cs="Arial"/>
-          <w:color w:val="FF0000"/>
-          <w:sz w:val="28"/>
-          <w:szCs w:val="28"/>
-          <w:lang w:eastAsia="en-US" w:bidi="hi-IN"/>
-        </w:rPr>
-        <w:t>-</w:t>
-      </w:r>
-      <w:r>
-        <w:rPr>
-          <w:rFonts w:ascii="BRH Devanagari Extra" w:eastAsiaTheme="minorHAnsi" w:hAnsi="BRH Devanagari Extra" w:cs="BRH Devanagari Extra"/>
-          <w:color w:val="FF0000"/>
-          <w:sz w:val="36"/>
-          <w:szCs w:val="36"/>
-          <w:lang w:eastAsia="en-US" w:bidi="hi-IN"/>
-        </w:rPr>
-        <w:t xml:space="preserve">  ÌuÉýzÉý</w:t>
-      </w:r>
-      <w:proofErr w:type="gramEnd"/>
-      <w:r>
-        <w:rPr>
-          <w:rFonts w:ascii="BRH Devanagari Extra" w:eastAsiaTheme="minorHAnsi" w:hAnsi="BRH Devanagari Extra" w:cs="BRH Devanagari Extra"/>
-          <w:color w:val="FF0000"/>
-          <w:sz w:val="36"/>
-          <w:szCs w:val="36"/>
-          <w:lang w:eastAsia="en-US" w:bidi="hi-IN"/>
-        </w:rPr>
-        <w:t xml:space="preserve"> | CÌiÉþ | AÉýWûý | </w:t>
-      </w:r>
-    </w:p>
-    <w:p>
-      <w:pPr>
-        <w:autoSpaceDE w:val="0"/>
-        <w:autoSpaceDN w:val="0"/>
-        <w:adjustRightInd w:val="0"/>
-        <w:rPr>
-          <w:rFonts w:ascii="BRH Devanagari Extra" w:eastAsiaTheme="minorHAnsi" w:hAnsi="BRH Devanagari Extra" w:cs="BRH Devanagari Extra"/>
-          <w:color w:val="FF0000"/>
-          <w:sz w:val="36"/>
-          <w:szCs w:val="36"/>
-          <w:lang w:eastAsia="en-US" w:bidi="hi-IN"/>
-        </w:rPr>
-      </w:pPr>
-      <w:r>
-        <w:rPr>
-          <w:rFonts w:ascii="BRH Devanagari Extra" w:eastAsiaTheme="minorHAnsi" w:hAnsi="BRH Devanagari Extra" w:cs="BRH Devanagari Extra"/>
-          <w:color w:val="FF0000"/>
-          <w:sz w:val="36"/>
-          <w:szCs w:val="36"/>
-          <w:lang w:eastAsia="en-US" w:bidi="hi-IN"/>
-        </w:rPr>
-        <w:t xml:space="preserve">ÌuÉýzÉåiÉÏÌiÉþ ÌuÉzÉ ÌuÉýzÉå irÉÉþWûÉý WåûÌiÉþ ÌuÉzÉ ÌuÉýzÉå irÉÉþWû | </w:t>
-      </w:r>
-    </w:p>
-    <w:p>
-      <w:pPr>
-        <w:pStyle w:val="NoSpacing"/>
-        <w:rPr>
-          <w:rFonts w:eastAsiaTheme="minorHAnsi"/>
-          <w:color w:val="FF0000"/>
-          <w:sz w:val="20"/>
-          <w:szCs w:val="20"/>
-          <w:lang w:eastAsia="en-US" w:bidi="hi-IN"/>
-        </w:rPr>
-      </w:pPr>
-    </w:p>
-    <w:p>
-      <w:pPr>
-        <w:autoSpaceDE w:val="0"/>
-        <w:autoSpaceDN w:val="0"/>
-        <w:adjustRightInd w:val="0"/>
-        <w:rPr>
-          <w:rFonts w:ascii="BRH Devanagari Extra" w:eastAsiaTheme="minorHAnsi" w:hAnsi="BRH Devanagari Extra" w:cs="BRH Devanagari Extra"/>
-          <w:color w:val="FF0000"/>
-          <w:sz w:val="36"/>
-          <w:szCs w:val="36"/>
-          <w:lang w:eastAsia="en-US" w:bidi="hi-IN"/>
-        </w:rPr>
-      </w:pPr>
-      <w:r>
-        <w:rPr>
-          <w:rFonts w:ascii="Arial" w:eastAsiaTheme="minorHAnsi" w:hAnsi="Arial" w:cs="Arial"/>
-          <w:color w:val="FF0000"/>
-          <w:sz w:val="28"/>
-          <w:szCs w:val="28"/>
-          <w:lang w:eastAsia="en-US" w:bidi="hi-IN"/>
-        </w:rPr>
-        <w:t>7.4(6)</w:t>
-      </w:r>
-      <w:proofErr w:type="gramStart"/>
-      <w:r>
-        <w:rPr>
-          <w:rFonts w:ascii="Arial" w:eastAsiaTheme="minorHAnsi" w:hAnsi="Arial" w:cs="Arial"/>
-          <w:color w:val="FF0000"/>
-          <w:sz w:val="28"/>
-          <w:szCs w:val="28"/>
-          <w:lang w:eastAsia="en-US" w:bidi="hi-IN"/>
-        </w:rPr>
-        <w:t>-</w:t>
-      </w:r>
-      <w:r>
-        <w:rPr>
-          <w:rFonts w:ascii="BRH Devanagari Extra" w:eastAsiaTheme="minorHAnsi" w:hAnsi="BRH Devanagari Extra" w:cs="BRH Devanagari Extra"/>
-          <w:color w:val="FF0000"/>
-          <w:sz w:val="36"/>
-          <w:szCs w:val="36"/>
-          <w:lang w:eastAsia="en-US" w:bidi="hi-IN"/>
-        </w:rPr>
-        <w:t xml:space="preserve">  xÉÑýwÉSÉÿ</w:t>
-      </w:r>
-      <w:proofErr w:type="gramEnd"/>
-      <w:r>
-        <w:rPr>
-          <w:rFonts w:ascii="BRH Devanagari Extra" w:eastAsiaTheme="minorHAnsi" w:hAnsi="BRH Devanagari Extra" w:cs="BRH Devanagari Extra"/>
-          <w:color w:val="FF0000"/>
-          <w:sz w:val="36"/>
-          <w:szCs w:val="36"/>
-          <w:lang w:eastAsia="en-US" w:bidi="hi-IN"/>
-        </w:rPr>
-        <w:t xml:space="preserve"> | xÉÑýzÉåuÉÉÿ | pÉÔýiÉÉ | </w:t>
-      </w:r>
-    </w:p>
-    <w:p>
-      <w:pPr>
-        <w:autoSpaceDE w:val="0"/>
-        <w:autoSpaceDN w:val="0"/>
-        <w:adjustRightInd w:val="0"/>
-        <w:rPr>
-          <w:rFonts w:ascii="BRH Devanagari Extra" w:eastAsiaTheme="minorHAnsi" w:hAnsi="BRH Devanagari Extra" w:cs="BRH Devanagari Extra"/>
-          <w:color w:val="FF0000"/>
-          <w:sz w:val="36"/>
-          <w:szCs w:val="36"/>
-          <w:lang w:eastAsia="en-US" w:bidi="hi-IN"/>
-        </w:rPr>
-      </w:pPr>
-      <w:r>
-        <w:rPr>
-          <w:rFonts w:ascii="BRH Devanagari Extra" w:eastAsiaTheme="minorHAnsi" w:hAnsi="BRH Devanagari Extra" w:cs="BRH Devanagari Extra"/>
-          <w:color w:val="FF0000"/>
-          <w:sz w:val="36"/>
-          <w:szCs w:val="36"/>
-          <w:lang w:eastAsia="en-US" w:bidi="hi-IN"/>
-        </w:rPr>
-        <w:t xml:space="preserve">xÉÑýwÉSÉþ xÉÑýzÉåuÉÉþ xÉÑýzÉåuÉÉþ xÉÑýwÉSÉþ xÉÑýwÉSÉþ xÉÑýzÉåuÉÉþ pÉÔýiÉÉ pÉÔýiÉÉ xÉÑýzÉåuÉÉþ xÉÑýwÉSÉþ xÉÑýwÉSÉþ xÉÑýzÉåuÉÉþ pÉÔýiÉÉ | </w:t>
-      </w:r>
-    </w:p>
-    <w:p>
-      <w:pPr>
-        <w:pStyle w:val="NoSpacing"/>
-        <w:rPr>
-          <w:rFonts w:eastAsiaTheme="minorHAnsi"/>
-          <w:color w:val="FF0000"/>
-          <w:sz w:val="20"/>
-          <w:szCs w:val="20"/>
-          <w:lang w:eastAsia="en-US" w:bidi="hi-IN"/>
-        </w:rPr>
-      </w:pPr>
-    </w:p>
-    <w:p>
-      <w:pPr>
-        <w:autoSpaceDE w:val="0"/>
-        <w:autoSpaceDN w:val="0"/>
-        <w:adjustRightInd w:val="0"/>
-        <w:rPr>
-          <w:rFonts w:ascii="Arial" w:eastAsiaTheme="minorHAnsi" w:hAnsi="Arial" w:cs="Arial"/>
-          <w:color w:val="FF0000"/>
-          <w:sz w:val="36"/>
-          <w:szCs w:val="36"/>
-          <w:lang w:eastAsia="en-US" w:bidi="hi-IN"/>
-        </w:rPr>
-      </w:pPr>
-      <w:r>
-        <w:rPr>
-          <w:rFonts w:ascii="Arial" w:eastAsiaTheme="minorHAnsi" w:hAnsi="Arial" w:cs="Arial"/>
-          <w:color w:val="FF0000"/>
-          <w:sz w:val="28"/>
-          <w:szCs w:val="28"/>
-          <w:lang w:eastAsia="en-US" w:bidi="hi-IN"/>
-        </w:rPr>
-        <w:t>7.1.7.4(7)</w:t>
-      </w:r>
-      <w:proofErr w:type="gramStart"/>
-      <w:r>
-        <w:rPr>
-          <w:rFonts w:ascii="Arial" w:eastAsiaTheme="minorHAnsi" w:hAnsi="Arial" w:cs="Arial"/>
-          <w:color w:val="FF0000"/>
-          <w:sz w:val="28"/>
-          <w:szCs w:val="28"/>
-          <w:lang w:eastAsia="en-US" w:bidi="hi-IN"/>
-        </w:rPr>
-        <w:t>-</w:t>
-      </w:r>
-      <w:r>
-        <w:rPr>
-          <w:rFonts w:ascii="BRH Devanagari Extra" w:eastAsiaTheme="minorHAnsi" w:hAnsi="BRH Devanagari Extra" w:cs="BRH Devanagari Extra"/>
-          <w:color w:val="FF0000"/>
-          <w:sz w:val="36"/>
-          <w:szCs w:val="36"/>
-          <w:lang w:eastAsia="en-US" w:bidi="hi-IN"/>
-        </w:rPr>
-        <w:t xml:space="preserve">  xÉÑýzÉåuÉÉÿ</w:t>
-      </w:r>
-      <w:proofErr w:type="gramEnd"/>
-      <w:r>
-        <w:rPr>
-          <w:rFonts w:ascii="BRH Devanagari Extra" w:eastAsiaTheme="minorHAnsi" w:hAnsi="BRH Devanagari Extra" w:cs="BRH Devanagari Extra"/>
-          <w:color w:val="FF0000"/>
-          <w:sz w:val="36"/>
-          <w:szCs w:val="36"/>
-          <w:lang w:eastAsia="en-US" w:bidi="hi-IN"/>
-        </w:rPr>
-        <w:t xml:space="preserve"> | pÉÔýiÉÉ | AÉ | ÌuÉýzÉýÌiÉý | </w:t>
+        <w:t xml:space="preserve">  xÉÑýzÉåuÉÉÿ | pÉÔýiÉÉ | AÉ | ÌuÉýzÉýÌiÉý | </w:t>
       </w:r>
       <w:r>
         <w:rPr>
@@ -13040,18 +12316,7 @@
           <w:szCs w:val="28"/>
           <w:lang w:eastAsia="en-US" w:bidi="hi-IN"/>
         </w:rPr>
-        <w:t>7.1.7.4(8)</w:t>
-      </w:r>
-      <w:proofErr w:type="gramStart"/>
-      <w:r>
-        <w:rPr>
-          <w:rFonts w:ascii="Arial" w:eastAsiaTheme="minorHAnsi" w:hAnsi="Arial" w:cs="Arial"/>
-          <w:color w:val="FF0000"/>
-          <w:sz w:val="28"/>
-          <w:szCs w:val="28"/>
-          <w:lang w:eastAsia="en-US" w:bidi="hi-IN"/>
-        </w:rPr>
-        <w:t>-</w:t>
+        <w:t>7.1.7.4(8)-</w:t>
       </w:r>
       <w:r>
         <w:rPr>
@@ -13061,18 +12326,7 @@
           <w:szCs w:val="36"/>
           <w:lang w:eastAsia="en-US" w:bidi="hi-IN"/>
         </w:rPr>
-        <w:t xml:space="preserve">  pÉÔýiÉÉ</w:t>
-      </w:r>
-      <w:proofErr w:type="gramEnd"/>
-      <w:r>
-        <w:rPr>
-          <w:rFonts w:ascii="BRH Devanagari Extra" w:eastAsiaTheme="minorHAnsi" w:hAnsi="BRH Devanagari Extra" w:cs="BRH Devanagari Extra"/>
-          <w:color w:val="FF0000"/>
-          <w:sz w:val="36"/>
-          <w:szCs w:val="36"/>
-          <w:lang w:eastAsia="en-US" w:bidi="hi-IN"/>
-        </w:rPr>
-        <w:t xml:space="preserve"> | AÉ | ÌuÉýzÉýÌiÉý | lÉ | </w:t>
+        <w:t xml:space="preserve">  pÉÔýiÉÉ | AÉ | ÌuÉýzÉýÌiÉý | lÉ | </w:t>
       </w:r>
       <w:r>
         <w:rPr>
@@ -13143,18 +12397,7 @@
           <w:szCs w:val="28"/>
           <w:lang w:eastAsia="en-US" w:bidi="hi-IN"/>
         </w:rPr>
-        <w:t>7.1.7.4(9)</w:t>
-      </w:r>
-      <w:proofErr w:type="gramStart"/>
-      <w:r>
-        <w:rPr>
-          <w:rFonts w:ascii="Arial" w:eastAsiaTheme="minorHAnsi" w:hAnsi="Arial" w:cs="Arial"/>
-          <w:color w:val="FF0000"/>
-          <w:sz w:val="28"/>
-          <w:szCs w:val="28"/>
-          <w:lang w:eastAsia="en-US" w:bidi="hi-IN"/>
-        </w:rPr>
-        <w:t>-</w:t>
+        <w:t>7.1.7.4(9)-</w:t>
       </w:r>
       <w:r>
         <w:rPr>
@@ -13164,18 +12407,7 @@
           <w:szCs w:val="36"/>
           <w:lang w:eastAsia="en-US" w:bidi="hi-IN"/>
         </w:rPr>
-        <w:t xml:space="preserve">  AÉ</w:t>
-      </w:r>
-      <w:proofErr w:type="gramEnd"/>
-      <w:r>
-        <w:rPr>
-          <w:rFonts w:ascii="BRH Devanagari Extra" w:eastAsiaTheme="minorHAnsi" w:hAnsi="BRH Devanagari Extra" w:cs="BRH Devanagari Extra"/>
-          <w:color w:val="FF0000"/>
-          <w:sz w:val="36"/>
-          <w:szCs w:val="36"/>
-          <w:lang w:eastAsia="en-US" w:bidi="hi-IN"/>
-        </w:rPr>
-        <w:t xml:space="preserve"> | ÌuÉýzÉýÌiÉý | lÉ | </w:t>
+        <w:t xml:space="preserve">  AÉ | ÌuÉýzÉýÌiÉý | lÉ | </w:t>
       </w:r>
       <w:r>
         <w:rPr>
@@ -14169,18 +13401,7 @@
           <w:szCs w:val="40"/>
           <w:lang w:bidi="ar-SA"/>
         </w:rPr>
-        <w:t xml:space="preserve"> </w:t>
-      </w:r>
-      <w:proofErr w:type="gramStart"/>
-      <w:r>
-        <w:rPr>
-          <w:rFonts w:ascii="BRH Devanagari Extra" w:hAnsi="BRH Devanagari Extra" w:cs="BRH Devanagari Extra"/>
-          <w:b/>
-          <w:sz w:val="40"/>
-          <w:szCs w:val="40"/>
-          <w:lang w:bidi="ar-SA"/>
-        </w:rPr>
-        <w:t xml:space="preserve">= </w:t>
+        <w:t xml:space="preserve"> = </w:t>
       </w:r>
       <w:r>
         <w:rPr>
@@ -14191,19 +13412,7 @@
           <w:szCs w:val="40"/>
           <w:lang w:eastAsia="en-US" w:bidi="ar-SA"/>
         </w:rPr>
-        <w:t xml:space="preserve"> (</w:t>
-      </w:r>
-      <w:proofErr w:type="gramEnd"/>
-      <w:r>
-        <w:rPr>
-          <w:rFonts w:ascii="BRH Devanagari" w:eastAsiaTheme="minorHAnsi" w:hAnsi="BRH Devanagari" w:cs="BRH Devanagari"/>
-          <w:b/>
-          <w:color w:val="000000"/>
-          <w:sz w:val="40"/>
-          <w:szCs w:val="40"/>
-          <w:lang w:eastAsia="en-US" w:bidi="ar-SA"/>
-        </w:rPr>
-        <w:t>UqÉiÉÏ UqÉÌiÉÈ)</w:t>
+        <w:t xml:space="preserve"> (UqÉiÉÏ UqÉÌiÉÈ)</w:t>
       </w:r>
     </w:p>
     <w:p>
@@ -14476,19 +13685,7 @@
           <w:szCs w:val="32"/>
           <w:lang w:val="en-US"/>
         </w:rPr>
-        <w:t>7.1.18.2(34)</w:t>
-      </w:r>
-      <w:proofErr w:type="gramStart"/>
-      <w:r>
-        <w:rPr>
-          <w:rFonts w:ascii="Arial" w:hAnsi="Arial" w:cs="Arial"/>
-          <w:bCs/>
-          <w:color w:val="FF0000"/>
-          <w:sz w:val="32"/>
-          <w:szCs w:val="32"/>
-          <w:lang w:val="en-US"/>
-        </w:rPr>
-        <w:t>-</w:t>
+        <w:t>7.1.18.2(34)-</w:t>
       </w:r>
       <w:r>
         <w:rPr>
@@ -14498,18 +13695,7 @@
           <w:szCs w:val="40"/>
           <w:lang w:eastAsia="en-US" w:bidi="hi-IN"/>
         </w:rPr>
-        <w:t xml:space="preserve">  qÉýWûÏqÉç</w:t>
-      </w:r>
-      <w:proofErr w:type="gramEnd"/>
-      <w:r>
-        <w:rPr>
-          <w:rFonts w:ascii="BRH Devanagari Extra" w:eastAsiaTheme="minorHAnsi" w:hAnsi="BRH Devanagari Extra" w:cs="BRH Devanagari Extra"/>
-          <w:color w:val="FF0000"/>
-          <w:sz w:val="40"/>
-          <w:szCs w:val="40"/>
-          <w:lang w:eastAsia="en-US" w:bidi="hi-IN"/>
-        </w:rPr>
-        <w:t xml:space="preserve"> | Eý | xÉÑ | </w:t>
+        <w:t xml:space="preserve">  qÉýWûÏqÉç | Eý | xÉÑ | </w:t>
       </w:r>
     </w:p>
     <w:p>
@@ -14558,19 +13744,7 @@
           <w:szCs w:val="32"/>
           <w:lang w:val="en-US"/>
         </w:rPr>
-        <w:t>7.1.18.2(35)</w:t>
-      </w:r>
-      <w:proofErr w:type="gramStart"/>
-      <w:r>
-        <w:rPr>
-          <w:rFonts w:ascii="Arial" w:hAnsi="Arial" w:cs="Arial"/>
-          <w:bCs/>
-          <w:color w:val="FF0000"/>
-          <w:sz w:val="32"/>
-          <w:szCs w:val="32"/>
-          <w:lang w:val="en-US"/>
-        </w:rPr>
-        <w:t>-</w:t>
+        <w:t>7.1.18.2(35)-</w:t>
       </w:r>
       <w:r>
         <w:rPr>
@@ -14580,18 +13754,7 @@
           <w:szCs w:val="40"/>
           <w:lang w:eastAsia="en-US" w:bidi="hi-IN"/>
         </w:rPr>
-        <w:t xml:space="preserve">  Eý</w:t>
-      </w:r>
-      <w:proofErr w:type="gramEnd"/>
-      <w:r>
-        <w:rPr>
-          <w:rFonts w:ascii="BRH Devanagari Extra" w:eastAsiaTheme="minorHAnsi" w:hAnsi="BRH Devanagari Extra" w:cs="BRH Devanagari Extra"/>
-          <w:color w:val="FF0000"/>
-          <w:sz w:val="40"/>
-          <w:szCs w:val="40"/>
-          <w:lang w:eastAsia="en-US" w:bidi="hi-IN"/>
-        </w:rPr>
-        <w:t xml:space="preserve"> | xÉÑ | xÉÑý§ÉÉqÉÉþhÉqÉç | </w:t>
+        <w:t xml:space="preserve">  Eý | xÉÑ | xÉÑý§ÉÉqÉÉþhÉqÉç | </w:t>
       </w:r>
     </w:p>
     <w:p>
@@ -16277,19 +15440,7 @@
           <w:szCs w:val="32"/>
           <w:lang w:val="en-US"/>
         </w:rPr>
-        <w:t>7.1.20.1(40)</w:t>
-      </w:r>
-      <w:proofErr w:type="gramStart"/>
-      <w:r>
-        <w:rPr>
-          <w:rFonts w:ascii="Arial" w:hAnsi="Arial" w:cs="Arial"/>
-          <w:bCs/>
-          <w:color w:val="FF0000"/>
-          <w:sz w:val="32"/>
-          <w:szCs w:val="32"/>
-          <w:lang w:val="en-US"/>
-        </w:rPr>
-        <w:t>-</w:t>
+        <w:t>7.1.20.1(40)-</w:t>
       </w:r>
       <w:r>
         <w:rPr>
@@ -16299,18 +15450,7 @@
           <w:szCs w:val="40"/>
           <w:lang w:eastAsia="en-US" w:bidi="hi-IN"/>
         </w:rPr>
-        <w:t xml:space="preserve">  AýmÉÈ</w:t>
-      </w:r>
-      <w:proofErr w:type="gramEnd"/>
-      <w:r>
-        <w:rPr>
-          <w:rFonts w:ascii="BRH Devanagari Extra" w:eastAsiaTheme="minorHAnsi" w:hAnsi="BRH Devanagari Extra" w:cs="BRH Devanagari Extra"/>
-          <w:color w:val="FF0000"/>
-          <w:sz w:val="40"/>
-          <w:szCs w:val="40"/>
-          <w:lang w:eastAsia="en-US" w:bidi="hi-IN"/>
-        </w:rPr>
-        <w:t xml:space="preserve"> | uÉ×ýhÉÉýlÉÈ | mÉýuÉýiÉåý | </w:t>
+        <w:t xml:space="preserve">  AýmÉÈ | uÉ×ýhÉÉýlÉÈ | mÉýuÉýiÉåý | </w:t>
       </w:r>
     </w:p>
     <w:p>
@@ -17823,18 +16963,7 @@
           <w:szCs w:val="40"/>
           <w:lang w:bidi="ar-SA"/>
         </w:rPr>
-        <w:t xml:space="preserve">rÉuÉåÿ </w:t>
-      </w:r>
-      <w:proofErr w:type="gramStart"/>
-      <w:r>
-        <w:rPr>
-          <w:rFonts w:ascii="BRH Devanagari Extra" w:hAnsi="BRH Devanagari Extra" w:cs="BRH Devanagari Extra"/>
-          <w:b/>
-          <w:sz w:val="40"/>
-          <w:szCs w:val="40"/>
-          <w:lang w:bidi="ar-SA"/>
-        </w:rPr>
-        <w:t xml:space="preserve">-  </w:t>
+        <w:t xml:space="preserve">rÉuÉåÿ -  </w:t>
       </w:r>
       <w:r>
         <w:rPr>
@@ -17844,18 +16973,7 @@
           <w:szCs w:val="32"/>
           <w:lang w:val="en-US"/>
         </w:rPr>
-        <w:t>TS</w:t>
-      </w:r>
-      <w:proofErr w:type="gramEnd"/>
-      <w:r>
-        <w:rPr>
-          <w:rFonts w:ascii="Arial" w:hAnsi="Arial" w:cs="Arial"/>
-          <w:bCs/>
-          <w:sz w:val="32"/>
-          <w:szCs w:val="32"/>
-          <w:lang w:val="en-US"/>
-        </w:rPr>
-        <w:t xml:space="preserve"> 7.1.20.1</w:t>
+        <w:t>TS 7.1.20.1</w:t>
       </w:r>
     </w:p>
     <w:p>
@@ -18349,17 +17467,7 @@
           <w:sz w:val="40"/>
           <w:szCs w:val="40"/>
         </w:rPr>
-        <w:t xml:space="preserve">iÉÉlÉç | MüsmÉþqÉÉlÉÉlÉç </w:t>
-      </w:r>
-      <w:proofErr w:type="gramStart"/>
-      <w:r>
-        <w:rPr>
-          <w:rFonts w:ascii="BRH Devanagari Extra" w:hAnsi="BRH Devanagari Extra" w:cs="BRH Devanagari Extra"/>
-          <w:color w:val="FF0000"/>
-          <w:sz w:val="40"/>
-          <w:szCs w:val="40"/>
-        </w:rPr>
-        <w:t>|</w:t>
+        <w:t>iÉÉlÉç | MüsmÉþqÉÉlÉÉlÉç |</w:t>
       </w:r>
       <w:r>
         <w:rPr>
@@ -18378,17 +17486,7 @@
           <w:sz w:val="40"/>
           <w:szCs w:val="40"/>
         </w:rPr>
-        <w:t>=</w:t>
-      </w:r>
-      <w:proofErr w:type="gramEnd"/>
-      <w:r>
-        <w:rPr>
-          <w:rFonts w:ascii="BRH Devanagari Extra" w:hAnsi="BRH Devanagari Extra" w:cs="BRH Devanagari Extra"/>
-          <w:b/>
-          <w:sz w:val="40"/>
-          <w:szCs w:val="40"/>
-        </w:rPr>
-        <w:t xml:space="preserve"> </w:t>
+        <w:t xml:space="preserve">= </w:t>
       </w:r>
       <w:r>
         <w:rPr>
@@ -34856,29 +33954,7 @@
           <w:lang w:val="en-US"/>
         </w:rPr>
         <w:br/>
-        <w:t>(JM-</w:t>
-      </w:r>
-      <w:proofErr w:type="gramStart"/>
-      <w:r>
-        <w:rPr>
-          <w:rFonts w:ascii="Arial" w:hAnsi="Arial" w:cs="Arial"/>
-          <w:bCs/>
-          <w:sz w:val="32"/>
-          <w:szCs w:val="32"/>
-          <w:lang w:val="en-US"/>
-        </w:rPr>
-        <w:t>33)(</w:t>
-      </w:r>
-      <w:proofErr w:type="gramEnd"/>
-      <w:r>
-        <w:rPr>
-          <w:rFonts w:ascii="Arial" w:hAnsi="Arial" w:cs="Arial"/>
-          <w:bCs/>
-          <w:sz w:val="32"/>
-          <w:szCs w:val="32"/>
-          <w:lang w:val="en-US"/>
-        </w:rPr>
-        <w:t>GD-46)(GD-73)</w:t>
+        <w:t>(JM-33)(GD-46)(GD-73)</w:t>
       </w:r>
       <w:r>
         <w:rPr>
@@ -35891,7 +34967,6 @@
           <w:lang w:eastAsia="en-US" w:bidi="ar-SA"/>
         </w:rPr>
       </w:pPr>
-      <w:proofErr w:type="gramStart"/>
       <w:r>
         <w:rPr>
           <w:rFonts w:ascii="Times New Roman" w:eastAsiaTheme="minorHAnsi" w:hAnsi="Times New Roman" w:cs="Times New Roman"/>
@@ -35916,7 +34991,6 @@
         </w:rPr>
         <w:t xml:space="preserve"> hÉ</w:t>
       </w:r>
-      <w:proofErr w:type="gramEnd"/>
       <w:r>
         <w:rPr>
           <w:rFonts w:ascii="Times New Roman" w:eastAsiaTheme="minorHAnsi" w:hAnsi="Times New Roman" w:cs="Times New Roman"/>
@@ -36680,29 +35754,7 @@
           <w:lang w:val="en-US"/>
         </w:rPr>
         <w:br/>
-        <w:t>(JM-</w:t>
-      </w:r>
-      <w:proofErr w:type="gramStart"/>
-      <w:r>
-        <w:rPr>
-          <w:rFonts w:ascii="Arial" w:hAnsi="Arial" w:cs="Arial"/>
-          <w:bCs/>
-          <w:sz w:val="32"/>
-          <w:szCs w:val="32"/>
-          <w:lang w:val="en-US"/>
-        </w:rPr>
-        <w:t>33)(</w:t>
-      </w:r>
-      <w:proofErr w:type="gramEnd"/>
-      <w:r>
-        <w:rPr>
-          <w:rFonts w:ascii="Arial" w:hAnsi="Arial" w:cs="Arial"/>
-          <w:bCs/>
-          <w:sz w:val="32"/>
-          <w:szCs w:val="32"/>
-          <w:lang w:val="en-US"/>
-        </w:rPr>
-        <w:t>JD-25)</w:t>
+        <w:t>(JM-33)(JD-25)</w:t>
       </w:r>
     </w:p>
     <w:p>
@@ -36871,27 +35923,7 @@
           <w:sz w:val="28"/>
           <w:lang w:eastAsia="en-US" w:bidi="ar-SA"/>
         </w:rPr>
-        <w:t>(If “u” and “u” comes in succession after “tat</w:t>
-      </w:r>
-      <w:proofErr w:type="gramStart"/>
-      <w:r>
-        <w:rPr>
-          <w:rFonts w:ascii="Arial" w:eastAsiaTheme="minorHAnsi" w:hAnsi="Arial" w:cs="Arial"/>
-          <w:b/>
-          <w:sz w:val="28"/>
-          <w:lang w:eastAsia="en-US" w:bidi="ar-SA"/>
-        </w:rPr>
-        <w:t>” ,</w:t>
-      </w:r>
-      <w:proofErr w:type="gramEnd"/>
-      <w:r>
-        <w:rPr>
-          <w:rFonts w:ascii="Arial" w:eastAsiaTheme="minorHAnsi" w:hAnsi="Arial" w:cs="Arial"/>
-          <w:b/>
-          <w:sz w:val="28"/>
-          <w:lang w:eastAsia="en-US" w:bidi="ar-SA"/>
-        </w:rPr>
-        <w:t xml:space="preserve"> then “u” + “u” is not “vu”, but “U” in deergham) </w:t>
+        <w:t xml:space="preserve">(If “u” and “u” comes in succession after “tat” , then “u” + “u” is not “vu”, but “U” in deergham) </w:t>
       </w:r>
     </w:p>
     <w:p>
@@ -37728,7 +36760,6 @@
         </w:rPr>
         <w:t>–</w:t>
       </w:r>
-      <w:proofErr w:type="gramStart"/>
       <w:r>
         <w:rPr>
           <w:rFonts w:ascii="BRH Devanagari Extra" w:hAnsi="BRH Devanagari Extra" w:cs="BRH Devanagari Extra"/>
@@ -37748,18 +36779,7 @@
           <w:szCs w:val="40"/>
           <w:lang w:bidi="ar-SA"/>
         </w:rPr>
-        <w:t>hÉÉå</w:t>
-      </w:r>
-      <w:proofErr w:type="gramEnd"/>
-      <w:r>
-        <w:rPr>
-          <w:rFonts w:ascii="BRH Devanagari Extra" w:hAnsi="BRH Devanagari Extra" w:cs="BRH Devanagari Extra"/>
-          <w:b/>
-          <w:sz w:val="40"/>
-          <w:szCs w:val="40"/>
-          <w:lang w:bidi="ar-SA"/>
-        </w:rPr>
-        <w:t xml:space="preserve"> Å…¡ûÉþÌlÉ - </w:t>
+        <w:t xml:space="preserve">hÉÉå Å…¡ûÉþÌlÉ - </w:t>
       </w:r>
       <w:r>
         <w:rPr>
@@ -38609,29 +37629,7 @@
           <w:szCs w:val="32"/>
           <w:lang w:val="en-US"/>
         </w:rPr>
-        <w:t xml:space="preserve">TS </w:t>
-      </w:r>
-      <w:proofErr w:type="gramStart"/>
-      <w:r>
-        <w:rPr>
-          <w:rFonts w:ascii="Arial" w:hAnsi="Arial" w:cs="Arial"/>
-          <w:bCs/>
-          <w:sz w:val="32"/>
-          <w:szCs w:val="32"/>
-          <w:lang w:val="en-US"/>
-        </w:rPr>
-        <w:t>7.5.11.2  -</w:t>
-      </w:r>
-      <w:proofErr w:type="gramEnd"/>
-      <w:r>
-        <w:rPr>
-          <w:rFonts w:ascii="Arial" w:hAnsi="Arial" w:cs="Arial"/>
-          <w:bCs/>
-          <w:sz w:val="32"/>
-          <w:szCs w:val="32"/>
-          <w:lang w:val="en-US"/>
-        </w:rPr>
-        <w:t xml:space="preserve"> </w:t>
+        <w:t xml:space="preserve">TS 7.5.11.2  - </w:t>
       </w:r>
       <w:r>
         <w:rPr>
@@ -39331,7 +38329,7 @@
           <w:szCs w:val="40"/>
           <w:lang w:bidi="ar-SA"/>
         </w:rPr>
-        <w:t xml:space="preserve"> iuÉÉ ÅÅ UþpÉå - </w:t>
+        <w:t xml:space="preserve"> iuÉÉÅÅ UþpÉå - </w:t>
       </w:r>
       <w:r>
         <w:rPr>
@@ -39470,7 +38468,73 @@
           <w:szCs w:val="40"/>
           <w:lang w:eastAsia="en-US" w:bidi="ar-SA"/>
         </w:rPr>
-        <w:t>(uÉÉÎeÉlÉç rÉÑXèû XçrÉÑXèû uÉÉÎeÉlÉç uÉÉÎeÉlÉç rÉÑXèû)</w:t>
+        <w:t>(uÉÉÎeÉlÉç</w:t>
+      </w:r>
+      <w:r>
+        <w:rPr>
+          <w:rFonts w:ascii="BRH Devanagari" w:eastAsiaTheme="minorHAnsi" w:hAnsi="BRH Devanagari" w:cs="BRH Devanagari"/>
+          <w:b/>
+          <w:color w:val="000000"/>
+          <w:sz w:val="40"/>
+          <w:szCs w:val="40"/>
+          <w:lang w:eastAsia="en-US" w:bidi="ar-SA"/>
+        </w:rPr>
+        <w:t>.</w:t>
+      </w:r>
+      <w:r>
+        <w:rPr>
+          <w:rFonts w:ascii="BRH Devanagari" w:eastAsiaTheme="minorHAnsi" w:hAnsi="BRH Devanagari" w:cs="BRH Devanagari"/>
+          <w:b/>
+          <w:color w:val="000000"/>
+          <w:sz w:val="40"/>
+          <w:szCs w:val="40"/>
+          <w:lang w:eastAsia="en-US" w:bidi="ar-SA"/>
+        </w:rPr>
+        <w:t xml:space="preserve"> rÉÑXèû XçrÉÑXèû uÉÉÎeÉlÉç</w:t>
+      </w:r>
+      <w:r>
+        <w:rPr>
+          <w:rFonts w:ascii="BRH Devanagari" w:eastAsiaTheme="minorHAnsi" w:hAnsi="BRH Devanagari" w:cs="BRH Devanagari"/>
+          <w:b/>
+          <w:color w:val="000000"/>
+          <w:sz w:val="40"/>
+          <w:szCs w:val="40"/>
+          <w:lang w:eastAsia="en-US" w:bidi="ar-SA"/>
+        </w:rPr>
+        <w:t>.</w:t>
+      </w:r>
+      <w:r>
+        <w:rPr>
+          <w:rFonts w:ascii="BRH Devanagari" w:eastAsiaTheme="minorHAnsi" w:hAnsi="BRH Devanagari" w:cs="BRH Devanagari"/>
+          <w:b/>
+          <w:color w:val="000000"/>
+          <w:sz w:val="40"/>
+          <w:szCs w:val="40"/>
+          <w:lang w:eastAsia="en-US" w:bidi="ar-SA"/>
+        </w:rPr>
+        <w:t xml:space="preserve"> uÉÉÎeÉlÉç</w:t>
+      </w:r>
+      <w:r>
+        <w:rPr>
+          <w:rFonts w:ascii="BRH Devanagari" w:eastAsiaTheme="minorHAnsi" w:hAnsi="BRH Devanagari" w:cs="BRH Devanagari"/>
+          <w:b/>
+          <w:color w:val="000000"/>
+          <w:sz w:val="40"/>
+          <w:szCs w:val="40"/>
+          <w:lang w:eastAsia="en-US" w:bidi="ar-SA"/>
+        </w:rPr>
+        <w:t>.</w:t>
+      </w:r>
+      <w:r>
+        <w:rPr>
+          <w:rFonts w:ascii="BRH Devanagari" w:eastAsiaTheme="minorHAnsi" w:hAnsi="BRH Devanagari" w:cs="BRH Devanagari"/>
+          <w:b/>
+          <w:color w:val="000000"/>
+          <w:sz w:val="40"/>
+          <w:szCs w:val="40"/>
+          <w:lang w:eastAsia="en-US" w:bidi="ar-SA"/>
+        </w:rPr>
+        <w:t xml:space="preserve"> rÉÑXèû)</w:t>
       </w:r>
     </w:p>
     <w:p>
@@ -40636,7 +39700,6 @@
         </w:rPr>
         <w:t>jxÉ×erÉÉÇ(</w:t>
       </w:r>
-      <w:proofErr w:type="gramStart"/>
       <w:r>
         <w:rPr>
           <w:rFonts w:ascii="Arial" w:hAnsi="Arial" w:cs="Arial"/>
@@ -40655,18 +39718,7 @@
           <w:szCs w:val="40"/>
           <w:lang w:bidi="ar-SA"/>
         </w:rPr>
-        <w:t>)lÉÉåjxÉ</w:t>
-      </w:r>
-      <w:proofErr w:type="gramEnd"/>
-      <w:r>
-        <w:rPr>
-          <w:rFonts w:ascii="BRH Devanagari Extra" w:hAnsi="BRH Devanagari Extra" w:cs="BRH Devanagari Extra"/>
-          <w:b/>
-          <w:sz w:val="40"/>
-          <w:szCs w:val="40"/>
-          <w:lang w:bidi="ar-SA"/>
-        </w:rPr>
-        <w:t>×erÉÉ(</w:t>
+        <w:t>)lÉÉåjxÉ×erÉÉ(</w:t>
       </w:r>
       <w:r>
         <w:rPr>
@@ -41937,37 +40989,16 @@
           <w:szCs w:val="40"/>
           <w:lang w:eastAsia="en-US" w:bidi="hi-IN"/>
         </w:rPr>
-        <w:t xml:space="preserve"> Aµ</w:t>
-      </w:r>
-      <w:proofErr w:type="gramStart"/>
-      <w:r>
-        <w:rPr>
-          <w:rFonts w:ascii="BRH Devanagari" w:eastAsiaTheme="minorHAnsi" w:hAnsi="BRH Devanagari" w:cs="BRH Devanagari"/>
-          <w:color w:val="FF0000"/>
-          <w:sz w:val="40"/>
-          <w:szCs w:val="40"/>
-          <w:lang w:eastAsia="en-US" w:bidi="hi-IN"/>
-        </w:rPr>
-        <w:t xml:space="preserve">ÉxrÉ  </w:t>
-      </w:r>
-      <w:r>
-        <w:rPr>
-          <w:rFonts w:ascii="BRH Devanagari Extra" w:hAnsi="BRH Devanagari Extra" w:cs="BRH Devanagari Extra"/>
-          <w:color w:val="FF0000"/>
-          <w:sz w:val="40"/>
-          <w:szCs w:val="40"/>
-        </w:rPr>
-        <w:t>-</w:t>
-      </w:r>
-      <w:proofErr w:type="gramEnd"/>
-      <w:r>
-        <w:rPr>
-          <w:rFonts w:ascii="BRH Devanagari Extra" w:hAnsi="BRH Devanagari Extra" w:cs="BRH Devanagari Extra"/>
-          <w:color w:val="FF0000"/>
-          <w:sz w:val="40"/>
-          <w:szCs w:val="40"/>
-        </w:rPr>
-        <w:t xml:space="preserve"> </w:t>
+        <w:t xml:space="preserve"> AµÉxrÉ  </w:t>
+      </w:r>
+      <w:r>
+        <w:rPr>
+          <w:rFonts w:ascii="BRH Devanagari Extra" w:hAnsi="BRH Devanagari Extra" w:cs="BRH Devanagari Extra"/>
+          <w:color w:val="FF0000"/>
+          <w:sz w:val="40"/>
+          <w:szCs w:val="40"/>
+        </w:rPr>
+        <w:t xml:space="preserve">- </w:t>
       </w:r>
       <w:r>
         <w:rPr>
@@ -42335,27 +41366,7 @@
           <w:sz w:val="36"/>
           <w:szCs w:val="36"/>
         </w:rPr>
-        <w:t>AÉ¢</w:t>
-      </w:r>
-      <w:proofErr w:type="gramStart"/>
-      <w:r>
-        <w:rPr>
-          <w:rFonts w:ascii="BRH Devanagari" w:hAnsi="BRH Devanagari" w:cs="BRH Devanagari"/>
-          <w:color w:val="000000"/>
-          <w:sz w:val="36"/>
-          <w:szCs w:val="36"/>
-        </w:rPr>
-        <w:t>üqrÉÉSèkuÉlÉÉå,  pÉuÉÌiÉ</w:t>
-      </w:r>
-      <w:proofErr w:type="gramEnd"/>
-      <w:r>
-        <w:rPr>
-          <w:rFonts w:ascii="BRH Devanagari" w:hAnsi="BRH Devanagari" w:cs="BRH Devanagari"/>
-          <w:color w:val="000000"/>
-          <w:sz w:val="36"/>
-          <w:szCs w:val="36"/>
-        </w:rPr>
-        <w:t xml:space="preserve"> AaÉëå,  mÉÉuÉMüÉå ÅmÉïrÉÌiÉ,  CÌiÉ cÉ || </w:t>
+        <w:t xml:space="preserve">AÉ¢üqrÉÉSèkuÉlÉÉå,  pÉuÉÌiÉ AaÉëå,  mÉÉuÉMüÉå ÅmÉïrÉÌiÉ,  CÌiÉ cÉ || </w:t>
       </w:r>
     </w:p>
     <w:p>
@@ -42548,27 +41559,7 @@
           <w:sz w:val="36"/>
           <w:szCs w:val="36"/>
         </w:rPr>
-        <w:t xml:space="preserve">(AÌ…¡ûUÉåprÉÈ </w:t>
-      </w:r>
-      <w:proofErr w:type="gramStart"/>
-      <w:r>
-        <w:rPr>
-          <w:rFonts w:ascii="BRH Devanagari" w:hAnsi="BRH Devanagari" w:cs="BRH Devanagari"/>
-          <w:color w:val="FF0000"/>
-          <w:sz w:val="36"/>
-          <w:szCs w:val="36"/>
-        </w:rPr>
-        <w:t>xuÉÉWûÉ  xuÉÉWûÉ</w:t>
-      </w:r>
-      <w:proofErr w:type="gramEnd"/>
-      <w:r>
-        <w:rPr>
-          <w:rFonts w:ascii="BRH Devanagari" w:hAnsi="BRH Devanagari" w:cs="BRH Devanagari"/>
-          <w:color w:val="FF0000"/>
-          <w:sz w:val="36"/>
-          <w:szCs w:val="36"/>
-        </w:rPr>
-        <w:t xml:space="preserve"> ÅÌ…¡ûUÉåprÉÉå AÌ…¡ûUÉåprÉÈ xuÉÉWûÉ |)</w:t>
+        <w:t>(AÌ…¡ûUÉåprÉÈ xuÉÉWûÉ  xuÉÉWûÉ ÅÌ…¡ûUÉåprÉÉå AÌ…¡ûUÉåprÉÈ xuÉÉWûÉ |)</w:t>
       </w:r>
     </w:p>
     <w:p>

</xml_diff>

<commit_message>
nmv 24 03 2024
</commit_message>
<xml_diff>
--- a/Ghana Sandhi/GS-TS 7.1-7.5 Sanskrit.docx
+++ b/Ghana Sandhi/GS-TS 7.1-7.5 Sanskrit.docx
@@ -18201,11 +18201,148 @@
     <w:p>
       <w:pPr>
         <w:widowControl w:val="0"/>
+        <w:autoSpaceDE w:val="0"/>
+        <w:autoSpaceDN w:val="0"/>
+        <w:adjustRightInd w:val="0"/>
+        <w:spacing w:line="252" w:lineRule="auto"/>
+        <w:jc w:val="both"/>
+        <w:rPr>
+          <w:rFonts w:ascii="Arial" w:hAnsi="Arial" w:cs="Arial"/>
+          <w:b/>
+          <w:bCs/>
+          <w:sz w:val="32"/>
+          <w:szCs w:val="32"/>
+          <w:lang w:val="en-US"/>
+        </w:rPr>
+      </w:pPr>
+      <w:r>
+        <w:rPr>
+          <w:rFonts w:ascii="Arial" w:hAnsi="Arial" w:cs="Arial"/>
+          <w:sz w:val="32"/>
+          <w:szCs w:val="40"/>
+          <w:lang w:bidi="ar-SA"/>
+        </w:rPr>
+        <w:t>2.</w:t>
+      </w:r>
+      <w:r>
+        <w:rPr>
+          <w:rFonts w:ascii="BRH Devanagari Extra" w:hAnsi="BRH Devanagari Extra" w:cs="BRH Devanagari Extra"/>
+          <w:b/>
+          <w:sz w:val="40"/>
+          <w:szCs w:val="40"/>
+          <w:lang w:bidi="ar-SA"/>
+        </w:rPr>
+        <w:t xml:space="preserve"> </w:t>
+      </w:r>
+      <w:r>
+        <w:rPr>
+          <w:rFonts w:ascii="BRH Devanagari Extra" w:hAnsi="BRH Devanagari Extra" w:cs="BRH Devanagari Extra"/>
+          <w:b/>
+          <w:sz w:val="40"/>
+          <w:szCs w:val="40"/>
+          <w:lang w:bidi="ar-SA"/>
+        </w:rPr>
+        <w:t>iÉÉlÉç MüsmÉþqÉÉlÉÉlÉç mÉë</w:t>
+      </w:r>
+      <w:r>
+        <w:rPr>
+          <w:rFonts w:ascii="BRH Malayalam Extra" w:hAnsi="BRH Malayalam Extra" w:cs="BRH Devanagari Extra"/>
+          <w:b/>
+          <w:sz w:val="34"/>
+          <w:szCs w:val="40"/>
+          <w:lang w:bidi="ar-SA"/>
+        </w:rPr>
+        <w:t>–</w:t>
+      </w:r>
+      <w:r>
+        <w:rPr>
+          <w:rFonts w:ascii="BRH Devanagari Extra" w:hAnsi="BRH Devanagari Extra" w:cs="BRH Devanagari Extra"/>
+          <w:b/>
+          <w:sz w:val="40"/>
+          <w:szCs w:val="40"/>
+          <w:lang w:bidi="ar-SA"/>
+        </w:rPr>
+        <w:t>eÉÉprÉÉå ÅlÉÑþ MüsmÉiÉå</w:t>
+      </w:r>
+      <w:r>
+        <w:rPr>
+          <w:rFonts w:ascii="BRH Malayalam Extra" w:hAnsi="BRH Malayalam Extra" w:cs="BRH Devanagari Extra"/>
+          <w:b/>
+          <w:sz w:val="34"/>
+          <w:szCs w:val="40"/>
+          <w:lang w:bidi="ar-SA"/>
+        </w:rPr>
+        <w:t>–</w:t>
+      </w:r>
+      <w:r>
+        <w:rPr>
+          <w:rFonts w:ascii="BRH Devanagari Extra" w:hAnsi="BRH Devanagari Extra" w:cs="BRH Devanagari Extra"/>
+          <w:b/>
+          <w:sz w:val="40"/>
+          <w:szCs w:val="40"/>
+          <w:lang w:bidi="ar-SA"/>
+        </w:rPr>
+        <w:t xml:space="preserve"> MüsmÉþliÉå Å</w:t>
+      </w:r>
+      <w:r>
+        <w:rPr>
+          <w:rFonts w:ascii="BRH Devanagari Extra" w:hAnsi="BRH Devanagari Extra" w:cs="BRH Devanagari Extra"/>
+          <w:b/>
+          <w:sz w:val="40"/>
+          <w:szCs w:val="40"/>
+        </w:rPr>
+        <w:t xml:space="preserve">xqÉæ - </w:t>
+      </w:r>
+      <w:r>
+        <w:rPr>
+          <w:rFonts w:ascii="Arial" w:hAnsi="Arial" w:cs="Arial"/>
+          <w:bCs/>
+          <w:sz w:val="32"/>
+          <w:szCs w:val="32"/>
+          <w:lang w:val="en-US"/>
+        </w:rPr>
+        <w:t>TS 7.2.4.1</w:t>
+      </w:r>
+      <w:r>
+        <w:rPr>
+          <w:rFonts w:ascii="Arial" w:hAnsi="Arial" w:cs="Arial"/>
+          <w:b/>
+          <w:bCs/>
+          <w:sz w:val="32"/>
+          <w:szCs w:val="32"/>
+          <w:u w:val="single"/>
+          <w:lang w:val="en-US"/>
+        </w:rPr>
+        <w:t xml:space="preserve"> </w:t>
+      </w:r>
+      <w:r>
+        <w:rPr>
+          <w:rFonts w:ascii="Arial" w:hAnsi="Arial" w:cs="Arial"/>
+          <w:b/>
+          <w:bCs/>
+          <w:sz w:val="32"/>
+          <w:szCs w:val="32"/>
+          <w:lang w:val="en-US"/>
+        </w:rPr>
+        <w:t>&amp; 7.2.4.2</w:t>
+      </w:r>
+      <w:r>
+        <w:rPr>
+          <w:rFonts w:ascii="Arial" w:hAnsi="Arial" w:cs="Arial"/>
+          <w:b/>
+          <w:bCs/>
+          <w:sz w:val="32"/>
+          <w:szCs w:val="32"/>
+          <w:lang w:val="en-US"/>
+        </w:rPr>
+        <w:t xml:space="preserve">    </w:t>
+      </w:r>
+    </w:p>
+    <w:p>
+      <w:pPr>
+        <w:widowControl w:val="0"/>
         <w:pBdr>
-          <w:top w:val="single" w:sz="4" w:space="1" w:color="auto"/>
           <w:bottom w:val="single" w:sz="4" w:space="1" w:color="auto"/>
-          <w:between w:val="single" w:sz="4" w:space="1" w:color="auto"/>
-          <w:bar w:val="single" w:sz="4" w:color="auto"/>
         </w:pBdr>
         <w:autoSpaceDE w:val="0"/>
         <w:autoSpaceDN w:val="0"/>
@@ -18222,184 +18359,138 @@
       </w:pPr>
       <w:r>
         <w:rPr>
-          <w:rFonts w:ascii="Arial" w:hAnsi="Arial" w:cs="Arial"/>
-          <w:sz w:val="32"/>
-          <w:szCs w:val="40"/>
-          <w:lang w:bidi="ar-SA"/>
-        </w:rPr>
-        <w:t>2.</w:t>
-      </w:r>
-      <w:r>
-        <w:rPr>
-          <w:rFonts w:ascii="BRH Devanagari Extra" w:hAnsi="BRH Devanagari Extra" w:cs="BRH Devanagari Extra"/>
-          <w:b/>
-          <w:sz w:val="40"/>
-          <w:szCs w:val="40"/>
-          <w:lang w:bidi="ar-SA"/>
+          <w:rFonts w:ascii="BRH Devanagari Extra" w:hAnsi="BRH Devanagari Extra" w:cs="BRH Devanagari Extra"/>
+          <w:color w:val="FF0000"/>
+          <w:sz w:val="40"/>
+          <w:szCs w:val="40"/>
+        </w:rPr>
+        <w:t xml:space="preserve">iÉÉlÉç | MüsmÉþqÉÉlÉÉlÉç </w:t>
+      </w:r>
+      <w:proofErr w:type="gramStart"/>
+      <w:r>
+        <w:rPr>
+          <w:rFonts w:ascii="BRH Devanagari Extra" w:hAnsi="BRH Devanagari Extra" w:cs="BRH Devanagari Extra"/>
+          <w:color w:val="FF0000"/>
+          <w:sz w:val="40"/>
+          <w:szCs w:val="40"/>
+        </w:rPr>
+        <w:t>|</w:t>
+      </w:r>
+      <w:r>
+        <w:rPr>
+          <w:rFonts w:ascii="BRH Devanagari Extra" w:hAnsi="BRH Devanagari Extra" w:cs="BRH Devanagari Extra"/>
+          <w:b/>
+          <w:color w:val="FF0000"/>
+          <w:sz w:val="40"/>
+          <w:szCs w:val="40"/>
+        </w:rPr>
+        <w:t xml:space="preserve">  </w:t>
+      </w:r>
+      <w:r>
+        <w:rPr>
+          <w:rFonts w:ascii="BRH Devanagari Extra" w:hAnsi="BRH Devanagari Extra" w:cs="BRH Devanagari Extra"/>
+          <w:b/>
+          <w:sz w:val="40"/>
+          <w:szCs w:val="40"/>
+        </w:rPr>
+        <w:t>=</w:t>
+      </w:r>
+      <w:proofErr w:type="gramEnd"/>
+      <w:r>
+        <w:rPr>
+          <w:rFonts w:ascii="BRH Devanagari Extra" w:hAnsi="BRH Devanagari Extra" w:cs="BRH Devanagari Extra"/>
+          <w:b/>
+          <w:sz w:val="40"/>
+          <w:szCs w:val="40"/>
         </w:rPr>
         <w:t xml:space="preserve"> </w:t>
       </w:r>
       <w:r>
         <w:rPr>
-          <w:rFonts w:ascii="BRH Devanagari Extra" w:hAnsi="BRH Devanagari Extra" w:cs="BRH Devanagari Extra"/>
-          <w:b/>
-          <w:sz w:val="40"/>
-          <w:szCs w:val="40"/>
-          <w:lang w:bidi="ar-SA"/>
-        </w:rPr>
-        <w:t>iÉÉlÉç MüsmÉþqÉÉlÉÉlÉç mÉë</w:t>
-      </w:r>
-      <w:r>
-        <w:rPr>
-          <w:rFonts w:ascii="BRH Malayalam Extra" w:hAnsi="BRH Malayalam Extra" w:cs="BRH Devanagari Extra"/>
-          <w:b/>
-          <w:sz w:val="34"/>
-          <w:szCs w:val="40"/>
-          <w:lang w:bidi="ar-SA"/>
-        </w:rPr>
-        <w:t>–</w:t>
-      </w:r>
-      <w:r>
-        <w:rPr>
-          <w:rFonts w:ascii="BRH Devanagari Extra" w:hAnsi="BRH Devanagari Extra" w:cs="BRH Devanagari Extra"/>
-          <w:b/>
-          <w:sz w:val="40"/>
-          <w:szCs w:val="40"/>
-          <w:lang w:bidi="ar-SA"/>
-        </w:rPr>
-        <w:t>eÉÉprÉÉå ÅlÉÑþ MüsmÉiÉå</w:t>
-      </w:r>
-      <w:r>
-        <w:rPr>
-          <w:rFonts w:ascii="BRH Malayalam Extra" w:hAnsi="BRH Malayalam Extra" w:cs="BRH Devanagari Extra"/>
-          <w:b/>
-          <w:sz w:val="34"/>
-          <w:szCs w:val="40"/>
-          <w:lang w:bidi="ar-SA"/>
-        </w:rPr>
-        <w:t>–</w:t>
-      </w:r>
-      <w:r>
-        <w:rPr>
-          <w:rFonts w:ascii="BRH Devanagari Extra" w:hAnsi="BRH Devanagari Extra" w:cs="BRH Devanagari Extra"/>
-          <w:b/>
-          <w:sz w:val="40"/>
-          <w:szCs w:val="40"/>
-          <w:lang w:bidi="ar-SA"/>
-        </w:rPr>
-        <w:t xml:space="preserve"> MüsmÉþliÉå Å</w:t>
-      </w:r>
-      <w:r>
-        <w:rPr>
-          <w:rFonts w:ascii="BRH Devanagari Extra" w:hAnsi="BRH Devanagari Extra" w:cs="BRH Devanagari Extra"/>
-          <w:b/>
-          <w:sz w:val="40"/>
-          <w:szCs w:val="40"/>
-        </w:rPr>
-        <w:t xml:space="preserve">xqÉæ - </w:t>
-      </w:r>
-      <w:r>
-        <w:rPr>
-          <w:rFonts w:ascii="Arial" w:hAnsi="Arial" w:cs="Arial"/>
-          <w:bCs/>
-          <w:sz w:val="32"/>
-          <w:szCs w:val="32"/>
-          <w:lang w:val="en-US"/>
-        </w:rPr>
-        <w:t>TS 7.2.4.1</w:t>
-      </w:r>
-      <w:r>
-        <w:rPr>
-          <w:rFonts w:ascii="Arial" w:hAnsi="Arial" w:cs="Arial"/>
-          <w:b/>
-          <w:bCs/>
-          <w:sz w:val="32"/>
-          <w:szCs w:val="32"/>
-          <w:u w:val="single"/>
-          <w:lang w:val="en-US"/>
+          <w:rFonts w:ascii="BRH Devanagari" w:eastAsiaTheme="minorHAnsi" w:hAnsi="BRH Devanagari" w:cs="BRH Devanagari"/>
+          <w:b/>
+          <w:color w:val="000000"/>
+          <w:sz w:val="40"/>
+          <w:szCs w:val="40"/>
+          <w:lang w:eastAsia="en-US" w:bidi="ar-SA"/>
+        </w:rPr>
+        <w:t>[</w:t>
+      </w:r>
+      <w:r>
+        <w:rPr>
+          <w:rFonts w:ascii="BRH Devanagari" w:eastAsiaTheme="minorHAnsi" w:hAnsi="BRH Devanagari" w:cs="BRH Devanagari"/>
+          <w:b/>
+          <w:sz w:val="36"/>
+          <w:szCs w:val="36"/>
+          <w:lang w:eastAsia="en-US" w:bidi="ar-SA"/>
+        </w:rPr>
+        <w:t>MüsmÉqÉÉlÉÉ</w:t>
+      </w:r>
+      <w:r>
+        <w:rPr>
+          <w:rFonts w:ascii="BRH Devanagari Extra" w:hAnsi="BRH Devanagari Extra" w:cs="BRH Devanagari Extra"/>
+          <w:b/>
+          <w:bCs/>
+          <w:sz w:val="36"/>
+          <w:szCs w:val="36"/>
+        </w:rPr>
+        <w:t>lÉç</w:t>
+      </w:r>
+      <w:r>
+        <w:rPr>
+          <w:rFonts w:ascii="BRH Devanagari" w:eastAsiaTheme="minorHAnsi" w:hAnsi="BRH Devanagari" w:cs="BRH Devanagari"/>
+          <w:b/>
+          <w:bCs/>
+          <w:sz w:val="36"/>
+          <w:szCs w:val="36"/>
+          <w:lang w:eastAsia="en-US" w:bidi="ar-SA"/>
         </w:rPr>
         <w:t xml:space="preserve"> </w:t>
       </w:r>
       <w:r>
         <w:rPr>
-          <w:rFonts w:ascii="Arial" w:hAnsi="Arial" w:cs="Arial"/>
-          <w:b/>
-          <w:bCs/>
-          <w:sz w:val="32"/>
-          <w:szCs w:val="32"/>
-          <w:lang w:val="en-US"/>
-        </w:rPr>
-        <w:t>&amp; 7.2.4.2</w:t>
-      </w:r>
-      <w:r>
-        <w:rPr>
-          <w:rFonts w:ascii="Arial" w:hAnsi="Arial" w:cs="Arial"/>
-          <w:b/>
-          <w:bCs/>
-          <w:sz w:val="32"/>
-          <w:szCs w:val="32"/>
-          <w:lang w:val="en-US"/>
-        </w:rPr>
-        <w:t xml:space="preserve">    </w:t>
-      </w:r>
-      <w:r>
-        <w:rPr>
-          <w:rFonts w:ascii="BRH Devanagari Extra" w:hAnsi="BRH Devanagari Extra" w:cs="BRH Devanagari Extra"/>
-          <w:color w:val="FF0000"/>
-          <w:sz w:val="40"/>
-          <w:szCs w:val="40"/>
-        </w:rPr>
-        <w:t xml:space="preserve">iÉÉlÉç | MüsmÉþqÉÉlÉÉlÉç </w:t>
-      </w:r>
-      <w:proofErr w:type="gramStart"/>
-      <w:r>
-        <w:rPr>
-          <w:rFonts w:ascii="BRH Devanagari Extra" w:hAnsi="BRH Devanagari Extra" w:cs="BRH Devanagari Extra"/>
-          <w:color w:val="FF0000"/>
-          <w:sz w:val="40"/>
-          <w:szCs w:val="40"/>
-        </w:rPr>
-        <w:t>|</w:t>
-      </w:r>
-      <w:r>
-        <w:rPr>
-          <w:rFonts w:ascii="BRH Devanagari Extra" w:hAnsi="BRH Devanagari Extra" w:cs="BRH Devanagari Extra"/>
-          <w:b/>
-          <w:color w:val="FF0000"/>
-          <w:sz w:val="40"/>
-          <w:szCs w:val="40"/>
-        </w:rPr>
-        <w:t xml:space="preserve">  </w:t>
-      </w:r>
-      <w:r>
-        <w:rPr>
-          <w:rFonts w:ascii="BRH Devanagari Extra" w:hAnsi="BRH Devanagari Extra" w:cs="BRH Devanagari Extra"/>
-          <w:b/>
-          <w:sz w:val="40"/>
-          <w:szCs w:val="40"/>
-        </w:rPr>
-        <w:t>=</w:t>
-      </w:r>
-      <w:proofErr w:type="gramEnd"/>
-      <w:r>
-        <w:rPr>
-          <w:rFonts w:ascii="BRH Devanagari Extra" w:hAnsi="BRH Devanagari Extra" w:cs="BRH Devanagari Extra"/>
-          <w:b/>
-          <w:sz w:val="40"/>
-          <w:szCs w:val="40"/>
-        </w:rPr>
-        <w:t xml:space="preserve"> </w:t>
-      </w:r>
-      <w:r>
-        <w:rPr>
           <w:rFonts w:ascii="BRH Devanagari" w:eastAsiaTheme="minorHAnsi" w:hAnsi="BRH Devanagari" w:cs="BRH Devanagari"/>
           <w:b/>
+          <w:bCs/>
+          <w:sz w:val="36"/>
+          <w:szCs w:val="36"/>
+          <w:lang w:eastAsia="en-US" w:bidi="ar-SA"/>
+        </w:rPr>
+        <w:t>iÉÉ</w:t>
+      </w:r>
+      <w:r>
+        <w:rPr>
+          <w:rFonts w:ascii="BRH Devanagari" w:eastAsiaTheme="minorHAnsi" w:hAnsi="BRH Devanagari" w:cs="BRH Devanagari"/>
+          <w:b/>
+          <w:bCs/>
+          <w:sz w:val="36"/>
+          <w:szCs w:val="36"/>
+          <w:lang w:eastAsia="en-US" w:bidi="ar-SA"/>
+        </w:rPr>
+        <w:t xml:space="preserve">(aaÉç) </w:t>
+      </w:r>
+      <w:r>
+        <w:rPr>
+          <w:rFonts w:ascii="BRH Devanagari" w:eastAsiaTheme="minorHAnsi" w:hAnsi="BRH Devanagari" w:cs="BRH Devanagari"/>
+          <w:b/>
+          <w:bCs/>
           <w:color w:val="000000"/>
           <w:sz w:val="40"/>
           <w:szCs w:val="40"/>
           <w:lang w:eastAsia="en-US" w:bidi="ar-SA"/>
         </w:rPr>
-        <w:t>[MüsmÉqÉÉlÉÉ(aaÉç) xiÉÉlÉç]</w:t>
+        <w:t>xiÉÉl</w:t>
+      </w:r>
+      <w:r>
+        <w:rPr>
+          <w:rFonts w:ascii="BRH Devanagari" w:eastAsiaTheme="minorHAnsi" w:hAnsi="BRH Devanagari" w:cs="BRH Devanagari"/>
+          <w:b/>
+          <w:color w:val="000000"/>
+          <w:sz w:val="40"/>
+          <w:szCs w:val="40"/>
+          <w:lang w:eastAsia="en-US" w:bidi="ar-SA"/>
+        </w:rPr>
+        <w:t>Éç]</w:t>
       </w:r>
     </w:p>
     <w:p>
@@ -19631,6 +19722,7 @@
           <w:szCs w:val="40"/>
           <w:lang w:val="it-IT"/>
         </w:rPr>
+        <w:lastRenderedPageBreak/>
         <w:t>A</w:t>
       </w:r>
       <w:r>
@@ -19729,7 +19821,6 @@
           <w:szCs w:val="40"/>
           <w:lang w:val="it-IT" w:bidi="ar-SA"/>
         </w:rPr>
-        <w:lastRenderedPageBreak/>
         <w:t>11.</w:t>
       </w:r>
       <w:r>
@@ -21163,6 +21254,7 @@
           <w:szCs w:val="40"/>
           <w:lang w:val="it-IT" w:eastAsia="en-US" w:bidi="hi-IN"/>
         </w:rPr>
+        <w:lastRenderedPageBreak/>
         <w:t xml:space="preserve">ÌlÉÈ | lÉåÌlÉ£åü | </w:t>
       </w:r>
       <w:r>
@@ -21215,7 +21307,6 @@
           <w:szCs w:val="40"/>
           <w:lang w:val="it-IT" w:bidi="ar-SA"/>
         </w:rPr>
-        <w:lastRenderedPageBreak/>
         <w:t>21.</w:t>
       </w:r>
       <w:r>
@@ -38825,17 +38916,7 @@
           <w:szCs w:val="40"/>
           <w:lang w:eastAsia="en-US" w:bidi="hi-IN"/>
         </w:rPr>
-        <w:t>…¡ûUåprÉÉå AÌ…¡ûUåprÉÈ</w:t>
-      </w:r>
-      <w:r>
-        <w:rPr>
-          <w:rFonts w:ascii="BRH Devanagari" w:eastAsiaTheme="minorHAnsi" w:hAnsi="BRH Devanagari" w:cs="BRH Devanagari"/>
-          <w:color w:val="FF0000"/>
-          <w:sz w:val="40"/>
-          <w:szCs w:val="40"/>
-          <w:lang w:eastAsia="en-US" w:bidi="hi-IN"/>
-        </w:rPr>
-        <w:t xml:space="preserve"> )</w:t>
+        <w:t>…¡ûUåprÉÉå AÌ…¡ûUåprÉÈ )</w:t>
       </w:r>
     </w:p>
     <w:p>

</xml_diff>

<commit_message>
nmv 27 03 2024
</commit_message>
<xml_diff>
--- a/Ghana Sandhi/GS-TS 7.1-7.5 Sanskrit.docx
+++ b/Ghana Sandhi/GS-TS 7.1-7.5 Sanskrit.docx
@@ -18445,18 +18445,7 @@
           <w:szCs w:val="36"/>
           <w:lang w:eastAsia="en-US" w:bidi="ar-SA"/>
         </w:rPr>
-        <w:t xml:space="preserve"> </w:t>
-      </w:r>
-      <w:r>
-        <w:rPr>
-          <w:rFonts w:ascii="BRH Devanagari" w:eastAsiaTheme="minorHAnsi" w:hAnsi="BRH Devanagari" w:cs="BRH Devanagari"/>
-          <w:b/>
-          <w:bCs/>
-          <w:sz w:val="36"/>
-          <w:szCs w:val="36"/>
-          <w:lang w:eastAsia="en-US" w:bidi="ar-SA"/>
-        </w:rPr>
-        <w:t>iÉÉ</w:t>
+        <w:t xml:space="preserve"> iÉÉ</w:t>
       </w:r>
       <w:r>
         <w:rPr>
@@ -18687,7 +18676,7 @@
           <w:szCs w:val="40"/>
           <w:lang w:eastAsia="en-US" w:bidi="ar-SA"/>
         </w:rPr>
-        <w:t xml:space="preserve">. </w:t>
+        <w:t xml:space="preserve"> </w:t>
       </w:r>
       <w:r>
         <w:rPr>
@@ -18904,12 +18893,6 @@
     <w:p>
       <w:pPr>
         <w:widowControl w:val="0"/>
-        <w:pBdr>
-          <w:top w:val="single" w:sz="4" w:space="1" w:color="auto"/>
-          <w:bottom w:val="single" w:sz="4" w:space="1" w:color="auto"/>
-          <w:between w:val="single" w:sz="4" w:space="1" w:color="auto"/>
-          <w:bar w:val="single" w:sz="4" w:color="auto"/>
-        </w:pBdr>
         <w:autoSpaceDE w:val="0"/>
         <w:autoSpaceDN w:val="0"/>
         <w:adjustRightInd w:val="0"/>
@@ -18917,6 +18900,7 @@
         <w:jc w:val="both"/>
         <w:rPr>
           <w:rFonts w:ascii="Arial" w:hAnsi="Arial" w:cs="Arial"/>
+          <w:b/>
           <w:bCs/>
           <w:sz w:val="32"/>
           <w:szCs w:val="32"/>
@@ -19059,6 +19043,113 @@
         </w:rPr>
         <w:t xml:space="preserve"> (JD-55)</w:t>
       </w:r>
+    </w:p>
+    <w:p>
+      <w:pPr>
+        <w:autoSpaceDE w:val="0"/>
+        <w:autoSpaceDN w:val="0"/>
+        <w:adjustRightInd w:val="0"/>
+        <w:rPr>
+          <w:rFonts w:ascii="BRH Devanagari Extra" w:eastAsiaTheme="minorHAnsi" w:hAnsi="BRH Devanagari Extra" w:cs="BRH Devanagari Extra"/>
+          <w:color w:val="FF0000"/>
+          <w:sz w:val="40"/>
+          <w:szCs w:val="40"/>
+          <w:lang w:eastAsia="en-US" w:bidi="hi-IN"/>
+        </w:rPr>
+      </w:pPr>
+      <w:r>
+        <w:rPr>
+          <w:rFonts w:ascii="Arial" w:eastAsiaTheme="minorHAnsi" w:hAnsi="Arial" w:cs="Arial"/>
+          <w:color w:val="FF0000"/>
+          <w:sz w:val="32"/>
+          <w:szCs w:val="32"/>
+          <w:lang w:eastAsia="en-US" w:bidi="hi-IN"/>
+        </w:rPr>
+        <w:t>7.2.4.2(44)-</w:t>
+      </w:r>
+      <w:r>
+        <w:rPr>
+          <w:rFonts w:ascii="BRH Devanagari Extra" w:eastAsiaTheme="minorHAnsi" w:hAnsi="BRH Devanagari Extra" w:cs="BRH Devanagari Extra"/>
+          <w:color w:val="FF0000"/>
+          <w:sz w:val="32"/>
+          <w:szCs w:val="32"/>
+          <w:lang w:eastAsia="en-US" w:bidi="hi-IN"/>
+        </w:rPr>
+        <w:t xml:space="preserve"> </w:t>
+      </w:r>
+      <w:r>
+        <w:rPr>
+          <w:rFonts w:ascii="BRH Devanagari Extra" w:eastAsiaTheme="minorHAnsi" w:hAnsi="BRH Devanagari Extra" w:cs="BRH Devanagari Extra"/>
+          <w:color w:val="FF0000"/>
+          <w:sz w:val="40"/>
+          <w:szCs w:val="40"/>
+          <w:lang w:eastAsia="en-US" w:bidi="hi-IN"/>
+        </w:rPr>
+        <w:t xml:space="preserve">LýwÉÑ | LýuÉ | sÉÉåýMåüwÉÑþ | </w:t>
+      </w:r>
+    </w:p>
+    <w:p>
+      <w:pPr>
+        <w:autoSpaceDE w:val="0"/>
+        <w:autoSpaceDN w:val="0"/>
+        <w:adjustRightInd w:val="0"/>
+        <w:rPr>
+          <w:rFonts w:ascii="BRH Devanagari Extra" w:eastAsiaTheme="minorHAnsi" w:hAnsi="BRH Devanagari Extra" w:cs="BRH Devanagari Extra"/>
+          <w:color w:val="FF0000"/>
+          <w:sz w:val="40"/>
+          <w:szCs w:val="40"/>
+          <w:lang w:eastAsia="en-US" w:bidi="hi-IN"/>
+        </w:rPr>
+      </w:pPr>
+      <w:r>
+        <w:rPr>
+          <w:rFonts w:ascii="BRH Devanagari Extra" w:eastAsiaTheme="minorHAnsi" w:hAnsi="BRH Devanagari Extra" w:cs="BRH Devanagari Extra"/>
+          <w:color w:val="FF0000"/>
+          <w:sz w:val="40"/>
+          <w:szCs w:val="40"/>
+          <w:lang w:eastAsia="en-US" w:bidi="hi-IN"/>
+        </w:rPr>
+        <w:t>LýwuÉåþuÉæ uÉæwuÉåÿ(1</w:t>
+      </w:r>
+      <w:proofErr w:type="gramStart"/>
+      <w:r>
+        <w:rPr>
+          <w:rFonts w:ascii="BRH Devanagari Extra" w:eastAsiaTheme="minorHAnsi" w:hAnsi="BRH Devanagari Extra" w:cs="BRH Devanagari Extra"/>
+          <w:color w:val="FF0000"/>
+          <w:sz w:val="40"/>
+          <w:szCs w:val="40"/>
+          <w:lang w:eastAsia="en-US" w:bidi="hi-IN"/>
+        </w:rPr>
+        <w:t>ý)wuÉåþuÉ</w:t>
+      </w:r>
+      <w:proofErr w:type="gramEnd"/>
+      <w:r>
+        <w:rPr>
+          <w:rFonts w:ascii="BRH Devanagari Extra" w:eastAsiaTheme="minorHAnsi" w:hAnsi="BRH Devanagari Extra" w:cs="BRH Devanagari Extra"/>
+          <w:color w:val="FF0000"/>
+          <w:sz w:val="40"/>
+          <w:szCs w:val="40"/>
+          <w:lang w:eastAsia="en-US" w:bidi="hi-IN"/>
+        </w:rPr>
+        <w:t xml:space="preserve"> sÉÉåýMåüwÉÑþ sÉÉåýMåü wuÉåýuÉæwuÉåÿ(1ý)wuÉåþuÉ sÉÉåýMåüwÉÑþ | </w:t>
+      </w:r>
+    </w:p>
+    <w:p>
+      <w:pPr>
+        <w:widowControl w:val="0"/>
+        <w:autoSpaceDE w:val="0"/>
+        <w:autoSpaceDN w:val="0"/>
+        <w:adjustRightInd w:val="0"/>
+        <w:spacing w:line="252" w:lineRule="auto"/>
+        <w:jc w:val="both"/>
+        <w:rPr>
+          <w:rFonts w:ascii="Arial" w:hAnsi="Arial" w:cs="Arial"/>
+          <w:bCs/>
+          <w:sz w:val="32"/>
+          <w:szCs w:val="32"/>
+          <w:lang w:val="en-US"/>
+        </w:rPr>
+      </w:pPr>
     </w:p>
     <w:p>
       <w:pPr>
@@ -19480,6 +19571,7 @@
           <w:szCs w:val="40"/>
           <w:lang w:bidi="ar-SA"/>
         </w:rPr>
+        <w:lastRenderedPageBreak/>
         <w:t>9.</w:t>
       </w:r>
       <w:r>
@@ -19722,7 +19814,6 @@
           <w:szCs w:val="40"/>
           <w:lang w:val="it-IT"/>
         </w:rPr>
-        <w:lastRenderedPageBreak/>
         <w:t>A</w:t>
       </w:r>
       <w:r>
@@ -20589,6 +20680,9 @@
     </w:p>
     <w:p>
       <w:pPr>
+        <w:pBdr>
+          <w:bottom w:val="single" w:sz="4" w:space="1" w:color="auto"/>
+        </w:pBdr>
         <w:autoSpaceDE w:val="0"/>
         <w:autoSpaceDN w:val="0"/>
         <w:adjustRightInd w:val="0"/>
@@ -20643,6 +20737,200 @@
         </w:rPr>
         <w:t>[iÉÎxqÉ(aaÉç) xiÉÍqÉlÉç)</w:t>
       </w:r>
+    </w:p>
+    <w:p>
+      <w:pPr>
+        <w:widowControl w:val="0"/>
+        <w:autoSpaceDE w:val="0"/>
+        <w:autoSpaceDN w:val="0"/>
+        <w:adjustRightInd w:val="0"/>
+        <w:spacing w:line="252" w:lineRule="auto"/>
+        <w:jc w:val="both"/>
+        <w:rPr>
+          <w:rFonts w:ascii="Arial" w:hAnsi="Arial" w:cs="Arial"/>
+          <w:b/>
+          <w:bCs/>
+          <w:sz w:val="32"/>
+          <w:szCs w:val="32"/>
+          <w:highlight w:val="yellow"/>
+          <w:lang w:val="it-IT"/>
+        </w:rPr>
+      </w:pPr>
+      <w:r>
+        <w:rPr>
+          <w:rFonts w:ascii="Arial" w:hAnsi="Arial" w:cs="Arial"/>
+          <w:sz w:val="32"/>
+          <w:szCs w:val="40"/>
+          <w:lang w:val="it-IT" w:bidi="ar-SA"/>
+        </w:rPr>
+        <w:t>16.</w:t>
+      </w:r>
+      <w:r>
+        <w:rPr>
+          <w:rFonts w:ascii="BRH Devanagari Extra" w:hAnsi="BRH Devanagari Extra" w:cs="BRH Devanagari Extra"/>
+          <w:b/>
+          <w:sz w:val="40"/>
+          <w:szCs w:val="40"/>
+          <w:lang w:val="it-IT"/>
+        </w:rPr>
+        <w:t xml:space="preserve"> </w:t>
+      </w:r>
+      <w:r>
+        <w:rPr>
+          <w:rFonts w:ascii="BRH Devanagari Extra" w:hAnsi="BRH Devanagari Extra" w:cs="BRH Devanagari Extra"/>
+          <w:b/>
+          <w:sz w:val="40"/>
+          <w:szCs w:val="40"/>
+          <w:lang w:val="it-IT"/>
+        </w:rPr>
+        <w:t>A</w:t>
+      </w:r>
+      <w:r>
+        <w:rPr>
+          <w:rFonts w:ascii="BRH Malayalam Extra" w:hAnsi="BRH Malayalam Extra" w:cs="BRH Devanagari Extra"/>
+          <w:b/>
+          <w:sz w:val="34"/>
+          <w:szCs w:val="40"/>
+          <w:lang w:val="it-IT"/>
+        </w:rPr>
+        <w:t>–</w:t>
+      </w:r>
+      <w:r>
+        <w:rPr>
+          <w:rFonts w:ascii="BRH Malayalam Extra" w:hAnsi="BRH Malayalam Extra" w:cs="BRH Devanagari Extra"/>
+          <w:b/>
+          <w:sz w:val="34"/>
+          <w:szCs w:val="40"/>
+          <w:lang w:val="it-IT" w:bidi="ar-SA"/>
+        </w:rPr>
+        <w:t>–</w:t>
+      </w:r>
+      <w:r>
+        <w:rPr>
+          <w:rFonts w:ascii="BRH Devanagari Extra" w:hAnsi="BRH Devanagari Extra" w:cs="BRH Devanagari Extra"/>
+          <w:b/>
+          <w:sz w:val="40"/>
+          <w:szCs w:val="40"/>
+          <w:lang w:val="it-IT" w:bidi="ar-SA"/>
+        </w:rPr>
+        <w:t xml:space="preserve">lrÉÉåÿ ÅlrÉxqÉæþ SSÉÌiÉ - </w:t>
+      </w:r>
+      <w:r>
+        <w:rPr>
+          <w:rFonts w:ascii="Arial" w:hAnsi="Arial" w:cs="Arial"/>
+          <w:bCs/>
+          <w:sz w:val="32"/>
+          <w:szCs w:val="32"/>
+          <w:lang w:val="it-IT"/>
+        </w:rPr>
+        <w:t xml:space="preserve">TS 7.2.8.7 – </w:t>
+      </w:r>
+      <w:r>
+        <w:rPr>
+          <w:rFonts w:ascii="Arial" w:hAnsi="Arial" w:cs="Arial"/>
+          <w:b/>
+          <w:bCs/>
+          <w:sz w:val="32"/>
+          <w:szCs w:val="32"/>
+          <w:highlight w:val="yellow"/>
+          <w:lang w:val="it-IT"/>
+        </w:rPr>
+        <w:t>(kampam)</w:t>
+      </w:r>
+    </w:p>
+    <w:p>
+      <w:pPr>
+        <w:autoSpaceDE w:val="0"/>
+        <w:autoSpaceDN w:val="0"/>
+        <w:adjustRightInd w:val="0"/>
+        <w:rPr>
+          <w:rFonts w:ascii="BRH Devanagari Extra" w:eastAsiaTheme="minorHAnsi" w:hAnsi="BRH Devanagari Extra" w:cs="BRH Devanagari Extra"/>
+          <w:color w:val="FF0000"/>
+          <w:sz w:val="40"/>
+          <w:szCs w:val="40"/>
+          <w:lang w:val="it-IT" w:eastAsia="en-US" w:bidi="hi-IN"/>
+        </w:rPr>
+      </w:pPr>
+      <w:r>
+        <w:rPr>
+          <w:rFonts w:ascii="Arial" w:hAnsi="Arial" w:cs="Arial"/>
+          <w:bCs/>
+          <w:color w:val="FF0000"/>
+          <w:sz w:val="32"/>
+          <w:szCs w:val="32"/>
+          <w:lang w:val="it-IT"/>
+        </w:rPr>
+        <w:t>7.2.8.7(49)-</w:t>
+      </w:r>
+      <w:r>
+        <w:rPr>
+          <w:rFonts w:ascii="BRH Devanagari Extra" w:eastAsiaTheme="minorHAnsi" w:hAnsi="BRH Devanagari Extra" w:cs="BRH Devanagari Extra"/>
+          <w:color w:val="FF0000"/>
+          <w:sz w:val="40"/>
+          <w:szCs w:val="40"/>
+          <w:lang w:val="it-IT" w:eastAsia="en-US" w:bidi="hi-IN"/>
+        </w:rPr>
+        <w:t xml:space="preserve"> AýlrÉÈ | AýlrÉxqÉæÿ | SýSÉýÌiÉý || </w:t>
+      </w:r>
+    </w:p>
+    <w:p>
+      <w:pPr>
+        <w:pBdr>
+          <w:bottom w:val="single" w:sz="4" w:space="9" w:color="auto"/>
+        </w:pBdr>
+        <w:autoSpaceDE w:val="0"/>
+        <w:autoSpaceDN w:val="0"/>
+        <w:adjustRightInd w:val="0"/>
+        <w:rPr>
+          <w:rFonts w:ascii="BRH Devanagari Extra" w:eastAsiaTheme="minorHAnsi" w:hAnsi="BRH Devanagari Extra" w:cs="BRH Devanagari Extra"/>
+          <w:color w:val="FF0000"/>
+          <w:sz w:val="40"/>
+          <w:szCs w:val="40"/>
+          <w:lang w:val="it-IT" w:eastAsia="en-US" w:bidi="hi-IN"/>
+        </w:rPr>
+      </w:pPr>
+      <w:r>
+        <w:rPr>
+          <w:rFonts w:ascii="BRH Devanagari Extra" w:eastAsiaTheme="minorHAnsi" w:hAnsi="BRH Devanagari Extra" w:cs="BRH Devanagari Extra"/>
+          <w:color w:val="FF0000"/>
+          <w:sz w:val="40"/>
+          <w:szCs w:val="40"/>
+          <w:lang w:val="it-IT" w:eastAsia="en-US" w:bidi="hi-IN"/>
+        </w:rPr>
+        <w:t xml:space="preserve">AýlrÉÉåÿ ÅlrÉxqÉÉþ AýlrÉxqÉÉþ AýlrÉÉåÿ(1ý) ÅlrÉÉåÿ ÅlrÉxqÉæþ SSÉÌiÉ SSÉirÉý lrÉxqÉÉþ AýlrÉÉåÿ(1ý) ÅlrÉÉåÿ ÅlrÉxqÉæþ SSÉÌiÉ | </w:t>
+      </w:r>
+    </w:p>
+    <w:p>
+      <w:pPr>
+        <w:autoSpaceDE w:val="0"/>
+        <w:autoSpaceDN w:val="0"/>
+        <w:adjustRightInd w:val="0"/>
+        <w:rPr>
+          <w:rFonts w:ascii="Segoe UI" w:eastAsiaTheme="minorHAnsi" w:hAnsi="Segoe UI" w:cs="Segoe UI"/>
+          <w:sz w:val="20"/>
+          <w:szCs w:val="20"/>
+          <w:lang w:val="it-IT" w:eastAsia="en-US" w:bidi="hi-IN"/>
+        </w:rPr>
+      </w:pPr>
+    </w:p>
+    <w:p>
+      <w:pPr>
+        <w:widowControl w:val="0"/>
+        <w:autoSpaceDE w:val="0"/>
+        <w:autoSpaceDN w:val="0"/>
+        <w:adjustRightInd w:val="0"/>
+        <w:spacing w:line="252" w:lineRule="auto"/>
+        <w:jc w:val="both"/>
+        <w:rPr>
+          <w:rFonts w:ascii="Arial" w:hAnsi="Arial" w:cs="Arial"/>
+          <w:b/>
+          <w:bCs/>
+          <w:sz w:val="32"/>
+          <w:szCs w:val="32"/>
+          <w:highlight w:val="yellow"/>
+          <w:lang w:val="it-IT"/>
+        </w:rPr>
+      </w:pPr>
     </w:p>
     <w:p>
       <w:pPr>
@@ -20660,94 +20948,91 @@
         <w:jc w:val="both"/>
         <w:rPr>
           <w:rFonts w:ascii="Arial" w:hAnsi="Arial" w:cs="Arial"/>
-          <w:b/>
-          <w:bCs/>
-          <w:sz w:val="32"/>
-          <w:szCs w:val="32"/>
-          <w:highlight w:val="yellow"/>
-          <w:lang w:val="it-IT"/>
-        </w:rPr>
-      </w:pPr>
-      <w:r>
-        <w:rPr>
-          <w:rFonts w:ascii="Arial" w:hAnsi="Arial" w:cs="Arial"/>
-          <w:sz w:val="32"/>
-          <w:szCs w:val="40"/>
-          <w:lang w:val="it-IT" w:bidi="ar-SA"/>
-        </w:rPr>
-        <w:t>16.</w:t>
-      </w:r>
-      <w:r>
-        <w:rPr>
-          <w:rFonts w:ascii="BRH Devanagari Extra" w:hAnsi="BRH Devanagari Extra" w:cs="BRH Devanagari Extra"/>
-          <w:b/>
-          <w:sz w:val="40"/>
-          <w:szCs w:val="40"/>
-          <w:lang w:val="it-IT"/>
-        </w:rPr>
-        <w:t xml:space="preserve"> </w:t>
-      </w:r>
-      <w:r>
-        <w:rPr>
-          <w:rFonts w:ascii="BRH Devanagari Extra" w:hAnsi="BRH Devanagari Extra" w:cs="BRH Devanagari Extra"/>
-          <w:b/>
-          <w:sz w:val="40"/>
-          <w:szCs w:val="40"/>
-          <w:lang w:val="it-IT"/>
-        </w:rPr>
-        <w:t>A</w:t>
-      </w:r>
-      <w:r>
-        <w:rPr>
-          <w:rFonts w:ascii="BRH Malayalam Extra" w:hAnsi="BRH Malayalam Extra" w:cs="BRH Devanagari Extra"/>
-          <w:b/>
-          <w:sz w:val="34"/>
-          <w:szCs w:val="40"/>
-          <w:lang w:val="it-IT"/>
-        </w:rPr>
-        <w:t>–</w:t>
-      </w:r>
-      <w:r>
-        <w:rPr>
-          <w:rFonts w:ascii="BRH Malayalam Extra" w:hAnsi="BRH Malayalam Extra" w:cs="BRH Devanagari Extra"/>
-          <w:b/>
-          <w:sz w:val="34"/>
-          <w:szCs w:val="40"/>
-          <w:lang w:val="it-IT" w:bidi="ar-SA"/>
-        </w:rPr>
-        <w:t>–</w:t>
-      </w:r>
-      <w:r>
-        <w:rPr>
-          <w:rFonts w:ascii="BRH Devanagari Extra" w:hAnsi="BRH Devanagari Extra" w:cs="BRH Devanagari Extra"/>
-          <w:b/>
-          <w:sz w:val="40"/>
-          <w:szCs w:val="40"/>
-          <w:lang w:val="it-IT" w:bidi="ar-SA"/>
-        </w:rPr>
-        <w:t xml:space="preserve">lrÉÉåÿ ÅlrÉxqÉæþ SSÉÌiÉ - </w:t>
-      </w:r>
-      <w:r>
-        <w:rPr>
-          <w:rFonts w:ascii="Arial" w:hAnsi="Arial" w:cs="Arial"/>
           <w:bCs/>
           <w:sz w:val="32"/>
           <w:szCs w:val="32"/>
           <w:lang w:val="it-IT"/>
         </w:rPr>
-        <w:t xml:space="preserve">TS 7.2.8.7 – </w:t>
-      </w:r>
-      <w:r>
-        <w:rPr>
-          <w:rFonts w:ascii="Arial" w:hAnsi="Arial" w:cs="Arial"/>
-          <w:b/>
+      </w:pPr>
+      <w:r>
+        <w:rPr>
+          <w:rFonts w:ascii="Arial" w:hAnsi="Arial" w:cs="Arial"/>
+          <w:sz w:val="32"/>
+          <w:szCs w:val="40"/>
+          <w:lang w:val="it-IT" w:bidi="ar-SA"/>
+        </w:rPr>
+        <w:lastRenderedPageBreak/>
+        <w:t>17.</w:t>
+      </w:r>
+      <w:r>
+        <w:rPr>
+          <w:rFonts w:ascii="BRH Devanagari Extra" w:hAnsi="BRH Devanagari Extra" w:cs="BRH Devanagari Extra"/>
+          <w:b/>
+          <w:sz w:val="40"/>
+          <w:szCs w:val="40"/>
+          <w:lang w:val="it-IT" w:bidi="ar-SA"/>
+        </w:rPr>
+        <w:t xml:space="preserve"> </w:t>
+      </w:r>
+      <w:r>
+        <w:rPr>
+          <w:rFonts w:ascii="BRH Devanagari Extra" w:hAnsi="BRH Devanagari Extra" w:cs="BRH Devanagari Extra"/>
+          <w:b/>
+          <w:sz w:val="40"/>
+          <w:szCs w:val="40"/>
+          <w:lang w:val="it-IT" w:bidi="ar-SA"/>
+        </w:rPr>
+        <w:t>uÉÉuÉæwÉ xÉljxÉ®</w:t>
+      </w:r>
+      <w:r>
+        <w:rPr>
+          <w:rFonts w:ascii="BRH Malayalam Extra" w:hAnsi="BRH Malayalam Extra" w:cs="BRH Devanagari Extra"/>
+          <w:b/>
+          <w:sz w:val="34"/>
+          <w:szCs w:val="40"/>
+          <w:lang w:val="it-IT" w:bidi="ar-SA"/>
+        </w:rPr>
+        <w:t>–</w:t>
+      </w:r>
+      <w:r>
+        <w:rPr>
+          <w:rFonts w:ascii="BRH Devanagari Extra" w:hAnsi="BRH Devanagari Extra" w:cs="BRH Devanagari Extra"/>
+          <w:b/>
+          <w:sz w:val="40"/>
+          <w:szCs w:val="40"/>
+          <w:lang w:val="it-IT" w:bidi="ar-SA"/>
+        </w:rPr>
+        <w:t xml:space="preserve"> uÉæ xÉ</w:t>
+      </w:r>
+      <w:r>
+        <w:rPr>
+          <w:rFonts w:ascii="BRH Malayalam Extra" w:hAnsi="BRH Malayalam Extra" w:cs="BRH Devanagari Extra"/>
+          <w:b/>
+          <w:sz w:val="34"/>
+          <w:szCs w:val="40"/>
+          <w:lang w:val="it-IT" w:bidi="ar-SA"/>
+        </w:rPr>
+        <w:t>–</w:t>
+      </w:r>
+      <w:r>
+        <w:rPr>
+          <w:rFonts w:ascii="BRH Devanagari Extra" w:hAnsi="BRH Devanagari Extra" w:cs="BRH Devanagari Extra"/>
+          <w:b/>
+          <w:sz w:val="40"/>
+          <w:szCs w:val="40"/>
+          <w:lang w:val="it-IT" w:bidi="ar-SA"/>
+        </w:rPr>
+        <w:t xml:space="preserve">§ÉåhÉþ - </w:t>
+      </w:r>
+      <w:r>
+        <w:rPr>
+          <w:rFonts w:ascii="Arial" w:hAnsi="Arial" w:cs="Arial"/>
           <w:bCs/>
           <w:sz w:val="32"/>
           <w:szCs w:val="32"/>
-          <w:highlight w:val="yellow"/>
           <w:lang w:val="it-IT"/>
         </w:rPr>
-        <w:t>(kampam)</w:t>
+        <w:t>TS 7.2.9.3</w:t>
       </w:r>
     </w:p>
     <w:p>
@@ -20779,27 +21064,27 @@
           <w:szCs w:val="40"/>
           <w:lang w:val="it-IT" w:bidi="ar-SA"/>
         </w:rPr>
-        <w:t>17.</w:t>
-      </w:r>
-      <w:r>
-        <w:rPr>
-          <w:rFonts w:ascii="BRH Devanagari Extra" w:hAnsi="BRH Devanagari Extra" w:cs="BRH Devanagari Extra"/>
-          <w:b/>
-          <w:sz w:val="40"/>
-          <w:szCs w:val="40"/>
-          <w:lang w:val="it-IT" w:bidi="ar-SA"/>
-        </w:rPr>
-        <w:t xml:space="preserve"> </w:t>
-      </w:r>
-      <w:r>
-        <w:rPr>
-          <w:rFonts w:ascii="BRH Devanagari Extra" w:hAnsi="BRH Devanagari Extra" w:cs="BRH Devanagari Extra"/>
-          <w:b/>
-          <w:sz w:val="40"/>
-          <w:szCs w:val="40"/>
-          <w:lang w:val="it-IT" w:bidi="ar-SA"/>
-        </w:rPr>
-        <w:t>uÉÉuÉæwÉ xÉljxÉ®</w:t>
+        <w:t>18</w:t>
+      </w:r>
+      <w:r>
+        <w:rPr>
+          <w:rFonts w:ascii="BRH Devanagari Extra" w:hAnsi="BRH Devanagari Extra" w:cs="BRH Devanagari Extra"/>
+          <w:b/>
+          <w:sz w:val="40"/>
+          <w:szCs w:val="40"/>
+          <w:lang w:val="it-IT" w:bidi="ar-SA"/>
+        </w:rPr>
+        <w:t xml:space="preserve">. </w:t>
+      </w:r>
+      <w:r>
+        <w:rPr>
+          <w:rFonts w:ascii="BRH Devanagari Extra" w:hAnsi="BRH Devanagari Extra" w:cs="BRH Devanagari Extra"/>
+          <w:b/>
+          <w:sz w:val="40"/>
+          <w:szCs w:val="40"/>
+          <w:lang w:val="it-IT" w:bidi="ar-SA"/>
+        </w:rPr>
+        <w:t>xÉ ½åþiÉålÉÉÅaÉëå ÅrÉþeÉiÉæ</w:t>
       </w:r>
       <w:r>
         <w:rPr>
@@ -20819,7 +21104,7 @@
           <w:szCs w:val="40"/>
           <w:lang w:val="it-IT" w:bidi="ar-SA"/>
         </w:rPr>
-        <w:t xml:space="preserve"> uÉæ xÉ</w:t>
+        <w:t>wÉ Wû</w:t>
       </w:r>
       <w:r>
         <w:rPr>
@@ -20839,7 +21124,7 @@
           <w:szCs w:val="40"/>
           <w:lang w:val="it-IT" w:bidi="ar-SA"/>
         </w:rPr>
-        <w:t xml:space="preserve">§ÉåhÉþ - </w:t>
+        <w:t xml:space="preserve"> uÉæ - </w:t>
       </w:r>
       <w:r>
         <w:rPr>
@@ -20849,7 +21134,7 @@
           <w:szCs w:val="32"/>
           <w:lang w:val="it-IT"/>
         </w:rPr>
-        <w:t>TS 7.2.9.3</w:t>
+        <w:t>TS 7.2.10.2</w:t>
       </w:r>
     </w:p>
     <w:p>
@@ -20869,8 +21154,8 @@
         <w:rPr>
           <w:rFonts w:ascii="Arial" w:hAnsi="Arial" w:cs="Arial"/>
           <w:bCs/>
-          <w:sz w:val="32"/>
-          <w:szCs w:val="32"/>
+          <w:sz w:val="28"/>
+          <w:szCs w:val="28"/>
           <w:lang w:val="it-IT"/>
         </w:rPr>
       </w:pPr>
@@ -20881,27 +21166,27 @@
           <w:szCs w:val="40"/>
           <w:lang w:val="it-IT" w:bidi="ar-SA"/>
         </w:rPr>
-        <w:t>18</w:t>
-      </w:r>
-      <w:r>
-        <w:rPr>
-          <w:rFonts w:ascii="BRH Devanagari Extra" w:hAnsi="BRH Devanagari Extra" w:cs="BRH Devanagari Extra"/>
-          <w:b/>
-          <w:sz w:val="40"/>
-          <w:szCs w:val="40"/>
-          <w:lang w:val="it-IT" w:bidi="ar-SA"/>
-        </w:rPr>
-        <w:t xml:space="preserve">. </w:t>
-      </w:r>
-      <w:r>
-        <w:rPr>
-          <w:rFonts w:ascii="BRH Devanagari Extra" w:hAnsi="BRH Devanagari Extra" w:cs="BRH Devanagari Extra"/>
-          <w:b/>
-          <w:sz w:val="40"/>
-          <w:szCs w:val="40"/>
-          <w:lang w:val="it-IT" w:bidi="ar-SA"/>
-        </w:rPr>
-        <w:t>xÉ ½åþiÉålÉÉÅaÉëå ÅrÉþeÉiÉæ</w:t>
+        <w:t>19.</w:t>
+      </w:r>
+      <w:r>
+        <w:rPr>
+          <w:rFonts w:ascii="BRH Devanagari Extra" w:hAnsi="BRH Devanagari Extra" w:cs="BRH Devanagari Extra"/>
+          <w:b/>
+          <w:sz w:val="40"/>
+          <w:szCs w:val="40"/>
+          <w:lang w:val="it-IT" w:bidi="ar-SA"/>
+        </w:rPr>
+        <w:t xml:space="preserve"> </w:t>
+      </w:r>
+      <w:r>
+        <w:rPr>
+          <w:rFonts w:ascii="BRH Devanagari Extra" w:hAnsi="BRH Devanagari Extra" w:cs="BRH Devanagari Extra"/>
+          <w:b/>
+          <w:sz w:val="40"/>
+          <w:szCs w:val="40"/>
+          <w:lang w:val="it-IT" w:bidi="ar-SA"/>
+        </w:rPr>
+        <w:t>rÉiÉç iÉ³É ÌlÉ</w:t>
       </w:r>
       <w:r>
         <w:rPr>
@@ -20921,7 +21206,7 @@
           <w:szCs w:val="40"/>
           <w:lang w:val="it-IT" w:bidi="ar-SA"/>
         </w:rPr>
-        <w:t>wÉ Wû</w:t>
+        <w:t>hÉåïÌlÉþeÉÌiÉ</w:t>
       </w:r>
       <w:r>
         <w:rPr>
@@ -20941,146 +21226,44 @@
           <w:szCs w:val="40"/>
           <w:lang w:val="it-IT" w:bidi="ar-SA"/>
         </w:rPr>
-        <w:t xml:space="preserve"> uÉæ - </w:t>
-      </w:r>
-      <w:r>
-        <w:rPr>
-          <w:rFonts w:ascii="Arial" w:hAnsi="Arial" w:cs="Arial"/>
-          <w:bCs/>
-          <w:sz w:val="32"/>
-          <w:szCs w:val="32"/>
+        <w:t xml:space="preserve"> iÉiÉÉå ÅÍkÉ</w:t>
+      </w:r>
+      <w:r>
+        <w:rPr>
+          <w:rFonts w:ascii="BRH Malayalam Extra" w:hAnsi="BRH Malayalam Extra" w:cs="BRH Devanagari Extra"/>
+          <w:b/>
+          <w:sz w:val="34"/>
+          <w:szCs w:val="40"/>
+          <w:lang w:val="it-IT" w:bidi="ar-SA"/>
+        </w:rPr>
+        <w:t xml:space="preserve">– </w:t>
+      </w:r>
+      <w:r>
+        <w:rPr>
+          <w:rFonts w:ascii="BRH Devanagari Extra" w:hAnsi="BRH Devanagari Extra" w:cs="BRH Devanagari Extra"/>
+          <w:b/>
+          <w:sz w:val="40"/>
+          <w:szCs w:val="40"/>
+          <w:lang w:val="it-IT" w:bidi="ar-SA"/>
+        </w:rPr>
+        <w:t>qÉsÉþÇ eÉÉrÉ</w:t>
+      </w:r>
+      <w:r>
+        <w:rPr>
+          <w:rFonts w:ascii="BRH Devanagari Extra" w:hAnsi="BRH Devanagari Extra" w:cs="BRH Devanagari Extra"/>
+          <w:b/>
+          <w:sz w:val="40"/>
+          <w:szCs w:val="40"/>
           <w:lang w:val="it-IT"/>
         </w:rPr>
-        <w:t>TS 7.2.10.2</w:t>
-      </w:r>
-    </w:p>
-    <w:p>
-      <w:pPr>
-        <w:widowControl w:val="0"/>
-        <w:pBdr>
-          <w:top w:val="single" w:sz="4" w:space="1" w:color="auto"/>
-          <w:bottom w:val="single" w:sz="4" w:space="1" w:color="auto"/>
-          <w:between w:val="single" w:sz="4" w:space="1" w:color="auto"/>
-          <w:bar w:val="single" w:sz="4" w:color="auto"/>
-        </w:pBdr>
-        <w:autoSpaceDE w:val="0"/>
-        <w:autoSpaceDN w:val="0"/>
-        <w:adjustRightInd w:val="0"/>
-        <w:spacing w:line="252" w:lineRule="auto"/>
-        <w:jc w:val="both"/>
-        <w:rPr>
-          <w:rFonts w:ascii="Arial" w:hAnsi="Arial" w:cs="Arial"/>
-          <w:bCs/>
-          <w:sz w:val="32"/>
-          <w:szCs w:val="32"/>
-          <w:lang w:val="it-IT"/>
-        </w:rPr>
-      </w:pPr>
-      <w:r>
-        <w:rPr>
-          <w:rFonts w:ascii="Arial" w:hAnsi="Arial" w:cs="Arial"/>
-          <w:sz w:val="32"/>
-          <w:szCs w:val="40"/>
-          <w:lang w:val="it-IT" w:bidi="ar-SA"/>
-        </w:rPr>
-        <w:t>19.</w:t>
-      </w:r>
-      <w:r>
-        <w:rPr>
-          <w:rFonts w:ascii="BRH Devanagari Extra" w:hAnsi="BRH Devanagari Extra" w:cs="BRH Devanagari Extra"/>
-          <w:b/>
-          <w:sz w:val="40"/>
-          <w:szCs w:val="40"/>
-          <w:lang w:val="it-IT" w:bidi="ar-SA"/>
-        </w:rPr>
-        <w:t xml:space="preserve"> </w:t>
-      </w:r>
-      <w:r>
-        <w:rPr>
-          <w:rFonts w:ascii="BRH Devanagari Extra" w:hAnsi="BRH Devanagari Extra" w:cs="BRH Devanagari Extra"/>
-          <w:b/>
-          <w:sz w:val="40"/>
-          <w:szCs w:val="40"/>
-          <w:lang w:val="it-IT" w:bidi="ar-SA"/>
-        </w:rPr>
-        <w:t>rÉiÉç iÉ³É ÌlÉ</w:t>
-      </w:r>
-      <w:r>
-        <w:rPr>
-          <w:rFonts w:ascii="BRH Malayalam Extra" w:hAnsi="BRH Malayalam Extra" w:cs="BRH Devanagari Extra"/>
-          <w:b/>
-          <w:sz w:val="34"/>
-          <w:szCs w:val="40"/>
-          <w:lang w:val="it-IT" w:bidi="ar-SA"/>
-        </w:rPr>
-        <w:t>–</w:t>
-      </w:r>
-      <w:r>
-        <w:rPr>
-          <w:rFonts w:ascii="BRH Devanagari Extra" w:hAnsi="BRH Devanagari Extra" w:cs="BRH Devanagari Extra"/>
-          <w:b/>
-          <w:sz w:val="40"/>
-          <w:szCs w:val="40"/>
-          <w:lang w:val="it-IT" w:bidi="ar-SA"/>
-        </w:rPr>
-        <w:t>hÉåïÌlÉþeÉÌiÉ</w:t>
-      </w:r>
-      <w:r>
-        <w:rPr>
-          <w:rFonts w:ascii="BRH Malayalam Extra" w:hAnsi="BRH Malayalam Extra" w:cs="BRH Devanagari Extra"/>
-          <w:b/>
-          <w:sz w:val="34"/>
-          <w:szCs w:val="40"/>
-          <w:lang w:val="it-IT" w:bidi="ar-SA"/>
-        </w:rPr>
-        <w:t>–</w:t>
-      </w:r>
-      <w:r>
-        <w:rPr>
-          <w:rFonts w:ascii="BRH Devanagari Extra" w:hAnsi="BRH Devanagari Extra" w:cs="BRH Devanagari Extra"/>
-          <w:b/>
-          <w:sz w:val="40"/>
-          <w:szCs w:val="40"/>
-          <w:lang w:val="it-IT" w:bidi="ar-SA"/>
-        </w:rPr>
-        <w:t xml:space="preserve"> iÉiÉÉå ÅÍkÉ</w:t>
-      </w:r>
-      <w:r>
-        <w:rPr>
-          <w:rFonts w:ascii="BRH Malayalam Extra" w:hAnsi="BRH Malayalam Extra" w:cs="BRH Devanagari Extra"/>
-          <w:b/>
-          <w:sz w:val="34"/>
-          <w:szCs w:val="40"/>
-          <w:lang w:val="it-IT" w:bidi="ar-SA"/>
-        </w:rPr>
-        <w:t xml:space="preserve">– </w:t>
-      </w:r>
-      <w:r>
-        <w:rPr>
-          <w:rFonts w:ascii="BRH Devanagari Extra" w:hAnsi="BRH Devanagari Extra" w:cs="BRH Devanagari Extra"/>
-          <w:b/>
-          <w:sz w:val="40"/>
-          <w:szCs w:val="40"/>
-          <w:lang w:val="it-IT" w:bidi="ar-SA"/>
-        </w:rPr>
-        <w:t>qÉsÉþÇ eÉÉrÉ</w:t>
-      </w:r>
-      <w:r>
-        <w:rPr>
-          <w:rFonts w:ascii="BRH Devanagari Extra" w:hAnsi="BRH Devanagari Extra" w:cs="BRH Devanagari Extra"/>
-          <w:b/>
-          <w:sz w:val="40"/>
-          <w:szCs w:val="40"/>
-          <w:lang w:val="it-IT"/>
-        </w:rPr>
         <w:t>iÉå-</w:t>
       </w:r>
       <w:r>
         <w:rPr>
           <w:rFonts w:ascii="Arial" w:hAnsi="Arial" w:cs="Arial"/>
           <w:bCs/>
-          <w:sz w:val="32"/>
-          <w:szCs w:val="32"/>
+          <w:sz w:val="28"/>
+          <w:szCs w:val="28"/>
           <w:lang w:val="it-IT"/>
         </w:rPr>
         <w:t>TS 7.2.10.2 &amp; 10.3</w:t>
@@ -21254,7 +21437,6 @@
           <w:szCs w:val="40"/>
           <w:lang w:val="it-IT" w:eastAsia="en-US" w:bidi="hi-IN"/>
         </w:rPr>
-        <w:lastRenderedPageBreak/>
         <w:t xml:space="preserve">ÌlÉÈ | lÉåÌlÉ£åü | </w:t>
       </w:r>
       <w:r>

</xml_diff>

<commit_message>
nmv 17 04 2024
</commit_message>
<xml_diff>
--- a/Ghana Sandhi/GS-TS 7.1-7.5 Sanskrit.docx
+++ b/Ghana Sandhi/GS-TS 7.1-7.5 Sanskrit.docx
@@ -1123,7 +1123,6 @@
         </w:rPr>
         <w:t xml:space="preserve"> </w:t>
       </w:r>
-      <w:proofErr w:type="gramStart"/>
       <w:r>
         <w:rPr>
           <w:rFonts w:ascii="Arial" w:hAnsi="Arial" w:cs="Arial"/>
@@ -1148,7 +1147,6 @@
         </w:rPr>
         <w:t>)</w:t>
       </w:r>
-      <w:proofErr w:type="gramEnd"/>
       <w:r>
         <w:rPr>
           <w:rFonts w:ascii="Arial" w:hAnsi="Arial" w:cs="Arial"/>
@@ -4384,19 +4382,7 @@
           <w:szCs w:val="28"/>
           <w:lang w:val="en-US"/>
         </w:rPr>
-        <w:t>7.1.1.2(4)</w:t>
-      </w:r>
-      <w:proofErr w:type="gramStart"/>
-      <w:r>
-        <w:rPr>
-          <w:rFonts w:ascii="Arial" w:hAnsi="Arial" w:cs="Arial"/>
-          <w:bCs/>
-          <w:color w:val="FF0000"/>
-          <w:sz w:val="28"/>
-          <w:szCs w:val="28"/>
-          <w:lang w:val="en-US"/>
-        </w:rPr>
-        <w:t>-</w:t>
+        <w:t>7.1.1.2(4)-</w:t>
       </w:r>
       <w:r>
         <w:rPr>
@@ -4416,18 +4402,7 @@
           <w:szCs w:val="40"/>
           <w:lang w:eastAsia="en-US" w:bidi="hi-IN"/>
         </w:rPr>
-        <w:t>iÉqÉç</w:t>
-      </w:r>
-      <w:proofErr w:type="gramEnd"/>
-      <w:r>
-        <w:rPr>
-          <w:rFonts w:ascii="BRH Devanagari Extra" w:eastAsiaTheme="minorHAnsi" w:hAnsi="BRH Devanagari Extra" w:cs="BRH Devanagari Extra"/>
-          <w:color w:val="FF0000"/>
-          <w:sz w:val="40"/>
-          <w:szCs w:val="40"/>
-          <w:lang w:eastAsia="en-US" w:bidi="hi-IN"/>
-        </w:rPr>
-        <w:t xml:space="preserve"> | LýiÉålÉþ | AýÍpÉ | </w:t>
+        <w:t xml:space="preserve">iÉqÉç | LýiÉålÉþ | AýÍpÉ | </w:t>
       </w:r>
     </w:p>
     <w:p>
@@ -4454,29 +4429,7 @@
           <w:szCs w:val="40"/>
           <w:lang w:eastAsia="en-US" w:bidi="hi-IN"/>
         </w:rPr>
-        <w:t>iÉ qÉåýiÉå lÉæýiÉålÉý iÉqÉç iÉ qÉåýiÉå lÉÉýprÉÉÿ(1</w:t>
-      </w:r>
-      <w:proofErr w:type="gramStart"/>
-      <w:r>
-        <w:rPr>
-          <w:rFonts w:ascii="BRH Devanagari Extra" w:eastAsiaTheme="minorHAnsi" w:hAnsi="BRH Devanagari Extra" w:cs="BRH Devanagari Extra"/>
-          <w:color w:val="FF0000"/>
-          <w:sz w:val="40"/>
-          <w:szCs w:val="40"/>
-          <w:lang w:eastAsia="en-US" w:bidi="hi-IN"/>
-        </w:rPr>
-        <w:t>ý)prÉåþiÉålÉý</w:t>
-      </w:r>
-      <w:proofErr w:type="gramEnd"/>
-      <w:r>
-        <w:rPr>
-          <w:rFonts w:ascii="BRH Devanagari Extra" w:eastAsiaTheme="minorHAnsi" w:hAnsi="BRH Devanagari Extra" w:cs="BRH Devanagari Extra"/>
-          <w:color w:val="FF0000"/>
-          <w:sz w:val="40"/>
-          <w:szCs w:val="40"/>
-          <w:lang w:eastAsia="en-US" w:bidi="hi-IN"/>
-        </w:rPr>
-        <w:t xml:space="preserve"> iÉqÉç iÉ qÉåýiÉålÉÉýÍpÉ | </w:t>
+        <w:t xml:space="preserve">iÉ qÉåýiÉå lÉæýiÉålÉý iÉqÉç iÉ qÉåýiÉå lÉÉýprÉÉÿ(1ý)prÉåþiÉålÉý iÉqÉç iÉ qÉåýiÉålÉÉýÍpÉ | </w:t>
       </w:r>
     </w:p>
     <w:p>
@@ -6557,49 +6510,27 @@
           <w:szCs w:val="32"/>
           <w:lang w:eastAsia="en-US" w:bidi="hi-IN"/>
         </w:rPr>
-        <w:t>7.1.5.1(15)</w:t>
-      </w:r>
-      <w:proofErr w:type="gramStart"/>
-      <w:r>
-        <w:rPr>
-          <w:rFonts w:ascii="Arial" w:eastAsiaTheme="minorHAnsi" w:hAnsi="Arial" w:cs="Arial"/>
+        <w:t>7.1.5.1(15)-</w:t>
+      </w:r>
+      <w:r>
+        <w:rPr>
+          <w:rFonts w:ascii="BRH Devanagari Extra" w:eastAsiaTheme="minorHAnsi" w:hAnsi="BRH Devanagari Extra" w:cs="BRH Devanagari Extra"/>
           <w:color w:val="FF0000"/>
           <w:sz w:val="32"/>
           <w:szCs w:val="32"/>
           <w:lang w:eastAsia="en-US" w:bidi="hi-IN"/>
         </w:rPr>
-        <w:t>-</w:t>
+        <w:t xml:space="preserve">  </w:t>
       </w:r>
       <w:r>
         <w:rPr>
           <w:rFonts w:ascii="BRH Devanagari Extra" w:eastAsiaTheme="minorHAnsi" w:hAnsi="BRH Devanagari Extra" w:cs="BRH Devanagari Extra"/>
           <w:color w:val="FF0000"/>
-          <w:sz w:val="32"/>
-          <w:szCs w:val="32"/>
+          <w:sz w:val="40"/>
+          <w:szCs w:val="40"/>
           <w:lang w:eastAsia="en-US" w:bidi="hi-IN"/>
         </w:rPr>
-        <w:t xml:space="preserve">  </w:t>
-      </w:r>
-      <w:r>
-        <w:rPr>
-          <w:rFonts w:ascii="BRH Devanagari Extra" w:eastAsiaTheme="minorHAnsi" w:hAnsi="BRH Devanagari Extra" w:cs="BRH Devanagari Extra"/>
-          <w:color w:val="FF0000"/>
-          <w:sz w:val="40"/>
-          <w:szCs w:val="40"/>
-          <w:lang w:eastAsia="en-US" w:bidi="hi-IN"/>
-        </w:rPr>
-        <w:t>iÉÉqÉç</w:t>
-      </w:r>
-      <w:proofErr w:type="gramEnd"/>
-      <w:r>
-        <w:rPr>
-          <w:rFonts w:ascii="BRH Devanagari Extra" w:eastAsiaTheme="minorHAnsi" w:hAnsi="BRH Devanagari Extra" w:cs="BRH Devanagari Extra"/>
-          <w:color w:val="FF0000"/>
-          <w:sz w:val="40"/>
-          <w:szCs w:val="40"/>
-          <w:lang w:eastAsia="en-US" w:bidi="hi-IN"/>
-        </w:rPr>
-        <w:t xml:space="preserve"> | uÉýUÉýWûÈ | pÉÔýiuÉÉ |</w:t>
+        <w:t>iÉÉqÉç | uÉýUÉýWûÈ | pÉÔýiuÉÉ |</w:t>
       </w:r>
     </w:p>
     <w:p>
@@ -6657,39 +6588,17 @@
           <w:szCs w:val="32"/>
           <w:lang w:eastAsia="en-US" w:bidi="hi-IN"/>
         </w:rPr>
-        <w:t>7.1.5.1(16)</w:t>
-      </w:r>
-      <w:proofErr w:type="gramStart"/>
-      <w:r>
-        <w:rPr>
-          <w:rFonts w:ascii="Arial" w:eastAsiaTheme="minorHAnsi" w:hAnsi="Arial" w:cs="Arial"/>
-          <w:color w:val="FF0000"/>
-          <w:sz w:val="32"/>
-          <w:szCs w:val="32"/>
+        <w:t>7.1.5.1(16)-</w:t>
+      </w:r>
+      <w:r>
+        <w:rPr>
+          <w:rFonts w:ascii="BRH Devanagari Extra" w:eastAsiaTheme="minorHAnsi" w:hAnsi="BRH Devanagari Extra" w:cs="BRH Devanagari Extra"/>
+          <w:color w:val="FF0000"/>
+          <w:sz w:val="40"/>
+          <w:szCs w:val="40"/>
           <w:lang w:eastAsia="en-US" w:bidi="hi-IN"/>
         </w:rPr>
-        <w:t>-</w:t>
-      </w:r>
-      <w:r>
-        <w:rPr>
-          <w:rFonts w:ascii="BRH Devanagari Extra" w:eastAsiaTheme="minorHAnsi" w:hAnsi="BRH Devanagari Extra" w:cs="BRH Devanagari Extra"/>
-          <w:color w:val="FF0000"/>
-          <w:sz w:val="40"/>
-          <w:szCs w:val="40"/>
-          <w:lang w:eastAsia="en-US" w:bidi="hi-IN"/>
-        </w:rPr>
-        <w:t xml:space="preserve">  uÉýUÉýWûÈ</w:t>
-      </w:r>
-      <w:proofErr w:type="gramEnd"/>
-      <w:r>
-        <w:rPr>
-          <w:rFonts w:ascii="BRH Devanagari Extra" w:eastAsiaTheme="minorHAnsi" w:hAnsi="BRH Devanagari Extra" w:cs="BRH Devanagari Extra"/>
-          <w:color w:val="FF0000"/>
-          <w:sz w:val="40"/>
-          <w:szCs w:val="40"/>
-          <w:lang w:eastAsia="en-US" w:bidi="hi-IN"/>
-        </w:rPr>
-        <w:t xml:space="preserve"> | pÉÔýiuÉÉ | AÉ | AýWûýUýiÉç | </w:t>
+        <w:t xml:space="preserve">  uÉýUÉýWûÈ | pÉÔýiuÉÉ | AÉ | AýWûýUýiÉç | </w:t>
       </w:r>
     </w:p>
     <w:p>
@@ -6776,39 +6685,17 @@
           <w:lang w:eastAsia="en-US" w:bidi="hi-IN"/>
         </w:rPr>
         <w:lastRenderedPageBreak/>
-        <w:t>7.1.5.1(17)</w:t>
-      </w:r>
-      <w:proofErr w:type="gramStart"/>
-      <w:r>
-        <w:rPr>
-          <w:rFonts w:ascii="Arial" w:eastAsiaTheme="minorHAnsi" w:hAnsi="Arial" w:cs="Arial"/>
-          <w:color w:val="FF0000"/>
-          <w:sz w:val="32"/>
-          <w:szCs w:val="32"/>
+        <w:t>7.1.5.1(17)-</w:t>
+      </w:r>
+      <w:r>
+        <w:rPr>
+          <w:rFonts w:ascii="BRH Devanagari Extra" w:eastAsiaTheme="minorHAnsi" w:hAnsi="BRH Devanagari Extra" w:cs="BRH Devanagari Extra"/>
+          <w:color w:val="FF0000"/>
+          <w:sz w:val="40"/>
+          <w:szCs w:val="40"/>
           <w:lang w:eastAsia="en-US" w:bidi="hi-IN"/>
         </w:rPr>
-        <w:t>-</w:t>
-      </w:r>
-      <w:r>
-        <w:rPr>
-          <w:rFonts w:ascii="BRH Devanagari Extra" w:eastAsiaTheme="minorHAnsi" w:hAnsi="BRH Devanagari Extra" w:cs="BRH Devanagari Extra"/>
-          <w:color w:val="FF0000"/>
-          <w:sz w:val="40"/>
-          <w:szCs w:val="40"/>
-          <w:lang w:eastAsia="en-US" w:bidi="hi-IN"/>
-        </w:rPr>
-        <w:t xml:space="preserve">  pÉÔýiuÉÉ</w:t>
-      </w:r>
-      <w:proofErr w:type="gramEnd"/>
-      <w:r>
-        <w:rPr>
-          <w:rFonts w:ascii="BRH Devanagari Extra" w:eastAsiaTheme="minorHAnsi" w:hAnsi="BRH Devanagari Extra" w:cs="BRH Devanagari Extra"/>
-          <w:color w:val="FF0000"/>
-          <w:sz w:val="40"/>
-          <w:szCs w:val="40"/>
-          <w:lang w:eastAsia="en-US" w:bidi="hi-IN"/>
-        </w:rPr>
-        <w:t xml:space="preserve"> | AÉ | AýWûýUýiÉç | iÉÉqÉç |</w:t>
+        <w:t xml:space="preserve">  pÉÔýiuÉÉ | AÉ | AýWûýUýiÉç | iÉÉqÉç |</w:t>
       </w:r>
     </w:p>
     <w:p>
@@ -6866,39 +6753,17 @@
           <w:szCs w:val="32"/>
           <w:lang w:eastAsia="en-US" w:bidi="hi-IN"/>
         </w:rPr>
-        <w:t>7.1.5.1(18)</w:t>
-      </w:r>
-      <w:proofErr w:type="gramStart"/>
-      <w:r>
-        <w:rPr>
-          <w:rFonts w:ascii="Arial" w:eastAsiaTheme="minorHAnsi" w:hAnsi="Arial" w:cs="Arial"/>
-          <w:color w:val="FF0000"/>
-          <w:sz w:val="32"/>
-          <w:szCs w:val="32"/>
+        <w:t>7.1.5.1(18)-</w:t>
+      </w:r>
+      <w:r>
+        <w:rPr>
+          <w:rFonts w:ascii="BRH Devanagari Extra" w:eastAsiaTheme="minorHAnsi" w:hAnsi="BRH Devanagari Extra" w:cs="BRH Devanagari Extra"/>
+          <w:color w:val="FF0000"/>
+          <w:sz w:val="40"/>
+          <w:szCs w:val="40"/>
           <w:lang w:eastAsia="en-US" w:bidi="hi-IN"/>
         </w:rPr>
-        <w:t>-</w:t>
-      </w:r>
-      <w:r>
-        <w:rPr>
-          <w:rFonts w:ascii="BRH Devanagari Extra" w:eastAsiaTheme="minorHAnsi" w:hAnsi="BRH Devanagari Extra" w:cs="BRH Devanagari Extra"/>
-          <w:color w:val="FF0000"/>
-          <w:sz w:val="40"/>
-          <w:szCs w:val="40"/>
-          <w:lang w:eastAsia="en-US" w:bidi="hi-IN"/>
-        </w:rPr>
-        <w:t xml:space="preserve">  AÉ</w:t>
-      </w:r>
-      <w:proofErr w:type="gramEnd"/>
-      <w:r>
-        <w:rPr>
-          <w:rFonts w:ascii="BRH Devanagari Extra" w:eastAsiaTheme="minorHAnsi" w:hAnsi="BRH Devanagari Extra" w:cs="BRH Devanagari Extra"/>
-          <w:color w:val="FF0000"/>
-          <w:sz w:val="40"/>
-          <w:szCs w:val="40"/>
-          <w:lang w:eastAsia="en-US" w:bidi="hi-IN"/>
-        </w:rPr>
-        <w:t xml:space="preserve"> | AýWûýUýiÉç | iÉÉqÉç | </w:t>
+        <w:t xml:space="preserve">  AÉ | AýWûýUýiÉç | iÉÉqÉç | </w:t>
       </w:r>
     </w:p>
     <w:p>
@@ -7639,9 +7504,56 @@
           <w:szCs w:val="28"/>
           <w:lang w:val="en-US"/>
         </w:rPr>
-        <w:t>7.1.5.4(38)</w:t>
-      </w:r>
-      <w:proofErr w:type="gramStart"/>
+        <w:t>7.1.5.4(38)-</w:t>
+      </w:r>
+      <w:r>
+        <w:rPr>
+          <w:rFonts w:ascii="BRH Devanagari Extra" w:eastAsiaTheme="minorHAnsi" w:hAnsi="BRH Devanagari Extra" w:cs="BRH Devanagari Extra"/>
+          <w:color w:val="FF0000"/>
+          <w:sz w:val="36"/>
+          <w:szCs w:val="36"/>
+          <w:lang w:eastAsia="en-US" w:bidi="hi-IN"/>
+        </w:rPr>
+        <w:t xml:space="preserve">  xrÉÉýiÉç | AjÉþ | EýYjrÉþÈ | </w:t>
+      </w:r>
+    </w:p>
+    <w:p>
+      <w:pPr>
+        <w:autoSpaceDE w:val="0"/>
+        <w:autoSpaceDN w:val="0"/>
+        <w:adjustRightInd w:val="0"/>
+        <w:rPr>
+          <w:rFonts w:ascii="BRH Devanagari Extra" w:eastAsiaTheme="minorHAnsi" w:hAnsi="BRH Devanagari Extra" w:cs="BRH Devanagari Extra"/>
+          <w:color w:val="FF0000"/>
+          <w:sz w:val="36"/>
+          <w:szCs w:val="36"/>
+          <w:lang w:eastAsia="en-US" w:bidi="hi-IN"/>
+        </w:rPr>
+      </w:pPr>
+      <w:r>
+        <w:rPr>
+          <w:rFonts w:ascii="BRH Devanagari Extra" w:eastAsiaTheme="minorHAnsi" w:hAnsi="BRH Devanagari Extra" w:cs="BRH Devanagari Extra"/>
+          <w:color w:val="FF0000"/>
+          <w:sz w:val="36"/>
+          <w:szCs w:val="36"/>
+          <w:lang w:eastAsia="en-US" w:bidi="hi-IN"/>
+        </w:rPr>
+        <w:t xml:space="preserve">xrÉÉý SjÉÉjÉþ xrÉÉjÉç xrÉÉý SjÉÉåýYjrÉþ EýYjrÉÉå ÅjÉþ xrÉÉjÉç xrÉÉý SjÉÉåýYjrÉþÈ | </w:t>
+      </w:r>
+    </w:p>
+    <w:p>
+      <w:pPr>
+        <w:autoSpaceDE w:val="0"/>
+        <w:autoSpaceDN w:val="0"/>
+        <w:adjustRightInd w:val="0"/>
+        <w:rPr>
+          <w:rFonts w:ascii="BRH Devanagari Extra" w:eastAsiaTheme="minorHAnsi" w:hAnsi="BRH Devanagari Extra" w:cs="BRH Devanagari Extra"/>
+          <w:color w:val="FF0000"/>
+          <w:sz w:val="36"/>
+          <w:szCs w:val="36"/>
+          <w:lang w:eastAsia="en-US" w:bidi="hi-IN"/>
+        </w:rPr>
+      </w:pPr>
       <w:r>
         <w:rPr>
           <w:rFonts w:ascii="Arial" w:hAnsi="Arial" w:cs="Arial"/>
@@ -7651,7 +7563,7 @@
           <w:szCs w:val="28"/>
           <w:lang w:val="en-US"/>
         </w:rPr>
-        <w:t>-</w:t>
+        <w:t>7.1.5.4(39)-</w:t>
       </w:r>
       <w:r>
         <w:rPr>
@@ -7661,10 +7573,14 @@
           <w:szCs w:val="36"/>
           <w:lang w:eastAsia="en-US" w:bidi="hi-IN"/>
         </w:rPr>
-        <w:t xml:space="preserve">  xrÉÉýiÉç</w:t>
-      </w:r>
-      <w:proofErr w:type="gramEnd"/>
-      <w:r>
+        <w:t xml:space="preserve">  AjÉþ | EýYjrÉþÈ | AjÉþ | </w:t>
+      </w:r>
+    </w:p>
+    <w:p>
+      <w:pPr>
+        <w:autoSpaceDE w:val="0"/>
+        <w:autoSpaceDN w:val="0"/>
+        <w:adjustRightInd w:val="0"/>
         <w:rPr>
           <w:rFonts w:ascii="BRH Devanagari Extra" w:eastAsiaTheme="minorHAnsi" w:hAnsi="BRH Devanagari Extra" w:cs="BRH Devanagari Extra"/>
           <w:color w:val="FF0000"/>
@@ -7672,7 +7588,16 @@
           <w:szCs w:val="36"/>
           <w:lang w:eastAsia="en-US" w:bidi="hi-IN"/>
         </w:rPr>
-        <w:t xml:space="preserve"> | AjÉþ | EýYjrÉþÈ | </w:t>
+      </w:pPr>
+      <w:r>
+        <w:rPr>
+          <w:rFonts w:ascii="BRH Devanagari Extra" w:eastAsiaTheme="minorHAnsi" w:hAnsi="BRH Devanagari Extra" w:cs="BRH Devanagari Extra"/>
+          <w:color w:val="FF0000"/>
+          <w:sz w:val="36"/>
+          <w:szCs w:val="36"/>
+          <w:lang w:eastAsia="en-US" w:bidi="hi-IN"/>
+        </w:rPr>
+        <w:t xml:space="preserve">AjÉÉåýYjrÉþ EýYjrÉÉå ÅjÉÉjÉÉåý YjrÉÉå ÅjÉÉjÉÉåý YjrÉÉå ÅjÉÉjÉÉåý YjrÉÉå ÅjÉþ | </w:t>
       </w:r>
     </w:p>
     <w:p>
@@ -7690,153 +7615,24 @@
       </w:pPr>
       <w:r>
         <w:rPr>
+          <w:rFonts w:ascii="Arial" w:hAnsi="Arial" w:cs="Arial"/>
+          <w:bCs/>
+          <w:color w:val="FF0000"/>
+          <w:sz w:val="28"/>
+          <w:szCs w:val="28"/>
+          <w:lang w:val="en-US"/>
+        </w:rPr>
+        <w:t>7.1.5.4(40)-</w:t>
+      </w:r>
+      <w:r>
+        <w:rPr>
           <w:rFonts w:ascii="BRH Devanagari Extra" w:eastAsiaTheme="minorHAnsi" w:hAnsi="BRH Devanagari Extra" w:cs="BRH Devanagari Extra"/>
           <w:color w:val="FF0000"/>
           <w:sz w:val="36"/>
           <w:szCs w:val="36"/>
           <w:lang w:eastAsia="en-US" w:bidi="hi-IN"/>
         </w:rPr>
-        <w:t xml:space="preserve">xrÉÉý SjÉÉjÉþ xrÉÉjÉç xrÉÉý SjÉÉåýYjrÉþ EýYjrÉÉå ÅjÉþ xrÉÉjÉç xrÉÉý SjÉÉåýYjrÉþÈ | </w:t>
-      </w:r>
-    </w:p>
-    <w:p>
-      <w:pPr>
-        <w:autoSpaceDE w:val="0"/>
-        <w:autoSpaceDN w:val="0"/>
-        <w:adjustRightInd w:val="0"/>
-        <w:rPr>
-          <w:rFonts w:ascii="BRH Devanagari Extra" w:eastAsiaTheme="minorHAnsi" w:hAnsi="BRH Devanagari Extra" w:cs="BRH Devanagari Extra"/>
-          <w:color w:val="FF0000"/>
-          <w:sz w:val="36"/>
-          <w:szCs w:val="36"/>
-          <w:lang w:eastAsia="en-US" w:bidi="hi-IN"/>
-        </w:rPr>
-      </w:pPr>
-      <w:r>
-        <w:rPr>
-          <w:rFonts w:ascii="Arial" w:hAnsi="Arial" w:cs="Arial"/>
-          <w:bCs/>
-          <w:color w:val="FF0000"/>
-          <w:sz w:val="28"/>
-          <w:szCs w:val="28"/>
-          <w:lang w:val="en-US"/>
-        </w:rPr>
-        <w:t>7.1.5.4(39)</w:t>
-      </w:r>
-      <w:proofErr w:type="gramStart"/>
-      <w:r>
-        <w:rPr>
-          <w:rFonts w:ascii="Arial" w:hAnsi="Arial" w:cs="Arial"/>
-          <w:bCs/>
-          <w:color w:val="FF0000"/>
-          <w:sz w:val="28"/>
-          <w:szCs w:val="28"/>
-          <w:lang w:val="en-US"/>
-        </w:rPr>
-        <w:t>-</w:t>
-      </w:r>
-      <w:r>
-        <w:rPr>
-          <w:rFonts w:ascii="BRH Devanagari Extra" w:eastAsiaTheme="minorHAnsi" w:hAnsi="BRH Devanagari Extra" w:cs="BRH Devanagari Extra"/>
-          <w:color w:val="FF0000"/>
-          <w:sz w:val="36"/>
-          <w:szCs w:val="36"/>
-          <w:lang w:eastAsia="en-US" w:bidi="hi-IN"/>
-        </w:rPr>
-        <w:t xml:space="preserve">  AjÉþ</w:t>
-      </w:r>
-      <w:proofErr w:type="gramEnd"/>
-      <w:r>
-        <w:rPr>
-          <w:rFonts w:ascii="BRH Devanagari Extra" w:eastAsiaTheme="minorHAnsi" w:hAnsi="BRH Devanagari Extra" w:cs="BRH Devanagari Extra"/>
-          <w:color w:val="FF0000"/>
-          <w:sz w:val="36"/>
-          <w:szCs w:val="36"/>
-          <w:lang w:eastAsia="en-US" w:bidi="hi-IN"/>
-        </w:rPr>
-        <w:t xml:space="preserve"> | EýYjrÉþÈ | AjÉþ | </w:t>
-      </w:r>
-    </w:p>
-    <w:p>
-      <w:pPr>
-        <w:autoSpaceDE w:val="0"/>
-        <w:autoSpaceDN w:val="0"/>
-        <w:adjustRightInd w:val="0"/>
-        <w:rPr>
-          <w:rFonts w:ascii="BRH Devanagari Extra" w:eastAsiaTheme="minorHAnsi" w:hAnsi="BRH Devanagari Extra" w:cs="BRH Devanagari Extra"/>
-          <w:color w:val="FF0000"/>
-          <w:sz w:val="36"/>
-          <w:szCs w:val="36"/>
-          <w:lang w:eastAsia="en-US" w:bidi="hi-IN"/>
-        </w:rPr>
-      </w:pPr>
-      <w:r>
-        <w:rPr>
-          <w:rFonts w:ascii="BRH Devanagari Extra" w:eastAsiaTheme="minorHAnsi" w:hAnsi="BRH Devanagari Extra" w:cs="BRH Devanagari Extra"/>
-          <w:color w:val="FF0000"/>
-          <w:sz w:val="36"/>
-          <w:szCs w:val="36"/>
-          <w:lang w:eastAsia="en-US" w:bidi="hi-IN"/>
-        </w:rPr>
-        <w:t xml:space="preserve">AjÉÉåýYjrÉþ EýYjrÉÉå ÅjÉÉjÉÉåý YjrÉÉå ÅjÉÉjÉÉåý YjrÉÉå ÅjÉÉjÉÉåý YjrÉÉå ÅjÉþ | </w:t>
-      </w:r>
-    </w:p>
-    <w:p>
-      <w:pPr>
-        <w:autoSpaceDE w:val="0"/>
-        <w:autoSpaceDN w:val="0"/>
-        <w:adjustRightInd w:val="0"/>
-        <w:rPr>
-          <w:rFonts w:ascii="BRH Devanagari Extra" w:eastAsiaTheme="minorHAnsi" w:hAnsi="BRH Devanagari Extra" w:cs="BRH Devanagari Extra"/>
-          <w:color w:val="FF0000"/>
-          <w:sz w:val="36"/>
-          <w:szCs w:val="36"/>
-          <w:lang w:eastAsia="en-US" w:bidi="hi-IN"/>
-        </w:rPr>
-      </w:pPr>
-      <w:r>
-        <w:rPr>
-          <w:rFonts w:ascii="Arial" w:hAnsi="Arial" w:cs="Arial"/>
-          <w:bCs/>
-          <w:color w:val="FF0000"/>
-          <w:sz w:val="28"/>
-          <w:szCs w:val="28"/>
-          <w:lang w:val="en-US"/>
-        </w:rPr>
-        <w:t>7.1.5.4(40)</w:t>
-      </w:r>
-      <w:proofErr w:type="gramStart"/>
-      <w:r>
-        <w:rPr>
-          <w:rFonts w:ascii="Arial" w:hAnsi="Arial" w:cs="Arial"/>
-          <w:bCs/>
-          <w:color w:val="FF0000"/>
-          <w:sz w:val="28"/>
-          <w:szCs w:val="28"/>
-          <w:lang w:val="en-US"/>
-        </w:rPr>
-        <w:t>-</w:t>
-      </w:r>
-      <w:r>
-        <w:rPr>
-          <w:rFonts w:ascii="BRH Devanagari Extra" w:eastAsiaTheme="minorHAnsi" w:hAnsi="BRH Devanagari Extra" w:cs="BRH Devanagari Extra"/>
-          <w:color w:val="FF0000"/>
-          <w:sz w:val="36"/>
-          <w:szCs w:val="36"/>
-          <w:lang w:eastAsia="en-US" w:bidi="hi-IN"/>
-        </w:rPr>
-        <w:t xml:space="preserve">  EýYjrÉþÈ</w:t>
-      </w:r>
-      <w:proofErr w:type="gramEnd"/>
-      <w:r>
-        <w:rPr>
-          <w:rFonts w:ascii="BRH Devanagari Extra" w:eastAsiaTheme="minorHAnsi" w:hAnsi="BRH Devanagari Extra" w:cs="BRH Devanagari Extra"/>
-          <w:color w:val="FF0000"/>
-          <w:sz w:val="36"/>
-          <w:szCs w:val="36"/>
-          <w:lang w:eastAsia="en-US" w:bidi="hi-IN"/>
-        </w:rPr>
-        <w:t xml:space="preserve"> | AjÉþ | AýÌiÉýUÉý§ÉÈ | </w:t>
+        <w:t xml:space="preserve">  EýYjrÉþÈ | AjÉþ | AýÌiÉýUÉý§ÉÈ | </w:t>
       </w:r>
     </w:p>
     <w:p>
@@ -8172,20 +7968,8 @@
           <w:szCs w:val="40"/>
           <w:lang w:bidi="ar-SA"/>
         </w:rPr>
-        <w:t xml:space="preserve"> </w:t>
-      </w:r>
-      <w:proofErr w:type="gramStart"/>
-      <w:r>
-        <w:rPr>
-          <w:rFonts w:ascii="BRH Devanagari Extra" w:hAnsi="BRH Devanagari Extra" w:cs="BRH Devanagari Extra"/>
-          <w:b/>
-          <w:sz w:val="40"/>
-          <w:szCs w:val="40"/>
-          <w:lang w:bidi="ar-SA"/>
-        </w:rPr>
-        <w:t>WûÏ(</w:t>
-      </w:r>
-      <w:proofErr w:type="gramEnd"/>
+        <w:t xml:space="preserve"> WûÏ(</w:t>
+      </w:r>
       <w:r>
         <w:rPr>
           <w:rFonts w:ascii="Arial" w:hAnsi="Arial" w:cs="Arial"/>
@@ -8855,29 +8639,7 @@
           <w:szCs w:val="40"/>
           <w:lang w:eastAsia="en-US" w:bidi="ar-SA"/>
         </w:rPr>
-        <w:t xml:space="preserve">CÌiÉþ | AxiÉÑþ | </w:t>
-      </w:r>
-      <w:proofErr w:type="gramStart"/>
-      <w:r>
-        <w:rPr>
-          <w:rFonts w:ascii="BRH Devanagari Extra" w:eastAsiaTheme="minorHAnsi" w:hAnsi="BRH Devanagari Extra" w:cs="BRH Devanagari Extra"/>
-          <w:color w:val="000000"/>
-          <w:sz w:val="40"/>
-          <w:szCs w:val="40"/>
-          <w:lang w:eastAsia="en-US" w:bidi="ar-SA"/>
-        </w:rPr>
-        <w:t>WûÏ(</w:t>
-      </w:r>
-      <w:proofErr w:type="gramEnd"/>
-      <w:r>
-        <w:rPr>
-          <w:rFonts w:ascii="BRH Devanagari Extra" w:eastAsiaTheme="minorHAnsi" w:hAnsi="BRH Devanagari Extra" w:cs="BRH Devanagari Extra"/>
-          <w:color w:val="000000"/>
-          <w:sz w:val="40"/>
-          <w:szCs w:val="40"/>
-          <w:lang w:eastAsia="en-US" w:bidi="ar-SA"/>
-        </w:rPr>
-        <w:t>3) |</w:t>
+        <w:t>CÌiÉþ | AxiÉÑþ | WûÏ(3) |</w:t>
       </w:r>
       <w:r>
         <w:rPr>
@@ -8943,31 +8705,7 @@
           <w:szCs w:val="40"/>
           <w:lang w:eastAsia="en-US" w:bidi="ar-SA"/>
         </w:rPr>
-        <w:t xml:space="preserve">CirÉ xiuÉ ÎxiuÉiÉÏ irÉxiÉÑý </w:t>
-      </w:r>
-      <w:proofErr w:type="gramStart"/>
-      <w:r>
-        <w:rPr>
-          <w:rFonts w:ascii="BRH Devanagari Extra" w:eastAsiaTheme="minorHAnsi" w:hAnsi="BRH Devanagari Extra" w:cs="BRH Devanagari Extra"/>
-          <w:b/>
-          <w:color w:val="000000"/>
-          <w:sz w:val="40"/>
-          <w:szCs w:val="40"/>
-          <w:lang w:eastAsia="en-US" w:bidi="ar-SA"/>
-        </w:rPr>
-        <w:t>WûÏ(</w:t>
-      </w:r>
-      <w:proofErr w:type="gramEnd"/>
-      <w:r>
-        <w:rPr>
-          <w:rFonts w:ascii="BRH Devanagari Extra" w:eastAsiaTheme="minorHAnsi" w:hAnsi="BRH Devanagari Extra" w:cs="BRH Devanagari Extra"/>
-          <w:b/>
-          <w:color w:val="000000"/>
-          <w:sz w:val="40"/>
-          <w:szCs w:val="40"/>
-          <w:lang w:eastAsia="en-US" w:bidi="ar-SA"/>
-        </w:rPr>
-        <w:t>3) WûÏ(3) AÎxiuÉiÉÏ</w:t>
+        <w:t>CirÉ xiuÉ ÎxiuÉiÉÏ irÉxiÉÑý WûÏ(3) WûÏ(3) AÎxiuÉiÉÏ</w:t>
       </w:r>
       <w:r>
         <w:rPr>
@@ -9081,29 +8819,7 @@
           <w:szCs w:val="40"/>
           <w:lang w:eastAsia="en-US" w:bidi="ar-SA"/>
         </w:rPr>
-        <w:t xml:space="preserve">AxiÉÑþ | </w:t>
-      </w:r>
-      <w:proofErr w:type="gramStart"/>
-      <w:r>
-        <w:rPr>
-          <w:rFonts w:ascii="BRH Devanagari Extra" w:eastAsiaTheme="minorHAnsi" w:hAnsi="BRH Devanagari Extra" w:cs="BRH Devanagari Extra"/>
-          <w:color w:val="000000"/>
-          <w:sz w:val="40"/>
-          <w:szCs w:val="40"/>
-          <w:lang w:eastAsia="en-US" w:bidi="ar-SA"/>
-        </w:rPr>
-        <w:t>WûÏ(</w:t>
-      </w:r>
-      <w:proofErr w:type="gramEnd"/>
-      <w:r>
-        <w:rPr>
-          <w:rFonts w:ascii="BRH Devanagari Extra" w:eastAsiaTheme="minorHAnsi" w:hAnsi="BRH Devanagari Extra" w:cs="BRH Devanagari Extra"/>
-          <w:color w:val="000000"/>
-          <w:sz w:val="40"/>
-          <w:szCs w:val="40"/>
-          <w:lang w:eastAsia="en-US" w:bidi="ar-SA"/>
-        </w:rPr>
-        <w:t>3) | CÌiÉþ |</w:t>
+        <w:t>AxiÉÑþ | WûÏ(3) | CÌiÉþ |</w:t>
       </w:r>
       <w:r>
         <w:rPr>
@@ -9172,31 +8888,7 @@
           <w:szCs w:val="40"/>
           <w:lang w:eastAsia="en-US" w:bidi="ar-SA"/>
         </w:rPr>
-        <w:t xml:space="preserve">AxiÉÑý </w:t>
-      </w:r>
-      <w:proofErr w:type="gramStart"/>
-      <w:r>
-        <w:rPr>
-          <w:rFonts w:ascii="BRH Devanagari Extra" w:eastAsiaTheme="minorHAnsi" w:hAnsi="BRH Devanagari Extra" w:cs="BRH Devanagari Extra"/>
-          <w:b/>
-          <w:color w:val="000000"/>
-          <w:sz w:val="40"/>
-          <w:szCs w:val="40"/>
-          <w:lang w:eastAsia="en-US" w:bidi="ar-SA"/>
-        </w:rPr>
-        <w:t>WûÏ(</w:t>
-      </w:r>
-      <w:proofErr w:type="gramEnd"/>
-      <w:r>
-        <w:rPr>
-          <w:rFonts w:ascii="BRH Devanagari Extra" w:eastAsiaTheme="minorHAnsi" w:hAnsi="BRH Devanagari Extra" w:cs="BRH Devanagari Extra"/>
-          <w:b/>
-          <w:color w:val="000000"/>
-          <w:sz w:val="40"/>
-          <w:szCs w:val="40"/>
-          <w:lang w:eastAsia="en-US" w:bidi="ar-SA"/>
-        </w:rPr>
-        <w:t>3) WûÏ(3) AxiuÉxiÉÑý WûÏ(3) CiÉÏÌiÉý WûÏ(3) AxiuÉxiÉÑý WûÏ(3) CÌiÉþ |</w:t>
+        <w:t>AxiÉÑý WûÏ(3) WûÏ(3) AxiuÉxiÉÑý WûÏ(3) CiÉÏÌiÉý WûÏ(3) AxiuÉxiÉÑý WûÏ(3) CÌiÉþ |</w:t>
       </w:r>
     </w:p>
     <w:p>
@@ -10721,19 +10413,7 @@
           <w:lang w:val="en-US"/>
         </w:rPr>
         <w:lastRenderedPageBreak/>
-        <w:t>7.1.7.3(16)</w:t>
-      </w:r>
-      <w:proofErr w:type="gramStart"/>
-      <w:r>
-        <w:rPr>
-          <w:rFonts w:ascii="Arial" w:hAnsi="Arial" w:cs="Arial"/>
-          <w:bCs/>
-          <w:color w:val="FF0000"/>
-          <w:sz w:val="32"/>
-          <w:szCs w:val="32"/>
-          <w:lang w:val="en-US"/>
-        </w:rPr>
-        <w:t>-</w:t>
+        <w:t>7.1.7.3(16)-</w:t>
       </w:r>
       <w:r>
         <w:rPr>
@@ -10743,18 +10423,7 @@
           <w:szCs w:val="40"/>
           <w:lang w:eastAsia="en-US" w:bidi="hi-IN"/>
         </w:rPr>
-        <w:t xml:space="preserve">  LMüÉÿ</w:t>
-      </w:r>
-      <w:proofErr w:type="gramEnd"/>
-      <w:r>
-        <w:rPr>
-          <w:rFonts w:ascii="BRH Devanagari Extra" w:eastAsiaTheme="minorHAnsi" w:hAnsi="BRH Devanagari Extra" w:cs="BRH Devanagari Extra"/>
-          <w:color w:val="FF0000"/>
-          <w:sz w:val="40"/>
-          <w:szCs w:val="40"/>
-          <w:lang w:eastAsia="en-US" w:bidi="hi-IN"/>
-        </w:rPr>
-        <w:t xml:space="preserve"> | qÉÉý | pÉÔýiÉÉ |</w:t>
+        <w:t xml:space="preserve">  LMüÉÿ | qÉÉý | pÉÔýiÉÉ |</w:t>
       </w:r>
     </w:p>
     <w:p>
@@ -10812,19 +10481,7 @@
           <w:szCs w:val="32"/>
           <w:lang w:val="en-US"/>
         </w:rPr>
-        <w:t>7.1.7.3(17)</w:t>
-      </w:r>
-      <w:proofErr w:type="gramStart"/>
-      <w:r>
-        <w:rPr>
-          <w:rFonts w:ascii="Arial" w:hAnsi="Arial" w:cs="Arial"/>
-          <w:bCs/>
-          <w:color w:val="FF0000"/>
-          <w:sz w:val="32"/>
-          <w:szCs w:val="32"/>
-          <w:lang w:val="en-US"/>
-        </w:rPr>
-        <w:t>-</w:t>
+        <w:t>7.1.7.3(17)-</w:t>
       </w:r>
       <w:r>
         <w:rPr>
@@ -10834,18 +10491,7 @@
           <w:szCs w:val="40"/>
           <w:lang w:eastAsia="en-US" w:bidi="hi-IN"/>
         </w:rPr>
-        <w:t xml:space="preserve">  qÉÉý</w:t>
-      </w:r>
-      <w:proofErr w:type="gramEnd"/>
-      <w:r>
-        <w:rPr>
-          <w:rFonts w:ascii="BRH Devanagari Extra" w:eastAsiaTheme="minorHAnsi" w:hAnsi="BRH Devanagari Extra" w:cs="BRH Devanagari Extra"/>
-          <w:color w:val="FF0000"/>
-          <w:sz w:val="40"/>
-          <w:szCs w:val="40"/>
-          <w:lang w:eastAsia="en-US" w:bidi="hi-IN"/>
-        </w:rPr>
-        <w:t xml:space="preserve"> | pÉÔýiÉÉ | AÉ | ÌuÉýzÉý | </w:t>
+        <w:t xml:space="preserve">  qÉÉý | pÉÔýiÉÉ | AÉ | ÌuÉýzÉý | </w:t>
       </w:r>
     </w:p>
     <w:p>
@@ -10904,19 +10550,7 @@
           <w:szCs w:val="32"/>
           <w:lang w:val="en-US"/>
         </w:rPr>
-        <w:t>7.1.7.3(18)</w:t>
-      </w:r>
-      <w:proofErr w:type="gramStart"/>
-      <w:r>
-        <w:rPr>
-          <w:rFonts w:ascii="Arial" w:hAnsi="Arial" w:cs="Arial"/>
-          <w:bCs/>
-          <w:color w:val="FF0000"/>
-          <w:sz w:val="32"/>
-          <w:szCs w:val="32"/>
-          <w:lang w:val="en-US"/>
-        </w:rPr>
-        <w:t>-</w:t>
+        <w:t>7.1.7.3(18)-</w:t>
       </w:r>
       <w:r>
         <w:rPr>
@@ -10926,18 +10560,7 @@
           <w:szCs w:val="40"/>
           <w:lang w:eastAsia="en-US" w:bidi="hi-IN"/>
         </w:rPr>
-        <w:t xml:space="preserve">  pÉÔýiÉÉ</w:t>
-      </w:r>
-      <w:proofErr w:type="gramEnd"/>
-      <w:r>
-        <w:rPr>
-          <w:rFonts w:ascii="BRH Devanagari Extra" w:eastAsiaTheme="minorHAnsi" w:hAnsi="BRH Devanagari Extra" w:cs="BRH Devanagari Extra"/>
-          <w:color w:val="FF0000"/>
-          <w:sz w:val="40"/>
-          <w:szCs w:val="40"/>
-          <w:lang w:eastAsia="en-US" w:bidi="hi-IN"/>
-        </w:rPr>
-        <w:t xml:space="preserve"> | AÉ | ÌuÉýzÉý | qÉÉ |</w:t>
+        <w:t xml:space="preserve">  pÉÔýiÉÉ | AÉ | ÌuÉýzÉý | qÉÉ |</w:t>
       </w:r>
     </w:p>
     <w:p>
@@ -10995,19 +10618,7 @@
           <w:szCs w:val="32"/>
           <w:lang w:val="en-US"/>
         </w:rPr>
-        <w:t>7.1.7.3(19)</w:t>
-      </w:r>
-      <w:proofErr w:type="gramStart"/>
-      <w:r>
-        <w:rPr>
-          <w:rFonts w:ascii="Arial" w:hAnsi="Arial" w:cs="Arial"/>
-          <w:bCs/>
-          <w:color w:val="FF0000"/>
-          <w:sz w:val="32"/>
-          <w:szCs w:val="32"/>
-          <w:lang w:val="en-US"/>
-        </w:rPr>
-        <w:t>-</w:t>
+        <w:t>7.1.7.3(19)-</w:t>
       </w:r>
       <w:r>
         <w:rPr>
@@ -11017,18 +10628,7 @@
           <w:szCs w:val="40"/>
           <w:lang w:eastAsia="en-US" w:bidi="hi-IN"/>
         </w:rPr>
-        <w:t xml:space="preserve">  AÉ</w:t>
-      </w:r>
-      <w:proofErr w:type="gramEnd"/>
-      <w:r>
-        <w:rPr>
-          <w:rFonts w:ascii="BRH Devanagari Extra" w:eastAsiaTheme="minorHAnsi" w:hAnsi="BRH Devanagari Extra" w:cs="BRH Devanagari Extra"/>
-          <w:color w:val="FF0000"/>
-          <w:sz w:val="40"/>
-          <w:szCs w:val="40"/>
-          <w:lang w:eastAsia="en-US" w:bidi="hi-IN"/>
-        </w:rPr>
-        <w:t xml:space="preserve"> | ÌuÉýzÉý | qÉÉ | </w:t>
+        <w:t xml:space="preserve">  AÉ | ÌuÉýzÉý | qÉÉ | </w:t>
       </w:r>
     </w:p>
     <w:p>
@@ -11606,9 +11206,8 @@
           <w:highlight w:val="yellow"/>
           <w:lang w:val="en-US"/>
         </w:rPr>
-        <w:t xml:space="preserve">in </w:t>
-      </w:r>
-      <w:proofErr w:type="gramStart"/>
+        <w:t xml:space="preserve">in green </w:t>
+      </w:r>
       <w:r>
         <w:rPr>
           <w:rFonts w:ascii="Arial" w:hAnsi="Arial" w:cs="Arial"/>
@@ -11619,7 +11218,7 @@
           <w:highlight w:val="yellow"/>
           <w:lang w:val="en-US"/>
         </w:rPr>
-        <w:t xml:space="preserve">green </w:t>
+        <w:t xml:space="preserve">, </w:t>
       </w:r>
       <w:r>
         <w:rPr>
@@ -11631,9 +11230,8 @@
           <w:highlight w:val="yellow"/>
           <w:lang w:val="en-US"/>
         </w:rPr>
-        <w:t>,</w:t>
-      </w:r>
-      <w:proofErr w:type="gramEnd"/>
+        <w:t xml:space="preserve">not </w:t>
+      </w:r>
       <w:r>
         <w:rPr>
           <w:rFonts w:ascii="Arial" w:hAnsi="Arial" w:cs="Arial"/>
@@ -11644,7 +11242,7 @@
           <w:highlight w:val="yellow"/>
           <w:lang w:val="en-US"/>
         </w:rPr>
-        <w:t xml:space="preserve"> </w:t>
+        <w:t xml:space="preserve">the </w:t>
       </w:r>
       <w:r>
         <w:rPr>
@@ -11656,7 +11254,7 @@
           <w:highlight w:val="yellow"/>
           <w:lang w:val="en-US"/>
         </w:rPr>
-        <w:t xml:space="preserve">not </w:t>
+        <w:t>others</w:t>
       </w:r>
       <w:r>
         <w:rPr>
@@ -11668,7 +11266,7 @@
           <w:highlight w:val="yellow"/>
           <w:lang w:val="en-US"/>
         </w:rPr>
-        <w:t xml:space="preserve">the </w:t>
+        <w:t xml:space="preserve"> in blue </w:t>
       </w:r>
       <w:r>
         <w:rPr>
@@ -11680,7 +11278,7 @@
           <w:highlight w:val="yellow"/>
           <w:lang w:val="en-US"/>
         </w:rPr>
-        <w:t>others</w:t>
+        <w:t>)</w:t>
       </w:r>
       <w:r>
         <w:rPr>
@@ -11692,30 +11290,6 @@
           <w:highlight w:val="yellow"/>
           <w:lang w:val="en-US"/>
         </w:rPr>
-        <w:t xml:space="preserve"> in blue </w:t>
-      </w:r>
-      <w:r>
-        <w:rPr>
-          <w:rFonts w:ascii="Arial" w:hAnsi="Arial" w:cs="Arial"/>
-          <w:b/>
-          <w:bCs/>
-          <w:sz w:val="32"/>
-          <w:szCs w:val="32"/>
-          <w:highlight w:val="yellow"/>
-          <w:lang w:val="en-US"/>
-        </w:rPr>
-        <w:t>)</w:t>
-      </w:r>
-      <w:r>
-        <w:rPr>
-          <w:rFonts w:ascii="Arial" w:hAnsi="Arial" w:cs="Arial"/>
-          <w:b/>
-          <w:bCs/>
-          <w:sz w:val="32"/>
-          <w:szCs w:val="32"/>
-          <w:highlight w:val="yellow"/>
-          <w:lang w:val="en-US"/>
-        </w:rPr>
         <w:t xml:space="preserve"> </w:t>
       </w:r>
       <w:r>
@@ -11763,7 +11337,6 @@
         </w:rPr>
         <w:t xml:space="preserve"> </w:t>
       </w:r>
-      <w:proofErr w:type="gramStart"/>
       <w:r>
         <w:rPr>
           <w:rFonts w:ascii="BRH Devanagari Extra" w:eastAsiaTheme="minorHAnsi" w:hAnsi="BRH Devanagari Extra" w:cs="BRH Devanagari Extra"/>
@@ -11772,10 +11345,14 @@
           <w:szCs w:val="36"/>
           <w:lang w:eastAsia="en-US" w:bidi="hi-IN"/>
         </w:rPr>
-        <w:t>xrÉÉåýlÉÉ  |</w:t>
-      </w:r>
-      <w:proofErr w:type="gramEnd"/>
-      <w:r>
+        <w:t xml:space="preserve">xrÉÉåýlÉÉ  | qÉÉý | AÉ | </w:t>
+      </w:r>
+    </w:p>
+    <w:p>
+      <w:pPr>
+        <w:autoSpaceDE w:val="0"/>
+        <w:autoSpaceDN w:val="0"/>
+        <w:adjustRightInd w:val="0"/>
         <w:rPr>
           <w:rFonts w:ascii="BRH Devanagari Extra" w:eastAsiaTheme="minorHAnsi" w:hAnsi="BRH Devanagari Extra" w:cs="BRH Devanagari Extra"/>
           <w:color w:val="FF0000"/>
@@ -11783,8 +11360,29 @@
           <w:szCs w:val="36"/>
           <w:lang w:eastAsia="en-US" w:bidi="hi-IN"/>
         </w:rPr>
-        <w:t xml:space="preserve"> qÉÉý | AÉ | </w:t>
-      </w:r>
+      </w:pPr>
+      <w:r>
+        <w:rPr>
+          <w:rFonts w:ascii="BRH Devanagari Extra" w:eastAsiaTheme="minorHAnsi" w:hAnsi="BRH Devanagari Extra" w:cs="BRH Devanagari Extra"/>
+          <w:color w:val="FF0000"/>
+          <w:sz w:val="36"/>
+          <w:szCs w:val="36"/>
+          <w:lang w:eastAsia="en-US" w:bidi="hi-IN"/>
+        </w:rPr>
+        <w:t>xrÉÉåýlÉÉ qÉÉý qÉÉý xrÉÉåýlÉÉ xrÉÉåýlÉÉ qÉÉÅÅ qÉÉÿ xrÉÉåýlÉÉ xrÉÉåýlÉÉ qÉÉ |</w:t>
+      </w:r>
+    </w:p>
+    <w:p>
+      <w:pPr>
+        <w:pStyle w:val="NoSpacing"/>
+        <w:rPr>
+          <w:rFonts w:eastAsiaTheme="minorHAnsi"/>
+          <w:color w:val="FF0000"/>
+          <w:sz w:val="20"/>
+          <w:szCs w:val="20"/>
+          <w:lang w:eastAsia="en-US" w:bidi="hi-IN"/>
+        </w:rPr>
+      </w:pPr>
     </w:p>
     <w:p>
       <w:pPr>
@@ -11801,13 +11399,106 @@
       </w:pPr>
       <w:r>
         <w:rPr>
+          <w:rFonts w:ascii="Arial" w:eastAsiaTheme="minorHAnsi" w:hAnsi="Arial" w:cs="Arial"/>
+          <w:color w:val="FF0000"/>
+          <w:sz w:val="28"/>
+          <w:szCs w:val="28"/>
+          <w:lang w:eastAsia="en-US" w:bidi="hi-IN"/>
+        </w:rPr>
+        <w:t>(7.1.7.3(40)-</w:t>
+      </w:r>
+      <w:r>
+        <w:rPr>
           <w:rFonts w:ascii="BRH Devanagari Extra" w:eastAsiaTheme="minorHAnsi" w:hAnsi="BRH Devanagari Extra" w:cs="BRH Devanagari Extra"/>
           <w:color w:val="FF0000"/>
           <w:sz w:val="36"/>
           <w:szCs w:val="36"/>
           <w:lang w:eastAsia="en-US" w:bidi="hi-IN"/>
         </w:rPr>
-        <w:t>xrÉÉåýlÉÉ qÉÉý qÉÉý xrÉÉåýlÉÉ xrÉÉåýlÉÉ qÉÉÅÅ qÉÉÿ xrÉÉåýlÉÉ xrÉÉåýlÉÉ qÉÉ |</w:t>
+        <w:t xml:space="preserve">  qÉÉý | AÉ | ÌuÉýzÉý | </w:t>
+      </w:r>
+    </w:p>
+    <w:p>
+      <w:pPr>
+        <w:autoSpaceDE w:val="0"/>
+        <w:autoSpaceDN w:val="0"/>
+        <w:adjustRightInd w:val="0"/>
+        <w:rPr>
+          <w:rFonts w:ascii="BRH Devanagari Extra" w:eastAsiaTheme="minorHAnsi" w:hAnsi="BRH Devanagari Extra" w:cs="BRH Devanagari Extra"/>
+          <w:color w:val="FF0000"/>
+          <w:sz w:val="36"/>
+          <w:szCs w:val="36"/>
+          <w:lang w:eastAsia="en-US" w:bidi="hi-IN"/>
+        </w:rPr>
+      </w:pPr>
+      <w:r>
+        <w:rPr>
+          <w:rFonts w:ascii="BRH Devanagari Extra" w:eastAsiaTheme="minorHAnsi" w:hAnsi="BRH Devanagari Extra" w:cs="BRH Devanagari Extra"/>
+          <w:color w:val="FF0000"/>
+          <w:sz w:val="36"/>
+          <w:szCs w:val="36"/>
+          <w:lang w:eastAsia="en-US" w:bidi="hi-IN"/>
+        </w:rPr>
+        <w:t>qÉÉÅÅ qÉÉý qÉÉÅÅ ÌuÉþzÉ ÌuÉýzÉÉ qÉÉý qÉÉÅÅ ÌuÉþzÉ |</w:t>
+      </w:r>
+    </w:p>
+    <w:p>
+      <w:pPr>
+        <w:autoSpaceDE w:val="0"/>
+        <w:autoSpaceDN w:val="0"/>
+        <w:adjustRightInd w:val="0"/>
+        <w:rPr>
+          <w:rFonts w:ascii="BRH Devanagari Extra" w:eastAsiaTheme="minorHAnsi" w:hAnsi="BRH Devanagari Extra" w:cs="BRH Devanagari Extra"/>
+          <w:color w:val="FF0000"/>
+          <w:sz w:val="36"/>
+          <w:szCs w:val="36"/>
+          <w:lang w:eastAsia="en-US" w:bidi="hi-IN"/>
+        </w:rPr>
+      </w:pPr>
+      <w:r>
+        <w:rPr>
+          <w:rFonts w:ascii="Arial" w:eastAsiaTheme="minorHAnsi" w:hAnsi="Arial" w:cs="Arial"/>
+          <w:color w:val="FF0000"/>
+          <w:sz w:val="28"/>
+          <w:szCs w:val="28"/>
+          <w:lang w:eastAsia="en-US" w:bidi="hi-IN"/>
+        </w:rPr>
+        <w:lastRenderedPageBreak/>
+        <w:t>7.1.7.3(41)-</w:t>
+      </w:r>
+      <w:r>
+        <w:rPr>
+          <w:rFonts w:ascii="BRH Devanagari Extra" w:eastAsiaTheme="minorHAnsi" w:hAnsi="BRH Devanagari Extra" w:cs="BRH Devanagari Extra"/>
+          <w:color w:val="FF0000"/>
+          <w:sz w:val="36"/>
+          <w:szCs w:val="36"/>
+          <w:lang w:eastAsia="en-US" w:bidi="hi-IN"/>
+        </w:rPr>
+        <w:t xml:space="preserve">  AÉ | ÌuÉýzÉý | xÉÑýwÉSÉÿ | </w:t>
+      </w:r>
+    </w:p>
+    <w:p>
+      <w:pPr>
+        <w:autoSpaceDE w:val="0"/>
+        <w:autoSpaceDN w:val="0"/>
+        <w:adjustRightInd w:val="0"/>
+        <w:rPr>
+          <w:rFonts w:ascii="BRH Devanagari Extra" w:eastAsiaTheme="minorHAnsi" w:hAnsi="BRH Devanagari Extra" w:cs="BRH Devanagari Extra"/>
+          <w:color w:val="FF0000"/>
+          <w:sz w:val="36"/>
+          <w:szCs w:val="36"/>
+          <w:lang w:eastAsia="en-US" w:bidi="hi-IN"/>
+        </w:rPr>
+      </w:pPr>
+      <w:r>
+        <w:rPr>
+          <w:rFonts w:ascii="BRH Devanagari Extra" w:eastAsiaTheme="minorHAnsi" w:hAnsi="BRH Devanagari Extra" w:cs="BRH Devanagari Extra"/>
+          <w:color w:val="FF0000"/>
+          <w:sz w:val="36"/>
+          <w:szCs w:val="36"/>
+          <w:lang w:eastAsia="en-US" w:bidi="hi-IN"/>
+        </w:rPr>
+        <w:t xml:space="preserve">AÉ ÌuÉþzÉ ÌuÉýzÉÉ ÌuÉþzÉ xÉÑýwÉSÉþ xÉÑýwÉSÉþ ÌuÉýzÉÉ ÌuÉþzÉ xÉÑýwÉSÉÿ | </w:t>
       </w:r>
     </w:p>
     <w:p>
@@ -11843,18 +11534,7 @@
           <w:szCs w:val="28"/>
           <w:lang w:eastAsia="en-US" w:bidi="hi-IN"/>
         </w:rPr>
-        <w:t>(7.1.7.3(40)</w:t>
-      </w:r>
-      <w:proofErr w:type="gramStart"/>
-      <w:r>
-        <w:rPr>
-          <w:rFonts w:ascii="Arial" w:eastAsiaTheme="minorHAnsi" w:hAnsi="Arial" w:cs="Arial"/>
-          <w:color w:val="FF0000"/>
-          <w:sz w:val="28"/>
-          <w:szCs w:val="28"/>
-          <w:lang w:eastAsia="en-US" w:bidi="hi-IN"/>
-        </w:rPr>
-        <w:t>-</w:t>
+        <w:t>7.1.7.3(42)-</w:t>
       </w:r>
       <w:r>
         <w:rPr>
@@ -11864,191 +11544,7 @@
           <w:szCs w:val="36"/>
           <w:lang w:eastAsia="en-US" w:bidi="hi-IN"/>
         </w:rPr>
-        <w:t xml:space="preserve">  qÉÉý</w:t>
-      </w:r>
-      <w:proofErr w:type="gramEnd"/>
-      <w:r>
-        <w:rPr>
-          <w:rFonts w:ascii="BRH Devanagari Extra" w:eastAsiaTheme="minorHAnsi" w:hAnsi="BRH Devanagari Extra" w:cs="BRH Devanagari Extra"/>
-          <w:color w:val="FF0000"/>
-          <w:sz w:val="36"/>
-          <w:szCs w:val="36"/>
-          <w:lang w:eastAsia="en-US" w:bidi="hi-IN"/>
-        </w:rPr>
-        <w:t xml:space="preserve"> | AÉ | ÌuÉýzÉý | </w:t>
-      </w:r>
-    </w:p>
-    <w:p>
-      <w:pPr>
-        <w:autoSpaceDE w:val="0"/>
-        <w:autoSpaceDN w:val="0"/>
-        <w:adjustRightInd w:val="0"/>
-        <w:rPr>
-          <w:rFonts w:ascii="BRH Devanagari Extra" w:eastAsiaTheme="minorHAnsi" w:hAnsi="BRH Devanagari Extra" w:cs="BRH Devanagari Extra"/>
-          <w:color w:val="FF0000"/>
-          <w:sz w:val="36"/>
-          <w:szCs w:val="36"/>
-          <w:lang w:eastAsia="en-US" w:bidi="hi-IN"/>
-        </w:rPr>
-      </w:pPr>
-      <w:r>
-        <w:rPr>
-          <w:rFonts w:ascii="BRH Devanagari Extra" w:eastAsiaTheme="minorHAnsi" w:hAnsi="BRH Devanagari Extra" w:cs="BRH Devanagari Extra"/>
-          <w:color w:val="FF0000"/>
-          <w:sz w:val="36"/>
-          <w:szCs w:val="36"/>
-          <w:lang w:eastAsia="en-US" w:bidi="hi-IN"/>
-        </w:rPr>
-        <w:t>qÉÉÅÅ qÉÉý qÉÉÅÅ ÌuÉþzÉ ÌuÉýzÉÉ qÉÉý qÉÉÅÅ ÌuÉþzÉ |</w:t>
-      </w:r>
-    </w:p>
-    <w:p>
-      <w:pPr>
-        <w:autoSpaceDE w:val="0"/>
-        <w:autoSpaceDN w:val="0"/>
-        <w:adjustRightInd w:val="0"/>
-        <w:rPr>
-          <w:rFonts w:ascii="BRH Devanagari Extra" w:eastAsiaTheme="minorHAnsi" w:hAnsi="BRH Devanagari Extra" w:cs="BRH Devanagari Extra"/>
-          <w:color w:val="FF0000"/>
-          <w:sz w:val="36"/>
-          <w:szCs w:val="36"/>
-          <w:lang w:eastAsia="en-US" w:bidi="hi-IN"/>
-        </w:rPr>
-      </w:pPr>
-      <w:r>
-        <w:rPr>
-          <w:rFonts w:ascii="Arial" w:eastAsiaTheme="minorHAnsi" w:hAnsi="Arial" w:cs="Arial"/>
-          <w:color w:val="FF0000"/>
-          <w:sz w:val="28"/>
-          <w:szCs w:val="28"/>
-          <w:lang w:eastAsia="en-US" w:bidi="hi-IN"/>
-        </w:rPr>
-        <w:lastRenderedPageBreak/>
-        <w:t>7.1.7.3(41)</w:t>
-      </w:r>
-      <w:proofErr w:type="gramStart"/>
-      <w:r>
-        <w:rPr>
-          <w:rFonts w:ascii="Arial" w:eastAsiaTheme="minorHAnsi" w:hAnsi="Arial" w:cs="Arial"/>
-          <w:color w:val="FF0000"/>
-          <w:sz w:val="28"/>
-          <w:szCs w:val="28"/>
-          <w:lang w:eastAsia="en-US" w:bidi="hi-IN"/>
-        </w:rPr>
-        <w:t>-</w:t>
-      </w:r>
-      <w:r>
-        <w:rPr>
-          <w:rFonts w:ascii="BRH Devanagari Extra" w:eastAsiaTheme="minorHAnsi" w:hAnsi="BRH Devanagari Extra" w:cs="BRH Devanagari Extra"/>
-          <w:color w:val="FF0000"/>
-          <w:sz w:val="36"/>
-          <w:szCs w:val="36"/>
-          <w:lang w:eastAsia="en-US" w:bidi="hi-IN"/>
-        </w:rPr>
-        <w:t xml:space="preserve">  AÉ</w:t>
-      </w:r>
-      <w:proofErr w:type="gramEnd"/>
-      <w:r>
-        <w:rPr>
-          <w:rFonts w:ascii="BRH Devanagari Extra" w:eastAsiaTheme="minorHAnsi" w:hAnsi="BRH Devanagari Extra" w:cs="BRH Devanagari Extra"/>
-          <w:color w:val="FF0000"/>
-          <w:sz w:val="36"/>
-          <w:szCs w:val="36"/>
-          <w:lang w:eastAsia="en-US" w:bidi="hi-IN"/>
-        </w:rPr>
-        <w:t xml:space="preserve"> | ÌuÉýzÉý | xÉÑýwÉSÉÿ | </w:t>
-      </w:r>
-    </w:p>
-    <w:p>
-      <w:pPr>
-        <w:autoSpaceDE w:val="0"/>
-        <w:autoSpaceDN w:val="0"/>
-        <w:adjustRightInd w:val="0"/>
-        <w:rPr>
-          <w:rFonts w:ascii="BRH Devanagari Extra" w:eastAsiaTheme="minorHAnsi" w:hAnsi="BRH Devanagari Extra" w:cs="BRH Devanagari Extra"/>
-          <w:color w:val="FF0000"/>
-          <w:sz w:val="36"/>
-          <w:szCs w:val="36"/>
-          <w:lang w:eastAsia="en-US" w:bidi="hi-IN"/>
-        </w:rPr>
-      </w:pPr>
-      <w:r>
-        <w:rPr>
-          <w:rFonts w:ascii="BRH Devanagari Extra" w:eastAsiaTheme="minorHAnsi" w:hAnsi="BRH Devanagari Extra" w:cs="BRH Devanagari Extra"/>
-          <w:color w:val="FF0000"/>
-          <w:sz w:val="36"/>
-          <w:szCs w:val="36"/>
-          <w:lang w:eastAsia="en-US" w:bidi="hi-IN"/>
-        </w:rPr>
-        <w:t xml:space="preserve">AÉ ÌuÉþzÉ ÌuÉýzÉÉ ÌuÉþzÉ xÉÑýwÉSÉþ xÉÑýwÉSÉþ ÌuÉýzÉÉ ÌuÉþzÉ xÉÑýwÉSÉÿ | </w:t>
-      </w:r>
-    </w:p>
-    <w:p>
-      <w:pPr>
-        <w:pStyle w:val="NoSpacing"/>
-        <w:rPr>
-          <w:rFonts w:eastAsiaTheme="minorHAnsi"/>
-          <w:color w:val="FF0000"/>
-          <w:sz w:val="20"/>
-          <w:szCs w:val="20"/>
-          <w:lang w:eastAsia="en-US" w:bidi="hi-IN"/>
-        </w:rPr>
-      </w:pPr>
-    </w:p>
-    <w:p>
-      <w:pPr>
-        <w:autoSpaceDE w:val="0"/>
-        <w:autoSpaceDN w:val="0"/>
-        <w:adjustRightInd w:val="0"/>
-        <w:rPr>
-          <w:rFonts w:ascii="BRH Devanagari Extra" w:eastAsiaTheme="minorHAnsi" w:hAnsi="BRH Devanagari Extra" w:cs="BRH Devanagari Extra"/>
-          <w:color w:val="FF0000"/>
-          <w:sz w:val="36"/>
-          <w:szCs w:val="36"/>
-          <w:lang w:eastAsia="en-US" w:bidi="hi-IN"/>
-        </w:rPr>
-      </w:pPr>
-      <w:r>
-        <w:rPr>
-          <w:rFonts w:ascii="Arial" w:eastAsiaTheme="minorHAnsi" w:hAnsi="Arial" w:cs="Arial"/>
-          <w:color w:val="FF0000"/>
-          <w:sz w:val="28"/>
-          <w:szCs w:val="28"/>
-          <w:lang w:eastAsia="en-US" w:bidi="hi-IN"/>
-        </w:rPr>
-        <w:t>7.1.7.3(42)</w:t>
-      </w:r>
-      <w:proofErr w:type="gramStart"/>
-      <w:r>
-        <w:rPr>
-          <w:rFonts w:ascii="Arial" w:eastAsiaTheme="minorHAnsi" w:hAnsi="Arial" w:cs="Arial"/>
-          <w:color w:val="FF0000"/>
-          <w:sz w:val="28"/>
-          <w:szCs w:val="28"/>
-          <w:lang w:eastAsia="en-US" w:bidi="hi-IN"/>
-        </w:rPr>
-        <w:t>-</w:t>
-      </w:r>
-      <w:r>
-        <w:rPr>
-          <w:rFonts w:ascii="BRH Devanagari Extra" w:eastAsiaTheme="minorHAnsi" w:hAnsi="BRH Devanagari Extra" w:cs="BRH Devanagari Extra"/>
-          <w:color w:val="FF0000"/>
-          <w:sz w:val="36"/>
-          <w:szCs w:val="36"/>
-          <w:lang w:eastAsia="en-US" w:bidi="hi-IN"/>
-        </w:rPr>
-        <w:t xml:space="preserve">  ÌuÉýzÉý</w:t>
-      </w:r>
-      <w:proofErr w:type="gramEnd"/>
-      <w:r>
-        <w:rPr>
-          <w:rFonts w:ascii="BRH Devanagari Extra" w:eastAsiaTheme="minorHAnsi" w:hAnsi="BRH Devanagari Extra" w:cs="BRH Devanagari Extra"/>
-          <w:color w:val="FF0000"/>
-          <w:sz w:val="36"/>
-          <w:szCs w:val="36"/>
-          <w:lang w:eastAsia="en-US" w:bidi="hi-IN"/>
-        </w:rPr>
-        <w:t xml:space="preserve"> | xÉÑýwÉSÉÿ | qÉÉý |</w:t>
+        <w:t xml:space="preserve">  ÌuÉýzÉý | xÉÑýwÉSÉÿ | qÉÉý |</w:t>
       </w:r>
     </w:p>
     <w:p>
@@ -12109,9 +11605,68 @@
           <w:szCs w:val="28"/>
           <w:lang w:eastAsia="en-US" w:bidi="hi-IN"/>
         </w:rPr>
-        <w:t>7.1.7.3(43)</w:t>
-      </w:r>
-      <w:proofErr w:type="gramStart"/>
+        <w:t>7.1.7.3(43)-</w:t>
+      </w:r>
+      <w:r>
+        <w:rPr>
+          <w:rFonts w:ascii="BRH Devanagari Extra" w:eastAsiaTheme="minorHAnsi" w:hAnsi="BRH Devanagari Extra" w:cs="BRH Devanagari Extra"/>
+          <w:color w:val="FF0000"/>
+          <w:sz w:val="36"/>
+          <w:szCs w:val="36"/>
+          <w:lang w:eastAsia="en-US" w:bidi="hi-IN"/>
+        </w:rPr>
+        <w:t xml:space="preserve">  xÉÑýwÉSÉÿ | qÉÉý | AÉ | </w:t>
+      </w:r>
+    </w:p>
+    <w:p>
+      <w:pPr>
+        <w:autoSpaceDE w:val="0"/>
+        <w:autoSpaceDN w:val="0"/>
+        <w:adjustRightInd w:val="0"/>
+        <w:rPr>
+          <w:rFonts w:ascii="BRH Devanagari Extra" w:eastAsiaTheme="minorHAnsi" w:hAnsi="BRH Devanagari Extra" w:cs="BRH Devanagari Extra"/>
+          <w:color w:val="FF0000"/>
+          <w:sz w:val="36"/>
+          <w:szCs w:val="36"/>
+          <w:lang w:eastAsia="en-US" w:bidi="hi-IN"/>
+        </w:rPr>
+      </w:pPr>
+      <w:r>
+        <w:rPr>
+          <w:rFonts w:ascii="BRH Devanagari Extra" w:eastAsiaTheme="minorHAnsi" w:hAnsi="BRH Devanagari Extra" w:cs="BRH Devanagari Extra"/>
+          <w:color w:val="FF0000"/>
+          <w:sz w:val="36"/>
+          <w:szCs w:val="36"/>
+          <w:lang w:eastAsia="en-US" w:bidi="hi-IN"/>
+        </w:rPr>
+        <w:t>xÉÑýwÉSÉþ qÉÉ qÉÉ xÉÑýwÉSÉþ xÉÑýwÉSÉý qÉÉÅÅ qÉÉþ xÉÑýwÉSÉþ xÉÑýwÉSÉý qÉÉ |</w:t>
+      </w:r>
+    </w:p>
+    <w:p>
+      <w:pPr>
+        <w:pStyle w:val="NoSpacing"/>
+        <w:rPr>
+          <w:rFonts w:eastAsiaTheme="minorHAnsi"/>
+          <w:color w:val="FF0000"/>
+          <w:sz w:val="20"/>
+          <w:szCs w:val="20"/>
+          <w:lang w:eastAsia="en-US" w:bidi="hi-IN"/>
+        </w:rPr>
+      </w:pPr>
+    </w:p>
+    <w:p>
+      <w:pPr>
+        <w:autoSpaceDE w:val="0"/>
+        <w:autoSpaceDN w:val="0"/>
+        <w:adjustRightInd w:val="0"/>
+        <w:rPr>
+          <w:rFonts w:ascii="BRH Devanagari Extra" w:eastAsiaTheme="minorHAnsi" w:hAnsi="BRH Devanagari Extra" w:cs="BRH Devanagari Extra"/>
+          <w:color w:val="FF0000"/>
+          <w:sz w:val="36"/>
+          <w:szCs w:val="36"/>
+          <w:lang w:eastAsia="en-US" w:bidi="hi-IN"/>
+        </w:rPr>
+      </w:pPr>
       <w:r>
         <w:rPr>
           <w:rFonts w:ascii="Arial" w:eastAsiaTheme="minorHAnsi" w:hAnsi="Arial" w:cs="Arial"/>
@@ -12120,7 +11675,7 @@
           <w:szCs w:val="28"/>
           <w:lang w:eastAsia="en-US" w:bidi="hi-IN"/>
         </w:rPr>
-        <w:t>-</w:t>
+        <w:t>7.1.7.3(44)-</w:t>
       </w:r>
       <w:r>
         <w:rPr>
@@ -12130,10 +11685,14 @@
           <w:szCs w:val="36"/>
           <w:lang w:eastAsia="en-US" w:bidi="hi-IN"/>
         </w:rPr>
-        <w:t xml:space="preserve">  xÉÑýwÉSÉÿ</w:t>
-      </w:r>
-      <w:proofErr w:type="gramEnd"/>
-      <w:r>
+        <w:t xml:space="preserve">  qÉÉý | AÉ | ÌuÉýzÉý |  </w:t>
+      </w:r>
+    </w:p>
+    <w:p>
+      <w:pPr>
+        <w:autoSpaceDE w:val="0"/>
+        <w:autoSpaceDN w:val="0"/>
+        <w:adjustRightInd w:val="0"/>
         <w:rPr>
           <w:rFonts w:ascii="BRH Devanagari Extra" w:eastAsiaTheme="minorHAnsi" w:hAnsi="BRH Devanagari Extra" w:cs="BRH Devanagari Extra"/>
           <w:color w:val="FF0000"/>
@@ -12141,8 +11700,29 @@
           <w:szCs w:val="36"/>
           <w:lang w:eastAsia="en-US" w:bidi="hi-IN"/>
         </w:rPr>
-        <w:t xml:space="preserve"> | qÉÉý | AÉ | </w:t>
-      </w:r>
+      </w:pPr>
+      <w:r>
+        <w:rPr>
+          <w:rFonts w:ascii="BRH Devanagari Extra" w:eastAsiaTheme="minorHAnsi" w:hAnsi="BRH Devanagari Extra" w:cs="BRH Devanagari Extra"/>
+          <w:color w:val="FF0000"/>
+          <w:sz w:val="36"/>
+          <w:szCs w:val="36"/>
+          <w:lang w:eastAsia="en-US" w:bidi="hi-IN"/>
+        </w:rPr>
+        <w:t>qÉÉÅÅ qÉÉý qÉÉÅÅ ÌuÉþzÉ ÌuÉýzÉÉ qÉÉý qÉÉÅÅ ÌuÉþzÉ |</w:t>
+      </w:r>
+    </w:p>
+    <w:p>
+      <w:pPr>
+        <w:pStyle w:val="NoSpacing"/>
+        <w:rPr>
+          <w:rFonts w:eastAsiaTheme="minorHAnsi"/>
+          <w:color w:val="FF0000"/>
+          <w:sz w:val="20"/>
+          <w:szCs w:val="20"/>
+          <w:lang w:eastAsia="en-US" w:bidi="hi-IN"/>
+        </w:rPr>
+      </w:pPr>
     </w:p>
     <w:p>
       <w:pPr>
@@ -12159,13 +11739,47 @@
       </w:pPr>
       <w:r>
         <w:rPr>
+          <w:rFonts w:ascii="Arial" w:eastAsiaTheme="minorHAnsi" w:hAnsi="Arial" w:cs="Arial"/>
+          <w:color w:val="FF0000"/>
+          <w:sz w:val="28"/>
+          <w:szCs w:val="28"/>
+          <w:lang w:eastAsia="en-US" w:bidi="hi-IN"/>
+        </w:rPr>
+        <w:t>7.1.7.3(45)-</w:t>
+      </w:r>
+      <w:r>
+        <w:rPr>
           <w:rFonts w:ascii="BRH Devanagari Extra" w:eastAsiaTheme="minorHAnsi" w:hAnsi="BRH Devanagari Extra" w:cs="BRH Devanagari Extra"/>
           <w:color w:val="FF0000"/>
           <w:sz w:val="36"/>
           <w:szCs w:val="36"/>
           <w:lang w:eastAsia="en-US" w:bidi="hi-IN"/>
         </w:rPr>
-        <w:t>xÉÑýwÉSÉþ qÉÉ qÉÉ xÉÑýwÉSÉþ xÉÑýwÉSÉý qÉÉÅÅ qÉÉþ xÉÑýwÉSÉþ xÉÑýwÉSÉý qÉÉ |</w:t>
+        <w:t xml:space="preserve">  AÉ | ÌuÉýzÉý | xÉÑýzÉåuÉÉÿ | </w:t>
+      </w:r>
+    </w:p>
+    <w:p>
+      <w:pPr>
+        <w:autoSpaceDE w:val="0"/>
+        <w:autoSpaceDN w:val="0"/>
+        <w:adjustRightInd w:val="0"/>
+        <w:rPr>
+          <w:rFonts w:ascii="BRH Devanagari Extra" w:eastAsiaTheme="minorHAnsi" w:hAnsi="BRH Devanagari Extra" w:cs="BRH Devanagari Extra"/>
+          <w:color w:val="FF0000"/>
+          <w:sz w:val="36"/>
+          <w:szCs w:val="36"/>
+          <w:lang w:eastAsia="en-US" w:bidi="hi-IN"/>
+        </w:rPr>
+      </w:pPr>
+      <w:r>
+        <w:rPr>
+          <w:rFonts w:ascii="BRH Devanagari Extra" w:eastAsiaTheme="minorHAnsi" w:hAnsi="BRH Devanagari Extra" w:cs="BRH Devanagari Extra"/>
+          <w:color w:val="FF0000"/>
+          <w:sz w:val="36"/>
+          <w:szCs w:val="36"/>
+          <w:lang w:eastAsia="en-US" w:bidi="hi-IN"/>
+        </w:rPr>
+        <w:t xml:space="preserve">AÉ ÌuÉþzÉ ÌuÉýzÉÉ ÌuÉþzÉ xÉÑýzÉåuÉÉþ xÉÑýzÉåuÉÉþ ÌuÉýzÉÉ ÌuÉþzÉ xÉÑýzÉåuÉÉÿ | </w:t>
       </w:r>
     </w:p>
     <w:p>
@@ -12201,9 +11815,68 @@
           <w:szCs w:val="28"/>
           <w:lang w:eastAsia="en-US" w:bidi="hi-IN"/>
         </w:rPr>
-        <w:t>7.1.7.3(44)</w:t>
-      </w:r>
-      <w:proofErr w:type="gramStart"/>
+        <w:t>7.1.7.3(46)-</w:t>
+      </w:r>
+      <w:r>
+        <w:rPr>
+          <w:rFonts w:ascii="BRH Devanagari Extra" w:eastAsiaTheme="minorHAnsi" w:hAnsi="BRH Devanagari Extra" w:cs="BRH Devanagari Extra"/>
+          <w:color w:val="FF0000"/>
+          <w:sz w:val="36"/>
+          <w:szCs w:val="36"/>
+          <w:lang w:eastAsia="en-US" w:bidi="hi-IN"/>
+        </w:rPr>
+        <w:t xml:space="preserve">  ÌuÉýzÉý | xÉÑýzÉåuÉÉÿ | qÉÉý | </w:t>
+      </w:r>
+    </w:p>
+    <w:p>
+      <w:pPr>
+        <w:autoSpaceDE w:val="0"/>
+        <w:autoSpaceDN w:val="0"/>
+        <w:adjustRightInd w:val="0"/>
+        <w:rPr>
+          <w:rFonts w:ascii="BRH Devanagari Extra" w:eastAsiaTheme="minorHAnsi" w:hAnsi="BRH Devanagari Extra" w:cs="BRH Devanagari Extra"/>
+          <w:color w:val="FF0000"/>
+          <w:sz w:val="36"/>
+          <w:szCs w:val="36"/>
+          <w:lang w:eastAsia="en-US" w:bidi="hi-IN"/>
+        </w:rPr>
+      </w:pPr>
+      <w:r>
+        <w:rPr>
+          <w:rFonts w:ascii="BRH Devanagari Extra" w:eastAsiaTheme="minorHAnsi" w:hAnsi="BRH Devanagari Extra" w:cs="BRH Devanagari Extra"/>
+          <w:color w:val="FF0000"/>
+          <w:sz w:val="36"/>
+          <w:szCs w:val="36"/>
+          <w:lang w:eastAsia="en-US" w:bidi="hi-IN"/>
+        </w:rPr>
+        <w:t xml:space="preserve">ÌuÉýzÉý xÉÑýzÉåuÉÉþ xÉÑýzÉåuÉÉþ ÌuÉzÉ ÌuÉzÉ xÉÑýzÉåuÉÉþ qÉÉ qÉÉ xÉÑýzÉåuÉÉþ ÌuÉzÉ ÌuÉzÉ xÉÑýzÉåuÉÉþ qÉÉ | </w:t>
+      </w:r>
+    </w:p>
+    <w:p>
+      <w:pPr>
+        <w:pStyle w:val="NoSpacing"/>
+        <w:rPr>
+          <w:rFonts w:eastAsiaTheme="minorHAnsi"/>
+          <w:color w:val="FF0000"/>
+          <w:sz w:val="20"/>
+          <w:szCs w:val="20"/>
+          <w:lang w:eastAsia="en-US" w:bidi="hi-IN"/>
+        </w:rPr>
+      </w:pPr>
+    </w:p>
+    <w:p>
+      <w:pPr>
+        <w:autoSpaceDE w:val="0"/>
+        <w:autoSpaceDN w:val="0"/>
+        <w:adjustRightInd w:val="0"/>
+        <w:rPr>
+          <w:rFonts w:ascii="BRH Devanagari Extra" w:eastAsiaTheme="minorHAnsi" w:hAnsi="BRH Devanagari Extra" w:cs="BRH Devanagari Extra"/>
+          <w:color w:val="FF0000"/>
+          <w:sz w:val="36"/>
+          <w:szCs w:val="36"/>
+          <w:lang w:eastAsia="en-US" w:bidi="hi-IN"/>
+        </w:rPr>
+      </w:pPr>
       <w:r>
         <w:rPr>
           <w:rFonts w:ascii="Arial" w:eastAsiaTheme="minorHAnsi" w:hAnsi="Arial" w:cs="Arial"/>
@@ -12212,7 +11885,7 @@
           <w:szCs w:val="28"/>
           <w:lang w:eastAsia="en-US" w:bidi="hi-IN"/>
         </w:rPr>
-        <w:t>-</w:t>
+        <w:t>7.1.7.3(47)-</w:t>
       </w:r>
       <w:r>
         <w:rPr>
@@ -12222,10 +11895,14 @@
           <w:szCs w:val="36"/>
           <w:lang w:eastAsia="en-US" w:bidi="hi-IN"/>
         </w:rPr>
-        <w:t xml:space="preserve">  qÉÉý</w:t>
-      </w:r>
-      <w:proofErr w:type="gramEnd"/>
-      <w:r>
+        <w:t xml:space="preserve">  xÉÑýzÉåuÉÉÿ | qÉÉý | AÉ | </w:t>
+      </w:r>
+    </w:p>
+    <w:p>
+      <w:pPr>
+        <w:autoSpaceDE w:val="0"/>
+        <w:autoSpaceDN w:val="0"/>
+        <w:adjustRightInd w:val="0"/>
         <w:rPr>
           <w:rFonts w:ascii="BRH Devanagari Extra" w:eastAsiaTheme="minorHAnsi" w:hAnsi="BRH Devanagari Extra" w:cs="BRH Devanagari Extra"/>
           <w:color w:val="FF0000"/>
@@ -12233,8 +11910,29 @@
           <w:szCs w:val="36"/>
           <w:lang w:eastAsia="en-US" w:bidi="hi-IN"/>
         </w:rPr>
-        <w:t xml:space="preserve"> | AÉ | ÌuÉýzÉý |  </w:t>
-      </w:r>
+      </w:pPr>
+      <w:r>
+        <w:rPr>
+          <w:rFonts w:ascii="BRH Devanagari Extra" w:eastAsiaTheme="minorHAnsi" w:hAnsi="BRH Devanagari Extra" w:cs="BRH Devanagari Extra"/>
+          <w:color w:val="FF0000"/>
+          <w:sz w:val="36"/>
+          <w:szCs w:val="36"/>
+          <w:lang w:eastAsia="en-US" w:bidi="hi-IN"/>
+        </w:rPr>
+        <w:t>xÉÑýzÉåuÉÉþ qÉÉ qÉÉ xÉÑýzÉåuÉÉþ xÉÑýzÉåuÉÉý qÉÉÅÅ qÉÉþ xÉÑýzÉåuÉÉþ xÉÑýzÉåuÉÉý qÉÉ |</w:t>
+      </w:r>
+    </w:p>
+    <w:p>
+      <w:pPr>
+        <w:pStyle w:val="NoSpacing"/>
+        <w:rPr>
+          <w:rFonts w:eastAsiaTheme="minorHAnsi"/>
+          <w:color w:val="FF0000"/>
+          <w:sz w:val="20"/>
+          <w:szCs w:val="20"/>
+          <w:lang w:eastAsia="en-US" w:bidi="hi-IN"/>
+        </w:rPr>
+      </w:pPr>
     </w:p>
     <w:p>
       <w:pPr>
@@ -12251,12 +11949,46 @@
       </w:pPr>
       <w:r>
         <w:rPr>
+          <w:rFonts w:ascii="Arial" w:eastAsiaTheme="minorHAnsi" w:hAnsi="Arial" w:cs="Arial"/>
+          <w:color w:val="FF0000"/>
+          <w:sz w:val="28"/>
+          <w:szCs w:val="28"/>
+          <w:lang w:eastAsia="en-US" w:bidi="hi-IN"/>
+        </w:rPr>
+        <w:t>7.1.7.3(48)-</w:t>
+      </w:r>
+      <w:r>
+        <w:rPr>
           <w:rFonts w:ascii="BRH Devanagari Extra" w:eastAsiaTheme="minorHAnsi" w:hAnsi="BRH Devanagari Extra" w:cs="BRH Devanagari Extra"/>
           <w:color w:val="FF0000"/>
           <w:sz w:val="36"/>
           <w:szCs w:val="36"/>
           <w:lang w:eastAsia="en-US" w:bidi="hi-IN"/>
         </w:rPr>
+        <w:t xml:space="preserve">  qÉÉý | AÉ | ÌuÉýzÉý | </w:t>
+      </w:r>
+    </w:p>
+    <w:p>
+      <w:pPr>
+        <w:autoSpaceDE w:val="0"/>
+        <w:autoSpaceDN w:val="0"/>
+        <w:adjustRightInd w:val="0"/>
+        <w:rPr>
+          <w:rFonts w:ascii="BRH Devanagari Extra" w:eastAsiaTheme="minorHAnsi" w:hAnsi="BRH Devanagari Extra" w:cs="BRH Devanagari Extra"/>
+          <w:color w:val="FF0000"/>
+          <w:sz w:val="36"/>
+          <w:szCs w:val="36"/>
+          <w:lang w:eastAsia="en-US" w:bidi="hi-IN"/>
+        </w:rPr>
+      </w:pPr>
+      <w:r>
+        <w:rPr>
+          <w:rFonts w:ascii="BRH Devanagari Extra" w:eastAsiaTheme="minorHAnsi" w:hAnsi="BRH Devanagari Extra" w:cs="BRH Devanagari Extra"/>
+          <w:color w:val="FF0000"/>
+          <w:sz w:val="36"/>
+          <w:szCs w:val="36"/>
+          <w:lang w:eastAsia="en-US" w:bidi="hi-IN"/>
+        </w:rPr>
         <w:t>qÉÉÅÅ qÉÉý qÉÉÅÅ ÌuÉþzÉ ÌuÉýzÉÉ qÉÉý qÉÉÅÅ ÌuÉþzÉ |</w:t>
       </w:r>
     </w:p>
@@ -12293,9 +12025,68 @@
           <w:szCs w:val="28"/>
           <w:lang w:eastAsia="en-US" w:bidi="hi-IN"/>
         </w:rPr>
-        <w:t>7.1.7.3(45)</w:t>
-      </w:r>
-      <w:proofErr w:type="gramStart"/>
+        <w:t>7.1.7.3(49)-</w:t>
+      </w:r>
+      <w:r>
+        <w:rPr>
+          <w:rFonts w:ascii="BRH Devanagari Extra" w:eastAsiaTheme="minorHAnsi" w:hAnsi="BRH Devanagari Extra" w:cs="BRH Devanagari Extra"/>
+          <w:color w:val="FF0000"/>
+          <w:sz w:val="36"/>
+          <w:szCs w:val="36"/>
+          <w:lang w:eastAsia="en-US" w:bidi="hi-IN"/>
+        </w:rPr>
+        <w:t xml:space="preserve">  AÉ | ÌuÉýzÉý | CÌiÉþ | </w:t>
+      </w:r>
+    </w:p>
+    <w:p>
+      <w:pPr>
+        <w:autoSpaceDE w:val="0"/>
+        <w:autoSpaceDN w:val="0"/>
+        <w:adjustRightInd w:val="0"/>
+        <w:rPr>
+          <w:rFonts w:ascii="BRH Devanagari Extra" w:eastAsiaTheme="minorHAnsi" w:hAnsi="BRH Devanagari Extra" w:cs="BRH Devanagari Extra"/>
+          <w:color w:val="FF0000"/>
+          <w:sz w:val="36"/>
+          <w:szCs w:val="36"/>
+          <w:lang w:eastAsia="en-US" w:bidi="hi-IN"/>
+        </w:rPr>
+      </w:pPr>
+      <w:r>
+        <w:rPr>
+          <w:rFonts w:ascii="BRH Devanagari Extra" w:eastAsiaTheme="minorHAnsi" w:hAnsi="BRH Devanagari Extra" w:cs="BRH Devanagari Extra"/>
+          <w:color w:val="FF0000"/>
+          <w:sz w:val="36"/>
+          <w:szCs w:val="36"/>
+          <w:lang w:eastAsia="en-US" w:bidi="hi-IN"/>
+        </w:rPr>
+        <w:t xml:space="preserve">AÉ ÌuÉþzÉ ÌuÉýzÉÉ ÌuÉýzÉåiÉÏÌiÉþ ÌuÉýzÉÉ ÌuÉýzÉåÌiÉþ | </w:t>
+      </w:r>
+    </w:p>
+    <w:p>
+      <w:pPr>
+        <w:pStyle w:val="NoSpacing"/>
+        <w:rPr>
+          <w:rFonts w:eastAsiaTheme="minorHAnsi"/>
+          <w:color w:val="FF0000"/>
+          <w:sz w:val="20"/>
+          <w:szCs w:val="20"/>
+          <w:lang w:eastAsia="en-US" w:bidi="hi-IN"/>
+        </w:rPr>
+      </w:pPr>
+    </w:p>
+    <w:p>
+      <w:pPr>
+        <w:autoSpaceDE w:val="0"/>
+        <w:autoSpaceDN w:val="0"/>
+        <w:adjustRightInd w:val="0"/>
+        <w:rPr>
+          <w:rFonts w:ascii="BRH Devanagari Extra" w:eastAsiaTheme="minorHAnsi" w:hAnsi="BRH Devanagari Extra" w:cs="BRH Devanagari Extra"/>
+          <w:color w:val="FF0000"/>
+          <w:sz w:val="36"/>
+          <w:szCs w:val="36"/>
+          <w:lang w:eastAsia="en-US" w:bidi="hi-IN"/>
+        </w:rPr>
+      </w:pPr>
       <w:r>
         <w:rPr>
           <w:rFonts w:ascii="Arial" w:eastAsiaTheme="minorHAnsi" w:hAnsi="Arial" w:cs="Arial"/>
@@ -12304,7 +12095,7 @@
           <w:szCs w:val="28"/>
           <w:lang w:eastAsia="en-US" w:bidi="hi-IN"/>
         </w:rPr>
-        <w:t>-</w:t>
+        <w:t>7.1.7.3(50)-</w:t>
       </w:r>
       <w:r>
         <w:rPr>
@@ -12314,10 +12105,14 @@
           <w:szCs w:val="36"/>
           <w:lang w:eastAsia="en-US" w:bidi="hi-IN"/>
         </w:rPr>
-        <w:t xml:space="preserve">  AÉ</w:t>
-      </w:r>
-      <w:proofErr w:type="gramEnd"/>
-      <w:r>
+        <w:t xml:space="preserve">  ÌuÉýzÉý | CÌiÉþ | AÉýWûý | </w:t>
+      </w:r>
+    </w:p>
+    <w:p>
+      <w:pPr>
+        <w:autoSpaceDE w:val="0"/>
+        <w:autoSpaceDN w:val="0"/>
+        <w:adjustRightInd w:val="0"/>
         <w:rPr>
           <w:rFonts w:ascii="BRH Devanagari Extra" w:eastAsiaTheme="minorHAnsi" w:hAnsi="BRH Devanagari Extra" w:cs="BRH Devanagari Extra"/>
           <w:color w:val="FF0000"/>
@@ -12325,8 +12120,29 @@
           <w:szCs w:val="36"/>
           <w:lang w:eastAsia="en-US" w:bidi="hi-IN"/>
         </w:rPr>
-        <w:t xml:space="preserve"> | ÌuÉýzÉý | xÉÑýzÉåuÉÉÿ | </w:t>
-      </w:r>
+      </w:pPr>
+      <w:r>
+        <w:rPr>
+          <w:rFonts w:ascii="BRH Devanagari Extra" w:eastAsiaTheme="minorHAnsi" w:hAnsi="BRH Devanagari Extra" w:cs="BRH Devanagari Extra"/>
+          <w:color w:val="FF0000"/>
+          <w:sz w:val="36"/>
+          <w:szCs w:val="36"/>
+          <w:lang w:eastAsia="en-US" w:bidi="hi-IN"/>
+        </w:rPr>
+        <w:t xml:space="preserve">ÌuÉýzÉåiÉÏÌiÉþ ÌuÉzÉ ÌuÉýzÉå irÉÉþWûÉý WåûÌiÉþ ÌuÉzÉ ÌuÉýzÉå irÉÉþWû | </w:t>
+      </w:r>
+    </w:p>
+    <w:p>
+      <w:pPr>
+        <w:pStyle w:val="NoSpacing"/>
+        <w:rPr>
+          <w:rFonts w:eastAsiaTheme="minorHAnsi"/>
+          <w:color w:val="FF0000"/>
+          <w:sz w:val="20"/>
+          <w:szCs w:val="20"/>
+          <w:lang w:eastAsia="en-US" w:bidi="hi-IN"/>
+        </w:rPr>
+      </w:pPr>
     </w:p>
     <w:p>
       <w:pPr>
@@ -12343,13 +12159,47 @@
       </w:pPr>
       <w:r>
         <w:rPr>
+          <w:rFonts w:ascii="Arial" w:eastAsiaTheme="minorHAnsi" w:hAnsi="Arial" w:cs="Arial"/>
+          <w:color w:val="FF0000"/>
+          <w:sz w:val="28"/>
+          <w:szCs w:val="28"/>
+          <w:lang w:eastAsia="en-US" w:bidi="hi-IN"/>
+        </w:rPr>
+        <w:t>7.4(6)-</w:t>
+      </w:r>
+      <w:r>
+        <w:rPr>
           <w:rFonts w:ascii="BRH Devanagari Extra" w:eastAsiaTheme="minorHAnsi" w:hAnsi="BRH Devanagari Extra" w:cs="BRH Devanagari Extra"/>
           <w:color w:val="FF0000"/>
           <w:sz w:val="36"/>
           <w:szCs w:val="36"/>
           <w:lang w:eastAsia="en-US" w:bidi="hi-IN"/>
         </w:rPr>
-        <w:t xml:space="preserve">AÉ ÌuÉþzÉ ÌuÉýzÉÉ ÌuÉþzÉ xÉÑýzÉåuÉÉþ xÉÑýzÉåuÉÉþ ÌuÉýzÉÉ ÌuÉþzÉ xÉÑýzÉåuÉÉÿ | </w:t>
+        <w:t xml:space="preserve">  xÉÑýwÉSÉÿ | xÉÑýzÉåuÉÉÿ | pÉÔýiÉÉ | </w:t>
+      </w:r>
+    </w:p>
+    <w:p>
+      <w:pPr>
+        <w:autoSpaceDE w:val="0"/>
+        <w:autoSpaceDN w:val="0"/>
+        <w:adjustRightInd w:val="0"/>
+        <w:rPr>
+          <w:rFonts w:ascii="BRH Devanagari Extra" w:eastAsiaTheme="minorHAnsi" w:hAnsi="BRH Devanagari Extra" w:cs="BRH Devanagari Extra"/>
+          <w:color w:val="FF0000"/>
+          <w:sz w:val="36"/>
+          <w:szCs w:val="36"/>
+          <w:lang w:eastAsia="en-US" w:bidi="hi-IN"/>
+        </w:rPr>
+      </w:pPr>
+      <w:r>
+        <w:rPr>
+          <w:rFonts w:ascii="BRH Devanagari Extra" w:eastAsiaTheme="minorHAnsi" w:hAnsi="BRH Devanagari Extra" w:cs="BRH Devanagari Extra"/>
+          <w:color w:val="FF0000"/>
+          <w:sz w:val="36"/>
+          <w:szCs w:val="36"/>
+          <w:lang w:eastAsia="en-US" w:bidi="hi-IN"/>
+        </w:rPr>
+        <w:t xml:space="preserve">xÉÑýwÉSÉþ xÉÑýzÉåuÉÉþ xÉÑýzÉåuÉÉþ xÉÑýwÉSÉþ xÉÑýwÉSÉþ xÉÑýzÉåuÉÉþ pÉÔýiÉÉ pÉÔýiÉÉ xÉÑýzÉåuÉÉþ xÉÑýwÉSÉþ xÉÑýwÉSÉþ xÉÑýzÉåuÉÉþ pÉÔýiÉÉ | </w:t>
       </w:r>
     </w:p>
     <w:p>
@@ -12370,7 +12220,7 @@
         <w:autoSpaceDN w:val="0"/>
         <w:adjustRightInd w:val="0"/>
         <w:rPr>
-          <w:rFonts w:ascii="BRH Devanagari Extra" w:eastAsiaTheme="minorHAnsi" w:hAnsi="BRH Devanagari Extra" w:cs="BRH Devanagari Extra"/>
+          <w:rFonts w:ascii="Arial" w:eastAsiaTheme="minorHAnsi" w:hAnsi="Arial" w:cs="Arial"/>
           <w:color w:val="FF0000"/>
           <w:sz w:val="36"/>
           <w:szCs w:val="36"/>
@@ -12385,18 +12235,7 @@
           <w:szCs w:val="28"/>
           <w:lang w:eastAsia="en-US" w:bidi="hi-IN"/>
         </w:rPr>
-        <w:t>7.1.7.3(46)</w:t>
-      </w:r>
-      <w:proofErr w:type="gramStart"/>
-      <w:r>
-        <w:rPr>
-          <w:rFonts w:ascii="Arial" w:eastAsiaTheme="minorHAnsi" w:hAnsi="Arial" w:cs="Arial"/>
-          <w:color w:val="FF0000"/>
-          <w:sz w:val="28"/>
-          <w:szCs w:val="28"/>
-          <w:lang w:eastAsia="en-US" w:bidi="hi-IN"/>
-        </w:rPr>
-        <w:t>-</w:t>
+        <w:t>7.1.7.4(7)-</w:t>
       </w:r>
       <w:r>
         <w:rPr>
@@ -12406,570 +12245,7 @@
           <w:szCs w:val="36"/>
           <w:lang w:eastAsia="en-US" w:bidi="hi-IN"/>
         </w:rPr>
-        <w:t xml:space="preserve">  ÌuÉýzÉý</w:t>
-      </w:r>
-      <w:proofErr w:type="gramEnd"/>
-      <w:r>
-        <w:rPr>
-          <w:rFonts w:ascii="BRH Devanagari Extra" w:eastAsiaTheme="minorHAnsi" w:hAnsi="BRH Devanagari Extra" w:cs="BRH Devanagari Extra"/>
-          <w:color w:val="FF0000"/>
-          <w:sz w:val="36"/>
-          <w:szCs w:val="36"/>
-          <w:lang w:eastAsia="en-US" w:bidi="hi-IN"/>
-        </w:rPr>
-        <w:t xml:space="preserve"> | xÉÑýzÉåuÉÉÿ | qÉÉý | </w:t>
-      </w:r>
-    </w:p>
-    <w:p>
-      <w:pPr>
-        <w:autoSpaceDE w:val="0"/>
-        <w:autoSpaceDN w:val="0"/>
-        <w:adjustRightInd w:val="0"/>
-        <w:rPr>
-          <w:rFonts w:ascii="BRH Devanagari Extra" w:eastAsiaTheme="minorHAnsi" w:hAnsi="BRH Devanagari Extra" w:cs="BRH Devanagari Extra"/>
-          <w:color w:val="FF0000"/>
-          <w:sz w:val="36"/>
-          <w:szCs w:val="36"/>
-          <w:lang w:eastAsia="en-US" w:bidi="hi-IN"/>
-        </w:rPr>
-      </w:pPr>
-      <w:r>
-        <w:rPr>
-          <w:rFonts w:ascii="BRH Devanagari Extra" w:eastAsiaTheme="minorHAnsi" w:hAnsi="BRH Devanagari Extra" w:cs="BRH Devanagari Extra"/>
-          <w:color w:val="FF0000"/>
-          <w:sz w:val="36"/>
-          <w:szCs w:val="36"/>
-          <w:lang w:eastAsia="en-US" w:bidi="hi-IN"/>
-        </w:rPr>
-        <w:t xml:space="preserve">ÌuÉýzÉý xÉÑýzÉåuÉÉþ xÉÑýzÉåuÉÉþ ÌuÉzÉ ÌuÉzÉ xÉÑýzÉåuÉÉþ qÉÉ qÉÉ xÉÑýzÉåuÉÉþ ÌuÉzÉ ÌuÉzÉ xÉÑýzÉåuÉÉþ qÉÉ | </w:t>
-      </w:r>
-    </w:p>
-    <w:p>
-      <w:pPr>
-        <w:pStyle w:val="NoSpacing"/>
-        <w:rPr>
-          <w:rFonts w:eastAsiaTheme="minorHAnsi"/>
-          <w:color w:val="FF0000"/>
-          <w:sz w:val="20"/>
-          <w:szCs w:val="20"/>
-          <w:lang w:eastAsia="en-US" w:bidi="hi-IN"/>
-        </w:rPr>
-      </w:pPr>
-    </w:p>
-    <w:p>
-      <w:pPr>
-        <w:autoSpaceDE w:val="0"/>
-        <w:autoSpaceDN w:val="0"/>
-        <w:adjustRightInd w:val="0"/>
-        <w:rPr>
-          <w:rFonts w:ascii="BRH Devanagari Extra" w:eastAsiaTheme="minorHAnsi" w:hAnsi="BRH Devanagari Extra" w:cs="BRH Devanagari Extra"/>
-          <w:color w:val="FF0000"/>
-          <w:sz w:val="36"/>
-          <w:szCs w:val="36"/>
-          <w:lang w:eastAsia="en-US" w:bidi="hi-IN"/>
-        </w:rPr>
-      </w:pPr>
-      <w:r>
-        <w:rPr>
-          <w:rFonts w:ascii="Arial" w:eastAsiaTheme="minorHAnsi" w:hAnsi="Arial" w:cs="Arial"/>
-          <w:color w:val="FF0000"/>
-          <w:sz w:val="28"/>
-          <w:szCs w:val="28"/>
-          <w:lang w:eastAsia="en-US" w:bidi="hi-IN"/>
-        </w:rPr>
-        <w:t>7.1.7.3(47)</w:t>
-      </w:r>
-      <w:proofErr w:type="gramStart"/>
-      <w:r>
-        <w:rPr>
-          <w:rFonts w:ascii="Arial" w:eastAsiaTheme="minorHAnsi" w:hAnsi="Arial" w:cs="Arial"/>
-          <w:color w:val="FF0000"/>
-          <w:sz w:val="28"/>
-          <w:szCs w:val="28"/>
-          <w:lang w:eastAsia="en-US" w:bidi="hi-IN"/>
-        </w:rPr>
-        <w:t>-</w:t>
-      </w:r>
-      <w:r>
-        <w:rPr>
-          <w:rFonts w:ascii="BRH Devanagari Extra" w:eastAsiaTheme="minorHAnsi" w:hAnsi="BRH Devanagari Extra" w:cs="BRH Devanagari Extra"/>
-          <w:color w:val="FF0000"/>
-          <w:sz w:val="36"/>
-          <w:szCs w:val="36"/>
-          <w:lang w:eastAsia="en-US" w:bidi="hi-IN"/>
-        </w:rPr>
-        <w:t xml:space="preserve">  xÉÑýzÉåuÉÉÿ</w:t>
-      </w:r>
-      <w:proofErr w:type="gramEnd"/>
-      <w:r>
-        <w:rPr>
-          <w:rFonts w:ascii="BRH Devanagari Extra" w:eastAsiaTheme="minorHAnsi" w:hAnsi="BRH Devanagari Extra" w:cs="BRH Devanagari Extra"/>
-          <w:color w:val="FF0000"/>
-          <w:sz w:val="36"/>
-          <w:szCs w:val="36"/>
-          <w:lang w:eastAsia="en-US" w:bidi="hi-IN"/>
-        </w:rPr>
-        <w:t xml:space="preserve"> | qÉÉý | AÉ | </w:t>
-      </w:r>
-    </w:p>
-    <w:p>
-      <w:pPr>
-        <w:autoSpaceDE w:val="0"/>
-        <w:autoSpaceDN w:val="0"/>
-        <w:adjustRightInd w:val="0"/>
-        <w:rPr>
-          <w:rFonts w:ascii="BRH Devanagari Extra" w:eastAsiaTheme="minorHAnsi" w:hAnsi="BRH Devanagari Extra" w:cs="BRH Devanagari Extra"/>
-          <w:color w:val="FF0000"/>
-          <w:sz w:val="36"/>
-          <w:szCs w:val="36"/>
-          <w:lang w:eastAsia="en-US" w:bidi="hi-IN"/>
-        </w:rPr>
-      </w:pPr>
-      <w:r>
-        <w:rPr>
-          <w:rFonts w:ascii="BRH Devanagari Extra" w:eastAsiaTheme="minorHAnsi" w:hAnsi="BRH Devanagari Extra" w:cs="BRH Devanagari Extra"/>
-          <w:color w:val="FF0000"/>
-          <w:sz w:val="36"/>
-          <w:szCs w:val="36"/>
-          <w:lang w:eastAsia="en-US" w:bidi="hi-IN"/>
-        </w:rPr>
-        <w:t>xÉÑýzÉåuÉÉþ qÉÉ qÉÉ xÉÑýzÉåuÉÉþ xÉÑýzÉåuÉÉý qÉÉÅÅ qÉÉþ xÉÑýzÉåuÉÉþ xÉÑýzÉåuÉÉý qÉÉ |</w:t>
-      </w:r>
-    </w:p>
-    <w:p>
-      <w:pPr>
-        <w:pStyle w:val="NoSpacing"/>
-        <w:rPr>
-          <w:rFonts w:eastAsiaTheme="minorHAnsi"/>
-          <w:color w:val="FF0000"/>
-          <w:sz w:val="20"/>
-          <w:szCs w:val="20"/>
-          <w:lang w:eastAsia="en-US" w:bidi="hi-IN"/>
-        </w:rPr>
-      </w:pPr>
-    </w:p>
-    <w:p>
-      <w:pPr>
-        <w:autoSpaceDE w:val="0"/>
-        <w:autoSpaceDN w:val="0"/>
-        <w:adjustRightInd w:val="0"/>
-        <w:rPr>
-          <w:rFonts w:ascii="BRH Devanagari Extra" w:eastAsiaTheme="minorHAnsi" w:hAnsi="BRH Devanagari Extra" w:cs="BRH Devanagari Extra"/>
-          <w:color w:val="FF0000"/>
-          <w:sz w:val="36"/>
-          <w:szCs w:val="36"/>
-          <w:lang w:eastAsia="en-US" w:bidi="hi-IN"/>
-        </w:rPr>
-      </w:pPr>
-      <w:r>
-        <w:rPr>
-          <w:rFonts w:ascii="Arial" w:eastAsiaTheme="minorHAnsi" w:hAnsi="Arial" w:cs="Arial"/>
-          <w:color w:val="FF0000"/>
-          <w:sz w:val="28"/>
-          <w:szCs w:val="28"/>
-          <w:lang w:eastAsia="en-US" w:bidi="hi-IN"/>
-        </w:rPr>
-        <w:t>7.1.7.3(48)</w:t>
-      </w:r>
-      <w:proofErr w:type="gramStart"/>
-      <w:r>
-        <w:rPr>
-          <w:rFonts w:ascii="Arial" w:eastAsiaTheme="minorHAnsi" w:hAnsi="Arial" w:cs="Arial"/>
-          <w:color w:val="FF0000"/>
-          <w:sz w:val="28"/>
-          <w:szCs w:val="28"/>
-          <w:lang w:eastAsia="en-US" w:bidi="hi-IN"/>
-        </w:rPr>
-        <w:t>-</w:t>
-      </w:r>
-      <w:r>
-        <w:rPr>
-          <w:rFonts w:ascii="BRH Devanagari Extra" w:eastAsiaTheme="minorHAnsi" w:hAnsi="BRH Devanagari Extra" w:cs="BRH Devanagari Extra"/>
-          <w:color w:val="FF0000"/>
-          <w:sz w:val="36"/>
-          <w:szCs w:val="36"/>
-          <w:lang w:eastAsia="en-US" w:bidi="hi-IN"/>
-        </w:rPr>
-        <w:t xml:space="preserve">  qÉÉý</w:t>
-      </w:r>
-      <w:proofErr w:type="gramEnd"/>
-      <w:r>
-        <w:rPr>
-          <w:rFonts w:ascii="BRH Devanagari Extra" w:eastAsiaTheme="minorHAnsi" w:hAnsi="BRH Devanagari Extra" w:cs="BRH Devanagari Extra"/>
-          <w:color w:val="FF0000"/>
-          <w:sz w:val="36"/>
-          <w:szCs w:val="36"/>
-          <w:lang w:eastAsia="en-US" w:bidi="hi-IN"/>
-        </w:rPr>
-        <w:t xml:space="preserve"> | AÉ | ÌuÉýzÉý | </w:t>
-      </w:r>
-    </w:p>
-    <w:p>
-      <w:pPr>
-        <w:autoSpaceDE w:val="0"/>
-        <w:autoSpaceDN w:val="0"/>
-        <w:adjustRightInd w:val="0"/>
-        <w:rPr>
-          <w:rFonts w:ascii="BRH Devanagari Extra" w:eastAsiaTheme="minorHAnsi" w:hAnsi="BRH Devanagari Extra" w:cs="BRH Devanagari Extra"/>
-          <w:color w:val="FF0000"/>
-          <w:sz w:val="36"/>
-          <w:szCs w:val="36"/>
-          <w:lang w:eastAsia="en-US" w:bidi="hi-IN"/>
-        </w:rPr>
-      </w:pPr>
-      <w:r>
-        <w:rPr>
-          <w:rFonts w:ascii="BRH Devanagari Extra" w:eastAsiaTheme="minorHAnsi" w:hAnsi="BRH Devanagari Extra" w:cs="BRH Devanagari Extra"/>
-          <w:color w:val="FF0000"/>
-          <w:sz w:val="36"/>
-          <w:szCs w:val="36"/>
-          <w:lang w:eastAsia="en-US" w:bidi="hi-IN"/>
-        </w:rPr>
-        <w:t>qÉÉÅÅ qÉÉý qÉÉÅÅ ÌuÉþzÉ ÌuÉýzÉÉ qÉÉý qÉÉÅÅ ÌuÉþzÉ |</w:t>
-      </w:r>
-    </w:p>
-    <w:p>
-      <w:pPr>
-        <w:pStyle w:val="NoSpacing"/>
-        <w:rPr>
-          <w:rFonts w:eastAsiaTheme="minorHAnsi"/>
-          <w:color w:val="FF0000"/>
-          <w:sz w:val="20"/>
-          <w:szCs w:val="20"/>
-          <w:lang w:eastAsia="en-US" w:bidi="hi-IN"/>
-        </w:rPr>
-      </w:pPr>
-    </w:p>
-    <w:p>
-      <w:pPr>
-        <w:autoSpaceDE w:val="0"/>
-        <w:autoSpaceDN w:val="0"/>
-        <w:adjustRightInd w:val="0"/>
-        <w:rPr>
-          <w:rFonts w:ascii="BRH Devanagari Extra" w:eastAsiaTheme="minorHAnsi" w:hAnsi="BRH Devanagari Extra" w:cs="BRH Devanagari Extra"/>
-          <w:color w:val="FF0000"/>
-          <w:sz w:val="36"/>
-          <w:szCs w:val="36"/>
-          <w:lang w:eastAsia="en-US" w:bidi="hi-IN"/>
-        </w:rPr>
-      </w:pPr>
-      <w:r>
-        <w:rPr>
-          <w:rFonts w:ascii="Arial" w:eastAsiaTheme="minorHAnsi" w:hAnsi="Arial" w:cs="Arial"/>
-          <w:color w:val="FF0000"/>
-          <w:sz w:val="28"/>
-          <w:szCs w:val="28"/>
-          <w:lang w:eastAsia="en-US" w:bidi="hi-IN"/>
-        </w:rPr>
-        <w:t>7.1.7.3(49)</w:t>
-      </w:r>
-      <w:proofErr w:type="gramStart"/>
-      <w:r>
-        <w:rPr>
-          <w:rFonts w:ascii="Arial" w:eastAsiaTheme="minorHAnsi" w:hAnsi="Arial" w:cs="Arial"/>
-          <w:color w:val="FF0000"/>
-          <w:sz w:val="28"/>
-          <w:szCs w:val="28"/>
-          <w:lang w:eastAsia="en-US" w:bidi="hi-IN"/>
-        </w:rPr>
-        <w:t>-</w:t>
-      </w:r>
-      <w:r>
-        <w:rPr>
-          <w:rFonts w:ascii="BRH Devanagari Extra" w:eastAsiaTheme="minorHAnsi" w:hAnsi="BRH Devanagari Extra" w:cs="BRH Devanagari Extra"/>
-          <w:color w:val="FF0000"/>
-          <w:sz w:val="36"/>
-          <w:szCs w:val="36"/>
-          <w:lang w:eastAsia="en-US" w:bidi="hi-IN"/>
-        </w:rPr>
-        <w:t xml:space="preserve">  AÉ</w:t>
-      </w:r>
-      <w:proofErr w:type="gramEnd"/>
-      <w:r>
-        <w:rPr>
-          <w:rFonts w:ascii="BRH Devanagari Extra" w:eastAsiaTheme="minorHAnsi" w:hAnsi="BRH Devanagari Extra" w:cs="BRH Devanagari Extra"/>
-          <w:color w:val="FF0000"/>
-          <w:sz w:val="36"/>
-          <w:szCs w:val="36"/>
-          <w:lang w:eastAsia="en-US" w:bidi="hi-IN"/>
-        </w:rPr>
-        <w:t xml:space="preserve"> | ÌuÉýzÉý | CÌiÉþ | </w:t>
-      </w:r>
-    </w:p>
-    <w:p>
-      <w:pPr>
-        <w:autoSpaceDE w:val="0"/>
-        <w:autoSpaceDN w:val="0"/>
-        <w:adjustRightInd w:val="0"/>
-        <w:rPr>
-          <w:rFonts w:ascii="BRH Devanagari Extra" w:eastAsiaTheme="minorHAnsi" w:hAnsi="BRH Devanagari Extra" w:cs="BRH Devanagari Extra"/>
-          <w:color w:val="FF0000"/>
-          <w:sz w:val="36"/>
-          <w:szCs w:val="36"/>
-          <w:lang w:eastAsia="en-US" w:bidi="hi-IN"/>
-        </w:rPr>
-      </w:pPr>
-      <w:r>
-        <w:rPr>
-          <w:rFonts w:ascii="BRH Devanagari Extra" w:eastAsiaTheme="minorHAnsi" w:hAnsi="BRH Devanagari Extra" w:cs="BRH Devanagari Extra"/>
-          <w:color w:val="FF0000"/>
-          <w:sz w:val="36"/>
-          <w:szCs w:val="36"/>
-          <w:lang w:eastAsia="en-US" w:bidi="hi-IN"/>
-        </w:rPr>
-        <w:t xml:space="preserve">AÉ ÌuÉþzÉ ÌuÉýzÉÉ ÌuÉýzÉåiÉÏÌiÉþ ÌuÉýzÉÉ ÌuÉýzÉåÌiÉþ | </w:t>
-      </w:r>
-    </w:p>
-    <w:p>
-      <w:pPr>
-        <w:pStyle w:val="NoSpacing"/>
-        <w:rPr>
-          <w:rFonts w:eastAsiaTheme="minorHAnsi"/>
-          <w:color w:val="FF0000"/>
-          <w:sz w:val="20"/>
-          <w:szCs w:val="20"/>
-          <w:lang w:eastAsia="en-US" w:bidi="hi-IN"/>
-        </w:rPr>
-      </w:pPr>
-    </w:p>
-    <w:p>
-      <w:pPr>
-        <w:autoSpaceDE w:val="0"/>
-        <w:autoSpaceDN w:val="0"/>
-        <w:adjustRightInd w:val="0"/>
-        <w:rPr>
-          <w:rFonts w:ascii="BRH Devanagari Extra" w:eastAsiaTheme="minorHAnsi" w:hAnsi="BRH Devanagari Extra" w:cs="BRH Devanagari Extra"/>
-          <w:color w:val="FF0000"/>
-          <w:sz w:val="36"/>
-          <w:szCs w:val="36"/>
-          <w:lang w:eastAsia="en-US" w:bidi="hi-IN"/>
-        </w:rPr>
-      </w:pPr>
-      <w:r>
-        <w:rPr>
-          <w:rFonts w:ascii="Arial" w:eastAsiaTheme="minorHAnsi" w:hAnsi="Arial" w:cs="Arial"/>
-          <w:color w:val="FF0000"/>
-          <w:sz w:val="28"/>
-          <w:szCs w:val="28"/>
-          <w:lang w:eastAsia="en-US" w:bidi="hi-IN"/>
-        </w:rPr>
-        <w:t>7.1.7.3(50)</w:t>
-      </w:r>
-      <w:proofErr w:type="gramStart"/>
-      <w:r>
-        <w:rPr>
-          <w:rFonts w:ascii="Arial" w:eastAsiaTheme="minorHAnsi" w:hAnsi="Arial" w:cs="Arial"/>
-          <w:color w:val="FF0000"/>
-          <w:sz w:val="28"/>
-          <w:szCs w:val="28"/>
-          <w:lang w:eastAsia="en-US" w:bidi="hi-IN"/>
-        </w:rPr>
-        <w:t>-</w:t>
-      </w:r>
-      <w:r>
-        <w:rPr>
-          <w:rFonts w:ascii="BRH Devanagari Extra" w:eastAsiaTheme="minorHAnsi" w:hAnsi="BRH Devanagari Extra" w:cs="BRH Devanagari Extra"/>
-          <w:color w:val="FF0000"/>
-          <w:sz w:val="36"/>
-          <w:szCs w:val="36"/>
-          <w:lang w:eastAsia="en-US" w:bidi="hi-IN"/>
-        </w:rPr>
-        <w:t xml:space="preserve">  ÌuÉýzÉý</w:t>
-      </w:r>
-      <w:proofErr w:type="gramEnd"/>
-      <w:r>
-        <w:rPr>
-          <w:rFonts w:ascii="BRH Devanagari Extra" w:eastAsiaTheme="minorHAnsi" w:hAnsi="BRH Devanagari Extra" w:cs="BRH Devanagari Extra"/>
-          <w:color w:val="FF0000"/>
-          <w:sz w:val="36"/>
-          <w:szCs w:val="36"/>
-          <w:lang w:eastAsia="en-US" w:bidi="hi-IN"/>
-        </w:rPr>
-        <w:t xml:space="preserve"> | CÌiÉþ | AÉýWûý | </w:t>
-      </w:r>
-    </w:p>
-    <w:p>
-      <w:pPr>
-        <w:autoSpaceDE w:val="0"/>
-        <w:autoSpaceDN w:val="0"/>
-        <w:adjustRightInd w:val="0"/>
-        <w:rPr>
-          <w:rFonts w:ascii="BRH Devanagari Extra" w:eastAsiaTheme="minorHAnsi" w:hAnsi="BRH Devanagari Extra" w:cs="BRH Devanagari Extra"/>
-          <w:color w:val="FF0000"/>
-          <w:sz w:val="36"/>
-          <w:szCs w:val="36"/>
-          <w:lang w:eastAsia="en-US" w:bidi="hi-IN"/>
-        </w:rPr>
-      </w:pPr>
-      <w:r>
-        <w:rPr>
-          <w:rFonts w:ascii="BRH Devanagari Extra" w:eastAsiaTheme="minorHAnsi" w:hAnsi="BRH Devanagari Extra" w:cs="BRH Devanagari Extra"/>
-          <w:color w:val="FF0000"/>
-          <w:sz w:val="36"/>
-          <w:szCs w:val="36"/>
-          <w:lang w:eastAsia="en-US" w:bidi="hi-IN"/>
-        </w:rPr>
-        <w:t xml:space="preserve">ÌuÉýzÉåiÉÏÌiÉþ ÌuÉzÉ ÌuÉýzÉå irÉÉþWûÉý WåûÌiÉþ ÌuÉzÉ ÌuÉýzÉå irÉÉþWû | </w:t>
-      </w:r>
-    </w:p>
-    <w:p>
-      <w:pPr>
-        <w:pStyle w:val="NoSpacing"/>
-        <w:rPr>
-          <w:rFonts w:eastAsiaTheme="minorHAnsi"/>
-          <w:color w:val="FF0000"/>
-          <w:sz w:val="20"/>
-          <w:szCs w:val="20"/>
-          <w:lang w:eastAsia="en-US" w:bidi="hi-IN"/>
-        </w:rPr>
-      </w:pPr>
-    </w:p>
-    <w:p>
-      <w:pPr>
-        <w:autoSpaceDE w:val="0"/>
-        <w:autoSpaceDN w:val="0"/>
-        <w:adjustRightInd w:val="0"/>
-        <w:rPr>
-          <w:rFonts w:ascii="BRH Devanagari Extra" w:eastAsiaTheme="minorHAnsi" w:hAnsi="BRH Devanagari Extra" w:cs="BRH Devanagari Extra"/>
-          <w:color w:val="FF0000"/>
-          <w:sz w:val="36"/>
-          <w:szCs w:val="36"/>
-          <w:lang w:eastAsia="en-US" w:bidi="hi-IN"/>
-        </w:rPr>
-      </w:pPr>
-      <w:r>
-        <w:rPr>
-          <w:rFonts w:ascii="Arial" w:eastAsiaTheme="minorHAnsi" w:hAnsi="Arial" w:cs="Arial"/>
-          <w:color w:val="FF0000"/>
-          <w:sz w:val="28"/>
-          <w:szCs w:val="28"/>
-          <w:lang w:eastAsia="en-US" w:bidi="hi-IN"/>
-        </w:rPr>
-        <w:t>7.4(6)</w:t>
-      </w:r>
-      <w:proofErr w:type="gramStart"/>
-      <w:r>
-        <w:rPr>
-          <w:rFonts w:ascii="Arial" w:eastAsiaTheme="minorHAnsi" w:hAnsi="Arial" w:cs="Arial"/>
-          <w:color w:val="FF0000"/>
-          <w:sz w:val="28"/>
-          <w:szCs w:val="28"/>
-          <w:lang w:eastAsia="en-US" w:bidi="hi-IN"/>
-        </w:rPr>
-        <w:t>-</w:t>
-      </w:r>
-      <w:r>
-        <w:rPr>
-          <w:rFonts w:ascii="BRH Devanagari Extra" w:eastAsiaTheme="minorHAnsi" w:hAnsi="BRH Devanagari Extra" w:cs="BRH Devanagari Extra"/>
-          <w:color w:val="FF0000"/>
-          <w:sz w:val="36"/>
-          <w:szCs w:val="36"/>
-          <w:lang w:eastAsia="en-US" w:bidi="hi-IN"/>
-        </w:rPr>
-        <w:t xml:space="preserve">  xÉÑýwÉSÉÿ</w:t>
-      </w:r>
-      <w:proofErr w:type="gramEnd"/>
-      <w:r>
-        <w:rPr>
-          <w:rFonts w:ascii="BRH Devanagari Extra" w:eastAsiaTheme="minorHAnsi" w:hAnsi="BRH Devanagari Extra" w:cs="BRH Devanagari Extra"/>
-          <w:color w:val="FF0000"/>
-          <w:sz w:val="36"/>
-          <w:szCs w:val="36"/>
-          <w:lang w:eastAsia="en-US" w:bidi="hi-IN"/>
-        </w:rPr>
-        <w:t xml:space="preserve"> | xÉÑýzÉåuÉÉÿ | pÉÔýiÉÉ | </w:t>
-      </w:r>
-    </w:p>
-    <w:p>
-      <w:pPr>
-        <w:autoSpaceDE w:val="0"/>
-        <w:autoSpaceDN w:val="0"/>
-        <w:adjustRightInd w:val="0"/>
-        <w:rPr>
-          <w:rFonts w:ascii="BRH Devanagari Extra" w:eastAsiaTheme="minorHAnsi" w:hAnsi="BRH Devanagari Extra" w:cs="BRH Devanagari Extra"/>
-          <w:color w:val="FF0000"/>
-          <w:sz w:val="36"/>
-          <w:szCs w:val="36"/>
-          <w:lang w:eastAsia="en-US" w:bidi="hi-IN"/>
-        </w:rPr>
-      </w:pPr>
-      <w:r>
-        <w:rPr>
-          <w:rFonts w:ascii="BRH Devanagari Extra" w:eastAsiaTheme="minorHAnsi" w:hAnsi="BRH Devanagari Extra" w:cs="BRH Devanagari Extra"/>
-          <w:color w:val="FF0000"/>
-          <w:sz w:val="36"/>
-          <w:szCs w:val="36"/>
-          <w:lang w:eastAsia="en-US" w:bidi="hi-IN"/>
-        </w:rPr>
-        <w:t xml:space="preserve">xÉÑýwÉSÉþ xÉÑýzÉåuÉÉþ xÉÑýzÉåuÉÉþ xÉÑýwÉSÉþ xÉÑýwÉSÉþ xÉÑýzÉåuÉÉþ pÉÔýiÉÉ pÉÔýiÉÉ xÉÑýzÉåuÉÉþ xÉÑýwÉSÉþ xÉÑýwÉSÉþ xÉÑýzÉåuÉÉþ pÉÔýiÉÉ | </w:t>
-      </w:r>
-    </w:p>
-    <w:p>
-      <w:pPr>
-        <w:pStyle w:val="NoSpacing"/>
-        <w:rPr>
-          <w:rFonts w:eastAsiaTheme="minorHAnsi"/>
-          <w:color w:val="FF0000"/>
-          <w:sz w:val="20"/>
-          <w:szCs w:val="20"/>
-          <w:lang w:eastAsia="en-US" w:bidi="hi-IN"/>
-        </w:rPr>
-      </w:pPr>
-    </w:p>
-    <w:p>
-      <w:pPr>
-        <w:autoSpaceDE w:val="0"/>
-        <w:autoSpaceDN w:val="0"/>
-        <w:adjustRightInd w:val="0"/>
-        <w:rPr>
-          <w:rFonts w:ascii="Arial" w:eastAsiaTheme="minorHAnsi" w:hAnsi="Arial" w:cs="Arial"/>
-          <w:color w:val="FF0000"/>
-          <w:sz w:val="36"/>
-          <w:szCs w:val="36"/>
-          <w:lang w:eastAsia="en-US" w:bidi="hi-IN"/>
-        </w:rPr>
-      </w:pPr>
-      <w:r>
-        <w:rPr>
-          <w:rFonts w:ascii="Arial" w:eastAsiaTheme="minorHAnsi" w:hAnsi="Arial" w:cs="Arial"/>
-          <w:color w:val="FF0000"/>
-          <w:sz w:val="28"/>
-          <w:szCs w:val="28"/>
-          <w:lang w:eastAsia="en-US" w:bidi="hi-IN"/>
-        </w:rPr>
-        <w:t>7.1.7.4(7)</w:t>
-      </w:r>
-      <w:proofErr w:type="gramStart"/>
-      <w:r>
-        <w:rPr>
-          <w:rFonts w:ascii="Arial" w:eastAsiaTheme="minorHAnsi" w:hAnsi="Arial" w:cs="Arial"/>
-          <w:color w:val="FF0000"/>
-          <w:sz w:val="28"/>
-          <w:szCs w:val="28"/>
-          <w:lang w:eastAsia="en-US" w:bidi="hi-IN"/>
-        </w:rPr>
-        <w:t>-</w:t>
-      </w:r>
-      <w:r>
-        <w:rPr>
-          <w:rFonts w:ascii="BRH Devanagari Extra" w:eastAsiaTheme="minorHAnsi" w:hAnsi="BRH Devanagari Extra" w:cs="BRH Devanagari Extra"/>
-          <w:color w:val="FF0000"/>
-          <w:sz w:val="36"/>
-          <w:szCs w:val="36"/>
-          <w:lang w:eastAsia="en-US" w:bidi="hi-IN"/>
-        </w:rPr>
-        <w:t xml:space="preserve">  xÉÑýzÉåuÉÉÿ</w:t>
-      </w:r>
-      <w:proofErr w:type="gramEnd"/>
-      <w:r>
-        <w:rPr>
-          <w:rFonts w:ascii="BRH Devanagari Extra" w:eastAsiaTheme="minorHAnsi" w:hAnsi="BRH Devanagari Extra" w:cs="BRH Devanagari Extra"/>
-          <w:color w:val="FF0000"/>
-          <w:sz w:val="36"/>
-          <w:szCs w:val="36"/>
-          <w:lang w:eastAsia="en-US" w:bidi="hi-IN"/>
-        </w:rPr>
-        <w:t xml:space="preserve"> | pÉÔýiÉÉ | AÉ | ÌuÉýzÉýÌiÉý | </w:t>
+        <w:t xml:space="preserve">  xÉÑýzÉåuÉÉÿ | pÉÔýiÉÉ | AÉ | ÌuÉýzÉýÌiÉý | </w:t>
       </w:r>
       <w:r>
         <w:rPr>
@@ -13040,18 +12316,7 @@
           <w:szCs w:val="28"/>
           <w:lang w:eastAsia="en-US" w:bidi="hi-IN"/>
         </w:rPr>
-        <w:t>7.1.7.4(8)</w:t>
-      </w:r>
-      <w:proofErr w:type="gramStart"/>
-      <w:r>
-        <w:rPr>
-          <w:rFonts w:ascii="Arial" w:eastAsiaTheme="minorHAnsi" w:hAnsi="Arial" w:cs="Arial"/>
-          <w:color w:val="FF0000"/>
-          <w:sz w:val="28"/>
-          <w:szCs w:val="28"/>
-          <w:lang w:eastAsia="en-US" w:bidi="hi-IN"/>
-        </w:rPr>
-        <w:t>-</w:t>
+        <w:t>7.1.7.4(8)-</w:t>
       </w:r>
       <w:r>
         <w:rPr>
@@ -13061,18 +12326,7 @@
           <w:szCs w:val="36"/>
           <w:lang w:eastAsia="en-US" w:bidi="hi-IN"/>
         </w:rPr>
-        <w:t xml:space="preserve">  pÉÔýiÉÉ</w:t>
-      </w:r>
-      <w:proofErr w:type="gramEnd"/>
-      <w:r>
-        <w:rPr>
-          <w:rFonts w:ascii="BRH Devanagari Extra" w:eastAsiaTheme="minorHAnsi" w:hAnsi="BRH Devanagari Extra" w:cs="BRH Devanagari Extra"/>
-          <w:color w:val="FF0000"/>
-          <w:sz w:val="36"/>
-          <w:szCs w:val="36"/>
-          <w:lang w:eastAsia="en-US" w:bidi="hi-IN"/>
-        </w:rPr>
-        <w:t xml:space="preserve"> | AÉ | ÌuÉýzÉýÌiÉý | lÉ | </w:t>
+        <w:t xml:space="preserve">  pÉÔýiÉÉ | AÉ | ÌuÉýzÉýÌiÉý | lÉ | </w:t>
       </w:r>
       <w:r>
         <w:rPr>
@@ -13143,18 +12397,7 @@
           <w:szCs w:val="28"/>
           <w:lang w:eastAsia="en-US" w:bidi="hi-IN"/>
         </w:rPr>
-        <w:t>7.1.7.4(9)</w:t>
-      </w:r>
-      <w:proofErr w:type="gramStart"/>
-      <w:r>
-        <w:rPr>
-          <w:rFonts w:ascii="Arial" w:eastAsiaTheme="minorHAnsi" w:hAnsi="Arial" w:cs="Arial"/>
-          <w:color w:val="FF0000"/>
-          <w:sz w:val="28"/>
-          <w:szCs w:val="28"/>
-          <w:lang w:eastAsia="en-US" w:bidi="hi-IN"/>
-        </w:rPr>
-        <w:t>-</w:t>
+        <w:t>7.1.7.4(9)-</w:t>
       </w:r>
       <w:r>
         <w:rPr>
@@ -13164,18 +12407,7 @@
           <w:szCs w:val="36"/>
           <w:lang w:eastAsia="en-US" w:bidi="hi-IN"/>
         </w:rPr>
-        <w:t xml:space="preserve">  AÉ</w:t>
-      </w:r>
-      <w:proofErr w:type="gramEnd"/>
-      <w:r>
-        <w:rPr>
-          <w:rFonts w:ascii="BRH Devanagari Extra" w:eastAsiaTheme="minorHAnsi" w:hAnsi="BRH Devanagari Extra" w:cs="BRH Devanagari Extra"/>
-          <w:color w:val="FF0000"/>
-          <w:sz w:val="36"/>
-          <w:szCs w:val="36"/>
-          <w:lang w:eastAsia="en-US" w:bidi="hi-IN"/>
-        </w:rPr>
-        <w:t xml:space="preserve"> | ÌuÉýzÉýÌiÉý | lÉ | </w:t>
+        <w:t xml:space="preserve">  AÉ | ÌuÉýzÉýÌiÉý | lÉ | </w:t>
       </w:r>
       <w:r>
         <w:rPr>
@@ -14169,18 +13401,7 @@
           <w:szCs w:val="40"/>
           <w:lang w:bidi="ar-SA"/>
         </w:rPr>
-        <w:t xml:space="preserve"> </w:t>
-      </w:r>
-      <w:proofErr w:type="gramStart"/>
-      <w:r>
-        <w:rPr>
-          <w:rFonts w:ascii="BRH Devanagari Extra" w:hAnsi="BRH Devanagari Extra" w:cs="BRH Devanagari Extra"/>
-          <w:b/>
-          <w:sz w:val="40"/>
-          <w:szCs w:val="40"/>
-          <w:lang w:bidi="ar-SA"/>
-        </w:rPr>
-        <w:t xml:space="preserve">= </w:t>
+        <w:t xml:space="preserve"> = </w:t>
       </w:r>
       <w:r>
         <w:rPr>
@@ -14191,19 +13412,7 @@
           <w:szCs w:val="40"/>
           <w:lang w:eastAsia="en-US" w:bidi="ar-SA"/>
         </w:rPr>
-        <w:t xml:space="preserve"> (</w:t>
-      </w:r>
-      <w:proofErr w:type="gramEnd"/>
-      <w:r>
-        <w:rPr>
-          <w:rFonts w:ascii="BRH Devanagari" w:eastAsiaTheme="minorHAnsi" w:hAnsi="BRH Devanagari" w:cs="BRH Devanagari"/>
-          <w:b/>
-          <w:color w:val="000000"/>
-          <w:sz w:val="40"/>
-          <w:szCs w:val="40"/>
-          <w:lang w:eastAsia="en-US" w:bidi="ar-SA"/>
-        </w:rPr>
-        <w:t>UqÉiÉÏ UqÉÌiÉÈ)</w:t>
+        <w:t xml:space="preserve"> (UqÉiÉÏ UqÉÌiÉÈ)</w:t>
       </w:r>
     </w:p>
     <w:p>
@@ -14476,19 +13685,7 @@
           <w:szCs w:val="32"/>
           <w:lang w:val="en-US"/>
         </w:rPr>
-        <w:t>7.1.18.2(34)</w:t>
-      </w:r>
-      <w:proofErr w:type="gramStart"/>
-      <w:r>
-        <w:rPr>
-          <w:rFonts w:ascii="Arial" w:hAnsi="Arial" w:cs="Arial"/>
-          <w:bCs/>
-          <w:color w:val="FF0000"/>
-          <w:sz w:val="32"/>
-          <w:szCs w:val="32"/>
-          <w:lang w:val="en-US"/>
-        </w:rPr>
-        <w:t>-</w:t>
+        <w:t>7.1.18.2(34)-</w:t>
       </w:r>
       <w:r>
         <w:rPr>
@@ -14498,18 +13695,7 @@
           <w:szCs w:val="40"/>
           <w:lang w:eastAsia="en-US" w:bidi="hi-IN"/>
         </w:rPr>
-        <w:t xml:space="preserve">  qÉýWûÏqÉç</w:t>
-      </w:r>
-      <w:proofErr w:type="gramEnd"/>
-      <w:r>
-        <w:rPr>
-          <w:rFonts w:ascii="BRH Devanagari Extra" w:eastAsiaTheme="minorHAnsi" w:hAnsi="BRH Devanagari Extra" w:cs="BRH Devanagari Extra"/>
-          <w:color w:val="FF0000"/>
-          <w:sz w:val="40"/>
-          <w:szCs w:val="40"/>
-          <w:lang w:eastAsia="en-US" w:bidi="hi-IN"/>
-        </w:rPr>
-        <w:t xml:space="preserve"> | Eý | xÉÑ | </w:t>
+        <w:t xml:space="preserve">  qÉýWûÏqÉç | Eý | xÉÑ | </w:t>
       </w:r>
     </w:p>
     <w:p>
@@ -14558,19 +13744,7 @@
           <w:szCs w:val="32"/>
           <w:lang w:val="en-US"/>
         </w:rPr>
-        <w:t>7.1.18.2(35)</w:t>
-      </w:r>
-      <w:proofErr w:type="gramStart"/>
-      <w:r>
-        <w:rPr>
-          <w:rFonts w:ascii="Arial" w:hAnsi="Arial" w:cs="Arial"/>
-          <w:bCs/>
-          <w:color w:val="FF0000"/>
-          <w:sz w:val="32"/>
-          <w:szCs w:val="32"/>
-          <w:lang w:val="en-US"/>
-        </w:rPr>
-        <w:t>-</w:t>
+        <w:t>7.1.18.2(35)-</w:t>
       </w:r>
       <w:r>
         <w:rPr>
@@ -14580,18 +13754,7 @@
           <w:szCs w:val="40"/>
           <w:lang w:eastAsia="en-US" w:bidi="hi-IN"/>
         </w:rPr>
-        <w:t xml:space="preserve">  Eý</w:t>
-      </w:r>
-      <w:proofErr w:type="gramEnd"/>
-      <w:r>
-        <w:rPr>
-          <w:rFonts w:ascii="BRH Devanagari Extra" w:eastAsiaTheme="minorHAnsi" w:hAnsi="BRH Devanagari Extra" w:cs="BRH Devanagari Extra"/>
-          <w:color w:val="FF0000"/>
-          <w:sz w:val="40"/>
-          <w:szCs w:val="40"/>
-          <w:lang w:eastAsia="en-US" w:bidi="hi-IN"/>
-        </w:rPr>
-        <w:t xml:space="preserve"> | xÉÑ | xÉÑý§ÉÉqÉÉþhÉqÉç | </w:t>
+        <w:t xml:space="preserve">  Eý | xÉÑ | xÉÑý§ÉÉqÉÉþhÉqÉç | </w:t>
       </w:r>
     </w:p>
     <w:p>
@@ -16277,19 +15440,7 @@
           <w:szCs w:val="32"/>
           <w:lang w:val="en-US"/>
         </w:rPr>
-        <w:t>7.1.20.1(40)</w:t>
-      </w:r>
-      <w:proofErr w:type="gramStart"/>
-      <w:r>
-        <w:rPr>
-          <w:rFonts w:ascii="Arial" w:hAnsi="Arial" w:cs="Arial"/>
-          <w:bCs/>
-          <w:color w:val="FF0000"/>
-          <w:sz w:val="32"/>
-          <w:szCs w:val="32"/>
-          <w:lang w:val="en-US"/>
-        </w:rPr>
-        <w:t>-</w:t>
+        <w:t>7.1.20.1(40)-</w:t>
       </w:r>
       <w:r>
         <w:rPr>
@@ -16299,18 +15450,7 @@
           <w:szCs w:val="40"/>
           <w:lang w:eastAsia="en-US" w:bidi="hi-IN"/>
         </w:rPr>
-        <w:t xml:space="preserve">  AýmÉÈ</w:t>
-      </w:r>
-      <w:proofErr w:type="gramEnd"/>
-      <w:r>
-        <w:rPr>
-          <w:rFonts w:ascii="BRH Devanagari Extra" w:eastAsiaTheme="minorHAnsi" w:hAnsi="BRH Devanagari Extra" w:cs="BRH Devanagari Extra"/>
-          <w:color w:val="FF0000"/>
-          <w:sz w:val="40"/>
-          <w:szCs w:val="40"/>
-          <w:lang w:eastAsia="en-US" w:bidi="hi-IN"/>
-        </w:rPr>
-        <w:t xml:space="preserve"> | uÉ×ýhÉÉýlÉÈ | mÉýuÉýiÉåý | </w:t>
+        <w:t xml:space="preserve">  AýmÉÈ | uÉ×ýhÉÉýlÉÈ | mÉýuÉýiÉåý | </w:t>
       </w:r>
     </w:p>
     <w:p>
@@ -17823,18 +16963,7 @@
           <w:szCs w:val="40"/>
           <w:lang w:bidi="ar-SA"/>
         </w:rPr>
-        <w:t xml:space="preserve">rÉuÉåÿ </w:t>
-      </w:r>
-      <w:proofErr w:type="gramStart"/>
-      <w:r>
-        <w:rPr>
-          <w:rFonts w:ascii="BRH Devanagari Extra" w:hAnsi="BRH Devanagari Extra" w:cs="BRH Devanagari Extra"/>
-          <w:b/>
-          <w:sz w:val="40"/>
-          <w:szCs w:val="40"/>
-          <w:lang w:bidi="ar-SA"/>
-        </w:rPr>
-        <w:t xml:space="preserve">-  </w:t>
+        <w:t xml:space="preserve">rÉuÉåÿ -  </w:t>
       </w:r>
       <w:r>
         <w:rPr>
@@ -17844,18 +16973,7 @@
           <w:szCs w:val="32"/>
           <w:lang w:val="en-US"/>
         </w:rPr>
-        <w:t>TS</w:t>
-      </w:r>
-      <w:proofErr w:type="gramEnd"/>
-      <w:r>
-        <w:rPr>
-          <w:rFonts w:ascii="Arial" w:hAnsi="Arial" w:cs="Arial"/>
-          <w:bCs/>
-          <w:sz w:val="32"/>
-          <w:szCs w:val="32"/>
-          <w:lang w:val="en-US"/>
-        </w:rPr>
-        <w:t xml:space="preserve"> 7.1.20.1</w:t>
+        <w:t>TS 7.1.20.1</w:t>
       </w:r>
     </w:p>
     <w:p>
@@ -18364,17 +17482,7 @@
           <w:sz w:val="40"/>
           <w:szCs w:val="40"/>
         </w:rPr>
-        <w:t xml:space="preserve">iÉÉlÉç | MüsmÉþqÉÉlÉÉlÉç </w:t>
-      </w:r>
-      <w:proofErr w:type="gramStart"/>
-      <w:r>
-        <w:rPr>
-          <w:rFonts w:ascii="BRH Devanagari Extra" w:hAnsi="BRH Devanagari Extra" w:cs="BRH Devanagari Extra"/>
-          <w:color w:val="FF0000"/>
-          <w:sz w:val="40"/>
-          <w:szCs w:val="40"/>
-        </w:rPr>
-        <w:t>|</w:t>
+        <w:t>iÉÉlÉç | MüsmÉþqÉÉlÉÉlÉç |</w:t>
       </w:r>
       <w:r>
         <w:rPr>
@@ -18393,17 +17501,7 @@
           <w:sz w:val="40"/>
           <w:szCs w:val="40"/>
         </w:rPr>
-        <w:t>=</w:t>
-      </w:r>
-      <w:proofErr w:type="gramEnd"/>
-      <w:r>
-        <w:rPr>
-          <w:rFonts w:ascii="BRH Devanagari Extra" w:hAnsi="BRH Devanagari Extra" w:cs="BRH Devanagari Extra"/>
-          <w:b/>
-          <w:sz w:val="40"/>
-          <w:szCs w:val="40"/>
-        </w:rPr>
-        <w:t xml:space="preserve"> </w:t>
+        <w:t xml:space="preserve">= </w:t>
       </w:r>
       <w:r>
         <w:rPr>
@@ -19109,29 +18207,7 @@
           <w:szCs w:val="40"/>
           <w:lang w:eastAsia="en-US" w:bidi="hi-IN"/>
         </w:rPr>
-        <w:t>LýwuÉåþuÉæ uÉæwuÉåÿ(1</w:t>
-      </w:r>
-      <w:proofErr w:type="gramStart"/>
-      <w:r>
-        <w:rPr>
-          <w:rFonts w:ascii="BRH Devanagari Extra" w:eastAsiaTheme="minorHAnsi" w:hAnsi="BRH Devanagari Extra" w:cs="BRH Devanagari Extra"/>
-          <w:color w:val="FF0000"/>
-          <w:sz w:val="40"/>
-          <w:szCs w:val="40"/>
-          <w:lang w:eastAsia="en-US" w:bidi="hi-IN"/>
-        </w:rPr>
-        <w:t>ý)wuÉåþuÉ</w:t>
-      </w:r>
-      <w:proofErr w:type="gramEnd"/>
-      <w:r>
-        <w:rPr>
-          <w:rFonts w:ascii="BRH Devanagari Extra" w:eastAsiaTheme="minorHAnsi" w:hAnsi="BRH Devanagari Extra" w:cs="BRH Devanagari Extra"/>
-          <w:color w:val="FF0000"/>
-          <w:sz w:val="40"/>
-          <w:szCs w:val="40"/>
-          <w:lang w:eastAsia="en-US" w:bidi="hi-IN"/>
-        </w:rPr>
-        <w:t xml:space="preserve"> sÉÉåýMåüwÉÑþ sÉÉåýMåü wuÉåýuÉæwuÉåÿ(1ý)wuÉåþuÉ sÉÉåýMåüwÉÑþ | </w:t>
+        <w:t xml:space="preserve">LýwuÉåþuÉæ uÉæwuÉåÿ(1ý)wuÉåþuÉ sÉÉåýMåüwÉÑþ sÉÉåýMåü wuÉåýuÉæwuÉåÿ(1ý)wuÉåþuÉ sÉÉåýMåüwÉÑþ | </w:t>
       </w:r>
     </w:p>
     <w:p>
@@ -23679,7 +22755,29 @@
           <w:szCs w:val="36"/>
           <w:lang w:val="it-IT" w:eastAsia="en-US" w:bidi="ar-SA"/>
         </w:rPr>
-        <w:t>(AýUç.ýWûýÌiÉý qÉlÉÉåý qÉlÉÉåþ ÅUç.WûirÉUç.WûÌiÉý qÉlÉþÈ)</w:t>
+        <w:t>(AýUç.ýWûýÌiÉý qÉlÉÉåý qÉlÉÉåþ ÅUç.Wû</w:t>
+      </w:r>
+      <w:r>
+        <w:rPr>
+          <w:rFonts w:ascii="BRH Devanagari Extra" w:eastAsiaTheme="minorHAnsi" w:hAnsi="BRH Devanagari Extra" w:cs="BRH Devanagari Extra"/>
+          <w:b/>
+          <w:color w:val="000000"/>
+          <w:sz w:val="40"/>
+          <w:szCs w:val="36"/>
+          <w:lang w:val="it-IT" w:eastAsia="en-US" w:bidi="ar-SA"/>
+        </w:rPr>
+        <w:t xml:space="preserve"> </w:t>
+      </w:r>
+      <w:r>
+        <w:rPr>
+          <w:rFonts w:ascii="BRH Devanagari Extra" w:eastAsiaTheme="minorHAnsi" w:hAnsi="BRH Devanagari Extra" w:cs="BRH Devanagari Extra"/>
+          <w:b/>
+          <w:color w:val="000000"/>
+          <w:sz w:val="40"/>
+          <w:szCs w:val="36"/>
+          <w:lang w:val="it-IT" w:eastAsia="en-US" w:bidi="ar-SA"/>
+        </w:rPr>
+        <w:t>irÉUç.WûÌiÉý qÉlÉþÈ)</w:t>
       </w:r>
     </w:p>
     <w:p>
@@ -24009,7 +23107,31 @@
           <w:highlight w:val="green"/>
           <w:lang w:val="it-IT" w:eastAsia="en-US" w:bidi="ar-SA"/>
         </w:rPr>
-        <w:t>(aaÉç)¶</w:t>
+        <w:t>(aaÉç)</w:t>
+      </w:r>
+      <w:r>
+        <w:rPr>
+          <w:rFonts w:ascii="BRH Devanagari" w:eastAsiaTheme="minorHAnsi" w:hAnsi="BRH Devanagari" w:cs="BRH Devanagari"/>
+          <w:b/>
+          <w:color w:val="000000"/>
+          <w:sz w:val="40"/>
+          <w:szCs w:val="40"/>
+          <w:highlight w:val="green"/>
+          <w:lang w:val="it-IT" w:eastAsia="en-US" w:bidi="ar-SA"/>
+        </w:rPr>
+        <w:t xml:space="preserve"> </w:t>
+      </w:r>
+      <w:r>
+        <w:rPr>
+          <w:rFonts w:ascii="BRH Devanagari" w:eastAsiaTheme="minorHAnsi" w:hAnsi="BRH Devanagari" w:cs="BRH Devanagari"/>
+          <w:b/>
+          <w:color w:val="000000"/>
+          <w:sz w:val="40"/>
+          <w:szCs w:val="40"/>
+          <w:highlight w:val="green"/>
+          <w:lang w:val="it-IT" w:eastAsia="en-US" w:bidi="ar-SA"/>
+        </w:rPr>
+        <w:t>¶</w:t>
       </w:r>
       <w:r>
         <w:rPr>
@@ -24356,12 +23478,6 @@
     <w:p>
       <w:pPr>
         <w:widowControl w:val="0"/>
-        <w:pBdr>
-          <w:top w:val="single" w:sz="4" w:space="1" w:color="auto"/>
-          <w:bottom w:val="single" w:sz="4" w:space="1" w:color="auto"/>
-          <w:between w:val="single" w:sz="4" w:space="1" w:color="auto"/>
-          <w:bar w:val="single" w:sz="4" w:color="auto"/>
-        </w:pBdr>
         <w:autoSpaceDE w:val="0"/>
         <w:autoSpaceDN w:val="0"/>
         <w:adjustRightInd w:val="0"/>
@@ -24505,6 +23621,80 @@
           <w:lang w:val="it-IT"/>
         </w:rPr>
         <w:t>(kampam)</w:t>
+      </w:r>
+    </w:p>
+    <w:p>
+      <w:pPr>
+        <w:pBdr>
+          <w:bottom w:val="single" w:sz="4" w:space="9" w:color="auto"/>
+        </w:pBdr>
+        <w:autoSpaceDE w:val="0"/>
+        <w:autoSpaceDN w:val="0"/>
+        <w:adjustRightInd w:val="0"/>
+        <w:rPr>
+          <w:rFonts w:ascii="BRH Devanagari Extra" w:eastAsiaTheme="minorHAnsi" w:hAnsi="BRH Devanagari Extra" w:cs="BRH Devanagari Extra"/>
+          <w:color w:val="000000"/>
+          <w:sz w:val="40"/>
+          <w:szCs w:val="40"/>
+          <w:lang w:val="it-IT" w:eastAsia="en-US" w:bidi="hi-IN"/>
+        </w:rPr>
+      </w:pPr>
+      <w:r>
+        <w:rPr>
+          <w:rFonts w:ascii="Arial" w:eastAsiaTheme="minorHAnsi" w:hAnsi="Arial" w:cs="Arial"/>
+          <w:color w:val="000000"/>
+          <w:sz w:val="32"/>
+          <w:szCs w:val="32"/>
+          <w:lang w:val="it-IT" w:eastAsia="en-US" w:bidi="hi-IN"/>
+        </w:rPr>
+        <w:t>7.3.6.2(4)-</w:t>
+      </w:r>
+      <w:r>
+        <w:rPr>
+          <w:rFonts w:ascii="BRH Devanagari Extra" w:eastAsiaTheme="minorHAnsi" w:hAnsi="BRH Devanagari Extra" w:cs="BRH Devanagari Extra"/>
+          <w:color w:val="000000"/>
+          <w:sz w:val="32"/>
+          <w:szCs w:val="32"/>
+          <w:lang w:val="it-IT" w:eastAsia="en-US" w:bidi="hi-IN"/>
+        </w:rPr>
+        <w:t xml:space="preserve">  </w:t>
+      </w:r>
+      <w:r>
+        <w:rPr>
+          <w:rFonts w:ascii="BRH Devanagari Extra" w:eastAsiaTheme="minorHAnsi" w:hAnsi="BRH Devanagari Extra" w:cs="BRH Devanagari Extra"/>
+          <w:color w:val="000000"/>
+          <w:sz w:val="40"/>
+          <w:szCs w:val="40"/>
+          <w:lang w:val="it-IT" w:eastAsia="en-US" w:bidi="hi-IN"/>
+        </w:rPr>
+        <w:t xml:space="preserve">LýwÉÑ | LýuÉ | sÉÉåýMåüwÉÑþ | </w:t>
+      </w:r>
+    </w:p>
+    <w:p>
+      <w:pPr>
+        <w:pBdr>
+          <w:bottom w:val="single" w:sz="4" w:space="9" w:color="auto"/>
+        </w:pBdr>
+        <w:autoSpaceDE w:val="0"/>
+        <w:autoSpaceDN w:val="0"/>
+        <w:adjustRightInd w:val="0"/>
+        <w:rPr>
+          <w:rFonts w:ascii="BRH Devanagari Extra" w:eastAsiaTheme="minorHAnsi" w:hAnsi="BRH Devanagari Extra" w:cs="BRH Devanagari Extra"/>
+          <w:color w:val="000000"/>
+          <w:sz w:val="40"/>
+          <w:szCs w:val="40"/>
+          <w:lang w:val="it-IT" w:eastAsia="en-US" w:bidi="hi-IN"/>
+        </w:rPr>
+      </w:pPr>
+      <w:r>
+        <w:rPr>
+          <w:rFonts w:ascii="BRH Devanagari Extra" w:eastAsiaTheme="minorHAnsi" w:hAnsi="BRH Devanagari Extra" w:cs="BRH Devanagari Extra"/>
+          <w:color w:val="000000"/>
+          <w:sz w:val="40"/>
+          <w:szCs w:val="40"/>
+          <w:lang w:val="it-IT" w:eastAsia="en-US" w:bidi="hi-IN"/>
+        </w:rPr>
+        <w:t xml:space="preserve">LýwuÉåþ uÉæuÉæ wuÉåÿ(1ý)wuÉåþuÉ sÉÉåýMåüwÉÑþ sÉÉåýMåüwuÉåý uÉæwuÉåÿ(1ý)wuÉåþuÉ sÉÉåýMåüwÉÑþ | </w:t>
       </w:r>
     </w:p>
     <w:p>
@@ -24930,7 +24120,47 @@
           <w:szCs w:val="40"/>
           <w:lang w:val="it-IT"/>
         </w:rPr>
-        <w:t>eÉÉÈ |</w:t>
+        <w:t xml:space="preserve">eÉÉÈ | </w:t>
+      </w:r>
+      <w:r>
+        <w:rPr>
+          <w:rFonts w:ascii="BRH Devanagari Extra" w:hAnsi="BRH Devanagari Extra" w:cs="BRH Devanagari Extra"/>
+          <w:color w:val="FF0000"/>
+          <w:sz w:val="40"/>
+          <w:szCs w:val="40"/>
+          <w:lang w:val="it-IT" w:bidi="ar-SA"/>
+        </w:rPr>
+        <w:t>ÌlÉ</w:t>
+      </w:r>
+      <w:r>
+        <w:rPr>
+          <w:rFonts w:ascii="BRH Devanagari Extra" w:hAnsi="BRH Devanagari Extra" w:cs="BRH Devanagari Extra"/>
+          <w:color w:val="FF0000"/>
+          <w:sz w:val="40"/>
+          <w:szCs w:val="40"/>
+          <w:lang w:val="it-IT"/>
+        </w:rPr>
+        <w:t>È</w:t>
+      </w:r>
+      <w:r>
+        <w:rPr>
+          <w:rFonts w:ascii="BRH Devanagari Extra" w:hAnsi="BRH Devanagari Extra" w:cs="BRH Devanagari Extra"/>
+          <w:color w:val="FF0000"/>
+          <w:sz w:val="40"/>
+          <w:szCs w:val="40"/>
+          <w:lang w:val="it-IT" w:bidi="ar-SA"/>
+        </w:rPr>
+        <w:t xml:space="preserve"> </w:t>
+      </w:r>
+      <w:r>
+        <w:rPr>
+          <w:rFonts w:ascii="BRH Devanagari Extra" w:hAnsi="BRH Devanagari Extra" w:cs="BRH Devanagari Extra"/>
+          <w:color w:val="FF0000"/>
+          <w:sz w:val="40"/>
+          <w:szCs w:val="40"/>
+          <w:lang w:val="it-IT"/>
+        </w:rPr>
+        <w:t>|</w:t>
       </w:r>
       <w:r>
         <w:rPr>
@@ -25521,6 +24751,7 @@
           <w:szCs w:val="40"/>
           <w:lang w:val="it-IT" w:bidi="ar-SA"/>
         </w:rPr>
+        <w:lastRenderedPageBreak/>
         <w:t>17</w:t>
       </w:r>
       <w:r>
@@ -25601,7 +24832,7 @@
           <w:szCs w:val="40"/>
           <w:lang w:val="it-IT" w:bidi="ar-SA"/>
         </w:rPr>
-        <w:t xml:space="preserve">§ÉÉå qÉÉ ÅÅ </w:t>
+        <w:t xml:space="preserve">§ÉÉå qÉÉÅÅ </w:t>
       </w:r>
     </w:p>
     <w:p>
@@ -25693,7 +24924,6 @@
           <w:szCs w:val="40"/>
           <w:lang w:val="it-IT" w:bidi="ar-SA"/>
         </w:rPr>
-        <w:lastRenderedPageBreak/>
         <w:t>18.</w:t>
       </w:r>
       <w:r>
@@ -35129,29 +34359,7 @@
           <w:lang w:val="en-US"/>
         </w:rPr>
         <w:br/>
-        <w:t>(JM-</w:t>
-      </w:r>
-      <w:proofErr w:type="gramStart"/>
-      <w:r>
-        <w:rPr>
-          <w:rFonts w:ascii="Arial" w:hAnsi="Arial" w:cs="Arial"/>
-          <w:bCs/>
-          <w:sz w:val="32"/>
-          <w:szCs w:val="32"/>
-          <w:lang w:val="en-US"/>
-        </w:rPr>
-        <w:t>33)(</w:t>
-      </w:r>
-      <w:proofErr w:type="gramEnd"/>
-      <w:r>
-        <w:rPr>
-          <w:rFonts w:ascii="Arial" w:hAnsi="Arial" w:cs="Arial"/>
-          <w:bCs/>
-          <w:sz w:val="32"/>
-          <w:szCs w:val="32"/>
-          <w:lang w:val="en-US"/>
-        </w:rPr>
-        <w:t>GD-46)(GD-73)</w:t>
+        <w:t>(JM-33)(GD-46)(GD-73)</w:t>
       </w:r>
       <w:r>
         <w:rPr>
@@ -36184,7 +35392,6 @@
           <w:lang w:eastAsia="en-US" w:bidi="ar-SA"/>
         </w:rPr>
       </w:pPr>
-      <w:proofErr w:type="gramStart"/>
       <w:r>
         <w:rPr>
           <w:rFonts w:ascii="Times New Roman" w:eastAsiaTheme="minorHAnsi" w:hAnsi="Times New Roman" w:cs="Times New Roman"/>
@@ -36209,7 +35416,6 @@
         </w:rPr>
         <w:t xml:space="preserve"> hÉ</w:t>
       </w:r>
-      <w:proofErr w:type="gramEnd"/>
       <w:r>
         <w:rPr>
           <w:rFonts w:ascii="BRH Devanagari" w:eastAsiaTheme="minorHAnsi" w:hAnsi="BRH Devanagari" w:cs="BRH Devanagari"/>
@@ -37045,29 +36251,7 @@
           <w:lang w:val="en-US"/>
         </w:rPr>
         <w:br/>
-        <w:t>(JM-</w:t>
-      </w:r>
-      <w:proofErr w:type="gramStart"/>
-      <w:r>
-        <w:rPr>
-          <w:rFonts w:ascii="Arial" w:hAnsi="Arial" w:cs="Arial"/>
-          <w:bCs/>
-          <w:sz w:val="32"/>
-          <w:szCs w:val="32"/>
-          <w:lang w:val="en-US"/>
-        </w:rPr>
-        <w:t>33)(</w:t>
-      </w:r>
-      <w:proofErr w:type="gramEnd"/>
-      <w:r>
-        <w:rPr>
-          <w:rFonts w:ascii="Arial" w:hAnsi="Arial" w:cs="Arial"/>
-          <w:bCs/>
-          <w:sz w:val="32"/>
-          <w:szCs w:val="32"/>
-          <w:lang w:val="en-US"/>
-        </w:rPr>
-        <w:t>JD-25)</w:t>
+        <w:t>(JM-33)(JD-25)</w:t>
       </w:r>
     </w:p>
     <w:p>
@@ -37236,27 +36420,7 @@
           <w:sz w:val="28"/>
           <w:lang w:eastAsia="en-US" w:bidi="ar-SA"/>
         </w:rPr>
-        <w:t>(If “u” and “u” comes in succession after “tat</w:t>
-      </w:r>
-      <w:proofErr w:type="gramStart"/>
-      <w:r>
-        <w:rPr>
-          <w:rFonts w:ascii="Arial" w:eastAsiaTheme="minorHAnsi" w:hAnsi="Arial" w:cs="Arial"/>
-          <w:b/>
-          <w:sz w:val="28"/>
-          <w:lang w:eastAsia="en-US" w:bidi="ar-SA"/>
-        </w:rPr>
-        <w:t>” ,</w:t>
-      </w:r>
-      <w:proofErr w:type="gramEnd"/>
-      <w:r>
-        <w:rPr>
-          <w:rFonts w:ascii="Arial" w:eastAsiaTheme="minorHAnsi" w:hAnsi="Arial" w:cs="Arial"/>
-          <w:b/>
-          <w:sz w:val="28"/>
-          <w:lang w:eastAsia="en-US" w:bidi="ar-SA"/>
-        </w:rPr>
-        <w:t xml:space="preserve"> then “u” + “u” is not “vu”, but “U” in deergham) </w:t>
+        <w:t xml:space="preserve">(If “u” and “u” comes in succession after “tat” , then “u” + “u” is not “vu”, but “U” in deergham) </w:t>
       </w:r>
     </w:p>
     <w:p>
@@ -38993,29 +38157,7 @@
           <w:szCs w:val="32"/>
           <w:lang w:val="en-US"/>
         </w:rPr>
-        <w:t xml:space="preserve">TS </w:t>
-      </w:r>
-      <w:proofErr w:type="gramStart"/>
-      <w:r>
-        <w:rPr>
-          <w:rFonts w:ascii="Arial" w:hAnsi="Arial" w:cs="Arial"/>
-          <w:bCs/>
-          <w:sz w:val="32"/>
-          <w:szCs w:val="32"/>
-          <w:lang w:val="en-US"/>
-        </w:rPr>
-        <w:t>7.5.11.2  -</w:t>
-      </w:r>
-      <w:proofErr w:type="gramEnd"/>
-      <w:r>
-        <w:rPr>
-          <w:rFonts w:ascii="Arial" w:hAnsi="Arial" w:cs="Arial"/>
-          <w:bCs/>
-          <w:sz w:val="32"/>
-          <w:szCs w:val="32"/>
-          <w:lang w:val="en-US"/>
-        </w:rPr>
-        <w:t xml:space="preserve"> </w:t>
+        <w:t xml:space="preserve">TS 7.5.11.2  - </w:t>
       </w:r>
       <w:r>
         <w:rPr>
@@ -39068,7 +38210,6 @@
           <w:lang w:eastAsia="en-US" w:bidi="hi-IN"/>
         </w:rPr>
       </w:pPr>
-      <w:proofErr w:type="gramStart"/>
       <w:r>
         <w:rPr>
           <w:rFonts w:ascii="BRH Devanagari" w:eastAsiaTheme="minorHAnsi" w:hAnsi="BRH Devanagari" w:cs="BRH Devanagari"/>
@@ -39087,18 +38228,7 @@
           <w:szCs w:val="40"/>
           <w:lang w:eastAsia="en-US" w:bidi="hi-IN"/>
         </w:rPr>
-        <w:t>AÌ</w:t>
-      </w:r>
-      <w:proofErr w:type="gramEnd"/>
-      <w:r>
-        <w:rPr>
-          <w:rFonts w:ascii="BRH Devanagari" w:eastAsiaTheme="minorHAnsi" w:hAnsi="BRH Devanagari" w:cs="BRH Devanagari"/>
-          <w:color w:val="FF0000"/>
-          <w:sz w:val="40"/>
-          <w:szCs w:val="40"/>
-          <w:lang w:eastAsia="en-US" w:bidi="hi-IN"/>
-        </w:rPr>
-        <w:t>…¡ûUåprÉÉå AÌ…¡ûUåprÉÈ )</w:t>
+        <w:t>AÌ…¡ûUåprÉÉå AÌ…¡ûUåprÉÈ )</w:t>
       </w:r>
     </w:p>
     <w:p>
@@ -41150,7 +40280,6 @@
         </w:rPr>
         <w:t>jxÉ×erÉÉÇ(</w:t>
       </w:r>
-      <w:proofErr w:type="gramStart"/>
       <w:r>
         <w:rPr>
           <w:rFonts w:ascii="Arial" w:hAnsi="Arial" w:cs="Arial"/>
@@ -41169,18 +40298,7 @@
           <w:szCs w:val="40"/>
           <w:lang w:bidi="ar-SA"/>
         </w:rPr>
-        <w:t>)lÉÉåjxÉ</w:t>
-      </w:r>
-      <w:proofErr w:type="gramEnd"/>
-      <w:r>
-        <w:rPr>
-          <w:rFonts w:ascii="BRH Devanagari Extra" w:hAnsi="BRH Devanagari Extra" w:cs="BRH Devanagari Extra"/>
-          <w:b/>
-          <w:sz w:val="40"/>
-          <w:szCs w:val="40"/>
-          <w:lang w:bidi="ar-SA"/>
-        </w:rPr>
-        <w:t>×erÉÉ(</w:t>
+        <w:t>)lÉÉåjxÉ×erÉÉ(</w:t>
       </w:r>
       <w:r>
         <w:rPr>
@@ -42451,37 +41569,16 @@
           <w:szCs w:val="40"/>
           <w:lang w:eastAsia="en-US" w:bidi="hi-IN"/>
         </w:rPr>
-        <w:t xml:space="preserve"> Aµ</w:t>
-      </w:r>
-      <w:proofErr w:type="gramStart"/>
-      <w:r>
-        <w:rPr>
-          <w:rFonts w:ascii="BRH Devanagari" w:eastAsiaTheme="minorHAnsi" w:hAnsi="BRH Devanagari" w:cs="BRH Devanagari"/>
-          <w:color w:val="FF0000"/>
-          <w:sz w:val="40"/>
-          <w:szCs w:val="40"/>
-          <w:lang w:eastAsia="en-US" w:bidi="hi-IN"/>
-        </w:rPr>
-        <w:t xml:space="preserve">ÉxrÉ  </w:t>
-      </w:r>
-      <w:r>
-        <w:rPr>
-          <w:rFonts w:ascii="BRH Devanagari Extra" w:hAnsi="BRH Devanagari Extra" w:cs="BRH Devanagari Extra"/>
-          <w:color w:val="FF0000"/>
-          <w:sz w:val="40"/>
-          <w:szCs w:val="40"/>
-        </w:rPr>
-        <w:t>-</w:t>
-      </w:r>
-      <w:proofErr w:type="gramEnd"/>
-      <w:r>
-        <w:rPr>
-          <w:rFonts w:ascii="BRH Devanagari Extra" w:hAnsi="BRH Devanagari Extra" w:cs="BRH Devanagari Extra"/>
-          <w:color w:val="FF0000"/>
-          <w:sz w:val="40"/>
-          <w:szCs w:val="40"/>
-        </w:rPr>
-        <w:t xml:space="preserve"> </w:t>
+        <w:t xml:space="preserve"> AµÉxrÉ  </w:t>
+      </w:r>
+      <w:r>
+        <w:rPr>
+          <w:rFonts w:ascii="BRH Devanagari Extra" w:hAnsi="BRH Devanagari Extra" w:cs="BRH Devanagari Extra"/>
+          <w:color w:val="FF0000"/>
+          <w:sz w:val="40"/>
+          <w:szCs w:val="40"/>
+        </w:rPr>
+        <w:t xml:space="preserve">- </w:t>
       </w:r>
       <w:r>
         <w:rPr>
@@ -42849,27 +41946,7 @@
           <w:sz w:val="36"/>
           <w:szCs w:val="36"/>
         </w:rPr>
-        <w:t>AÉ¢</w:t>
-      </w:r>
-      <w:proofErr w:type="gramStart"/>
-      <w:r>
-        <w:rPr>
-          <w:rFonts w:ascii="BRH Devanagari" w:hAnsi="BRH Devanagari" w:cs="BRH Devanagari"/>
-          <w:color w:val="000000"/>
-          <w:sz w:val="36"/>
-          <w:szCs w:val="36"/>
-        </w:rPr>
-        <w:t>üqrÉÉSèkuÉlÉÉå,  pÉuÉÌiÉ</w:t>
-      </w:r>
-      <w:proofErr w:type="gramEnd"/>
-      <w:r>
-        <w:rPr>
-          <w:rFonts w:ascii="BRH Devanagari" w:hAnsi="BRH Devanagari" w:cs="BRH Devanagari"/>
-          <w:color w:val="000000"/>
-          <w:sz w:val="36"/>
-          <w:szCs w:val="36"/>
-        </w:rPr>
-        <w:t xml:space="preserve"> AaÉëå,  mÉÉuÉMüÉå ÅmÉïrÉÌiÉ,  CÌiÉ cÉ || </w:t>
+        <w:t xml:space="preserve">AÉ¢üqrÉÉSèkuÉlÉÉå,  pÉuÉÌiÉ AaÉëå,  mÉÉuÉMüÉå ÅmÉïrÉÌiÉ,  CÌiÉ cÉ || </w:t>
       </w:r>
     </w:p>
     <w:p>
@@ -43062,27 +42139,7 @@
           <w:sz w:val="36"/>
           <w:szCs w:val="36"/>
         </w:rPr>
-        <w:t xml:space="preserve">(AÌ…¡ûUÉåprÉÈ </w:t>
-      </w:r>
-      <w:proofErr w:type="gramStart"/>
-      <w:r>
-        <w:rPr>
-          <w:rFonts w:ascii="BRH Devanagari" w:hAnsi="BRH Devanagari" w:cs="BRH Devanagari"/>
-          <w:color w:val="FF0000"/>
-          <w:sz w:val="36"/>
-          <w:szCs w:val="36"/>
-        </w:rPr>
-        <w:t>xuÉÉWûÉ  xuÉÉWûÉ</w:t>
-      </w:r>
-      <w:proofErr w:type="gramEnd"/>
-      <w:r>
-        <w:rPr>
-          <w:rFonts w:ascii="BRH Devanagari" w:hAnsi="BRH Devanagari" w:cs="BRH Devanagari"/>
-          <w:color w:val="FF0000"/>
-          <w:sz w:val="36"/>
-          <w:szCs w:val="36"/>
-        </w:rPr>
-        <w:t xml:space="preserve"> ÅÌ…¡ûUÉåprÉÉå AÌ…¡ûUÉåprÉÈ xuÉÉWûÉ |)</w:t>
+        <w:t>(AÌ…¡ûUÉåprÉÈ xuÉÉWûÉ  xuÉÉWûÉ ÅÌ…¡ûUÉåprÉÉå AÌ…¡ûUÉåprÉÈ xuÉÉWûÉ |)</w:t>
       </w:r>
     </w:p>
     <w:p>

</xml_diff>

<commit_message>
nmv 30 04 2024
</commit_message>
<xml_diff>
--- a/Ghana Sandhi/GS-TS 7.1-7.5 Sanskrit.docx
+++ b/Ghana Sandhi/GS-TS 7.1-7.5 Sanskrit.docx
@@ -1,6 +1,6 @@
 
 <file path=word/document.xml><?xml version="1.0" encoding="utf-8"?>
-<w:document xmlns:wpc="http://schemas.microsoft.com/office/word/2010/wordprocessingCanvas" xmlns:cx="http://schemas.microsoft.com/office/drawing/2014/chartex" xmlns:cx1="http://schemas.microsoft.com/office/drawing/2015/9/8/chartex" xmlns:cx2="http://schemas.microsoft.com/office/drawing/2015/10/21/chartex" xmlns:cx3="http://schemas.microsoft.com/office/drawing/2016/5/9/chartex" xmlns:cx4="http://schemas.microsoft.com/office/drawing/2016/5/10/chartex" xmlns:cx5="http://schemas.microsoft.com/office/drawing/2016/5/11/chartex" xmlns:cx6="http://schemas.microsoft.com/office/drawing/2016/5/12/chartex" xmlns:cx7="http://schemas.microsoft.com/office/drawing/2016/5/13/chartex" xmlns:cx8="http://schemas.microsoft.com/office/drawing/2016/5/14/chartex" xmlns:mc="http://schemas.openxmlformats.org/markup-compatibility/2006" xmlns:aink="http://schemas.microsoft.com/office/drawing/2016/ink" xmlns:am3d="http://schemas.microsoft.com/office/drawing/2017/model3d" xmlns:o="urn:schemas-microsoft-com:office:office" xmlns:oel="http://schemas.microsoft.com/office/2019/extlst" xmlns:r="http://schemas.openxmlformats.org/officeDocument/2006/relationships" xmlns:m="http://schemas.openxmlformats.org/officeDocument/2006/math" xmlns:v="urn:schemas-microsoft-com:vml" xmlns:wp14="http://schemas.microsoft.com/office/word/2010/wordprocessingDrawing" xmlns:wp="http://schemas.openxmlformats.org/drawingml/2006/wordprocessingDrawing" xmlns:w10="urn:schemas-microsoft-com:office:word" xmlns:w="http://schemas.openxmlformats.org/wordprocessingml/2006/main" xmlns:w14="http://schemas.microsoft.com/office/word/2010/wordml" xmlns:w15="http://schemas.microsoft.com/office/word/2012/wordml" xmlns:w16cex="http://schemas.microsoft.com/office/word/2018/wordml/cex" xmlns:w16cid="http://schemas.microsoft.com/office/word/2016/wordml/cid" xmlns:w16="http://schemas.microsoft.com/office/word/2018/wordml" xmlns:w16sdtdh="http://schemas.microsoft.com/office/word/2020/wordml/sdtdatahash" xmlns:w16se="http://schemas.microsoft.com/office/word/2015/wordml/symex" xmlns:wpg="http://schemas.microsoft.com/office/word/2010/wordprocessingGroup" xmlns:wpi="http://schemas.microsoft.com/office/word/2010/wordprocessingInk" xmlns:wne="http://schemas.microsoft.com/office/word/2006/wordml" xmlns:wps="http://schemas.microsoft.com/office/word/2010/wordprocessingShape" mc:Ignorable="w14 w15 w16se w16cid w16 w16cex w16sdtdh wp14">
+<w:document xmlns:wpc="http://schemas.microsoft.com/office/word/2010/wordprocessingCanvas" xmlns:cx="http://schemas.microsoft.com/office/drawing/2014/chartex" xmlns:cx1="http://schemas.microsoft.com/office/drawing/2015/9/8/chartex" xmlns:cx2="http://schemas.microsoft.com/office/drawing/2015/10/21/chartex" xmlns:cx3="http://schemas.microsoft.com/office/drawing/2016/5/9/chartex" xmlns:cx4="http://schemas.microsoft.com/office/drawing/2016/5/10/chartex" xmlns:cx5="http://schemas.microsoft.com/office/drawing/2016/5/11/chartex" xmlns:cx6="http://schemas.microsoft.com/office/drawing/2016/5/12/chartex" xmlns:cx7="http://schemas.microsoft.com/office/drawing/2016/5/13/chartex" xmlns:cx8="http://schemas.microsoft.com/office/drawing/2016/5/14/chartex" xmlns:mc="http://schemas.openxmlformats.org/markup-compatibility/2006" xmlns:aink="http://schemas.microsoft.com/office/drawing/2016/ink" xmlns:am3d="http://schemas.microsoft.com/office/drawing/2017/model3d" xmlns:o="urn:schemas-microsoft-com:office:office" xmlns:oel="http://schemas.microsoft.com/office/2019/extlst" xmlns:r="http://schemas.openxmlformats.org/officeDocument/2006/relationships" xmlns:m="http://schemas.openxmlformats.org/officeDocument/2006/math" xmlns:v="urn:schemas-microsoft-com:vml" xmlns:wp14="http://schemas.microsoft.com/office/word/2010/wordprocessingDrawing" xmlns:wp="http://schemas.openxmlformats.org/drawingml/2006/wordprocessingDrawing" xmlns:w10="urn:schemas-microsoft-com:office:word" xmlns:w="http://schemas.openxmlformats.org/wordprocessingml/2006/main" xmlns:w14="http://schemas.microsoft.com/office/word/2010/wordml" xmlns:w15="http://schemas.microsoft.com/office/word/2012/wordml" xmlns:w16cex="http://schemas.microsoft.com/office/word/2018/wordml/cex" xmlns:w16cid="http://schemas.microsoft.com/office/word/2016/wordml/cid" xmlns:w16="http://schemas.microsoft.com/office/word/2018/wordml" xmlns:w16du="http://schemas.microsoft.com/office/word/2023/wordml/word16du" xmlns:w16sdtdh="http://schemas.microsoft.com/office/word/2020/wordml/sdtdatahash" xmlns:w16se="http://schemas.microsoft.com/office/word/2015/wordml/symex" xmlns:wpg="http://schemas.microsoft.com/office/word/2010/wordprocessingGroup" xmlns:wpi="http://schemas.microsoft.com/office/word/2010/wordprocessingInk" xmlns:wne="http://schemas.microsoft.com/office/word/2006/wordml" xmlns:wps="http://schemas.microsoft.com/office/word/2010/wordprocessingShape" mc:Ignorable="w14 w15 w16se w16cid w16 w16cex w16sdtdh w16du wp14">
   <w:body>
     <w:p>
       <w:pPr>
@@ -1123,6 +1123,7 @@
         </w:rPr>
         <w:t xml:space="preserve"> </w:t>
       </w:r>
+      <w:proofErr w:type="gramStart"/>
       <w:r>
         <w:rPr>
           <w:rFonts w:ascii="Arial" w:hAnsi="Arial" w:cs="Arial"/>
@@ -1147,6 +1148,7 @@
         </w:rPr>
         <w:t>)</w:t>
       </w:r>
+      <w:proofErr w:type="gramEnd"/>
       <w:r>
         <w:rPr>
           <w:rFonts w:ascii="Arial" w:hAnsi="Arial" w:cs="Arial"/>
@@ -4382,7 +4384,19 @@
           <w:szCs w:val="28"/>
           <w:lang w:val="en-US"/>
         </w:rPr>
-        <w:t>7.1.1.2(4)-</w:t>
+        <w:t>7.1.1.2(4)</w:t>
+      </w:r>
+      <w:proofErr w:type="gramStart"/>
+      <w:r>
+        <w:rPr>
+          <w:rFonts w:ascii="Arial" w:hAnsi="Arial" w:cs="Arial"/>
+          <w:bCs/>
+          <w:color w:val="FF0000"/>
+          <w:sz w:val="28"/>
+          <w:szCs w:val="28"/>
+          <w:lang w:val="en-US"/>
+        </w:rPr>
+        <w:t>-</w:t>
       </w:r>
       <w:r>
         <w:rPr>
@@ -4402,7 +4416,18 @@
           <w:szCs w:val="40"/>
           <w:lang w:eastAsia="en-US" w:bidi="hi-IN"/>
         </w:rPr>
-        <w:t xml:space="preserve">iÉqÉç | LýiÉålÉþ | AýÍpÉ | </w:t>
+        <w:t>iÉqÉç</w:t>
+      </w:r>
+      <w:proofErr w:type="gramEnd"/>
+      <w:r>
+        <w:rPr>
+          <w:rFonts w:ascii="BRH Devanagari Extra" w:eastAsiaTheme="minorHAnsi" w:hAnsi="BRH Devanagari Extra" w:cs="BRH Devanagari Extra"/>
+          <w:color w:val="FF0000"/>
+          <w:sz w:val="40"/>
+          <w:szCs w:val="40"/>
+          <w:lang w:eastAsia="en-US" w:bidi="hi-IN"/>
+        </w:rPr>
+        <w:t xml:space="preserve"> | LýiÉålÉþ | AýÍpÉ | </w:t>
       </w:r>
     </w:p>
     <w:p>
@@ -4429,7 +4454,29 @@
           <w:szCs w:val="40"/>
           <w:lang w:eastAsia="en-US" w:bidi="hi-IN"/>
         </w:rPr>
-        <w:t xml:space="preserve">iÉ qÉåýiÉå lÉæýiÉålÉý iÉqÉç iÉ qÉåýiÉå lÉÉýprÉÉÿ(1ý)prÉåþiÉålÉý iÉqÉç iÉ qÉåýiÉålÉÉýÍpÉ | </w:t>
+        <w:t>iÉ qÉåýiÉå lÉæýiÉålÉý iÉqÉç iÉ qÉåýiÉå lÉÉýprÉÉÿ(1</w:t>
+      </w:r>
+      <w:proofErr w:type="gramStart"/>
+      <w:r>
+        <w:rPr>
+          <w:rFonts w:ascii="BRH Devanagari Extra" w:eastAsiaTheme="minorHAnsi" w:hAnsi="BRH Devanagari Extra" w:cs="BRH Devanagari Extra"/>
+          <w:color w:val="FF0000"/>
+          <w:sz w:val="40"/>
+          <w:szCs w:val="40"/>
+          <w:lang w:eastAsia="en-US" w:bidi="hi-IN"/>
+        </w:rPr>
+        <w:t>ý)prÉåþiÉålÉý</w:t>
+      </w:r>
+      <w:proofErr w:type="gramEnd"/>
+      <w:r>
+        <w:rPr>
+          <w:rFonts w:ascii="BRH Devanagari Extra" w:eastAsiaTheme="minorHAnsi" w:hAnsi="BRH Devanagari Extra" w:cs="BRH Devanagari Extra"/>
+          <w:color w:val="FF0000"/>
+          <w:sz w:val="40"/>
+          <w:szCs w:val="40"/>
+          <w:lang w:eastAsia="en-US" w:bidi="hi-IN"/>
+        </w:rPr>
+        <w:t xml:space="preserve"> iÉqÉç iÉ qÉåýiÉålÉÉýÍpÉ | </w:t>
       </w:r>
     </w:p>
     <w:p>
@@ -6510,16 +6557,27 @@
           <w:szCs w:val="32"/>
           <w:lang w:eastAsia="en-US" w:bidi="hi-IN"/>
         </w:rPr>
-        <w:t>7.1.5.1(15)-</w:t>
-      </w:r>
-      <w:r>
-        <w:rPr>
-          <w:rFonts w:ascii="BRH Devanagari Extra" w:eastAsiaTheme="minorHAnsi" w:hAnsi="BRH Devanagari Extra" w:cs="BRH Devanagari Extra"/>
+        <w:t>7.1.5.1(15)</w:t>
+      </w:r>
+      <w:proofErr w:type="gramStart"/>
+      <w:r>
+        <w:rPr>
+          <w:rFonts w:ascii="Arial" w:eastAsiaTheme="minorHAnsi" w:hAnsi="Arial" w:cs="Arial"/>
           <w:color w:val="FF0000"/>
           <w:sz w:val="32"/>
           <w:szCs w:val="32"/>
           <w:lang w:eastAsia="en-US" w:bidi="hi-IN"/>
         </w:rPr>
+        <w:t>-</w:t>
+      </w:r>
+      <w:r>
+        <w:rPr>
+          <w:rFonts w:ascii="BRH Devanagari Extra" w:eastAsiaTheme="minorHAnsi" w:hAnsi="BRH Devanagari Extra" w:cs="BRH Devanagari Extra"/>
+          <w:color w:val="FF0000"/>
+          <w:sz w:val="32"/>
+          <w:szCs w:val="32"/>
+          <w:lang w:eastAsia="en-US" w:bidi="hi-IN"/>
+        </w:rPr>
         <w:t xml:space="preserve">  </w:t>
       </w:r>
       <w:r>
@@ -6530,7 +6588,18 @@
           <w:szCs w:val="40"/>
           <w:lang w:eastAsia="en-US" w:bidi="hi-IN"/>
         </w:rPr>
-        <w:t>iÉÉqÉç | uÉýUÉýWûÈ | pÉÔýiuÉÉ |</w:t>
+        <w:t>iÉÉqÉç</w:t>
+      </w:r>
+      <w:proofErr w:type="gramEnd"/>
+      <w:r>
+        <w:rPr>
+          <w:rFonts w:ascii="BRH Devanagari Extra" w:eastAsiaTheme="minorHAnsi" w:hAnsi="BRH Devanagari Extra" w:cs="BRH Devanagari Extra"/>
+          <w:color w:val="FF0000"/>
+          <w:sz w:val="40"/>
+          <w:szCs w:val="40"/>
+          <w:lang w:eastAsia="en-US" w:bidi="hi-IN"/>
+        </w:rPr>
+        <w:t xml:space="preserve"> | uÉýUÉýWûÈ | pÉÔýiuÉÉ |</w:t>
       </w:r>
     </w:p>
     <w:p>
@@ -6588,7 +6657,18 @@
           <w:szCs w:val="32"/>
           <w:lang w:eastAsia="en-US" w:bidi="hi-IN"/>
         </w:rPr>
-        <w:t>7.1.5.1(16)-</w:t>
+        <w:t>7.1.5.1(16)</w:t>
+      </w:r>
+      <w:proofErr w:type="gramStart"/>
+      <w:r>
+        <w:rPr>
+          <w:rFonts w:ascii="Arial" w:eastAsiaTheme="minorHAnsi" w:hAnsi="Arial" w:cs="Arial"/>
+          <w:color w:val="FF0000"/>
+          <w:sz w:val="32"/>
+          <w:szCs w:val="32"/>
+          <w:lang w:eastAsia="en-US" w:bidi="hi-IN"/>
+        </w:rPr>
+        <w:t>-</w:t>
       </w:r>
       <w:r>
         <w:rPr>
@@ -6598,7 +6678,18 @@
           <w:szCs w:val="40"/>
           <w:lang w:eastAsia="en-US" w:bidi="hi-IN"/>
         </w:rPr>
-        <w:t xml:space="preserve">  uÉýUÉýWûÈ | pÉÔýiuÉÉ | AÉ | AýWûýUýiÉç | </w:t>
+        <w:t xml:space="preserve">  uÉýUÉýWûÈ</w:t>
+      </w:r>
+      <w:proofErr w:type="gramEnd"/>
+      <w:r>
+        <w:rPr>
+          <w:rFonts w:ascii="BRH Devanagari Extra" w:eastAsiaTheme="minorHAnsi" w:hAnsi="BRH Devanagari Extra" w:cs="BRH Devanagari Extra"/>
+          <w:color w:val="FF0000"/>
+          <w:sz w:val="40"/>
+          <w:szCs w:val="40"/>
+          <w:lang w:eastAsia="en-US" w:bidi="hi-IN"/>
+        </w:rPr>
+        <w:t xml:space="preserve"> | pÉÔýiuÉÉ | AÉ | AýWûýUýiÉç | </w:t>
       </w:r>
     </w:p>
     <w:p>
@@ -6685,7 +6776,18 @@
           <w:lang w:eastAsia="en-US" w:bidi="hi-IN"/>
         </w:rPr>
         <w:lastRenderedPageBreak/>
-        <w:t>7.1.5.1(17)-</w:t>
+        <w:t>7.1.5.1(17)</w:t>
+      </w:r>
+      <w:proofErr w:type="gramStart"/>
+      <w:r>
+        <w:rPr>
+          <w:rFonts w:ascii="Arial" w:eastAsiaTheme="minorHAnsi" w:hAnsi="Arial" w:cs="Arial"/>
+          <w:color w:val="FF0000"/>
+          <w:sz w:val="32"/>
+          <w:szCs w:val="32"/>
+          <w:lang w:eastAsia="en-US" w:bidi="hi-IN"/>
+        </w:rPr>
+        <w:t>-</w:t>
       </w:r>
       <w:r>
         <w:rPr>
@@ -6695,7 +6797,18 @@
           <w:szCs w:val="40"/>
           <w:lang w:eastAsia="en-US" w:bidi="hi-IN"/>
         </w:rPr>
-        <w:t xml:space="preserve">  pÉÔýiuÉÉ | AÉ | AýWûýUýiÉç | iÉÉqÉç |</w:t>
+        <w:t xml:space="preserve">  pÉÔýiuÉÉ</w:t>
+      </w:r>
+      <w:proofErr w:type="gramEnd"/>
+      <w:r>
+        <w:rPr>
+          <w:rFonts w:ascii="BRH Devanagari Extra" w:eastAsiaTheme="minorHAnsi" w:hAnsi="BRH Devanagari Extra" w:cs="BRH Devanagari Extra"/>
+          <w:color w:val="FF0000"/>
+          <w:sz w:val="40"/>
+          <w:szCs w:val="40"/>
+          <w:lang w:eastAsia="en-US" w:bidi="hi-IN"/>
+        </w:rPr>
+        <w:t xml:space="preserve"> | AÉ | AýWûýUýiÉç | iÉÉqÉç |</w:t>
       </w:r>
     </w:p>
     <w:p>
@@ -6753,7 +6866,18 @@
           <w:szCs w:val="32"/>
           <w:lang w:eastAsia="en-US" w:bidi="hi-IN"/>
         </w:rPr>
-        <w:t>7.1.5.1(18)-</w:t>
+        <w:t>7.1.5.1(18)</w:t>
+      </w:r>
+      <w:proofErr w:type="gramStart"/>
+      <w:r>
+        <w:rPr>
+          <w:rFonts w:ascii="Arial" w:eastAsiaTheme="minorHAnsi" w:hAnsi="Arial" w:cs="Arial"/>
+          <w:color w:val="FF0000"/>
+          <w:sz w:val="32"/>
+          <w:szCs w:val="32"/>
+          <w:lang w:eastAsia="en-US" w:bidi="hi-IN"/>
+        </w:rPr>
+        <w:t>-</w:t>
       </w:r>
       <w:r>
         <w:rPr>
@@ -6763,7 +6887,18 @@
           <w:szCs w:val="40"/>
           <w:lang w:eastAsia="en-US" w:bidi="hi-IN"/>
         </w:rPr>
-        <w:t xml:space="preserve">  AÉ | AýWûýUýiÉç | iÉÉqÉç | </w:t>
+        <w:t xml:space="preserve">  AÉ</w:t>
+      </w:r>
+      <w:proofErr w:type="gramEnd"/>
+      <w:r>
+        <w:rPr>
+          <w:rFonts w:ascii="BRH Devanagari Extra" w:eastAsiaTheme="minorHAnsi" w:hAnsi="BRH Devanagari Extra" w:cs="BRH Devanagari Extra"/>
+          <w:color w:val="FF0000"/>
+          <w:sz w:val="40"/>
+          <w:szCs w:val="40"/>
+          <w:lang w:eastAsia="en-US" w:bidi="hi-IN"/>
+        </w:rPr>
+        <w:t xml:space="preserve"> | AýWûýUýiÉç | iÉÉqÉç | </w:t>
       </w:r>
     </w:p>
     <w:p>
@@ -7504,7 +7639,19 @@
           <w:szCs w:val="28"/>
           <w:lang w:val="en-US"/>
         </w:rPr>
-        <w:t>7.1.5.4(38)-</w:t>
+        <w:t>7.1.5.4(38)</w:t>
+      </w:r>
+      <w:proofErr w:type="gramStart"/>
+      <w:r>
+        <w:rPr>
+          <w:rFonts w:ascii="Arial" w:hAnsi="Arial" w:cs="Arial"/>
+          <w:bCs/>
+          <w:color w:val="FF0000"/>
+          <w:sz w:val="28"/>
+          <w:szCs w:val="28"/>
+          <w:lang w:val="en-US"/>
+        </w:rPr>
+        <w:t>-</w:t>
       </w:r>
       <w:r>
         <w:rPr>
@@ -7514,7 +7661,18 @@
           <w:szCs w:val="36"/>
           <w:lang w:eastAsia="en-US" w:bidi="hi-IN"/>
         </w:rPr>
-        <w:t xml:space="preserve">  xrÉÉýiÉç | AjÉþ | EýYjrÉþÈ | </w:t>
+        <w:t xml:space="preserve">  xrÉÉýiÉç</w:t>
+      </w:r>
+      <w:proofErr w:type="gramEnd"/>
+      <w:r>
+        <w:rPr>
+          <w:rFonts w:ascii="BRH Devanagari Extra" w:eastAsiaTheme="minorHAnsi" w:hAnsi="BRH Devanagari Extra" w:cs="BRH Devanagari Extra"/>
+          <w:color w:val="FF0000"/>
+          <w:sz w:val="36"/>
+          <w:szCs w:val="36"/>
+          <w:lang w:eastAsia="en-US" w:bidi="hi-IN"/>
+        </w:rPr>
+        <w:t xml:space="preserve"> | AjÉþ | EýYjrÉþÈ | </w:t>
       </w:r>
     </w:p>
     <w:p>
@@ -7563,7 +7721,19 @@
           <w:szCs w:val="28"/>
           <w:lang w:val="en-US"/>
         </w:rPr>
-        <w:t>7.1.5.4(39)-</w:t>
+        <w:t>7.1.5.4(39)</w:t>
+      </w:r>
+      <w:proofErr w:type="gramStart"/>
+      <w:r>
+        <w:rPr>
+          <w:rFonts w:ascii="Arial" w:hAnsi="Arial" w:cs="Arial"/>
+          <w:bCs/>
+          <w:color w:val="FF0000"/>
+          <w:sz w:val="28"/>
+          <w:szCs w:val="28"/>
+          <w:lang w:val="en-US"/>
+        </w:rPr>
+        <w:t>-</w:t>
       </w:r>
       <w:r>
         <w:rPr>
@@ -7573,7 +7743,18 @@
           <w:szCs w:val="36"/>
           <w:lang w:eastAsia="en-US" w:bidi="hi-IN"/>
         </w:rPr>
-        <w:t xml:space="preserve">  AjÉþ | EýYjrÉþÈ | AjÉþ | </w:t>
+        <w:t xml:space="preserve">  AjÉþ</w:t>
+      </w:r>
+      <w:proofErr w:type="gramEnd"/>
+      <w:r>
+        <w:rPr>
+          <w:rFonts w:ascii="BRH Devanagari Extra" w:eastAsiaTheme="minorHAnsi" w:hAnsi="BRH Devanagari Extra" w:cs="BRH Devanagari Extra"/>
+          <w:color w:val="FF0000"/>
+          <w:sz w:val="36"/>
+          <w:szCs w:val="36"/>
+          <w:lang w:eastAsia="en-US" w:bidi="hi-IN"/>
+        </w:rPr>
+        <w:t xml:space="preserve"> | EýYjrÉþÈ | AjÉþ | </w:t>
       </w:r>
     </w:p>
     <w:p>
@@ -7622,7 +7803,19 @@
           <w:szCs w:val="28"/>
           <w:lang w:val="en-US"/>
         </w:rPr>
-        <w:t>7.1.5.4(40)-</w:t>
+        <w:t>7.1.5.4(40)</w:t>
+      </w:r>
+      <w:proofErr w:type="gramStart"/>
+      <w:r>
+        <w:rPr>
+          <w:rFonts w:ascii="Arial" w:hAnsi="Arial" w:cs="Arial"/>
+          <w:bCs/>
+          <w:color w:val="FF0000"/>
+          <w:sz w:val="28"/>
+          <w:szCs w:val="28"/>
+          <w:lang w:val="en-US"/>
+        </w:rPr>
+        <w:t>-</w:t>
       </w:r>
       <w:r>
         <w:rPr>
@@ -7632,7 +7825,18 @@
           <w:szCs w:val="36"/>
           <w:lang w:eastAsia="en-US" w:bidi="hi-IN"/>
         </w:rPr>
-        <w:t xml:space="preserve">  EýYjrÉþÈ | AjÉþ | AýÌiÉýUÉý§ÉÈ | </w:t>
+        <w:t xml:space="preserve">  EýYjrÉþÈ</w:t>
+      </w:r>
+      <w:proofErr w:type="gramEnd"/>
+      <w:r>
+        <w:rPr>
+          <w:rFonts w:ascii="BRH Devanagari Extra" w:eastAsiaTheme="minorHAnsi" w:hAnsi="BRH Devanagari Extra" w:cs="BRH Devanagari Extra"/>
+          <w:color w:val="FF0000"/>
+          <w:sz w:val="36"/>
+          <w:szCs w:val="36"/>
+          <w:lang w:eastAsia="en-US" w:bidi="hi-IN"/>
+        </w:rPr>
+        <w:t xml:space="preserve"> | AjÉþ | AýÌiÉýUÉý§ÉÈ | </w:t>
       </w:r>
     </w:p>
     <w:p>
@@ -7968,8 +8172,20 @@
           <w:szCs w:val="40"/>
           <w:lang w:bidi="ar-SA"/>
         </w:rPr>
-        <w:t xml:space="preserve"> WûÏ(</w:t>
-      </w:r>
+        <w:t xml:space="preserve"> </w:t>
+      </w:r>
+      <w:proofErr w:type="gramStart"/>
+      <w:r>
+        <w:rPr>
+          <w:rFonts w:ascii="BRH Devanagari Extra" w:hAnsi="BRH Devanagari Extra" w:cs="BRH Devanagari Extra"/>
+          <w:b/>
+          <w:sz w:val="40"/>
+          <w:szCs w:val="40"/>
+          <w:lang w:bidi="ar-SA"/>
+        </w:rPr>
+        <w:t>WûÏ(</w:t>
+      </w:r>
+      <w:proofErr w:type="gramEnd"/>
       <w:r>
         <w:rPr>
           <w:rFonts w:ascii="Arial" w:hAnsi="Arial" w:cs="Arial"/>
@@ -8639,7 +8855,29 @@
           <w:szCs w:val="40"/>
           <w:lang w:eastAsia="en-US" w:bidi="ar-SA"/>
         </w:rPr>
-        <w:t>CÌiÉþ | AxiÉÑþ | WûÏ(3) |</w:t>
+        <w:t xml:space="preserve">CÌiÉþ | AxiÉÑþ | </w:t>
+      </w:r>
+      <w:proofErr w:type="gramStart"/>
+      <w:r>
+        <w:rPr>
+          <w:rFonts w:ascii="BRH Devanagari Extra" w:eastAsiaTheme="minorHAnsi" w:hAnsi="BRH Devanagari Extra" w:cs="BRH Devanagari Extra"/>
+          <w:color w:val="000000"/>
+          <w:sz w:val="40"/>
+          <w:szCs w:val="40"/>
+          <w:lang w:eastAsia="en-US" w:bidi="ar-SA"/>
+        </w:rPr>
+        <w:t>WûÏ(</w:t>
+      </w:r>
+      <w:proofErr w:type="gramEnd"/>
+      <w:r>
+        <w:rPr>
+          <w:rFonts w:ascii="BRH Devanagari Extra" w:eastAsiaTheme="minorHAnsi" w:hAnsi="BRH Devanagari Extra" w:cs="BRH Devanagari Extra"/>
+          <w:color w:val="000000"/>
+          <w:sz w:val="40"/>
+          <w:szCs w:val="40"/>
+          <w:lang w:eastAsia="en-US" w:bidi="ar-SA"/>
+        </w:rPr>
+        <w:t>3) |</w:t>
       </w:r>
       <w:r>
         <w:rPr>
@@ -8705,7 +8943,31 @@
           <w:szCs w:val="40"/>
           <w:lang w:eastAsia="en-US" w:bidi="ar-SA"/>
         </w:rPr>
-        <w:t>CirÉ xiuÉ ÎxiuÉiÉÏ irÉxiÉÑý WûÏ(3) WûÏ(3) AÎxiuÉiÉÏ</w:t>
+        <w:t xml:space="preserve">CirÉ xiuÉ ÎxiuÉiÉÏ irÉxiÉÑý </w:t>
+      </w:r>
+      <w:proofErr w:type="gramStart"/>
+      <w:r>
+        <w:rPr>
+          <w:rFonts w:ascii="BRH Devanagari Extra" w:eastAsiaTheme="minorHAnsi" w:hAnsi="BRH Devanagari Extra" w:cs="BRH Devanagari Extra"/>
+          <w:b/>
+          <w:color w:val="000000"/>
+          <w:sz w:val="40"/>
+          <w:szCs w:val="40"/>
+          <w:lang w:eastAsia="en-US" w:bidi="ar-SA"/>
+        </w:rPr>
+        <w:t>WûÏ(</w:t>
+      </w:r>
+      <w:proofErr w:type="gramEnd"/>
+      <w:r>
+        <w:rPr>
+          <w:rFonts w:ascii="BRH Devanagari Extra" w:eastAsiaTheme="minorHAnsi" w:hAnsi="BRH Devanagari Extra" w:cs="BRH Devanagari Extra"/>
+          <w:b/>
+          <w:color w:val="000000"/>
+          <w:sz w:val="40"/>
+          <w:szCs w:val="40"/>
+          <w:lang w:eastAsia="en-US" w:bidi="ar-SA"/>
+        </w:rPr>
+        <w:t>3) WûÏ(3) AÎxiuÉiÉÏ</w:t>
       </w:r>
       <w:r>
         <w:rPr>
@@ -8819,7 +9081,29 @@
           <w:szCs w:val="40"/>
           <w:lang w:eastAsia="en-US" w:bidi="ar-SA"/>
         </w:rPr>
-        <w:t>AxiÉÑþ | WûÏ(3) | CÌiÉþ |</w:t>
+        <w:t xml:space="preserve">AxiÉÑþ | </w:t>
+      </w:r>
+      <w:proofErr w:type="gramStart"/>
+      <w:r>
+        <w:rPr>
+          <w:rFonts w:ascii="BRH Devanagari Extra" w:eastAsiaTheme="minorHAnsi" w:hAnsi="BRH Devanagari Extra" w:cs="BRH Devanagari Extra"/>
+          <w:color w:val="000000"/>
+          <w:sz w:val="40"/>
+          <w:szCs w:val="40"/>
+          <w:lang w:eastAsia="en-US" w:bidi="ar-SA"/>
+        </w:rPr>
+        <w:t>WûÏ(</w:t>
+      </w:r>
+      <w:proofErr w:type="gramEnd"/>
+      <w:r>
+        <w:rPr>
+          <w:rFonts w:ascii="BRH Devanagari Extra" w:eastAsiaTheme="minorHAnsi" w:hAnsi="BRH Devanagari Extra" w:cs="BRH Devanagari Extra"/>
+          <w:color w:val="000000"/>
+          <w:sz w:val="40"/>
+          <w:szCs w:val="40"/>
+          <w:lang w:eastAsia="en-US" w:bidi="ar-SA"/>
+        </w:rPr>
+        <w:t>3) | CÌiÉþ |</w:t>
       </w:r>
       <w:r>
         <w:rPr>
@@ -8888,7 +9172,31 @@
           <w:szCs w:val="40"/>
           <w:lang w:eastAsia="en-US" w:bidi="ar-SA"/>
         </w:rPr>
-        <w:t>AxiÉÑý WûÏ(3) WûÏ(3) AxiuÉxiÉÑý WûÏ(3) CiÉÏÌiÉý WûÏ(3) AxiuÉxiÉÑý WûÏ(3) CÌiÉþ |</w:t>
+        <w:t xml:space="preserve">AxiÉÑý </w:t>
+      </w:r>
+      <w:proofErr w:type="gramStart"/>
+      <w:r>
+        <w:rPr>
+          <w:rFonts w:ascii="BRH Devanagari Extra" w:eastAsiaTheme="minorHAnsi" w:hAnsi="BRH Devanagari Extra" w:cs="BRH Devanagari Extra"/>
+          <w:b/>
+          <w:color w:val="000000"/>
+          <w:sz w:val="40"/>
+          <w:szCs w:val="40"/>
+          <w:lang w:eastAsia="en-US" w:bidi="ar-SA"/>
+        </w:rPr>
+        <w:t>WûÏ(</w:t>
+      </w:r>
+      <w:proofErr w:type="gramEnd"/>
+      <w:r>
+        <w:rPr>
+          <w:rFonts w:ascii="BRH Devanagari Extra" w:eastAsiaTheme="minorHAnsi" w:hAnsi="BRH Devanagari Extra" w:cs="BRH Devanagari Extra"/>
+          <w:b/>
+          <w:color w:val="000000"/>
+          <w:sz w:val="40"/>
+          <w:szCs w:val="40"/>
+          <w:lang w:eastAsia="en-US" w:bidi="ar-SA"/>
+        </w:rPr>
+        <w:t>3) WûÏ(3) AxiuÉxiÉÑý WûÏ(3) CiÉÏÌiÉý WûÏ(3) AxiuÉxiÉÑý WûÏ(3) CÌiÉþ |</w:t>
       </w:r>
     </w:p>
     <w:p>
@@ -10413,7 +10721,19 @@
           <w:lang w:val="en-US"/>
         </w:rPr>
         <w:lastRenderedPageBreak/>
-        <w:t>7.1.7.3(16)-</w:t>
+        <w:t>7.1.7.3(16)</w:t>
+      </w:r>
+      <w:proofErr w:type="gramStart"/>
+      <w:r>
+        <w:rPr>
+          <w:rFonts w:ascii="Arial" w:hAnsi="Arial" w:cs="Arial"/>
+          <w:bCs/>
+          <w:color w:val="FF0000"/>
+          <w:sz w:val="32"/>
+          <w:szCs w:val="32"/>
+          <w:lang w:val="en-US"/>
+        </w:rPr>
+        <w:t>-</w:t>
       </w:r>
       <w:r>
         <w:rPr>
@@ -10423,7 +10743,18 @@
           <w:szCs w:val="40"/>
           <w:lang w:eastAsia="en-US" w:bidi="hi-IN"/>
         </w:rPr>
-        <w:t xml:space="preserve">  LMüÉÿ | qÉÉý | pÉÔýiÉÉ |</w:t>
+        <w:t xml:space="preserve">  LMüÉÿ</w:t>
+      </w:r>
+      <w:proofErr w:type="gramEnd"/>
+      <w:r>
+        <w:rPr>
+          <w:rFonts w:ascii="BRH Devanagari Extra" w:eastAsiaTheme="minorHAnsi" w:hAnsi="BRH Devanagari Extra" w:cs="BRH Devanagari Extra"/>
+          <w:color w:val="FF0000"/>
+          <w:sz w:val="40"/>
+          <w:szCs w:val="40"/>
+          <w:lang w:eastAsia="en-US" w:bidi="hi-IN"/>
+        </w:rPr>
+        <w:t xml:space="preserve"> | qÉÉý | pÉÔýiÉÉ |</w:t>
       </w:r>
     </w:p>
     <w:p>
@@ -10481,7 +10812,19 @@
           <w:szCs w:val="32"/>
           <w:lang w:val="en-US"/>
         </w:rPr>
-        <w:t>7.1.7.3(17)-</w:t>
+        <w:t>7.1.7.3(17)</w:t>
+      </w:r>
+      <w:proofErr w:type="gramStart"/>
+      <w:r>
+        <w:rPr>
+          <w:rFonts w:ascii="Arial" w:hAnsi="Arial" w:cs="Arial"/>
+          <w:bCs/>
+          <w:color w:val="FF0000"/>
+          <w:sz w:val="32"/>
+          <w:szCs w:val="32"/>
+          <w:lang w:val="en-US"/>
+        </w:rPr>
+        <w:t>-</w:t>
       </w:r>
       <w:r>
         <w:rPr>
@@ -10491,7 +10834,18 @@
           <w:szCs w:val="40"/>
           <w:lang w:eastAsia="en-US" w:bidi="hi-IN"/>
         </w:rPr>
-        <w:t xml:space="preserve">  qÉÉý | pÉÔýiÉÉ | AÉ | ÌuÉýzÉý | </w:t>
+        <w:t xml:space="preserve">  qÉÉý</w:t>
+      </w:r>
+      <w:proofErr w:type="gramEnd"/>
+      <w:r>
+        <w:rPr>
+          <w:rFonts w:ascii="BRH Devanagari Extra" w:eastAsiaTheme="minorHAnsi" w:hAnsi="BRH Devanagari Extra" w:cs="BRH Devanagari Extra"/>
+          <w:color w:val="FF0000"/>
+          <w:sz w:val="40"/>
+          <w:szCs w:val="40"/>
+          <w:lang w:eastAsia="en-US" w:bidi="hi-IN"/>
+        </w:rPr>
+        <w:t xml:space="preserve"> | pÉÔýiÉÉ | AÉ | ÌuÉýzÉý | </w:t>
       </w:r>
     </w:p>
     <w:p>
@@ -10550,7 +10904,19 @@
           <w:szCs w:val="32"/>
           <w:lang w:val="en-US"/>
         </w:rPr>
-        <w:t>7.1.7.3(18)-</w:t>
+        <w:t>7.1.7.3(18)</w:t>
+      </w:r>
+      <w:proofErr w:type="gramStart"/>
+      <w:r>
+        <w:rPr>
+          <w:rFonts w:ascii="Arial" w:hAnsi="Arial" w:cs="Arial"/>
+          <w:bCs/>
+          <w:color w:val="FF0000"/>
+          <w:sz w:val="32"/>
+          <w:szCs w:val="32"/>
+          <w:lang w:val="en-US"/>
+        </w:rPr>
+        <w:t>-</w:t>
       </w:r>
       <w:r>
         <w:rPr>
@@ -10560,7 +10926,18 @@
           <w:szCs w:val="40"/>
           <w:lang w:eastAsia="en-US" w:bidi="hi-IN"/>
         </w:rPr>
-        <w:t xml:space="preserve">  pÉÔýiÉÉ | AÉ | ÌuÉýzÉý | qÉÉ |</w:t>
+        <w:t xml:space="preserve">  pÉÔýiÉÉ</w:t>
+      </w:r>
+      <w:proofErr w:type="gramEnd"/>
+      <w:r>
+        <w:rPr>
+          <w:rFonts w:ascii="BRH Devanagari Extra" w:eastAsiaTheme="minorHAnsi" w:hAnsi="BRH Devanagari Extra" w:cs="BRH Devanagari Extra"/>
+          <w:color w:val="FF0000"/>
+          <w:sz w:val="40"/>
+          <w:szCs w:val="40"/>
+          <w:lang w:eastAsia="en-US" w:bidi="hi-IN"/>
+        </w:rPr>
+        <w:t xml:space="preserve"> | AÉ | ÌuÉýzÉý | qÉÉ |</w:t>
       </w:r>
     </w:p>
     <w:p>
@@ -10618,7 +10995,19 @@
           <w:szCs w:val="32"/>
           <w:lang w:val="en-US"/>
         </w:rPr>
-        <w:t>7.1.7.3(19)-</w:t>
+        <w:t>7.1.7.3(19)</w:t>
+      </w:r>
+      <w:proofErr w:type="gramStart"/>
+      <w:r>
+        <w:rPr>
+          <w:rFonts w:ascii="Arial" w:hAnsi="Arial" w:cs="Arial"/>
+          <w:bCs/>
+          <w:color w:val="FF0000"/>
+          <w:sz w:val="32"/>
+          <w:szCs w:val="32"/>
+          <w:lang w:val="en-US"/>
+        </w:rPr>
+        <w:t>-</w:t>
       </w:r>
       <w:r>
         <w:rPr>
@@ -10628,7 +11017,18 @@
           <w:szCs w:val="40"/>
           <w:lang w:eastAsia="en-US" w:bidi="hi-IN"/>
         </w:rPr>
-        <w:t xml:space="preserve">  AÉ | ÌuÉýzÉý | qÉÉ | </w:t>
+        <w:t xml:space="preserve">  AÉ</w:t>
+      </w:r>
+      <w:proofErr w:type="gramEnd"/>
+      <w:r>
+        <w:rPr>
+          <w:rFonts w:ascii="BRH Devanagari Extra" w:eastAsiaTheme="minorHAnsi" w:hAnsi="BRH Devanagari Extra" w:cs="BRH Devanagari Extra"/>
+          <w:color w:val="FF0000"/>
+          <w:sz w:val="40"/>
+          <w:szCs w:val="40"/>
+          <w:lang w:eastAsia="en-US" w:bidi="hi-IN"/>
+        </w:rPr>
+        <w:t xml:space="preserve"> | ÌuÉýzÉý | qÉÉ | </w:t>
       </w:r>
     </w:p>
     <w:p>
@@ -11206,8 +11606,9 @@
           <w:highlight w:val="yellow"/>
           <w:lang w:val="en-US"/>
         </w:rPr>
-        <w:t xml:space="preserve">in green </w:t>
-      </w:r>
+        <w:t xml:space="preserve">in </w:t>
+      </w:r>
+      <w:proofErr w:type="gramStart"/>
       <w:r>
         <w:rPr>
           <w:rFonts w:ascii="Arial" w:hAnsi="Arial" w:cs="Arial"/>
@@ -11218,7 +11619,7 @@
           <w:highlight w:val="yellow"/>
           <w:lang w:val="en-US"/>
         </w:rPr>
-        <w:t xml:space="preserve">, </w:t>
+        <w:t xml:space="preserve">green </w:t>
       </w:r>
       <w:r>
         <w:rPr>
@@ -11230,8 +11631,9 @@
           <w:highlight w:val="yellow"/>
           <w:lang w:val="en-US"/>
         </w:rPr>
-        <w:t xml:space="preserve">not </w:t>
-      </w:r>
+        <w:t>,</w:t>
+      </w:r>
+      <w:proofErr w:type="gramEnd"/>
       <w:r>
         <w:rPr>
           <w:rFonts w:ascii="Arial" w:hAnsi="Arial" w:cs="Arial"/>
@@ -11242,7 +11644,7 @@
           <w:highlight w:val="yellow"/>
           <w:lang w:val="en-US"/>
         </w:rPr>
-        <w:t xml:space="preserve">the </w:t>
+        <w:t xml:space="preserve"> </w:t>
       </w:r>
       <w:r>
         <w:rPr>
@@ -11254,7 +11656,7 @@
           <w:highlight w:val="yellow"/>
           <w:lang w:val="en-US"/>
         </w:rPr>
-        <w:t>others</w:t>
+        <w:t xml:space="preserve">not </w:t>
       </w:r>
       <w:r>
         <w:rPr>
@@ -11266,7 +11668,7 @@
           <w:highlight w:val="yellow"/>
           <w:lang w:val="en-US"/>
         </w:rPr>
-        <w:t xml:space="preserve"> in blue </w:t>
+        <w:t xml:space="preserve">the </w:t>
       </w:r>
       <w:r>
         <w:rPr>
@@ -11278,7 +11680,7 @@
           <w:highlight w:val="yellow"/>
           <w:lang w:val="en-US"/>
         </w:rPr>
-        <w:t>)</w:t>
+        <w:t>others</w:t>
       </w:r>
       <w:r>
         <w:rPr>
@@ -11290,6 +11692,30 @@
           <w:highlight w:val="yellow"/>
           <w:lang w:val="en-US"/>
         </w:rPr>
+        <w:t xml:space="preserve"> in blue </w:t>
+      </w:r>
+      <w:r>
+        <w:rPr>
+          <w:rFonts w:ascii="Arial" w:hAnsi="Arial" w:cs="Arial"/>
+          <w:b/>
+          <w:bCs/>
+          <w:sz w:val="32"/>
+          <w:szCs w:val="32"/>
+          <w:highlight w:val="yellow"/>
+          <w:lang w:val="en-US"/>
+        </w:rPr>
+        <w:t>)</w:t>
+      </w:r>
+      <w:r>
+        <w:rPr>
+          <w:rFonts w:ascii="Arial" w:hAnsi="Arial" w:cs="Arial"/>
+          <w:b/>
+          <w:bCs/>
+          <w:sz w:val="32"/>
+          <w:szCs w:val="32"/>
+          <w:highlight w:val="yellow"/>
+          <w:lang w:val="en-US"/>
+        </w:rPr>
         <w:t xml:space="preserve"> </w:t>
       </w:r>
       <w:r>
@@ -11337,6 +11763,7 @@
         </w:rPr>
         <w:t xml:space="preserve"> </w:t>
       </w:r>
+      <w:proofErr w:type="gramStart"/>
       <w:r>
         <w:rPr>
           <w:rFonts w:ascii="BRH Devanagari Extra" w:eastAsiaTheme="minorHAnsi" w:hAnsi="BRH Devanagari Extra" w:cs="BRH Devanagari Extra"/>
@@ -11345,7 +11772,18 @@
           <w:szCs w:val="36"/>
           <w:lang w:eastAsia="en-US" w:bidi="hi-IN"/>
         </w:rPr>
-        <w:t xml:space="preserve">xrÉÉåýlÉÉ  | qÉÉý | AÉ | </w:t>
+        <w:t>xrÉÉåýlÉÉ  |</w:t>
+      </w:r>
+      <w:proofErr w:type="gramEnd"/>
+      <w:r>
+        <w:rPr>
+          <w:rFonts w:ascii="BRH Devanagari Extra" w:eastAsiaTheme="minorHAnsi" w:hAnsi="BRH Devanagari Extra" w:cs="BRH Devanagari Extra"/>
+          <w:color w:val="FF0000"/>
+          <w:sz w:val="36"/>
+          <w:szCs w:val="36"/>
+          <w:lang w:eastAsia="en-US" w:bidi="hi-IN"/>
+        </w:rPr>
+        <w:t xml:space="preserve"> qÉÉý | AÉ | </w:t>
       </w:r>
     </w:p>
     <w:p>
@@ -11405,7 +11843,18 @@
           <w:szCs w:val="28"/>
           <w:lang w:eastAsia="en-US" w:bidi="hi-IN"/>
         </w:rPr>
-        <w:t>(7.1.7.3(40)-</w:t>
+        <w:t>(7.1.7.3(40)</w:t>
+      </w:r>
+      <w:proofErr w:type="gramStart"/>
+      <w:r>
+        <w:rPr>
+          <w:rFonts w:ascii="Arial" w:eastAsiaTheme="minorHAnsi" w:hAnsi="Arial" w:cs="Arial"/>
+          <w:color w:val="FF0000"/>
+          <w:sz w:val="28"/>
+          <w:szCs w:val="28"/>
+          <w:lang w:eastAsia="en-US" w:bidi="hi-IN"/>
+        </w:rPr>
+        <w:t>-</w:t>
       </w:r>
       <w:r>
         <w:rPr>
@@ -11415,7 +11864,18 @@
           <w:szCs w:val="36"/>
           <w:lang w:eastAsia="en-US" w:bidi="hi-IN"/>
         </w:rPr>
-        <w:t xml:space="preserve">  qÉÉý | AÉ | ÌuÉýzÉý | </w:t>
+        <w:t xml:space="preserve">  qÉÉý</w:t>
+      </w:r>
+      <w:proofErr w:type="gramEnd"/>
+      <w:r>
+        <w:rPr>
+          <w:rFonts w:ascii="BRH Devanagari Extra" w:eastAsiaTheme="minorHAnsi" w:hAnsi="BRH Devanagari Extra" w:cs="BRH Devanagari Extra"/>
+          <w:color w:val="FF0000"/>
+          <w:sz w:val="36"/>
+          <w:szCs w:val="36"/>
+          <w:lang w:eastAsia="en-US" w:bidi="hi-IN"/>
+        </w:rPr>
+        <w:t xml:space="preserve"> | AÉ | ÌuÉýzÉý | </w:t>
       </w:r>
     </w:p>
     <w:p>
@@ -11464,7 +11924,18 @@
           <w:lang w:eastAsia="en-US" w:bidi="hi-IN"/>
         </w:rPr>
         <w:lastRenderedPageBreak/>
-        <w:t>7.1.7.3(41)-</w:t>
+        <w:t>7.1.7.3(41)</w:t>
+      </w:r>
+      <w:proofErr w:type="gramStart"/>
+      <w:r>
+        <w:rPr>
+          <w:rFonts w:ascii="Arial" w:eastAsiaTheme="minorHAnsi" w:hAnsi="Arial" w:cs="Arial"/>
+          <w:color w:val="FF0000"/>
+          <w:sz w:val="28"/>
+          <w:szCs w:val="28"/>
+          <w:lang w:eastAsia="en-US" w:bidi="hi-IN"/>
+        </w:rPr>
+        <w:t>-</w:t>
       </w:r>
       <w:r>
         <w:rPr>
@@ -11474,7 +11945,18 @@
           <w:szCs w:val="36"/>
           <w:lang w:eastAsia="en-US" w:bidi="hi-IN"/>
         </w:rPr>
-        <w:t xml:space="preserve">  AÉ | ÌuÉýzÉý | xÉÑýwÉSÉÿ | </w:t>
+        <w:t xml:space="preserve">  AÉ</w:t>
+      </w:r>
+      <w:proofErr w:type="gramEnd"/>
+      <w:r>
+        <w:rPr>
+          <w:rFonts w:ascii="BRH Devanagari Extra" w:eastAsiaTheme="minorHAnsi" w:hAnsi="BRH Devanagari Extra" w:cs="BRH Devanagari Extra"/>
+          <w:color w:val="FF0000"/>
+          <w:sz w:val="36"/>
+          <w:szCs w:val="36"/>
+          <w:lang w:eastAsia="en-US" w:bidi="hi-IN"/>
+        </w:rPr>
+        <w:t xml:space="preserve"> | ÌuÉýzÉý | xÉÑýwÉSÉÿ | </w:t>
       </w:r>
     </w:p>
     <w:p>
@@ -11534,7 +12016,18 @@
           <w:szCs w:val="28"/>
           <w:lang w:eastAsia="en-US" w:bidi="hi-IN"/>
         </w:rPr>
-        <w:t>7.1.7.3(42)-</w:t>
+        <w:t>7.1.7.3(42)</w:t>
+      </w:r>
+      <w:proofErr w:type="gramStart"/>
+      <w:r>
+        <w:rPr>
+          <w:rFonts w:ascii="Arial" w:eastAsiaTheme="minorHAnsi" w:hAnsi="Arial" w:cs="Arial"/>
+          <w:color w:val="FF0000"/>
+          <w:sz w:val="28"/>
+          <w:szCs w:val="28"/>
+          <w:lang w:eastAsia="en-US" w:bidi="hi-IN"/>
+        </w:rPr>
+        <w:t>-</w:t>
       </w:r>
       <w:r>
         <w:rPr>
@@ -11544,7 +12037,18 @@
           <w:szCs w:val="36"/>
           <w:lang w:eastAsia="en-US" w:bidi="hi-IN"/>
         </w:rPr>
-        <w:t xml:space="preserve">  ÌuÉýzÉý | xÉÑýwÉSÉÿ | qÉÉý |</w:t>
+        <w:t xml:space="preserve">  ÌuÉýzÉý</w:t>
+      </w:r>
+      <w:proofErr w:type="gramEnd"/>
+      <w:r>
+        <w:rPr>
+          <w:rFonts w:ascii="BRH Devanagari Extra" w:eastAsiaTheme="minorHAnsi" w:hAnsi="BRH Devanagari Extra" w:cs="BRH Devanagari Extra"/>
+          <w:color w:val="FF0000"/>
+          <w:sz w:val="36"/>
+          <w:szCs w:val="36"/>
+          <w:lang w:eastAsia="en-US" w:bidi="hi-IN"/>
+        </w:rPr>
+        <w:t xml:space="preserve"> | xÉÑýwÉSÉÿ | qÉÉý |</w:t>
       </w:r>
     </w:p>
     <w:p>
@@ -11605,7 +12109,18 @@
           <w:szCs w:val="28"/>
           <w:lang w:eastAsia="en-US" w:bidi="hi-IN"/>
         </w:rPr>
-        <w:t>7.1.7.3(43)-</w:t>
+        <w:t>7.1.7.3(43)</w:t>
+      </w:r>
+      <w:proofErr w:type="gramStart"/>
+      <w:r>
+        <w:rPr>
+          <w:rFonts w:ascii="Arial" w:eastAsiaTheme="minorHAnsi" w:hAnsi="Arial" w:cs="Arial"/>
+          <w:color w:val="FF0000"/>
+          <w:sz w:val="28"/>
+          <w:szCs w:val="28"/>
+          <w:lang w:eastAsia="en-US" w:bidi="hi-IN"/>
+        </w:rPr>
+        <w:t>-</w:t>
       </w:r>
       <w:r>
         <w:rPr>
@@ -11615,7 +12130,18 @@
           <w:szCs w:val="36"/>
           <w:lang w:eastAsia="en-US" w:bidi="hi-IN"/>
         </w:rPr>
-        <w:t xml:space="preserve">  xÉÑýwÉSÉÿ | qÉÉý | AÉ | </w:t>
+        <w:t xml:space="preserve">  xÉÑýwÉSÉÿ</w:t>
+      </w:r>
+      <w:proofErr w:type="gramEnd"/>
+      <w:r>
+        <w:rPr>
+          <w:rFonts w:ascii="BRH Devanagari Extra" w:eastAsiaTheme="minorHAnsi" w:hAnsi="BRH Devanagari Extra" w:cs="BRH Devanagari Extra"/>
+          <w:color w:val="FF0000"/>
+          <w:sz w:val="36"/>
+          <w:szCs w:val="36"/>
+          <w:lang w:eastAsia="en-US" w:bidi="hi-IN"/>
+        </w:rPr>
+        <w:t xml:space="preserve"> | qÉÉý | AÉ | </w:t>
       </w:r>
     </w:p>
     <w:p>
@@ -11675,7 +12201,18 @@
           <w:szCs w:val="28"/>
           <w:lang w:eastAsia="en-US" w:bidi="hi-IN"/>
         </w:rPr>
-        <w:t>7.1.7.3(44)-</w:t>
+        <w:t>7.1.7.3(44)</w:t>
+      </w:r>
+      <w:proofErr w:type="gramStart"/>
+      <w:r>
+        <w:rPr>
+          <w:rFonts w:ascii="Arial" w:eastAsiaTheme="minorHAnsi" w:hAnsi="Arial" w:cs="Arial"/>
+          <w:color w:val="FF0000"/>
+          <w:sz w:val="28"/>
+          <w:szCs w:val="28"/>
+          <w:lang w:eastAsia="en-US" w:bidi="hi-IN"/>
+        </w:rPr>
+        <w:t>-</w:t>
       </w:r>
       <w:r>
         <w:rPr>
@@ -11685,7 +12222,18 @@
           <w:szCs w:val="36"/>
           <w:lang w:eastAsia="en-US" w:bidi="hi-IN"/>
         </w:rPr>
-        <w:t xml:space="preserve">  qÉÉý | AÉ | ÌuÉýzÉý |  </w:t>
+        <w:t xml:space="preserve">  qÉÉý</w:t>
+      </w:r>
+      <w:proofErr w:type="gramEnd"/>
+      <w:r>
+        <w:rPr>
+          <w:rFonts w:ascii="BRH Devanagari Extra" w:eastAsiaTheme="minorHAnsi" w:hAnsi="BRH Devanagari Extra" w:cs="BRH Devanagari Extra"/>
+          <w:color w:val="FF0000"/>
+          <w:sz w:val="36"/>
+          <w:szCs w:val="36"/>
+          <w:lang w:eastAsia="en-US" w:bidi="hi-IN"/>
+        </w:rPr>
+        <w:t xml:space="preserve"> | AÉ | ÌuÉýzÉý |  </w:t>
       </w:r>
     </w:p>
     <w:p>
@@ -11745,7 +12293,18 @@
           <w:szCs w:val="28"/>
           <w:lang w:eastAsia="en-US" w:bidi="hi-IN"/>
         </w:rPr>
-        <w:t>7.1.7.3(45)-</w:t>
+        <w:t>7.1.7.3(45)</w:t>
+      </w:r>
+      <w:proofErr w:type="gramStart"/>
+      <w:r>
+        <w:rPr>
+          <w:rFonts w:ascii="Arial" w:eastAsiaTheme="minorHAnsi" w:hAnsi="Arial" w:cs="Arial"/>
+          <w:color w:val="FF0000"/>
+          <w:sz w:val="28"/>
+          <w:szCs w:val="28"/>
+          <w:lang w:eastAsia="en-US" w:bidi="hi-IN"/>
+        </w:rPr>
+        <w:t>-</w:t>
       </w:r>
       <w:r>
         <w:rPr>
@@ -11755,7 +12314,18 @@
           <w:szCs w:val="36"/>
           <w:lang w:eastAsia="en-US" w:bidi="hi-IN"/>
         </w:rPr>
-        <w:t xml:space="preserve">  AÉ | ÌuÉýzÉý | xÉÑýzÉåuÉÉÿ | </w:t>
+        <w:t xml:space="preserve">  AÉ</w:t>
+      </w:r>
+      <w:proofErr w:type="gramEnd"/>
+      <w:r>
+        <w:rPr>
+          <w:rFonts w:ascii="BRH Devanagari Extra" w:eastAsiaTheme="minorHAnsi" w:hAnsi="BRH Devanagari Extra" w:cs="BRH Devanagari Extra"/>
+          <w:color w:val="FF0000"/>
+          <w:sz w:val="36"/>
+          <w:szCs w:val="36"/>
+          <w:lang w:eastAsia="en-US" w:bidi="hi-IN"/>
+        </w:rPr>
+        <w:t xml:space="preserve"> | ÌuÉýzÉý | xÉÑýzÉåuÉÉÿ | </w:t>
       </w:r>
     </w:p>
     <w:p>
@@ -11815,7 +12385,18 @@
           <w:szCs w:val="28"/>
           <w:lang w:eastAsia="en-US" w:bidi="hi-IN"/>
         </w:rPr>
-        <w:t>7.1.7.3(46)-</w:t>
+        <w:t>7.1.7.3(46)</w:t>
+      </w:r>
+      <w:proofErr w:type="gramStart"/>
+      <w:r>
+        <w:rPr>
+          <w:rFonts w:ascii="Arial" w:eastAsiaTheme="minorHAnsi" w:hAnsi="Arial" w:cs="Arial"/>
+          <w:color w:val="FF0000"/>
+          <w:sz w:val="28"/>
+          <w:szCs w:val="28"/>
+          <w:lang w:eastAsia="en-US" w:bidi="hi-IN"/>
+        </w:rPr>
+        <w:t>-</w:t>
       </w:r>
       <w:r>
         <w:rPr>
@@ -11825,7 +12406,18 @@
           <w:szCs w:val="36"/>
           <w:lang w:eastAsia="en-US" w:bidi="hi-IN"/>
         </w:rPr>
-        <w:t xml:space="preserve">  ÌuÉýzÉý | xÉÑýzÉåuÉÉÿ | qÉÉý | </w:t>
+        <w:t xml:space="preserve">  ÌuÉýzÉý</w:t>
+      </w:r>
+      <w:proofErr w:type="gramEnd"/>
+      <w:r>
+        <w:rPr>
+          <w:rFonts w:ascii="BRH Devanagari Extra" w:eastAsiaTheme="minorHAnsi" w:hAnsi="BRH Devanagari Extra" w:cs="BRH Devanagari Extra"/>
+          <w:color w:val="FF0000"/>
+          <w:sz w:val="36"/>
+          <w:szCs w:val="36"/>
+          <w:lang w:eastAsia="en-US" w:bidi="hi-IN"/>
+        </w:rPr>
+        <w:t xml:space="preserve"> | xÉÑýzÉåuÉÉÿ | qÉÉý | </w:t>
       </w:r>
     </w:p>
     <w:p>
@@ -11885,7 +12477,18 @@
           <w:szCs w:val="28"/>
           <w:lang w:eastAsia="en-US" w:bidi="hi-IN"/>
         </w:rPr>
-        <w:t>7.1.7.3(47)-</w:t>
+        <w:t>7.1.7.3(47)</w:t>
+      </w:r>
+      <w:proofErr w:type="gramStart"/>
+      <w:r>
+        <w:rPr>
+          <w:rFonts w:ascii="Arial" w:eastAsiaTheme="minorHAnsi" w:hAnsi="Arial" w:cs="Arial"/>
+          <w:color w:val="FF0000"/>
+          <w:sz w:val="28"/>
+          <w:szCs w:val="28"/>
+          <w:lang w:eastAsia="en-US" w:bidi="hi-IN"/>
+        </w:rPr>
+        <w:t>-</w:t>
       </w:r>
       <w:r>
         <w:rPr>
@@ -11895,7 +12498,18 @@
           <w:szCs w:val="36"/>
           <w:lang w:eastAsia="en-US" w:bidi="hi-IN"/>
         </w:rPr>
-        <w:t xml:space="preserve">  xÉÑýzÉåuÉÉÿ | qÉÉý | AÉ | </w:t>
+        <w:t xml:space="preserve">  xÉÑýzÉåuÉÉÿ</w:t>
+      </w:r>
+      <w:proofErr w:type="gramEnd"/>
+      <w:r>
+        <w:rPr>
+          <w:rFonts w:ascii="BRH Devanagari Extra" w:eastAsiaTheme="minorHAnsi" w:hAnsi="BRH Devanagari Extra" w:cs="BRH Devanagari Extra"/>
+          <w:color w:val="FF0000"/>
+          <w:sz w:val="36"/>
+          <w:szCs w:val="36"/>
+          <w:lang w:eastAsia="en-US" w:bidi="hi-IN"/>
+        </w:rPr>
+        <w:t xml:space="preserve"> | qÉÉý | AÉ | </w:t>
       </w:r>
     </w:p>
     <w:p>
@@ -11955,7 +12569,18 @@
           <w:szCs w:val="28"/>
           <w:lang w:eastAsia="en-US" w:bidi="hi-IN"/>
         </w:rPr>
-        <w:t>7.1.7.3(48)-</w:t>
+        <w:t>7.1.7.3(48)</w:t>
+      </w:r>
+      <w:proofErr w:type="gramStart"/>
+      <w:r>
+        <w:rPr>
+          <w:rFonts w:ascii="Arial" w:eastAsiaTheme="minorHAnsi" w:hAnsi="Arial" w:cs="Arial"/>
+          <w:color w:val="FF0000"/>
+          <w:sz w:val="28"/>
+          <w:szCs w:val="28"/>
+          <w:lang w:eastAsia="en-US" w:bidi="hi-IN"/>
+        </w:rPr>
+        <w:t>-</w:t>
       </w:r>
       <w:r>
         <w:rPr>
@@ -11965,7 +12590,18 @@
           <w:szCs w:val="36"/>
           <w:lang w:eastAsia="en-US" w:bidi="hi-IN"/>
         </w:rPr>
-        <w:t xml:space="preserve">  qÉÉý | AÉ | ÌuÉýzÉý | </w:t>
+        <w:t xml:space="preserve">  qÉÉý</w:t>
+      </w:r>
+      <w:proofErr w:type="gramEnd"/>
+      <w:r>
+        <w:rPr>
+          <w:rFonts w:ascii="BRH Devanagari Extra" w:eastAsiaTheme="minorHAnsi" w:hAnsi="BRH Devanagari Extra" w:cs="BRH Devanagari Extra"/>
+          <w:color w:val="FF0000"/>
+          <w:sz w:val="36"/>
+          <w:szCs w:val="36"/>
+          <w:lang w:eastAsia="en-US" w:bidi="hi-IN"/>
+        </w:rPr>
+        <w:t xml:space="preserve"> | AÉ | ÌuÉýzÉý | </w:t>
       </w:r>
     </w:p>
     <w:p>
@@ -12025,7 +12661,18 @@
           <w:szCs w:val="28"/>
           <w:lang w:eastAsia="en-US" w:bidi="hi-IN"/>
         </w:rPr>
-        <w:t>7.1.7.3(49)-</w:t>
+        <w:t>7.1.7.3(49)</w:t>
+      </w:r>
+      <w:proofErr w:type="gramStart"/>
+      <w:r>
+        <w:rPr>
+          <w:rFonts w:ascii="Arial" w:eastAsiaTheme="minorHAnsi" w:hAnsi="Arial" w:cs="Arial"/>
+          <w:color w:val="FF0000"/>
+          <w:sz w:val="28"/>
+          <w:szCs w:val="28"/>
+          <w:lang w:eastAsia="en-US" w:bidi="hi-IN"/>
+        </w:rPr>
+        <w:t>-</w:t>
       </w:r>
       <w:r>
         <w:rPr>
@@ -12035,7 +12682,18 @@
           <w:szCs w:val="36"/>
           <w:lang w:eastAsia="en-US" w:bidi="hi-IN"/>
         </w:rPr>
-        <w:t xml:space="preserve">  AÉ | ÌuÉýzÉý | CÌiÉþ | </w:t>
+        <w:t xml:space="preserve">  AÉ</w:t>
+      </w:r>
+      <w:proofErr w:type="gramEnd"/>
+      <w:r>
+        <w:rPr>
+          <w:rFonts w:ascii="BRH Devanagari Extra" w:eastAsiaTheme="minorHAnsi" w:hAnsi="BRH Devanagari Extra" w:cs="BRH Devanagari Extra"/>
+          <w:color w:val="FF0000"/>
+          <w:sz w:val="36"/>
+          <w:szCs w:val="36"/>
+          <w:lang w:eastAsia="en-US" w:bidi="hi-IN"/>
+        </w:rPr>
+        <w:t xml:space="preserve"> | ÌuÉýzÉý | CÌiÉþ | </w:t>
       </w:r>
     </w:p>
     <w:p>
@@ -12095,7 +12753,18 @@
           <w:szCs w:val="28"/>
           <w:lang w:eastAsia="en-US" w:bidi="hi-IN"/>
         </w:rPr>
-        <w:t>7.1.7.3(50)-</w:t>
+        <w:t>7.1.7.3(50)</w:t>
+      </w:r>
+      <w:proofErr w:type="gramStart"/>
+      <w:r>
+        <w:rPr>
+          <w:rFonts w:ascii="Arial" w:eastAsiaTheme="minorHAnsi" w:hAnsi="Arial" w:cs="Arial"/>
+          <w:color w:val="FF0000"/>
+          <w:sz w:val="28"/>
+          <w:szCs w:val="28"/>
+          <w:lang w:eastAsia="en-US" w:bidi="hi-IN"/>
+        </w:rPr>
+        <w:t>-</w:t>
       </w:r>
       <w:r>
         <w:rPr>
@@ -12105,7 +12774,18 @@
           <w:szCs w:val="36"/>
           <w:lang w:eastAsia="en-US" w:bidi="hi-IN"/>
         </w:rPr>
-        <w:t xml:space="preserve">  ÌuÉýzÉý | CÌiÉþ | AÉýWûý | </w:t>
+        <w:t xml:space="preserve">  ÌuÉýzÉý</w:t>
+      </w:r>
+      <w:proofErr w:type="gramEnd"/>
+      <w:r>
+        <w:rPr>
+          <w:rFonts w:ascii="BRH Devanagari Extra" w:eastAsiaTheme="minorHAnsi" w:hAnsi="BRH Devanagari Extra" w:cs="BRH Devanagari Extra"/>
+          <w:color w:val="FF0000"/>
+          <w:sz w:val="36"/>
+          <w:szCs w:val="36"/>
+          <w:lang w:eastAsia="en-US" w:bidi="hi-IN"/>
+        </w:rPr>
+        <w:t xml:space="preserve"> | CÌiÉþ | AÉýWûý | </w:t>
       </w:r>
     </w:p>
     <w:p>
@@ -12165,7 +12845,18 @@
           <w:szCs w:val="28"/>
           <w:lang w:eastAsia="en-US" w:bidi="hi-IN"/>
         </w:rPr>
-        <w:t>7.4(6)-</w:t>
+        <w:t>7.4(6)</w:t>
+      </w:r>
+      <w:proofErr w:type="gramStart"/>
+      <w:r>
+        <w:rPr>
+          <w:rFonts w:ascii="Arial" w:eastAsiaTheme="minorHAnsi" w:hAnsi="Arial" w:cs="Arial"/>
+          <w:color w:val="FF0000"/>
+          <w:sz w:val="28"/>
+          <w:szCs w:val="28"/>
+          <w:lang w:eastAsia="en-US" w:bidi="hi-IN"/>
+        </w:rPr>
+        <w:t>-</w:t>
       </w:r>
       <w:r>
         <w:rPr>
@@ -12175,7 +12866,18 @@
           <w:szCs w:val="36"/>
           <w:lang w:eastAsia="en-US" w:bidi="hi-IN"/>
         </w:rPr>
-        <w:t xml:space="preserve">  xÉÑýwÉSÉÿ | xÉÑýzÉåuÉÉÿ | pÉÔýiÉÉ | </w:t>
+        <w:t xml:space="preserve">  xÉÑýwÉSÉÿ</w:t>
+      </w:r>
+      <w:proofErr w:type="gramEnd"/>
+      <w:r>
+        <w:rPr>
+          <w:rFonts w:ascii="BRH Devanagari Extra" w:eastAsiaTheme="minorHAnsi" w:hAnsi="BRH Devanagari Extra" w:cs="BRH Devanagari Extra"/>
+          <w:color w:val="FF0000"/>
+          <w:sz w:val="36"/>
+          <w:szCs w:val="36"/>
+          <w:lang w:eastAsia="en-US" w:bidi="hi-IN"/>
+        </w:rPr>
+        <w:t xml:space="preserve"> | xÉÑýzÉåuÉÉÿ | pÉÔýiÉÉ | </w:t>
       </w:r>
     </w:p>
     <w:p>
@@ -12235,7 +12937,18 @@
           <w:szCs w:val="28"/>
           <w:lang w:eastAsia="en-US" w:bidi="hi-IN"/>
         </w:rPr>
-        <w:t>7.1.7.4(7)-</w:t>
+        <w:t>7.1.7.4(7)</w:t>
+      </w:r>
+      <w:proofErr w:type="gramStart"/>
+      <w:r>
+        <w:rPr>
+          <w:rFonts w:ascii="Arial" w:eastAsiaTheme="minorHAnsi" w:hAnsi="Arial" w:cs="Arial"/>
+          <w:color w:val="FF0000"/>
+          <w:sz w:val="28"/>
+          <w:szCs w:val="28"/>
+          <w:lang w:eastAsia="en-US" w:bidi="hi-IN"/>
+        </w:rPr>
+        <w:t>-</w:t>
       </w:r>
       <w:r>
         <w:rPr>
@@ -12245,7 +12958,18 @@
           <w:szCs w:val="36"/>
           <w:lang w:eastAsia="en-US" w:bidi="hi-IN"/>
         </w:rPr>
-        <w:t xml:space="preserve">  xÉÑýzÉåuÉÉÿ | pÉÔýiÉÉ | AÉ | ÌuÉýzÉýÌiÉý | </w:t>
+        <w:t xml:space="preserve">  xÉÑýzÉåuÉÉÿ</w:t>
+      </w:r>
+      <w:proofErr w:type="gramEnd"/>
+      <w:r>
+        <w:rPr>
+          <w:rFonts w:ascii="BRH Devanagari Extra" w:eastAsiaTheme="minorHAnsi" w:hAnsi="BRH Devanagari Extra" w:cs="BRH Devanagari Extra"/>
+          <w:color w:val="FF0000"/>
+          <w:sz w:val="36"/>
+          <w:szCs w:val="36"/>
+          <w:lang w:eastAsia="en-US" w:bidi="hi-IN"/>
+        </w:rPr>
+        <w:t xml:space="preserve"> | pÉÔýiÉÉ | AÉ | ÌuÉýzÉýÌiÉý | </w:t>
       </w:r>
       <w:r>
         <w:rPr>
@@ -12316,7 +13040,18 @@
           <w:szCs w:val="28"/>
           <w:lang w:eastAsia="en-US" w:bidi="hi-IN"/>
         </w:rPr>
-        <w:t>7.1.7.4(8)-</w:t>
+        <w:t>7.1.7.4(8)</w:t>
+      </w:r>
+      <w:proofErr w:type="gramStart"/>
+      <w:r>
+        <w:rPr>
+          <w:rFonts w:ascii="Arial" w:eastAsiaTheme="minorHAnsi" w:hAnsi="Arial" w:cs="Arial"/>
+          <w:color w:val="FF0000"/>
+          <w:sz w:val="28"/>
+          <w:szCs w:val="28"/>
+          <w:lang w:eastAsia="en-US" w:bidi="hi-IN"/>
+        </w:rPr>
+        <w:t>-</w:t>
       </w:r>
       <w:r>
         <w:rPr>
@@ -12326,7 +13061,18 @@
           <w:szCs w:val="36"/>
           <w:lang w:eastAsia="en-US" w:bidi="hi-IN"/>
         </w:rPr>
-        <w:t xml:space="preserve">  pÉÔýiÉÉ | AÉ | ÌuÉýzÉýÌiÉý | lÉ | </w:t>
+        <w:t xml:space="preserve">  pÉÔýiÉÉ</w:t>
+      </w:r>
+      <w:proofErr w:type="gramEnd"/>
+      <w:r>
+        <w:rPr>
+          <w:rFonts w:ascii="BRH Devanagari Extra" w:eastAsiaTheme="minorHAnsi" w:hAnsi="BRH Devanagari Extra" w:cs="BRH Devanagari Extra"/>
+          <w:color w:val="FF0000"/>
+          <w:sz w:val="36"/>
+          <w:szCs w:val="36"/>
+          <w:lang w:eastAsia="en-US" w:bidi="hi-IN"/>
+        </w:rPr>
+        <w:t xml:space="preserve"> | AÉ | ÌuÉýzÉýÌiÉý | lÉ | </w:t>
       </w:r>
       <w:r>
         <w:rPr>
@@ -12397,7 +13143,18 @@
           <w:szCs w:val="28"/>
           <w:lang w:eastAsia="en-US" w:bidi="hi-IN"/>
         </w:rPr>
-        <w:t>7.1.7.4(9)-</w:t>
+        <w:t>7.1.7.4(9)</w:t>
+      </w:r>
+      <w:proofErr w:type="gramStart"/>
+      <w:r>
+        <w:rPr>
+          <w:rFonts w:ascii="Arial" w:eastAsiaTheme="minorHAnsi" w:hAnsi="Arial" w:cs="Arial"/>
+          <w:color w:val="FF0000"/>
+          <w:sz w:val="28"/>
+          <w:szCs w:val="28"/>
+          <w:lang w:eastAsia="en-US" w:bidi="hi-IN"/>
+        </w:rPr>
+        <w:t>-</w:t>
       </w:r>
       <w:r>
         <w:rPr>
@@ -12407,7 +13164,18 @@
           <w:szCs w:val="36"/>
           <w:lang w:eastAsia="en-US" w:bidi="hi-IN"/>
         </w:rPr>
-        <w:t xml:space="preserve">  AÉ | ÌuÉýzÉýÌiÉý | lÉ | </w:t>
+        <w:t xml:space="preserve">  AÉ</w:t>
+      </w:r>
+      <w:proofErr w:type="gramEnd"/>
+      <w:r>
+        <w:rPr>
+          <w:rFonts w:ascii="BRH Devanagari Extra" w:eastAsiaTheme="minorHAnsi" w:hAnsi="BRH Devanagari Extra" w:cs="BRH Devanagari Extra"/>
+          <w:color w:val="FF0000"/>
+          <w:sz w:val="36"/>
+          <w:szCs w:val="36"/>
+          <w:lang w:eastAsia="en-US" w:bidi="hi-IN"/>
+        </w:rPr>
+        <w:t xml:space="preserve"> | ÌuÉýzÉýÌiÉý | lÉ | </w:t>
       </w:r>
       <w:r>
         <w:rPr>
@@ -13401,7 +14169,18 @@
           <w:szCs w:val="40"/>
           <w:lang w:bidi="ar-SA"/>
         </w:rPr>
-        <w:t xml:space="preserve"> = </w:t>
+        <w:t xml:space="preserve"> </w:t>
+      </w:r>
+      <w:proofErr w:type="gramStart"/>
+      <w:r>
+        <w:rPr>
+          <w:rFonts w:ascii="BRH Devanagari Extra" w:hAnsi="BRH Devanagari Extra" w:cs="BRH Devanagari Extra"/>
+          <w:b/>
+          <w:sz w:val="40"/>
+          <w:szCs w:val="40"/>
+          <w:lang w:bidi="ar-SA"/>
+        </w:rPr>
+        <w:t xml:space="preserve">= </w:t>
       </w:r>
       <w:r>
         <w:rPr>
@@ -13412,7 +14191,19 @@
           <w:szCs w:val="40"/>
           <w:lang w:eastAsia="en-US" w:bidi="ar-SA"/>
         </w:rPr>
-        <w:t xml:space="preserve"> (UqÉiÉÏ UqÉÌiÉÈ)</w:t>
+        <w:t xml:space="preserve"> (</w:t>
+      </w:r>
+      <w:proofErr w:type="gramEnd"/>
+      <w:r>
+        <w:rPr>
+          <w:rFonts w:ascii="BRH Devanagari" w:eastAsiaTheme="minorHAnsi" w:hAnsi="BRH Devanagari" w:cs="BRH Devanagari"/>
+          <w:b/>
+          <w:color w:val="000000"/>
+          <w:sz w:val="40"/>
+          <w:szCs w:val="40"/>
+          <w:lang w:eastAsia="en-US" w:bidi="ar-SA"/>
+        </w:rPr>
+        <w:t>UqÉiÉÏ UqÉÌiÉÈ)</w:t>
       </w:r>
     </w:p>
     <w:p>
@@ -13685,7 +14476,19 @@
           <w:szCs w:val="32"/>
           <w:lang w:val="en-US"/>
         </w:rPr>
-        <w:t>7.1.18.2(34)-</w:t>
+        <w:t>7.1.18.2(34)</w:t>
+      </w:r>
+      <w:proofErr w:type="gramStart"/>
+      <w:r>
+        <w:rPr>
+          <w:rFonts w:ascii="Arial" w:hAnsi="Arial" w:cs="Arial"/>
+          <w:bCs/>
+          <w:color w:val="FF0000"/>
+          <w:sz w:val="32"/>
+          <w:szCs w:val="32"/>
+          <w:lang w:val="en-US"/>
+        </w:rPr>
+        <w:t>-</w:t>
       </w:r>
       <w:r>
         <w:rPr>
@@ -13695,7 +14498,18 @@
           <w:szCs w:val="40"/>
           <w:lang w:eastAsia="en-US" w:bidi="hi-IN"/>
         </w:rPr>
-        <w:t xml:space="preserve">  qÉýWûÏqÉç | Eý | xÉÑ | </w:t>
+        <w:t xml:space="preserve">  qÉýWûÏqÉç</w:t>
+      </w:r>
+      <w:proofErr w:type="gramEnd"/>
+      <w:r>
+        <w:rPr>
+          <w:rFonts w:ascii="BRH Devanagari Extra" w:eastAsiaTheme="minorHAnsi" w:hAnsi="BRH Devanagari Extra" w:cs="BRH Devanagari Extra"/>
+          <w:color w:val="FF0000"/>
+          <w:sz w:val="40"/>
+          <w:szCs w:val="40"/>
+          <w:lang w:eastAsia="en-US" w:bidi="hi-IN"/>
+        </w:rPr>
+        <w:t xml:space="preserve"> | Eý | xÉÑ | </w:t>
       </w:r>
     </w:p>
     <w:p>
@@ -13744,7 +14558,19 @@
           <w:szCs w:val="32"/>
           <w:lang w:val="en-US"/>
         </w:rPr>
-        <w:t>7.1.18.2(35)-</w:t>
+        <w:t>7.1.18.2(35)</w:t>
+      </w:r>
+      <w:proofErr w:type="gramStart"/>
+      <w:r>
+        <w:rPr>
+          <w:rFonts w:ascii="Arial" w:hAnsi="Arial" w:cs="Arial"/>
+          <w:bCs/>
+          <w:color w:val="FF0000"/>
+          <w:sz w:val="32"/>
+          <w:szCs w:val="32"/>
+          <w:lang w:val="en-US"/>
+        </w:rPr>
+        <w:t>-</w:t>
       </w:r>
       <w:r>
         <w:rPr>
@@ -13754,7 +14580,18 @@
           <w:szCs w:val="40"/>
           <w:lang w:eastAsia="en-US" w:bidi="hi-IN"/>
         </w:rPr>
-        <w:t xml:space="preserve">  Eý | xÉÑ | xÉÑý§ÉÉqÉÉþhÉqÉç | </w:t>
+        <w:t xml:space="preserve">  Eý</w:t>
+      </w:r>
+      <w:proofErr w:type="gramEnd"/>
+      <w:r>
+        <w:rPr>
+          <w:rFonts w:ascii="BRH Devanagari Extra" w:eastAsiaTheme="minorHAnsi" w:hAnsi="BRH Devanagari Extra" w:cs="BRH Devanagari Extra"/>
+          <w:color w:val="FF0000"/>
+          <w:sz w:val="40"/>
+          <w:szCs w:val="40"/>
+          <w:lang w:eastAsia="en-US" w:bidi="hi-IN"/>
+        </w:rPr>
+        <w:t xml:space="preserve"> | xÉÑ | xÉÑý§ÉÉqÉÉþhÉqÉç | </w:t>
       </w:r>
     </w:p>
     <w:p>
@@ -15440,7 +16277,19 @@
           <w:szCs w:val="32"/>
           <w:lang w:val="en-US"/>
         </w:rPr>
-        <w:t>7.1.20.1(40)-</w:t>
+        <w:t>7.1.20.1(40)</w:t>
+      </w:r>
+      <w:proofErr w:type="gramStart"/>
+      <w:r>
+        <w:rPr>
+          <w:rFonts w:ascii="Arial" w:hAnsi="Arial" w:cs="Arial"/>
+          <w:bCs/>
+          <w:color w:val="FF0000"/>
+          <w:sz w:val="32"/>
+          <w:szCs w:val="32"/>
+          <w:lang w:val="en-US"/>
+        </w:rPr>
+        <w:t>-</w:t>
       </w:r>
       <w:r>
         <w:rPr>
@@ -15450,7 +16299,18 @@
           <w:szCs w:val="40"/>
           <w:lang w:eastAsia="en-US" w:bidi="hi-IN"/>
         </w:rPr>
-        <w:t xml:space="preserve">  AýmÉÈ | uÉ×ýhÉÉýlÉÈ | mÉýuÉýiÉåý | </w:t>
+        <w:t xml:space="preserve">  AýmÉÈ</w:t>
+      </w:r>
+      <w:proofErr w:type="gramEnd"/>
+      <w:r>
+        <w:rPr>
+          <w:rFonts w:ascii="BRH Devanagari Extra" w:eastAsiaTheme="minorHAnsi" w:hAnsi="BRH Devanagari Extra" w:cs="BRH Devanagari Extra"/>
+          <w:color w:val="FF0000"/>
+          <w:sz w:val="40"/>
+          <w:szCs w:val="40"/>
+          <w:lang w:eastAsia="en-US" w:bidi="hi-IN"/>
+        </w:rPr>
+        <w:t xml:space="preserve"> | uÉ×ýhÉÉýlÉÈ | mÉýuÉýiÉåý | </w:t>
       </w:r>
     </w:p>
     <w:p>
@@ -16963,7 +17823,18 @@
           <w:szCs w:val="40"/>
           <w:lang w:bidi="ar-SA"/>
         </w:rPr>
-        <w:t xml:space="preserve">rÉuÉåÿ -  </w:t>
+        <w:t xml:space="preserve">rÉuÉåÿ </w:t>
+      </w:r>
+      <w:proofErr w:type="gramStart"/>
+      <w:r>
+        <w:rPr>
+          <w:rFonts w:ascii="BRH Devanagari Extra" w:hAnsi="BRH Devanagari Extra" w:cs="BRH Devanagari Extra"/>
+          <w:b/>
+          <w:sz w:val="40"/>
+          <w:szCs w:val="40"/>
+          <w:lang w:bidi="ar-SA"/>
+        </w:rPr>
+        <w:t xml:space="preserve">-  </w:t>
       </w:r>
       <w:r>
         <w:rPr>
@@ -16973,7 +17844,18 @@
           <w:szCs w:val="32"/>
           <w:lang w:val="en-US"/>
         </w:rPr>
-        <w:t>TS 7.1.20.1</w:t>
+        <w:t>TS</w:t>
+      </w:r>
+      <w:proofErr w:type="gramEnd"/>
+      <w:r>
+        <w:rPr>
+          <w:rFonts w:ascii="Arial" w:hAnsi="Arial" w:cs="Arial"/>
+          <w:bCs/>
+          <w:sz w:val="32"/>
+          <w:szCs w:val="32"/>
+          <w:lang w:val="en-US"/>
+        </w:rPr>
+        <w:t xml:space="preserve"> 7.1.20.1</w:t>
       </w:r>
     </w:p>
     <w:p>
@@ -17482,7 +18364,17 @@
           <w:sz w:val="40"/>
           <w:szCs w:val="40"/>
         </w:rPr>
-        <w:t>iÉÉlÉç | MüsmÉþqÉÉlÉÉlÉç |</w:t>
+        <w:t xml:space="preserve">iÉÉlÉç | MüsmÉþqÉÉlÉÉlÉç </w:t>
+      </w:r>
+      <w:proofErr w:type="gramStart"/>
+      <w:r>
+        <w:rPr>
+          <w:rFonts w:ascii="BRH Devanagari Extra" w:hAnsi="BRH Devanagari Extra" w:cs="BRH Devanagari Extra"/>
+          <w:color w:val="FF0000"/>
+          <w:sz w:val="40"/>
+          <w:szCs w:val="40"/>
+        </w:rPr>
+        <w:t>|</w:t>
       </w:r>
       <w:r>
         <w:rPr>
@@ -17501,7 +18393,17 @@
           <w:sz w:val="40"/>
           <w:szCs w:val="40"/>
         </w:rPr>
-        <w:t xml:space="preserve">= </w:t>
+        <w:t>=</w:t>
+      </w:r>
+      <w:proofErr w:type="gramEnd"/>
+      <w:r>
+        <w:rPr>
+          <w:rFonts w:ascii="BRH Devanagari Extra" w:hAnsi="BRH Devanagari Extra" w:cs="BRH Devanagari Extra"/>
+          <w:b/>
+          <w:sz w:val="40"/>
+          <w:szCs w:val="40"/>
+        </w:rPr>
+        <w:t xml:space="preserve"> </w:t>
       </w:r>
       <w:r>
         <w:rPr>
@@ -18207,7 +19109,29 @@
           <w:szCs w:val="40"/>
           <w:lang w:eastAsia="en-US" w:bidi="hi-IN"/>
         </w:rPr>
-        <w:t xml:space="preserve">LýwuÉåþuÉæ uÉæwuÉåÿ(1ý)wuÉåþuÉ sÉÉåýMåüwÉÑþ sÉÉåýMåü wuÉåýuÉæwuÉåÿ(1ý)wuÉåþuÉ sÉÉåýMåüwÉÑþ | </w:t>
+        <w:t>LýwuÉåþuÉæ uÉæwuÉåÿ(1</w:t>
+      </w:r>
+      <w:proofErr w:type="gramStart"/>
+      <w:r>
+        <w:rPr>
+          <w:rFonts w:ascii="BRH Devanagari Extra" w:eastAsiaTheme="minorHAnsi" w:hAnsi="BRH Devanagari Extra" w:cs="BRH Devanagari Extra"/>
+          <w:color w:val="FF0000"/>
+          <w:sz w:val="40"/>
+          <w:szCs w:val="40"/>
+          <w:lang w:eastAsia="en-US" w:bidi="hi-IN"/>
+        </w:rPr>
+        <w:t>ý)wuÉåþuÉ</w:t>
+      </w:r>
+      <w:proofErr w:type="gramEnd"/>
+      <w:r>
+        <w:rPr>
+          <w:rFonts w:ascii="BRH Devanagari Extra" w:eastAsiaTheme="minorHAnsi" w:hAnsi="BRH Devanagari Extra" w:cs="BRH Devanagari Extra"/>
+          <w:color w:val="FF0000"/>
+          <w:sz w:val="40"/>
+          <w:szCs w:val="40"/>
+          <w:lang w:eastAsia="en-US" w:bidi="hi-IN"/>
+        </w:rPr>
+        <w:t xml:space="preserve"> sÉÉåýMåüwÉÑþ sÉÉåýMåü wuÉåýuÉæwuÉåÿ(1ý)wuÉåþuÉ sÉÉåýMåüwÉÑþ | </w:t>
       </w:r>
     </w:p>
     <w:p>
@@ -34359,7 +35283,29 @@
           <w:lang w:val="en-US"/>
         </w:rPr>
         <w:br/>
-        <w:t>(JM-33)(GD-46)(GD-73)</w:t>
+        <w:t>(JM-</w:t>
+      </w:r>
+      <w:proofErr w:type="gramStart"/>
+      <w:r>
+        <w:rPr>
+          <w:rFonts w:ascii="Arial" w:hAnsi="Arial" w:cs="Arial"/>
+          <w:bCs/>
+          <w:sz w:val="32"/>
+          <w:szCs w:val="32"/>
+          <w:lang w:val="en-US"/>
+        </w:rPr>
+        <w:t>33)(</w:t>
+      </w:r>
+      <w:proofErr w:type="gramEnd"/>
+      <w:r>
+        <w:rPr>
+          <w:rFonts w:ascii="Arial" w:hAnsi="Arial" w:cs="Arial"/>
+          <w:bCs/>
+          <w:sz w:val="32"/>
+          <w:szCs w:val="32"/>
+          <w:lang w:val="en-US"/>
+        </w:rPr>
+        <w:t>GD-46)(GD-73)</w:t>
       </w:r>
       <w:r>
         <w:rPr>
@@ -35392,6 +36338,7 @@
           <w:lang w:eastAsia="en-US" w:bidi="ar-SA"/>
         </w:rPr>
       </w:pPr>
+      <w:proofErr w:type="gramStart"/>
       <w:r>
         <w:rPr>
           <w:rFonts w:ascii="Times New Roman" w:eastAsiaTheme="minorHAnsi" w:hAnsi="Times New Roman" w:cs="Times New Roman"/>
@@ -35416,6 +36363,7 @@
         </w:rPr>
         <w:t xml:space="preserve"> hÉ</w:t>
       </w:r>
+      <w:proofErr w:type="gramEnd"/>
       <w:r>
         <w:rPr>
           <w:rFonts w:ascii="BRH Devanagari" w:eastAsiaTheme="minorHAnsi" w:hAnsi="BRH Devanagari" w:cs="BRH Devanagari"/>
@@ -36251,7 +37199,29 @@
           <w:lang w:val="en-US"/>
         </w:rPr>
         <w:br/>
-        <w:t>(JM-33)(JD-25)</w:t>
+        <w:t>(JM-</w:t>
+      </w:r>
+      <w:proofErr w:type="gramStart"/>
+      <w:r>
+        <w:rPr>
+          <w:rFonts w:ascii="Arial" w:hAnsi="Arial" w:cs="Arial"/>
+          <w:bCs/>
+          <w:sz w:val="32"/>
+          <w:szCs w:val="32"/>
+          <w:lang w:val="en-US"/>
+        </w:rPr>
+        <w:t>33)(</w:t>
+      </w:r>
+      <w:proofErr w:type="gramEnd"/>
+      <w:r>
+        <w:rPr>
+          <w:rFonts w:ascii="Arial" w:hAnsi="Arial" w:cs="Arial"/>
+          <w:bCs/>
+          <w:sz w:val="32"/>
+          <w:szCs w:val="32"/>
+          <w:lang w:val="en-US"/>
+        </w:rPr>
+        <w:t>JD-25)</w:t>
       </w:r>
     </w:p>
     <w:p>
@@ -36420,7 +37390,27 @@
           <w:sz w:val="28"/>
           <w:lang w:eastAsia="en-US" w:bidi="ar-SA"/>
         </w:rPr>
-        <w:t xml:space="preserve">(If “u” and “u” comes in succession after “tat” , then “u” + “u” is not “vu”, but “U” in deergham) </w:t>
+        <w:t>(If “u” and “u” comes in succession after “tat</w:t>
+      </w:r>
+      <w:proofErr w:type="gramStart"/>
+      <w:r>
+        <w:rPr>
+          <w:rFonts w:ascii="Arial" w:eastAsiaTheme="minorHAnsi" w:hAnsi="Arial" w:cs="Arial"/>
+          <w:b/>
+          <w:sz w:val="28"/>
+          <w:lang w:eastAsia="en-US" w:bidi="ar-SA"/>
+        </w:rPr>
+        <w:t>” ,</w:t>
+      </w:r>
+      <w:proofErr w:type="gramEnd"/>
+      <w:r>
+        <w:rPr>
+          <w:rFonts w:ascii="Arial" w:eastAsiaTheme="minorHAnsi" w:hAnsi="Arial" w:cs="Arial"/>
+          <w:b/>
+          <w:sz w:val="28"/>
+          <w:lang w:eastAsia="en-US" w:bidi="ar-SA"/>
+        </w:rPr>
+        <w:t xml:space="preserve"> then “u” + “u” is not “vu”, but “U” in deergham) </w:t>
       </w:r>
     </w:p>
     <w:p>
@@ -38157,7 +39147,29 @@
           <w:szCs w:val="32"/>
           <w:lang w:val="en-US"/>
         </w:rPr>
-        <w:t xml:space="preserve">TS 7.5.11.2  - </w:t>
+        <w:t xml:space="preserve">TS </w:t>
+      </w:r>
+      <w:proofErr w:type="gramStart"/>
+      <w:r>
+        <w:rPr>
+          <w:rFonts w:ascii="Arial" w:hAnsi="Arial" w:cs="Arial"/>
+          <w:bCs/>
+          <w:sz w:val="32"/>
+          <w:szCs w:val="32"/>
+          <w:lang w:val="en-US"/>
+        </w:rPr>
+        <w:t>7.5.11.2  -</w:t>
+      </w:r>
+      <w:proofErr w:type="gramEnd"/>
+      <w:r>
+        <w:rPr>
+          <w:rFonts w:ascii="Arial" w:hAnsi="Arial" w:cs="Arial"/>
+          <w:bCs/>
+          <w:sz w:val="32"/>
+          <w:szCs w:val="32"/>
+          <w:lang w:val="en-US"/>
+        </w:rPr>
+        <w:t xml:space="preserve"> </w:t>
       </w:r>
       <w:r>
         <w:rPr>
@@ -38210,6 +39222,7 @@
           <w:lang w:eastAsia="en-US" w:bidi="hi-IN"/>
         </w:rPr>
       </w:pPr>
+      <w:proofErr w:type="gramStart"/>
       <w:r>
         <w:rPr>
           <w:rFonts w:ascii="BRH Devanagari" w:eastAsiaTheme="minorHAnsi" w:hAnsi="BRH Devanagari" w:cs="BRH Devanagari"/>
@@ -38228,7 +39241,18 @@
           <w:szCs w:val="40"/>
           <w:lang w:eastAsia="en-US" w:bidi="hi-IN"/>
         </w:rPr>
-        <w:t>AÌ…¡ûUåprÉÉå AÌ…¡ûUåprÉÈ )</w:t>
+        <w:t>AÌ</w:t>
+      </w:r>
+      <w:proofErr w:type="gramEnd"/>
+      <w:r>
+        <w:rPr>
+          <w:rFonts w:ascii="BRH Devanagari" w:eastAsiaTheme="minorHAnsi" w:hAnsi="BRH Devanagari" w:cs="BRH Devanagari"/>
+          <w:color w:val="FF0000"/>
+          <w:sz w:val="40"/>
+          <w:szCs w:val="40"/>
+          <w:lang w:eastAsia="en-US" w:bidi="hi-IN"/>
+        </w:rPr>
+        <w:t>…¡ûUåprÉÉå AÌ…¡ûUåprÉÈ )</w:t>
       </w:r>
     </w:p>
     <w:p>
@@ -40280,6 +41304,7 @@
         </w:rPr>
         <w:t>jxÉ×erÉÉÇ(</w:t>
       </w:r>
+      <w:proofErr w:type="gramStart"/>
       <w:r>
         <w:rPr>
           <w:rFonts w:ascii="Arial" w:hAnsi="Arial" w:cs="Arial"/>
@@ -40298,7 +41323,18 @@
           <w:szCs w:val="40"/>
           <w:lang w:bidi="ar-SA"/>
         </w:rPr>
-        <w:t>)lÉÉåjxÉ×erÉÉ(</w:t>
+        <w:t>)lÉÉåjxÉ</w:t>
+      </w:r>
+      <w:proofErr w:type="gramEnd"/>
+      <w:r>
+        <w:rPr>
+          <w:rFonts w:ascii="BRH Devanagari Extra" w:hAnsi="BRH Devanagari Extra" w:cs="BRH Devanagari Extra"/>
+          <w:b/>
+          <w:sz w:val="40"/>
+          <w:szCs w:val="40"/>
+          <w:lang w:bidi="ar-SA"/>
+        </w:rPr>
+        <w:t>×erÉÉ(</w:t>
       </w:r>
       <w:r>
         <w:rPr>
@@ -41569,16 +42605,37 @@
           <w:szCs w:val="40"/>
           <w:lang w:eastAsia="en-US" w:bidi="hi-IN"/>
         </w:rPr>
-        <w:t xml:space="preserve"> AµÉxrÉ  </w:t>
-      </w:r>
-      <w:r>
-        <w:rPr>
-          <w:rFonts w:ascii="BRH Devanagari Extra" w:hAnsi="BRH Devanagari Extra" w:cs="BRH Devanagari Extra"/>
-          <w:color w:val="FF0000"/>
-          <w:sz w:val="40"/>
-          <w:szCs w:val="40"/>
-        </w:rPr>
-        <w:t xml:space="preserve">- </w:t>
+        <w:t xml:space="preserve"> Aµ</w:t>
+      </w:r>
+      <w:proofErr w:type="gramStart"/>
+      <w:r>
+        <w:rPr>
+          <w:rFonts w:ascii="BRH Devanagari" w:eastAsiaTheme="minorHAnsi" w:hAnsi="BRH Devanagari" w:cs="BRH Devanagari"/>
+          <w:color w:val="FF0000"/>
+          <w:sz w:val="40"/>
+          <w:szCs w:val="40"/>
+          <w:lang w:eastAsia="en-US" w:bidi="hi-IN"/>
+        </w:rPr>
+        <w:t xml:space="preserve">ÉxrÉ  </w:t>
+      </w:r>
+      <w:r>
+        <w:rPr>
+          <w:rFonts w:ascii="BRH Devanagari Extra" w:hAnsi="BRH Devanagari Extra" w:cs="BRH Devanagari Extra"/>
+          <w:color w:val="FF0000"/>
+          <w:sz w:val="40"/>
+          <w:szCs w:val="40"/>
+        </w:rPr>
+        <w:t>-</w:t>
+      </w:r>
+      <w:proofErr w:type="gramEnd"/>
+      <w:r>
+        <w:rPr>
+          <w:rFonts w:ascii="BRH Devanagari Extra" w:hAnsi="BRH Devanagari Extra" w:cs="BRH Devanagari Extra"/>
+          <w:color w:val="FF0000"/>
+          <w:sz w:val="40"/>
+          <w:szCs w:val="40"/>
+        </w:rPr>
+        <w:t xml:space="preserve"> </w:t>
       </w:r>
       <w:r>
         <w:rPr>
@@ -41946,7 +43003,27 @@
           <w:sz w:val="36"/>
           <w:szCs w:val="36"/>
         </w:rPr>
-        <w:t xml:space="preserve">AÉ¢üqrÉÉSèkuÉlÉÉå,  pÉuÉÌiÉ AaÉëå,  mÉÉuÉMüÉå ÅmÉïrÉÌiÉ,  CÌiÉ cÉ || </w:t>
+        <w:t>AÉ¢</w:t>
+      </w:r>
+      <w:proofErr w:type="gramStart"/>
+      <w:r>
+        <w:rPr>
+          <w:rFonts w:ascii="BRH Devanagari" w:hAnsi="BRH Devanagari" w:cs="BRH Devanagari"/>
+          <w:color w:val="000000"/>
+          <w:sz w:val="36"/>
+          <w:szCs w:val="36"/>
+        </w:rPr>
+        <w:t>üqrÉÉSèkuÉlÉÉå,  pÉuÉÌiÉ</w:t>
+      </w:r>
+      <w:proofErr w:type="gramEnd"/>
+      <w:r>
+        <w:rPr>
+          <w:rFonts w:ascii="BRH Devanagari" w:hAnsi="BRH Devanagari" w:cs="BRH Devanagari"/>
+          <w:color w:val="000000"/>
+          <w:sz w:val="36"/>
+          <w:szCs w:val="36"/>
+        </w:rPr>
+        <w:t xml:space="preserve"> AaÉëå,  mÉÉuÉMüÉå ÅmÉïrÉÌiÉ,  CÌiÉ cÉ || </w:t>
       </w:r>
     </w:p>
     <w:p>
@@ -42139,7 +43216,27 @@
           <w:sz w:val="36"/>
           <w:szCs w:val="36"/>
         </w:rPr>
-        <w:t>(AÌ…¡ûUÉåprÉÈ xuÉÉWûÉ  xuÉÉWûÉ ÅÌ…¡ûUÉåprÉÉå AÌ…¡ûUÉåprÉÈ xuÉÉWûÉ |)</w:t>
+        <w:t xml:space="preserve">(AÌ…¡ûUÉåprÉÈ </w:t>
+      </w:r>
+      <w:proofErr w:type="gramStart"/>
+      <w:r>
+        <w:rPr>
+          <w:rFonts w:ascii="BRH Devanagari" w:hAnsi="BRH Devanagari" w:cs="BRH Devanagari"/>
+          <w:color w:val="FF0000"/>
+          <w:sz w:val="36"/>
+          <w:szCs w:val="36"/>
+        </w:rPr>
+        <w:t>xuÉÉWûÉ  xuÉÉWûÉ</w:t>
+      </w:r>
+      <w:proofErr w:type="gramEnd"/>
+      <w:r>
+        <w:rPr>
+          <w:rFonts w:ascii="BRH Devanagari" w:hAnsi="BRH Devanagari" w:cs="BRH Devanagari"/>
+          <w:color w:val="FF0000"/>
+          <w:sz w:val="36"/>
+          <w:szCs w:val="36"/>
+        </w:rPr>
+        <w:t xml:space="preserve"> ÅÌ…¡ûUÉåprÉÉå AÌ…¡ûUÉåprÉÈ xuÉÉWûÉ |)</w:t>
       </w:r>
     </w:p>
     <w:p>
@@ -43335,25 +44432,7 @@
           <w:sz w:val="36"/>
           <w:szCs w:val="36"/>
         </w:rPr>
-        <w:t>pÉÔýiuÉÉ</w:t>
-      </w:r>
-      <w:r>
-        <w:rPr>
-          <w:rFonts w:ascii="BRH Devanagari Extra" w:hAnsi="BRH Devanagari Extra" w:cs="BRH Devanagari Extra"/>
-          <w:color w:val="000000"/>
-          <w:sz w:val="36"/>
-          <w:szCs w:val="36"/>
-        </w:rPr>
-        <w:t xml:space="preserve"> </w:t>
-      </w:r>
-      <w:r>
-        <w:rPr>
-          <w:rFonts w:ascii="BRH Devanagari Extra" w:hAnsi="BRH Devanagari Extra" w:cs="BRH Devanagari Extra"/>
-          <w:color w:val="000000"/>
-          <w:sz w:val="36"/>
-          <w:szCs w:val="36"/>
-        </w:rPr>
-        <w:t>AÉ</w:t>
+        <w:t>pÉÔýiuÉÉ AÉ</w:t>
       </w:r>
       <w:r>
         <w:rPr>
@@ -43429,24 +44508,7 @@
           <w:szCs w:val="36"/>
         </w:rPr>
         <w:tab/>
-      </w:r>
-      <w:r>
-        <w:rPr>
-          <w:rFonts w:ascii="BRH Devanagari Extra" w:hAnsi="BRH Devanagari Extra" w:cs="BRH Devanagari Extra"/>
-          <w:color w:val="000000"/>
-          <w:sz w:val="36"/>
-          <w:szCs w:val="36"/>
-        </w:rPr>
-        <w:t xml:space="preserve"> </w:t>
-      </w:r>
-      <w:r>
-        <w:rPr>
-          <w:rFonts w:ascii="BRH Devanagari Extra" w:hAnsi="BRH Devanagari Extra" w:cs="BRH Devanagari Extra"/>
-          <w:color w:val="000000"/>
-          <w:sz w:val="36"/>
-          <w:szCs w:val="36"/>
-        </w:rPr>
-        <w:t>AÉ</w:t>
+        <w:t xml:space="preserve"> AÉ</w:t>
       </w:r>
       <w:r>
         <w:rPr>
@@ -43531,6 +44593,7 @@
           <w:szCs w:val="36"/>
         </w:rPr>
         <w:tab/>
+        <w:t xml:space="preserve"> AÉ</w:t>
       </w:r>
       <w:r>
         <w:rPr>
@@ -43539,16 +44602,18 @@
           <w:sz w:val="36"/>
           <w:szCs w:val="36"/>
         </w:rPr>
-        <w:t xml:space="preserve"> </w:t>
-      </w:r>
-      <w:r>
-        <w:rPr>
-          <w:rFonts w:ascii="BRH Devanagari Extra" w:hAnsi="BRH Devanagari Extra" w:cs="BRH Devanagari Extra"/>
+        <w:tab/>
+        <w:t>ÌuÉ</w:t>
+      </w:r>
+      <w:r>
+        <w:rPr>
+          <w:rFonts w:ascii="BRH Malayalam Extra" w:hAnsi="BRH Malayalam Extra" w:cs="BRH Devanagari Extra"/>
+          <w:b/>
           <w:color w:val="000000"/>
           <w:sz w:val="36"/>
           <w:szCs w:val="36"/>
         </w:rPr>
-        <w:t>AÉ</w:t>
+        <w:t>–</w:t>
       </w:r>
       <w:r>
         <w:rPr>
@@ -43557,52 +44622,24 @@
           <w:sz w:val="36"/>
           <w:szCs w:val="36"/>
         </w:rPr>
-        <w:tab/>
-      </w:r>
-      <w:r>
-        <w:rPr>
-          <w:rFonts w:ascii="BRH Devanagari Extra" w:hAnsi="BRH Devanagari Extra" w:cs="BRH Devanagari Extra"/>
+        <w:t>zÉ</w:t>
+      </w:r>
+      <w:r>
+        <w:rPr>
+          <w:rFonts w:ascii="BRH Malayalam Extra" w:hAnsi="BRH Malayalam Extra" w:cs="BRH Devanagari Extra"/>
+          <w:b/>
           <w:color w:val="000000"/>
-          <w:sz w:val="40"/>
-          <w:szCs w:val="40"/>
-        </w:rPr>
-        <w:t>ÌuÉ</w:t>
-      </w:r>
-      <w:r>
-        <w:rPr>
-          <w:rFonts w:ascii="BRH Malayalam Extra" w:hAnsi="BRH Malayalam Extra" w:cs="BRH Devanagari Extra"/>
-          <w:b/>
+          <w:sz w:val="36"/>
+          <w:szCs w:val="36"/>
+        </w:rPr>
+        <w:t>–</w:t>
+      </w:r>
+      <w:r>
+        <w:rPr>
+          <w:rFonts w:ascii="BRH Devanagari Extra" w:hAnsi="BRH Devanagari Extra" w:cs="BRH Devanagari Extra"/>
           <w:color w:val="000000"/>
-          <w:sz w:val="32"/>
-          <w:szCs w:val="40"/>
-        </w:rPr>
-        <w:t>–</w:t>
-      </w:r>
-      <w:r>
-        <w:rPr>
-          <w:rFonts w:ascii="BRH Devanagari Extra" w:hAnsi="BRH Devanagari Extra" w:cs="BRH Devanagari Extra"/>
-          <w:color w:val="000000"/>
-          <w:sz w:val="40"/>
-          <w:szCs w:val="40"/>
-        </w:rPr>
-        <w:t>zÉ</w:t>
-      </w:r>
-      <w:r>
-        <w:rPr>
-          <w:rFonts w:ascii="BRH Malayalam Extra" w:hAnsi="BRH Malayalam Extra" w:cs="BRH Devanagari Extra"/>
-          <w:b/>
-          <w:color w:val="000000"/>
-          <w:sz w:val="32"/>
-          <w:szCs w:val="40"/>
-        </w:rPr>
-        <w:t>–</w:t>
-      </w:r>
-      <w:r>
-        <w:rPr>
-          <w:rFonts w:ascii="BRH Devanagari Extra" w:hAnsi="BRH Devanagari Extra" w:cs="BRH Devanagari Extra"/>
-          <w:color w:val="000000"/>
-          <w:sz w:val="40"/>
-          <w:szCs w:val="40"/>
+          <w:sz w:val="36"/>
+          <w:szCs w:val="36"/>
         </w:rPr>
         <w:t>ÌiÉ</w:t>
       </w:r>
@@ -43673,9 +44710,10 @@
       <w:r>
         <w:rPr>
           <w:rFonts w:ascii="BRH Devanagari Extra" w:hAnsi="BRH Devanagari Extra" w:cs="BRH Devanagari Extra"/>
+          <w:b w:val="0"/>
+          <w:bCs/>
           <w:color w:val="000000"/>
-          <w:sz w:val="40"/>
-          <w:szCs w:val="40"/>
+          <w:szCs w:val="36"/>
         </w:rPr>
         <w:t>E</w:t>
       </w:r>
@@ -43683,18 +44721,19 @@
         <w:rPr>
           <w:rFonts w:ascii="BRH Malayalam Extra" w:hAnsi="BRH Malayalam Extra" w:cs="BRH Devanagari Extra"/>
           <w:b w:val="0"/>
+          <w:bCs/>
           <w:color w:val="000000"/>
-          <w:sz w:val="32"/>
-          <w:szCs w:val="40"/>
-        </w:rPr>
-        <w:t>–</w:t>
-      </w:r>
-      <w:r>
-        <w:rPr>
-          <w:rFonts w:ascii="BRH Devanagari Extra" w:hAnsi="BRH Devanagari Extra" w:cs="BRH Devanagari Extra"/>
+          <w:szCs w:val="36"/>
+        </w:rPr>
+        <w:t>–</w:t>
+      </w:r>
+      <w:r>
+        <w:rPr>
+          <w:rFonts w:ascii="BRH Devanagari Extra" w:hAnsi="BRH Devanagari Extra" w:cs="BRH Devanagari Extra"/>
+          <w:b w:val="0"/>
+          <w:bCs/>
           <w:color w:val="000000"/>
-          <w:sz w:val="40"/>
-          <w:szCs w:val="40"/>
+          <w:szCs w:val="36"/>
         </w:rPr>
         <w:t>SèaÉÉ</w:t>
       </w:r>
@@ -43702,56 +44741,41 @@
         <w:rPr>
           <w:rFonts w:ascii="BRH Malayalam Extra" w:hAnsi="BRH Malayalam Extra" w:cs="BRH Devanagari Extra"/>
           <w:b w:val="0"/>
+          <w:bCs/>
           <w:color w:val="000000"/>
-          <w:sz w:val="32"/>
-          <w:szCs w:val="40"/>
-        </w:rPr>
-        <w:t>–</w:t>
-      </w:r>
-      <w:r>
-        <w:rPr>
-          <w:rFonts w:ascii="BRH Devanagari Extra" w:hAnsi="BRH Devanagari Extra" w:cs="BRH Devanagari Extra"/>
+          <w:szCs w:val="36"/>
+        </w:rPr>
+        <w:t>–</w:t>
+      </w:r>
+      <w:r>
+        <w:rPr>
+          <w:rFonts w:ascii="BRH Devanagari Extra" w:hAnsi="BRH Devanagari Extra" w:cs="BRH Devanagari Extra"/>
+          <w:b w:val="0"/>
+          <w:bCs/>
           <w:color w:val="000000"/>
-          <w:sz w:val="40"/>
-          <w:szCs w:val="40"/>
-        </w:rPr>
-        <w:t>iÉÉ</w:t>
-      </w:r>
-      <w:r>
-        <w:rPr>
-          <w:rFonts w:ascii="BRH Devanagari Extra" w:hAnsi="BRH Devanagari Extra" w:cs="BRH Devanagari Extra"/>
+          <w:szCs w:val="36"/>
+        </w:rPr>
+        <w:t xml:space="preserve">iÉÉ </w:t>
+      </w:r>
+      <w:r>
+        <w:rPr>
+          <w:rFonts w:ascii="BRH Devanagari Extra" w:hAnsi="BRH Devanagari Extra" w:cs="BRH Devanagari Extra"/>
+          <w:b w:val="0"/>
+          <w:bCs/>
           <w:color w:val="000000"/>
-          <w:sz w:val="40"/>
-          <w:szCs w:val="40"/>
-        </w:rPr>
-        <w:t xml:space="preserve"> </w:t>
-      </w:r>
-      <w:r>
-        <w:rPr>
-          <w:rFonts w:ascii="BRH Devanagari Extra" w:hAnsi="BRH Devanagari Extra" w:cs="BRH Devanagari Extra"/>
+          <w:szCs w:val="36"/>
+        </w:rPr>
+        <w:t>AÉ</w:t>
+      </w:r>
+      <w:r>
+        <w:rPr>
+          <w:rFonts w:ascii="BRH Devanagari Extra" w:hAnsi="BRH Devanagari Extra" w:cs="BRH Devanagari Extra"/>
+          <w:b w:val="0"/>
+          <w:bCs/>
           <w:color w:val="000000"/>
-          <w:sz w:val="40"/>
-          <w:szCs w:val="40"/>
-        </w:rPr>
-        <w:t>ÅÅ</w:t>
-      </w:r>
-      <w:r>
-        <w:rPr>
-          <w:rFonts w:ascii="BRH Devanagari Extra" w:hAnsi="BRH Devanagari Extra" w:cs="BRH Devanagari Extra"/>
-          <w:color w:val="000000"/>
-          <w:sz w:val="40"/>
-          <w:szCs w:val="40"/>
-        </w:rPr>
-        <w:t xml:space="preserve"> </w:t>
-      </w:r>
-      <w:r>
-        <w:rPr>
-          <w:rFonts w:ascii="BRH Devanagari Extra" w:hAnsi="BRH Devanagari Extra" w:cs="BRH Devanagari Extra"/>
-          <w:color w:val="000000"/>
-          <w:sz w:val="40"/>
-          <w:szCs w:val="40"/>
-        </w:rPr>
-        <w:t>UÉåþWûÌiÉ</w:t>
+          <w:szCs w:val="36"/>
+        </w:rPr>
+        <w:t xml:space="preserve"> UÉåþWûÌiÉ</w:t>
       </w:r>
       <w:r>
         <w:rPr>
@@ -43839,7 +44863,7 @@
 </file>
 
 <file path=word/endnotes.xml><?xml version="1.0" encoding="utf-8"?>
-<w:endnotes xmlns:wpc="http://schemas.microsoft.com/office/word/2010/wordprocessingCanvas" xmlns:cx="http://schemas.microsoft.com/office/drawing/2014/chartex" xmlns:cx1="http://schemas.microsoft.com/office/drawing/2015/9/8/chartex" xmlns:cx2="http://schemas.microsoft.com/office/drawing/2015/10/21/chartex" xmlns:cx3="http://schemas.microsoft.com/office/drawing/2016/5/9/chartex" xmlns:cx4="http://schemas.microsoft.com/office/drawing/2016/5/10/chartex" xmlns:cx5="http://schemas.microsoft.com/office/drawing/2016/5/11/chartex" xmlns:cx6="http://schemas.microsoft.com/office/drawing/2016/5/12/chartex" xmlns:cx7="http://schemas.microsoft.com/office/drawing/2016/5/13/chartex" xmlns:cx8="http://schemas.microsoft.com/office/drawing/2016/5/14/chartex" xmlns:mc="http://schemas.openxmlformats.org/markup-compatibility/2006" xmlns:aink="http://schemas.microsoft.com/office/drawing/2016/ink" xmlns:am3d="http://schemas.microsoft.com/office/drawing/2017/model3d" xmlns:o="urn:schemas-microsoft-com:office:office" xmlns:oel="http://schemas.microsoft.com/office/2019/extlst" xmlns:r="http://schemas.openxmlformats.org/officeDocument/2006/relationships" xmlns:m="http://schemas.openxmlformats.org/officeDocument/2006/math" xmlns:v="urn:schemas-microsoft-com:vml" xmlns:wp14="http://schemas.microsoft.com/office/word/2010/wordprocessingDrawing" xmlns:wp="http://schemas.openxmlformats.org/drawingml/2006/wordprocessingDrawing" xmlns:w10="urn:schemas-microsoft-com:office:word" xmlns:w="http://schemas.openxmlformats.org/wordprocessingml/2006/main" xmlns:w14="http://schemas.microsoft.com/office/word/2010/wordml" xmlns:w15="http://schemas.microsoft.com/office/word/2012/wordml" xmlns:w16cex="http://schemas.microsoft.com/office/word/2018/wordml/cex" xmlns:w16cid="http://schemas.microsoft.com/office/word/2016/wordml/cid" xmlns:w16="http://schemas.microsoft.com/office/word/2018/wordml" xmlns:w16sdtdh="http://schemas.microsoft.com/office/word/2020/wordml/sdtdatahash" xmlns:w16se="http://schemas.microsoft.com/office/word/2015/wordml/symex" xmlns:wpg="http://schemas.microsoft.com/office/word/2010/wordprocessingGroup" xmlns:wpi="http://schemas.microsoft.com/office/word/2010/wordprocessingInk" xmlns:wne="http://schemas.microsoft.com/office/word/2006/wordml" xmlns:wps="http://schemas.microsoft.com/office/word/2010/wordprocessingShape" mc:Ignorable="w14 w15 w16se w16cid w16 w16cex w16sdtdh wp14">
+<w:endnotes xmlns:wpc="http://schemas.microsoft.com/office/word/2010/wordprocessingCanvas" xmlns:cx="http://schemas.microsoft.com/office/drawing/2014/chartex" xmlns:cx1="http://schemas.microsoft.com/office/drawing/2015/9/8/chartex" xmlns:cx2="http://schemas.microsoft.com/office/drawing/2015/10/21/chartex" xmlns:cx3="http://schemas.microsoft.com/office/drawing/2016/5/9/chartex" xmlns:cx4="http://schemas.microsoft.com/office/drawing/2016/5/10/chartex" xmlns:cx5="http://schemas.microsoft.com/office/drawing/2016/5/11/chartex" xmlns:cx6="http://schemas.microsoft.com/office/drawing/2016/5/12/chartex" xmlns:cx7="http://schemas.microsoft.com/office/drawing/2016/5/13/chartex" xmlns:cx8="http://schemas.microsoft.com/office/drawing/2016/5/14/chartex" xmlns:mc="http://schemas.openxmlformats.org/markup-compatibility/2006" xmlns:aink="http://schemas.microsoft.com/office/drawing/2016/ink" xmlns:am3d="http://schemas.microsoft.com/office/drawing/2017/model3d" xmlns:o="urn:schemas-microsoft-com:office:office" xmlns:oel="http://schemas.microsoft.com/office/2019/extlst" xmlns:r="http://schemas.openxmlformats.org/officeDocument/2006/relationships" xmlns:m="http://schemas.openxmlformats.org/officeDocument/2006/math" xmlns:v="urn:schemas-microsoft-com:vml" xmlns:wp14="http://schemas.microsoft.com/office/word/2010/wordprocessingDrawing" xmlns:wp="http://schemas.openxmlformats.org/drawingml/2006/wordprocessingDrawing" xmlns:w10="urn:schemas-microsoft-com:office:word" xmlns:w="http://schemas.openxmlformats.org/wordprocessingml/2006/main" xmlns:w14="http://schemas.microsoft.com/office/word/2010/wordml" xmlns:w15="http://schemas.microsoft.com/office/word/2012/wordml" xmlns:w16cex="http://schemas.microsoft.com/office/word/2018/wordml/cex" xmlns:w16cid="http://schemas.microsoft.com/office/word/2016/wordml/cid" xmlns:w16="http://schemas.microsoft.com/office/word/2018/wordml" xmlns:w16du="http://schemas.microsoft.com/office/word/2023/wordml/word16du" xmlns:w16sdtdh="http://schemas.microsoft.com/office/word/2020/wordml/sdtdatahash" xmlns:w16se="http://schemas.microsoft.com/office/word/2015/wordml/symex" xmlns:wpg="http://schemas.microsoft.com/office/word/2010/wordprocessingGroup" xmlns:wpi="http://schemas.microsoft.com/office/word/2010/wordprocessingInk" xmlns:wne="http://schemas.microsoft.com/office/word/2006/wordml" xmlns:wps="http://schemas.microsoft.com/office/word/2010/wordprocessingShape" mc:Ignorable="w14 w15 w16se w16cid w16 w16cex w16sdtdh w16du wp14">
   <w:endnote w:type="separator" w:id="-1">
     <w:p>
       <w:r>
@@ -43858,7 +44882,7 @@
 </file>
 
 <file path=word/footer1.xml><?xml version="1.0" encoding="utf-8"?>
-<w:ftr xmlns:wpc="http://schemas.microsoft.com/office/word/2010/wordprocessingCanvas" xmlns:cx="http://schemas.microsoft.com/office/drawing/2014/chartex" xmlns:cx1="http://schemas.microsoft.com/office/drawing/2015/9/8/chartex" xmlns:cx2="http://schemas.microsoft.com/office/drawing/2015/10/21/chartex" xmlns:cx3="http://schemas.microsoft.com/office/drawing/2016/5/9/chartex" xmlns:cx4="http://schemas.microsoft.com/office/drawing/2016/5/10/chartex" xmlns:cx5="http://schemas.microsoft.com/office/drawing/2016/5/11/chartex" xmlns:cx6="http://schemas.microsoft.com/office/drawing/2016/5/12/chartex" xmlns:cx7="http://schemas.microsoft.com/office/drawing/2016/5/13/chartex" xmlns:cx8="http://schemas.microsoft.com/office/drawing/2016/5/14/chartex" xmlns:mc="http://schemas.openxmlformats.org/markup-compatibility/2006" xmlns:aink="http://schemas.microsoft.com/office/drawing/2016/ink" xmlns:am3d="http://schemas.microsoft.com/office/drawing/2017/model3d" xmlns:o="urn:schemas-microsoft-com:office:office" xmlns:oel="http://schemas.microsoft.com/office/2019/extlst" xmlns:r="http://schemas.openxmlformats.org/officeDocument/2006/relationships" xmlns:m="http://schemas.openxmlformats.org/officeDocument/2006/math" xmlns:v="urn:schemas-microsoft-com:vml" xmlns:wp14="http://schemas.microsoft.com/office/word/2010/wordprocessingDrawing" xmlns:wp="http://schemas.openxmlformats.org/drawingml/2006/wordprocessingDrawing" xmlns:w10="urn:schemas-microsoft-com:office:word" xmlns:w="http://schemas.openxmlformats.org/wordprocessingml/2006/main" xmlns:w14="http://schemas.microsoft.com/office/word/2010/wordml" xmlns:w15="http://schemas.microsoft.com/office/word/2012/wordml" xmlns:w16cex="http://schemas.microsoft.com/office/word/2018/wordml/cex" xmlns:w16cid="http://schemas.microsoft.com/office/word/2016/wordml/cid" xmlns:w16="http://schemas.microsoft.com/office/word/2018/wordml" xmlns:w16sdtdh="http://schemas.microsoft.com/office/word/2020/wordml/sdtdatahash" xmlns:w16se="http://schemas.microsoft.com/office/word/2015/wordml/symex" xmlns:wpg="http://schemas.microsoft.com/office/word/2010/wordprocessingGroup" xmlns:wpi="http://schemas.microsoft.com/office/word/2010/wordprocessingInk" xmlns:wne="http://schemas.microsoft.com/office/word/2006/wordml" xmlns:wps="http://schemas.microsoft.com/office/word/2010/wordprocessingShape" mc:Ignorable="w14 w15 w16se w16cid w16 w16cex w16sdtdh wp14">
+<w:ftr xmlns:wpc="http://schemas.microsoft.com/office/word/2010/wordprocessingCanvas" xmlns:cx="http://schemas.microsoft.com/office/drawing/2014/chartex" xmlns:cx1="http://schemas.microsoft.com/office/drawing/2015/9/8/chartex" xmlns:cx2="http://schemas.microsoft.com/office/drawing/2015/10/21/chartex" xmlns:cx3="http://schemas.microsoft.com/office/drawing/2016/5/9/chartex" xmlns:cx4="http://schemas.microsoft.com/office/drawing/2016/5/10/chartex" xmlns:cx5="http://schemas.microsoft.com/office/drawing/2016/5/11/chartex" xmlns:cx6="http://schemas.microsoft.com/office/drawing/2016/5/12/chartex" xmlns:cx7="http://schemas.microsoft.com/office/drawing/2016/5/13/chartex" xmlns:cx8="http://schemas.microsoft.com/office/drawing/2016/5/14/chartex" xmlns:mc="http://schemas.openxmlformats.org/markup-compatibility/2006" xmlns:aink="http://schemas.microsoft.com/office/drawing/2016/ink" xmlns:am3d="http://schemas.microsoft.com/office/drawing/2017/model3d" xmlns:o="urn:schemas-microsoft-com:office:office" xmlns:oel="http://schemas.microsoft.com/office/2019/extlst" xmlns:r="http://schemas.openxmlformats.org/officeDocument/2006/relationships" xmlns:m="http://schemas.openxmlformats.org/officeDocument/2006/math" xmlns:v="urn:schemas-microsoft-com:vml" xmlns:wp14="http://schemas.microsoft.com/office/word/2010/wordprocessingDrawing" xmlns:wp="http://schemas.openxmlformats.org/drawingml/2006/wordprocessingDrawing" xmlns:w10="urn:schemas-microsoft-com:office:word" xmlns:w="http://schemas.openxmlformats.org/wordprocessingml/2006/main" xmlns:w14="http://schemas.microsoft.com/office/word/2010/wordml" xmlns:w15="http://schemas.microsoft.com/office/word/2012/wordml" xmlns:w16cex="http://schemas.microsoft.com/office/word/2018/wordml/cex" xmlns:w16cid="http://schemas.microsoft.com/office/word/2016/wordml/cid" xmlns:w16="http://schemas.microsoft.com/office/word/2018/wordml" xmlns:w16du="http://schemas.microsoft.com/office/word/2023/wordml/word16du" xmlns:w16sdtdh="http://schemas.microsoft.com/office/word/2020/wordml/sdtdatahash" xmlns:w16se="http://schemas.microsoft.com/office/word/2015/wordml/symex" xmlns:wpg="http://schemas.microsoft.com/office/word/2010/wordprocessingGroup" xmlns:wpi="http://schemas.microsoft.com/office/word/2010/wordprocessingInk" xmlns:wne="http://schemas.microsoft.com/office/word/2006/wordml" xmlns:wps="http://schemas.microsoft.com/office/word/2010/wordprocessingShape" mc:Ignorable="w14 w15 w16se w16cid w16 w16cex w16sdtdh w16du wp14">
   <w:p>
     <w:pPr>
       <w:pBdr>
@@ -44034,7 +45058,7 @@
 </file>
 
 <file path=word/footer2.xml><?xml version="1.0" encoding="utf-8"?>
-<w:ftr xmlns:wpc="http://schemas.microsoft.com/office/word/2010/wordprocessingCanvas" xmlns:cx="http://schemas.microsoft.com/office/drawing/2014/chartex" xmlns:cx1="http://schemas.microsoft.com/office/drawing/2015/9/8/chartex" xmlns:cx2="http://schemas.microsoft.com/office/drawing/2015/10/21/chartex" xmlns:cx3="http://schemas.microsoft.com/office/drawing/2016/5/9/chartex" xmlns:cx4="http://schemas.microsoft.com/office/drawing/2016/5/10/chartex" xmlns:cx5="http://schemas.microsoft.com/office/drawing/2016/5/11/chartex" xmlns:cx6="http://schemas.microsoft.com/office/drawing/2016/5/12/chartex" xmlns:cx7="http://schemas.microsoft.com/office/drawing/2016/5/13/chartex" xmlns:cx8="http://schemas.microsoft.com/office/drawing/2016/5/14/chartex" xmlns:mc="http://schemas.openxmlformats.org/markup-compatibility/2006" xmlns:aink="http://schemas.microsoft.com/office/drawing/2016/ink" xmlns:am3d="http://schemas.microsoft.com/office/drawing/2017/model3d" xmlns:o="urn:schemas-microsoft-com:office:office" xmlns:oel="http://schemas.microsoft.com/office/2019/extlst" xmlns:r="http://schemas.openxmlformats.org/officeDocument/2006/relationships" xmlns:m="http://schemas.openxmlformats.org/officeDocument/2006/math" xmlns:v="urn:schemas-microsoft-com:vml" xmlns:wp14="http://schemas.microsoft.com/office/word/2010/wordprocessingDrawing" xmlns:wp="http://schemas.openxmlformats.org/drawingml/2006/wordprocessingDrawing" xmlns:w10="urn:schemas-microsoft-com:office:word" xmlns:w="http://schemas.openxmlformats.org/wordprocessingml/2006/main" xmlns:w14="http://schemas.microsoft.com/office/word/2010/wordml" xmlns:w15="http://schemas.microsoft.com/office/word/2012/wordml" xmlns:w16cex="http://schemas.microsoft.com/office/word/2018/wordml/cex" xmlns:w16cid="http://schemas.microsoft.com/office/word/2016/wordml/cid" xmlns:w16="http://schemas.microsoft.com/office/word/2018/wordml" xmlns:w16sdtdh="http://schemas.microsoft.com/office/word/2020/wordml/sdtdatahash" xmlns:w16se="http://schemas.microsoft.com/office/word/2015/wordml/symex" xmlns:wpg="http://schemas.microsoft.com/office/word/2010/wordprocessingGroup" xmlns:wpi="http://schemas.microsoft.com/office/word/2010/wordprocessingInk" xmlns:wne="http://schemas.microsoft.com/office/word/2006/wordml" xmlns:wps="http://schemas.microsoft.com/office/word/2010/wordprocessingShape" mc:Ignorable="w14 w15 w16se w16cid w16 w16cex w16sdtdh wp14">
+<w:ftr xmlns:wpc="http://schemas.microsoft.com/office/word/2010/wordprocessingCanvas" xmlns:cx="http://schemas.microsoft.com/office/drawing/2014/chartex" xmlns:cx1="http://schemas.microsoft.com/office/drawing/2015/9/8/chartex" xmlns:cx2="http://schemas.microsoft.com/office/drawing/2015/10/21/chartex" xmlns:cx3="http://schemas.microsoft.com/office/drawing/2016/5/9/chartex" xmlns:cx4="http://schemas.microsoft.com/office/drawing/2016/5/10/chartex" xmlns:cx5="http://schemas.microsoft.com/office/drawing/2016/5/11/chartex" xmlns:cx6="http://schemas.microsoft.com/office/drawing/2016/5/12/chartex" xmlns:cx7="http://schemas.microsoft.com/office/drawing/2016/5/13/chartex" xmlns:cx8="http://schemas.microsoft.com/office/drawing/2016/5/14/chartex" xmlns:mc="http://schemas.openxmlformats.org/markup-compatibility/2006" xmlns:aink="http://schemas.microsoft.com/office/drawing/2016/ink" xmlns:am3d="http://schemas.microsoft.com/office/drawing/2017/model3d" xmlns:o="urn:schemas-microsoft-com:office:office" xmlns:oel="http://schemas.microsoft.com/office/2019/extlst" xmlns:r="http://schemas.openxmlformats.org/officeDocument/2006/relationships" xmlns:m="http://schemas.openxmlformats.org/officeDocument/2006/math" xmlns:v="urn:schemas-microsoft-com:vml" xmlns:wp14="http://schemas.microsoft.com/office/word/2010/wordprocessingDrawing" xmlns:wp="http://schemas.openxmlformats.org/drawingml/2006/wordprocessingDrawing" xmlns:w10="urn:schemas-microsoft-com:office:word" xmlns:w="http://schemas.openxmlformats.org/wordprocessingml/2006/main" xmlns:w14="http://schemas.microsoft.com/office/word/2010/wordml" xmlns:w15="http://schemas.microsoft.com/office/word/2012/wordml" xmlns:w16cex="http://schemas.microsoft.com/office/word/2018/wordml/cex" xmlns:w16cid="http://schemas.microsoft.com/office/word/2016/wordml/cid" xmlns:w16="http://schemas.microsoft.com/office/word/2018/wordml" xmlns:w16du="http://schemas.microsoft.com/office/word/2023/wordml/word16du" xmlns:w16sdtdh="http://schemas.microsoft.com/office/word/2020/wordml/sdtdatahash" xmlns:w16se="http://schemas.microsoft.com/office/word/2015/wordml/symex" xmlns:wpg="http://schemas.microsoft.com/office/word/2010/wordprocessingGroup" xmlns:wpi="http://schemas.microsoft.com/office/word/2010/wordprocessingInk" xmlns:wne="http://schemas.microsoft.com/office/word/2006/wordml" xmlns:wps="http://schemas.microsoft.com/office/word/2010/wordprocessingShape" mc:Ignorable="w14 w15 w16se w16cid w16 w16cex w16sdtdh w16du wp14">
   <w:p>
     <w:pPr>
       <w:pBdr>
@@ -44207,7 +45231,7 @@
 </file>
 
 <file path=word/footer3.xml><?xml version="1.0" encoding="utf-8"?>
-<w:ftr xmlns:wpc="http://schemas.microsoft.com/office/word/2010/wordprocessingCanvas" xmlns:cx="http://schemas.microsoft.com/office/drawing/2014/chartex" xmlns:cx1="http://schemas.microsoft.com/office/drawing/2015/9/8/chartex" xmlns:cx2="http://schemas.microsoft.com/office/drawing/2015/10/21/chartex" xmlns:cx3="http://schemas.microsoft.com/office/drawing/2016/5/9/chartex" xmlns:cx4="http://schemas.microsoft.com/office/drawing/2016/5/10/chartex" xmlns:cx5="http://schemas.microsoft.com/office/drawing/2016/5/11/chartex" xmlns:cx6="http://schemas.microsoft.com/office/drawing/2016/5/12/chartex" xmlns:cx7="http://schemas.microsoft.com/office/drawing/2016/5/13/chartex" xmlns:cx8="http://schemas.microsoft.com/office/drawing/2016/5/14/chartex" xmlns:mc="http://schemas.openxmlformats.org/markup-compatibility/2006" xmlns:aink="http://schemas.microsoft.com/office/drawing/2016/ink" xmlns:am3d="http://schemas.microsoft.com/office/drawing/2017/model3d" xmlns:o="urn:schemas-microsoft-com:office:office" xmlns:oel="http://schemas.microsoft.com/office/2019/extlst" xmlns:r="http://schemas.openxmlformats.org/officeDocument/2006/relationships" xmlns:m="http://schemas.openxmlformats.org/officeDocument/2006/math" xmlns:v="urn:schemas-microsoft-com:vml" xmlns:wp14="http://schemas.microsoft.com/office/word/2010/wordprocessingDrawing" xmlns:wp="http://schemas.openxmlformats.org/drawingml/2006/wordprocessingDrawing" xmlns:w10="urn:schemas-microsoft-com:office:word" xmlns:w="http://schemas.openxmlformats.org/wordprocessingml/2006/main" xmlns:w14="http://schemas.microsoft.com/office/word/2010/wordml" xmlns:w15="http://schemas.microsoft.com/office/word/2012/wordml" xmlns:w16cex="http://schemas.microsoft.com/office/word/2018/wordml/cex" xmlns:w16cid="http://schemas.microsoft.com/office/word/2016/wordml/cid" xmlns:w16="http://schemas.microsoft.com/office/word/2018/wordml" xmlns:w16sdtdh="http://schemas.microsoft.com/office/word/2020/wordml/sdtdatahash" xmlns:w16se="http://schemas.microsoft.com/office/word/2015/wordml/symex" xmlns:wpg="http://schemas.microsoft.com/office/word/2010/wordprocessingGroup" xmlns:wpi="http://schemas.microsoft.com/office/word/2010/wordprocessingInk" xmlns:wne="http://schemas.microsoft.com/office/word/2006/wordml" xmlns:wps="http://schemas.microsoft.com/office/word/2010/wordprocessingShape" mc:Ignorable="w14 w15 w16se w16cid w16 w16cex w16sdtdh wp14">
+<w:ftr xmlns:wpc="http://schemas.microsoft.com/office/word/2010/wordprocessingCanvas" xmlns:cx="http://schemas.microsoft.com/office/drawing/2014/chartex" xmlns:cx1="http://schemas.microsoft.com/office/drawing/2015/9/8/chartex" xmlns:cx2="http://schemas.microsoft.com/office/drawing/2015/10/21/chartex" xmlns:cx3="http://schemas.microsoft.com/office/drawing/2016/5/9/chartex" xmlns:cx4="http://schemas.microsoft.com/office/drawing/2016/5/10/chartex" xmlns:cx5="http://schemas.microsoft.com/office/drawing/2016/5/11/chartex" xmlns:cx6="http://schemas.microsoft.com/office/drawing/2016/5/12/chartex" xmlns:cx7="http://schemas.microsoft.com/office/drawing/2016/5/13/chartex" xmlns:cx8="http://schemas.microsoft.com/office/drawing/2016/5/14/chartex" xmlns:mc="http://schemas.openxmlformats.org/markup-compatibility/2006" xmlns:aink="http://schemas.microsoft.com/office/drawing/2016/ink" xmlns:am3d="http://schemas.microsoft.com/office/drawing/2017/model3d" xmlns:o="urn:schemas-microsoft-com:office:office" xmlns:oel="http://schemas.microsoft.com/office/2019/extlst" xmlns:r="http://schemas.openxmlformats.org/officeDocument/2006/relationships" xmlns:m="http://schemas.openxmlformats.org/officeDocument/2006/math" xmlns:v="urn:schemas-microsoft-com:vml" xmlns:wp14="http://schemas.microsoft.com/office/word/2010/wordprocessingDrawing" xmlns:wp="http://schemas.openxmlformats.org/drawingml/2006/wordprocessingDrawing" xmlns:w10="urn:schemas-microsoft-com:office:word" xmlns:w="http://schemas.openxmlformats.org/wordprocessingml/2006/main" xmlns:w14="http://schemas.microsoft.com/office/word/2010/wordml" xmlns:w15="http://schemas.microsoft.com/office/word/2012/wordml" xmlns:w16cex="http://schemas.microsoft.com/office/word/2018/wordml/cex" xmlns:w16cid="http://schemas.microsoft.com/office/word/2016/wordml/cid" xmlns:w16="http://schemas.microsoft.com/office/word/2018/wordml" xmlns:w16du="http://schemas.microsoft.com/office/word/2023/wordml/word16du" xmlns:w16sdtdh="http://schemas.microsoft.com/office/word/2020/wordml/sdtdatahash" xmlns:w16se="http://schemas.microsoft.com/office/word/2015/wordml/symex" xmlns:wpg="http://schemas.microsoft.com/office/word/2010/wordprocessingGroup" xmlns:wpi="http://schemas.microsoft.com/office/word/2010/wordprocessingInk" xmlns:wne="http://schemas.microsoft.com/office/word/2006/wordml" xmlns:wps="http://schemas.microsoft.com/office/word/2010/wordprocessingShape" mc:Ignorable="w14 w15 w16se w16cid w16 w16cex w16sdtdh w16du wp14">
   <w:p>
     <w:pPr>
       <w:pBdr>
@@ -44305,7 +45329,7 @@
 </file>
 
 <file path=word/footnotes.xml><?xml version="1.0" encoding="utf-8"?>
-<w:footnotes xmlns:wpc="http://schemas.microsoft.com/office/word/2010/wordprocessingCanvas" xmlns:cx="http://schemas.microsoft.com/office/drawing/2014/chartex" xmlns:cx1="http://schemas.microsoft.com/office/drawing/2015/9/8/chartex" xmlns:cx2="http://schemas.microsoft.com/office/drawing/2015/10/21/chartex" xmlns:cx3="http://schemas.microsoft.com/office/drawing/2016/5/9/chartex" xmlns:cx4="http://schemas.microsoft.com/office/drawing/2016/5/10/chartex" xmlns:cx5="http://schemas.microsoft.com/office/drawing/2016/5/11/chartex" xmlns:cx6="http://schemas.microsoft.com/office/drawing/2016/5/12/chartex" xmlns:cx7="http://schemas.microsoft.com/office/drawing/2016/5/13/chartex" xmlns:cx8="http://schemas.microsoft.com/office/drawing/2016/5/14/chartex" xmlns:mc="http://schemas.openxmlformats.org/markup-compatibility/2006" xmlns:aink="http://schemas.microsoft.com/office/drawing/2016/ink" xmlns:am3d="http://schemas.microsoft.com/office/drawing/2017/model3d" xmlns:o="urn:schemas-microsoft-com:office:office" xmlns:oel="http://schemas.microsoft.com/office/2019/extlst" xmlns:r="http://schemas.openxmlformats.org/officeDocument/2006/relationships" xmlns:m="http://schemas.openxmlformats.org/officeDocument/2006/math" xmlns:v="urn:schemas-microsoft-com:vml" xmlns:wp14="http://schemas.microsoft.com/office/word/2010/wordprocessingDrawing" xmlns:wp="http://schemas.openxmlformats.org/drawingml/2006/wordprocessingDrawing" xmlns:w10="urn:schemas-microsoft-com:office:word" xmlns:w="http://schemas.openxmlformats.org/wordprocessingml/2006/main" xmlns:w14="http://schemas.microsoft.com/office/word/2010/wordml" xmlns:w15="http://schemas.microsoft.com/office/word/2012/wordml" xmlns:w16cex="http://schemas.microsoft.com/office/word/2018/wordml/cex" xmlns:w16cid="http://schemas.microsoft.com/office/word/2016/wordml/cid" xmlns:w16="http://schemas.microsoft.com/office/word/2018/wordml" xmlns:w16sdtdh="http://schemas.microsoft.com/office/word/2020/wordml/sdtdatahash" xmlns:w16se="http://schemas.microsoft.com/office/word/2015/wordml/symex" xmlns:wpg="http://schemas.microsoft.com/office/word/2010/wordprocessingGroup" xmlns:wpi="http://schemas.microsoft.com/office/word/2010/wordprocessingInk" xmlns:wne="http://schemas.microsoft.com/office/word/2006/wordml" xmlns:wps="http://schemas.microsoft.com/office/word/2010/wordprocessingShape" mc:Ignorable="w14 w15 w16se w16cid w16 w16cex w16sdtdh wp14">
+<w:footnotes xmlns:wpc="http://schemas.microsoft.com/office/word/2010/wordprocessingCanvas" xmlns:cx="http://schemas.microsoft.com/office/drawing/2014/chartex" xmlns:cx1="http://schemas.microsoft.com/office/drawing/2015/9/8/chartex" xmlns:cx2="http://schemas.microsoft.com/office/drawing/2015/10/21/chartex" xmlns:cx3="http://schemas.microsoft.com/office/drawing/2016/5/9/chartex" xmlns:cx4="http://schemas.microsoft.com/office/drawing/2016/5/10/chartex" xmlns:cx5="http://schemas.microsoft.com/office/drawing/2016/5/11/chartex" xmlns:cx6="http://schemas.microsoft.com/office/drawing/2016/5/12/chartex" xmlns:cx7="http://schemas.microsoft.com/office/drawing/2016/5/13/chartex" xmlns:cx8="http://schemas.microsoft.com/office/drawing/2016/5/14/chartex" xmlns:mc="http://schemas.openxmlformats.org/markup-compatibility/2006" xmlns:aink="http://schemas.microsoft.com/office/drawing/2016/ink" xmlns:am3d="http://schemas.microsoft.com/office/drawing/2017/model3d" xmlns:o="urn:schemas-microsoft-com:office:office" xmlns:oel="http://schemas.microsoft.com/office/2019/extlst" xmlns:r="http://schemas.openxmlformats.org/officeDocument/2006/relationships" xmlns:m="http://schemas.openxmlformats.org/officeDocument/2006/math" xmlns:v="urn:schemas-microsoft-com:vml" xmlns:wp14="http://schemas.microsoft.com/office/word/2010/wordprocessingDrawing" xmlns:wp="http://schemas.openxmlformats.org/drawingml/2006/wordprocessingDrawing" xmlns:w10="urn:schemas-microsoft-com:office:word" xmlns:w="http://schemas.openxmlformats.org/wordprocessingml/2006/main" xmlns:w14="http://schemas.microsoft.com/office/word/2010/wordml" xmlns:w15="http://schemas.microsoft.com/office/word/2012/wordml" xmlns:w16cex="http://schemas.microsoft.com/office/word/2018/wordml/cex" xmlns:w16cid="http://schemas.microsoft.com/office/word/2016/wordml/cid" xmlns:w16="http://schemas.microsoft.com/office/word/2018/wordml" xmlns:w16du="http://schemas.microsoft.com/office/word/2023/wordml/word16du" xmlns:w16sdtdh="http://schemas.microsoft.com/office/word/2020/wordml/sdtdatahash" xmlns:w16se="http://schemas.microsoft.com/office/word/2015/wordml/symex" xmlns:wpg="http://schemas.microsoft.com/office/word/2010/wordprocessingGroup" xmlns:wpi="http://schemas.microsoft.com/office/word/2010/wordprocessingInk" xmlns:wne="http://schemas.microsoft.com/office/word/2006/wordml" xmlns:wps="http://schemas.microsoft.com/office/word/2010/wordprocessingShape" mc:Ignorable="w14 w15 w16se w16cid w16 w16cex w16sdtdh w16du wp14">
   <w:footnote w:type="separator" w:id="-1">
     <w:p>
       <w:r>
@@ -44324,7 +45348,7 @@
 </file>
 
 <file path=word/header1.xml><?xml version="1.0" encoding="utf-8"?>
-<w:hdr xmlns:wpc="http://schemas.microsoft.com/office/word/2010/wordprocessingCanvas" xmlns:cx="http://schemas.microsoft.com/office/drawing/2014/chartex" xmlns:cx1="http://schemas.microsoft.com/office/drawing/2015/9/8/chartex" xmlns:cx2="http://schemas.microsoft.com/office/drawing/2015/10/21/chartex" xmlns:cx3="http://schemas.microsoft.com/office/drawing/2016/5/9/chartex" xmlns:cx4="http://schemas.microsoft.com/office/drawing/2016/5/10/chartex" xmlns:cx5="http://schemas.microsoft.com/office/drawing/2016/5/11/chartex" xmlns:cx6="http://schemas.microsoft.com/office/drawing/2016/5/12/chartex" xmlns:cx7="http://schemas.microsoft.com/office/drawing/2016/5/13/chartex" xmlns:cx8="http://schemas.microsoft.com/office/drawing/2016/5/14/chartex" xmlns:mc="http://schemas.openxmlformats.org/markup-compatibility/2006" xmlns:aink="http://schemas.microsoft.com/office/drawing/2016/ink" xmlns:am3d="http://schemas.microsoft.com/office/drawing/2017/model3d" xmlns:o="urn:schemas-microsoft-com:office:office" xmlns:oel="http://schemas.microsoft.com/office/2019/extlst" xmlns:r="http://schemas.openxmlformats.org/officeDocument/2006/relationships" xmlns:m="http://schemas.openxmlformats.org/officeDocument/2006/math" xmlns:v="urn:schemas-microsoft-com:vml" xmlns:wp14="http://schemas.microsoft.com/office/word/2010/wordprocessingDrawing" xmlns:wp="http://schemas.openxmlformats.org/drawingml/2006/wordprocessingDrawing" xmlns:w10="urn:schemas-microsoft-com:office:word" xmlns:w="http://schemas.openxmlformats.org/wordprocessingml/2006/main" xmlns:w14="http://schemas.microsoft.com/office/word/2010/wordml" xmlns:w15="http://schemas.microsoft.com/office/word/2012/wordml" xmlns:w16cex="http://schemas.microsoft.com/office/word/2018/wordml/cex" xmlns:w16cid="http://schemas.microsoft.com/office/word/2016/wordml/cid" xmlns:w16="http://schemas.microsoft.com/office/word/2018/wordml" xmlns:w16sdtdh="http://schemas.microsoft.com/office/word/2020/wordml/sdtdatahash" xmlns:w16se="http://schemas.microsoft.com/office/word/2015/wordml/symex" xmlns:wpg="http://schemas.microsoft.com/office/word/2010/wordprocessingGroup" xmlns:wpi="http://schemas.microsoft.com/office/word/2010/wordprocessingInk" xmlns:wne="http://schemas.microsoft.com/office/word/2006/wordml" xmlns:wps="http://schemas.microsoft.com/office/word/2010/wordprocessingShape" mc:Ignorable="w14 w15 w16se w16cid w16 w16cex w16sdtdh wp14">
+<w:hdr xmlns:wpc="http://schemas.microsoft.com/office/word/2010/wordprocessingCanvas" xmlns:cx="http://schemas.microsoft.com/office/drawing/2014/chartex" xmlns:cx1="http://schemas.microsoft.com/office/drawing/2015/9/8/chartex" xmlns:cx2="http://schemas.microsoft.com/office/drawing/2015/10/21/chartex" xmlns:cx3="http://schemas.microsoft.com/office/drawing/2016/5/9/chartex" xmlns:cx4="http://schemas.microsoft.com/office/drawing/2016/5/10/chartex" xmlns:cx5="http://schemas.microsoft.com/office/drawing/2016/5/11/chartex" xmlns:cx6="http://schemas.microsoft.com/office/drawing/2016/5/12/chartex" xmlns:cx7="http://schemas.microsoft.com/office/drawing/2016/5/13/chartex" xmlns:cx8="http://schemas.microsoft.com/office/drawing/2016/5/14/chartex" xmlns:mc="http://schemas.openxmlformats.org/markup-compatibility/2006" xmlns:aink="http://schemas.microsoft.com/office/drawing/2016/ink" xmlns:am3d="http://schemas.microsoft.com/office/drawing/2017/model3d" xmlns:o="urn:schemas-microsoft-com:office:office" xmlns:oel="http://schemas.microsoft.com/office/2019/extlst" xmlns:r="http://schemas.openxmlformats.org/officeDocument/2006/relationships" xmlns:m="http://schemas.openxmlformats.org/officeDocument/2006/math" xmlns:v="urn:schemas-microsoft-com:vml" xmlns:wp14="http://schemas.microsoft.com/office/word/2010/wordprocessingDrawing" xmlns:wp="http://schemas.openxmlformats.org/drawingml/2006/wordprocessingDrawing" xmlns:w10="urn:schemas-microsoft-com:office:word" xmlns:w="http://schemas.openxmlformats.org/wordprocessingml/2006/main" xmlns:w14="http://schemas.microsoft.com/office/word/2010/wordml" xmlns:w15="http://schemas.microsoft.com/office/word/2012/wordml" xmlns:w16cex="http://schemas.microsoft.com/office/word/2018/wordml/cex" xmlns:w16cid="http://schemas.microsoft.com/office/word/2016/wordml/cid" xmlns:w16="http://schemas.microsoft.com/office/word/2018/wordml" xmlns:w16du="http://schemas.microsoft.com/office/word/2023/wordml/word16du" xmlns:w16sdtdh="http://schemas.microsoft.com/office/word/2020/wordml/sdtdatahash" xmlns:w16se="http://schemas.microsoft.com/office/word/2015/wordml/symex" xmlns:wpg="http://schemas.microsoft.com/office/word/2010/wordprocessingGroup" xmlns:wpi="http://schemas.microsoft.com/office/word/2010/wordprocessingInk" xmlns:wne="http://schemas.microsoft.com/office/word/2006/wordml" xmlns:wps="http://schemas.microsoft.com/office/word/2010/wordprocessingShape" mc:Ignorable="w14 w15 w16se w16cid w16 w16cex w16sdtdh w16du wp14">
   <w:p>
     <w:pPr>
       <w:pBdr>
@@ -44359,7 +45383,7 @@
 </file>
 
 <file path=word/header10.xml><?xml version="1.0" encoding="utf-8"?>
-<w:hdr xmlns:wpc="http://schemas.microsoft.com/office/word/2010/wordprocessingCanvas" xmlns:cx="http://schemas.microsoft.com/office/drawing/2014/chartex" xmlns:cx1="http://schemas.microsoft.com/office/drawing/2015/9/8/chartex" xmlns:cx2="http://schemas.microsoft.com/office/drawing/2015/10/21/chartex" xmlns:cx3="http://schemas.microsoft.com/office/drawing/2016/5/9/chartex" xmlns:cx4="http://schemas.microsoft.com/office/drawing/2016/5/10/chartex" xmlns:cx5="http://schemas.microsoft.com/office/drawing/2016/5/11/chartex" xmlns:cx6="http://schemas.microsoft.com/office/drawing/2016/5/12/chartex" xmlns:cx7="http://schemas.microsoft.com/office/drawing/2016/5/13/chartex" xmlns:cx8="http://schemas.microsoft.com/office/drawing/2016/5/14/chartex" xmlns:mc="http://schemas.openxmlformats.org/markup-compatibility/2006" xmlns:aink="http://schemas.microsoft.com/office/drawing/2016/ink" xmlns:am3d="http://schemas.microsoft.com/office/drawing/2017/model3d" xmlns:o="urn:schemas-microsoft-com:office:office" xmlns:oel="http://schemas.microsoft.com/office/2019/extlst" xmlns:r="http://schemas.openxmlformats.org/officeDocument/2006/relationships" xmlns:m="http://schemas.openxmlformats.org/officeDocument/2006/math" xmlns:v="urn:schemas-microsoft-com:vml" xmlns:wp14="http://schemas.microsoft.com/office/word/2010/wordprocessingDrawing" xmlns:wp="http://schemas.openxmlformats.org/drawingml/2006/wordprocessingDrawing" xmlns:w10="urn:schemas-microsoft-com:office:word" xmlns:w="http://schemas.openxmlformats.org/wordprocessingml/2006/main" xmlns:w14="http://schemas.microsoft.com/office/word/2010/wordml" xmlns:w15="http://schemas.microsoft.com/office/word/2012/wordml" xmlns:w16cex="http://schemas.microsoft.com/office/word/2018/wordml/cex" xmlns:w16cid="http://schemas.microsoft.com/office/word/2016/wordml/cid" xmlns:w16="http://schemas.microsoft.com/office/word/2018/wordml" xmlns:w16sdtdh="http://schemas.microsoft.com/office/word/2020/wordml/sdtdatahash" xmlns:w16se="http://schemas.microsoft.com/office/word/2015/wordml/symex" xmlns:wpg="http://schemas.microsoft.com/office/word/2010/wordprocessingGroup" xmlns:wpi="http://schemas.microsoft.com/office/word/2010/wordprocessingInk" xmlns:wne="http://schemas.microsoft.com/office/word/2006/wordml" xmlns:wps="http://schemas.microsoft.com/office/word/2010/wordprocessingShape" mc:Ignorable="w14 w15 w16se w16cid w16 w16cex w16sdtdh wp14">
+<w:hdr xmlns:wpc="http://schemas.microsoft.com/office/word/2010/wordprocessingCanvas" xmlns:cx="http://schemas.microsoft.com/office/drawing/2014/chartex" xmlns:cx1="http://schemas.microsoft.com/office/drawing/2015/9/8/chartex" xmlns:cx2="http://schemas.microsoft.com/office/drawing/2015/10/21/chartex" xmlns:cx3="http://schemas.microsoft.com/office/drawing/2016/5/9/chartex" xmlns:cx4="http://schemas.microsoft.com/office/drawing/2016/5/10/chartex" xmlns:cx5="http://schemas.microsoft.com/office/drawing/2016/5/11/chartex" xmlns:cx6="http://schemas.microsoft.com/office/drawing/2016/5/12/chartex" xmlns:cx7="http://schemas.microsoft.com/office/drawing/2016/5/13/chartex" xmlns:cx8="http://schemas.microsoft.com/office/drawing/2016/5/14/chartex" xmlns:mc="http://schemas.openxmlformats.org/markup-compatibility/2006" xmlns:aink="http://schemas.microsoft.com/office/drawing/2016/ink" xmlns:am3d="http://schemas.microsoft.com/office/drawing/2017/model3d" xmlns:o="urn:schemas-microsoft-com:office:office" xmlns:oel="http://schemas.microsoft.com/office/2019/extlst" xmlns:r="http://schemas.openxmlformats.org/officeDocument/2006/relationships" xmlns:m="http://schemas.openxmlformats.org/officeDocument/2006/math" xmlns:v="urn:schemas-microsoft-com:vml" xmlns:wp14="http://schemas.microsoft.com/office/word/2010/wordprocessingDrawing" xmlns:wp="http://schemas.openxmlformats.org/drawingml/2006/wordprocessingDrawing" xmlns:w10="urn:schemas-microsoft-com:office:word" xmlns:w="http://schemas.openxmlformats.org/wordprocessingml/2006/main" xmlns:w14="http://schemas.microsoft.com/office/word/2010/wordml" xmlns:w15="http://schemas.microsoft.com/office/word/2012/wordml" xmlns:w16cex="http://schemas.microsoft.com/office/word/2018/wordml/cex" xmlns:w16cid="http://schemas.microsoft.com/office/word/2016/wordml/cid" xmlns:w16="http://schemas.microsoft.com/office/word/2018/wordml" xmlns:w16du="http://schemas.microsoft.com/office/word/2023/wordml/word16du" xmlns:w16sdtdh="http://schemas.microsoft.com/office/word/2020/wordml/sdtdatahash" xmlns:w16se="http://schemas.microsoft.com/office/word/2015/wordml/symex" xmlns:wpg="http://schemas.microsoft.com/office/word/2010/wordprocessingGroup" xmlns:wpi="http://schemas.microsoft.com/office/word/2010/wordprocessingInk" xmlns:wne="http://schemas.microsoft.com/office/word/2006/wordml" xmlns:wps="http://schemas.microsoft.com/office/word/2010/wordprocessingShape" mc:Ignorable="w14 w15 w16se w16cid w16 w16cex w16sdtdh w16du wp14">
   <w:p>
     <w:pPr>
       <w:widowControl w:val="0"/>
@@ -44470,7 +45494,7 @@
 </file>
 
 <file path=word/header11.xml><?xml version="1.0" encoding="utf-8"?>
-<w:hdr xmlns:wpc="http://schemas.microsoft.com/office/word/2010/wordprocessingCanvas" xmlns:cx="http://schemas.microsoft.com/office/drawing/2014/chartex" xmlns:cx1="http://schemas.microsoft.com/office/drawing/2015/9/8/chartex" xmlns:cx2="http://schemas.microsoft.com/office/drawing/2015/10/21/chartex" xmlns:cx3="http://schemas.microsoft.com/office/drawing/2016/5/9/chartex" xmlns:cx4="http://schemas.microsoft.com/office/drawing/2016/5/10/chartex" xmlns:cx5="http://schemas.microsoft.com/office/drawing/2016/5/11/chartex" xmlns:cx6="http://schemas.microsoft.com/office/drawing/2016/5/12/chartex" xmlns:cx7="http://schemas.microsoft.com/office/drawing/2016/5/13/chartex" xmlns:cx8="http://schemas.microsoft.com/office/drawing/2016/5/14/chartex" xmlns:mc="http://schemas.openxmlformats.org/markup-compatibility/2006" xmlns:aink="http://schemas.microsoft.com/office/drawing/2016/ink" xmlns:am3d="http://schemas.microsoft.com/office/drawing/2017/model3d" xmlns:o="urn:schemas-microsoft-com:office:office" xmlns:oel="http://schemas.microsoft.com/office/2019/extlst" xmlns:r="http://schemas.openxmlformats.org/officeDocument/2006/relationships" xmlns:m="http://schemas.openxmlformats.org/officeDocument/2006/math" xmlns:v="urn:schemas-microsoft-com:vml" xmlns:wp14="http://schemas.microsoft.com/office/word/2010/wordprocessingDrawing" xmlns:wp="http://schemas.openxmlformats.org/drawingml/2006/wordprocessingDrawing" xmlns:w10="urn:schemas-microsoft-com:office:word" xmlns:w="http://schemas.openxmlformats.org/wordprocessingml/2006/main" xmlns:w14="http://schemas.microsoft.com/office/word/2010/wordml" xmlns:w15="http://schemas.microsoft.com/office/word/2012/wordml" xmlns:w16cex="http://schemas.microsoft.com/office/word/2018/wordml/cex" xmlns:w16cid="http://schemas.microsoft.com/office/word/2016/wordml/cid" xmlns:w16="http://schemas.microsoft.com/office/word/2018/wordml" xmlns:w16sdtdh="http://schemas.microsoft.com/office/word/2020/wordml/sdtdatahash" xmlns:w16se="http://schemas.microsoft.com/office/word/2015/wordml/symex" xmlns:wpg="http://schemas.microsoft.com/office/word/2010/wordprocessingGroup" xmlns:wpi="http://schemas.microsoft.com/office/word/2010/wordprocessingInk" xmlns:wne="http://schemas.microsoft.com/office/word/2006/wordml" xmlns:wps="http://schemas.microsoft.com/office/word/2010/wordprocessingShape" mc:Ignorable="w14 w15 w16se w16cid w16 w16cex w16sdtdh wp14">
+<w:hdr xmlns:wpc="http://schemas.microsoft.com/office/word/2010/wordprocessingCanvas" xmlns:cx="http://schemas.microsoft.com/office/drawing/2014/chartex" xmlns:cx1="http://schemas.microsoft.com/office/drawing/2015/9/8/chartex" xmlns:cx2="http://schemas.microsoft.com/office/drawing/2015/10/21/chartex" xmlns:cx3="http://schemas.microsoft.com/office/drawing/2016/5/9/chartex" xmlns:cx4="http://schemas.microsoft.com/office/drawing/2016/5/10/chartex" xmlns:cx5="http://schemas.microsoft.com/office/drawing/2016/5/11/chartex" xmlns:cx6="http://schemas.microsoft.com/office/drawing/2016/5/12/chartex" xmlns:cx7="http://schemas.microsoft.com/office/drawing/2016/5/13/chartex" xmlns:cx8="http://schemas.microsoft.com/office/drawing/2016/5/14/chartex" xmlns:mc="http://schemas.openxmlformats.org/markup-compatibility/2006" xmlns:aink="http://schemas.microsoft.com/office/drawing/2016/ink" xmlns:am3d="http://schemas.microsoft.com/office/drawing/2017/model3d" xmlns:o="urn:schemas-microsoft-com:office:office" xmlns:oel="http://schemas.microsoft.com/office/2019/extlst" xmlns:r="http://schemas.openxmlformats.org/officeDocument/2006/relationships" xmlns:m="http://schemas.openxmlformats.org/officeDocument/2006/math" xmlns:v="urn:schemas-microsoft-com:vml" xmlns:wp14="http://schemas.microsoft.com/office/word/2010/wordprocessingDrawing" xmlns:wp="http://schemas.openxmlformats.org/drawingml/2006/wordprocessingDrawing" xmlns:w10="urn:schemas-microsoft-com:office:word" xmlns:w="http://schemas.openxmlformats.org/wordprocessingml/2006/main" xmlns:w14="http://schemas.microsoft.com/office/word/2010/wordml" xmlns:w15="http://schemas.microsoft.com/office/word/2012/wordml" xmlns:w16cex="http://schemas.microsoft.com/office/word/2018/wordml/cex" xmlns:w16cid="http://schemas.microsoft.com/office/word/2016/wordml/cid" xmlns:w16="http://schemas.microsoft.com/office/word/2018/wordml" xmlns:w16du="http://schemas.microsoft.com/office/word/2023/wordml/word16du" xmlns:w16sdtdh="http://schemas.microsoft.com/office/word/2020/wordml/sdtdatahash" xmlns:w16se="http://schemas.microsoft.com/office/word/2015/wordml/symex" xmlns:wpg="http://schemas.microsoft.com/office/word/2010/wordprocessingGroup" xmlns:wpi="http://schemas.microsoft.com/office/word/2010/wordprocessingInk" xmlns:wne="http://schemas.microsoft.com/office/word/2006/wordml" xmlns:wps="http://schemas.microsoft.com/office/word/2010/wordprocessingShape" mc:Ignorable="w14 w15 w16se w16cid w16 w16cex w16sdtdh w16du wp14">
   <w:p>
     <w:pPr>
       <w:widowControl w:val="0"/>
@@ -44582,7 +45606,7 @@
 </file>
 
 <file path=word/header12.xml><?xml version="1.0" encoding="utf-8"?>
-<w:hdr xmlns:wpc="http://schemas.microsoft.com/office/word/2010/wordprocessingCanvas" xmlns:cx="http://schemas.microsoft.com/office/drawing/2014/chartex" xmlns:cx1="http://schemas.microsoft.com/office/drawing/2015/9/8/chartex" xmlns:cx2="http://schemas.microsoft.com/office/drawing/2015/10/21/chartex" xmlns:cx3="http://schemas.microsoft.com/office/drawing/2016/5/9/chartex" xmlns:cx4="http://schemas.microsoft.com/office/drawing/2016/5/10/chartex" xmlns:cx5="http://schemas.microsoft.com/office/drawing/2016/5/11/chartex" xmlns:cx6="http://schemas.microsoft.com/office/drawing/2016/5/12/chartex" xmlns:cx7="http://schemas.microsoft.com/office/drawing/2016/5/13/chartex" xmlns:cx8="http://schemas.microsoft.com/office/drawing/2016/5/14/chartex" xmlns:mc="http://schemas.openxmlformats.org/markup-compatibility/2006" xmlns:aink="http://schemas.microsoft.com/office/drawing/2016/ink" xmlns:am3d="http://schemas.microsoft.com/office/drawing/2017/model3d" xmlns:o="urn:schemas-microsoft-com:office:office" xmlns:oel="http://schemas.microsoft.com/office/2019/extlst" xmlns:r="http://schemas.openxmlformats.org/officeDocument/2006/relationships" xmlns:m="http://schemas.openxmlformats.org/officeDocument/2006/math" xmlns:v="urn:schemas-microsoft-com:vml" xmlns:wp14="http://schemas.microsoft.com/office/word/2010/wordprocessingDrawing" xmlns:wp="http://schemas.openxmlformats.org/drawingml/2006/wordprocessingDrawing" xmlns:w10="urn:schemas-microsoft-com:office:word" xmlns:w="http://schemas.openxmlformats.org/wordprocessingml/2006/main" xmlns:w14="http://schemas.microsoft.com/office/word/2010/wordml" xmlns:w15="http://schemas.microsoft.com/office/word/2012/wordml" xmlns:w16cex="http://schemas.microsoft.com/office/word/2018/wordml/cex" xmlns:w16cid="http://schemas.microsoft.com/office/word/2016/wordml/cid" xmlns:w16="http://schemas.microsoft.com/office/word/2018/wordml" xmlns:w16sdtdh="http://schemas.microsoft.com/office/word/2020/wordml/sdtdatahash" xmlns:w16se="http://schemas.microsoft.com/office/word/2015/wordml/symex" xmlns:wpg="http://schemas.microsoft.com/office/word/2010/wordprocessingGroup" xmlns:wpi="http://schemas.microsoft.com/office/word/2010/wordprocessingInk" xmlns:wne="http://schemas.microsoft.com/office/word/2006/wordml" xmlns:wps="http://schemas.microsoft.com/office/word/2010/wordprocessingShape" mc:Ignorable="w14 w15 w16se w16cid w16 w16cex w16sdtdh wp14">
+<w:hdr xmlns:wpc="http://schemas.microsoft.com/office/word/2010/wordprocessingCanvas" xmlns:cx="http://schemas.microsoft.com/office/drawing/2014/chartex" xmlns:cx1="http://schemas.microsoft.com/office/drawing/2015/9/8/chartex" xmlns:cx2="http://schemas.microsoft.com/office/drawing/2015/10/21/chartex" xmlns:cx3="http://schemas.microsoft.com/office/drawing/2016/5/9/chartex" xmlns:cx4="http://schemas.microsoft.com/office/drawing/2016/5/10/chartex" xmlns:cx5="http://schemas.microsoft.com/office/drawing/2016/5/11/chartex" xmlns:cx6="http://schemas.microsoft.com/office/drawing/2016/5/12/chartex" xmlns:cx7="http://schemas.microsoft.com/office/drawing/2016/5/13/chartex" xmlns:cx8="http://schemas.microsoft.com/office/drawing/2016/5/14/chartex" xmlns:mc="http://schemas.openxmlformats.org/markup-compatibility/2006" xmlns:aink="http://schemas.microsoft.com/office/drawing/2016/ink" xmlns:am3d="http://schemas.microsoft.com/office/drawing/2017/model3d" xmlns:o="urn:schemas-microsoft-com:office:office" xmlns:oel="http://schemas.microsoft.com/office/2019/extlst" xmlns:r="http://schemas.openxmlformats.org/officeDocument/2006/relationships" xmlns:m="http://schemas.openxmlformats.org/officeDocument/2006/math" xmlns:v="urn:schemas-microsoft-com:vml" xmlns:wp14="http://schemas.microsoft.com/office/word/2010/wordprocessingDrawing" xmlns:wp="http://schemas.openxmlformats.org/drawingml/2006/wordprocessingDrawing" xmlns:w10="urn:schemas-microsoft-com:office:word" xmlns:w="http://schemas.openxmlformats.org/wordprocessingml/2006/main" xmlns:w14="http://schemas.microsoft.com/office/word/2010/wordml" xmlns:w15="http://schemas.microsoft.com/office/word/2012/wordml" xmlns:w16cex="http://schemas.microsoft.com/office/word/2018/wordml/cex" xmlns:w16cid="http://schemas.microsoft.com/office/word/2016/wordml/cid" xmlns:w16="http://schemas.microsoft.com/office/word/2018/wordml" xmlns:w16du="http://schemas.microsoft.com/office/word/2023/wordml/word16du" xmlns:w16sdtdh="http://schemas.microsoft.com/office/word/2020/wordml/sdtdatahash" xmlns:w16se="http://schemas.microsoft.com/office/word/2015/wordml/symex" xmlns:wpg="http://schemas.microsoft.com/office/word/2010/wordprocessingGroup" xmlns:wpi="http://schemas.microsoft.com/office/word/2010/wordprocessingInk" xmlns:wne="http://schemas.microsoft.com/office/word/2006/wordml" xmlns:wps="http://schemas.microsoft.com/office/word/2010/wordprocessingShape" mc:Ignorable="w14 w15 w16se w16cid w16 w16cex w16sdtdh w16du wp14">
   <w:p>
     <w:pPr>
       <w:widowControl w:val="0"/>
@@ -44692,7 +45716,7 @@
 </file>
 
 <file path=word/header13.xml><?xml version="1.0" encoding="utf-8"?>
-<w:hdr xmlns:wpc="http://schemas.microsoft.com/office/word/2010/wordprocessingCanvas" xmlns:cx="http://schemas.microsoft.com/office/drawing/2014/chartex" xmlns:cx1="http://schemas.microsoft.com/office/drawing/2015/9/8/chartex" xmlns:cx2="http://schemas.microsoft.com/office/drawing/2015/10/21/chartex" xmlns:cx3="http://schemas.microsoft.com/office/drawing/2016/5/9/chartex" xmlns:cx4="http://schemas.microsoft.com/office/drawing/2016/5/10/chartex" xmlns:cx5="http://schemas.microsoft.com/office/drawing/2016/5/11/chartex" xmlns:cx6="http://schemas.microsoft.com/office/drawing/2016/5/12/chartex" xmlns:cx7="http://schemas.microsoft.com/office/drawing/2016/5/13/chartex" xmlns:cx8="http://schemas.microsoft.com/office/drawing/2016/5/14/chartex" xmlns:mc="http://schemas.openxmlformats.org/markup-compatibility/2006" xmlns:aink="http://schemas.microsoft.com/office/drawing/2016/ink" xmlns:am3d="http://schemas.microsoft.com/office/drawing/2017/model3d" xmlns:o="urn:schemas-microsoft-com:office:office" xmlns:oel="http://schemas.microsoft.com/office/2019/extlst" xmlns:r="http://schemas.openxmlformats.org/officeDocument/2006/relationships" xmlns:m="http://schemas.openxmlformats.org/officeDocument/2006/math" xmlns:v="urn:schemas-microsoft-com:vml" xmlns:wp14="http://schemas.microsoft.com/office/word/2010/wordprocessingDrawing" xmlns:wp="http://schemas.openxmlformats.org/drawingml/2006/wordprocessingDrawing" xmlns:w10="urn:schemas-microsoft-com:office:word" xmlns:w="http://schemas.openxmlformats.org/wordprocessingml/2006/main" xmlns:w14="http://schemas.microsoft.com/office/word/2010/wordml" xmlns:w15="http://schemas.microsoft.com/office/word/2012/wordml" xmlns:w16cex="http://schemas.microsoft.com/office/word/2018/wordml/cex" xmlns:w16cid="http://schemas.microsoft.com/office/word/2016/wordml/cid" xmlns:w16="http://schemas.microsoft.com/office/word/2018/wordml" xmlns:w16sdtdh="http://schemas.microsoft.com/office/word/2020/wordml/sdtdatahash" xmlns:w16se="http://schemas.microsoft.com/office/word/2015/wordml/symex" xmlns:wpg="http://schemas.microsoft.com/office/word/2010/wordprocessingGroup" xmlns:wpi="http://schemas.microsoft.com/office/word/2010/wordprocessingInk" xmlns:wne="http://schemas.microsoft.com/office/word/2006/wordml" xmlns:wps="http://schemas.microsoft.com/office/word/2010/wordprocessingShape" mc:Ignorable="w14 w15 w16se w16cid w16 w16cex w16sdtdh wp14">
+<w:hdr xmlns:wpc="http://schemas.microsoft.com/office/word/2010/wordprocessingCanvas" xmlns:cx="http://schemas.microsoft.com/office/drawing/2014/chartex" xmlns:cx1="http://schemas.microsoft.com/office/drawing/2015/9/8/chartex" xmlns:cx2="http://schemas.microsoft.com/office/drawing/2015/10/21/chartex" xmlns:cx3="http://schemas.microsoft.com/office/drawing/2016/5/9/chartex" xmlns:cx4="http://schemas.microsoft.com/office/drawing/2016/5/10/chartex" xmlns:cx5="http://schemas.microsoft.com/office/drawing/2016/5/11/chartex" xmlns:cx6="http://schemas.microsoft.com/office/drawing/2016/5/12/chartex" xmlns:cx7="http://schemas.microsoft.com/office/drawing/2016/5/13/chartex" xmlns:cx8="http://schemas.microsoft.com/office/drawing/2016/5/14/chartex" xmlns:mc="http://schemas.openxmlformats.org/markup-compatibility/2006" xmlns:aink="http://schemas.microsoft.com/office/drawing/2016/ink" xmlns:am3d="http://schemas.microsoft.com/office/drawing/2017/model3d" xmlns:o="urn:schemas-microsoft-com:office:office" xmlns:oel="http://schemas.microsoft.com/office/2019/extlst" xmlns:r="http://schemas.openxmlformats.org/officeDocument/2006/relationships" xmlns:m="http://schemas.openxmlformats.org/officeDocument/2006/math" xmlns:v="urn:schemas-microsoft-com:vml" xmlns:wp14="http://schemas.microsoft.com/office/word/2010/wordprocessingDrawing" xmlns:wp="http://schemas.openxmlformats.org/drawingml/2006/wordprocessingDrawing" xmlns:w10="urn:schemas-microsoft-com:office:word" xmlns:w="http://schemas.openxmlformats.org/wordprocessingml/2006/main" xmlns:w14="http://schemas.microsoft.com/office/word/2010/wordml" xmlns:w15="http://schemas.microsoft.com/office/word/2012/wordml" xmlns:w16cex="http://schemas.microsoft.com/office/word/2018/wordml/cex" xmlns:w16cid="http://schemas.microsoft.com/office/word/2016/wordml/cid" xmlns:w16="http://schemas.microsoft.com/office/word/2018/wordml" xmlns:w16du="http://schemas.microsoft.com/office/word/2023/wordml/word16du" xmlns:w16sdtdh="http://schemas.microsoft.com/office/word/2020/wordml/sdtdatahash" xmlns:w16se="http://schemas.microsoft.com/office/word/2015/wordml/symex" xmlns:wpg="http://schemas.microsoft.com/office/word/2010/wordprocessingGroup" xmlns:wpi="http://schemas.microsoft.com/office/word/2010/wordprocessingInk" xmlns:wne="http://schemas.microsoft.com/office/word/2006/wordml" xmlns:wps="http://schemas.microsoft.com/office/word/2010/wordprocessingShape" mc:Ignorable="w14 w15 w16se w16cid w16 w16cex w16sdtdh w16du wp14">
   <w:p>
     <w:pPr>
       <w:widowControl w:val="0"/>
@@ -44825,7 +45849,7 @@
 </file>
 
 <file path=word/header14.xml><?xml version="1.0" encoding="utf-8"?>
-<w:hdr xmlns:wpc="http://schemas.microsoft.com/office/word/2010/wordprocessingCanvas" xmlns:cx="http://schemas.microsoft.com/office/drawing/2014/chartex" xmlns:cx1="http://schemas.microsoft.com/office/drawing/2015/9/8/chartex" xmlns:cx2="http://schemas.microsoft.com/office/drawing/2015/10/21/chartex" xmlns:cx3="http://schemas.microsoft.com/office/drawing/2016/5/9/chartex" xmlns:cx4="http://schemas.microsoft.com/office/drawing/2016/5/10/chartex" xmlns:cx5="http://schemas.microsoft.com/office/drawing/2016/5/11/chartex" xmlns:cx6="http://schemas.microsoft.com/office/drawing/2016/5/12/chartex" xmlns:cx7="http://schemas.microsoft.com/office/drawing/2016/5/13/chartex" xmlns:cx8="http://schemas.microsoft.com/office/drawing/2016/5/14/chartex" xmlns:mc="http://schemas.openxmlformats.org/markup-compatibility/2006" xmlns:aink="http://schemas.microsoft.com/office/drawing/2016/ink" xmlns:am3d="http://schemas.microsoft.com/office/drawing/2017/model3d" xmlns:o="urn:schemas-microsoft-com:office:office" xmlns:oel="http://schemas.microsoft.com/office/2019/extlst" xmlns:r="http://schemas.openxmlformats.org/officeDocument/2006/relationships" xmlns:m="http://schemas.openxmlformats.org/officeDocument/2006/math" xmlns:v="urn:schemas-microsoft-com:vml" xmlns:wp14="http://schemas.microsoft.com/office/word/2010/wordprocessingDrawing" xmlns:wp="http://schemas.openxmlformats.org/drawingml/2006/wordprocessingDrawing" xmlns:w10="urn:schemas-microsoft-com:office:word" xmlns:w="http://schemas.openxmlformats.org/wordprocessingml/2006/main" xmlns:w14="http://schemas.microsoft.com/office/word/2010/wordml" xmlns:w15="http://schemas.microsoft.com/office/word/2012/wordml" xmlns:w16cex="http://schemas.microsoft.com/office/word/2018/wordml/cex" xmlns:w16cid="http://schemas.microsoft.com/office/word/2016/wordml/cid" xmlns:w16="http://schemas.microsoft.com/office/word/2018/wordml" xmlns:w16sdtdh="http://schemas.microsoft.com/office/word/2020/wordml/sdtdatahash" xmlns:w16se="http://schemas.microsoft.com/office/word/2015/wordml/symex" xmlns:wpg="http://schemas.microsoft.com/office/word/2010/wordprocessingGroup" xmlns:wpi="http://schemas.microsoft.com/office/word/2010/wordprocessingInk" xmlns:wne="http://schemas.microsoft.com/office/word/2006/wordml" xmlns:wps="http://schemas.microsoft.com/office/word/2010/wordprocessingShape" mc:Ignorable="w14 w15 w16se w16cid w16 w16cex w16sdtdh wp14">
+<w:hdr xmlns:wpc="http://schemas.microsoft.com/office/word/2010/wordprocessingCanvas" xmlns:cx="http://schemas.microsoft.com/office/drawing/2014/chartex" xmlns:cx1="http://schemas.microsoft.com/office/drawing/2015/9/8/chartex" xmlns:cx2="http://schemas.microsoft.com/office/drawing/2015/10/21/chartex" xmlns:cx3="http://schemas.microsoft.com/office/drawing/2016/5/9/chartex" xmlns:cx4="http://schemas.microsoft.com/office/drawing/2016/5/10/chartex" xmlns:cx5="http://schemas.microsoft.com/office/drawing/2016/5/11/chartex" xmlns:cx6="http://schemas.microsoft.com/office/drawing/2016/5/12/chartex" xmlns:cx7="http://schemas.microsoft.com/office/drawing/2016/5/13/chartex" xmlns:cx8="http://schemas.microsoft.com/office/drawing/2016/5/14/chartex" xmlns:mc="http://schemas.openxmlformats.org/markup-compatibility/2006" xmlns:aink="http://schemas.microsoft.com/office/drawing/2016/ink" xmlns:am3d="http://schemas.microsoft.com/office/drawing/2017/model3d" xmlns:o="urn:schemas-microsoft-com:office:office" xmlns:oel="http://schemas.microsoft.com/office/2019/extlst" xmlns:r="http://schemas.openxmlformats.org/officeDocument/2006/relationships" xmlns:m="http://schemas.openxmlformats.org/officeDocument/2006/math" xmlns:v="urn:schemas-microsoft-com:vml" xmlns:wp14="http://schemas.microsoft.com/office/word/2010/wordprocessingDrawing" xmlns:wp="http://schemas.openxmlformats.org/drawingml/2006/wordprocessingDrawing" xmlns:w10="urn:schemas-microsoft-com:office:word" xmlns:w="http://schemas.openxmlformats.org/wordprocessingml/2006/main" xmlns:w14="http://schemas.microsoft.com/office/word/2010/wordml" xmlns:w15="http://schemas.microsoft.com/office/word/2012/wordml" xmlns:w16cex="http://schemas.microsoft.com/office/word/2018/wordml/cex" xmlns:w16cid="http://schemas.microsoft.com/office/word/2016/wordml/cid" xmlns:w16="http://schemas.microsoft.com/office/word/2018/wordml" xmlns:w16du="http://schemas.microsoft.com/office/word/2023/wordml/word16du" xmlns:w16sdtdh="http://schemas.microsoft.com/office/word/2020/wordml/sdtdatahash" xmlns:w16se="http://schemas.microsoft.com/office/word/2015/wordml/symex" xmlns:wpg="http://schemas.microsoft.com/office/word/2010/wordprocessingGroup" xmlns:wpi="http://schemas.microsoft.com/office/word/2010/wordprocessingInk" xmlns:wne="http://schemas.microsoft.com/office/word/2006/wordml" xmlns:wps="http://schemas.microsoft.com/office/word/2010/wordprocessingShape" mc:Ignorable="w14 w15 w16se w16cid w16 w16cex w16sdtdh w16du wp14">
   <w:p>
     <w:pPr>
       <w:widowControl w:val="0"/>
@@ -44935,7 +45959,7 @@
 </file>
 
 <file path=word/header15.xml><?xml version="1.0" encoding="utf-8"?>
-<w:hdr xmlns:wpc="http://schemas.microsoft.com/office/word/2010/wordprocessingCanvas" xmlns:cx="http://schemas.microsoft.com/office/drawing/2014/chartex" xmlns:cx1="http://schemas.microsoft.com/office/drawing/2015/9/8/chartex" xmlns:cx2="http://schemas.microsoft.com/office/drawing/2015/10/21/chartex" xmlns:cx3="http://schemas.microsoft.com/office/drawing/2016/5/9/chartex" xmlns:cx4="http://schemas.microsoft.com/office/drawing/2016/5/10/chartex" xmlns:cx5="http://schemas.microsoft.com/office/drawing/2016/5/11/chartex" xmlns:cx6="http://schemas.microsoft.com/office/drawing/2016/5/12/chartex" xmlns:cx7="http://schemas.microsoft.com/office/drawing/2016/5/13/chartex" xmlns:cx8="http://schemas.microsoft.com/office/drawing/2016/5/14/chartex" xmlns:mc="http://schemas.openxmlformats.org/markup-compatibility/2006" xmlns:aink="http://schemas.microsoft.com/office/drawing/2016/ink" xmlns:am3d="http://schemas.microsoft.com/office/drawing/2017/model3d" xmlns:o="urn:schemas-microsoft-com:office:office" xmlns:oel="http://schemas.microsoft.com/office/2019/extlst" xmlns:r="http://schemas.openxmlformats.org/officeDocument/2006/relationships" xmlns:m="http://schemas.openxmlformats.org/officeDocument/2006/math" xmlns:v="urn:schemas-microsoft-com:vml" xmlns:wp14="http://schemas.microsoft.com/office/word/2010/wordprocessingDrawing" xmlns:wp="http://schemas.openxmlformats.org/drawingml/2006/wordprocessingDrawing" xmlns:w10="urn:schemas-microsoft-com:office:word" xmlns:w="http://schemas.openxmlformats.org/wordprocessingml/2006/main" xmlns:w14="http://schemas.microsoft.com/office/word/2010/wordml" xmlns:w15="http://schemas.microsoft.com/office/word/2012/wordml" xmlns:w16cex="http://schemas.microsoft.com/office/word/2018/wordml/cex" xmlns:w16cid="http://schemas.microsoft.com/office/word/2016/wordml/cid" xmlns:w16="http://schemas.microsoft.com/office/word/2018/wordml" xmlns:w16sdtdh="http://schemas.microsoft.com/office/word/2020/wordml/sdtdatahash" xmlns:w16se="http://schemas.microsoft.com/office/word/2015/wordml/symex" xmlns:wpg="http://schemas.microsoft.com/office/word/2010/wordprocessingGroup" xmlns:wpi="http://schemas.microsoft.com/office/word/2010/wordprocessingInk" xmlns:wne="http://schemas.microsoft.com/office/word/2006/wordml" xmlns:wps="http://schemas.microsoft.com/office/word/2010/wordprocessingShape" mc:Ignorable="w14 w15 w16se w16cid w16 w16cex w16sdtdh wp14">
+<w:hdr xmlns:wpc="http://schemas.microsoft.com/office/word/2010/wordprocessingCanvas" xmlns:cx="http://schemas.microsoft.com/office/drawing/2014/chartex" xmlns:cx1="http://schemas.microsoft.com/office/drawing/2015/9/8/chartex" xmlns:cx2="http://schemas.microsoft.com/office/drawing/2015/10/21/chartex" xmlns:cx3="http://schemas.microsoft.com/office/drawing/2016/5/9/chartex" xmlns:cx4="http://schemas.microsoft.com/office/drawing/2016/5/10/chartex" xmlns:cx5="http://schemas.microsoft.com/office/drawing/2016/5/11/chartex" xmlns:cx6="http://schemas.microsoft.com/office/drawing/2016/5/12/chartex" xmlns:cx7="http://schemas.microsoft.com/office/drawing/2016/5/13/chartex" xmlns:cx8="http://schemas.microsoft.com/office/drawing/2016/5/14/chartex" xmlns:mc="http://schemas.openxmlformats.org/markup-compatibility/2006" xmlns:aink="http://schemas.microsoft.com/office/drawing/2016/ink" xmlns:am3d="http://schemas.microsoft.com/office/drawing/2017/model3d" xmlns:o="urn:schemas-microsoft-com:office:office" xmlns:oel="http://schemas.microsoft.com/office/2019/extlst" xmlns:r="http://schemas.openxmlformats.org/officeDocument/2006/relationships" xmlns:m="http://schemas.openxmlformats.org/officeDocument/2006/math" xmlns:v="urn:schemas-microsoft-com:vml" xmlns:wp14="http://schemas.microsoft.com/office/word/2010/wordprocessingDrawing" xmlns:wp="http://schemas.openxmlformats.org/drawingml/2006/wordprocessingDrawing" xmlns:w10="urn:schemas-microsoft-com:office:word" xmlns:w="http://schemas.openxmlformats.org/wordprocessingml/2006/main" xmlns:w14="http://schemas.microsoft.com/office/word/2010/wordml" xmlns:w15="http://schemas.microsoft.com/office/word/2012/wordml" xmlns:w16cex="http://schemas.microsoft.com/office/word/2018/wordml/cex" xmlns:w16cid="http://schemas.microsoft.com/office/word/2016/wordml/cid" xmlns:w16="http://schemas.microsoft.com/office/word/2018/wordml" xmlns:w16du="http://schemas.microsoft.com/office/word/2023/wordml/word16du" xmlns:w16sdtdh="http://schemas.microsoft.com/office/word/2020/wordml/sdtdatahash" xmlns:w16se="http://schemas.microsoft.com/office/word/2015/wordml/symex" xmlns:wpg="http://schemas.microsoft.com/office/word/2010/wordprocessingGroup" xmlns:wpi="http://schemas.microsoft.com/office/word/2010/wordprocessingInk" xmlns:wne="http://schemas.microsoft.com/office/word/2006/wordml" xmlns:wps="http://schemas.microsoft.com/office/word/2010/wordprocessingShape" mc:Ignorable="w14 w15 w16se w16cid w16 w16cex w16sdtdh w16du wp14">
   <w:p>
     <w:pPr>
       <w:widowControl w:val="0"/>
@@ -45068,7 +46092,7 @@
 </file>
 
 <file path=word/header16.xml><?xml version="1.0" encoding="utf-8"?>
-<w:hdr xmlns:wpc="http://schemas.microsoft.com/office/word/2010/wordprocessingCanvas" xmlns:cx="http://schemas.microsoft.com/office/drawing/2014/chartex" xmlns:cx1="http://schemas.microsoft.com/office/drawing/2015/9/8/chartex" xmlns:cx2="http://schemas.microsoft.com/office/drawing/2015/10/21/chartex" xmlns:cx3="http://schemas.microsoft.com/office/drawing/2016/5/9/chartex" xmlns:cx4="http://schemas.microsoft.com/office/drawing/2016/5/10/chartex" xmlns:cx5="http://schemas.microsoft.com/office/drawing/2016/5/11/chartex" xmlns:cx6="http://schemas.microsoft.com/office/drawing/2016/5/12/chartex" xmlns:cx7="http://schemas.microsoft.com/office/drawing/2016/5/13/chartex" xmlns:cx8="http://schemas.microsoft.com/office/drawing/2016/5/14/chartex" xmlns:mc="http://schemas.openxmlformats.org/markup-compatibility/2006" xmlns:aink="http://schemas.microsoft.com/office/drawing/2016/ink" xmlns:am3d="http://schemas.microsoft.com/office/drawing/2017/model3d" xmlns:o="urn:schemas-microsoft-com:office:office" xmlns:oel="http://schemas.microsoft.com/office/2019/extlst" xmlns:r="http://schemas.openxmlformats.org/officeDocument/2006/relationships" xmlns:m="http://schemas.openxmlformats.org/officeDocument/2006/math" xmlns:v="urn:schemas-microsoft-com:vml" xmlns:wp14="http://schemas.microsoft.com/office/word/2010/wordprocessingDrawing" xmlns:wp="http://schemas.openxmlformats.org/drawingml/2006/wordprocessingDrawing" xmlns:w10="urn:schemas-microsoft-com:office:word" xmlns:w="http://schemas.openxmlformats.org/wordprocessingml/2006/main" xmlns:w14="http://schemas.microsoft.com/office/word/2010/wordml" xmlns:w15="http://schemas.microsoft.com/office/word/2012/wordml" xmlns:w16cex="http://schemas.microsoft.com/office/word/2018/wordml/cex" xmlns:w16cid="http://schemas.microsoft.com/office/word/2016/wordml/cid" xmlns:w16="http://schemas.microsoft.com/office/word/2018/wordml" xmlns:w16sdtdh="http://schemas.microsoft.com/office/word/2020/wordml/sdtdatahash" xmlns:w16se="http://schemas.microsoft.com/office/word/2015/wordml/symex" xmlns:wpg="http://schemas.microsoft.com/office/word/2010/wordprocessingGroup" xmlns:wpi="http://schemas.microsoft.com/office/word/2010/wordprocessingInk" xmlns:wne="http://schemas.microsoft.com/office/word/2006/wordml" xmlns:wps="http://schemas.microsoft.com/office/word/2010/wordprocessingShape" mc:Ignorable="w14 w15 w16se w16cid w16 w16cex w16sdtdh wp14">
+<w:hdr xmlns:wpc="http://schemas.microsoft.com/office/word/2010/wordprocessingCanvas" xmlns:cx="http://schemas.microsoft.com/office/drawing/2014/chartex" xmlns:cx1="http://schemas.microsoft.com/office/drawing/2015/9/8/chartex" xmlns:cx2="http://schemas.microsoft.com/office/drawing/2015/10/21/chartex" xmlns:cx3="http://schemas.microsoft.com/office/drawing/2016/5/9/chartex" xmlns:cx4="http://schemas.microsoft.com/office/drawing/2016/5/10/chartex" xmlns:cx5="http://schemas.microsoft.com/office/drawing/2016/5/11/chartex" xmlns:cx6="http://schemas.microsoft.com/office/drawing/2016/5/12/chartex" xmlns:cx7="http://schemas.microsoft.com/office/drawing/2016/5/13/chartex" xmlns:cx8="http://schemas.microsoft.com/office/drawing/2016/5/14/chartex" xmlns:mc="http://schemas.openxmlformats.org/markup-compatibility/2006" xmlns:aink="http://schemas.microsoft.com/office/drawing/2016/ink" xmlns:am3d="http://schemas.microsoft.com/office/drawing/2017/model3d" xmlns:o="urn:schemas-microsoft-com:office:office" xmlns:oel="http://schemas.microsoft.com/office/2019/extlst" xmlns:r="http://schemas.openxmlformats.org/officeDocument/2006/relationships" xmlns:m="http://schemas.openxmlformats.org/officeDocument/2006/math" xmlns:v="urn:schemas-microsoft-com:vml" xmlns:wp14="http://schemas.microsoft.com/office/word/2010/wordprocessingDrawing" xmlns:wp="http://schemas.openxmlformats.org/drawingml/2006/wordprocessingDrawing" xmlns:w10="urn:schemas-microsoft-com:office:word" xmlns:w="http://schemas.openxmlformats.org/wordprocessingml/2006/main" xmlns:w14="http://schemas.microsoft.com/office/word/2010/wordml" xmlns:w15="http://schemas.microsoft.com/office/word/2012/wordml" xmlns:w16cex="http://schemas.microsoft.com/office/word/2018/wordml/cex" xmlns:w16cid="http://schemas.microsoft.com/office/word/2016/wordml/cid" xmlns:w16="http://schemas.microsoft.com/office/word/2018/wordml" xmlns:w16du="http://schemas.microsoft.com/office/word/2023/wordml/word16du" xmlns:w16sdtdh="http://schemas.microsoft.com/office/word/2020/wordml/sdtdatahash" xmlns:w16se="http://schemas.microsoft.com/office/word/2015/wordml/symex" xmlns:wpg="http://schemas.microsoft.com/office/word/2010/wordprocessingGroup" xmlns:wpi="http://schemas.microsoft.com/office/word/2010/wordprocessingInk" xmlns:wne="http://schemas.microsoft.com/office/word/2006/wordml" xmlns:wps="http://schemas.microsoft.com/office/word/2010/wordprocessingShape" mc:Ignorable="w14 w15 w16se w16cid w16 w16cex w16sdtdh w16du wp14">
   <w:p>
     <w:pPr>
       <w:widowControl w:val="0"/>
@@ -45221,7 +46245,7 @@
 </file>
 
 <file path=word/header17.xml><?xml version="1.0" encoding="utf-8"?>
-<w:hdr xmlns:wpc="http://schemas.microsoft.com/office/word/2010/wordprocessingCanvas" xmlns:cx="http://schemas.microsoft.com/office/drawing/2014/chartex" xmlns:cx1="http://schemas.microsoft.com/office/drawing/2015/9/8/chartex" xmlns:cx2="http://schemas.microsoft.com/office/drawing/2015/10/21/chartex" xmlns:cx3="http://schemas.microsoft.com/office/drawing/2016/5/9/chartex" xmlns:cx4="http://schemas.microsoft.com/office/drawing/2016/5/10/chartex" xmlns:cx5="http://schemas.microsoft.com/office/drawing/2016/5/11/chartex" xmlns:cx6="http://schemas.microsoft.com/office/drawing/2016/5/12/chartex" xmlns:cx7="http://schemas.microsoft.com/office/drawing/2016/5/13/chartex" xmlns:cx8="http://schemas.microsoft.com/office/drawing/2016/5/14/chartex" xmlns:mc="http://schemas.openxmlformats.org/markup-compatibility/2006" xmlns:aink="http://schemas.microsoft.com/office/drawing/2016/ink" xmlns:am3d="http://schemas.microsoft.com/office/drawing/2017/model3d" xmlns:o="urn:schemas-microsoft-com:office:office" xmlns:oel="http://schemas.microsoft.com/office/2019/extlst" xmlns:r="http://schemas.openxmlformats.org/officeDocument/2006/relationships" xmlns:m="http://schemas.openxmlformats.org/officeDocument/2006/math" xmlns:v="urn:schemas-microsoft-com:vml" xmlns:wp14="http://schemas.microsoft.com/office/word/2010/wordprocessingDrawing" xmlns:wp="http://schemas.openxmlformats.org/drawingml/2006/wordprocessingDrawing" xmlns:w10="urn:schemas-microsoft-com:office:word" xmlns:w="http://schemas.openxmlformats.org/wordprocessingml/2006/main" xmlns:w14="http://schemas.microsoft.com/office/word/2010/wordml" xmlns:w15="http://schemas.microsoft.com/office/word/2012/wordml" xmlns:w16cex="http://schemas.microsoft.com/office/word/2018/wordml/cex" xmlns:w16cid="http://schemas.microsoft.com/office/word/2016/wordml/cid" xmlns:w16="http://schemas.microsoft.com/office/word/2018/wordml" xmlns:w16sdtdh="http://schemas.microsoft.com/office/word/2020/wordml/sdtdatahash" xmlns:w16se="http://schemas.microsoft.com/office/word/2015/wordml/symex" xmlns:wpg="http://schemas.microsoft.com/office/word/2010/wordprocessingGroup" xmlns:wpi="http://schemas.microsoft.com/office/word/2010/wordprocessingInk" xmlns:wne="http://schemas.microsoft.com/office/word/2006/wordml" xmlns:wps="http://schemas.microsoft.com/office/word/2010/wordprocessingShape" mc:Ignorable="w14 w15 w16se w16cid w16 w16cex w16sdtdh wp14">
+<w:hdr xmlns:wpc="http://schemas.microsoft.com/office/word/2010/wordprocessingCanvas" xmlns:cx="http://schemas.microsoft.com/office/drawing/2014/chartex" xmlns:cx1="http://schemas.microsoft.com/office/drawing/2015/9/8/chartex" xmlns:cx2="http://schemas.microsoft.com/office/drawing/2015/10/21/chartex" xmlns:cx3="http://schemas.microsoft.com/office/drawing/2016/5/9/chartex" xmlns:cx4="http://schemas.microsoft.com/office/drawing/2016/5/10/chartex" xmlns:cx5="http://schemas.microsoft.com/office/drawing/2016/5/11/chartex" xmlns:cx6="http://schemas.microsoft.com/office/drawing/2016/5/12/chartex" xmlns:cx7="http://schemas.microsoft.com/office/drawing/2016/5/13/chartex" xmlns:cx8="http://schemas.microsoft.com/office/drawing/2016/5/14/chartex" xmlns:mc="http://schemas.openxmlformats.org/markup-compatibility/2006" xmlns:aink="http://schemas.microsoft.com/office/drawing/2016/ink" xmlns:am3d="http://schemas.microsoft.com/office/drawing/2017/model3d" xmlns:o="urn:schemas-microsoft-com:office:office" xmlns:oel="http://schemas.microsoft.com/office/2019/extlst" xmlns:r="http://schemas.openxmlformats.org/officeDocument/2006/relationships" xmlns:m="http://schemas.openxmlformats.org/officeDocument/2006/math" xmlns:v="urn:schemas-microsoft-com:vml" xmlns:wp14="http://schemas.microsoft.com/office/word/2010/wordprocessingDrawing" xmlns:wp="http://schemas.openxmlformats.org/drawingml/2006/wordprocessingDrawing" xmlns:w10="urn:schemas-microsoft-com:office:word" xmlns:w="http://schemas.openxmlformats.org/wordprocessingml/2006/main" xmlns:w14="http://schemas.microsoft.com/office/word/2010/wordml" xmlns:w15="http://schemas.microsoft.com/office/word/2012/wordml" xmlns:w16cex="http://schemas.microsoft.com/office/word/2018/wordml/cex" xmlns:w16cid="http://schemas.microsoft.com/office/word/2016/wordml/cid" xmlns:w16="http://schemas.microsoft.com/office/word/2018/wordml" xmlns:w16du="http://schemas.microsoft.com/office/word/2023/wordml/word16du" xmlns:w16sdtdh="http://schemas.microsoft.com/office/word/2020/wordml/sdtdatahash" xmlns:w16se="http://schemas.microsoft.com/office/word/2015/wordml/symex" xmlns:wpg="http://schemas.microsoft.com/office/word/2010/wordprocessingGroup" xmlns:wpi="http://schemas.microsoft.com/office/word/2010/wordprocessingInk" xmlns:wne="http://schemas.microsoft.com/office/word/2006/wordml" xmlns:wps="http://schemas.microsoft.com/office/word/2010/wordprocessingShape" mc:Ignorable="w14 w15 w16se w16cid w16 w16cex w16sdtdh w16du wp14">
   <w:p>
     <w:pPr>
       <w:widowControl w:val="0"/>
@@ -45375,7 +46399,7 @@
 </file>
 
 <file path=word/header2.xml><?xml version="1.0" encoding="utf-8"?>
-<w:hdr xmlns:wpc="http://schemas.microsoft.com/office/word/2010/wordprocessingCanvas" xmlns:cx="http://schemas.microsoft.com/office/drawing/2014/chartex" xmlns:cx1="http://schemas.microsoft.com/office/drawing/2015/9/8/chartex" xmlns:cx2="http://schemas.microsoft.com/office/drawing/2015/10/21/chartex" xmlns:cx3="http://schemas.microsoft.com/office/drawing/2016/5/9/chartex" xmlns:cx4="http://schemas.microsoft.com/office/drawing/2016/5/10/chartex" xmlns:cx5="http://schemas.microsoft.com/office/drawing/2016/5/11/chartex" xmlns:cx6="http://schemas.microsoft.com/office/drawing/2016/5/12/chartex" xmlns:cx7="http://schemas.microsoft.com/office/drawing/2016/5/13/chartex" xmlns:cx8="http://schemas.microsoft.com/office/drawing/2016/5/14/chartex" xmlns:mc="http://schemas.openxmlformats.org/markup-compatibility/2006" xmlns:aink="http://schemas.microsoft.com/office/drawing/2016/ink" xmlns:am3d="http://schemas.microsoft.com/office/drawing/2017/model3d" xmlns:o="urn:schemas-microsoft-com:office:office" xmlns:oel="http://schemas.microsoft.com/office/2019/extlst" xmlns:r="http://schemas.openxmlformats.org/officeDocument/2006/relationships" xmlns:m="http://schemas.openxmlformats.org/officeDocument/2006/math" xmlns:v="urn:schemas-microsoft-com:vml" xmlns:wp14="http://schemas.microsoft.com/office/word/2010/wordprocessingDrawing" xmlns:wp="http://schemas.openxmlformats.org/drawingml/2006/wordprocessingDrawing" xmlns:w10="urn:schemas-microsoft-com:office:word" xmlns:w="http://schemas.openxmlformats.org/wordprocessingml/2006/main" xmlns:w14="http://schemas.microsoft.com/office/word/2010/wordml" xmlns:w15="http://schemas.microsoft.com/office/word/2012/wordml" xmlns:w16cex="http://schemas.microsoft.com/office/word/2018/wordml/cex" xmlns:w16cid="http://schemas.microsoft.com/office/word/2016/wordml/cid" xmlns:w16="http://schemas.microsoft.com/office/word/2018/wordml" xmlns:w16sdtdh="http://schemas.microsoft.com/office/word/2020/wordml/sdtdatahash" xmlns:w16se="http://schemas.microsoft.com/office/word/2015/wordml/symex" xmlns:wpg="http://schemas.microsoft.com/office/word/2010/wordprocessingGroup" xmlns:wpi="http://schemas.microsoft.com/office/word/2010/wordprocessingInk" xmlns:wne="http://schemas.microsoft.com/office/word/2006/wordml" xmlns:wps="http://schemas.microsoft.com/office/word/2010/wordprocessingShape" mc:Ignorable="w14 w15 w16se w16cid w16 w16cex w16sdtdh wp14">
+<w:hdr xmlns:wpc="http://schemas.microsoft.com/office/word/2010/wordprocessingCanvas" xmlns:cx="http://schemas.microsoft.com/office/drawing/2014/chartex" xmlns:cx1="http://schemas.microsoft.com/office/drawing/2015/9/8/chartex" xmlns:cx2="http://schemas.microsoft.com/office/drawing/2015/10/21/chartex" xmlns:cx3="http://schemas.microsoft.com/office/drawing/2016/5/9/chartex" xmlns:cx4="http://schemas.microsoft.com/office/drawing/2016/5/10/chartex" xmlns:cx5="http://schemas.microsoft.com/office/drawing/2016/5/11/chartex" xmlns:cx6="http://schemas.microsoft.com/office/drawing/2016/5/12/chartex" xmlns:cx7="http://schemas.microsoft.com/office/drawing/2016/5/13/chartex" xmlns:cx8="http://schemas.microsoft.com/office/drawing/2016/5/14/chartex" xmlns:mc="http://schemas.openxmlformats.org/markup-compatibility/2006" xmlns:aink="http://schemas.microsoft.com/office/drawing/2016/ink" xmlns:am3d="http://schemas.microsoft.com/office/drawing/2017/model3d" xmlns:o="urn:schemas-microsoft-com:office:office" xmlns:oel="http://schemas.microsoft.com/office/2019/extlst" xmlns:r="http://schemas.openxmlformats.org/officeDocument/2006/relationships" xmlns:m="http://schemas.openxmlformats.org/officeDocument/2006/math" xmlns:v="urn:schemas-microsoft-com:vml" xmlns:wp14="http://schemas.microsoft.com/office/word/2010/wordprocessingDrawing" xmlns:wp="http://schemas.openxmlformats.org/drawingml/2006/wordprocessingDrawing" xmlns:w10="urn:schemas-microsoft-com:office:word" xmlns:w="http://schemas.openxmlformats.org/wordprocessingml/2006/main" xmlns:w14="http://schemas.microsoft.com/office/word/2010/wordml" xmlns:w15="http://schemas.microsoft.com/office/word/2012/wordml" xmlns:w16cex="http://schemas.microsoft.com/office/word/2018/wordml/cex" xmlns:w16cid="http://schemas.microsoft.com/office/word/2016/wordml/cid" xmlns:w16="http://schemas.microsoft.com/office/word/2018/wordml" xmlns:w16du="http://schemas.microsoft.com/office/word/2023/wordml/word16du" xmlns:w16sdtdh="http://schemas.microsoft.com/office/word/2020/wordml/sdtdatahash" xmlns:w16se="http://schemas.microsoft.com/office/word/2015/wordml/symex" xmlns:wpg="http://schemas.microsoft.com/office/word/2010/wordprocessingGroup" xmlns:wpi="http://schemas.microsoft.com/office/word/2010/wordprocessingInk" xmlns:wne="http://schemas.microsoft.com/office/word/2006/wordml" xmlns:wps="http://schemas.microsoft.com/office/word/2010/wordprocessingShape" mc:Ignorable="w14 w15 w16se w16cid w16 w16cex w16sdtdh w16du wp14">
   <w:p>
     <w:pPr>
       <w:pStyle w:val="Header"/>
@@ -45402,7 +46426,7 @@
 </file>
 
 <file path=word/header3.xml><?xml version="1.0" encoding="utf-8"?>
-<w:hdr xmlns:wpc="http://schemas.microsoft.com/office/word/2010/wordprocessingCanvas" xmlns:cx="http://schemas.microsoft.com/office/drawing/2014/chartex" xmlns:cx1="http://schemas.microsoft.com/office/drawing/2015/9/8/chartex" xmlns:cx2="http://schemas.microsoft.com/office/drawing/2015/10/21/chartex" xmlns:cx3="http://schemas.microsoft.com/office/drawing/2016/5/9/chartex" xmlns:cx4="http://schemas.microsoft.com/office/drawing/2016/5/10/chartex" xmlns:cx5="http://schemas.microsoft.com/office/drawing/2016/5/11/chartex" xmlns:cx6="http://schemas.microsoft.com/office/drawing/2016/5/12/chartex" xmlns:cx7="http://schemas.microsoft.com/office/drawing/2016/5/13/chartex" xmlns:cx8="http://schemas.microsoft.com/office/drawing/2016/5/14/chartex" xmlns:mc="http://schemas.openxmlformats.org/markup-compatibility/2006" xmlns:aink="http://schemas.microsoft.com/office/drawing/2016/ink" xmlns:am3d="http://schemas.microsoft.com/office/drawing/2017/model3d" xmlns:o="urn:schemas-microsoft-com:office:office" xmlns:oel="http://schemas.microsoft.com/office/2019/extlst" xmlns:r="http://schemas.openxmlformats.org/officeDocument/2006/relationships" xmlns:m="http://schemas.openxmlformats.org/officeDocument/2006/math" xmlns:v="urn:schemas-microsoft-com:vml" xmlns:wp14="http://schemas.microsoft.com/office/word/2010/wordprocessingDrawing" xmlns:wp="http://schemas.openxmlformats.org/drawingml/2006/wordprocessingDrawing" xmlns:w10="urn:schemas-microsoft-com:office:word" xmlns:w="http://schemas.openxmlformats.org/wordprocessingml/2006/main" xmlns:w14="http://schemas.microsoft.com/office/word/2010/wordml" xmlns:w15="http://schemas.microsoft.com/office/word/2012/wordml" xmlns:w16cex="http://schemas.microsoft.com/office/word/2018/wordml/cex" xmlns:w16cid="http://schemas.microsoft.com/office/word/2016/wordml/cid" xmlns:w16="http://schemas.microsoft.com/office/word/2018/wordml" xmlns:w16sdtdh="http://schemas.microsoft.com/office/word/2020/wordml/sdtdatahash" xmlns:w16se="http://schemas.microsoft.com/office/word/2015/wordml/symex" xmlns:wpg="http://schemas.microsoft.com/office/word/2010/wordprocessingGroup" xmlns:wpi="http://schemas.microsoft.com/office/word/2010/wordprocessingInk" xmlns:wne="http://schemas.microsoft.com/office/word/2006/wordml" xmlns:wps="http://schemas.microsoft.com/office/word/2010/wordprocessingShape" mc:Ignorable="w14 w15 w16se w16cid w16 w16cex w16sdtdh wp14">
+<w:hdr xmlns:wpc="http://schemas.microsoft.com/office/word/2010/wordprocessingCanvas" xmlns:cx="http://schemas.microsoft.com/office/drawing/2014/chartex" xmlns:cx1="http://schemas.microsoft.com/office/drawing/2015/9/8/chartex" xmlns:cx2="http://schemas.microsoft.com/office/drawing/2015/10/21/chartex" xmlns:cx3="http://schemas.microsoft.com/office/drawing/2016/5/9/chartex" xmlns:cx4="http://schemas.microsoft.com/office/drawing/2016/5/10/chartex" xmlns:cx5="http://schemas.microsoft.com/office/drawing/2016/5/11/chartex" xmlns:cx6="http://schemas.microsoft.com/office/drawing/2016/5/12/chartex" xmlns:cx7="http://schemas.microsoft.com/office/drawing/2016/5/13/chartex" xmlns:cx8="http://schemas.microsoft.com/office/drawing/2016/5/14/chartex" xmlns:mc="http://schemas.openxmlformats.org/markup-compatibility/2006" xmlns:aink="http://schemas.microsoft.com/office/drawing/2016/ink" xmlns:am3d="http://schemas.microsoft.com/office/drawing/2017/model3d" xmlns:o="urn:schemas-microsoft-com:office:office" xmlns:oel="http://schemas.microsoft.com/office/2019/extlst" xmlns:r="http://schemas.openxmlformats.org/officeDocument/2006/relationships" xmlns:m="http://schemas.openxmlformats.org/officeDocument/2006/math" xmlns:v="urn:schemas-microsoft-com:vml" xmlns:wp14="http://schemas.microsoft.com/office/word/2010/wordprocessingDrawing" xmlns:wp="http://schemas.openxmlformats.org/drawingml/2006/wordprocessingDrawing" xmlns:w10="urn:schemas-microsoft-com:office:word" xmlns:w="http://schemas.openxmlformats.org/wordprocessingml/2006/main" xmlns:w14="http://schemas.microsoft.com/office/word/2010/wordml" xmlns:w15="http://schemas.microsoft.com/office/word/2012/wordml" xmlns:w16cex="http://schemas.microsoft.com/office/word/2018/wordml/cex" xmlns:w16cid="http://schemas.microsoft.com/office/word/2016/wordml/cid" xmlns:w16="http://schemas.microsoft.com/office/word/2018/wordml" xmlns:w16du="http://schemas.microsoft.com/office/word/2023/wordml/word16du" xmlns:w16sdtdh="http://schemas.microsoft.com/office/word/2020/wordml/sdtdatahash" xmlns:w16se="http://schemas.microsoft.com/office/word/2015/wordml/symex" xmlns:wpg="http://schemas.microsoft.com/office/word/2010/wordprocessingGroup" xmlns:wpi="http://schemas.microsoft.com/office/word/2010/wordprocessingInk" xmlns:wne="http://schemas.microsoft.com/office/word/2006/wordml" xmlns:wps="http://schemas.microsoft.com/office/word/2010/wordprocessingShape" mc:Ignorable="w14 w15 w16se w16cid w16 w16cex w16sdtdh w16du wp14">
   <w:p>
     <w:pPr>
       <w:pStyle w:val="Header"/>
@@ -45442,7 +46466,7 @@
 </file>
 
 <file path=word/header4.xml><?xml version="1.0" encoding="utf-8"?>
-<w:hdr xmlns:wpc="http://schemas.microsoft.com/office/word/2010/wordprocessingCanvas" xmlns:cx="http://schemas.microsoft.com/office/drawing/2014/chartex" xmlns:cx1="http://schemas.microsoft.com/office/drawing/2015/9/8/chartex" xmlns:cx2="http://schemas.microsoft.com/office/drawing/2015/10/21/chartex" xmlns:cx3="http://schemas.microsoft.com/office/drawing/2016/5/9/chartex" xmlns:cx4="http://schemas.microsoft.com/office/drawing/2016/5/10/chartex" xmlns:cx5="http://schemas.microsoft.com/office/drawing/2016/5/11/chartex" xmlns:cx6="http://schemas.microsoft.com/office/drawing/2016/5/12/chartex" xmlns:cx7="http://schemas.microsoft.com/office/drawing/2016/5/13/chartex" xmlns:cx8="http://schemas.microsoft.com/office/drawing/2016/5/14/chartex" xmlns:mc="http://schemas.openxmlformats.org/markup-compatibility/2006" xmlns:aink="http://schemas.microsoft.com/office/drawing/2016/ink" xmlns:am3d="http://schemas.microsoft.com/office/drawing/2017/model3d" xmlns:o="urn:schemas-microsoft-com:office:office" xmlns:oel="http://schemas.microsoft.com/office/2019/extlst" xmlns:r="http://schemas.openxmlformats.org/officeDocument/2006/relationships" xmlns:m="http://schemas.openxmlformats.org/officeDocument/2006/math" xmlns:v="urn:schemas-microsoft-com:vml" xmlns:wp14="http://schemas.microsoft.com/office/word/2010/wordprocessingDrawing" xmlns:wp="http://schemas.openxmlformats.org/drawingml/2006/wordprocessingDrawing" xmlns:w10="urn:schemas-microsoft-com:office:word" xmlns:w="http://schemas.openxmlformats.org/wordprocessingml/2006/main" xmlns:w14="http://schemas.microsoft.com/office/word/2010/wordml" xmlns:w15="http://schemas.microsoft.com/office/word/2012/wordml" xmlns:w16cex="http://schemas.microsoft.com/office/word/2018/wordml/cex" xmlns:w16cid="http://schemas.microsoft.com/office/word/2016/wordml/cid" xmlns:w16="http://schemas.microsoft.com/office/word/2018/wordml" xmlns:w16sdtdh="http://schemas.microsoft.com/office/word/2020/wordml/sdtdatahash" xmlns:w16se="http://schemas.microsoft.com/office/word/2015/wordml/symex" xmlns:wpg="http://schemas.microsoft.com/office/word/2010/wordprocessingGroup" xmlns:wpi="http://schemas.microsoft.com/office/word/2010/wordprocessingInk" xmlns:wne="http://schemas.microsoft.com/office/word/2006/wordml" xmlns:wps="http://schemas.microsoft.com/office/word/2010/wordprocessingShape" mc:Ignorable="w14 w15 w16se w16cid w16 w16cex w16sdtdh wp14">
+<w:hdr xmlns:wpc="http://schemas.microsoft.com/office/word/2010/wordprocessingCanvas" xmlns:cx="http://schemas.microsoft.com/office/drawing/2014/chartex" xmlns:cx1="http://schemas.microsoft.com/office/drawing/2015/9/8/chartex" xmlns:cx2="http://schemas.microsoft.com/office/drawing/2015/10/21/chartex" xmlns:cx3="http://schemas.microsoft.com/office/drawing/2016/5/9/chartex" xmlns:cx4="http://schemas.microsoft.com/office/drawing/2016/5/10/chartex" xmlns:cx5="http://schemas.microsoft.com/office/drawing/2016/5/11/chartex" xmlns:cx6="http://schemas.microsoft.com/office/drawing/2016/5/12/chartex" xmlns:cx7="http://schemas.microsoft.com/office/drawing/2016/5/13/chartex" xmlns:cx8="http://schemas.microsoft.com/office/drawing/2016/5/14/chartex" xmlns:mc="http://schemas.openxmlformats.org/markup-compatibility/2006" xmlns:aink="http://schemas.microsoft.com/office/drawing/2016/ink" xmlns:am3d="http://schemas.microsoft.com/office/drawing/2017/model3d" xmlns:o="urn:schemas-microsoft-com:office:office" xmlns:oel="http://schemas.microsoft.com/office/2019/extlst" xmlns:r="http://schemas.openxmlformats.org/officeDocument/2006/relationships" xmlns:m="http://schemas.openxmlformats.org/officeDocument/2006/math" xmlns:v="urn:schemas-microsoft-com:vml" xmlns:wp14="http://schemas.microsoft.com/office/word/2010/wordprocessingDrawing" xmlns:wp="http://schemas.openxmlformats.org/drawingml/2006/wordprocessingDrawing" xmlns:w10="urn:schemas-microsoft-com:office:word" xmlns:w="http://schemas.openxmlformats.org/wordprocessingml/2006/main" xmlns:w14="http://schemas.microsoft.com/office/word/2010/wordml" xmlns:w15="http://schemas.microsoft.com/office/word/2012/wordml" xmlns:w16cex="http://schemas.microsoft.com/office/word/2018/wordml/cex" xmlns:w16cid="http://schemas.microsoft.com/office/word/2016/wordml/cid" xmlns:w16="http://schemas.microsoft.com/office/word/2018/wordml" xmlns:w16du="http://schemas.microsoft.com/office/word/2023/wordml/word16du" xmlns:w16sdtdh="http://schemas.microsoft.com/office/word/2020/wordml/sdtdatahash" xmlns:w16se="http://schemas.microsoft.com/office/word/2015/wordml/symex" xmlns:wpg="http://schemas.microsoft.com/office/word/2010/wordprocessingGroup" xmlns:wpi="http://schemas.microsoft.com/office/word/2010/wordprocessingInk" xmlns:wne="http://schemas.microsoft.com/office/word/2006/wordml" xmlns:wps="http://schemas.microsoft.com/office/word/2010/wordprocessingShape" mc:Ignorable="w14 w15 w16se w16cid w16 w16cex w16sdtdh w16du wp14">
   <w:p>
     <w:pPr>
       <w:pStyle w:val="Header"/>
@@ -45469,7 +46493,7 @@
 </file>
 
 <file path=word/header5.xml><?xml version="1.0" encoding="utf-8"?>
-<w:hdr xmlns:wpc="http://schemas.microsoft.com/office/word/2010/wordprocessingCanvas" xmlns:cx="http://schemas.microsoft.com/office/drawing/2014/chartex" xmlns:cx1="http://schemas.microsoft.com/office/drawing/2015/9/8/chartex" xmlns:cx2="http://schemas.microsoft.com/office/drawing/2015/10/21/chartex" xmlns:cx3="http://schemas.microsoft.com/office/drawing/2016/5/9/chartex" xmlns:cx4="http://schemas.microsoft.com/office/drawing/2016/5/10/chartex" xmlns:cx5="http://schemas.microsoft.com/office/drawing/2016/5/11/chartex" xmlns:cx6="http://schemas.microsoft.com/office/drawing/2016/5/12/chartex" xmlns:cx7="http://schemas.microsoft.com/office/drawing/2016/5/13/chartex" xmlns:cx8="http://schemas.microsoft.com/office/drawing/2016/5/14/chartex" xmlns:mc="http://schemas.openxmlformats.org/markup-compatibility/2006" xmlns:aink="http://schemas.microsoft.com/office/drawing/2016/ink" xmlns:am3d="http://schemas.microsoft.com/office/drawing/2017/model3d" xmlns:o="urn:schemas-microsoft-com:office:office" xmlns:oel="http://schemas.microsoft.com/office/2019/extlst" xmlns:r="http://schemas.openxmlformats.org/officeDocument/2006/relationships" xmlns:m="http://schemas.openxmlformats.org/officeDocument/2006/math" xmlns:v="urn:schemas-microsoft-com:vml" xmlns:wp14="http://schemas.microsoft.com/office/word/2010/wordprocessingDrawing" xmlns:wp="http://schemas.openxmlformats.org/drawingml/2006/wordprocessingDrawing" xmlns:w10="urn:schemas-microsoft-com:office:word" xmlns:w="http://schemas.openxmlformats.org/wordprocessingml/2006/main" xmlns:w14="http://schemas.microsoft.com/office/word/2010/wordml" xmlns:w15="http://schemas.microsoft.com/office/word/2012/wordml" xmlns:w16cex="http://schemas.microsoft.com/office/word/2018/wordml/cex" xmlns:w16cid="http://schemas.microsoft.com/office/word/2016/wordml/cid" xmlns:w16="http://schemas.microsoft.com/office/word/2018/wordml" xmlns:w16sdtdh="http://schemas.microsoft.com/office/word/2020/wordml/sdtdatahash" xmlns:w16se="http://schemas.microsoft.com/office/word/2015/wordml/symex" xmlns:wpg="http://schemas.microsoft.com/office/word/2010/wordprocessingGroup" xmlns:wpi="http://schemas.microsoft.com/office/word/2010/wordprocessingInk" xmlns:wne="http://schemas.microsoft.com/office/word/2006/wordml" xmlns:wps="http://schemas.microsoft.com/office/word/2010/wordprocessingShape" mc:Ignorable="w14 w15 w16se w16cid w16 w16cex w16sdtdh wp14">
+<w:hdr xmlns:wpc="http://schemas.microsoft.com/office/word/2010/wordprocessingCanvas" xmlns:cx="http://schemas.microsoft.com/office/drawing/2014/chartex" xmlns:cx1="http://schemas.microsoft.com/office/drawing/2015/9/8/chartex" xmlns:cx2="http://schemas.microsoft.com/office/drawing/2015/10/21/chartex" xmlns:cx3="http://schemas.microsoft.com/office/drawing/2016/5/9/chartex" xmlns:cx4="http://schemas.microsoft.com/office/drawing/2016/5/10/chartex" xmlns:cx5="http://schemas.microsoft.com/office/drawing/2016/5/11/chartex" xmlns:cx6="http://schemas.microsoft.com/office/drawing/2016/5/12/chartex" xmlns:cx7="http://schemas.microsoft.com/office/drawing/2016/5/13/chartex" xmlns:cx8="http://schemas.microsoft.com/office/drawing/2016/5/14/chartex" xmlns:mc="http://schemas.openxmlformats.org/markup-compatibility/2006" xmlns:aink="http://schemas.microsoft.com/office/drawing/2016/ink" xmlns:am3d="http://schemas.microsoft.com/office/drawing/2017/model3d" xmlns:o="urn:schemas-microsoft-com:office:office" xmlns:oel="http://schemas.microsoft.com/office/2019/extlst" xmlns:r="http://schemas.openxmlformats.org/officeDocument/2006/relationships" xmlns:m="http://schemas.openxmlformats.org/officeDocument/2006/math" xmlns:v="urn:schemas-microsoft-com:vml" xmlns:wp14="http://schemas.microsoft.com/office/word/2010/wordprocessingDrawing" xmlns:wp="http://schemas.openxmlformats.org/drawingml/2006/wordprocessingDrawing" xmlns:w10="urn:schemas-microsoft-com:office:word" xmlns:w="http://schemas.openxmlformats.org/wordprocessingml/2006/main" xmlns:w14="http://schemas.microsoft.com/office/word/2010/wordml" xmlns:w15="http://schemas.microsoft.com/office/word/2012/wordml" xmlns:w16cex="http://schemas.microsoft.com/office/word/2018/wordml/cex" xmlns:w16cid="http://schemas.microsoft.com/office/word/2016/wordml/cid" xmlns:w16="http://schemas.microsoft.com/office/word/2018/wordml" xmlns:w16du="http://schemas.microsoft.com/office/word/2023/wordml/word16du" xmlns:w16sdtdh="http://schemas.microsoft.com/office/word/2020/wordml/sdtdatahash" xmlns:w16se="http://schemas.microsoft.com/office/word/2015/wordml/symex" xmlns:wpg="http://schemas.microsoft.com/office/word/2010/wordprocessingGroup" xmlns:wpi="http://schemas.microsoft.com/office/word/2010/wordprocessingInk" xmlns:wne="http://schemas.microsoft.com/office/word/2006/wordml" xmlns:wps="http://schemas.microsoft.com/office/word/2010/wordprocessingShape" mc:Ignorable="w14 w15 w16se w16cid w16 w16cex w16sdtdh w16du wp14">
   <w:p>
     <w:pPr>
       <w:pStyle w:val="Header"/>
@@ -45496,7 +46520,7 @@
 </file>
 
 <file path=word/header6.xml><?xml version="1.0" encoding="utf-8"?>
-<w:hdr xmlns:wpc="http://schemas.microsoft.com/office/word/2010/wordprocessingCanvas" xmlns:cx="http://schemas.microsoft.com/office/drawing/2014/chartex" xmlns:cx1="http://schemas.microsoft.com/office/drawing/2015/9/8/chartex" xmlns:cx2="http://schemas.microsoft.com/office/drawing/2015/10/21/chartex" xmlns:cx3="http://schemas.microsoft.com/office/drawing/2016/5/9/chartex" xmlns:cx4="http://schemas.microsoft.com/office/drawing/2016/5/10/chartex" xmlns:cx5="http://schemas.microsoft.com/office/drawing/2016/5/11/chartex" xmlns:cx6="http://schemas.microsoft.com/office/drawing/2016/5/12/chartex" xmlns:cx7="http://schemas.microsoft.com/office/drawing/2016/5/13/chartex" xmlns:cx8="http://schemas.microsoft.com/office/drawing/2016/5/14/chartex" xmlns:mc="http://schemas.openxmlformats.org/markup-compatibility/2006" xmlns:aink="http://schemas.microsoft.com/office/drawing/2016/ink" xmlns:am3d="http://schemas.microsoft.com/office/drawing/2017/model3d" xmlns:o="urn:schemas-microsoft-com:office:office" xmlns:oel="http://schemas.microsoft.com/office/2019/extlst" xmlns:r="http://schemas.openxmlformats.org/officeDocument/2006/relationships" xmlns:m="http://schemas.openxmlformats.org/officeDocument/2006/math" xmlns:v="urn:schemas-microsoft-com:vml" xmlns:wp14="http://schemas.microsoft.com/office/word/2010/wordprocessingDrawing" xmlns:wp="http://schemas.openxmlformats.org/drawingml/2006/wordprocessingDrawing" xmlns:w10="urn:schemas-microsoft-com:office:word" xmlns:w="http://schemas.openxmlformats.org/wordprocessingml/2006/main" xmlns:w14="http://schemas.microsoft.com/office/word/2010/wordml" xmlns:w15="http://schemas.microsoft.com/office/word/2012/wordml" xmlns:w16cex="http://schemas.microsoft.com/office/word/2018/wordml/cex" xmlns:w16cid="http://schemas.microsoft.com/office/word/2016/wordml/cid" xmlns:w16="http://schemas.microsoft.com/office/word/2018/wordml" xmlns:w16sdtdh="http://schemas.microsoft.com/office/word/2020/wordml/sdtdatahash" xmlns:w16se="http://schemas.microsoft.com/office/word/2015/wordml/symex" xmlns:wpg="http://schemas.microsoft.com/office/word/2010/wordprocessingGroup" xmlns:wpi="http://schemas.microsoft.com/office/word/2010/wordprocessingInk" xmlns:wne="http://schemas.microsoft.com/office/word/2006/wordml" xmlns:wps="http://schemas.microsoft.com/office/word/2010/wordprocessingShape" mc:Ignorable="w14 w15 w16se w16cid w16 w16cex w16sdtdh wp14">
+<w:hdr xmlns:wpc="http://schemas.microsoft.com/office/word/2010/wordprocessingCanvas" xmlns:cx="http://schemas.microsoft.com/office/drawing/2014/chartex" xmlns:cx1="http://schemas.microsoft.com/office/drawing/2015/9/8/chartex" xmlns:cx2="http://schemas.microsoft.com/office/drawing/2015/10/21/chartex" xmlns:cx3="http://schemas.microsoft.com/office/drawing/2016/5/9/chartex" xmlns:cx4="http://schemas.microsoft.com/office/drawing/2016/5/10/chartex" xmlns:cx5="http://schemas.microsoft.com/office/drawing/2016/5/11/chartex" xmlns:cx6="http://schemas.microsoft.com/office/drawing/2016/5/12/chartex" xmlns:cx7="http://schemas.microsoft.com/office/drawing/2016/5/13/chartex" xmlns:cx8="http://schemas.microsoft.com/office/drawing/2016/5/14/chartex" xmlns:mc="http://schemas.openxmlformats.org/markup-compatibility/2006" xmlns:aink="http://schemas.microsoft.com/office/drawing/2016/ink" xmlns:am3d="http://schemas.microsoft.com/office/drawing/2017/model3d" xmlns:o="urn:schemas-microsoft-com:office:office" xmlns:oel="http://schemas.microsoft.com/office/2019/extlst" xmlns:r="http://schemas.openxmlformats.org/officeDocument/2006/relationships" xmlns:m="http://schemas.openxmlformats.org/officeDocument/2006/math" xmlns:v="urn:schemas-microsoft-com:vml" xmlns:wp14="http://schemas.microsoft.com/office/word/2010/wordprocessingDrawing" xmlns:wp="http://schemas.openxmlformats.org/drawingml/2006/wordprocessingDrawing" xmlns:w10="urn:schemas-microsoft-com:office:word" xmlns:w="http://schemas.openxmlformats.org/wordprocessingml/2006/main" xmlns:w14="http://schemas.microsoft.com/office/word/2010/wordml" xmlns:w15="http://schemas.microsoft.com/office/word/2012/wordml" xmlns:w16cex="http://schemas.microsoft.com/office/word/2018/wordml/cex" xmlns:w16cid="http://schemas.microsoft.com/office/word/2016/wordml/cid" xmlns:w16="http://schemas.microsoft.com/office/word/2018/wordml" xmlns:w16du="http://schemas.microsoft.com/office/word/2023/wordml/word16du" xmlns:w16sdtdh="http://schemas.microsoft.com/office/word/2020/wordml/sdtdatahash" xmlns:w16se="http://schemas.microsoft.com/office/word/2015/wordml/symex" xmlns:wpg="http://schemas.microsoft.com/office/word/2010/wordprocessingGroup" xmlns:wpi="http://schemas.microsoft.com/office/word/2010/wordprocessingInk" xmlns:wne="http://schemas.microsoft.com/office/word/2006/wordml" xmlns:wps="http://schemas.microsoft.com/office/word/2010/wordprocessingShape" mc:Ignorable="w14 w15 w16se w16cid w16 w16cex w16sdtdh w16du wp14">
   <w:p>
     <w:pPr>
       <w:widowControl w:val="0"/>
@@ -45565,7 +46589,7 @@
 </file>
 
 <file path=word/header7.xml><?xml version="1.0" encoding="utf-8"?>
-<w:hdr xmlns:wpc="http://schemas.microsoft.com/office/word/2010/wordprocessingCanvas" xmlns:cx="http://schemas.microsoft.com/office/drawing/2014/chartex" xmlns:cx1="http://schemas.microsoft.com/office/drawing/2015/9/8/chartex" xmlns:cx2="http://schemas.microsoft.com/office/drawing/2015/10/21/chartex" xmlns:cx3="http://schemas.microsoft.com/office/drawing/2016/5/9/chartex" xmlns:cx4="http://schemas.microsoft.com/office/drawing/2016/5/10/chartex" xmlns:cx5="http://schemas.microsoft.com/office/drawing/2016/5/11/chartex" xmlns:cx6="http://schemas.microsoft.com/office/drawing/2016/5/12/chartex" xmlns:cx7="http://schemas.microsoft.com/office/drawing/2016/5/13/chartex" xmlns:cx8="http://schemas.microsoft.com/office/drawing/2016/5/14/chartex" xmlns:mc="http://schemas.openxmlformats.org/markup-compatibility/2006" xmlns:aink="http://schemas.microsoft.com/office/drawing/2016/ink" xmlns:am3d="http://schemas.microsoft.com/office/drawing/2017/model3d" xmlns:o="urn:schemas-microsoft-com:office:office" xmlns:oel="http://schemas.microsoft.com/office/2019/extlst" xmlns:r="http://schemas.openxmlformats.org/officeDocument/2006/relationships" xmlns:m="http://schemas.openxmlformats.org/officeDocument/2006/math" xmlns:v="urn:schemas-microsoft-com:vml" xmlns:wp14="http://schemas.microsoft.com/office/word/2010/wordprocessingDrawing" xmlns:wp="http://schemas.openxmlformats.org/drawingml/2006/wordprocessingDrawing" xmlns:w10="urn:schemas-microsoft-com:office:word" xmlns:w="http://schemas.openxmlformats.org/wordprocessingml/2006/main" xmlns:w14="http://schemas.microsoft.com/office/word/2010/wordml" xmlns:w15="http://schemas.microsoft.com/office/word/2012/wordml" xmlns:w16cex="http://schemas.microsoft.com/office/word/2018/wordml/cex" xmlns:w16cid="http://schemas.microsoft.com/office/word/2016/wordml/cid" xmlns:w16="http://schemas.microsoft.com/office/word/2018/wordml" xmlns:w16sdtdh="http://schemas.microsoft.com/office/word/2020/wordml/sdtdatahash" xmlns:w16se="http://schemas.microsoft.com/office/word/2015/wordml/symex" xmlns:wpg="http://schemas.microsoft.com/office/word/2010/wordprocessingGroup" xmlns:wpi="http://schemas.microsoft.com/office/word/2010/wordprocessingInk" xmlns:wne="http://schemas.microsoft.com/office/word/2006/wordml" xmlns:wps="http://schemas.microsoft.com/office/word/2010/wordprocessingShape" mc:Ignorable="w14 w15 w16se w16cid w16 w16cex w16sdtdh wp14">
+<w:hdr xmlns:wpc="http://schemas.microsoft.com/office/word/2010/wordprocessingCanvas" xmlns:cx="http://schemas.microsoft.com/office/drawing/2014/chartex" xmlns:cx1="http://schemas.microsoft.com/office/drawing/2015/9/8/chartex" xmlns:cx2="http://schemas.microsoft.com/office/drawing/2015/10/21/chartex" xmlns:cx3="http://schemas.microsoft.com/office/drawing/2016/5/9/chartex" xmlns:cx4="http://schemas.microsoft.com/office/drawing/2016/5/10/chartex" xmlns:cx5="http://schemas.microsoft.com/office/drawing/2016/5/11/chartex" xmlns:cx6="http://schemas.microsoft.com/office/drawing/2016/5/12/chartex" xmlns:cx7="http://schemas.microsoft.com/office/drawing/2016/5/13/chartex" xmlns:cx8="http://schemas.microsoft.com/office/drawing/2016/5/14/chartex" xmlns:mc="http://schemas.openxmlformats.org/markup-compatibility/2006" xmlns:aink="http://schemas.microsoft.com/office/drawing/2016/ink" xmlns:am3d="http://schemas.microsoft.com/office/drawing/2017/model3d" xmlns:o="urn:schemas-microsoft-com:office:office" xmlns:oel="http://schemas.microsoft.com/office/2019/extlst" xmlns:r="http://schemas.openxmlformats.org/officeDocument/2006/relationships" xmlns:m="http://schemas.openxmlformats.org/officeDocument/2006/math" xmlns:v="urn:schemas-microsoft-com:vml" xmlns:wp14="http://schemas.microsoft.com/office/word/2010/wordprocessingDrawing" xmlns:wp="http://schemas.openxmlformats.org/drawingml/2006/wordprocessingDrawing" xmlns:w10="urn:schemas-microsoft-com:office:word" xmlns:w="http://schemas.openxmlformats.org/wordprocessingml/2006/main" xmlns:w14="http://schemas.microsoft.com/office/word/2010/wordml" xmlns:w15="http://schemas.microsoft.com/office/word/2012/wordml" xmlns:w16cex="http://schemas.microsoft.com/office/word/2018/wordml/cex" xmlns:w16cid="http://schemas.microsoft.com/office/word/2016/wordml/cid" xmlns:w16="http://schemas.microsoft.com/office/word/2018/wordml" xmlns:w16du="http://schemas.microsoft.com/office/word/2023/wordml/word16du" xmlns:w16sdtdh="http://schemas.microsoft.com/office/word/2020/wordml/sdtdatahash" xmlns:w16se="http://schemas.microsoft.com/office/word/2015/wordml/symex" xmlns:wpg="http://schemas.microsoft.com/office/word/2010/wordprocessingGroup" xmlns:wpi="http://schemas.microsoft.com/office/word/2010/wordprocessingInk" xmlns:wne="http://schemas.microsoft.com/office/word/2006/wordml" xmlns:wps="http://schemas.microsoft.com/office/word/2010/wordprocessingShape" mc:Ignorable="w14 w15 w16se w16cid w16 w16cex w16sdtdh w16du wp14">
   <w:p>
     <w:pPr>
       <w:widowControl w:val="0"/>
@@ -45643,7 +46667,7 @@
 </file>
 
 <file path=word/header8.xml><?xml version="1.0" encoding="utf-8"?>
-<w:hdr xmlns:wpc="http://schemas.microsoft.com/office/word/2010/wordprocessingCanvas" xmlns:cx="http://schemas.microsoft.com/office/drawing/2014/chartex" xmlns:cx1="http://schemas.microsoft.com/office/drawing/2015/9/8/chartex" xmlns:cx2="http://schemas.microsoft.com/office/drawing/2015/10/21/chartex" xmlns:cx3="http://schemas.microsoft.com/office/drawing/2016/5/9/chartex" xmlns:cx4="http://schemas.microsoft.com/office/drawing/2016/5/10/chartex" xmlns:cx5="http://schemas.microsoft.com/office/drawing/2016/5/11/chartex" xmlns:cx6="http://schemas.microsoft.com/office/drawing/2016/5/12/chartex" xmlns:cx7="http://schemas.microsoft.com/office/drawing/2016/5/13/chartex" xmlns:cx8="http://schemas.microsoft.com/office/drawing/2016/5/14/chartex" xmlns:mc="http://schemas.openxmlformats.org/markup-compatibility/2006" xmlns:aink="http://schemas.microsoft.com/office/drawing/2016/ink" xmlns:am3d="http://schemas.microsoft.com/office/drawing/2017/model3d" xmlns:o="urn:schemas-microsoft-com:office:office" xmlns:oel="http://schemas.microsoft.com/office/2019/extlst" xmlns:r="http://schemas.openxmlformats.org/officeDocument/2006/relationships" xmlns:m="http://schemas.openxmlformats.org/officeDocument/2006/math" xmlns:v="urn:schemas-microsoft-com:vml" xmlns:wp14="http://schemas.microsoft.com/office/word/2010/wordprocessingDrawing" xmlns:wp="http://schemas.openxmlformats.org/drawingml/2006/wordprocessingDrawing" xmlns:w10="urn:schemas-microsoft-com:office:word" xmlns:w="http://schemas.openxmlformats.org/wordprocessingml/2006/main" xmlns:w14="http://schemas.microsoft.com/office/word/2010/wordml" xmlns:w15="http://schemas.microsoft.com/office/word/2012/wordml" xmlns:w16cex="http://schemas.microsoft.com/office/word/2018/wordml/cex" xmlns:w16cid="http://schemas.microsoft.com/office/word/2016/wordml/cid" xmlns:w16="http://schemas.microsoft.com/office/word/2018/wordml" xmlns:w16sdtdh="http://schemas.microsoft.com/office/word/2020/wordml/sdtdatahash" xmlns:w16se="http://schemas.microsoft.com/office/word/2015/wordml/symex" xmlns:wpg="http://schemas.microsoft.com/office/word/2010/wordprocessingGroup" xmlns:wpi="http://schemas.microsoft.com/office/word/2010/wordprocessingInk" xmlns:wne="http://schemas.microsoft.com/office/word/2006/wordml" xmlns:wps="http://schemas.microsoft.com/office/word/2010/wordprocessingShape" mc:Ignorable="w14 w15 w16se w16cid w16 w16cex w16sdtdh wp14">
+<w:hdr xmlns:wpc="http://schemas.microsoft.com/office/word/2010/wordprocessingCanvas" xmlns:cx="http://schemas.microsoft.com/office/drawing/2014/chartex" xmlns:cx1="http://schemas.microsoft.com/office/drawing/2015/9/8/chartex" xmlns:cx2="http://schemas.microsoft.com/office/drawing/2015/10/21/chartex" xmlns:cx3="http://schemas.microsoft.com/office/drawing/2016/5/9/chartex" xmlns:cx4="http://schemas.microsoft.com/office/drawing/2016/5/10/chartex" xmlns:cx5="http://schemas.microsoft.com/office/drawing/2016/5/11/chartex" xmlns:cx6="http://schemas.microsoft.com/office/drawing/2016/5/12/chartex" xmlns:cx7="http://schemas.microsoft.com/office/drawing/2016/5/13/chartex" xmlns:cx8="http://schemas.microsoft.com/office/drawing/2016/5/14/chartex" xmlns:mc="http://schemas.openxmlformats.org/markup-compatibility/2006" xmlns:aink="http://schemas.microsoft.com/office/drawing/2016/ink" xmlns:am3d="http://schemas.microsoft.com/office/drawing/2017/model3d" xmlns:o="urn:schemas-microsoft-com:office:office" xmlns:oel="http://schemas.microsoft.com/office/2019/extlst" xmlns:r="http://schemas.openxmlformats.org/officeDocument/2006/relationships" xmlns:m="http://schemas.openxmlformats.org/officeDocument/2006/math" xmlns:v="urn:schemas-microsoft-com:vml" xmlns:wp14="http://schemas.microsoft.com/office/word/2010/wordprocessingDrawing" xmlns:wp="http://schemas.openxmlformats.org/drawingml/2006/wordprocessingDrawing" xmlns:w10="urn:schemas-microsoft-com:office:word" xmlns:w="http://schemas.openxmlformats.org/wordprocessingml/2006/main" xmlns:w14="http://schemas.microsoft.com/office/word/2010/wordml" xmlns:w15="http://schemas.microsoft.com/office/word/2012/wordml" xmlns:w16cex="http://schemas.microsoft.com/office/word/2018/wordml/cex" xmlns:w16cid="http://schemas.microsoft.com/office/word/2016/wordml/cid" xmlns:w16="http://schemas.microsoft.com/office/word/2018/wordml" xmlns:w16du="http://schemas.microsoft.com/office/word/2023/wordml/word16du" xmlns:w16sdtdh="http://schemas.microsoft.com/office/word/2020/wordml/sdtdatahash" xmlns:w16se="http://schemas.microsoft.com/office/word/2015/wordml/symex" xmlns:wpg="http://schemas.microsoft.com/office/word/2010/wordprocessingGroup" xmlns:wpi="http://schemas.microsoft.com/office/word/2010/wordprocessingInk" xmlns:wne="http://schemas.microsoft.com/office/word/2006/wordml" xmlns:wps="http://schemas.microsoft.com/office/word/2010/wordprocessingShape" mc:Ignorable="w14 w15 w16se w16cid w16 w16cex w16sdtdh w16du wp14">
   <w:p>
     <w:pPr>
       <w:widowControl w:val="0"/>
@@ -45734,7 +46758,7 @@
 </file>
 
 <file path=word/header9.xml><?xml version="1.0" encoding="utf-8"?>
-<w:hdr xmlns:wpc="http://schemas.microsoft.com/office/word/2010/wordprocessingCanvas" xmlns:cx="http://schemas.microsoft.com/office/drawing/2014/chartex" xmlns:cx1="http://schemas.microsoft.com/office/drawing/2015/9/8/chartex" xmlns:cx2="http://schemas.microsoft.com/office/drawing/2015/10/21/chartex" xmlns:cx3="http://schemas.microsoft.com/office/drawing/2016/5/9/chartex" xmlns:cx4="http://schemas.microsoft.com/office/drawing/2016/5/10/chartex" xmlns:cx5="http://schemas.microsoft.com/office/drawing/2016/5/11/chartex" xmlns:cx6="http://schemas.microsoft.com/office/drawing/2016/5/12/chartex" xmlns:cx7="http://schemas.microsoft.com/office/drawing/2016/5/13/chartex" xmlns:cx8="http://schemas.microsoft.com/office/drawing/2016/5/14/chartex" xmlns:mc="http://schemas.openxmlformats.org/markup-compatibility/2006" xmlns:aink="http://schemas.microsoft.com/office/drawing/2016/ink" xmlns:am3d="http://schemas.microsoft.com/office/drawing/2017/model3d" xmlns:o="urn:schemas-microsoft-com:office:office" xmlns:oel="http://schemas.microsoft.com/office/2019/extlst" xmlns:r="http://schemas.openxmlformats.org/officeDocument/2006/relationships" xmlns:m="http://schemas.openxmlformats.org/officeDocument/2006/math" xmlns:v="urn:schemas-microsoft-com:vml" xmlns:wp14="http://schemas.microsoft.com/office/word/2010/wordprocessingDrawing" xmlns:wp="http://schemas.openxmlformats.org/drawingml/2006/wordprocessingDrawing" xmlns:w10="urn:schemas-microsoft-com:office:word" xmlns:w="http://schemas.openxmlformats.org/wordprocessingml/2006/main" xmlns:w14="http://schemas.microsoft.com/office/word/2010/wordml" xmlns:w15="http://schemas.microsoft.com/office/word/2012/wordml" xmlns:w16cex="http://schemas.microsoft.com/office/word/2018/wordml/cex" xmlns:w16cid="http://schemas.microsoft.com/office/word/2016/wordml/cid" xmlns:w16="http://schemas.microsoft.com/office/word/2018/wordml" xmlns:w16sdtdh="http://schemas.microsoft.com/office/word/2020/wordml/sdtdatahash" xmlns:w16se="http://schemas.microsoft.com/office/word/2015/wordml/symex" xmlns:wpg="http://schemas.microsoft.com/office/word/2010/wordprocessingGroup" xmlns:wpi="http://schemas.microsoft.com/office/word/2010/wordprocessingInk" xmlns:wne="http://schemas.microsoft.com/office/word/2006/wordml" xmlns:wps="http://schemas.microsoft.com/office/word/2010/wordprocessingShape" mc:Ignorable="w14 w15 w16se w16cid w16 w16cex w16sdtdh wp14">
+<w:hdr xmlns:wpc="http://schemas.microsoft.com/office/word/2010/wordprocessingCanvas" xmlns:cx="http://schemas.microsoft.com/office/drawing/2014/chartex" xmlns:cx1="http://schemas.microsoft.com/office/drawing/2015/9/8/chartex" xmlns:cx2="http://schemas.microsoft.com/office/drawing/2015/10/21/chartex" xmlns:cx3="http://schemas.microsoft.com/office/drawing/2016/5/9/chartex" xmlns:cx4="http://schemas.microsoft.com/office/drawing/2016/5/10/chartex" xmlns:cx5="http://schemas.microsoft.com/office/drawing/2016/5/11/chartex" xmlns:cx6="http://schemas.microsoft.com/office/drawing/2016/5/12/chartex" xmlns:cx7="http://schemas.microsoft.com/office/drawing/2016/5/13/chartex" xmlns:cx8="http://schemas.microsoft.com/office/drawing/2016/5/14/chartex" xmlns:mc="http://schemas.openxmlformats.org/markup-compatibility/2006" xmlns:aink="http://schemas.microsoft.com/office/drawing/2016/ink" xmlns:am3d="http://schemas.microsoft.com/office/drawing/2017/model3d" xmlns:o="urn:schemas-microsoft-com:office:office" xmlns:oel="http://schemas.microsoft.com/office/2019/extlst" xmlns:r="http://schemas.openxmlformats.org/officeDocument/2006/relationships" xmlns:m="http://schemas.openxmlformats.org/officeDocument/2006/math" xmlns:v="urn:schemas-microsoft-com:vml" xmlns:wp14="http://schemas.microsoft.com/office/word/2010/wordprocessingDrawing" xmlns:wp="http://schemas.openxmlformats.org/drawingml/2006/wordprocessingDrawing" xmlns:w10="urn:schemas-microsoft-com:office:word" xmlns:w="http://schemas.openxmlformats.org/wordprocessingml/2006/main" xmlns:w14="http://schemas.microsoft.com/office/word/2010/wordml" xmlns:w15="http://schemas.microsoft.com/office/word/2012/wordml" xmlns:w16cex="http://schemas.microsoft.com/office/word/2018/wordml/cex" xmlns:w16cid="http://schemas.microsoft.com/office/word/2016/wordml/cid" xmlns:w16="http://schemas.microsoft.com/office/word/2018/wordml" xmlns:w16du="http://schemas.microsoft.com/office/word/2023/wordml/word16du" xmlns:w16sdtdh="http://schemas.microsoft.com/office/word/2020/wordml/sdtdatahash" xmlns:w16se="http://schemas.microsoft.com/office/word/2015/wordml/symex" xmlns:wpg="http://schemas.microsoft.com/office/word/2010/wordprocessingGroup" xmlns:wpi="http://schemas.microsoft.com/office/word/2010/wordprocessingInk" xmlns:wne="http://schemas.microsoft.com/office/word/2006/wordml" xmlns:wps="http://schemas.microsoft.com/office/word/2010/wordprocessingShape" mc:Ignorable="w14 w15 w16se w16cid w16 w16cex w16sdtdh w16du wp14">
   <w:p>
     <w:pPr>
       <w:widowControl w:val="0"/>
@@ -45834,7 +46858,7 @@
 </file>
 
 <file path=word/numbering.xml><?xml version="1.0" encoding="utf-8"?>
-<w:numbering xmlns:wpc="http://schemas.microsoft.com/office/word/2010/wordprocessingCanvas" xmlns:cx="http://schemas.microsoft.com/office/drawing/2014/chartex" xmlns:cx1="http://schemas.microsoft.com/office/drawing/2015/9/8/chartex" xmlns:cx2="http://schemas.microsoft.com/office/drawing/2015/10/21/chartex" xmlns:cx3="http://schemas.microsoft.com/office/drawing/2016/5/9/chartex" xmlns:cx4="http://schemas.microsoft.com/office/drawing/2016/5/10/chartex" xmlns:cx5="http://schemas.microsoft.com/office/drawing/2016/5/11/chartex" xmlns:cx6="http://schemas.microsoft.com/office/drawing/2016/5/12/chartex" xmlns:cx7="http://schemas.microsoft.com/office/drawing/2016/5/13/chartex" xmlns:cx8="http://schemas.microsoft.com/office/drawing/2016/5/14/chartex" xmlns:mc="http://schemas.openxmlformats.org/markup-compatibility/2006" xmlns:aink="http://schemas.microsoft.com/office/drawing/2016/ink" xmlns:am3d="http://schemas.microsoft.com/office/drawing/2017/model3d" xmlns:o="urn:schemas-microsoft-com:office:office" xmlns:oel="http://schemas.microsoft.com/office/2019/extlst" xmlns:r="http://schemas.openxmlformats.org/officeDocument/2006/relationships" xmlns:m="http://schemas.openxmlformats.org/officeDocument/2006/math" xmlns:v="urn:schemas-microsoft-com:vml" xmlns:wp14="http://schemas.microsoft.com/office/word/2010/wordprocessingDrawing" xmlns:wp="http://schemas.openxmlformats.org/drawingml/2006/wordprocessingDrawing" xmlns:w10="urn:schemas-microsoft-com:office:word" xmlns:w="http://schemas.openxmlformats.org/wordprocessingml/2006/main" xmlns:w14="http://schemas.microsoft.com/office/word/2010/wordml" xmlns:w15="http://schemas.microsoft.com/office/word/2012/wordml" xmlns:w16cex="http://schemas.microsoft.com/office/word/2018/wordml/cex" xmlns:w16cid="http://schemas.microsoft.com/office/word/2016/wordml/cid" xmlns:w16="http://schemas.microsoft.com/office/word/2018/wordml" xmlns:w16sdtdh="http://schemas.microsoft.com/office/word/2020/wordml/sdtdatahash" xmlns:w16se="http://schemas.microsoft.com/office/word/2015/wordml/symex" xmlns:wpg="http://schemas.microsoft.com/office/word/2010/wordprocessingGroup" xmlns:wpi="http://schemas.microsoft.com/office/word/2010/wordprocessingInk" xmlns:wne="http://schemas.microsoft.com/office/word/2006/wordml" xmlns:wps="http://schemas.microsoft.com/office/word/2010/wordprocessingShape" mc:Ignorable="w14 w15 w16se w16cid w16 w16cex w16sdtdh wp14">
+<w:numbering xmlns:wpc="http://schemas.microsoft.com/office/word/2010/wordprocessingCanvas" xmlns:cx="http://schemas.microsoft.com/office/drawing/2014/chartex" xmlns:cx1="http://schemas.microsoft.com/office/drawing/2015/9/8/chartex" xmlns:cx2="http://schemas.microsoft.com/office/drawing/2015/10/21/chartex" xmlns:cx3="http://schemas.microsoft.com/office/drawing/2016/5/9/chartex" xmlns:cx4="http://schemas.microsoft.com/office/drawing/2016/5/10/chartex" xmlns:cx5="http://schemas.microsoft.com/office/drawing/2016/5/11/chartex" xmlns:cx6="http://schemas.microsoft.com/office/drawing/2016/5/12/chartex" xmlns:cx7="http://schemas.microsoft.com/office/drawing/2016/5/13/chartex" xmlns:cx8="http://schemas.microsoft.com/office/drawing/2016/5/14/chartex" xmlns:mc="http://schemas.openxmlformats.org/markup-compatibility/2006" xmlns:aink="http://schemas.microsoft.com/office/drawing/2016/ink" xmlns:am3d="http://schemas.microsoft.com/office/drawing/2017/model3d" xmlns:o="urn:schemas-microsoft-com:office:office" xmlns:oel="http://schemas.microsoft.com/office/2019/extlst" xmlns:r="http://schemas.openxmlformats.org/officeDocument/2006/relationships" xmlns:m="http://schemas.openxmlformats.org/officeDocument/2006/math" xmlns:v="urn:schemas-microsoft-com:vml" xmlns:wp14="http://schemas.microsoft.com/office/word/2010/wordprocessingDrawing" xmlns:wp="http://schemas.openxmlformats.org/drawingml/2006/wordprocessingDrawing" xmlns:w10="urn:schemas-microsoft-com:office:word" xmlns:w="http://schemas.openxmlformats.org/wordprocessingml/2006/main" xmlns:w14="http://schemas.microsoft.com/office/word/2010/wordml" xmlns:w15="http://schemas.microsoft.com/office/word/2012/wordml" xmlns:w16cex="http://schemas.microsoft.com/office/word/2018/wordml/cex" xmlns:w16cid="http://schemas.microsoft.com/office/word/2016/wordml/cid" xmlns:w16="http://schemas.microsoft.com/office/word/2018/wordml" xmlns:w16du="http://schemas.microsoft.com/office/word/2023/wordml/word16du" xmlns:w16sdtdh="http://schemas.microsoft.com/office/word/2020/wordml/sdtdatahash" xmlns:w16se="http://schemas.microsoft.com/office/word/2015/wordml/symex" xmlns:wpg="http://schemas.microsoft.com/office/word/2010/wordprocessingGroup" xmlns:wpi="http://schemas.microsoft.com/office/word/2010/wordprocessingInk" xmlns:wne="http://schemas.microsoft.com/office/word/2006/wordml" xmlns:wps="http://schemas.microsoft.com/office/word/2010/wordprocessingShape" mc:Ignorable="w14 w15 w16se w16cid w16 w16cex w16sdtdh w16du wp14">
   <w:abstractNum w:abstractNumId="0" w15:restartNumberingAfterBreak="0">
     <w:nsid w:val="05D56582"/>
     <w:multiLevelType w:val="hybridMultilevel"/>
@@ -50080,7 +51104,7 @@
 </file>
 
 <file path=word/styles.xml><?xml version="1.0" encoding="utf-8"?>
-<w:styles xmlns:mc="http://schemas.openxmlformats.org/markup-compatibility/2006" xmlns:r="http://schemas.openxmlformats.org/officeDocument/2006/relationships" xmlns:w="http://schemas.openxmlformats.org/wordprocessingml/2006/main" xmlns:w14="http://schemas.microsoft.com/office/word/2010/wordml" xmlns:w15="http://schemas.microsoft.com/office/word/2012/wordml" xmlns:w16cex="http://schemas.microsoft.com/office/word/2018/wordml/cex" xmlns:w16cid="http://schemas.microsoft.com/office/word/2016/wordml/cid" xmlns:w16="http://schemas.microsoft.com/office/word/2018/wordml" xmlns:w16sdtdh="http://schemas.microsoft.com/office/word/2020/wordml/sdtdatahash" xmlns:w16se="http://schemas.microsoft.com/office/word/2015/wordml/symex" mc:Ignorable="w14 w15 w16se w16cid w16 w16cex w16sdtdh">
+<w:styles xmlns:mc="http://schemas.openxmlformats.org/markup-compatibility/2006" xmlns:r="http://schemas.openxmlformats.org/officeDocument/2006/relationships" xmlns:w="http://schemas.openxmlformats.org/wordprocessingml/2006/main" xmlns:w14="http://schemas.microsoft.com/office/word/2010/wordml" xmlns:w15="http://schemas.microsoft.com/office/word/2012/wordml" xmlns:w16cex="http://schemas.microsoft.com/office/word/2018/wordml/cex" xmlns:w16cid="http://schemas.microsoft.com/office/word/2016/wordml/cid" xmlns:w16="http://schemas.microsoft.com/office/word/2018/wordml" xmlns:w16du="http://schemas.microsoft.com/office/word/2023/wordml/word16du" xmlns:w16sdtdh="http://schemas.microsoft.com/office/word/2020/wordml/sdtdatahash" xmlns:w16se="http://schemas.microsoft.com/office/word/2015/wordml/symex" mc:Ignorable="w14 w15 w16se w16cid w16 w16cex w16sdtdh w16du">
   <w:docDefaults>
     <w:rPrDefault>
       <w:rPr>

</xml_diff>

<commit_message>
nmv 18 05 2024
</commit_message>
<xml_diff>
--- a/Ghana Sandhi/GS-TS 7.1-7.5 Sanskrit.docx
+++ b/Ghana Sandhi/GS-TS 7.1-7.5 Sanskrit.docx
@@ -1123,6 +1123,7 @@
         </w:rPr>
         <w:t xml:space="preserve"> </w:t>
       </w:r>
+      <w:proofErr w:type="gramStart"/>
       <w:r>
         <w:rPr>
           <w:rFonts w:ascii="Arial" w:hAnsi="Arial" w:cs="Arial"/>
@@ -1147,6 +1148,7 @@
         </w:rPr>
         <w:t>)</w:t>
       </w:r>
+      <w:proofErr w:type="gramEnd"/>
       <w:r>
         <w:rPr>
           <w:rFonts w:ascii="Arial" w:hAnsi="Arial" w:cs="Arial"/>
@@ -4455,7 +4457,19 @@
           <w:szCs w:val="28"/>
           <w:lang w:val="en-US"/>
         </w:rPr>
-        <w:t>7.1.1.2(4)-</w:t>
+        <w:t>7.1.1.2(4)</w:t>
+      </w:r>
+      <w:proofErr w:type="gramStart"/>
+      <w:r>
+        <w:rPr>
+          <w:rFonts w:ascii="Arial" w:hAnsi="Arial" w:cs="Arial"/>
+          <w:bCs/>
+          <w:color w:val="FF0000"/>
+          <w:sz w:val="28"/>
+          <w:szCs w:val="28"/>
+          <w:lang w:val="en-US"/>
+        </w:rPr>
+        <w:t>-</w:t>
       </w:r>
       <w:r>
         <w:rPr>
@@ -4475,7 +4489,18 @@
           <w:szCs w:val="40"/>
           <w:lang w:eastAsia="en-US" w:bidi="hi-IN"/>
         </w:rPr>
-        <w:t xml:space="preserve">iÉqÉç | LýiÉålÉþ | AýÍpÉ | </w:t>
+        <w:t>iÉqÉç</w:t>
+      </w:r>
+      <w:proofErr w:type="gramEnd"/>
+      <w:r>
+        <w:rPr>
+          <w:rFonts w:ascii="BRH Devanagari Extra" w:eastAsiaTheme="minorHAnsi" w:hAnsi="BRH Devanagari Extra" w:cs="BRH Devanagari Extra"/>
+          <w:color w:val="FF0000"/>
+          <w:sz w:val="40"/>
+          <w:szCs w:val="40"/>
+          <w:lang w:eastAsia="en-US" w:bidi="hi-IN"/>
+        </w:rPr>
+        <w:t xml:space="preserve"> | LýiÉålÉþ | AýÍpÉ | </w:t>
       </w:r>
     </w:p>
     <w:p>
@@ -4502,7 +4527,29 @@
           <w:szCs w:val="40"/>
           <w:lang w:eastAsia="en-US" w:bidi="hi-IN"/>
         </w:rPr>
-        <w:t xml:space="preserve">iÉ qÉåýiÉå lÉæýiÉålÉý iÉqÉç iÉ qÉåýiÉå lÉÉýprÉÉÿ(1ý)prÉåþiÉålÉý iÉqÉç iÉ qÉåýiÉålÉÉýÍpÉ | </w:t>
+        <w:t>iÉ qÉåýiÉå lÉæýiÉålÉý iÉqÉç iÉ qÉåýiÉå lÉÉýprÉÉÿ(1</w:t>
+      </w:r>
+      <w:proofErr w:type="gramStart"/>
+      <w:r>
+        <w:rPr>
+          <w:rFonts w:ascii="BRH Devanagari Extra" w:eastAsiaTheme="minorHAnsi" w:hAnsi="BRH Devanagari Extra" w:cs="BRH Devanagari Extra"/>
+          <w:color w:val="FF0000"/>
+          <w:sz w:val="40"/>
+          <w:szCs w:val="40"/>
+          <w:lang w:eastAsia="en-US" w:bidi="hi-IN"/>
+        </w:rPr>
+        <w:t>ý)prÉåþiÉålÉý</w:t>
+      </w:r>
+      <w:proofErr w:type="gramEnd"/>
+      <w:r>
+        <w:rPr>
+          <w:rFonts w:ascii="BRH Devanagari Extra" w:eastAsiaTheme="minorHAnsi" w:hAnsi="BRH Devanagari Extra" w:cs="BRH Devanagari Extra"/>
+          <w:color w:val="FF0000"/>
+          <w:sz w:val="40"/>
+          <w:szCs w:val="40"/>
+          <w:lang w:eastAsia="en-US" w:bidi="hi-IN"/>
+        </w:rPr>
+        <w:t xml:space="preserve"> iÉqÉç iÉ qÉåýiÉålÉÉýÍpÉ | </w:t>
       </w:r>
     </w:p>
     <w:p>
@@ -6583,16 +6630,27 @@
           <w:szCs w:val="32"/>
           <w:lang w:eastAsia="en-US" w:bidi="hi-IN"/>
         </w:rPr>
-        <w:t>7.1.5.1(15)-</w:t>
-      </w:r>
-      <w:r>
-        <w:rPr>
-          <w:rFonts w:ascii="BRH Devanagari Extra" w:eastAsiaTheme="minorHAnsi" w:hAnsi="BRH Devanagari Extra" w:cs="BRH Devanagari Extra"/>
+        <w:t>7.1.5.1(15)</w:t>
+      </w:r>
+      <w:proofErr w:type="gramStart"/>
+      <w:r>
+        <w:rPr>
+          <w:rFonts w:ascii="Arial" w:eastAsiaTheme="minorHAnsi" w:hAnsi="Arial" w:cs="Arial"/>
           <w:color w:val="FF0000"/>
           <w:sz w:val="32"/>
           <w:szCs w:val="32"/>
           <w:lang w:eastAsia="en-US" w:bidi="hi-IN"/>
         </w:rPr>
+        <w:t>-</w:t>
+      </w:r>
+      <w:r>
+        <w:rPr>
+          <w:rFonts w:ascii="BRH Devanagari Extra" w:eastAsiaTheme="minorHAnsi" w:hAnsi="BRH Devanagari Extra" w:cs="BRH Devanagari Extra"/>
+          <w:color w:val="FF0000"/>
+          <w:sz w:val="32"/>
+          <w:szCs w:val="32"/>
+          <w:lang w:eastAsia="en-US" w:bidi="hi-IN"/>
+        </w:rPr>
         <w:t xml:space="preserve">  </w:t>
       </w:r>
       <w:r>
@@ -6603,7 +6661,18 @@
           <w:szCs w:val="40"/>
           <w:lang w:eastAsia="en-US" w:bidi="hi-IN"/>
         </w:rPr>
-        <w:t>iÉÉqÉç | uÉýUÉýWûÈ | pÉÔýiuÉÉ |</w:t>
+        <w:t>iÉÉqÉç</w:t>
+      </w:r>
+      <w:proofErr w:type="gramEnd"/>
+      <w:r>
+        <w:rPr>
+          <w:rFonts w:ascii="BRH Devanagari Extra" w:eastAsiaTheme="minorHAnsi" w:hAnsi="BRH Devanagari Extra" w:cs="BRH Devanagari Extra"/>
+          <w:color w:val="FF0000"/>
+          <w:sz w:val="40"/>
+          <w:szCs w:val="40"/>
+          <w:lang w:eastAsia="en-US" w:bidi="hi-IN"/>
+        </w:rPr>
+        <w:t xml:space="preserve"> | uÉýUÉýWûÈ | pÉÔýiuÉÉ |</w:t>
       </w:r>
     </w:p>
     <w:p>
@@ -6661,7 +6730,18 @@
           <w:szCs w:val="32"/>
           <w:lang w:eastAsia="en-US" w:bidi="hi-IN"/>
         </w:rPr>
-        <w:t>7.1.5.1(16)-</w:t>
+        <w:t>7.1.5.1(16)</w:t>
+      </w:r>
+      <w:proofErr w:type="gramStart"/>
+      <w:r>
+        <w:rPr>
+          <w:rFonts w:ascii="Arial" w:eastAsiaTheme="minorHAnsi" w:hAnsi="Arial" w:cs="Arial"/>
+          <w:color w:val="FF0000"/>
+          <w:sz w:val="32"/>
+          <w:szCs w:val="32"/>
+          <w:lang w:eastAsia="en-US" w:bidi="hi-IN"/>
+        </w:rPr>
+        <w:t>-</w:t>
       </w:r>
       <w:r>
         <w:rPr>
@@ -6671,7 +6751,18 @@
           <w:szCs w:val="40"/>
           <w:lang w:eastAsia="en-US" w:bidi="hi-IN"/>
         </w:rPr>
-        <w:t xml:space="preserve">  uÉýUÉýWûÈ | pÉÔýiuÉÉ | AÉ | AýWûýUýiÉç | </w:t>
+        <w:t xml:space="preserve">  uÉýUÉýWûÈ</w:t>
+      </w:r>
+      <w:proofErr w:type="gramEnd"/>
+      <w:r>
+        <w:rPr>
+          <w:rFonts w:ascii="BRH Devanagari Extra" w:eastAsiaTheme="minorHAnsi" w:hAnsi="BRH Devanagari Extra" w:cs="BRH Devanagari Extra"/>
+          <w:color w:val="FF0000"/>
+          <w:sz w:val="40"/>
+          <w:szCs w:val="40"/>
+          <w:lang w:eastAsia="en-US" w:bidi="hi-IN"/>
+        </w:rPr>
+        <w:t xml:space="preserve"> | pÉÔýiuÉÉ | AÉ | AýWûýUýiÉç | </w:t>
       </w:r>
     </w:p>
     <w:p>
@@ -6758,7 +6849,18 @@
           <w:lang w:eastAsia="en-US" w:bidi="hi-IN"/>
         </w:rPr>
         <w:lastRenderedPageBreak/>
-        <w:t>7.1.5.1(17)-</w:t>
+        <w:t>7.1.5.1(17)</w:t>
+      </w:r>
+      <w:proofErr w:type="gramStart"/>
+      <w:r>
+        <w:rPr>
+          <w:rFonts w:ascii="Arial" w:eastAsiaTheme="minorHAnsi" w:hAnsi="Arial" w:cs="Arial"/>
+          <w:color w:val="FF0000"/>
+          <w:sz w:val="32"/>
+          <w:szCs w:val="32"/>
+          <w:lang w:eastAsia="en-US" w:bidi="hi-IN"/>
+        </w:rPr>
+        <w:t>-</w:t>
       </w:r>
       <w:r>
         <w:rPr>
@@ -6768,7 +6870,18 @@
           <w:szCs w:val="40"/>
           <w:lang w:eastAsia="en-US" w:bidi="hi-IN"/>
         </w:rPr>
-        <w:t xml:space="preserve">  pÉÔýiuÉÉ | AÉ | AýWûýUýiÉç | iÉÉqÉç |</w:t>
+        <w:t xml:space="preserve">  pÉÔýiuÉÉ</w:t>
+      </w:r>
+      <w:proofErr w:type="gramEnd"/>
+      <w:r>
+        <w:rPr>
+          <w:rFonts w:ascii="BRH Devanagari Extra" w:eastAsiaTheme="minorHAnsi" w:hAnsi="BRH Devanagari Extra" w:cs="BRH Devanagari Extra"/>
+          <w:color w:val="FF0000"/>
+          <w:sz w:val="40"/>
+          <w:szCs w:val="40"/>
+          <w:lang w:eastAsia="en-US" w:bidi="hi-IN"/>
+        </w:rPr>
+        <w:t xml:space="preserve"> | AÉ | AýWûýUýiÉç | iÉÉqÉç |</w:t>
       </w:r>
     </w:p>
     <w:p>
@@ -6826,7 +6939,18 @@
           <w:szCs w:val="32"/>
           <w:lang w:eastAsia="en-US" w:bidi="hi-IN"/>
         </w:rPr>
-        <w:t>7.1.5.1(18)-</w:t>
+        <w:t>7.1.5.1(18)</w:t>
+      </w:r>
+      <w:proofErr w:type="gramStart"/>
+      <w:r>
+        <w:rPr>
+          <w:rFonts w:ascii="Arial" w:eastAsiaTheme="minorHAnsi" w:hAnsi="Arial" w:cs="Arial"/>
+          <w:color w:val="FF0000"/>
+          <w:sz w:val="32"/>
+          <w:szCs w:val="32"/>
+          <w:lang w:eastAsia="en-US" w:bidi="hi-IN"/>
+        </w:rPr>
+        <w:t>-</w:t>
       </w:r>
       <w:r>
         <w:rPr>
@@ -6836,7 +6960,18 @@
           <w:szCs w:val="40"/>
           <w:lang w:eastAsia="en-US" w:bidi="hi-IN"/>
         </w:rPr>
-        <w:t xml:space="preserve">  AÉ | AýWûýUýiÉç | iÉÉqÉç | </w:t>
+        <w:t xml:space="preserve">  AÉ</w:t>
+      </w:r>
+      <w:proofErr w:type="gramEnd"/>
+      <w:r>
+        <w:rPr>
+          <w:rFonts w:ascii="BRH Devanagari Extra" w:eastAsiaTheme="minorHAnsi" w:hAnsi="BRH Devanagari Extra" w:cs="BRH Devanagari Extra"/>
+          <w:color w:val="FF0000"/>
+          <w:sz w:val="40"/>
+          <w:szCs w:val="40"/>
+          <w:lang w:eastAsia="en-US" w:bidi="hi-IN"/>
+        </w:rPr>
+        <w:t xml:space="preserve"> | AýWûýUýiÉç | iÉÉqÉç | </w:t>
       </w:r>
     </w:p>
     <w:p>
@@ -7577,7 +7712,19 @@
           <w:szCs w:val="28"/>
           <w:lang w:val="en-US"/>
         </w:rPr>
-        <w:t>7.1.5.4(38)-</w:t>
+        <w:t>7.1.5.4(38)</w:t>
+      </w:r>
+      <w:proofErr w:type="gramStart"/>
+      <w:r>
+        <w:rPr>
+          <w:rFonts w:ascii="Arial" w:hAnsi="Arial" w:cs="Arial"/>
+          <w:bCs/>
+          <w:color w:val="FF0000"/>
+          <w:sz w:val="28"/>
+          <w:szCs w:val="28"/>
+          <w:lang w:val="en-US"/>
+        </w:rPr>
+        <w:t>-</w:t>
       </w:r>
       <w:r>
         <w:rPr>
@@ -7587,7 +7734,18 @@
           <w:szCs w:val="36"/>
           <w:lang w:eastAsia="en-US" w:bidi="hi-IN"/>
         </w:rPr>
-        <w:t xml:space="preserve">  xrÉÉýiÉç | AjÉþ | EýYjrÉþÈ | </w:t>
+        <w:t xml:space="preserve">  xrÉÉýiÉç</w:t>
+      </w:r>
+      <w:proofErr w:type="gramEnd"/>
+      <w:r>
+        <w:rPr>
+          <w:rFonts w:ascii="BRH Devanagari Extra" w:eastAsiaTheme="minorHAnsi" w:hAnsi="BRH Devanagari Extra" w:cs="BRH Devanagari Extra"/>
+          <w:color w:val="FF0000"/>
+          <w:sz w:val="36"/>
+          <w:szCs w:val="36"/>
+          <w:lang w:eastAsia="en-US" w:bidi="hi-IN"/>
+        </w:rPr>
+        <w:t xml:space="preserve"> | AjÉþ | EýYjrÉþÈ | </w:t>
       </w:r>
     </w:p>
     <w:p>
@@ -7636,7 +7794,19 @@
           <w:szCs w:val="28"/>
           <w:lang w:val="en-US"/>
         </w:rPr>
-        <w:t>7.1.5.4(39)-</w:t>
+        <w:t>7.1.5.4(39)</w:t>
+      </w:r>
+      <w:proofErr w:type="gramStart"/>
+      <w:r>
+        <w:rPr>
+          <w:rFonts w:ascii="Arial" w:hAnsi="Arial" w:cs="Arial"/>
+          <w:bCs/>
+          <w:color w:val="FF0000"/>
+          <w:sz w:val="28"/>
+          <w:szCs w:val="28"/>
+          <w:lang w:val="en-US"/>
+        </w:rPr>
+        <w:t>-</w:t>
       </w:r>
       <w:r>
         <w:rPr>
@@ -7646,7 +7816,18 @@
           <w:szCs w:val="36"/>
           <w:lang w:eastAsia="en-US" w:bidi="hi-IN"/>
         </w:rPr>
-        <w:t xml:space="preserve">  AjÉþ | EýYjrÉþÈ | AjÉþ | </w:t>
+        <w:t xml:space="preserve">  AjÉþ</w:t>
+      </w:r>
+      <w:proofErr w:type="gramEnd"/>
+      <w:r>
+        <w:rPr>
+          <w:rFonts w:ascii="BRH Devanagari Extra" w:eastAsiaTheme="minorHAnsi" w:hAnsi="BRH Devanagari Extra" w:cs="BRH Devanagari Extra"/>
+          <w:color w:val="FF0000"/>
+          <w:sz w:val="36"/>
+          <w:szCs w:val="36"/>
+          <w:lang w:eastAsia="en-US" w:bidi="hi-IN"/>
+        </w:rPr>
+        <w:t xml:space="preserve"> | EýYjrÉþÈ | AjÉþ | </w:t>
       </w:r>
     </w:p>
     <w:p>
@@ -7695,7 +7876,19 @@
           <w:szCs w:val="28"/>
           <w:lang w:val="en-US"/>
         </w:rPr>
-        <w:t>7.1.5.4(40)-</w:t>
+        <w:t>7.1.5.4(40)</w:t>
+      </w:r>
+      <w:proofErr w:type="gramStart"/>
+      <w:r>
+        <w:rPr>
+          <w:rFonts w:ascii="Arial" w:hAnsi="Arial" w:cs="Arial"/>
+          <w:bCs/>
+          <w:color w:val="FF0000"/>
+          <w:sz w:val="28"/>
+          <w:szCs w:val="28"/>
+          <w:lang w:val="en-US"/>
+        </w:rPr>
+        <w:t>-</w:t>
       </w:r>
       <w:r>
         <w:rPr>
@@ -7705,7 +7898,18 @@
           <w:szCs w:val="36"/>
           <w:lang w:eastAsia="en-US" w:bidi="hi-IN"/>
         </w:rPr>
-        <w:t xml:space="preserve">  EýYjrÉþÈ | AjÉþ | AýÌiÉýUÉý§ÉÈ | </w:t>
+        <w:t xml:space="preserve">  EýYjrÉþÈ</w:t>
+      </w:r>
+      <w:proofErr w:type="gramEnd"/>
+      <w:r>
+        <w:rPr>
+          <w:rFonts w:ascii="BRH Devanagari Extra" w:eastAsiaTheme="minorHAnsi" w:hAnsi="BRH Devanagari Extra" w:cs="BRH Devanagari Extra"/>
+          <w:color w:val="FF0000"/>
+          <w:sz w:val="36"/>
+          <w:szCs w:val="36"/>
+          <w:lang w:eastAsia="en-US" w:bidi="hi-IN"/>
+        </w:rPr>
+        <w:t xml:space="preserve"> | AjÉþ | AýÌiÉýUÉý§ÉÈ | </w:t>
       </w:r>
     </w:p>
     <w:p>
@@ -8041,8 +8245,20 @@
           <w:szCs w:val="40"/>
           <w:lang w:bidi="ar-SA"/>
         </w:rPr>
-        <w:t xml:space="preserve"> WûÏ(</w:t>
-      </w:r>
+        <w:t xml:space="preserve"> </w:t>
+      </w:r>
+      <w:proofErr w:type="gramStart"/>
+      <w:r>
+        <w:rPr>
+          <w:rFonts w:ascii="BRH Devanagari Extra" w:hAnsi="BRH Devanagari Extra" w:cs="BRH Devanagari Extra"/>
+          <w:b/>
+          <w:sz w:val="40"/>
+          <w:szCs w:val="40"/>
+          <w:lang w:bidi="ar-SA"/>
+        </w:rPr>
+        <w:t>WûÏ(</w:t>
+      </w:r>
+      <w:proofErr w:type="gramEnd"/>
       <w:r>
         <w:rPr>
           <w:rFonts w:ascii="Arial" w:hAnsi="Arial" w:cs="Arial"/>
@@ -8712,7 +8928,29 @@
           <w:szCs w:val="40"/>
           <w:lang w:eastAsia="en-US" w:bidi="ar-SA"/>
         </w:rPr>
-        <w:t>CÌiÉþ | AxiÉÑþ | WûÏ(3) |</w:t>
+        <w:t xml:space="preserve">CÌiÉþ | AxiÉÑþ | </w:t>
+      </w:r>
+      <w:proofErr w:type="gramStart"/>
+      <w:r>
+        <w:rPr>
+          <w:rFonts w:ascii="BRH Devanagari Extra" w:eastAsiaTheme="minorHAnsi" w:hAnsi="BRH Devanagari Extra" w:cs="BRH Devanagari Extra"/>
+          <w:color w:val="000000"/>
+          <w:sz w:val="40"/>
+          <w:szCs w:val="40"/>
+          <w:lang w:eastAsia="en-US" w:bidi="ar-SA"/>
+        </w:rPr>
+        <w:t>WûÏ(</w:t>
+      </w:r>
+      <w:proofErr w:type="gramEnd"/>
+      <w:r>
+        <w:rPr>
+          <w:rFonts w:ascii="BRH Devanagari Extra" w:eastAsiaTheme="minorHAnsi" w:hAnsi="BRH Devanagari Extra" w:cs="BRH Devanagari Extra"/>
+          <w:color w:val="000000"/>
+          <w:sz w:val="40"/>
+          <w:szCs w:val="40"/>
+          <w:lang w:eastAsia="en-US" w:bidi="ar-SA"/>
+        </w:rPr>
+        <w:t>3) |</w:t>
       </w:r>
       <w:r>
         <w:rPr>
@@ -8778,7 +9016,31 @@
           <w:szCs w:val="40"/>
           <w:lang w:eastAsia="en-US" w:bidi="ar-SA"/>
         </w:rPr>
-        <w:t>CirÉ xiuÉ ÎxiuÉiÉÏ irÉxiÉÑý WûÏ(3) WûÏ(3) AÎxiuÉiÉÏ</w:t>
+        <w:t xml:space="preserve">CirÉ xiuÉ ÎxiuÉiÉÏ irÉxiÉÑý </w:t>
+      </w:r>
+      <w:proofErr w:type="gramStart"/>
+      <w:r>
+        <w:rPr>
+          <w:rFonts w:ascii="BRH Devanagari Extra" w:eastAsiaTheme="minorHAnsi" w:hAnsi="BRH Devanagari Extra" w:cs="BRH Devanagari Extra"/>
+          <w:b/>
+          <w:color w:val="000000"/>
+          <w:sz w:val="40"/>
+          <w:szCs w:val="40"/>
+          <w:lang w:eastAsia="en-US" w:bidi="ar-SA"/>
+        </w:rPr>
+        <w:t>WûÏ(</w:t>
+      </w:r>
+      <w:proofErr w:type="gramEnd"/>
+      <w:r>
+        <w:rPr>
+          <w:rFonts w:ascii="BRH Devanagari Extra" w:eastAsiaTheme="minorHAnsi" w:hAnsi="BRH Devanagari Extra" w:cs="BRH Devanagari Extra"/>
+          <w:b/>
+          <w:color w:val="000000"/>
+          <w:sz w:val="40"/>
+          <w:szCs w:val="40"/>
+          <w:lang w:eastAsia="en-US" w:bidi="ar-SA"/>
+        </w:rPr>
+        <w:t>3) WûÏ(3) AÎxiuÉiÉÏ</w:t>
       </w:r>
       <w:r>
         <w:rPr>
@@ -8892,7 +9154,29 @@
           <w:szCs w:val="40"/>
           <w:lang w:eastAsia="en-US" w:bidi="ar-SA"/>
         </w:rPr>
-        <w:t>AxiÉÑþ | WûÏ(3) | CÌiÉþ |</w:t>
+        <w:t xml:space="preserve">AxiÉÑþ | </w:t>
+      </w:r>
+      <w:proofErr w:type="gramStart"/>
+      <w:r>
+        <w:rPr>
+          <w:rFonts w:ascii="BRH Devanagari Extra" w:eastAsiaTheme="minorHAnsi" w:hAnsi="BRH Devanagari Extra" w:cs="BRH Devanagari Extra"/>
+          <w:color w:val="000000"/>
+          <w:sz w:val="40"/>
+          <w:szCs w:val="40"/>
+          <w:lang w:eastAsia="en-US" w:bidi="ar-SA"/>
+        </w:rPr>
+        <w:t>WûÏ(</w:t>
+      </w:r>
+      <w:proofErr w:type="gramEnd"/>
+      <w:r>
+        <w:rPr>
+          <w:rFonts w:ascii="BRH Devanagari Extra" w:eastAsiaTheme="minorHAnsi" w:hAnsi="BRH Devanagari Extra" w:cs="BRH Devanagari Extra"/>
+          <w:color w:val="000000"/>
+          <w:sz w:val="40"/>
+          <w:szCs w:val="40"/>
+          <w:lang w:eastAsia="en-US" w:bidi="ar-SA"/>
+        </w:rPr>
+        <w:t>3) | CÌiÉþ |</w:t>
       </w:r>
       <w:r>
         <w:rPr>
@@ -8961,7 +9245,31 @@
           <w:szCs w:val="40"/>
           <w:lang w:eastAsia="en-US" w:bidi="ar-SA"/>
         </w:rPr>
-        <w:t>AxiÉÑý WûÏ(3) WûÏ(3) AxiuÉxiÉÑý WûÏ(3) CiÉÏÌiÉý WûÏ(3) AxiuÉxiÉÑý WûÏ(3) CÌiÉþ |</w:t>
+        <w:t xml:space="preserve">AxiÉÑý </w:t>
+      </w:r>
+      <w:proofErr w:type="gramStart"/>
+      <w:r>
+        <w:rPr>
+          <w:rFonts w:ascii="BRH Devanagari Extra" w:eastAsiaTheme="minorHAnsi" w:hAnsi="BRH Devanagari Extra" w:cs="BRH Devanagari Extra"/>
+          <w:b/>
+          <w:color w:val="000000"/>
+          <w:sz w:val="40"/>
+          <w:szCs w:val="40"/>
+          <w:lang w:eastAsia="en-US" w:bidi="ar-SA"/>
+        </w:rPr>
+        <w:t>WûÏ(</w:t>
+      </w:r>
+      <w:proofErr w:type="gramEnd"/>
+      <w:r>
+        <w:rPr>
+          <w:rFonts w:ascii="BRH Devanagari Extra" w:eastAsiaTheme="minorHAnsi" w:hAnsi="BRH Devanagari Extra" w:cs="BRH Devanagari Extra"/>
+          <w:b/>
+          <w:color w:val="000000"/>
+          <w:sz w:val="40"/>
+          <w:szCs w:val="40"/>
+          <w:lang w:eastAsia="en-US" w:bidi="ar-SA"/>
+        </w:rPr>
+        <w:t>3) WûÏ(3) AxiuÉxiÉÑý WûÏ(3) CiÉÏÌiÉý WûÏ(3) AxiuÉxiÉÑý WûÏ(3) CÌiÉþ |</w:t>
       </w:r>
     </w:p>
     <w:p>
@@ -10486,7 +10794,19 @@
           <w:lang w:val="en-US"/>
         </w:rPr>
         <w:lastRenderedPageBreak/>
-        <w:t>7.1.7.3(16)-</w:t>
+        <w:t>7.1.7.3(16)</w:t>
+      </w:r>
+      <w:proofErr w:type="gramStart"/>
+      <w:r>
+        <w:rPr>
+          <w:rFonts w:ascii="Arial" w:hAnsi="Arial" w:cs="Arial"/>
+          <w:bCs/>
+          <w:color w:val="FF0000"/>
+          <w:sz w:val="32"/>
+          <w:szCs w:val="32"/>
+          <w:lang w:val="en-US"/>
+        </w:rPr>
+        <w:t>-</w:t>
       </w:r>
       <w:r>
         <w:rPr>
@@ -10496,7 +10816,18 @@
           <w:szCs w:val="40"/>
           <w:lang w:eastAsia="en-US" w:bidi="hi-IN"/>
         </w:rPr>
-        <w:t xml:space="preserve">  LMüÉÿ | qÉÉý | pÉÔýiÉÉ |</w:t>
+        <w:t xml:space="preserve">  LMüÉÿ</w:t>
+      </w:r>
+      <w:proofErr w:type="gramEnd"/>
+      <w:r>
+        <w:rPr>
+          <w:rFonts w:ascii="BRH Devanagari Extra" w:eastAsiaTheme="minorHAnsi" w:hAnsi="BRH Devanagari Extra" w:cs="BRH Devanagari Extra"/>
+          <w:color w:val="FF0000"/>
+          <w:sz w:val="40"/>
+          <w:szCs w:val="40"/>
+          <w:lang w:eastAsia="en-US" w:bidi="hi-IN"/>
+        </w:rPr>
+        <w:t xml:space="preserve"> | qÉÉý | pÉÔýiÉÉ |</w:t>
       </w:r>
     </w:p>
     <w:p>
@@ -10554,7 +10885,19 @@
           <w:szCs w:val="32"/>
           <w:lang w:val="en-US"/>
         </w:rPr>
-        <w:t>7.1.7.3(17)-</w:t>
+        <w:t>7.1.7.3(17)</w:t>
+      </w:r>
+      <w:proofErr w:type="gramStart"/>
+      <w:r>
+        <w:rPr>
+          <w:rFonts w:ascii="Arial" w:hAnsi="Arial" w:cs="Arial"/>
+          <w:bCs/>
+          <w:color w:val="FF0000"/>
+          <w:sz w:val="32"/>
+          <w:szCs w:val="32"/>
+          <w:lang w:val="en-US"/>
+        </w:rPr>
+        <w:t>-</w:t>
       </w:r>
       <w:r>
         <w:rPr>
@@ -10564,7 +10907,18 @@
           <w:szCs w:val="40"/>
           <w:lang w:eastAsia="en-US" w:bidi="hi-IN"/>
         </w:rPr>
-        <w:t xml:space="preserve">  qÉÉý | pÉÔýiÉÉ | AÉ | ÌuÉýzÉý | </w:t>
+        <w:t xml:space="preserve">  qÉÉý</w:t>
+      </w:r>
+      <w:proofErr w:type="gramEnd"/>
+      <w:r>
+        <w:rPr>
+          <w:rFonts w:ascii="BRH Devanagari Extra" w:eastAsiaTheme="minorHAnsi" w:hAnsi="BRH Devanagari Extra" w:cs="BRH Devanagari Extra"/>
+          <w:color w:val="FF0000"/>
+          <w:sz w:val="40"/>
+          <w:szCs w:val="40"/>
+          <w:lang w:eastAsia="en-US" w:bidi="hi-IN"/>
+        </w:rPr>
+        <w:t xml:space="preserve"> | pÉÔýiÉÉ | AÉ | ÌuÉýzÉý | </w:t>
       </w:r>
     </w:p>
     <w:p>
@@ -10623,7 +10977,19 @@
           <w:szCs w:val="32"/>
           <w:lang w:val="en-US"/>
         </w:rPr>
-        <w:t>7.1.7.3(18)-</w:t>
+        <w:t>7.1.7.3(18)</w:t>
+      </w:r>
+      <w:proofErr w:type="gramStart"/>
+      <w:r>
+        <w:rPr>
+          <w:rFonts w:ascii="Arial" w:hAnsi="Arial" w:cs="Arial"/>
+          <w:bCs/>
+          <w:color w:val="FF0000"/>
+          <w:sz w:val="32"/>
+          <w:szCs w:val="32"/>
+          <w:lang w:val="en-US"/>
+        </w:rPr>
+        <w:t>-</w:t>
       </w:r>
       <w:r>
         <w:rPr>
@@ -10633,7 +10999,18 @@
           <w:szCs w:val="40"/>
           <w:lang w:eastAsia="en-US" w:bidi="hi-IN"/>
         </w:rPr>
-        <w:t xml:space="preserve">  pÉÔýiÉÉ | AÉ | ÌuÉýzÉý | qÉÉ |</w:t>
+        <w:t xml:space="preserve">  pÉÔýiÉÉ</w:t>
+      </w:r>
+      <w:proofErr w:type="gramEnd"/>
+      <w:r>
+        <w:rPr>
+          <w:rFonts w:ascii="BRH Devanagari Extra" w:eastAsiaTheme="minorHAnsi" w:hAnsi="BRH Devanagari Extra" w:cs="BRH Devanagari Extra"/>
+          <w:color w:val="FF0000"/>
+          <w:sz w:val="40"/>
+          <w:szCs w:val="40"/>
+          <w:lang w:eastAsia="en-US" w:bidi="hi-IN"/>
+        </w:rPr>
+        <w:t xml:space="preserve"> | AÉ | ÌuÉýzÉý | qÉÉ |</w:t>
       </w:r>
     </w:p>
     <w:p>
@@ -10691,7 +11068,19 @@
           <w:szCs w:val="32"/>
           <w:lang w:val="en-US"/>
         </w:rPr>
-        <w:t>7.1.7.3(19)-</w:t>
+        <w:t>7.1.7.3(19)</w:t>
+      </w:r>
+      <w:proofErr w:type="gramStart"/>
+      <w:r>
+        <w:rPr>
+          <w:rFonts w:ascii="Arial" w:hAnsi="Arial" w:cs="Arial"/>
+          <w:bCs/>
+          <w:color w:val="FF0000"/>
+          <w:sz w:val="32"/>
+          <w:szCs w:val="32"/>
+          <w:lang w:val="en-US"/>
+        </w:rPr>
+        <w:t>-</w:t>
       </w:r>
       <w:r>
         <w:rPr>
@@ -10701,7 +11090,18 @@
           <w:szCs w:val="40"/>
           <w:lang w:eastAsia="en-US" w:bidi="hi-IN"/>
         </w:rPr>
-        <w:t xml:space="preserve">  AÉ | ÌuÉýzÉý | qÉÉ | </w:t>
+        <w:t xml:space="preserve">  AÉ</w:t>
+      </w:r>
+      <w:proofErr w:type="gramEnd"/>
+      <w:r>
+        <w:rPr>
+          <w:rFonts w:ascii="BRH Devanagari Extra" w:eastAsiaTheme="minorHAnsi" w:hAnsi="BRH Devanagari Extra" w:cs="BRH Devanagari Extra"/>
+          <w:color w:val="FF0000"/>
+          <w:sz w:val="40"/>
+          <w:szCs w:val="40"/>
+          <w:lang w:eastAsia="en-US" w:bidi="hi-IN"/>
+        </w:rPr>
+        <w:t xml:space="preserve"> | ÌuÉýzÉý | qÉÉ | </w:t>
       </w:r>
     </w:p>
     <w:p>
@@ -11279,8 +11679,9 @@
           <w:highlight w:val="yellow"/>
           <w:lang w:val="en-US"/>
         </w:rPr>
-        <w:t xml:space="preserve">in green </w:t>
-      </w:r>
+        <w:t xml:space="preserve">in </w:t>
+      </w:r>
+      <w:proofErr w:type="gramStart"/>
       <w:r>
         <w:rPr>
           <w:rFonts w:ascii="Arial" w:hAnsi="Arial" w:cs="Arial"/>
@@ -11291,7 +11692,7 @@
           <w:highlight w:val="yellow"/>
           <w:lang w:val="en-US"/>
         </w:rPr>
-        <w:t xml:space="preserve">, </w:t>
+        <w:t xml:space="preserve">green </w:t>
       </w:r>
       <w:r>
         <w:rPr>
@@ -11303,8 +11704,9 @@
           <w:highlight w:val="yellow"/>
           <w:lang w:val="en-US"/>
         </w:rPr>
-        <w:t xml:space="preserve">not </w:t>
-      </w:r>
+        <w:t>,</w:t>
+      </w:r>
+      <w:proofErr w:type="gramEnd"/>
       <w:r>
         <w:rPr>
           <w:rFonts w:ascii="Arial" w:hAnsi="Arial" w:cs="Arial"/>
@@ -11315,7 +11717,7 @@
           <w:highlight w:val="yellow"/>
           <w:lang w:val="en-US"/>
         </w:rPr>
-        <w:t xml:space="preserve">the </w:t>
+        <w:t xml:space="preserve"> </w:t>
       </w:r>
       <w:r>
         <w:rPr>
@@ -11327,7 +11729,7 @@
           <w:highlight w:val="yellow"/>
           <w:lang w:val="en-US"/>
         </w:rPr>
-        <w:t>others</w:t>
+        <w:t xml:space="preserve">not </w:t>
       </w:r>
       <w:r>
         <w:rPr>
@@ -11339,7 +11741,7 @@
           <w:highlight w:val="yellow"/>
           <w:lang w:val="en-US"/>
         </w:rPr>
-        <w:t xml:space="preserve"> in blue </w:t>
+        <w:t xml:space="preserve">the </w:t>
       </w:r>
       <w:r>
         <w:rPr>
@@ -11351,7 +11753,7 @@
           <w:highlight w:val="yellow"/>
           <w:lang w:val="en-US"/>
         </w:rPr>
-        <w:t>)</w:t>
+        <w:t>others</w:t>
       </w:r>
       <w:r>
         <w:rPr>
@@ -11363,6 +11765,30 @@
           <w:highlight w:val="yellow"/>
           <w:lang w:val="en-US"/>
         </w:rPr>
+        <w:t xml:space="preserve"> in blue </w:t>
+      </w:r>
+      <w:r>
+        <w:rPr>
+          <w:rFonts w:ascii="Arial" w:hAnsi="Arial" w:cs="Arial"/>
+          <w:b/>
+          <w:bCs/>
+          <w:sz w:val="32"/>
+          <w:szCs w:val="32"/>
+          <w:highlight w:val="yellow"/>
+          <w:lang w:val="en-US"/>
+        </w:rPr>
+        <w:t>)</w:t>
+      </w:r>
+      <w:r>
+        <w:rPr>
+          <w:rFonts w:ascii="Arial" w:hAnsi="Arial" w:cs="Arial"/>
+          <w:b/>
+          <w:bCs/>
+          <w:sz w:val="32"/>
+          <w:szCs w:val="32"/>
+          <w:highlight w:val="yellow"/>
+          <w:lang w:val="en-US"/>
+        </w:rPr>
         <w:t xml:space="preserve"> </w:t>
       </w:r>
       <w:r>
@@ -11410,6 +11836,7 @@
         </w:rPr>
         <w:t xml:space="preserve"> </w:t>
       </w:r>
+      <w:proofErr w:type="gramStart"/>
       <w:r>
         <w:rPr>
           <w:rFonts w:ascii="BRH Devanagari Extra" w:eastAsiaTheme="minorHAnsi" w:hAnsi="BRH Devanagari Extra" w:cs="BRH Devanagari Extra"/>
@@ -11418,7 +11845,18 @@
           <w:szCs w:val="36"/>
           <w:lang w:eastAsia="en-US" w:bidi="hi-IN"/>
         </w:rPr>
-        <w:t xml:space="preserve">xrÉÉåýlÉÉ  | qÉÉý | AÉ | </w:t>
+        <w:t>xrÉÉåýlÉÉ  |</w:t>
+      </w:r>
+      <w:proofErr w:type="gramEnd"/>
+      <w:r>
+        <w:rPr>
+          <w:rFonts w:ascii="BRH Devanagari Extra" w:eastAsiaTheme="minorHAnsi" w:hAnsi="BRH Devanagari Extra" w:cs="BRH Devanagari Extra"/>
+          <w:color w:val="FF0000"/>
+          <w:sz w:val="36"/>
+          <w:szCs w:val="36"/>
+          <w:lang w:eastAsia="en-US" w:bidi="hi-IN"/>
+        </w:rPr>
+        <w:t xml:space="preserve"> qÉÉý | AÉ | </w:t>
       </w:r>
     </w:p>
     <w:p>
@@ -11478,7 +11916,18 @@
           <w:szCs w:val="28"/>
           <w:lang w:eastAsia="en-US" w:bidi="hi-IN"/>
         </w:rPr>
-        <w:t>(7.1.7.3(40)-</w:t>
+        <w:t>(7.1.7.3(40)</w:t>
+      </w:r>
+      <w:proofErr w:type="gramStart"/>
+      <w:r>
+        <w:rPr>
+          <w:rFonts w:ascii="Arial" w:eastAsiaTheme="minorHAnsi" w:hAnsi="Arial" w:cs="Arial"/>
+          <w:color w:val="FF0000"/>
+          <w:sz w:val="28"/>
+          <w:szCs w:val="28"/>
+          <w:lang w:eastAsia="en-US" w:bidi="hi-IN"/>
+        </w:rPr>
+        <w:t>-</w:t>
       </w:r>
       <w:r>
         <w:rPr>
@@ -11488,7 +11937,18 @@
           <w:szCs w:val="36"/>
           <w:lang w:eastAsia="en-US" w:bidi="hi-IN"/>
         </w:rPr>
-        <w:t xml:space="preserve">  qÉÉý | AÉ | ÌuÉýzÉý | </w:t>
+        <w:t xml:space="preserve">  qÉÉý</w:t>
+      </w:r>
+      <w:proofErr w:type="gramEnd"/>
+      <w:r>
+        <w:rPr>
+          <w:rFonts w:ascii="BRH Devanagari Extra" w:eastAsiaTheme="minorHAnsi" w:hAnsi="BRH Devanagari Extra" w:cs="BRH Devanagari Extra"/>
+          <w:color w:val="FF0000"/>
+          <w:sz w:val="36"/>
+          <w:szCs w:val="36"/>
+          <w:lang w:eastAsia="en-US" w:bidi="hi-IN"/>
+        </w:rPr>
+        <w:t xml:space="preserve"> | AÉ | ÌuÉýzÉý | </w:t>
       </w:r>
     </w:p>
     <w:p>
@@ -11537,7 +11997,18 @@
           <w:lang w:eastAsia="en-US" w:bidi="hi-IN"/>
         </w:rPr>
         <w:lastRenderedPageBreak/>
-        <w:t>7.1.7.3(41)-</w:t>
+        <w:t>7.1.7.3(41)</w:t>
+      </w:r>
+      <w:proofErr w:type="gramStart"/>
+      <w:r>
+        <w:rPr>
+          <w:rFonts w:ascii="Arial" w:eastAsiaTheme="minorHAnsi" w:hAnsi="Arial" w:cs="Arial"/>
+          <w:color w:val="FF0000"/>
+          <w:sz w:val="28"/>
+          <w:szCs w:val="28"/>
+          <w:lang w:eastAsia="en-US" w:bidi="hi-IN"/>
+        </w:rPr>
+        <w:t>-</w:t>
       </w:r>
       <w:r>
         <w:rPr>
@@ -11547,7 +12018,18 @@
           <w:szCs w:val="36"/>
           <w:lang w:eastAsia="en-US" w:bidi="hi-IN"/>
         </w:rPr>
-        <w:t xml:space="preserve">  AÉ | ÌuÉýzÉý | xÉÑýwÉSÉÿ | </w:t>
+        <w:t xml:space="preserve">  AÉ</w:t>
+      </w:r>
+      <w:proofErr w:type="gramEnd"/>
+      <w:r>
+        <w:rPr>
+          <w:rFonts w:ascii="BRH Devanagari Extra" w:eastAsiaTheme="minorHAnsi" w:hAnsi="BRH Devanagari Extra" w:cs="BRH Devanagari Extra"/>
+          <w:color w:val="FF0000"/>
+          <w:sz w:val="36"/>
+          <w:szCs w:val="36"/>
+          <w:lang w:eastAsia="en-US" w:bidi="hi-IN"/>
+        </w:rPr>
+        <w:t xml:space="preserve"> | ÌuÉýzÉý | xÉÑýwÉSÉÿ | </w:t>
       </w:r>
     </w:p>
     <w:p>
@@ -11607,7 +12089,18 @@
           <w:szCs w:val="28"/>
           <w:lang w:eastAsia="en-US" w:bidi="hi-IN"/>
         </w:rPr>
-        <w:t>7.1.7.3(42)-</w:t>
+        <w:t>7.1.7.3(42)</w:t>
+      </w:r>
+      <w:proofErr w:type="gramStart"/>
+      <w:r>
+        <w:rPr>
+          <w:rFonts w:ascii="Arial" w:eastAsiaTheme="minorHAnsi" w:hAnsi="Arial" w:cs="Arial"/>
+          <w:color w:val="FF0000"/>
+          <w:sz w:val="28"/>
+          <w:szCs w:val="28"/>
+          <w:lang w:eastAsia="en-US" w:bidi="hi-IN"/>
+        </w:rPr>
+        <w:t>-</w:t>
       </w:r>
       <w:r>
         <w:rPr>
@@ -11617,7 +12110,18 @@
           <w:szCs w:val="36"/>
           <w:lang w:eastAsia="en-US" w:bidi="hi-IN"/>
         </w:rPr>
-        <w:t xml:space="preserve">  ÌuÉýzÉý | xÉÑýwÉSÉÿ | qÉÉý |</w:t>
+        <w:t xml:space="preserve">  ÌuÉýzÉý</w:t>
+      </w:r>
+      <w:proofErr w:type="gramEnd"/>
+      <w:r>
+        <w:rPr>
+          <w:rFonts w:ascii="BRH Devanagari Extra" w:eastAsiaTheme="minorHAnsi" w:hAnsi="BRH Devanagari Extra" w:cs="BRH Devanagari Extra"/>
+          <w:color w:val="FF0000"/>
+          <w:sz w:val="36"/>
+          <w:szCs w:val="36"/>
+          <w:lang w:eastAsia="en-US" w:bidi="hi-IN"/>
+        </w:rPr>
+        <w:t xml:space="preserve"> | xÉÑýwÉSÉÿ | qÉÉý |</w:t>
       </w:r>
     </w:p>
     <w:p>
@@ -11678,7 +12182,18 @@
           <w:szCs w:val="28"/>
           <w:lang w:eastAsia="en-US" w:bidi="hi-IN"/>
         </w:rPr>
-        <w:t>7.1.7.3(43)-</w:t>
+        <w:t>7.1.7.3(43)</w:t>
+      </w:r>
+      <w:proofErr w:type="gramStart"/>
+      <w:r>
+        <w:rPr>
+          <w:rFonts w:ascii="Arial" w:eastAsiaTheme="minorHAnsi" w:hAnsi="Arial" w:cs="Arial"/>
+          <w:color w:val="FF0000"/>
+          <w:sz w:val="28"/>
+          <w:szCs w:val="28"/>
+          <w:lang w:eastAsia="en-US" w:bidi="hi-IN"/>
+        </w:rPr>
+        <w:t>-</w:t>
       </w:r>
       <w:r>
         <w:rPr>
@@ -11688,7 +12203,18 @@
           <w:szCs w:val="36"/>
           <w:lang w:eastAsia="en-US" w:bidi="hi-IN"/>
         </w:rPr>
-        <w:t xml:space="preserve">  xÉÑýwÉSÉÿ | qÉÉý | AÉ | </w:t>
+        <w:t xml:space="preserve">  xÉÑýwÉSÉÿ</w:t>
+      </w:r>
+      <w:proofErr w:type="gramEnd"/>
+      <w:r>
+        <w:rPr>
+          <w:rFonts w:ascii="BRH Devanagari Extra" w:eastAsiaTheme="minorHAnsi" w:hAnsi="BRH Devanagari Extra" w:cs="BRH Devanagari Extra"/>
+          <w:color w:val="FF0000"/>
+          <w:sz w:val="36"/>
+          <w:szCs w:val="36"/>
+          <w:lang w:eastAsia="en-US" w:bidi="hi-IN"/>
+        </w:rPr>
+        <w:t xml:space="preserve"> | qÉÉý | AÉ | </w:t>
       </w:r>
     </w:p>
     <w:p>
@@ -11748,7 +12274,18 @@
           <w:szCs w:val="28"/>
           <w:lang w:eastAsia="en-US" w:bidi="hi-IN"/>
         </w:rPr>
-        <w:t>7.1.7.3(44)-</w:t>
+        <w:t>7.1.7.3(44)</w:t>
+      </w:r>
+      <w:proofErr w:type="gramStart"/>
+      <w:r>
+        <w:rPr>
+          <w:rFonts w:ascii="Arial" w:eastAsiaTheme="minorHAnsi" w:hAnsi="Arial" w:cs="Arial"/>
+          <w:color w:val="FF0000"/>
+          <w:sz w:val="28"/>
+          <w:szCs w:val="28"/>
+          <w:lang w:eastAsia="en-US" w:bidi="hi-IN"/>
+        </w:rPr>
+        <w:t>-</w:t>
       </w:r>
       <w:r>
         <w:rPr>
@@ -11758,7 +12295,18 @@
           <w:szCs w:val="36"/>
           <w:lang w:eastAsia="en-US" w:bidi="hi-IN"/>
         </w:rPr>
-        <w:t xml:space="preserve">  qÉÉý | AÉ | ÌuÉýzÉý |  </w:t>
+        <w:t xml:space="preserve">  qÉÉý</w:t>
+      </w:r>
+      <w:proofErr w:type="gramEnd"/>
+      <w:r>
+        <w:rPr>
+          <w:rFonts w:ascii="BRH Devanagari Extra" w:eastAsiaTheme="minorHAnsi" w:hAnsi="BRH Devanagari Extra" w:cs="BRH Devanagari Extra"/>
+          <w:color w:val="FF0000"/>
+          <w:sz w:val="36"/>
+          <w:szCs w:val="36"/>
+          <w:lang w:eastAsia="en-US" w:bidi="hi-IN"/>
+        </w:rPr>
+        <w:t xml:space="preserve"> | AÉ | ÌuÉýzÉý |  </w:t>
       </w:r>
     </w:p>
     <w:p>
@@ -11818,7 +12366,18 @@
           <w:szCs w:val="28"/>
           <w:lang w:eastAsia="en-US" w:bidi="hi-IN"/>
         </w:rPr>
-        <w:t>7.1.7.3(45)-</w:t>
+        <w:t>7.1.7.3(45)</w:t>
+      </w:r>
+      <w:proofErr w:type="gramStart"/>
+      <w:r>
+        <w:rPr>
+          <w:rFonts w:ascii="Arial" w:eastAsiaTheme="minorHAnsi" w:hAnsi="Arial" w:cs="Arial"/>
+          <w:color w:val="FF0000"/>
+          <w:sz w:val="28"/>
+          <w:szCs w:val="28"/>
+          <w:lang w:eastAsia="en-US" w:bidi="hi-IN"/>
+        </w:rPr>
+        <w:t>-</w:t>
       </w:r>
       <w:r>
         <w:rPr>
@@ -11828,7 +12387,18 @@
           <w:szCs w:val="36"/>
           <w:lang w:eastAsia="en-US" w:bidi="hi-IN"/>
         </w:rPr>
-        <w:t xml:space="preserve">  AÉ | ÌuÉýzÉý | xÉÑýzÉåuÉÉÿ | </w:t>
+        <w:t xml:space="preserve">  AÉ</w:t>
+      </w:r>
+      <w:proofErr w:type="gramEnd"/>
+      <w:r>
+        <w:rPr>
+          <w:rFonts w:ascii="BRH Devanagari Extra" w:eastAsiaTheme="minorHAnsi" w:hAnsi="BRH Devanagari Extra" w:cs="BRH Devanagari Extra"/>
+          <w:color w:val="FF0000"/>
+          <w:sz w:val="36"/>
+          <w:szCs w:val="36"/>
+          <w:lang w:eastAsia="en-US" w:bidi="hi-IN"/>
+        </w:rPr>
+        <w:t xml:space="preserve"> | ÌuÉýzÉý | xÉÑýzÉåuÉÉÿ | </w:t>
       </w:r>
     </w:p>
     <w:p>
@@ -11888,7 +12458,18 @@
           <w:szCs w:val="28"/>
           <w:lang w:eastAsia="en-US" w:bidi="hi-IN"/>
         </w:rPr>
-        <w:t>7.1.7.3(46)-</w:t>
+        <w:t>7.1.7.3(46)</w:t>
+      </w:r>
+      <w:proofErr w:type="gramStart"/>
+      <w:r>
+        <w:rPr>
+          <w:rFonts w:ascii="Arial" w:eastAsiaTheme="minorHAnsi" w:hAnsi="Arial" w:cs="Arial"/>
+          <w:color w:val="FF0000"/>
+          <w:sz w:val="28"/>
+          <w:szCs w:val="28"/>
+          <w:lang w:eastAsia="en-US" w:bidi="hi-IN"/>
+        </w:rPr>
+        <w:t>-</w:t>
       </w:r>
       <w:r>
         <w:rPr>
@@ -11898,7 +12479,18 @@
           <w:szCs w:val="36"/>
           <w:lang w:eastAsia="en-US" w:bidi="hi-IN"/>
         </w:rPr>
-        <w:t xml:space="preserve">  ÌuÉýzÉý | xÉÑýzÉåuÉÉÿ | qÉÉý | </w:t>
+        <w:t xml:space="preserve">  ÌuÉýzÉý</w:t>
+      </w:r>
+      <w:proofErr w:type="gramEnd"/>
+      <w:r>
+        <w:rPr>
+          <w:rFonts w:ascii="BRH Devanagari Extra" w:eastAsiaTheme="minorHAnsi" w:hAnsi="BRH Devanagari Extra" w:cs="BRH Devanagari Extra"/>
+          <w:color w:val="FF0000"/>
+          <w:sz w:val="36"/>
+          <w:szCs w:val="36"/>
+          <w:lang w:eastAsia="en-US" w:bidi="hi-IN"/>
+        </w:rPr>
+        <w:t xml:space="preserve"> | xÉÑýzÉåuÉÉÿ | qÉÉý | </w:t>
       </w:r>
     </w:p>
     <w:p>
@@ -11958,7 +12550,18 @@
           <w:szCs w:val="28"/>
           <w:lang w:eastAsia="en-US" w:bidi="hi-IN"/>
         </w:rPr>
-        <w:t>7.1.7.3(47)-</w:t>
+        <w:t>7.1.7.3(47)</w:t>
+      </w:r>
+      <w:proofErr w:type="gramStart"/>
+      <w:r>
+        <w:rPr>
+          <w:rFonts w:ascii="Arial" w:eastAsiaTheme="minorHAnsi" w:hAnsi="Arial" w:cs="Arial"/>
+          <w:color w:val="FF0000"/>
+          <w:sz w:val="28"/>
+          <w:szCs w:val="28"/>
+          <w:lang w:eastAsia="en-US" w:bidi="hi-IN"/>
+        </w:rPr>
+        <w:t>-</w:t>
       </w:r>
       <w:r>
         <w:rPr>
@@ -11968,7 +12571,18 @@
           <w:szCs w:val="36"/>
           <w:lang w:eastAsia="en-US" w:bidi="hi-IN"/>
         </w:rPr>
-        <w:t xml:space="preserve">  xÉÑýzÉåuÉÉÿ | qÉÉý | AÉ | </w:t>
+        <w:t xml:space="preserve">  xÉÑýzÉåuÉÉÿ</w:t>
+      </w:r>
+      <w:proofErr w:type="gramEnd"/>
+      <w:r>
+        <w:rPr>
+          <w:rFonts w:ascii="BRH Devanagari Extra" w:eastAsiaTheme="minorHAnsi" w:hAnsi="BRH Devanagari Extra" w:cs="BRH Devanagari Extra"/>
+          <w:color w:val="FF0000"/>
+          <w:sz w:val="36"/>
+          <w:szCs w:val="36"/>
+          <w:lang w:eastAsia="en-US" w:bidi="hi-IN"/>
+        </w:rPr>
+        <w:t xml:space="preserve"> | qÉÉý | AÉ | </w:t>
       </w:r>
     </w:p>
     <w:p>
@@ -12028,7 +12642,18 @@
           <w:szCs w:val="28"/>
           <w:lang w:eastAsia="en-US" w:bidi="hi-IN"/>
         </w:rPr>
-        <w:t>7.1.7.3(48)-</w:t>
+        <w:t>7.1.7.3(48)</w:t>
+      </w:r>
+      <w:proofErr w:type="gramStart"/>
+      <w:r>
+        <w:rPr>
+          <w:rFonts w:ascii="Arial" w:eastAsiaTheme="minorHAnsi" w:hAnsi="Arial" w:cs="Arial"/>
+          <w:color w:val="FF0000"/>
+          <w:sz w:val="28"/>
+          <w:szCs w:val="28"/>
+          <w:lang w:eastAsia="en-US" w:bidi="hi-IN"/>
+        </w:rPr>
+        <w:t>-</w:t>
       </w:r>
       <w:r>
         <w:rPr>
@@ -12038,7 +12663,18 @@
           <w:szCs w:val="36"/>
           <w:lang w:eastAsia="en-US" w:bidi="hi-IN"/>
         </w:rPr>
-        <w:t xml:space="preserve">  qÉÉý | AÉ | ÌuÉýzÉý | </w:t>
+        <w:t xml:space="preserve">  qÉÉý</w:t>
+      </w:r>
+      <w:proofErr w:type="gramEnd"/>
+      <w:r>
+        <w:rPr>
+          <w:rFonts w:ascii="BRH Devanagari Extra" w:eastAsiaTheme="minorHAnsi" w:hAnsi="BRH Devanagari Extra" w:cs="BRH Devanagari Extra"/>
+          <w:color w:val="FF0000"/>
+          <w:sz w:val="36"/>
+          <w:szCs w:val="36"/>
+          <w:lang w:eastAsia="en-US" w:bidi="hi-IN"/>
+        </w:rPr>
+        <w:t xml:space="preserve"> | AÉ | ÌuÉýzÉý | </w:t>
       </w:r>
     </w:p>
     <w:p>
@@ -12098,7 +12734,18 @@
           <w:szCs w:val="28"/>
           <w:lang w:eastAsia="en-US" w:bidi="hi-IN"/>
         </w:rPr>
-        <w:t>7.1.7.3(49)-</w:t>
+        <w:t>7.1.7.3(49)</w:t>
+      </w:r>
+      <w:proofErr w:type="gramStart"/>
+      <w:r>
+        <w:rPr>
+          <w:rFonts w:ascii="Arial" w:eastAsiaTheme="minorHAnsi" w:hAnsi="Arial" w:cs="Arial"/>
+          <w:color w:val="FF0000"/>
+          <w:sz w:val="28"/>
+          <w:szCs w:val="28"/>
+          <w:lang w:eastAsia="en-US" w:bidi="hi-IN"/>
+        </w:rPr>
+        <w:t>-</w:t>
       </w:r>
       <w:r>
         <w:rPr>
@@ -12108,7 +12755,18 @@
           <w:szCs w:val="36"/>
           <w:lang w:eastAsia="en-US" w:bidi="hi-IN"/>
         </w:rPr>
-        <w:t xml:space="preserve">  AÉ | ÌuÉýzÉý | CÌiÉþ | </w:t>
+        <w:t xml:space="preserve">  AÉ</w:t>
+      </w:r>
+      <w:proofErr w:type="gramEnd"/>
+      <w:r>
+        <w:rPr>
+          <w:rFonts w:ascii="BRH Devanagari Extra" w:eastAsiaTheme="minorHAnsi" w:hAnsi="BRH Devanagari Extra" w:cs="BRH Devanagari Extra"/>
+          <w:color w:val="FF0000"/>
+          <w:sz w:val="36"/>
+          <w:szCs w:val="36"/>
+          <w:lang w:eastAsia="en-US" w:bidi="hi-IN"/>
+        </w:rPr>
+        <w:t xml:space="preserve"> | ÌuÉýzÉý | CÌiÉþ | </w:t>
       </w:r>
     </w:p>
     <w:p>
@@ -12168,7 +12826,18 @@
           <w:szCs w:val="28"/>
           <w:lang w:eastAsia="en-US" w:bidi="hi-IN"/>
         </w:rPr>
-        <w:t>7.1.7.3(50)-</w:t>
+        <w:t>7.1.7.3(50)</w:t>
+      </w:r>
+      <w:proofErr w:type="gramStart"/>
+      <w:r>
+        <w:rPr>
+          <w:rFonts w:ascii="Arial" w:eastAsiaTheme="minorHAnsi" w:hAnsi="Arial" w:cs="Arial"/>
+          <w:color w:val="FF0000"/>
+          <w:sz w:val="28"/>
+          <w:szCs w:val="28"/>
+          <w:lang w:eastAsia="en-US" w:bidi="hi-IN"/>
+        </w:rPr>
+        <w:t>-</w:t>
       </w:r>
       <w:r>
         <w:rPr>
@@ -12178,7 +12847,18 @@
           <w:szCs w:val="36"/>
           <w:lang w:eastAsia="en-US" w:bidi="hi-IN"/>
         </w:rPr>
-        <w:t xml:space="preserve">  ÌuÉýzÉý | CÌiÉþ | AÉýWûý | </w:t>
+        <w:t xml:space="preserve">  ÌuÉýzÉý</w:t>
+      </w:r>
+      <w:proofErr w:type="gramEnd"/>
+      <w:r>
+        <w:rPr>
+          <w:rFonts w:ascii="BRH Devanagari Extra" w:eastAsiaTheme="minorHAnsi" w:hAnsi="BRH Devanagari Extra" w:cs="BRH Devanagari Extra"/>
+          <w:color w:val="FF0000"/>
+          <w:sz w:val="36"/>
+          <w:szCs w:val="36"/>
+          <w:lang w:eastAsia="en-US" w:bidi="hi-IN"/>
+        </w:rPr>
+        <w:t xml:space="preserve"> | CÌiÉþ | AÉýWûý | </w:t>
       </w:r>
     </w:p>
     <w:p>
@@ -12238,7 +12918,18 @@
           <w:szCs w:val="28"/>
           <w:lang w:eastAsia="en-US" w:bidi="hi-IN"/>
         </w:rPr>
-        <w:t>7.4(6)-</w:t>
+        <w:t>7.4(6)</w:t>
+      </w:r>
+      <w:proofErr w:type="gramStart"/>
+      <w:r>
+        <w:rPr>
+          <w:rFonts w:ascii="Arial" w:eastAsiaTheme="minorHAnsi" w:hAnsi="Arial" w:cs="Arial"/>
+          <w:color w:val="FF0000"/>
+          <w:sz w:val="28"/>
+          <w:szCs w:val="28"/>
+          <w:lang w:eastAsia="en-US" w:bidi="hi-IN"/>
+        </w:rPr>
+        <w:t>-</w:t>
       </w:r>
       <w:r>
         <w:rPr>
@@ -12248,7 +12939,18 @@
           <w:szCs w:val="36"/>
           <w:lang w:eastAsia="en-US" w:bidi="hi-IN"/>
         </w:rPr>
-        <w:t xml:space="preserve">  xÉÑýwÉSÉÿ | xÉÑýzÉåuÉÉÿ | pÉÔýiÉÉ | </w:t>
+        <w:t xml:space="preserve">  xÉÑýwÉSÉÿ</w:t>
+      </w:r>
+      <w:proofErr w:type="gramEnd"/>
+      <w:r>
+        <w:rPr>
+          <w:rFonts w:ascii="BRH Devanagari Extra" w:eastAsiaTheme="minorHAnsi" w:hAnsi="BRH Devanagari Extra" w:cs="BRH Devanagari Extra"/>
+          <w:color w:val="FF0000"/>
+          <w:sz w:val="36"/>
+          <w:szCs w:val="36"/>
+          <w:lang w:eastAsia="en-US" w:bidi="hi-IN"/>
+        </w:rPr>
+        <w:t xml:space="preserve"> | xÉÑýzÉåuÉÉÿ | pÉÔýiÉÉ | </w:t>
       </w:r>
     </w:p>
     <w:p>
@@ -12308,7 +13010,18 @@
           <w:szCs w:val="28"/>
           <w:lang w:eastAsia="en-US" w:bidi="hi-IN"/>
         </w:rPr>
-        <w:t>7.1.7.4(7)-</w:t>
+        <w:t>7.1.7.4(7)</w:t>
+      </w:r>
+      <w:proofErr w:type="gramStart"/>
+      <w:r>
+        <w:rPr>
+          <w:rFonts w:ascii="Arial" w:eastAsiaTheme="minorHAnsi" w:hAnsi="Arial" w:cs="Arial"/>
+          <w:color w:val="FF0000"/>
+          <w:sz w:val="28"/>
+          <w:szCs w:val="28"/>
+          <w:lang w:eastAsia="en-US" w:bidi="hi-IN"/>
+        </w:rPr>
+        <w:t>-</w:t>
       </w:r>
       <w:r>
         <w:rPr>
@@ -12318,7 +13031,18 @@
           <w:szCs w:val="36"/>
           <w:lang w:eastAsia="en-US" w:bidi="hi-IN"/>
         </w:rPr>
-        <w:t xml:space="preserve">  xÉÑýzÉåuÉÉÿ | pÉÔýiÉÉ | AÉ | ÌuÉýzÉýÌiÉý | </w:t>
+        <w:t xml:space="preserve">  xÉÑýzÉåuÉÉÿ</w:t>
+      </w:r>
+      <w:proofErr w:type="gramEnd"/>
+      <w:r>
+        <w:rPr>
+          <w:rFonts w:ascii="BRH Devanagari Extra" w:eastAsiaTheme="minorHAnsi" w:hAnsi="BRH Devanagari Extra" w:cs="BRH Devanagari Extra"/>
+          <w:color w:val="FF0000"/>
+          <w:sz w:val="36"/>
+          <w:szCs w:val="36"/>
+          <w:lang w:eastAsia="en-US" w:bidi="hi-IN"/>
+        </w:rPr>
+        <w:t xml:space="preserve"> | pÉÔýiÉÉ | AÉ | ÌuÉýzÉýÌiÉý | </w:t>
       </w:r>
       <w:r>
         <w:rPr>
@@ -12389,7 +13113,18 @@
           <w:szCs w:val="28"/>
           <w:lang w:eastAsia="en-US" w:bidi="hi-IN"/>
         </w:rPr>
-        <w:t>7.1.7.4(8)-</w:t>
+        <w:t>7.1.7.4(8)</w:t>
+      </w:r>
+      <w:proofErr w:type="gramStart"/>
+      <w:r>
+        <w:rPr>
+          <w:rFonts w:ascii="Arial" w:eastAsiaTheme="minorHAnsi" w:hAnsi="Arial" w:cs="Arial"/>
+          <w:color w:val="FF0000"/>
+          <w:sz w:val="28"/>
+          <w:szCs w:val="28"/>
+          <w:lang w:eastAsia="en-US" w:bidi="hi-IN"/>
+        </w:rPr>
+        <w:t>-</w:t>
       </w:r>
       <w:r>
         <w:rPr>
@@ -12399,7 +13134,18 @@
           <w:szCs w:val="36"/>
           <w:lang w:eastAsia="en-US" w:bidi="hi-IN"/>
         </w:rPr>
-        <w:t xml:space="preserve">  pÉÔýiÉÉ | AÉ | ÌuÉýzÉýÌiÉý | lÉ | </w:t>
+        <w:t xml:space="preserve">  pÉÔýiÉÉ</w:t>
+      </w:r>
+      <w:proofErr w:type="gramEnd"/>
+      <w:r>
+        <w:rPr>
+          <w:rFonts w:ascii="BRH Devanagari Extra" w:eastAsiaTheme="minorHAnsi" w:hAnsi="BRH Devanagari Extra" w:cs="BRH Devanagari Extra"/>
+          <w:color w:val="FF0000"/>
+          <w:sz w:val="36"/>
+          <w:szCs w:val="36"/>
+          <w:lang w:eastAsia="en-US" w:bidi="hi-IN"/>
+        </w:rPr>
+        <w:t xml:space="preserve"> | AÉ | ÌuÉýzÉýÌiÉý | lÉ | </w:t>
       </w:r>
       <w:r>
         <w:rPr>
@@ -12470,7 +13216,18 @@
           <w:szCs w:val="28"/>
           <w:lang w:eastAsia="en-US" w:bidi="hi-IN"/>
         </w:rPr>
-        <w:t>7.1.7.4(9)-</w:t>
+        <w:t>7.1.7.4(9)</w:t>
+      </w:r>
+      <w:proofErr w:type="gramStart"/>
+      <w:r>
+        <w:rPr>
+          <w:rFonts w:ascii="Arial" w:eastAsiaTheme="minorHAnsi" w:hAnsi="Arial" w:cs="Arial"/>
+          <w:color w:val="FF0000"/>
+          <w:sz w:val="28"/>
+          <w:szCs w:val="28"/>
+          <w:lang w:eastAsia="en-US" w:bidi="hi-IN"/>
+        </w:rPr>
+        <w:t>-</w:t>
       </w:r>
       <w:r>
         <w:rPr>
@@ -12480,7 +13237,18 @@
           <w:szCs w:val="36"/>
           <w:lang w:eastAsia="en-US" w:bidi="hi-IN"/>
         </w:rPr>
-        <w:t xml:space="preserve">  AÉ | ÌuÉýzÉýÌiÉý | lÉ | </w:t>
+        <w:t xml:space="preserve">  AÉ</w:t>
+      </w:r>
+      <w:proofErr w:type="gramEnd"/>
+      <w:r>
+        <w:rPr>
+          <w:rFonts w:ascii="BRH Devanagari Extra" w:eastAsiaTheme="minorHAnsi" w:hAnsi="BRH Devanagari Extra" w:cs="BRH Devanagari Extra"/>
+          <w:color w:val="FF0000"/>
+          <w:sz w:val="36"/>
+          <w:szCs w:val="36"/>
+          <w:lang w:eastAsia="en-US" w:bidi="hi-IN"/>
+        </w:rPr>
+        <w:t xml:space="preserve"> | ÌuÉýzÉýÌiÉý | lÉ | </w:t>
       </w:r>
       <w:r>
         <w:rPr>
@@ -13474,7 +14242,18 @@
           <w:szCs w:val="40"/>
           <w:lang w:bidi="ar-SA"/>
         </w:rPr>
-        <w:t xml:space="preserve"> = </w:t>
+        <w:t xml:space="preserve"> </w:t>
+      </w:r>
+      <w:proofErr w:type="gramStart"/>
+      <w:r>
+        <w:rPr>
+          <w:rFonts w:ascii="BRH Devanagari Extra" w:hAnsi="BRH Devanagari Extra" w:cs="BRH Devanagari Extra"/>
+          <w:b/>
+          <w:sz w:val="40"/>
+          <w:szCs w:val="40"/>
+          <w:lang w:bidi="ar-SA"/>
+        </w:rPr>
+        <w:t xml:space="preserve">= </w:t>
       </w:r>
       <w:r>
         <w:rPr>
@@ -13485,7 +14264,19 @@
           <w:szCs w:val="40"/>
           <w:lang w:eastAsia="en-US" w:bidi="ar-SA"/>
         </w:rPr>
-        <w:t xml:space="preserve"> (UqÉiÉÏ UqÉÌiÉÈ)</w:t>
+        <w:t xml:space="preserve"> (</w:t>
+      </w:r>
+      <w:proofErr w:type="gramEnd"/>
+      <w:r>
+        <w:rPr>
+          <w:rFonts w:ascii="BRH Devanagari" w:eastAsiaTheme="minorHAnsi" w:hAnsi="BRH Devanagari" w:cs="BRH Devanagari"/>
+          <w:b/>
+          <w:color w:val="000000"/>
+          <w:sz w:val="40"/>
+          <w:szCs w:val="40"/>
+          <w:lang w:eastAsia="en-US" w:bidi="ar-SA"/>
+        </w:rPr>
+        <w:t>UqÉiÉÏ UqÉÌiÉÈ)</w:t>
       </w:r>
     </w:p>
     <w:p>
@@ -13758,7 +14549,19 @@
           <w:szCs w:val="32"/>
           <w:lang w:val="en-US"/>
         </w:rPr>
-        <w:t>7.1.18.2(34)-</w:t>
+        <w:t>7.1.18.2(34)</w:t>
+      </w:r>
+      <w:proofErr w:type="gramStart"/>
+      <w:r>
+        <w:rPr>
+          <w:rFonts w:ascii="Arial" w:hAnsi="Arial" w:cs="Arial"/>
+          <w:bCs/>
+          <w:color w:val="FF0000"/>
+          <w:sz w:val="32"/>
+          <w:szCs w:val="32"/>
+          <w:lang w:val="en-US"/>
+        </w:rPr>
+        <w:t>-</w:t>
       </w:r>
       <w:r>
         <w:rPr>
@@ -13768,7 +14571,18 @@
           <w:szCs w:val="40"/>
           <w:lang w:eastAsia="en-US" w:bidi="hi-IN"/>
         </w:rPr>
-        <w:t xml:space="preserve">  qÉýWûÏqÉç | Eý | xÉÑ | </w:t>
+        <w:t xml:space="preserve">  qÉýWûÏqÉç</w:t>
+      </w:r>
+      <w:proofErr w:type="gramEnd"/>
+      <w:r>
+        <w:rPr>
+          <w:rFonts w:ascii="BRH Devanagari Extra" w:eastAsiaTheme="minorHAnsi" w:hAnsi="BRH Devanagari Extra" w:cs="BRH Devanagari Extra"/>
+          <w:color w:val="FF0000"/>
+          <w:sz w:val="40"/>
+          <w:szCs w:val="40"/>
+          <w:lang w:eastAsia="en-US" w:bidi="hi-IN"/>
+        </w:rPr>
+        <w:t xml:space="preserve"> | Eý | xÉÑ | </w:t>
       </w:r>
     </w:p>
     <w:p>
@@ -13817,7 +14631,19 @@
           <w:szCs w:val="32"/>
           <w:lang w:val="en-US"/>
         </w:rPr>
-        <w:t>7.1.18.2(35)-</w:t>
+        <w:t>7.1.18.2(35)</w:t>
+      </w:r>
+      <w:proofErr w:type="gramStart"/>
+      <w:r>
+        <w:rPr>
+          <w:rFonts w:ascii="Arial" w:hAnsi="Arial" w:cs="Arial"/>
+          <w:bCs/>
+          <w:color w:val="FF0000"/>
+          <w:sz w:val="32"/>
+          <w:szCs w:val="32"/>
+          <w:lang w:val="en-US"/>
+        </w:rPr>
+        <w:t>-</w:t>
       </w:r>
       <w:r>
         <w:rPr>
@@ -13827,7 +14653,18 @@
           <w:szCs w:val="40"/>
           <w:lang w:eastAsia="en-US" w:bidi="hi-IN"/>
         </w:rPr>
-        <w:t xml:space="preserve">  Eý | xÉÑ | xÉÑý§ÉÉqÉÉþhÉqÉç | </w:t>
+        <w:t xml:space="preserve">  Eý</w:t>
+      </w:r>
+      <w:proofErr w:type="gramEnd"/>
+      <w:r>
+        <w:rPr>
+          <w:rFonts w:ascii="BRH Devanagari Extra" w:eastAsiaTheme="minorHAnsi" w:hAnsi="BRH Devanagari Extra" w:cs="BRH Devanagari Extra"/>
+          <w:color w:val="FF0000"/>
+          <w:sz w:val="40"/>
+          <w:szCs w:val="40"/>
+          <w:lang w:eastAsia="en-US" w:bidi="hi-IN"/>
+        </w:rPr>
+        <w:t xml:space="preserve"> | xÉÑ | xÉÑý§ÉÉqÉÉþhÉqÉç | </w:t>
       </w:r>
     </w:p>
     <w:p>
@@ -15513,7 +16350,19 @@
           <w:szCs w:val="32"/>
           <w:lang w:val="en-US"/>
         </w:rPr>
-        <w:t>7.1.20.1(40)-</w:t>
+        <w:t>7.1.20.1(40)</w:t>
+      </w:r>
+      <w:proofErr w:type="gramStart"/>
+      <w:r>
+        <w:rPr>
+          <w:rFonts w:ascii="Arial" w:hAnsi="Arial" w:cs="Arial"/>
+          <w:bCs/>
+          <w:color w:val="FF0000"/>
+          <w:sz w:val="32"/>
+          <w:szCs w:val="32"/>
+          <w:lang w:val="en-US"/>
+        </w:rPr>
+        <w:t>-</w:t>
       </w:r>
       <w:r>
         <w:rPr>
@@ -15523,7 +16372,18 @@
           <w:szCs w:val="40"/>
           <w:lang w:eastAsia="en-US" w:bidi="hi-IN"/>
         </w:rPr>
-        <w:t xml:space="preserve">  AýmÉÈ | uÉ×ýhÉÉýlÉÈ | mÉýuÉýiÉåý | </w:t>
+        <w:t xml:space="preserve">  AýmÉÈ</w:t>
+      </w:r>
+      <w:proofErr w:type="gramEnd"/>
+      <w:r>
+        <w:rPr>
+          <w:rFonts w:ascii="BRH Devanagari Extra" w:eastAsiaTheme="minorHAnsi" w:hAnsi="BRH Devanagari Extra" w:cs="BRH Devanagari Extra"/>
+          <w:color w:val="FF0000"/>
+          <w:sz w:val="40"/>
+          <w:szCs w:val="40"/>
+          <w:lang w:eastAsia="en-US" w:bidi="hi-IN"/>
+        </w:rPr>
+        <w:t xml:space="preserve"> | uÉ×ýhÉÉýlÉÈ | mÉýuÉýiÉåý | </w:t>
       </w:r>
     </w:p>
     <w:p>
@@ -17036,7 +17896,18 @@
           <w:szCs w:val="40"/>
           <w:lang w:bidi="ar-SA"/>
         </w:rPr>
-        <w:t xml:space="preserve">rÉuÉåÿ -  </w:t>
+        <w:t xml:space="preserve">rÉuÉåÿ </w:t>
+      </w:r>
+      <w:proofErr w:type="gramStart"/>
+      <w:r>
+        <w:rPr>
+          <w:rFonts w:ascii="BRH Devanagari Extra" w:hAnsi="BRH Devanagari Extra" w:cs="BRH Devanagari Extra"/>
+          <w:b/>
+          <w:sz w:val="40"/>
+          <w:szCs w:val="40"/>
+          <w:lang w:bidi="ar-SA"/>
+        </w:rPr>
+        <w:t xml:space="preserve">-  </w:t>
       </w:r>
       <w:r>
         <w:rPr>
@@ -17046,7 +17917,18 @@
           <w:szCs w:val="32"/>
           <w:lang w:val="en-US"/>
         </w:rPr>
-        <w:t>TS 7.1.20.1</w:t>
+        <w:t>TS</w:t>
+      </w:r>
+      <w:proofErr w:type="gramEnd"/>
+      <w:r>
+        <w:rPr>
+          <w:rFonts w:ascii="Arial" w:hAnsi="Arial" w:cs="Arial"/>
+          <w:bCs/>
+          <w:sz w:val="32"/>
+          <w:szCs w:val="32"/>
+          <w:lang w:val="en-US"/>
+        </w:rPr>
+        <w:t xml:space="preserve"> 7.1.20.1</w:t>
       </w:r>
     </w:p>
     <w:p>
@@ -17555,7 +18437,17 @@
           <w:sz w:val="40"/>
           <w:szCs w:val="40"/>
         </w:rPr>
-        <w:t>iÉÉlÉç | MüsmÉþqÉÉlÉÉlÉç |</w:t>
+        <w:t xml:space="preserve">iÉÉlÉç | MüsmÉþqÉÉlÉÉlÉç </w:t>
+      </w:r>
+      <w:proofErr w:type="gramStart"/>
+      <w:r>
+        <w:rPr>
+          <w:rFonts w:ascii="BRH Devanagari Extra" w:hAnsi="BRH Devanagari Extra" w:cs="BRH Devanagari Extra"/>
+          <w:color w:val="FF0000"/>
+          <w:sz w:val="40"/>
+          <w:szCs w:val="40"/>
+        </w:rPr>
+        <w:t>|</w:t>
       </w:r>
       <w:r>
         <w:rPr>
@@ -17574,7 +18466,17 @@
           <w:sz w:val="40"/>
           <w:szCs w:val="40"/>
         </w:rPr>
-        <w:t xml:space="preserve">= </w:t>
+        <w:t>=</w:t>
+      </w:r>
+      <w:proofErr w:type="gramEnd"/>
+      <w:r>
+        <w:rPr>
+          <w:rFonts w:ascii="BRH Devanagari Extra" w:hAnsi="BRH Devanagari Extra" w:cs="BRH Devanagari Extra"/>
+          <w:b/>
+          <w:sz w:val="40"/>
+          <w:szCs w:val="40"/>
+        </w:rPr>
+        <w:t xml:space="preserve"> </w:t>
       </w:r>
       <w:r>
         <w:rPr>
@@ -18280,7 +19182,29 @@
           <w:szCs w:val="40"/>
           <w:lang w:eastAsia="en-US" w:bidi="hi-IN"/>
         </w:rPr>
-        <w:t xml:space="preserve">LýwuÉåþuÉæ uÉæwuÉåÿ(1ý)wuÉåþuÉ sÉÉåýMåüwÉÑþ sÉÉåýMåü wuÉåýuÉæwuÉåÿ(1ý)wuÉåþuÉ sÉÉåýMåüwÉÑþ | </w:t>
+        <w:t>LýwuÉåþuÉæ uÉæwuÉåÿ(1</w:t>
+      </w:r>
+      <w:proofErr w:type="gramStart"/>
+      <w:r>
+        <w:rPr>
+          <w:rFonts w:ascii="BRH Devanagari Extra" w:eastAsiaTheme="minorHAnsi" w:hAnsi="BRH Devanagari Extra" w:cs="BRH Devanagari Extra"/>
+          <w:color w:val="FF0000"/>
+          <w:sz w:val="40"/>
+          <w:szCs w:val="40"/>
+          <w:lang w:eastAsia="en-US" w:bidi="hi-IN"/>
+        </w:rPr>
+        <w:t>ý)wuÉåþuÉ</w:t>
+      </w:r>
+      <w:proofErr w:type="gramEnd"/>
+      <w:r>
+        <w:rPr>
+          <w:rFonts w:ascii="BRH Devanagari Extra" w:eastAsiaTheme="minorHAnsi" w:hAnsi="BRH Devanagari Extra" w:cs="BRH Devanagari Extra"/>
+          <w:color w:val="FF0000"/>
+          <w:sz w:val="40"/>
+          <w:szCs w:val="40"/>
+          <w:lang w:eastAsia="en-US" w:bidi="hi-IN"/>
+        </w:rPr>
+        <w:t xml:space="preserve"> sÉÉåýMåüwÉÑþ sÉÉåýMåü wuÉåýuÉæwuÉåÿ(1ý)wuÉåþuÉ sÉÉåýMåüwÉÑþ | </w:t>
       </w:r>
     </w:p>
     <w:p>
@@ -34781,7 +35705,29 @@
           <w:lang w:val="en-US"/>
         </w:rPr>
         <w:br/>
-        <w:t>(JM-33)(GD-46)(GD-73)</w:t>
+        <w:t>(JM-</w:t>
+      </w:r>
+      <w:proofErr w:type="gramStart"/>
+      <w:r>
+        <w:rPr>
+          <w:rFonts w:ascii="Arial" w:hAnsi="Arial" w:cs="Arial"/>
+          <w:bCs/>
+          <w:sz w:val="32"/>
+          <w:szCs w:val="32"/>
+          <w:lang w:val="en-US"/>
+        </w:rPr>
+        <w:t>33)(</w:t>
+      </w:r>
+      <w:proofErr w:type="gramEnd"/>
+      <w:r>
+        <w:rPr>
+          <w:rFonts w:ascii="Arial" w:hAnsi="Arial" w:cs="Arial"/>
+          <w:bCs/>
+          <w:sz w:val="32"/>
+          <w:szCs w:val="32"/>
+          <w:lang w:val="en-US"/>
+        </w:rPr>
+        <w:t>GD-46)(GD-73)</w:t>
       </w:r>
       <w:r>
         <w:rPr>
@@ -35814,6 +36760,7 @@
           <w:lang w:eastAsia="en-US" w:bidi="ar-SA"/>
         </w:rPr>
       </w:pPr>
+      <w:proofErr w:type="gramStart"/>
       <w:r>
         <w:rPr>
           <w:rFonts w:ascii="Times New Roman" w:eastAsiaTheme="minorHAnsi" w:hAnsi="Times New Roman" w:cs="Times New Roman"/>
@@ -35838,6 +36785,7 @@
         </w:rPr>
         <w:t xml:space="preserve"> hÉ</w:t>
       </w:r>
+      <w:proofErr w:type="gramEnd"/>
       <w:r>
         <w:rPr>
           <w:rFonts w:ascii="BRH Devanagari" w:eastAsiaTheme="minorHAnsi" w:hAnsi="BRH Devanagari" w:cs="BRH Devanagari"/>
@@ -36673,7 +37621,29 @@
           <w:lang w:val="en-US"/>
         </w:rPr>
         <w:br/>
-        <w:t>(JM-33)(JD-25)</w:t>
+        <w:t>(JM-</w:t>
+      </w:r>
+      <w:proofErr w:type="gramStart"/>
+      <w:r>
+        <w:rPr>
+          <w:rFonts w:ascii="Arial" w:hAnsi="Arial" w:cs="Arial"/>
+          <w:bCs/>
+          <w:sz w:val="32"/>
+          <w:szCs w:val="32"/>
+          <w:lang w:val="en-US"/>
+        </w:rPr>
+        <w:t>33)(</w:t>
+      </w:r>
+      <w:proofErr w:type="gramEnd"/>
+      <w:r>
+        <w:rPr>
+          <w:rFonts w:ascii="Arial" w:hAnsi="Arial" w:cs="Arial"/>
+          <w:bCs/>
+          <w:sz w:val="32"/>
+          <w:szCs w:val="32"/>
+          <w:lang w:val="en-US"/>
+        </w:rPr>
+        <w:t>JD-25)</w:t>
       </w:r>
     </w:p>
     <w:p>
@@ -36746,89 +37716,97 @@
         <w:autoSpaceDE w:val="0"/>
         <w:autoSpaceDN w:val="0"/>
         <w:adjustRightInd w:val="0"/>
+        <w:rPr>
+          <w:rFonts w:ascii="BRH Devanagari Extra" w:eastAsiaTheme="minorHAnsi" w:hAnsi="BRH Devanagari Extra" w:cs="BRH Devanagari Extra"/>
+          <w:b/>
+          <w:color w:val="000000"/>
+          <w:sz w:val="40"/>
+          <w:szCs w:val="40"/>
+          <w:lang w:eastAsia="en-US" w:bidi="ar-SA"/>
+        </w:rPr>
+      </w:pPr>
+      <w:r>
+        <w:rPr>
+          <w:rFonts w:ascii="BRH Devanagari Extra" w:hAnsi="BRH Devanagari Extra" w:cs="BRH Devanagari Extra"/>
+          <w:b/>
+          <w:color w:val="FF0000"/>
+          <w:sz w:val="36"/>
+          <w:szCs w:val="40"/>
+        </w:rPr>
+        <w:t>bÉlÉ uÉÉYrÉqÉç -</w:t>
+      </w:r>
+      <w:r>
+        <w:rPr>
+          <w:rFonts w:ascii="BRH Devanagari Extra" w:hAnsi="BRH Devanagari Extra" w:cs="BRH Devanagari Extra"/>
+          <w:b/>
+          <w:color w:val="FF0000"/>
+          <w:sz w:val="36"/>
+          <w:szCs w:val="40"/>
+        </w:rPr>
+        <w:t xml:space="preserve"> </w:t>
+      </w:r>
+      <w:r>
+        <w:rPr>
+          <w:rFonts w:ascii="BRH Devanagari" w:eastAsiaTheme="minorHAnsi" w:hAnsi="BRH Devanagari" w:cs="BRH Devanagari"/>
+          <w:color w:val="000000"/>
+          <w:sz w:val="40"/>
+          <w:szCs w:val="40"/>
+          <w:lang w:eastAsia="en-US" w:bidi="hi-IN"/>
+        </w:rPr>
+        <w:t>iÉ</w:t>
+      </w:r>
+      <w:r>
+        <w:rPr>
+          <w:rFonts w:ascii="BRH Devanagari" w:eastAsiaTheme="minorHAnsi" w:hAnsi="BRH Devanagari" w:cs="BRH Devanagari"/>
+          <w:color w:val="000000"/>
+          <w:sz w:val="40"/>
+          <w:szCs w:val="40"/>
+          <w:highlight w:val="green"/>
+          <w:lang w:eastAsia="en-US" w:bidi="hi-IN"/>
+        </w:rPr>
+        <w:t>SÕ</w:t>
+      </w:r>
+      <w:r>
+        <w:rPr>
+          <w:rFonts w:ascii="BRH Devanagari Extra" w:eastAsiaTheme="minorHAnsi" w:hAnsi="BRH Devanagari Extra" w:cs="BRH Devanagari Extra"/>
+          <w:b/>
+          <w:color w:val="000000"/>
+          <w:sz w:val="40"/>
+          <w:szCs w:val="40"/>
+          <w:highlight w:val="green"/>
+          <w:lang w:eastAsia="en-US" w:bidi="ar-SA"/>
+        </w:rPr>
+        <w:t>ý</w:t>
+      </w:r>
+      <w:r>
+        <w:rPr>
+          <w:rFonts w:ascii="BRH Devanagari Extra" w:eastAsiaTheme="minorHAnsi" w:hAnsi="BRH Devanagari Extra" w:cs="BRH Devanagari Extra"/>
+          <w:b/>
+          <w:color w:val="000000"/>
+          <w:sz w:val="40"/>
+          <w:szCs w:val="40"/>
+          <w:lang w:eastAsia="en-US" w:bidi="ar-SA"/>
+        </w:rPr>
+        <w:t xml:space="preserve"> iÉiÉç iÉ²ÉþWÒû UÉWÒû Âý iÉiÉç iÉ²ÉþWÒûÈ |</w:t>
+      </w:r>
+      <w:r>
+        <w:rPr>
+          <w:rFonts w:ascii="BRH Devanagari Extra" w:eastAsiaTheme="minorHAnsi" w:hAnsi="BRH Devanagari Extra" w:cs="BRH Devanagari Extra"/>
+          <w:b/>
+          <w:color w:val="000000"/>
+          <w:sz w:val="40"/>
+          <w:szCs w:val="40"/>
+          <w:lang w:eastAsia="en-US" w:bidi="ar-SA"/>
+        </w:rPr>
+        <w:tab/>
+        <w:t xml:space="preserve"> </w:t>
+      </w:r>
+    </w:p>
+    <w:p>
+      <w:pPr>
         <w:spacing w:line="252" w:lineRule="auto"/>
         <w:ind w:right="-187"/>
         <w:rPr>
-          <w:rFonts w:ascii="BRH Devanagari Extra" w:eastAsiaTheme="minorHAnsi" w:hAnsi="BRH Devanagari Extra" w:cs="BRH Devanagari Extra"/>
-          <w:b/>
-          <w:color w:val="000000"/>
-          <w:sz w:val="40"/>
-          <w:szCs w:val="40"/>
-          <w:lang w:eastAsia="en-US" w:bidi="ar-SA"/>
-        </w:rPr>
-      </w:pPr>
-      <w:r>
-        <w:rPr>
-          <w:rFonts w:ascii="BRH Devanagari Extra" w:hAnsi="BRH Devanagari Extra" w:cs="BRH Devanagari Extra"/>
-          <w:b/>
-          <w:color w:val="FF0000"/>
-          <w:sz w:val="36"/>
-          <w:szCs w:val="40"/>
-        </w:rPr>
-        <w:t>bÉlÉ uÉÉYrÉqÉç -</w:t>
-      </w:r>
-      <w:r>
-        <w:rPr>
-          <w:rFonts w:ascii="BRH Devanagari Extra" w:hAnsi="BRH Devanagari Extra" w:cs="BRH Devanagari Extra"/>
-          <w:b/>
-          <w:color w:val="FF0000"/>
-          <w:sz w:val="36"/>
-          <w:szCs w:val="40"/>
-        </w:rPr>
-        <w:t xml:space="preserve"> </w:t>
-      </w:r>
-      <w:r>
-        <w:rPr>
-          <w:rFonts w:ascii="BRH Devanagari Extra" w:eastAsiaTheme="minorHAnsi" w:hAnsi="BRH Devanagari Extra" w:cs="BRH Devanagari Extra"/>
-          <w:b/>
-          <w:color w:val="000000"/>
-          <w:sz w:val="40"/>
-          <w:szCs w:val="40"/>
-          <w:lang w:eastAsia="en-US" w:bidi="ar-SA"/>
-        </w:rPr>
-        <w:t xml:space="preserve">iÉiÉç </w:t>
-      </w:r>
-      <w:r>
-        <w:rPr>
-          <w:rFonts w:ascii="BRH Devanagari Extra" w:eastAsiaTheme="minorHAnsi" w:hAnsi="BRH Devanagari Extra" w:cs="BRH Devanagari Extra"/>
-          <w:b/>
-          <w:color w:val="000000"/>
-          <w:sz w:val="40"/>
-          <w:szCs w:val="40"/>
-          <w:highlight w:val="green"/>
-          <w:lang w:eastAsia="en-US" w:bidi="ar-SA"/>
-        </w:rPr>
-        <w:t>Fý</w:t>
-      </w:r>
-      <w:r>
-        <w:rPr>
-          <w:rFonts w:ascii="BRH Devanagari Extra" w:eastAsiaTheme="minorHAnsi" w:hAnsi="BRH Devanagari Extra" w:cs="BRH Devanagari Extra"/>
-          <w:b/>
-          <w:color w:val="000000"/>
-          <w:sz w:val="40"/>
-          <w:szCs w:val="40"/>
-          <w:lang w:eastAsia="en-US" w:bidi="ar-SA"/>
-        </w:rPr>
-        <w:t xml:space="preserve"> iÉiÉç iÉ²ÉþWÒû UÉWÒû Âý iÉiÉç iÉ²ÉþWÒûÈ |</w:t>
-      </w:r>
-      <w:r>
-        <w:rPr>
-          <w:rFonts w:ascii="BRH Devanagari Extra" w:eastAsiaTheme="minorHAnsi" w:hAnsi="BRH Devanagari Extra" w:cs="BRH Devanagari Extra"/>
-          <w:b/>
-          <w:color w:val="000000"/>
-          <w:sz w:val="40"/>
-          <w:szCs w:val="40"/>
-          <w:lang w:eastAsia="en-US" w:bidi="ar-SA"/>
-        </w:rPr>
-        <w:tab/>
-        <w:t xml:space="preserve"> </w:t>
-      </w:r>
-    </w:p>
-    <w:p>
-      <w:pPr>
-        <w:spacing w:line="252" w:lineRule="auto"/>
-        <w:ind w:right="-187"/>
-        <w:rPr>
           <w:rFonts w:ascii="Arial" w:eastAsiaTheme="minorHAnsi" w:hAnsi="Arial" w:cs="Arial"/>
           <w:b/>
           <w:sz w:val="28"/>
@@ -36842,7 +37820,27 @@
           <w:sz w:val="28"/>
           <w:lang w:eastAsia="en-US" w:bidi="ar-SA"/>
         </w:rPr>
-        <w:t xml:space="preserve">(If “u” and “u” comes in succession after “tat” , then “u” + “u” is not “vu”, but “U” in deergham) </w:t>
+        <w:t>(If “u” and “u” comes in succession after “tat</w:t>
+      </w:r>
+      <w:proofErr w:type="gramStart"/>
+      <w:r>
+        <w:rPr>
+          <w:rFonts w:ascii="Arial" w:eastAsiaTheme="minorHAnsi" w:hAnsi="Arial" w:cs="Arial"/>
+          <w:b/>
+          <w:sz w:val="28"/>
+          <w:lang w:eastAsia="en-US" w:bidi="ar-SA"/>
+        </w:rPr>
+        <w:t>” ,</w:t>
+      </w:r>
+      <w:proofErr w:type="gramEnd"/>
+      <w:r>
+        <w:rPr>
+          <w:rFonts w:ascii="Arial" w:eastAsiaTheme="minorHAnsi" w:hAnsi="Arial" w:cs="Arial"/>
+          <w:b/>
+          <w:sz w:val="28"/>
+          <w:lang w:eastAsia="en-US" w:bidi="ar-SA"/>
+        </w:rPr>
+        <w:t xml:space="preserve"> then “u” + “u” is not “vu”, but “U” in deergham) </w:t>
       </w:r>
     </w:p>
     <w:p>
@@ -38579,7 +39577,29 @@
           <w:szCs w:val="32"/>
           <w:lang w:val="en-US"/>
         </w:rPr>
-        <w:t xml:space="preserve">TS 7.5.11.2  - </w:t>
+        <w:t xml:space="preserve">TS </w:t>
+      </w:r>
+      <w:proofErr w:type="gramStart"/>
+      <w:r>
+        <w:rPr>
+          <w:rFonts w:ascii="Arial" w:hAnsi="Arial" w:cs="Arial"/>
+          <w:bCs/>
+          <w:sz w:val="32"/>
+          <w:szCs w:val="32"/>
+          <w:lang w:val="en-US"/>
+        </w:rPr>
+        <w:t>7.5.11.2  -</w:t>
+      </w:r>
+      <w:proofErr w:type="gramEnd"/>
+      <w:r>
+        <w:rPr>
+          <w:rFonts w:ascii="Arial" w:hAnsi="Arial" w:cs="Arial"/>
+          <w:bCs/>
+          <w:sz w:val="32"/>
+          <w:szCs w:val="32"/>
+          <w:lang w:val="en-US"/>
+        </w:rPr>
+        <w:t xml:space="preserve"> </w:t>
       </w:r>
       <w:r>
         <w:rPr>
@@ -38632,6 +39652,7 @@
           <w:lang w:eastAsia="en-US" w:bidi="hi-IN"/>
         </w:rPr>
       </w:pPr>
+      <w:proofErr w:type="gramStart"/>
       <w:r>
         <w:rPr>
           <w:rFonts w:ascii="BRH Devanagari" w:eastAsiaTheme="minorHAnsi" w:hAnsi="BRH Devanagari" w:cs="BRH Devanagari"/>
@@ -38650,7 +39671,18 @@
           <w:szCs w:val="40"/>
           <w:lang w:eastAsia="en-US" w:bidi="hi-IN"/>
         </w:rPr>
-        <w:t>AÌ…¡ûUåprÉÉå AÌ…¡ûUåprÉÈ )</w:t>
+        <w:t>AÌ</w:t>
+      </w:r>
+      <w:proofErr w:type="gramEnd"/>
+      <w:r>
+        <w:rPr>
+          <w:rFonts w:ascii="BRH Devanagari" w:eastAsiaTheme="minorHAnsi" w:hAnsi="BRH Devanagari" w:cs="BRH Devanagari"/>
+          <w:color w:val="FF0000"/>
+          <w:sz w:val="40"/>
+          <w:szCs w:val="40"/>
+          <w:lang w:eastAsia="en-US" w:bidi="hi-IN"/>
+        </w:rPr>
+        <w:t>…¡ûUåprÉÉå AÌ…¡ûUåprÉÈ )</w:t>
       </w:r>
     </w:p>
     <w:p>
@@ -40702,6 +41734,7 @@
         </w:rPr>
         <w:t>jxÉ×erÉÉÇ(</w:t>
       </w:r>
+      <w:proofErr w:type="gramStart"/>
       <w:r>
         <w:rPr>
           <w:rFonts w:ascii="Arial" w:hAnsi="Arial" w:cs="Arial"/>
@@ -40720,7 +41753,18 @@
           <w:szCs w:val="40"/>
           <w:lang w:bidi="ar-SA"/>
         </w:rPr>
-        <w:t>)lÉÉåjxÉ×erÉÉ(</w:t>
+        <w:t>)lÉÉåjxÉ</w:t>
+      </w:r>
+      <w:proofErr w:type="gramEnd"/>
+      <w:r>
+        <w:rPr>
+          <w:rFonts w:ascii="BRH Devanagari Extra" w:hAnsi="BRH Devanagari Extra" w:cs="BRH Devanagari Extra"/>
+          <w:b/>
+          <w:sz w:val="40"/>
+          <w:szCs w:val="40"/>
+          <w:lang w:bidi="ar-SA"/>
+        </w:rPr>
+        <w:t>×erÉÉ(</w:t>
       </w:r>
       <w:r>
         <w:rPr>
@@ -41984,16 +43028,37 @@
           <w:szCs w:val="40"/>
           <w:lang w:eastAsia="en-US" w:bidi="hi-IN"/>
         </w:rPr>
-        <w:t xml:space="preserve"> AµÉxrÉ  </w:t>
-      </w:r>
-      <w:r>
-        <w:rPr>
-          <w:rFonts w:ascii="BRH Devanagari Extra" w:hAnsi="BRH Devanagari Extra" w:cs="BRH Devanagari Extra"/>
-          <w:color w:val="FF0000"/>
-          <w:sz w:val="40"/>
-          <w:szCs w:val="40"/>
-        </w:rPr>
-        <w:t xml:space="preserve">- </w:t>
+        <w:t xml:space="preserve"> Aµ</w:t>
+      </w:r>
+      <w:proofErr w:type="gramStart"/>
+      <w:r>
+        <w:rPr>
+          <w:rFonts w:ascii="BRH Devanagari" w:eastAsiaTheme="minorHAnsi" w:hAnsi="BRH Devanagari" w:cs="BRH Devanagari"/>
+          <w:color w:val="FF0000"/>
+          <w:sz w:val="40"/>
+          <w:szCs w:val="40"/>
+          <w:lang w:eastAsia="en-US" w:bidi="hi-IN"/>
+        </w:rPr>
+        <w:t xml:space="preserve">ÉxrÉ  </w:t>
+      </w:r>
+      <w:r>
+        <w:rPr>
+          <w:rFonts w:ascii="BRH Devanagari Extra" w:hAnsi="BRH Devanagari Extra" w:cs="BRH Devanagari Extra"/>
+          <w:color w:val="FF0000"/>
+          <w:sz w:val="40"/>
+          <w:szCs w:val="40"/>
+        </w:rPr>
+        <w:t>-</w:t>
+      </w:r>
+      <w:proofErr w:type="gramEnd"/>
+      <w:r>
+        <w:rPr>
+          <w:rFonts w:ascii="BRH Devanagari Extra" w:hAnsi="BRH Devanagari Extra" w:cs="BRH Devanagari Extra"/>
+          <w:color w:val="FF0000"/>
+          <w:sz w:val="40"/>
+          <w:szCs w:val="40"/>
+        </w:rPr>
+        <w:t xml:space="preserve"> </w:t>
       </w:r>
       <w:r>
         <w:rPr>
@@ -42614,7 +43679,27 @@
           <w:sz w:val="36"/>
           <w:szCs w:val="36"/>
         </w:rPr>
-        <w:t xml:space="preserve">AÉ¢üqrÉÉSèkuÉlÉÉå,  pÉuÉÌiÉ AaÉëå,  mÉÉuÉMüÉå ÅmÉïrÉÌiÉ,  CÌiÉ cÉ || </w:t>
+        <w:t>AÉ¢</w:t>
+      </w:r>
+      <w:proofErr w:type="gramStart"/>
+      <w:r>
+        <w:rPr>
+          <w:rFonts w:ascii="BRH Devanagari" w:hAnsi="BRH Devanagari" w:cs="BRH Devanagari"/>
+          <w:color w:val="000000"/>
+          <w:sz w:val="36"/>
+          <w:szCs w:val="36"/>
+        </w:rPr>
+        <w:t>üqrÉÉSèkuÉlÉÉå,  pÉuÉÌiÉ</w:t>
+      </w:r>
+      <w:proofErr w:type="gramEnd"/>
+      <w:r>
+        <w:rPr>
+          <w:rFonts w:ascii="BRH Devanagari" w:hAnsi="BRH Devanagari" w:cs="BRH Devanagari"/>
+          <w:color w:val="000000"/>
+          <w:sz w:val="36"/>
+          <w:szCs w:val="36"/>
+        </w:rPr>
+        <w:t xml:space="preserve"> AaÉëå,  mÉÉuÉMüÉå ÅmÉïrÉÌiÉ,  CÌiÉ cÉ || </w:t>
       </w:r>
     </w:p>
     <w:p>
@@ -42807,7 +43892,27 @@
           <w:sz w:val="36"/>
           <w:szCs w:val="36"/>
         </w:rPr>
-        <w:t>(AÌ…¡ûUÉåprÉÈ xuÉÉWûÉ  xuÉÉWûÉ ÅÌ…¡ûUÉåprÉÉå AÌ…¡ûUÉåprÉÈ xuÉÉWûÉ |)</w:t>
+        <w:t xml:space="preserve">(AÌ…¡ûUÉåprÉÈ </w:t>
+      </w:r>
+      <w:proofErr w:type="gramStart"/>
+      <w:r>
+        <w:rPr>
+          <w:rFonts w:ascii="BRH Devanagari" w:hAnsi="BRH Devanagari" w:cs="BRH Devanagari"/>
+          <w:color w:val="FF0000"/>
+          <w:sz w:val="36"/>
+          <w:szCs w:val="36"/>
+        </w:rPr>
+        <w:t>xuÉÉWûÉ  xuÉÉWûÉ</w:t>
+      </w:r>
+      <w:proofErr w:type="gramEnd"/>
+      <w:r>
+        <w:rPr>
+          <w:rFonts w:ascii="BRH Devanagari" w:hAnsi="BRH Devanagari" w:cs="BRH Devanagari"/>
+          <w:color w:val="FF0000"/>
+          <w:sz w:val="36"/>
+          <w:szCs w:val="36"/>
+        </w:rPr>
+        <w:t xml:space="preserve"> ÅÌ…¡ûUÉåprÉÉå AÌ…¡ûUÉåprÉÈ xuÉÉWûÉ |)</w:t>
       </w:r>
     </w:p>
     <w:p>

</xml_diff>

<commit_message>
nmv 27 05 2024
</commit_message>
<xml_diff>
--- a/Ghana Sandhi/GS-TS 7.1-7.5 Sanskrit.docx
+++ b/Ghana Sandhi/GS-TS 7.1-7.5 Sanskrit.docx
@@ -37945,7 +37945,7 @@
     <w:p>
       <w:pPr>
         <w:pBdr>
-          <w:bottom w:val="single" w:sz="4" w:space="1" w:color="auto"/>
+          <w:bottom w:val="single" w:sz="4" w:space="10" w:color="auto"/>
         </w:pBdr>
         <w:autoSpaceDE w:val="0"/>
         <w:autoSpaceDN w:val="0"/>
@@ -37994,7 +37994,7 @@
     <w:p>
       <w:pPr>
         <w:pBdr>
-          <w:bottom w:val="single" w:sz="4" w:space="1" w:color="auto"/>
+          <w:bottom w:val="single" w:sz="4" w:space="10" w:color="auto"/>
         </w:pBdr>
         <w:autoSpaceDE w:val="0"/>
         <w:autoSpaceDN w:val="0"/>
@@ -38029,15 +38029,26 @@
           <w:lang w:eastAsia="en-US" w:bidi="ar-SA"/>
         </w:rPr>
         <w:tab/>
+      </w:r>
+    </w:p>
+    <w:p>
+      <w:pPr>
+        <w:pStyle w:val="NoSpacing"/>
+        <w:rPr>
+          <w:rFonts w:eastAsiaTheme="minorHAnsi"/>
+          <w:lang w:eastAsia="en-US" w:bidi="ar-SA"/>
+        </w:rPr>
+      </w:pPr>
+      <w:r>
+        <w:rPr>
+          <w:rFonts w:eastAsiaTheme="minorHAnsi"/>
+          <w:lang w:eastAsia="en-US" w:bidi="ar-SA"/>
+        </w:rPr>
         <w:t xml:space="preserve"> </w:t>
       </w:r>
       <w:r>
         <w:rPr>
-          <w:rFonts w:ascii="BRH Devanagari Extra" w:eastAsiaTheme="minorHAnsi" w:hAnsi="BRH Devanagari Extra" w:cs="BRH Devanagari Extra"/>
-          <w:b/>
-          <w:color w:val="000000"/>
-          <w:sz w:val="40"/>
-          <w:szCs w:val="40"/>
+          <w:rFonts w:eastAsiaTheme="minorHAnsi"/>
           <w:lang w:eastAsia="en-US" w:bidi="ar-SA"/>
         </w:rPr>
         <w:tab/>
@@ -38045,11 +38056,7 @@
       </w:r>
       <w:r>
         <w:rPr>
-          <w:rFonts w:ascii="BRH Devanagari Extra" w:eastAsiaTheme="minorHAnsi" w:hAnsi="BRH Devanagari Extra" w:cs="BRH Devanagari Extra"/>
-          <w:b/>
-          <w:color w:val="000000"/>
-          <w:sz w:val="40"/>
-          <w:szCs w:val="40"/>
+          <w:rFonts w:eastAsiaTheme="minorHAnsi"/>
           <w:lang w:eastAsia="en-US" w:bidi="ar-SA"/>
         </w:rPr>
         <w:tab/>
@@ -43892,19 +43899,18 @@
           <w:sz w:val="36"/>
           <w:szCs w:val="36"/>
         </w:rPr>
-        <w:t xml:space="preserve">(AÌ…¡ûUÉåprÉÈ </w:t>
-      </w:r>
-      <w:proofErr w:type="gramStart"/>
+        <w:t>(AÌ…¡ûUÉåprÉÈ xuÉÉWûÉ xuÉÉWûÉ ÅÌ…¡</w:t>
+      </w:r>
       <w:r>
         <w:rPr>
           <w:rFonts w:ascii="BRH Devanagari" w:hAnsi="BRH Devanagari" w:cs="BRH Devanagari"/>
           <w:color w:val="FF0000"/>
           <w:sz w:val="36"/>
           <w:szCs w:val="36"/>
-        </w:rPr>
-        <w:t>xuÉÉWûÉ  xuÉÉWûÉ</w:t>
-      </w:r>
-      <w:proofErr w:type="gramEnd"/>
+          <w:highlight w:val="green"/>
+        </w:rPr>
+        <w:t>ûUÉåprÉÉå AÌ</w:t>
+      </w:r>
       <w:r>
         <w:rPr>
           <w:rFonts w:ascii="BRH Devanagari" w:hAnsi="BRH Devanagari" w:cs="BRH Devanagari"/>
@@ -43912,7 +43918,7 @@
           <w:sz w:val="36"/>
           <w:szCs w:val="36"/>
         </w:rPr>
-        <w:t xml:space="preserve"> ÅÌ…¡ûUÉåprÉÉå AÌ…¡ûUÉåprÉÈ xuÉÉWûÉ |)</w:t>
+        <w:t>…¡ûUÉåprÉÈ xuÉÉWûÉ |)</w:t>
       </w:r>
     </w:p>
     <w:p>

</xml_diff>